<commit_message>
Rapport critères presque terminés
</commit_message>
<xml_diff>
--- a/Documentation/2. Rapport/R-TPI-leoluna-Rapport.docx
+++ b/Documentation/2. Rapport/R-TPI-leoluna-Rapport.docx
@@ -2248,7 +2248,25 @@
           <w:i/>
           <w:sz w:val="20"/>
         </w:rPr>
-        <w:t xml:space="preserve">De plus, en fonction du type de projet,  il est tout à fait possible que certains chapitres ou paragraphes n’aient aucun sens. Dans ce cas il est recommandé de les retirer du document pour éviter de l’alourdir inutilement.  </w:t>
+        <w:t xml:space="preserve">De plus, en fonction du type de </w:t>
+      </w:r>
+      <w:proofErr w:type="gramStart"/>
+      <w:r>
+        <w:rPr>
+          <w:bCs/>
+          <w:i/>
+          <w:sz w:val="20"/>
+        </w:rPr>
+        <w:t>projet,  il</w:t>
+      </w:r>
+      <w:proofErr w:type="gramEnd"/>
+      <w:r>
+        <w:rPr>
+          <w:bCs/>
+          <w:i/>
+          <w:sz w:val="20"/>
+        </w:rPr>
+        <w:t xml:space="preserve"> est tout à fait possible que certains chapitres ou paragraphes n’aient aucun sens. Dans ce cas il est recommandé de les retirer du document pour éviter de l’alourdir inutilement.  </w:t>
       </w:r>
     </w:p>
     <w:p>
@@ -2300,10 +2318,70 @@
     </w:p>
     <w:p>
       <w:r>
-        <w:t>Selon le Cahier des charges : I</w:t>
-      </w:r>
-      <w:r>
-        <w:t>CalMerge est une solution pour fusionner plusieurs sources de calendrier au format ICAL vers un seul flux. Ceci est particulièrement utile lorsqu'on reçoit plusieurs calendriers pour une conférence par exemple et qu'on veut regrouper cela dans un seul fichier à importer…</w:t>
+        <w:t xml:space="preserve">Selon le Cahier des charges : </w:t>
+      </w:r>
+      <w:proofErr w:type="spellStart"/>
+      <w:r>
+        <w:t>I</w:t>
+      </w:r>
+      <w:r>
+        <w:t>CalMerge</w:t>
+      </w:r>
+      <w:proofErr w:type="spellEnd"/>
+      <w:r>
+        <w:t xml:space="preserve"> est une solution pour fusionner plusieurs sources de calendrier au format ICAL vers un seul flux. Ceci est particulièrement utile lorsqu'on reçoit plusieurs calendriers pour une conférence par exemple et qu'on veut regrouper cela dans un seul fichier à importer…</w:t>
+      </w:r>
+    </w:p>
+    <w:p/>
+    <w:p>
+      <w:r>
+        <w:t>Voici le croquis de l’application fourni avec le cahier des charges :</w:t>
+      </w:r>
+    </w:p>
+    <w:p>
+      <w:pPr>
+        <w:jc w:val="center"/>
+      </w:pPr>
+      <w:r>
+        <w:rPr>
+          <w:noProof/>
+          <w:lang w:val="fr-CH" w:eastAsia="fr-CH"/>
+        </w:rPr>
+        <w:drawing>
+          <wp:inline distT="0" distB="0" distL="0" distR="0" wp14:anchorId="5E963239" wp14:editId="154B5A57">
+            <wp:extent cx="5353050" cy="3657600"/>
+            <wp:effectExtent l="0" t="0" r="0" b="0"/>
+            <wp:docPr id="1" name="Image 1"/>
+            <wp:cNvGraphicFramePr>
+              <a:graphicFrameLocks xmlns:a="http://schemas.openxmlformats.org/drawingml/2006/main" noChangeAspect="1"/>
+            </wp:cNvGraphicFramePr>
+            <a:graphic xmlns:a="http://schemas.openxmlformats.org/drawingml/2006/main">
+              <a:graphicData uri="http://schemas.openxmlformats.org/drawingml/2006/picture">
+                <pic:pic xmlns:pic="http://schemas.openxmlformats.org/drawingml/2006/picture">
+                  <pic:nvPicPr>
+                    <pic:cNvPr id="1" name=""/>
+                    <pic:cNvPicPr/>
+                  </pic:nvPicPr>
+                  <pic:blipFill>
+                    <a:blip r:embed="rId7"/>
+                    <a:stretch>
+                      <a:fillRect/>
+                    </a:stretch>
+                  </pic:blipFill>
+                  <pic:spPr>
+                    <a:xfrm>
+                      <a:off x="0" y="0"/>
+                      <a:ext cx="5353050" cy="3657600"/>
+                    </a:xfrm>
+                    <a:prstGeom prst="rect">
+                      <a:avLst/>
+                    </a:prstGeom>
+                  </pic:spPr>
+                </pic:pic>
+              </a:graphicData>
+            </a:graphic>
+          </wp:inline>
+        </w:drawing>
       </w:r>
     </w:p>
     <w:p>
@@ -2426,12 +2504,18 @@
     </w:p>
     <w:p>
       <w:pPr>
-        <w:pStyle w:val="Paragraphedeliste"/>
         <w:rPr>
           <w:b/>
           <w:szCs w:val="14"/>
         </w:rPr>
       </w:pPr>
+      <w:r>
+        <w:rPr>
+          <w:b/>
+          <w:szCs w:val="14"/>
+        </w:rPr>
+        <w:br w:type="page"/>
+      </w:r>
     </w:p>
     <w:p>
       <w:pPr>
@@ -2450,6 +2534,7 @@
           <w:b/>
           <w:szCs w:val="14"/>
         </w:rPr>
+        <w:lastRenderedPageBreak/>
         <w:t>Résumé avec le nombre d’événement</w:t>
       </w:r>
       <w:r>
@@ -2459,8 +2544,48 @@
         </w:rPr>
         <w:br/>
       </w:r>
-      <w:bookmarkStart w:id="3" w:name="_GoBack"/>
-      <w:bookmarkEnd w:id="3"/>
+      <w:r>
+        <w:rPr>
+          <w:szCs w:val="14"/>
+        </w:rPr>
+        <w:t>Si l’importation d’un fichier s’est correctement déroulée, un label affichera le nombre d’événements que contient le fichier choisi. Voir image ci-dessous.</w:t>
+      </w:r>
+      <w:r>
+        <w:rPr>
+          <w:szCs w:val="14"/>
+        </w:rPr>
+        <w:pict>
+          <v:shapetype id="_x0000_t75" coordsize="21600,21600" o:spt="75" o:preferrelative="t" path="m@4@5l@4@11@9@11@9@5xe" filled="f" stroked="f">
+            <v:stroke joinstyle="miter"/>
+            <v:formulas>
+              <v:f eqn="if lineDrawn pixelLineWidth 0"/>
+              <v:f eqn="sum @0 1 0"/>
+              <v:f eqn="sum 0 0 @1"/>
+              <v:f eqn="prod @2 1 2"/>
+              <v:f eqn="prod @3 21600 pixelWidth"/>
+              <v:f eqn="prod @3 21600 pixelHeight"/>
+              <v:f eqn="sum @0 0 1"/>
+              <v:f eqn="prod @6 1 2"/>
+              <v:f eqn="prod @7 21600 pixelWidth"/>
+              <v:f eqn="sum @8 21600 0"/>
+              <v:f eqn="prod @7 21600 pixelHeight"/>
+              <v:f eqn="sum @10 21600 0"/>
+            </v:formulas>
+            <v:path o:extrusionok="f" gradientshapeok="t" o:connecttype="rect"/>
+            <o:lock v:ext="edit" aspectratio="t"/>
+          </v:shapetype>
+          <v:shape id="_x0000_i1025" type="#_x0000_t75" style="width:372pt;height:31.5pt">
+            <v:imagedata r:id="rId8" o:title="6.LabelRésuméEvenements"/>
+          </v:shape>
+        </w:pict>
+      </w:r>
+      <w:r>
+        <w:rPr>
+          <w:b/>
+          <w:szCs w:val="14"/>
+        </w:rPr>
+        <w:br/>
+      </w:r>
     </w:p>
     <w:p>
       <w:pPr>
@@ -2481,6 +2606,28 @@
         </w:rPr>
         <w:t>Maximum de 10 fichiers source</w:t>
       </w:r>
+      <w:r>
+        <w:rPr>
+          <w:b/>
+          <w:szCs w:val="14"/>
+        </w:rPr>
+        <w:br/>
+      </w:r>
+      <w:r>
+        <w:rPr>
+          <w:szCs w:val="14"/>
+        </w:rPr>
+        <w:t>Il sera possible d’ajouter d’autres sources. Il pourra y en avoir un maximum de dix.</w:t>
+      </w:r>
+    </w:p>
+    <w:p>
+      <w:pPr>
+        <w:pStyle w:val="Paragraphedeliste"/>
+        <w:rPr>
+          <w:b/>
+          <w:szCs w:val="14"/>
+        </w:rPr>
+      </w:pPr>
     </w:p>
     <w:p>
       <w:pPr>
@@ -2494,12 +2641,54 @@
           <w:szCs w:val="14"/>
         </w:rPr>
       </w:pPr>
+      <w:proofErr w:type="spellStart"/>
       <w:r>
         <w:rPr>
           <w:b/>
           <w:szCs w:val="14"/>
         </w:rPr>
-        <w:t>Popup de fusion</w:t>
+        <w:t>Popup</w:t>
+      </w:r>
+      <w:proofErr w:type="spellEnd"/>
+      <w:r>
+        <w:rPr>
+          <w:b/>
+          <w:szCs w:val="14"/>
+        </w:rPr>
+        <w:t xml:space="preserve"> de fusion</w:t>
+      </w:r>
+      <w:r>
+        <w:rPr>
+          <w:b/>
+          <w:szCs w:val="14"/>
+        </w:rPr>
+        <w:br/>
+      </w:r>
+      <w:r>
+        <w:rPr>
+          <w:szCs w:val="14"/>
+        </w:rPr>
+        <w:t xml:space="preserve">Lorsque l’on clique sur le bouton « Fusionner », une </w:t>
+      </w:r>
+      <w:proofErr w:type="spellStart"/>
+      <w:r>
+        <w:rPr>
+          <w:szCs w:val="14"/>
+        </w:rPr>
+        <w:t>popup</w:t>
+      </w:r>
+      <w:proofErr w:type="spellEnd"/>
+      <w:r>
+        <w:rPr>
+          <w:szCs w:val="14"/>
+        </w:rPr>
+        <w:t xml:space="preserve"> s’ouvrira et permettra à l’utilisateur de choisir la destination du fichier résultant de la fusion.</w:t>
+      </w:r>
+      <w:r>
+        <w:rPr>
+          <w:szCs w:val="14"/>
+        </w:rPr>
+        <w:br/>
       </w:r>
     </w:p>
     <w:p>
@@ -2521,6 +2710,37 @@
         </w:rPr>
         <w:t>Barre de progression</w:t>
       </w:r>
+      <w:r>
+        <w:rPr>
+          <w:b/>
+          <w:szCs w:val="14"/>
+        </w:rPr>
+        <w:br/>
+      </w:r>
+      <w:r>
+        <w:rPr>
+          <w:szCs w:val="14"/>
+        </w:rPr>
+        <w:t xml:space="preserve">Lorsque la fusion s’effectue, </w:t>
+      </w:r>
+      <w:r>
+        <w:rPr>
+          <w:szCs w:val="14"/>
+        </w:rPr>
+        <w:t xml:space="preserve">un barre de progression se charge en fonction de l’avancement de la fusion. Comme discuté avec </w:t>
+      </w:r>
+      <w:r>
+        <w:rPr>
+          <w:szCs w:val="14"/>
+        </w:rPr>
+        <w:t>M. Melly, le cent pourcent de la barre, correspondra au nombre total d’événements à fusionner.</w:t>
+      </w:r>
+      <w:r>
+        <w:rPr>
+          <w:szCs w:val="14"/>
+        </w:rPr>
+        <w:br/>
+      </w:r>
     </w:p>
     <w:p>
       <w:pPr>
@@ -2541,6 +2761,45 @@
         </w:rPr>
         <w:t xml:space="preserve">Avertissement fichier de destination </w:t>
       </w:r>
+      <w:r>
+        <w:rPr>
+          <w:b/>
+          <w:szCs w:val="14"/>
+        </w:rPr>
+        <w:br/>
+      </w:r>
+      <w:r>
+        <w:rPr>
+          <w:szCs w:val="14"/>
+        </w:rPr>
+        <w:t xml:space="preserve">Lorsque la fusion se termine elle affichera un </w:t>
+      </w:r>
+      <w:proofErr w:type="spellStart"/>
+      <w:r>
+        <w:rPr>
+          <w:szCs w:val="14"/>
+        </w:rPr>
+        <w:t>popup</w:t>
+      </w:r>
+      <w:proofErr w:type="spellEnd"/>
+      <w:r>
+        <w:rPr>
+          <w:szCs w:val="14"/>
+        </w:rPr>
+        <w:t xml:space="preserve"> qui permettra d’exporter le fichier fusionné.</w:t>
+      </w:r>
+      <w:r>
+        <w:rPr>
+          <w:szCs w:val="14"/>
+        </w:rPr>
+        <w:t xml:space="preserve"> Si le fichier de destination existe déjà, il faudra avertir l’utilisateur.</w:t>
+      </w:r>
+      <w:r>
+        <w:rPr>
+          <w:szCs w:val="14"/>
+        </w:rPr>
+        <w:br/>
+      </w:r>
     </w:p>
     <w:p>
       <w:pPr>
@@ -2561,6 +2820,19 @@
         </w:rPr>
         <w:t>Vérification de l’intégrité du fichier fusionné</w:t>
       </w:r>
+      <w:r>
+        <w:rPr>
+          <w:b/>
+          <w:szCs w:val="14"/>
+        </w:rPr>
+        <w:br/>
+      </w:r>
+      <w:r>
+        <w:rPr>
+          <w:szCs w:val="14"/>
+        </w:rPr>
+        <w:t>Pour vérifier cela, le nombre d’événements créés devra correspondre au nombre d’événements à fusionner.</w:t>
+      </w:r>
     </w:p>
     <w:p>
       <w:pPr>
@@ -2579,8 +2851,17 @@
           <w:b/>
           <w:szCs w:val="14"/>
         </w:rPr>
-        <w:t>Utilisation d’un système de versioning</w:t>
-      </w:r>
+        <w:t xml:space="preserve">Utilisation d’un système de </w:t>
+      </w:r>
+      <w:proofErr w:type="spellStart"/>
+      <w:r>
+        <w:rPr>
+          <w:b/>
+          <w:szCs w:val="14"/>
+        </w:rPr>
+        <w:t>versioning</w:t>
+      </w:r>
+      <w:proofErr w:type="spellEnd"/>
     </w:p>
     <w:p>
       <w:pPr>
@@ -2619,8 +2900,17 @@
           <w:b/>
           <w:szCs w:val="14"/>
         </w:rPr>
-        <w:t>Explication du format ICal</w:t>
-      </w:r>
+        <w:t xml:space="preserve">Explication du format </w:t>
+      </w:r>
+      <w:proofErr w:type="spellStart"/>
+      <w:r>
+        <w:rPr>
+          <w:b/>
+          <w:szCs w:val="14"/>
+        </w:rPr>
+        <w:t>ICal</w:t>
+      </w:r>
+      <w:proofErr w:type="spellEnd"/>
     </w:p>
     <w:p>
       <w:pPr>
@@ -2639,7 +2929,16 @@
           <w:b/>
           <w:szCs w:val="14"/>
         </w:rPr>
-        <w:t>Respect des normes de codage ETML</w:t>
+        <w:t xml:space="preserve">Respect des normes </w:t>
+      </w:r>
+      <w:bookmarkStart w:id="3" w:name="_GoBack"/>
+      <w:bookmarkEnd w:id="3"/>
+      <w:r>
+        <w:rPr>
+          <w:b/>
+          <w:szCs w:val="14"/>
+        </w:rPr>
+        <w:t>de codage ETML</w:t>
       </w:r>
     </w:p>
     <w:p>
@@ -2965,8 +3264,21 @@
           <w:szCs w:val="14"/>
           <w:lang w:eastAsia="fr-FR"/>
         </w:rPr>
-        <w:t xml:space="preserve"> complet avec toutes ses annexes:</w:t>
-      </w:r>
+        <w:t xml:space="preserve"> complet avec toutes ses </w:t>
+      </w:r>
+      <w:proofErr w:type="gramStart"/>
+      <w:r>
+        <w:rPr>
+          <w:rFonts w:ascii="Arial" w:hAnsi="Arial"/>
+          <w:i/>
+          <w:iCs/>
+          <w:sz w:val="24"/>
+          <w:szCs w:val="14"/>
+          <w:lang w:eastAsia="fr-FR"/>
+        </w:rPr>
+        <w:t>annexes:</w:t>
+      </w:r>
+      <w:proofErr w:type="gramEnd"/>
     </w:p>
     <w:p>
       <w:pPr>
@@ -3031,6 +3343,7 @@
           <w:lang w:eastAsia="fr-FR"/>
         </w:rPr>
       </w:pPr>
+      <w:proofErr w:type="gramStart"/>
       <w:r>
         <w:rPr>
           <w:rFonts w:ascii="Arial" w:hAnsi="Arial"/>
@@ -3051,7 +3364,43 @@
           <w:szCs w:val="14"/>
           <w:lang w:eastAsia="fr-FR"/>
         </w:rPr>
-        <w:t>ultimédia: carte de site, maquettes papier, story board préliminaire, …</w:t>
+        <w:t>ultimédia:</w:t>
+      </w:r>
+      <w:proofErr w:type="gramEnd"/>
+      <w:r>
+        <w:rPr>
+          <w:rFonts w:ascii="Arial" w:hAnsi="Arial"/>
+          <w:i/>
+          <w:iCs/>
+          <w:sz w:val="24"/>
+          <w:szCs w:val="14"/>
+          <w:lang w:eastAsia="fr-FR"/>
+        </w:rPr>
+        <w:t xml:space="preserve"> carte de site, maquettes papier, story </w:t>
+      </w:r>
+      <w:proofErr w:type="spellStart"/>
+      <w:r>
+        <w:rPr>
+          <w:rFonts w:ascii="Arial" w:hAnsi="Arial"/>
+          <w:i/>
+          <w:iCs/>
+          <w:sz w:val="24"/>
+          <w:szCs w:val="14"/>
+          <w:lang w:eastAsia="fr-FR"/>
+        </w:rPr>
+        <w:t>board</w:t>
+      </w:r>
+      <w:proofErr w:type="spellEnd"/>
+      <w:r>
+        <w:rPr>
+          <w:rFonts w:ascii="Arial" w:hAnsi="Arial"/>
+          <w:i/>
+          <w:iCs/>
+          <w:sz w:val="24"/>
+          <w:szCs w:val="14"/>
+          <w:lang w:eastAsia="fr-FR"/>
+        </w:rPr>
+        <w:t xml:space="preserve"> préliminaire, …</w:t>
       </w:r>
     </w:p>
     <w:p>
@@ -3090,7 +3439,31 @@
           <w:szCs w:val="14"/>
           <w:lang w:eastAsia="fr-FR"/>
         </w:rPr>
-        <w:t>ases de données: interfaces graphiques, modèle conceptuel</w:t>
+        <w:t xml:space="preserve">ases de </w:t>
+      </w:r>
+      <w:proofErr w:type="gramStart"/>
+      <w:r>
+        <w:rPr>
+          <w:rFonts w:ascii="Arial" w:hAnsi="Arial"/>
+          <w:i/>
+          <w:iCs/>
+          <w:sz w:val="24"/>
+          <w:szCs w:val="14"/>
+          <w:lang w:eastAsia="fr-FR"/>
+        </w:rPr>
+        <w:t>données:</w:t>
+      </w:r>
+      <w:proofErr w:type="gramEnd"/>
+      <w:r>
+        <w:rPr>
+          <w:rFonts w:ascii="Arial" w:hAnsi="Arial"/>
+          <w:i/>
+          <w:iCs/>
+          <w:sz w:val="24"/>
+          <w:szCs w:val="14"/>
+          <w:lang w:eastAsia="fr-FR"/>
+        </w:rPr>
+        <w:t xml:space="preserve"> interfaces graphiques, modèle conceptuel</w:t>
       </w:r>
       <w:r>
         <w:rPr>
@@ -3120,6 +3493,7 @@
           <w:lang w:eastAsia="fr-FR"/>
         </w:rPr>
       </w:pPr>
+      <w:proofErr w:type="gramStart"/>
       <w:r>
         <w:rPr>
           <w:rFonts w:ascii="Arial" w:hAnsi="Arial"/>
@@ -3140,7 +3514,19 @@
           <w:szCs w:val="14"/>
           <w:lang w:eastAsia="fr-FR"/>
         </w:rPr>
-        <w:t>rogrammation: interfaces graphiques, maquettes, analyse fonctionnelle…</w:t>
+        <w:t>rogrammation:</w:t>
+      </w:r>
+      <w:proofErr w:type="gramEnd"/>
+      <w:r>
+        <w:rPr>
+          <w:rFonts w:ascii="Arial" w:hAnsi="Arial"/>
+          <w:i/>
+          <w:iCs/>
+          <w:sz w:val="24"/>
+          <w:szCs w:val="14"/>
+          <w:lang w:eastAsia="fr-FR"/>
+        </w:rPr>
+        <w:t xml:space="preserve"> interfaces graphiques, maquettes, analyse fonctionnelle…</w:t>
       </w:r>
     </w:p>
     <w:p>
@@ -3224,7 +3610,25 @@
           <w:iCs/>
           <w:szCs w:val="14"/>
         </w:rPr>
-        <w:t xml:space="preserve">Décrire la stratégie globale de test: </w:t>
+        <w:t xml:space="preserve">Décrire la stratégie globale de </w:t>
+      </w:r>
+      <w:proofErr w:type="gramStart"/>
+      <w:r>
+        <w:rPr>
+          <w:i/>
+          <w:iCs/>
+          <w:szCs w:val="14"/>
+        </w:rPr>
+        <w:t>test:</w:t>
+      </w:r>
+      <w:proofErr w:type="gramEnd"/>
+      <w:r>
+        <w:rPr>
+          <w:i/>
+          <w:iCs/>
+          <w:szCs w:val="14"/>
+        </w:rPr>
+        <w:t xml:space="preserve"> </w:t>
       </w:r>
     </w:p>
     <w:p>
@@ -3255,6 +3659,7 @@
           <w:szCs w:val="14"/>
         </w:rPr>
       </w:pPr>
+      <w:proofErr w:type="gramStart"/>
       <w:r>
         <w:rPr>
           <w:i/>
@@ -3269,7 +3674,16 @@
           <w:iCs/>
           <w:szCs w:val="14"/>
         </w:rPr>
-        <w:t>ypes de des tests et ordre dans lequel ils seront effectués.</w:t>
+        <w:t>ypes</w:t>
+      </w:r>
+      <w:proofErr w:type="gramEnd"/>
+      <w:r>
+        <w:rPr>
+          <w:i/>
+          <w:iCs/>
+          <w:szCs w:val="14"/>
+        </w:rPr>
+        <w:t xml:space="preserve"> de des tests et ordre dans lequel ils seront effectués.</w:t>
       </w:r>
     </w:p>
     <w:p>
@@ -3289,6 +3703,7 @@
           <w:szCs w:val="14"/>
         </w:rPr>
       </w:pPr>
+      <w:proofErr w:type="gramStart"/>
       <w:r>
         <w:rPr>
           <w:i/>
@@ -3303,7 +3718,16 @@
           <w:iCs/>
           <w:szCs w:val="14"/>
         </w:rPr>
-        <w:t>es moyens à mettre en œuvre</w:t>
+        <w:t>es</w:t>
+      </w:r>
+      <w:proofErr w:type="gramEnd"/>
+      <w:r>
+        <w:rPr>
+          <w:i/>
+          <w:iCs/>
+          <w:szCs w:val="14"/>
+        </w:rPr>
+        <w:t xml:space="preserve"> moyens à mettre en œuvre</w:t>
       </w:r>
       <w:r>
         <w:rPr>
@@ -3331,6 +3755,7 @@
           <w:szCs w:val="14"/>
         </w:rPr>
       </w:pPr>
+      <w:proofErr w:type="gramStart"/>
       <w:r>
         <w:rPr>
           <w:i/>
@@ -3345,7 +3770,16 @@
           <w:iCs/>
           <w:szCs w:val="14"/>
         </w:rPr>
-        <w:t>ouverture des tests (tests exhaustifs ou non, si non, pourquoi ?)</w:t>
+        <w:t>ouverture</w:t>
+      </w:r>
+      <w:proofErr w:type="gramEnd"/>
+      <w:r>
+        <w:rPr>
+          <w:i/>
+          <w:iCs/>
+          <w:szCs w:val="14"/>
+        </w:rPr>
+        <w:t xml:space="preserve"> des tests (tests exhaustifs ou non, si non, pourquoi ?)</w:t>
       </w:r>
       <w:r>
         <w:rPr>
@@ -3373,6 +3807,7 @@
           <w:szCs w:val="14"/>
         </w:rPr>
       </w:pPr>
+      <w:proofErr w:type="gramStart"/>
       <w:r>
         <w:rPr>
           <w:i/>
@@ -3387,7 +3822,16 @@
           <w:iCs/>
           <w:szCs w:val="14"/>
         </w:rPr>
-        <w:t>onnées de test à prévoir (données réelles ?)</w:t>
+        <w:t>onnées</w:t>
+      </w:r>
+      <w:proofErr w:type="gramEnd"/>
+      <w:r>
+        <w:rPr>
+          <w:i/>
+          <w:iCs/>
+          <w:szCs w:val="14"/>
+        </w:rPr>
+        <w:t xml:space="preserve"> de test à prévoir (données réelles ?)</w:t>
       </w:r>
       <w:r>
         <w:rPr>
@@ -3415,13 +3859,23 @@
           <w:szCs w:val="14"/>
         </w:rPr>
       </w:pPr>
-      <w:r>
-        <w:rPr>
-          <w:i/>
-          <w:iCs/>
-          <w:szCs w:val="14"/>
-        </w:rPr>
-        <w:t>les testeurs extérieurs éventuels.</w:t>
+      <w:proofErr w:type="gramStart"/>
+      <w:r>
+        <w:rPr>
+          <w:i/>
+          <w:iCs/>
+          <w:szCs w:val="14"/>
+        </w:rPr>
+        <w:t>les</w:t>
+      </w:r>
+      <w:proofErr w:type="gramEnd"/>
+      <w:r>
+        <w:rPr>
+          <w:i/>
+          <w:iCs/>
+          <w:szCs w:val="14"/>
+        </w:rPr>
+        <w:t xml:space="preserve"> testeurs extérieurs éventuels.</w:t>
       </w:r>
     </w:p>
     <w:p>
@@ -3508,13 +3962,23 @@
           <w:sz w:val="24"/>
         </w:rPr>
       </w:pPr>
+      <w:proofErr w:type="gramStart"/>
       <w:r>
         <w:rPr>
           <w:rFonts w:ascii="Arial" w:hAnsi="Arial" w:cs="Arial"/>
           <w:i/>
           <w:sz w:val="24"/>
         </w:rPr>
-        <w:t>risques techniques (complexité, manque de compétences, …)</w:t>
+        <w:t>risques</w:t>
+      </w:r>
+      <w:proofErr w:type="gramEnd"/>
+      <w:r>
+        <w:rPr>
+          <w:rFonts w:ascii="Arial" w:hAnsi="Arial" w:cs="Arial"/>
+          <w:i/>
+          <w:sz w:val="24"/>
+        </w:rPr>
+        <w:t xml:space="preserve"> techniques (complexité, manque de compétences, …)</w:t>
       </w:r>
       <w:r>
         <w:rPr>
@@ -3668,6 +4132,7 @@
           <w:lang w:eastAsia="fr-FR"/>
         </w:rPr>
       </w:pPr>
+      <w:proofErr w:type="gramStart"/>
       <w:r>
         <w:rPr>
           <w:rFonts w:ascii="Arial" w:hAnsi="Arial"/>
@@ -3678,7 +4143,19 @@
           <w:lang w:eastAsia="fr-FR"/>
         </w:rPr>
         <w:lastRenderedPageBreak/>
-        <w:t xml:space="preserve">planning indiquant les dates de début et de fin du projet ainsi que le découpage connu des diverses phases. </w:t>
+        <w:t>planning</w:t>
+      </w:r>
+      <w:proofErr w:type="gramEnd"/>
+      <w:r>
+        <w:rPr>
+          <w:rFonts w:ascii="Arial" w:hAnsi="Arial"/>
+          <w:i/>
+          <w:iCs/>
+          <w:sz w:val="24"/>
+          <w:szCs w:val="14"/>
+          <w:lang w:eastAsia="fr-FR"/>
+        </w:rPr>
+        <w:t xml:space="preserve"> indiquant les dates de début et de fin du projet ainsi que le découpage connu des diverses phases. </w:t>
       </w:r>
     </w:p>
     <w:p>
@@ -3697,6 +4174,7 @@
           <w:lang w:eastAsia="fr-FR"/>
         </w:rPr>
       </w:pPr>
+      <w:proofErr w:type="gramStart"/>
       <w:r>
         <w:rPr>
           <w:rFonts w:ascii="Arial" w:hAnsi="Arial"/>
@@ -3706,7 +4184,19 @@
           <w:szCs w:val="14"/>
           <w:lang w:eastAsia="fr-FR"/>
         </w:rPr>
-        <w:t>partage des tâches en cas de travail à plusieurs.</w:t>
+        <w:t>partage</w:t>
+      </w:r>
+      <w:proofErr w:type="gramEnd"/>
+      <w:r>
+        <w:rPr>
+          <w:rFonts w:ascii="Arial" w:hAnsi="Arial"/>
+          <w:i/>
+          <w:iCs/>
+          <w:sz w:val="24"/>
+          <w:szCs w:val="14"/>
+          <w:lang w:eastAsia="fr-FR"/>
+        </w:rPr>
+        <w:t xml:space="preserve"> des tâches en cas de travail à plusieurs.</w:t>
       </w:r>
     </w:p>
     <w:p>
@@ -3854,8 +4344,18 @@
           <w:i/>
           <w:sz w:val="24"/>
         </w:rPr>
-        <w:t>Fournir tous les document de conception:</w:t>
-      </w:r>
+        <w:t xml:space="preserve">Fournir tous les document de </w:t>
+      </w:r>
+      <w:proofErr w:type="gramStart"/>
+      <w:r>
+        <w:rPr>
+          <w:rFonts w:ascii="Arial" w:hAnsi="Arial" w:cs="Arial"/>
+          <w:i/>
+          <w:sz w:val="24"/>
+        </w:rPr>
+        <w:t>conception:</w:t>
+      </w:r>
+      <w:proofErr w:type="gramEnd"/>
     </w:p>
     <w:p>
       <w:pPr>
@@ -3885,13 +4385,23 @@
           <w:sz w:val="24"/>
         </w:rPr>
       </w:pPr>
+      <w:proofErr w:type="gramStart"/>
       <w:r>
         <w:rPr>
           <w:rFonts w:ascii="Arial" w:hAnsi="Arial" w:cs="Arial"/>
           <w:i/>
           <w:sz w:val="24"/>
         </w:rPr>
-        <w:t>le choix du matériel HW</w:t>
+        <w:t>le</w:t>
+      </w:r>
+      <w:proofErr w:type="gramEnd"/>
+      <w:r>
+        <w:rPr>
+          <w:rFonts w:ascii="Arial" w:hAnsi="Arial" w:cs="Arial"/>
+          <w:i/>
+          <w:sz w:val="24"/>
+        </w:rPr>
+        <w:t xml:space="preserve"> choix du matériel HW</w:t>
       </w:r>
     </w:p>
     <w:p>
@@ -3907,13 +4417,23 @@
           <w:sz w:val="24"/>
         </w:rPr>
       </w:pPr>
+      <w:proofErr w:type="gramStart"/>
       <w:r>
         <w:rPr>
           <w:rFonts w:ascii="Arial" w:hAnsi="Arial" w:cs="Arial"/>
           <w:i/>
           <w:sz w:val="24"/>
         </w:rPr>
-        <w:t xml:space="preserve">le choix des systèmes d'exploitation pour la réalisation </w:t>
+        <w:t>le</w:t>
+      </w:r>
+      <w:proofErr w:type="gramEnd"/>
+      <w:r>
+        <w:rPr>
+          <w:rFonts w:ascii="Arial" w:hAnsi="Arial" w:cs="Arial"/>
+          <w:i/>
+          <w:sz w:val="24"/>
+        </w:rPr>
+        <w:t xml:space="preserve"> choix des systèmes d'exploitation pour la réalisation </w:t>
       </w:r>
       <w:r>
         <w:rPr>
@@ -3946,13 +4466,23 @@
           <w:sz w:val="24"/>
         </w:rPr>
       </w:pPr>
+      <w:proofErr w:type="gramStart"/>
       <w:r>
         <w:rPr>
           <w:rFonts w:ascii="Arial" w:hAnsi="Arial" w:cs="Arial"/>
           <w:i/>
           <w:sz w:val="24"/>
         </w:rPr>
-        <w:t xml:space="preserve">le choix des outils logiciels pour la réalisation </w:t>
+        <w:t>le</w:t>
+      </w:r>
+      <w:proofErr w:type="gramEnd"/>
+      <w:r>
+        <w:rPr>
+          <w:rFonts w:ascii="Arial" w:hAnsi="Arial" w:cs="Arial"/>
+          <w:i/>
+          <w:sz w:val="24"/>
+        </w:rPr>
+        <w:t xml:space="preserve"> choix des outils logiciels pour la réalisation </w:t>
       </w:r>
       <w:r>
         <w:rPr>
@@ -3985,13 +4515,23 @@
           <w:sz w:val="24"/>
         </w:rPr>
       </w:pPr>
+      <w:proofErr w:type="gramStart"/>
       <w:r>
         <w:rPr>
           <w:rFonts w:ascii="Arial" w:hAnsi="Arial" w:cs="Arial"/>
           <w:i/>
           <w:sz w:val="24"/>
         </w:rPr>
-        <w:t xml:space="preserve">site web: </w:t>
+        <w:t>site</w:t>
+      </w:r>
+      <w:proofErr w:type="gramEnd"/>
+      <w:r>
+        <w:rPr>
+          <w:rFonts w:ascii="Arial" w:hAnsi="Arial" w:cs="Arial"/>
+          <w:i/>
+          <w:sz w:val="24"/>
+        </w:rPr>
+        <w:t xml:space="preserve"> web: </w:t>
       </w:r>
       <w:r>
         <w:rPr>
@@ -4015,13 +4555,23 @@
           <w:sz w:val="24"/>
         </w:rPr>
       </w:pPr>
+      <w:proofErr w:type="gramStart"/>
       <w:r>
         <w:rPr>
           <w:rFonts w:ascii="Arial" w:hAnsi="Arial" w:cs="Arial"/>
           <w:i/>
           <w:sz w:val="24"/>
         </w:rPr>
-        <w:t>bases de données: décrire le modèle relationnel, le contenu détaillé des tables (caractéristiques de chaque champs) et les requêtes.</w:t>
+        <w:t>bases</w:t>
+      </w:r>
+      <w:proofErr w:type="gramEnd"/>
+      <w:r>
+        <w:rPr>
+          <w:rFonts w:ascii="Arial" w:hAnsi="Arial" w:cs="Arial"/>
+          <w:i/>
+          <w:sz w:val="24"/>
+        </w:rPr>
+        <w:t xml:space="preserve"> de données: décrire le modèle relationnel, le contenu détaillé des tables (caractéristiques de chaque champs) et les requêtes.</w:t>
       </w:r>
     </w:p>
     <w:p>
@@ -4037,13 +4587,23 @@
           <w:sz w:val="24"/>
         </w:rPr>
       </w:pPr>
+      <w:proofErr w:type="gramStart"/>
       <w:r>
         <w:rPr>
           <w:rFonts w:ascii="Arial" w:hAnsi="Arial" w:cs="Arial"/>
           <w:i/>
           <w:sz w:val="24"/>
         </w:rPr>
-        <w:t>programmation et scripts: organigramme, architecture du programme, découpage modulaire, entrées-sorties des modules, pseudo-code</w:t>
+        <w:t>programmation</w:t>
+      </w:r>
+      <w:proofErr w:type="gramEnd"/>
+      <w:r>
+        <w:rPr>
+          <w:rFonts w:ascii="Arial" w:hAnsi="Arial" w:cs="Arial"/>
+          <w:i/>
+          <w:sz w:val="24"/>
+        </w:rPr>
+        <w:t xml:space="preserve"> et scripts: organigramme, architecture du programme, découpage modulaire, entrées-sorties des modules, pseudo-code</w:t>
       </w:r>
       <w:r>
         <w:rPr>
@@ -4235,12 +4795,21 @@
           <w:iCs/>
         </w:rPr>
       </w:pPr>
-      <w:r>
-        <w:rPr>
-          <w:i/>
-          <w:iCs/>
-        </w:rPr>
-        <w:t>les répertoires où le logiciel est installé</w:t>
+      <w:proofErr w:type="gramStart"/>
+      <w:r>
+        <w:rPr>
+          <w:i/>
+          <w:iCs/>
+        </w:rPr>
+        <w:t>les</w:t>
+      </w:r>
+      <w:proofErr w:type="gramEnd"/>
+      <w:r>
+        <w:rPr>
+          <w:i/>
+          <w:iCs/>
+        </w:rPr>
+        <w:t xml:space="preserve"> répertoires où le logiciel est installé</w:t>
       </w:r>
     </w:p>
     <w:p>
@@ -4259,12 +4828,21 @@
           <w:iCs/>
         </w:rPr>
       </w:pPr>
-      <w:r>
-        <w:rPr>
-          <w:i/>
-          <w:iCs/>
-        </w:rPr>
-        <w:t>la liste de tous les fichiers et une rapide description de leur contenu (des noms qui parlent !)</w:t>
+      <w:proofErr w:type="gramStart"/>
+      <w:r>
+        <w:rPr>
+          <w:i/>
+          <w:iCs/>
+        </w:rPr>
+        <w:t>la</w:t>
+      </w:r>
+      <w:proofErr w:type="gramEnd"/>
+      <w:r>
+        <w:rPr>
+          <w:i/>
+          <w:iCs/>
+        </w:rPr>
+        <w:t xml:space="preserve"> liste de tous les fichiers et une rapide description de leur contenu (des noms qui parlent !)</w:t>
       </w:r>
     </w:p>
     <w:p>
@@ -4283,12 +4861,21 @@
           <w:iCs/>
         </w:rPr>
       </w:pPr>
-      <w:r>
-        <w:rPr>
-          <w:i/>
-          <w:iCs/>
-        </w:rPr>
-        <w:t>les versions des systèmes d'exploitation et des outils logiciels</w:t>
+      <w:proofErr w:type="gramStart"/>
+      <w:r>
+        <w:rPr>
+          <w:i/>
+          <w:iCs/>
+        </w:rPr>
+        <w:t>les</w:t>
+      </w:r>
+      <w:proofErr w:type="gramEnd"/>
+      <w:r>
+        <w:rPr>
+          <w:i/>
+          <w:iCs/>
+        </w:rPr>
+        <w:t xml:space="preserve"> versions des systèmes d'exploitation et des outils logiciels</w:t>
       </w:r>
     </w:p>
     <w:p>
@@ -4307,12 +4894,21 @@
           <w:iCs/>
         </w:rPr>
       </w:pPr>
-      <w:r>
-        <w:rPr>
-          <w:i/>
-          <w:iCs/>
-        </w:rPr>
-        <w:t>la description exacte du matériel</w:t>
+      <w:proofErr w:type="gramStart"/>
+      <w:r>
+        <w:rPr>
+          <w:i/>
+          <w:iCs/>
+        </w:rPr>
+        <w:t>la</w:t>
+      </w:r>
+      <w:proofErr w:type="gramEnd"/>
+      <w:r>
+        <w:rPr>
+          <w:i/>
+          <w:iCs/>
+        </w:rPr>
+        <w:t xml:space="preserve"> description exacte du matériel</w:t>
       </w:r>
     </w:p>
     <w:p>
@@ -4331,12 +4927,21 @@
           <w:iCs/>
         </w:rPr>
       </w:pPr>
-      <w:r>
-        <w:rPr>
-          <w:i/>
-          <w:iCs/>
-        </w:rPr>
-        <w:t>le numé</w:t>
+      <w:proofErr w:type="gramStart"/>
+      <w:r>
+        <w:rPr>
+          <w:i/>
+          <w:iCs/>
+        </w:rPr>
+        <w:t>le</w:t>
+      </w:r>
+      <w:proofErr w:type="gramEnd"/>
+      <w:r>
+        <w:rPr>
+          <w:i/>
+          <w:iCs/>
+        </w:rPr>
+        <w:t xml:space="preserve"> numé</w:t>
       </w:r>
       <w:r>
         <w:rPr>
@@ -4370,12 +4975,21 @@
           <w:u w:val="single"/>
         </w:rPr>
       </w:pPr>
-      <w:r>
-        <w:rPr>
-          <w:i/>
-          <w:iCs/>
-        </w:rPr>
-        <w:t>programmation et scripts: librairies externes, dictionnaire des données, reconstruction du logiciel</w:t>
+      <w:proofErr w:type="gramStart"/>
+      <w:r>
+        <w:rPr>
+          <w:i/>
+          <w:iCs/>
+        </w:rPr>
+        <w:t>programmation</w:t>
+      </w:r>
+      <w:proofErr w:type="gramEnd"/>
+      <w:r>
+        <w:rPr>
+          <w:i/>
+          <w:iCs/>
+        </w:rPr>
+        <w:t xml:space="preserve"> et scripts: librairies externes, dictionnaire des données, reconstruction du logiciel</w:t>
       </w:r>
       <w:r>
         <w:rPr>
@@ -4498,8 +5112,16 @@
         <w:rPr>
           <w:i/>
         </w:rPr>
-        <w:t>Pour chaque partie testée de votre projet, il faut décrire:</w:t>
-      </w:r>
+        <w:t xml:space="preserve">Pour chaque partie testée de votre projet, il faut </w:t>
+      </w:r>
+      <w:proofErr w:type="gramStart"/>
+      <w:r>
+        <w:rPr>
+          <w:i/>
+        </w:rPr>
+        <w:t>décrire:</w:t>
+      </w:r>
+      <w:proofErr w:type="gramEnd"/>
     </w:p>
     <w:p>
       <w:pPr>
@@ -4521,11 +5143,19 @@
           <w:i/>
         </w:rPr>
       </w:pPr>
-      <w:r>
-        <w:rPr>
-          <w:i/>
-        </w:rPr>
-        <w:t>les conditions exactes de chaque test</w:t>
+      <w:proofErr w:type="gramStart"/>
+      <w:r>
+        <w:rPr>
+          <w:i/>
+        </w:rPr>
+        <w:t>les</w:t>
+      </w:r>
+      <w:proofErr w:type="gramEnd"/>
+      <w:r>
+        <w:rPr>
+          <w:i/>
+        </w:rPr>
+        <w:t xml:space="preserve"> conditions exactes de chaque test</w:t>
       </w:r>
     </w:p>
     <w:p>
@@ -4538,11 +5168,19 @@
           <w:i/>
         </w:rPr>
       </w:pPr>
-      <w:r>
-        <w:rPr>
-          <w:i/>
-        </w:rPr>
-        <w:t>les preuves de test (papier ou fichier)</w:t>
+      <w:proofErr w:type="gramStart"/>
+      <w:r>
+        <w:rPr>
+          <w:i/>
+        </w:rPr>
+        <w:t>les</w:t>
+      </w:r>
+      <w:proofErr w:type="gramEnd"/>
+      <w:r>
+        <w:rPr>
+          <w:i/>
+        </w:rPr>
+        <w:t xml:space="preserve"> preuves de test (papier ou fichier)</w:t>
       </w:r>
     </w:p>
     <w:p>
@@ -4555,11 +5193,19 @@
           <w:i/>
         </w:rPr>
       </w:pPr>
-      <w:r>
-        <w:rPr>
-          <w:i/>
-        </w:rPr>
-        <w:t xml:space="preserve">tests sans preuve: fournir au moins une description </w:t>
+      <w:proofErr w:type="gramStart"/>
+      <w:r>
+        <w:rPr>
+          <w:i/>
+        </w:rPr>
+        <w:t>tests</w:t>
+      </w:r>
+      <w:proofErr w:type="gramEnd"/>
+      <w:r>
+        <w:rPr>
+          <w:i/>
+        </w:rPr>
+        <w:t xml:space="preserve"> sans preuve: fournir au moins une description </w:t>
       </w:r>
     </w:p>
     <w:p>
@@ -4618,7 +5264,21 @@
         <w:rPr>
           <w:i/>
         </w:rPr>
-        <w:t xml:space="preserve">S'il reste encore des erreurs: </w:t>
+        <w:t xml:space="preserve">S'il reste encore des </w:t>
+      </w:r>
+      <w:proofErr w:type="gramStart"/>
+      <w:r>
+        <w:rPr>
+          <w:i/>
+        </w:rPr>
+        <w:t>erreurs:</w:t>
+      </w:r>
+      <w:proofErr w:type="gramEnd"/>
+      <w:r>
+        <w:rPr>
+          <w:i/>
+        </w:rPr>
+        <w:t xml:space="preserve"> </w:t>
       </w:r>
     </w:p>
     <w:p>
@@ -4771,12 +5431,21 @@
           <w:i/>
         </w:rPr>
       </w:pPr>
+      <w:proofErr w:type="gramStart"/>
       <w:r>
         <w:rPr>
           <w:rFonts w:cs="Arial"/>
           <w:i/>
         </w:rPr>
-        <w:t>le rapport de projet</w:t>
+        <w:t>le</w:t>
+      </w:r>
+      <w:proofErr w:type="gramEnd"/>
+      <w:r>
+        <w:rPr>
+          <w:rFonts w:cs="Arial"/>
+          <w:i/>
+        </w:rPr>
+        <w:t xml:space="preserve"> rapport de projet</w:t>
       </w:r>
     </w:p>
     <w:p>
@@ -4790,12 +5459,21 @@
           <w:i/>
         </w:rPr>
       </w:pPr>
+      <w:proofErr w:type="gramStart"/>
       <w:r>
         <w:rPr>
           <w:rFonts w:cs="Arial"/>
           <w:i/>
         </w:rPr>
-        <w:t>le manuel d'Installation (en annexe)</w:t>
+        <w:t>le</w:t>
+      </w:r>
+      <w:proofErr w:type="gramEnd"/>
+      <w:r>
+        <w:rPr>
+          <w:rFonts w:cs="Arial"/>
+          <w:i/>
+        </w:rPr>
+        <w:t xml:space="preserve"> manuel d'Installation (en annexe)</w:t>
       </w:r>
     </w:p>
     <w:p>
@@ -4809,12 +5487,21 @@
           <w:i/>
         </w:rPr>
       </w:pPr>
+      <w:proofErr w:type="gramStart"/>
       <w:r>
         <w:rPr>
           <w:rFonts w:cs="Arial"/>
           <w:i/>
         </w:rPr>
-        <w:t>le manuel d'Utilisation avec des exemples graphiques (en annexe)</w:t>
+        <w:t>le</w:t>
+      </w:r>
+      <w:proofErr w:type="gramEnd"/>
+      <w:r>
+        <w:rPr>
+          <w:rFonts w:cs="Arial"/>
+          <w:i/>
+        </w:rPr>
+        <w:t xml:space="preserve"> manuel d'Utilisation avec des exemples graphiques (en annexe)</w:t>
       </w:r>
     </w:p>
     <w:p>
@@ -4828,12 +5515,21 @@
           <w:i/>
         </w:rPr>
       </w:pPr>
+      <w:proofErr w:type="gramStart"/>
       <w:r>
         <w:rPr>
           <w:rFonts w:cs="Arial"/>
           <w:i/>
         </w:rPr>
-        <w:t>autres…</w:t>
+        <w:t>autres</w:t>
+      </w:r>
+      <w:proofErr w:type="gramEnd"/>
+      <w:r>
+        <w:rPr>
+          <w:rFonts w:cs="Arial"/>
+          <w:i/>
+        </w:rPr>
+        <w:t>…</w:t>
       </w:r>
     </w:p>
     <w:p>
@@ -4903,8 +5599,18 @@
           <w:i/>
           <w:sz w:val="24"/>
         </w:rPr>
-        <w:t>Développez en tous cas les points suivants:</w:t>
-      </w:r>
+        <w:t xml:space="preserve">Développez en tous cas les points </w:t>
+      </w:r>
+      <w:proofErr w:type="gramStart"/>
+      <w:r>
+        <w:rPr>
+          <w:rFonts w:ascii="Arial" w:hAnsi="Arial" w:cs="Arial"/>
+          <w:i/>
+          <w:sz w:val="24"/>
+        </w:rPr>
+        <w:t>suivants:</w:t>
+      </w:r>
+      <w:proofErr w:type="gramEnd"/>
     </w:p>
     <w:p>
       <w:pPr>
@@ -5107,7 +5813,21 @@
         <w:rPr>
           <w:i/>
         </w:rPr>
-        <w:t xml:space="preserve"> (Titre, auteur, date), des sites Internet (URL) consultés, des articles (Revue, date, titre, auteur)… Et de toutes les aides externes (noms)   </w:t>
+        <w:t xml:space="preserve"> (Titre, auteur, date), des sites Internet (URL) consultés, des articles (Revue, date, titre, </w:t>
+      </w:r>
+      <w:proofErr w:type="gramStart"/>
+      <w:r>
+        <w:rPr>
+          <w:i/>
+        </w:rPr>
+        <w:t>auteur)…</w:t>
+      </w:r>
+      <w:proofErr w:type="gramEnd"/>
+      <w:r>
+        <w:rPr>
+          <w:i/>
+        </w:rPr>
+        <w:t xml:space="preserve"> Et de toutes les aides externes (noms)   </w:t>
       </w:r>
     </w:p>
     <w:p>
@@ -5418,8 +6138,8 @@
       </w:pPr>
     </w:p>
     <w:sectPr>
-      <w:headerReference w:type="default" r:id="rId7"/>
-      <w:footerReference w:type="default" r:id="rId8"/>
+      <w:headerReference w:type="default" r:id="rId9"/>
+      <w:footerReference w:type="default" r:id="rId10"/>
       <w:pgSz w:w="11906" w:h="16838" w:code="9"/>
       <w:pgMar w:top="1418" w:right="1418" w:bottom="1418" w:left="1418" w:header="720" w:footer="720" w:gutter="0"/>
       <w:cols w:space="720"/>
@@ -5506,7 +6226,7 @@
         <w:sz w:val="16"/>
         <w:szCs w:val="16"/>
       </w:rPr>
-      <w:t>3</w:t>
+      <w:t>8</w:t>
     </w:r>
     <w:r>
       <w:rPr>
@@ -5528,7 +6248,23 @@
         <w:sz w:val="16"/>
         <w:szCs w:val="16"/>
       </w:rPr>
-      <w:t>Dernière modif : 02.12.2010</w:t>
+      <w:t xml:space="preserve">Dernière </w:t>
+    </w:r>
+    <w:proofErr w:type="spellStart"/>
+    <w:r>
+      <w:rPr>
+        <w:sz w:val="16"/>
+        <w:szCs w:val="16"/>
+      </w:rPr>
+      <w:t>modif</w:t>
+    </w:r>
+    <w:proofErr w:type="spellEnd"/>
+    <w:r>
+      <w:rPr>
+        <w:sz w:val="16"/>
+        <w:szCs w:val="16"/>
+      </w:rPr>
+      <w:t> : 02.12.2010</w:t>
     </w:r>
     <w:r>
       <w:rPr>

</xml_diff>

<commit_message>
Ajout de quatre pages d'analyse
</commit_message>
<xml_diff>
--- a/Documentation/2. Rapport/R-TPI-leoluna-Rapport.docx
+++ b/Documentation/2. Rapport/R-TPI-leoluna-Rapport.docx
@@ -75,6 +75,7 @@
                 <w:sz w:val="96"/>
               </w:rPr>
             </w:pPr>
+            <w:proofErr w:type="spellStart"/>
             <w:r>
               <w:rPr>
                 <w:rFonts w:ascii="Impact" w:hAnsi="Impact"/>
@@ -82,6 +83,7 @@
               </w:rPr>
               <w:t>ICalMerge</w:t>
             </w:r>
+            <w:proofErr w:type="spellEnd"/>
           </w:p>
         </w:tc>
       </w:tr>
@@ -109,8 +111,13 @@
         <w:jc w:val="center"/>
       </w:pPr>
       <w:r>
-        <w:t>Chef de projet : Jonathan Melly</w:t>
-      </w:r>
+        <w:t xml:space="preserve">Chef de projet : Jonathan </w:t>
+      </w:r>
+      <w:proofErr w:type="spellStart"/>
+      <w:r>
+        <w:t>Melly</w:t>
+      </w:r>
+      <w:proofErr w:type="spellEnd"/>
     </w:p>
     <w:p>
       <w:pPr>
@@ -135,8 +142,16 @@
         <w:rPr>
           <w:lang w:val="de-CH"/>
         </w:rPr>
-        <w:t xml:space="preserve"> Ernesto Montemayor</w:t>
-      </w:r>
+        <w:t xml:space="preserve"> Ernesto </w:t>
+      </w:r>
+      <w:proofErr w:type="spellStart"/>
+      <w:r>
+        <w:rPr>
+          <w:lang w:val="de-CH"/>
+        </w:rPr>
+        <w:t>Montemayor</w:t>
+      </w:r>
+      <w:proofErr w:type="spellEnd"/>
     </w:p>
     <w:p>
       <w:pPr>
@@ -2451,7 +2466,25 @@
           <w:i/>
           <w:sz w:val="20"/>
         </w:rPr>
-        <w:t xml:space="preserve">De plus, en fonction du type de projet,  il est tout à fait possible que certains chapitres ou paragraphes n’aient aucun sens. Dans ce cas il est recommandé de les retirer du document pour éviter de l’alourdir inutilement.  </w:t>
+        <w:t xml:space="preserve">De plus, en fonction du type de </w:t>
+      </w:r>
+      <w:proofErr w:type="gramStart"/>
+      <w:r>
+        <w:rPr>
+          <w:bCs/>
+          <w:i/>
+          <w:sz w:val="20"/>
+        </w:rPr>
+        <w:t>projet,  il</w:t>
+      </w:r>
+      <w:proofErr w:type="gramEnd"/>
+      <w:r>
+        <w:rPr>
+          <w:bCs/>
+          <w:i/>
+          <w:sz w:val="20"/>
+        </w:rPr>
+        <w:t xml:space="preserve"> est tout à fait possible que certains chapitres ou paragraphes n’aient aucun sens. Dans ce cas il est recommandé de les retirer du document pour éviter de l’alourdir inutilement.  </w:t>
       </w:r>
     </w:p>
     <w:p>
@@ -2503,7 +2536,15 @@
     </w:p>
     <w:p>
       <w:r>
-        <w:t>Selon le Cahier des charges : ICalMerge est une solution pour fusionner plusieurs sources de calendrier au format ICAL vers un seul flux. Ceci est particulièrement utile lorsqu'on reçoit plusieurs calendriers pour une conférence par exemple et qu'on veut regrouper cela dans un seul fichier à importer…</w:t>
+        <w:t xml:space="preserve">Selon le Cahier des charges : </w:t>
+      </w:r>
+      <w:proofErr w:type="spellStart"/>
+      <w:r>
+        <w:t>ICalMerge</w:t>
+      </w:r>
+      <w:proofErr w:type="spellEnd"/>
+      <w:r>
+        <w:t xml:space="preserve"> est une solution pour fusionner plusieurs sources de calendrier au format ICAL vers un seul flux. Ceci est particulièrement utile lorsqu'on reçoit plusieurs calendriers pour une conférence par exemple et qu'on veut regrouper cela dans un seul fichier à importer…</w:t>
       </w:r>
     </w:p>
     <w:p/>
@@ -2537,7 +2578,7 @@
                     <pic:cNvPicPr/>
                   </pic:nvPicPr>
                   <pic:blipFill>
-                    <a:blip r:embed="rId7"/>
+                    <a:blip r:embed="rId8"/>
                     <a:stretch>
                       <a:fillRect/>
                     </a:stretch>
@@ -2795,8 +2836,8 @@
             <v:path o:extrusionok="f" gradientshapeok="t" o:connecttype="rect"/>
             <o:lock v:ext="edit" aspectratio="t"/>
           </v:shapetype>
-          <v:shape id="_x0000_i1054" type="#_x0000_t75" style="width:372.15pt;height:31.8pt">
-            <v:imagedata r:id="rId8" o:title="6"/>
+          <v:shape id="_x0000_i1025" type="#_x0000_t75" style="width:371.8pt;height:32.25pt">
+            <v:imagedata r:id="rId9" o:title="6"/>
           </v:shape>
         </w:pict>
       </w:r>
@@ -2917,7 +2958,21 @@
         <w:rPr>
           <w:szCs w:val="14"/>
         </w:rPr>
-        <w:t>M. Melly, le cent pourcent de la barre, correspondra au nombre total d’événements à fusionner.</w:t>
+        <w:t xml:space="preserve">M. </w:t>
+      </w:r>
+      <w:proofErr w:type="spellStart"/>
+      <w:r>
+        <w:rPr>
+          <w:szCs w:val="14"/>
+        </w:rPr>
+        <w:t>Melly</w:t>
+      </w:r>
+      <w:proofErr w:type="spellEnd"/>
+      <w:r>
+        <w:rPr>
+          <w:szCs w:val="14"/>
+        </w:rPr>
+        <w:t>, le cent pourcent de la barre, correspondra au nombre total d’événements à fusionner.</w:t>
       </w:r>
       <w:r>
         <w:rPr>
@@ -3218,8 +3273,8 @@
           <w:szCs w:val="14"/>
         </w:rPr>
         <w:pict>
-          <v:shape id="_x0000_i1055" type="#_x0000_t75" style="width:213.2pt;height:654.55pt">
-            <v:imagedata r:id="rId9" o:title="15"/>
+          <v:shape id="_x0000_i1026" type="#_x0000_t75" style="width:213.85pt;height:654.45pt">
+            <v:imagedata r:id="rId10" o:title="15"/>
           </v:shape>
         </w:pict>
       </w:r>
@@ -3296,7 +3351,7 @@
                     <pic:cNvPicPr/>
                   </pic:nvPicPr>
                   <pic:blipFill rotWithShape="1">
-                    <a:blip r:embed="rId10">
+                    <a:blip r:embed="rId11">
                       <a:extLst>
                         <a:ext uri="{28A0092B-C50C-407E-A947-70E740481C1C}">
                           <a14:useLocalDpi xmlns:a14="http://schemas.microsoft.com/office/drawing/2010/main" val="0"/>
@@ -3364,7 +3419,7 @@
                     <pic:cNvPicPr/>
                   </pic:nvPicPr>
                   <pic:blipFill>
-                    <a:blip r:embed="rId11">
+                    <a:blip r:embed="rId12">
                       <a:extLst>
                         <a:ext uri="{28A0092B-C50C-407E-A947-70E740481C1C}">
                           <a14:useLocalDpi xmlns:a14="http://schemas.microsoft.com/office/drawing/2010/main" val="0"/>
@@ -3408,344 +3463,6 @@
             <wp:effectExtent l="0" t="0" r="9525" b="9525"/>
             <wp:wrapTopAndBottom/>
             <wp:docPr id="2" name="Image 2"/>
-            <wp:cNvGraphicFramePr>
-              <a:graphicFrameLocks xmlns:a="http://schemas.openxmlformats.org/drawingml/2006/main" noChangeAspect="1"/>
-            </wp:cNvGraphicFramePr>
-            <a:graphic xmlns:a="http://schemas.openxmlformats.org/drawingml/2006/main">
-              <a:graphicData uri="http://schemas.openxmlformats.org/drawingml/2006/picture">
-                <pic:pic xmlns:pic="http://schemas.openxmlformats.org/drawingml/2006/picture">
-                  <pic:nvPicPr>
-                    <pic:cNvPr id="1" name=""/>
-                    <pic:cNvPicPr/>
-                  </pic:nvPicPr>
-                  <pic:blipFill>
-                    <a:blip r:embed="rId12">
-                      <a:extLst>
-                        <a:ext uri="{28A0092B-C50C-407E-A947-70E740481C1C}">
-                          <a14:useLocalDpi xmlns:a14="http://schemas.microsoft.com/office/drawing/2010/main" val="0"/>
-                        </a:ext>
-                      </a:extLst>
-                    </a:blip>
-                    <a:stretch>
-                      <a:fillRect/>
-                    </a:stretch>
-                  </pic:blipFill>
-                  <pic:spPr>
-                    <a:xfrm>
-                      <a:off x="0" y="0"/>
-                      <a:ext cx="4619625" cy="695325"/>
-                    </a:xfrm>
-                    <a:prstGeom prst="rect">
-                      <a:avLst/>
-                    </a:prstGeom>
-                  </pic:spPr>
-                </pic:pic>
-              </a:graphicData>
-            </a:graphic>
-          </wp:anchor>
-        </w:drawing>
-      </w:r>
-      <w:r>
-        <w:rPr>
-          <w:b/>
-        </w:rPr>
-        <w:t>Maximum de 10 fichiers source</w:t>
-      </w:r>
-      <w:r>
-        <w:rPr>
-          <w:b/>
-        </w:rPr>
-        <w:br/>
-      </w:r>
-      <w:r>
-        <w:rPr>
-          <w:szCs w:val="14"/>
-        </w:rPr>
-        <w:t>Pour commencer</w:t>
-      </w:r>
-      <w:r>
-        <w:rPr>
-          <w:szCs w:val="14"/>
-        </w:rPr>
-        <w:t xml:space="preserve"> avec ce projet </w:t>
-      </w:r>
-      <w:r>
-        <w:rPr>
-          <w:szCs w:val="14"/>
-        </w:rPr>
-        <w:t>il</w:t>
-      </w:r>
-      <w:r>
-        <w:rPr>
-          <w:szCs w:val="14"/>
-        </w:rPr>
-        <w:t xml:space="preserve"> serait bon de s’occuper de la partie graphique. </w:t>
-      </w:r>
-      <w:r>
-        <w:rPr>
-          <w:szCs w:val="14"/>
-        </w:rPr>
-        <w:t>Il</w:t>
-      </w:r>
-      <w:r>
-        <w:rPr>
-          <w:szCs w:val="14"/>
-        </w:rPr>
-        <w:t xml:space="preserve"> faudrait qu’il soit possible d’ajouter jusqu’à 10 sources qui seront au début, purement visuelles. Celles-ci seront gérées par un objet nommé « SourceComponents »</w:t>
-      </w:r>
-      <w:r>
-        <w:rPr>
-          <w:szCs w:val="14"/>
-        </w:rPr>
-        <w:t>.</w:t>
-      </w:r>
-      <w:bookmarkStart w:id="6" w:name="_GoBack"/>
-      <w:bookmarkEnd w:id="6"/>
-      <w:r>
-        <w:rPr>
-          <w:szCs w:val="14"/>
-        </w:rPr>
-        <w:br/>
-      </w:r>
-      <w:r>
-        <w:rPr>
-          <w:szCs w:val="14"/>
-        </w:rPr>
-        <w:br/>
-        <w:t>Un « SourceComponents » sera un objet qui contiendra les contrôles nécessaire pour que l’utilisateur puisse ajouter un fichier source.</w:t>
-      </w:r>
-      <w:r>
-        <w:rPr>
-          <w:szCs w:val="14"/>
-        </w:rPr>
-        <w:br/>
-        <w:t>Sur cette image il y’a deux lignes, donc deux fois cet objet :</w:t>
-      </w:r>
-      <w:r>
-        <w:rPr>
-          <w:szCs w:val="14"/>
-        </w:rPr>
-        <w:br/>
-      </w:r>
-      <w:r>
-        <w:rPr>
-          <w:szCs w:val="14"/>
-        </w:rPr>
-        <w:br/>
-      </w:r>
-      <w:r>
-        <w:rPr>
-          <w:szCs w:val="14"/>
-        </w:rPr>
-        <w:br/>
-        <w:t xml:space="preserve">Cela implique que chaque « SourceComponents » devra </w:t>
-      </w:r>
-      <w:r>
-        <w:rPr>
-          <w:szCs w:val="14"/>
-        </w:rPr>
-        <w:t>se charger de stocker le chemin d’un fichier source dans une variable</w:t>
-      </w:r>
-      <w:r>
-        <w:rPr>
-          <w:szCs w:val="14"/>
-        </w:rPr>
-        <w:t xml:space="preserve"> de type string</w:t>
-      </w:r>
-      <w:r>
-        <w:rPr>
-          <w:szCs w:val="14"/>
-        </w:rPr>
-        <w:t>.</w:t>
-      </w:r>
-      <w:r>
-        <w:rPr>
-          <w:szCs w:val="14"/>
-        </w:rPr>
-        <w:br/>
-      </w:r>
-      <w:r>
-        <w:rPr>
-          <w:szCs w:val="14"/>
-        </w:rPr>
-        <w:t> </w:t>
-      </w:r>
-      <w:r>
-        <w:rPr>
-          <w:szCs w:val="14"/>
-        </w:rPr>
-        <w:br/>
-        <w:t>A chaque initialisation d’un de ces objet, il s’occupera d’afficher ses contrôles lui-même.</w:t>
-      </w:r>
-      <w:r>
-        <w:rPr>
-          <w:szCs w:val="14"/>
-        </w:rPr>
-        <w:br/>
-      </w:r>
-      <w:r>
-        <w:rPr>
-          <w:szCs w:val="14"/>
-        </w:rPr>
-        <w:br/>
-        <w:t>Pour savoir si nous avons atteint le nombre maximum de sources, le formulaire contiendra une liste de « Source Components »</w:t>
-      </w:r>
-      <w:r>
-        <w:rPr>
-          <w:szCs w:val="14"/>
-        </w:rPr>
-        <w:t>.</w:t>
-      </w:r>
-      <w:r>
-        <w:rPr>
-          <w:szCs w:val="14"/>
-        </w:rPr>
-        <w:br/>
-      </w:r>
-      <w:r>
-        <w:rPr>
-          <w:szCs w:val="14"/>
-        </w:rPr>
-        <w:br/>
-        <w:t>Pour dix objets dans cette liste, il y’aura dix lignes qui permettront d’ajouter une source. Donc, dix objets est égal à 10 sources. Pour ajouter une source il y’aura un bouton prévu  cet effet :</w:t>
-      </w:r>
-      <w:r>
-        <w:rPr>
-          <w:szCs w:val="14"/>
-        </w:rPr>
-        <w:br/>
-      </w:r>
-      <w:r>
-        <w:rPr>
-          <w:szCs w:val="14"/>
-        </w:rPr>
-        <w:br/>
-        <w:t xml:space="preserve">Il serait dérangeant de pouvoir seulement en ajouter mais de ne pas en enlever. Pour cela un bouton </w:t>
-      </w:r>
-      <w:r>
-        <w:rPr>
-          <w:szCs w:val="14"/>
-        </w:rPr>
-        <w:t>de suppression sera prévu à cet effet.</w:t>
-      </w:r>
-      <w:r>
-        <w:rPr>
-          <w:szCs w:val="14"/>
-        </w:rPr>
-        <w:br/>
-      </w:r>
-      <w:r>
-        <w:rPr>
-          <w:szCs w:val="14"/>
-        </w:rPr>
-        <w:br/>
-        <w:t>Ce bouton impliquera qu’on retira le dernier « SourceComponents » de la liste et que l’on supprimera donc la dernière ligne ajoutée.</w:t>
-      </w:r>
-    </w:p>
-    <w:p>
-      <w:pPr>
-        <w:rPr>
-          <w:szCs w:val="14"/>
-        </w:rPr>
-      </w:pPr>
-      <w:r>
-        <w:rPr>
-          <w:szCs w:val="14"/>
-        </w:rPr>
-        <w:br/>
-      </w:r>
-    </w:p>
-    <w:p>
-      <w:pPr>
-        <w:rPr>
-          <w:b/>
-        </w:rPr>
-      </w:pPr>
-      <w:r>
-        <w:rPr>
-          <w:b/>
-        </w:rPr>
-        <w:br w:type="page"/>
-      </w:r>
-    </w:p>
-    <w:p>
-      <w:pPr>
-        <w:pStyle w:val="Paragraphedeliste"/>
-        <w:numPr>
-          <w:ilvl w:val="0"/>
-          <w:numId w:val="15"/>
-        </w:numPr>
-        <w:rPr>
-          <w:b/>
-        </w:rPr>
-      </w:pPr>
-      <w:r>
-        <w:rPr>
-          <w:b/>
-        </w:rPr>
-        <w:lastRenderedPageBreak/>
-        <w:t>Chargement de fichiers </w:t>
-      </w:r>
-      <w:r>
-        <w:rPr>
-          <w:b/>
-        </w:rPr>
-        <w:br/>
-      </w:r>
-      <w:r>
-        <w:rPr>
-          <w:szCs w:val="14"/>
-        </w:rPr>
-        <w:t>Il y’</w:t>
-      </w:r>
-      <w:r>
-        <w:rPr>
-          <w:szCs w:val="14"/>
-        </w:rPr>
-        <w:t>aura deux façons possible d’importer un fichier à fusio</w:t>
-      </w:r>
-      <w:r>
-        <w:rPr>
-          <w:szCs w:val="14"/>
-        </w:rPr>
-        <w:t>nner :</w:t>
-      </w:r>
-      <w:r>
-        <w:rPr>
-          <w:szCs w:val="14"/>
-        </w:rPr>
-        <w:br/>
-      </w:r>
-    </w:p>
-    <w:p>
-      <w:pPr>
-        <w:pStyle w:val="Paragraphedeliste"/>
-        <w:numPr>
-          <w:ilvl w:val="0"/>
-          <w:numId w:val="18"/>
-        </w:numPr>
-        <w:rPr>
-          <w:szCs w:val="14"/>
-        </w:rPr>
-      </w:pPr>
-      <w:r>
-        <w:rPr>
-          <w:noProof/>
-          <w:lang w:val="fr-CH" w:eastAsia="fr-CH"/>
-        </w:rPr>
-        <w:drawing>
-          <wp:anchor distT="0" distB="0" distL="114300" distR="114300" simplePos="0" relativeHeight="251661312" behindDoc="0" locked="0" layoutInCell="1" allowOverlap="1">
-            <wp:simplePos x="0" y="0"/>
-            <wp:positionH relativeFrom="margin">
-              <wp:posOffset>241300</wp:posOffset>
-            </wp:positionH>
-            <wp:positionV relativeFrom="paragraph">
-              <wp:posOffset>361109</wp:posOffset>
-            </wp:positionV>
-            <wp:extent cx="5276850" cy="361950"/>
-            <wp:effectExtent l="0" t="0" r="0" b="0"/>
-            <wp:wrapTopAndBottom/>
-            <wp:docPr id="8" name="Image 8"/>
             <wp:cNvGraphicFramePr>
               <a:graphicFrameLocks xmlns:a="http://schemas.openxmlformats.org/drawingml/2006/main" noChangeAspect="1"/>
             </wp:cNvGraphicFramePr>
@@ -3771,7 +3488,7 @@
                   <pic:spPr>
                     <a:xfrm>
                       <a:off x="0" y="0"/>
-                      <a:ext cx="5276850" cy="361950"/>
+                      <a:ext cx="4619625" cy="695325"/>
                     </a:xfrm>
                     <a:prstGeom prst="rect">
                       <a:avLst/>
@@ -3785,15 +3502,266 @@
       </w:r>
       <w:r>
         <w:rPr>
-          <w:szCs w:val="14"/>
-        </w:rPr>
-        <w:t>Glisser/Déposer le fichier sur le textbox d’une source</w:t>
+          <w:b/>
+        </w:rPr>
+        <w:t>Maximum de 10 fichiers source</w:t>
+      </w:r>
+      <w:r>
+        <w:rPr>
+          <w:b/>
+        </w:rPr>
+        <w:br/>
+      </w:r>
+      <w:r>
+        <w:rPr>
+          <w:szCs w:val="14"/>
+        </w:rPr>
+        <w:t>Pour commencer</w:t>
+      </w:r>
+      <w:r>
+        <w:rPr>
+          <w:szCs w:val="14"/>
+        </w:rPr>
+        <w:t xml:space="preserve"> avec ce projet </w:t>
+      </w:r>
+      <w:r>
+        <w:rPr>
+          <w:szCs w:val="14"/>
+        </w:rPr>
+        <w:t>il</w:t>
+      </w:r>
+      <w:r>
+        <w:rPr>
+          <w:szCs w:val="14"/>
+        </w:rPr>
+        <w:t xml:space="preserve"> serait bon de s’occuper de la partie graphique. </w:t>
+      </w:r>
+      <w:r>
+        <w:rPr>
+          <w:szCs w:val="14"/>
+        </w:rPr>
+        <w:t>Il</w:t>
+      </w:r>
+      <w:r>
+        <w:rPr>
+          <w:szCs w:val="14"/>
+        </w:rPr>
+        <w:t xml:space="preserve"> faudrait qu’il soit possible d’ajouter jusqu’à 10 sources qui seront au début, purement visuelles. Celles-ci seront gérées par un objet nommé « SourceComponents »</w:t>
       </w:r>
       <w:r>
         <w:rPr>
           <w:szCs w:val="14"/>
         </w:rPr>
         <w:t>.</w:t>
+      </w:r>
+      <w:r>
+        <w:rPr>
+          <w:szCs w:val="14"/>
+        </w:rPr>
+        <w:br/>
+      </w:r>
+      <w:r>
+        <w:rPr>
+          <w:szCs w:val="14"/>
+        </w:rPr>
+        <w:br/>
+        <w:t>Un « SourceComponents » sera un objet qui contiendra les contrôles nécessaire pour que l’utilisateur puisse ajouter un fichier source.</w:t>
+      </w:r>
+      <w:r>
+        <w:rPr>
+          <w:szCs w:val="14"/>
+        </w:rPr>
+        <w:br/>
+        <w:t>Sur cette image il y’a deux lignes, donc deux fois cet objet :</w:t>
+      </w:r>
+      <w:r>
+        <w:rPr>
+          <w:szCs w:val="14"/>
+        </w:rPr>
+        <w:br/>
+      </w:r>
+      <w:r>
+        <w:rPr>
+          <w:szCs w:val="14"/>
+        </w:rPr>
+        <w:br/>
+      </w:r>
+      <w:r>
+        <w:rPr>
+          <w:szCs w:val="14"/>
+        </w:rPr>
+        <w:br/>
+        <w:t xml:space="preserve">Cela implique que chaque « SourceComponents » devra </w:t>
+      </w:r>
+      <w:r>
+        <w:rPr>
+          <w:szCs w:val="14"/>
+        </w:rPr>
+        <w:t>se charger de stocker le chemin d’un fichier source dans une variable</w:t>
+      </w:r>
+      <w:r>
+        <w:rPr>
+          <w:szCs w:val="14"/>
+        </w:rPr>
+        <w:t xml:space="preserve"> de type string</w:t>
+      </w:r>
+      <w:r>
+        <w:rPr>
+          <w:szCs w:val="14"/>
+        </w:rPr>
+        <w:t>.</w:t>
+      </w:r>
+      <w:r>
+        <w:rPr>
+          <w:szCs w:val="14"/>
+        </w:rPr>
+        <w:br/>
+      </w:r>
+      <w:r>
+        <w:rPr>
+          <w:szCs w:val="14"/>
+        </w:rPr>
+        <w:t> </w:t>
+      </w:r>
+      <w:r>
+        <w:rPr>
+          <w:szCs w:val="14"/>
+        </w:rPr>
+        <w:br/>
+        <w:t>A chaque initialisation d’un de ces objet, il s’occupera d’afficher ses contrôles lui-même.</w:t>
+      </w:r>
+      <w:r>
+        <w:rPr>
+          <w:szCs w:val="14"/>
+        </w:rPr>
+        <w:br/>
+      </w:r>
+      <w:r>
+        <w:rPr>
+          <w:szCs w:val="14"/>
+        </w:rPr>
+        <w:br/>
+        <w:t>Pour savoir si nous avons atteint le nombre maximum de sources, le formulaire contiendra une liste de « Source Components »</w:t>
+      </w:r>
+      <w:r>
+        <w:rPr>
+          <w:szCs w:val="14"/>
+        </w:rPr>
+        <w:t>.</w:t>
+      </w:r>
+      <w:r>
+        <w:rPr>
+          <w:szCs w:val="14"/>
+        </w:rPr>
+        <w:br/>
+      </w:r>
+      <w:r>
+        <w:rPr>
+          <w:szCs w:val="14"/>
+        </w:rPr>
+        <w:br/>
+        <w:t>Pour dix objets dans cette liste, il y’aura dix lignes qui permettront d’ajouter une source. Donc, dix objets est égal à 10 sources. Pour ajouter une source il y’aura un bouton prévu  cet effet :</w:t>
+      </w:r>
+      <w:r>
+        <w:rPr>
+          <w:szCs w:val="14"/>
+        </w:rPr>
+        <w:br/>
+      </w:r>
+      <w:r>
+        <w:rPr>
+          <w:szCs w:val="14"/>
+        </w:rPr>
+        <w:br/>
+        <w:t xml:space="preserve">Il serait dérangeant de pouvoir seulement en ajouter mais de ne pas en enlever. Pour cela un bouton </w:t>
+      </w:r>
+      <w:r>
+        <w:rPr>
+          <w:szCs w:val="14"/>
+        </w:rPr>
+        <w:t>de suppression sera prévu à cet effet.</w:t>
+      </w:r>
+      <w:r>
+        <w:rPr>
+          <w:szCs w:val="14"/>
+        </w:rPr>
+        <w:br/>
+      </w:r>
+      <w:r>
+        <w:rPr>
+          <w:szCs w:val="14"/>
+        </w:rPr>
+        <w:br/>
+        <w:t>Ce bouton impliquera qu’on retira le dernier « SourceComponents » de la liste et que l’on supprimera donc la dernière ligne ajoutée.</w:t>
+      </w:r>
+    </w:p>
+    <w:p>
+      <w:pPr>
+        <w:rPr>
+          <w:szCs w:val="14"/>
+        </w:rPr>
+      </w:pPr>
+      <w:r>
+        <w:rPr>
+          <w:szCs w:val="14"/>
+        </w:rPr>
+        <w:br/>
+      </w:r>
+    </w:p>
+    <w:p>
+      <w:pPr>
+        <w:rPr>
+          <w:b/>
+        </w:rPr>
+      </w:pPr>
+      <w:r>
+        <w:rPr>
+          <w:b/>
+        </w:rPr>
+        <w:br w:type="page"/>
+      </w:r>
+    </w:p>
+    <w:p>
+      <w:pPr>
+        <w:pStyle w:val="Paragraphedeliste"/>
+        <w:numPr>
+          <w:ilvl w:val="0"/>
+          <w:numId w:val="15"/>
+        </w:numPr>
+        <w:rPr>
+          <w:b/>
+        </w:rPr>
+      </w:pPr>
+      <w:r>
+        <w:rPr>
+          <w:b/>
+        </w:rPr>
+        <w:lastRenderedPageBreak/>
+        <w:t>Chargement de fichiers </w:t>
+      </w:r>
+      <w:r>
+        <w:rPr>
+          <w:b/>
+        </w:rPr>
+        <w:br/>
+      </w:r>
+      <w:r>
+        <w:rPr>
+          <w:szCs w:val="14"/>
+        </w:rPr>
+        <w:t>Il y’</w:t>
+      </w:r>
+      <w:r>
+        <w:rPr>
+          <w:szCs w:val="14"/>
+        </w:rPr>
+        <w:t>aura deux façons possible d’importer un fichier à fusio</w:t>
+      </w:r>
+      <w:r>
+        <w:rPr>
+          <w:szCs w:val="14"/>
+        </w:rPr>
+        <w:t>nner :</w:t>
       </w:r>
       <w:r>
         <w:rPr>
@@ -3819,18 +3787,18 @@
           <w:lang w:val="fr-CH" w:eastAsia="fr-CH"/>
         </w:rPr>
         <w:drawing>
-          <wp:anchor distT="0" distB="0" distL="114300" distR="114300" simplePos="0" relativeHeight="251662336" behindDoc="0" locked="0" layoutInCell="1" allowOverlap="1">
+          <wp:anchor distT="0" distB="0" distL="114300" distR="114300" simplePos="0" relativeHeight="251661312" behindDoc="0" locked="0" layoutInCell="1" allowOverlap="1">
             <wp:simplePos x="0" y="0"/>
             <wp:positionH relativeFrom="margin">
-              <wp:align>center</wp:align>
+              <wp:posOffset>241300</wp:posOffset>
             </wp:positionH>
             <wp:positionV relativeFrom="paragraph">
-              <wp:posOffset>490294</wp:posOffset>
+              <wp:posOffset>361109</wp:posOffset>
             </wp:positionV>
-            <wp:extent cx="1295400" cy="314325"/>
-            <wp:effectExtent l="0" t="0" r="0" b="9525"/>
+            <wp:extent cx="5276850" cy="361950"/>
+            <wp:effectExtent l="0" t="0" r="0" b="0"/>
             <wp:wrapTopAndBottom/>
-            <wp:docPr id="9" name="Image 9"/>
+            <wp:docPr id="8" name="Image 8"/>
             <wp:cNvGraphicFramePr>
               <a:graphicFrameLocks xmlns:a="http://schemas.openxmlformats.org/drawingml/2006/main" noChangeAspect="1"/>
             </wp:cNvGraphicFramePr>
@@ -3856,6 +3824,91 @@
                   <pic:spPr>
                     <a:xfrm>
                       <a:off x="0" y="0"/>
+                      <a:ext cx="5276850" cy="361950"/>
+                    </a:xfrm>
+                    <a:prstGeom prst="rect">
+                      <a:avLst/>
+                    </a:prstGeom>
+                  </pic:spPr>
+                </pic:pic>
+              </a:graphicData>
+            </a:graphic>
+          </wp:anchor>
+        </w:drawing>
+      </w:r>
+      <w:r>
+        <w:rPr>
+          <w:szCs w:val="14"/>
+        </w:rPr>
+        <w:t>Glisser/Déposer le fichier sur le textbox d’une source</w:t>
+      </w:r>
+      <w:r>
+        <w:rPr>
+          <w:szCs w:val="14"/>
+        </w:rPr>
+        <w:t>.</w:t>
+      </w:r>
+      <w:r>
+        <w:rPr>
+          <w:szCs w:val="14"/>
+        </w:rPr>
+        <w:br/>
+      </w:r>
+    </w:p>
+    <w:p>
+      <w:pPr>
+        <w:pStyle w:val="Paragraphedeliste"/>
+        <w:numPr>
+          <w:ilvl w:val="0"/>
+          <w:numId w:val="18"/>
+        </w:numPr>
+        <w:rPr>
+          <w:szCs w:val="14"/>
+        </w:rPr>
+      </w:pPr>
+      <w:r>
+        <w:rPr>
+          <w:noProof/>
+          <w:lang w:val="fr-CH" w:eastAsia="fr-CH"/>
+        </w:rPr>
+        <w:drawing>
+          <wp:anchor distT="0" distB="0" distL="114300" distR="114300" simplePos="0" relativeHeight="251662336" behindDoc="0" locked="0" layoutInCell="1" allowOverlap="1">
+            <wp:simplePos x="0" y="0"/>
+            <wp:positionH relativeFrom="margin">
+              <wp:align>center</wp:align>
+            </wp:positionH>
+            <wp:positionV relativeFrom="paragraph">
+              <wp:posOffset>490294</wp:posOffset>
+            </wp:positionV>
+            <wp:extent cx="1295400" cy="314325"/>
+            <wp:effectExtent l="0" t="0" r="0" b="9525"/>
+            <wp:wrapTopAndBottom/>
+            <wp:docPr id="9" name="Image 9"/>
+            <wp:cNvGraphicFramePr>
+              <a:graphicFrameLocks xmlns:a="http://schemas.openxmlformats.org/drawingml/2006/main" noChangeAspect="1"/>
+            </wp:cNvGraphicFramePr>
+            <a:graphic xmlns:a="http://schemas.openxmlformats.org/drawingml/2006/main">
+              <a:graphicData uri="http://schemas.openxmlformats.org/drawingml/2006/picture">
+                <pic:pic xmlns:pic="http://schemas.openxmlformats.org/drawingml/2006/picture">
+                  <pic:nvPicPr>
+                    <pic:cNvPr id="1" name=""/>
+                    <pic:cNvPicPr/>
+                  </pic:nvPicPr>
+                  <pic:blipFill>
+                    <a:blip r:embed="rId15">
+                      <a:extLst>
+                        <a:ext uri="{28A0092B-C50C-407E-A947-70E740481C1C}">
+                          <a14:useLocalDpi xmlns:a14="http://schemas.microsoft.com/office/drawing/2010/main" val="0"/>
+                        </a:ext>
+                      </a:extLst>
+                    </a:blip>
+                    <a:stretch>
+                      <a:fillRect/>
+                    </a:stretch>
+                  </pic:blipFill>
+                  <pic:spPr>
+                    <a:xfrm>
+                      <a:off x="0" y="0"/>
                       <a:ext cx="1295400" cy="314325"/>
                     </a:xfrm>
                     <a:prstGeom prst="rect">
@@ -4044,14 +4097,118 @@
           <w:numId w:val="15"/>
         </w:numPr>
         <w:rPr>
+          <w:szCs w:val="14"/>
+        </w:rPr>
+      </w:pPr>
+      <w:r>
+        <w:rPr>
+          <w:noProof/>
+          <w:lang w:val="fr-CH" w:eastAsia="fr-CH"/>
+        </w:rPr>
+        <w:drawing>
+          <wp:anchor distT="0" distB="0" distL="114300" distR="114300" simplePos="0" relativeHeight="251663360" behindDoc="0" locked="0" layoutInCell="1" allowOverlap="1">
+            <wp:simplePos x="0" y="0"/>
+            <wp:positionH relativeFrom="margin">
+              <wp:align>center</wp:align>
+            </wp:positionH>
+            <wp:positionV relativeFrom="paragraph">
+              <wp:posOffset>1736164</wp:posOffset>
+            </wp:positionV>
+            <wp:extent cx="2009775" cy="742950"/>
+            <wp:effectExtent l="0" t="0" r="9525" b="0"/>
+            <wp:wrapTopAndBottom/>
+            <wp:docPr id="5" name="Image 5"/>
+            <wp:cNvGraphicFramePr>
+              <a:graphicFrameLocks xmlns:a="http://schemas.openxmlformats.org/drawingml/2006/main" noChangeAspect="1"/>
+            </wp:cNvGraphicFramePr>
+            <a:graphic xmlns:a="http://schemas.openxmlformats.org/drawingml/2006/main">
+              <a:graphicData uri="http://schemas.openxmlformats.org/drawingml/2006/picture">
+                <pic:pic xmlns:pic="http://schemas.openxmlformats.org/drawingml/2006/picture">
+                  <pic:nvPicPr>
+                    <pic:cNvPr id="1" name=""/>
+                    <pic:cNvPicPr/>
+                  </pic:nvPicPr>
+                  <pic:blipFill>
+                    <a:blip r:embed="rId16">
+                      <a:extLst>
+                        <a:ext uri="{28A0092B-C50C-407E-A947-70E740481C1C}">
+                          <a14:useLocalDpi xmlns:a14="http://schemas.microsoft.com/office/drawing/2010/main" val="0"/>
+                        </a:ext>
+                      </a:extLst>
+                    </a:blip>
+                    <a:stretch>
+                      <a:fillRect/>
+                    </a:stretch>
+                  </pic:blipFill>
+                  <pic:spPr>
+                    <a:xfrm>
+                      <a:off x="0" y="0"/>
+                      <a:ext cx="2009775" cy="742950"/>
+                    </a:xfrm>
+                    <a:prstGeom prst="rect">
+                      <a:avLst/>
+                    </a:prstGeom>
+                  </pic:spPr>
+                </pic:pic>
+              </a:graphicData>
+            </a:graphic>
+          </wp:anchor>
+        </w:drawing>
+      </w:r>
+      <w:r>
+        <w:rPr>
           <w:b/>
         </w:rPr>
-      </w:pPr>
+        <w:t>Résumé avec le nombre d’événements</w:t>
+      </w:r>
       <w:r>
         <w:rPr>
           <w:b/>
         </w:rPr>
-        <w:t>Résumé avec le nombre d’événements</w:t>
+        <w:br/>
+      </w:r>
+      <w:r>
+        <w:rPr>
+          <w:szCs w:val="14"/>
+        </w:rPr>
+        <w:t>Lor</w:t>
+      </w:r>
+      <w:r>
+        <w:rPr>
+          <w:szCs w:val="14"/>
+        </w:rPr>
+        <w:t>sque l’on importe un fichier .ics valide, label affichera le nombre d’événements qu’il contient. Cela s’apparentera à cela : OK : 8 événements.</w:t>
+      </w:r>
+      <w:r>
+        <w:rPr>
+          <w:szCs w:val="14"/>
+        </w:rPr>
+        <w:br/>
+      </w:r>
+      <w:r>
+        <w:rPr>
+          <w:szCs w:val="14"/>
+        </w:rPr>
+        <w:br/>
+        <w:t>Dans le cas où l’utilisateur  essaierait d’importer un fichier non valide, le label affichera : KO : Invalide.</w:t>
+      </w:r>
+      <w:r>
+        <w:rPr>
+          <w:szCs w:val="14"/>
+        </w:rPr>
+        <w:br/>
+      </w:r>
+      <w:r>
+        <w:rPr>
+          <w:szCs w:val="14"/>
+        </w:rPr>
+        <w:br/>
+        <w:t>Voici une image de ces deux types de réponses que peuvent retourner ces labels, selon le cahier des charges :</w:t>
+      </w:r>
+    </w:p>
+    <w:p>
+      <w:r>
+        <w:br w:type="page"/>
       </w:r>
     </w:p>
     <w:p>
@@ -4067,9 +4224,919 @@
       </w:pPr>
       <w:r>
         <w:rPr>
+          <w:noProof/>
+          <w:lang w:val="fr-CH" w:eastAsia="fr-CH"/>
+        </w:rPr>
+        <w:lastRenderedPageBreak/>
+        <w:drawing>
+          <wp:anchor distT="0" distB="0" distL="114300" distR="114300" simplePos="0" relativeHeight="251664384" behindDoc="0" locked="0" layoutInCell="1" allowOverlap="1">
+            <wp:simplePos x="0" y="0"/>
+            <wp:positionH relativeFrom="margin">
+              <wp:align>center</wp:align>
+            </wp:positionH>
+            <wp:positionV relativeFrom="paragraph">
+              <wp:posOffset>603439</wp:posOffset>
+            </wp:positionV>
+            <wp:extent cx="3050540" cy="510540"/>
+            <wp:effectExtent l="0" t="0" r="0" b="3810"/>
+            <wp:wrapTopAndBottom/>
+            <wp:docPr id="6" name="Image 6"/>
+            <wp:cNvGraphicFramePr>
+              <a:graphicFrameLocks xmlns:a="http://schemas.openxmlformats.org/drawingml/2006/main" noChangeAspect="1"/>
+            </wp:cNvGraphicFramePr>
+            <a:graphic xmlns:a="http://schemas.openxmlformats.org/drawingml/2006/main">
+              <a:graphicData uri="http://schemas.openxmlformats.org/drawingml/2006/picture">
+                <pic:pic xmlns:pic="http://schemas.openxmlformats.org/drawingml/2006/picture">
+                  <pic:nvPicPr>
+                    <pic:cNvPr id="1" name=""/>
+                    <pic:cNvPicPr/>
+                  </pic:nvPicPr>
+                  <pic:blipFill>
+                    <a:blip r:embed="rId17">
+                      <a:extLst>
+                        <a:ext uri="{28A0092B-C50C-407E-A947-70E740481C1C}">
+                          <a14:useLocalDpi xmlns:a14="http://schemas.microsoft.com/office/drawing/2010/main" val="0"/>
+                        </a:ext>
+                      </a:extLst>
+                    </a:blip>
+                    <a:stretch>
+                      <a:fillRect/>
+                    </a:stretch>
+                  </pic:blipFill>
+                  <pic:spPr>
+                    <a:xfrm>
+                      <a:off x="0" y="0"/>
+                      <a:ext cx="3050540" cy="510540"/>
+                    </a:xfrm>
+                    <a:prstGeom prst="rect">
+                      <a:avLst/>
+                    </a:prstGeom>
+                  </pic:spPr>
+                </pic:pic>
+              </a:graphicData>
+            </a:graphic>
+          </wp:anchor>
+        </w:drawing>
+      </w:r>
+      <w:r>
+        <w:rPr>
           <w:b/>
         </w:rPr>
         <w:t>Pop-up de fusion</w:t>
+      </w:r>
+      <w:r>
+        <w:rPr>
+          <w:b/>
+        </w:rPr>
+        <w:br/>
+      </w:r>
+      <w:r>
+        <w:rPr>
+          <w:szCs w:val="14"/>
+        </w:rPr>
+        <w:t>Lorsque toutes les fichiers sources sont valides, il sera possible de cliquer sur le bouton « Fusionner »</w:t>
+      </w:r>
+      <w:r>
+        <w:rPr>
+          <w:szCs w:val="14"/>
+        </w:rPr>
+        <w:br/>
+      </w:r>
+      <w:r>
+        <w:rPr>
+          <w:szCs w:val="14"/>
+        </w:rPr>
+        <w:t>Il ne sera utilisable uniquement si l’utilisateur a inséré des fichiers sources valides. Dans le cas où un de ces fichiers aurait 0 événements, le fichier ne sera pas considéré comme valide et devra être remplacé ou l’objet « SourceComponents » devra être effacé.</w:t>
+      </w:r>
+      <w:r>
+        <w:rPr>
+          <w:szCs w:val="14"/>
+        </w:rPr>
+        <w:t xml:space="preserve"> On pourrait très bien faire la fusion avec 0 événements, mais je souhaite écarter cette possibilité car :</w:t>
+      </w:r>
+      <w:r>
+        <w:rPr>
+          <w:szCs w:val="14"/>
+        </w:rPr>
+        <w:br/>
+        <w:t xml:space="preserve">- </w:t>
+      </w:r>
+      <w:r>
+        <w:rPr>
+          <w:szCs w:val="14"/>
+        </w:rPr>
+        <w:t xml:space="preserve">  </w:t>
+      </w:r>
+      <w:r>
+        <w:rPr>
+          <w:szCs w:val="14"/>
+        </w:rPr>
+        <w:t>Cela ne servirait à rien de fusionner un fichier vide.</w:t>
+      </w:r>
+      <w:r>
+        <w:rPr>
+          <w:szCs w:val="14"/>
+        </w:rPr>
+        <w:br/>
+        <w:t xml:space="preserve">-  </w:t>
+      </w:r>
+      <w:r>
+        <w:rPr>
+          <w:szCs w:val="14"/>
+        </w:rPr>
+        <w:t xml:space="preserve"> </w:t>
+      </w:r>
+      <w:r>
+        <w:rPr>
+          <w:szCs w:val="14"/>
+        </w:rPr>
+        <w:t>Cela pourrait potentiellement générer des bugs et imprévus.</w:t>
+      </w:r>
+    </w:p>
+    <w:p>
+      <w:pPr>
+        <w:ind w:left="720"/>
+        <w:rPr>
+          <w:noProof/>
+          <w:lang w:val="fr-CH" w:eastAsia="fr-CH"/>
+        </w:rPr>
+      </w:pPr>
+      <w:r>
+        <w:rPr>
+          <w:noProof/>
+          <w:szCs w:val="14"/>
+          <w:lang w:val="fr-CH" w:eastAsia="fr-CH"/>
+        </w:rPr>
+        <w:drawing>
+          <wp:anchor distT="0" distB="0" distL="114300" distR="114300" simplePos="0" relativeHeight="251665408" behindDoc="0" locked="0" layoutInCell="1" allowOverlap="1">
+            <wp:simplePos x="0" y="0"/>
+            <wp:positionH relativeFrom="margin">
+              <wp:align>center</wp:align>
+            </wp:positionH>
+            <wp:positionV relativeFrom="paragraph">
+              <wp:posOffset>1951450</wp:posOffset>
+            </wp:positionV>
+            <wp:extent cx="2729865" cy="1009650"/>
+            <wp:effectExtent l="0" t="0" r="0" b="0"/>
+            <wp:wrapTopAndBottom/>
+            <wp:docPr id="7" name="Image 7" descr="C:\Users\leoluna\AppData\Local\Microsoft\Windows\INetCache\Content.Word\17. Structure la plus basique.PNG"/>
+            <wp:cNvGraphicFramePr>
+              <a:graphicFrameLocks xmlns:a="http://schemas.openxmlformats.org/drawingml/2006/main" noChangeAspect="1"/>
+            </wp:cNvGraphicFramePr>
+            <a:graphic xmlns:a="http://schemas.openxmlformats.org/drawingml/2006/main">
+              <a:graphicData uri="http://schemas.openxmlformats.org/drawingml/2006/picture">
+                <pic:pic xmlns:pic="http://schemas.openxmlformats.org/drawingml/2006/picture">
+                  <pic:nvPicPr>
+                    <pic:cNvPr id="0" name="Picture 6" descr="C:\Users\leoluna\AppData\Local\Microsoft\Windows\INetCache\Content.Word\17. Structure la plus basique.PNG"/>
+                    <pic:cNvPicPr>
+                      <a:picLocks noChangeAspect="1" noChangeArrowheads="1"/>
+                    </pic:cNvPicPr>
+                  </pic:nvPicPr>
+                  <pic:blipFill>
+                    <a:blip r:embed="rId18">
+                      <a:extLst>
+                        <a:ext uri="{28A0092B-C50C-407E-A947-70E740481C1C}">
+                          <a14:useLocalDpi xmlns:a14="http://schemas.microsoft.com/office/drawing/2010/main" val="0"/>
+                        </a:ext>
+                      </a:extLst>
+                    </a:blip>
+                    <a:srcRect/>
+                    <a:stretch>
+                      <a:fillRect/>
+                    </a:stretch>
+                  </pic:blipFill>
+                  <pic:spPr bwMode="auto">
+                    <a:xfrm>
+                      <a:off x="0" y="0"/>
+                      <a:ext cx="2729865" cy="1009650"/>
+                    </a:xfrm>
+                    <a:prstGeom prst="rect">
+                      <a:avLst/>
+                    </a:prstGeom>
+                    <a:noFill/>
+                    <a:ln>
+                      <a:noFill/>
+                    </a:ln>
+                  </pic:spPr>
+                </pic:pic>
+              </a:graphicData>
+            </a:graphic>
+          </wp:anchor>
+        </w:drawing>
+      </w:r>
+      <w:r>
+        <w:rPr>
+          <w:szCs w:val="14"/>
+        </w:rPr>
+        <w:t xml:space="preserve">-  </w:t>
+      </w:r>
+      <w:r>
+        <w:rPr>
+          <w:szCs w:val="14"/>
+        </w:rPr>
+        <w:t xml:space="preserve"> </w:t>
+      </w:r>
+      <w:r>
+        <w:rPr>
+          <w:noProof/>
+          <w:lang w:val="fr-CH" w:eastAsia="fr-CH"/>
+        </w:rPr>
+        <w:t>L’utilisateur pourrait s’</w:t>
+      </w:r>
+      <w:r>
+        <w:rPr>
+          <w:noProof/>
+          <w:lang w:val="fr-CH" w:eastAsia="fr-CH"/>
+        </w:rPr>
+        <w:t>être trompé de calendrier et en avoir pris un vide.</w:t>
+      </w:r>
+      <w:r>
+        <w:rPr>
+          <w:noProof/>
+          <w:lang w:val="fr-CH" w:eastAsia="fr-CH"/>
+        </w:rPr>
+        <w:br/>
+      </w:r>
+      <w:r>
+        <w:rPr>
+          <w:noProof/>
+          <w:lang w:val="fr-CH" w:eastAsia="fr-CH"/>
+        </w:rPr>
+        <w:br/>
+        <w:t>Lorsque tous les calendriers entrés ont été validés par le programme, le bouton de fusion permettra d’ouvrir une fenêtre d’exportation. L’utilisateur devra choisir l’endroit où il souhaite sauvegarder le fichier fusionné.</w:t>
+      </w:r>
+      <w:r>
+        <w:rPr>
+          <w:noProof/>
+          <w:lang w:val="fr-CH" w:eastAsia="fr-CH"/>
+        </w:rPr>
+        <w:t xml:space="preserve"> Si l’utilisateur ferme cette fenêtre, rien ne se passe. Il n’y a pas de fusion. Dans le cas où il désigne un dossier où il souhaite mettre la fusion, une méthode de fusion de lance. Cette méthode parcourra chaque fichier et cherchera toutes les lignes commençant par « BEGIN :VEVENT »</w:t>
+      </w:r>
+      <w:r>
+        <w:rPr>
+          <w:noProof/>
+          <w:lang w:val="fr-CH" w:eastAsia="fr-CH"/>
+        </w:rPr>
+        <w:t xml:space="preserve">. Car cela implique que les prochaines lignes </w:t>
+      </w:r>
+      <w:r>
+        <w:rPr>
+          <w:noProof/>
+          <w:lang w:val="fr-CH" w:eastAsia="fr-CH"/>
+        </w:rPr>
+        <w:t>seront des propriétés liées à la tâche.</w:t>
+      </w:r>
+      <w:r>
+        <w:rPr>
+          <w:noProof/>
+          <w:lang w:val="fr-CH" w:eastAsia="fr-CH"/>
+        </w:rPr>
+        <w:t> </w:t>
+      </w:r>
+    </w:p>
+    <w:p>
+      <w:pPr>
+        <w:ind w:left="720"/>
+        <w:rPr>
+          <w:noProof/>
+          <w:lang w:val="fr-CH" w:eastAsia="fr-CH"/>
+        </w:rPr>
+      </w:pPr>
+    </w:p>
+    <w:p>
+      <w:pPr>
+        <w:ind w:left="720"/>
+        <w:rPr>
+          <w:noProof/>
+          <w:lang w:val="fr-CH" w:eastAsia="fr-CH"/>
+        </w:rPr>
+      </w:pPr>
+      <w:r>
+        <w:rPr>
+          <w:noProof/>
+          <w:lang w:val="fr-CH" w:eastAsia="fr-CH"/>
+        </w:rPr>
+        <w:t>Dans cet exemple la méthode copiera tout de « BEGIN :VEVENT » à « END :VEVENT ». La dernière ligne impliquant la fin de l’événement.</w:t>
+      </w:r>
+      <w:r>
+        <w:rPr>
+          <w:noProof/>
+          <w:lang w:val="fr-CH" w:eastAsia="fr-CH"/>
+        </w:rPr>
+        <w:br/>
+      </w:r>
+      <w:r>
+        <w:rPr>
+          <w:noProof/>
+          <w:lang w:val="fr-CH" w:eastAsia="fr-CH"/>
+        </w:rPr>
+        <w:br/>
+        <w:t xml:space="preserve">Entre ces deux lignes, il y’en a trois qui sont liées aux caractéristiques de la tâche. </w:t>
+      </w:r>
+    </w:p>
+    <w:p>
+      <w:pPr>
+        <w:ind w:left="720"/>
+        <w:rPr>
+          <w:noProof/>
+          <w:lang w:val="fr-CH" w:eastAsia="fr-CH"/>
+        </w:rPr>
+      </w:pPr>
+    </w:p>
+    <w:p>
+      <w:pPr>
+        <w:pStyle w:val="Paragraphedeliste"/>
+        <w:numPr>
+          <w:ilvl w:val="0"/>
+          <w:numId w:val="21"/>
+        </w:numPr>
+        <w:rPr>
+          <w:b/>
+        </w:rPr>
+      </w:pPr>
+      <w:r>
+        <w:rPr>
+          <w:noProof/>
+          <w:lang w:val="fr-CH" w:eastAsia="fr-CH"/>
+        </w:rPr>
+        <w:t>DSTART : Début de l’événement (date et heure)</w:t>
+      </w:r>
+    </w:p>
+    <w:p>
+      <w:pPr>
+        <w:pStyle w:val="Paragraphedeliste"/>
+        <w:numPr>
+          <w:ilvl w:val="0"/>
+          <w:numId w:val="21"/>
+        </w:numPr>
+        <w:rPr>
+          <w:b/>
+        </w:rPr>
+      </w:pPr>
+      <w:r>
+        <w:rPr>
+          <w:noProof/>
+          <w:lang w:val="fr-CH" w:eastAsia="fr-CH"/>
+        </w:rPr>
+        <w:t>DTEND : Fin de l’événement (date et heure)</w:t>
+      </w:r>
+    </w:p>
+    <w:p>
+      <w:pPr>
+        <w:pStyle w:val="Paragraphedeliste"/>
+        <w:numPr>
+          <w:ilvl w:val="0"/>
+          <w:numId w:val="21"/>
+        </w:numPr>
+        <w:rPr>
+          <w:b/>
+        </w:rPr>
+      </w:pPr>
+      <w:r>
+        <w:rPr>
+          <w:noProof/>
+          <w:lang w:eastAsia="fr-CH"/>
+        </w:rPr>
+        <w:t>SUMMARY : Titre de l’événement</w:t>
+      </w:r>
+      <w:r>
+        <w:rPr>
+          <w:noProof/>
+          <w:lang w:val="fr-CH" w:eastAsia="fr-CH"/>
+        </w:rPr>
+        <w:br/>
+      </w:r>
+    </w:p>
+    <w:p>
+      <w:pPr>
+        <w:ind w:left="720"/>
+        <w:rPr>
+          <w:szCs w:val="14"/>
+        </w:rPr>
+      </w:pPr>
+      <w:r>
+        <w:rPr>
+          <w:szCs w:val="14"/>
+        </w:rPr>
+        <w:t>Toutes ces lignes seront ajoutées à une liste de données. Cette liste contiendra tous les événements à fusionner.</w:t>
+      </w:r>
+    </w:p>
+    <w:p>
+      <w:pPr>
+        <w:rPr>
+          <w:szCs w:val="14"/>
+        </w:rPr>
+      </w:pPr>
+      <w:r>
+        <w:rPr>
+          <w:szCs w:val="14"/>
+        </w:rPr>
+        <w:br w:type="page"/>
+      </w:r>
+    </w:p>
+    <w:p>
+      <w:pPr>
+        <w:ind w:left="720"/>
+        <w:rPr>
+          <w:szCs w:val="14"/>
+        </w:rPr>
+      </w:pPr>
+      <w:r>
+        <w:rPr>
+          <w:szCs w:val="14"/>
+        </w:rPr>
+        <w:lastRenderedPageBreak/>
+        <w:t xml:space="preserve">Pour que le calendrier créé soit valide il nécessite </w:t>
+      </w:r>
+      <w:r>
+        <w:rPr>
+          <w:szCs w:val="14"/>
+        </w:rPr>
+        <w:t>deux additions.</w:t>
+      </w:r>
+    </w:p>
+    <w:p>
+      <w:pPr>
+        <w:ind w:left="720"/>
+        <w:rPr>
+          <w:szCs w:val="14"/>
+        </w:rPr>
+      </w:pPr>
+    </w:p>
+    <w:p>
+      <w:pPr>
+        <w:ind w:left="720"/>
+        <w:rPr>
+          <w:szCs w:val="14"/>
+        </w:rPr>
+      </w:pPr>
+      <w:r>
+        <w:rPr>
+          <w:szCs w:val="14"/>
+        </w:rPr>
+        <w:t>Il faut que tous les événements soient entre deux lignes précises.</w:t>
+      </w:r>
+    </w:p>
+    <w:p>
+      <w:pPr>
+        <w:ind w:left="720"/>
+        <w:rPr>
+          <w:szCs w:val="14"/>
+        </w:rPr>
+      </w:pPr>
+      <w:r>
+        <w:rPr>
+          <w:szCs w:val="14"/>
+        </w:rPr>
+        <w:t>La première qui devra toujours être la première ligne du calendrier :</w:t>
+      </w:r>
+    </w:p>
+    <w:p>
+      <w:pPr>
+        <w:ind w:left="720"/>
+        <w:rPr>
+          <w:szCs w:val="14"/>
+        </w:rPr>
+      </w:pPr>
+    </w:p>
+    <w:p>
+      <w:pPr>
+        <w:pStyle w:val="Paragraphedeliste"/>
+        <w:numPr>
+          <w:ilvl w:val="0"/>
+          <w:numId w:val="22"/>
+        </w:numPr>
+        <w:rPr>
+          <w:szCs w:val="14"/>
+        </w:rPr>
+      </w:pPr>
+      <w:r>
+        <w:rPr>
+          <w:szCs w:val="14"/>
+        </w:rPr>
+        <w:t>BEGIN :VCALENDAR</w:t>
+      </w:r>
+      <w:r>
+        <w:rPr>
+          <w:szCs w:val="14"/>
+        </w:rPr>
+        <w:br/>
+      </w:r>
+    </w:p>
+    <w:p>
+      <w:pPr>
+        <w:ind w:left="708"/>
+        <w:rPr>
+          <w:szCs w:val="14"/>
+        </w:rPr>
+      </w:pPr>
+      <w:r>
+        <w:rPr>
+          <w:szCs w:val="14"/>
+        </w:rPr>
+        <w:t>La dernière définissant la fin du calendrier qui se doit d’être la dernière ligne du fichier :</w:t>
+      </w:r>
+    </w:p>
+    <w:p>
+      <w:pPr>
+        <w:ind w:left="708"/>
+        <w:rPr>
+          <w:szCs w:val="14"/>
+        </w:rPr>
+      </w:pPr>
+    </w:p>
+    <w:p>
+      <w:pPr>
+        <w:pStyle w:val="Paragraphedeliste"/>
+        <w:numPr>
+          <w:ilvl w:val="0"/>
+          <w:numId w:val="22"/>
+        </w:numPr>
+        <w:rPr>
+          <w:szCs w:val="14"/>
+        </w:rPr>
+      </w:pPr>
+      <w:r>
+        <w:rPr>
+          <w:szCs w:val="14"/>
+        </w:rPr>
+        <w:t>END :VCALENDAR</w:t>
+      </w:r>
+    </w:p>
+    <w:p>
+      <w:pPr>
+        <w:rPr>
+          <w:szCs w:val="14"/>
+        </w:rPr>
+      </w:pPr>
+    </w:p>
+    <w:p>
+      <w:pPr>
+        <w:ind w:left="708"/>
+        <w:rPr>
+          <w:szCs w:val="14"/>
+        </w:rPr>
+      </w:pPr>
+    </w:p>
+    <w:p>
+      <w:pPr>
+        <w:ind w:left="708"/>
+        <w:rPr>
+          <w:szCs w:val="14"/>
+        </w:rPr>
+      </w:pPr>
+      <w:r>
+        <w:rPr>
+          <w:noProof/>
+          <w:szCs w:val="14"/>
+          <w:lang w:val="fr-CH" w:eastAsia="fr-CH"/>
+        </w:rPr>
+        <w:drawing>
+          <wp:anchor distT="0" distB="0" distL="114300" distR="114300" simplePos="0" relativeHeight="251666432" behindDoc="0" locked="0" layoutInCell="1" allowOverlap="1">
+            <wp:simplePos x="0" y="0"/>
+            <wp:positionH relativeFrom="margin">
+              <wp:align>center</wp:align>
+            </wp:positionH>
+            <wp:positionV relativeFrom="paragraph">
+              <wp:posOffset>303861</wp:posOffset>
+            </wp:positionV>
+            <wp:extent cx="3025140" cy="2210435"/>
+            <wp:effectExtent l="0" t="0" r="3810" b="0"/>
+            <wp:wrapTopAndBottom/>
+            <wp:docPr id="11" name="Image 11" descr="C:\Users\leoluna\AppData\Local\Microsoft\Windows\INetCache\Content.Word\18.ExempleCalendrierDeuxTaches.PNG"/>
+            <wp:cNvGraphicFramePr>
+              <a:graphicFrameLocks xmlns:a="http://schemas.openxmlformats.org/drawingml/2006/main" noChangeAspect="1"/>
+            </wp:cNvGraphicFramePr>
+            <a:graphic xmlns:a="http://schemas.openxmlformats.org/drawingml/2006/main">
+              <a:graphicData uri="http://schemas.openxmlformats.org/drawingml/2006/picture">
+                <pic:pic xmlns:pic="http://schemas.openxmlformats.org/drawingml/2006/picture">
+                  <pic:nvPicPr>
+                    <pic:cNvPr id="0" name="Picture 14" descr="C:\Users\leoluna\AppData\Local\Microsoft\Windows\INetCache\Content.Word\18.ExempleCalendrierDeuxTaches.PNG"/>
+                    <pic:cNvPicPr>
+                      <a:picLocks noChangeAspect="1" noChangeArrowheads="1"/>
+                    </pic:cNvPicPr>
+                  </pic:nvPicPr>
+                  <pic:blipFill>
+                    <a:blip r:embed="rId19">
+                      <a:extLst>
+                        <a:ext uri="{28A0092B-C50C-407E-A947-70E740481C1C}">
+                          <a14:useLocalDpi xmlns:a14="http://schemas.microsoft.com/office/drawing/2010/main" val="0"/>
+                        </a:ext>
+                      </a:extLst>
+                    </a:blip>
+                    <a:srcRect/>
+                    <a:stretch>
+                      <a:fillRect/>
+                    </a:stretch>
+                  </pic:blipFill>
+                  <pic:spPr bwMode="auto">
+                    <a:xfrm>
+                      <a:off x="0" y="0"/>
+                      <a:ext cx="3025140" cy="2210435"/>
+                    </a:xfrm>
+                    <a:prstGeom prst="rect">
+                      <a:avLst/>
+                    </a:prstGeom>
+                    <a:noFill/>
+                    <a:ln>
+                      <a:noFill/>
+                    </a:ln>
+                  </pic:spPr>
+                </pic:pic>
+              </a:graphicData>
+            </a:graphic>
+            <wp14:sizeRelH relativeFrom="margin">
+              <wp14:pctWidth>0</wp14:pctWidth>
+            </wp14:sizeRelH>
+            <wp14:sizeRelV relativeFrom="margin">
+              <wp14:pctHeight>0</wp14:pctHeight>
+            </wp14:sizeRelV>
+          </wp:anchor>
+        </w:drawing>
+      </w:r>
+      <w:r>
+        <w:rPr>
+          <w:szCs w:val="14"/>
+        </w:rPr>
+        <w:t xml:space="preserve">Voici un exemple de calendrier avec </w:t>
+      </w:r>
+      <w:r>
+        <w:rPr>
+          <w:szCs w:val="14"/>
+        </w:rPr>
+        <w:t>deux événements :</w:t>
+      </w:r>
+      <w:r>
+        <w:rPr>
+          <w:szCs w:val="14"/>
+        </w:rPr>
+        <w:t xml:space="preserve"> </w:t>
+      </w:r>
+      <w:r>
+        <w:rPr>
+          <w:szCs w:val="14"/>
+        </w:rPr>
+        <w:br/>
+      </w:r>
+    </w:p>
+    <w:p>
+      <w:pPr>
+        <w:ind w:left="708"/>
+        <w:rPr>
+          <w:szCs w:val="14"/>
+        </w:rPr>
+      </w:pPr>
+      <w:r>
+        <w:rPr>
+          <w:szCs w:val="14"/>
+        </w:rPr>
+        <w:t>Cette exemple fonctionne car :</w:t>
+      </w:r>
+    </w:p>
+    <w:p>
+      <w:pPr>
+        <w:ind w:left="708"/>
+        <w:rPr>
+          <w:szCs w:val="14"/>
+        </w:rPr>
+      </w:pPr>
+    </w:p>
+    <w:p>
+      <w:pPr>
+        <w:pStyle w:val="Paragraphedeliste"/>
+        <w:numPr>
+          <w:ilvl w:val="0"/>
+          <w:numId w:val="22"/>
+        </w:numPr>
+        <w:rPr>
+          <w:szCs w:val="14"/>
+        </w:rPr>
+      </w:pPr>
+      <w:r>
+        <w:rPr>
+          <w:szCs w:val="14"/>
+        </w:rPr>
+        <w:t>Le fichier</w:t>
+      </w:r>
+      <w:r>
+        <w:rPr>
+          <w:szCs w:val="14"/>
+        </w:rPr>
+        <w:t xml:space="preserve"> commence par « BEGIN :VCALENDAR »</w:t>
+      </w:r>
+    </w:p>
+    <w:p>
+      <w:pPr>
+        <w:pStyle w:val="Paragraphedeliste"/>
+        <w:numPr>
+          <w:ilvl w:val="0"/>
+          <w:numId w:val="22"/>
+        </w:numPr>
+        <w:rPr>
+          <w:szCs w:val="14"/>
+        </w:rPr>
+      </w:pPr>
+      <w:r>
+        <w:rPr>
+          <w:szCs w:val="14"/>
+        </w:rPr>
+        <w:t>Les deux événements</w:t>
+      </w:r>
+      <w:r>
+        <w:rPr>
+          <w:szCs w:val="14"/>
+        </w:rPr>
+        <w:t xml:space="preserve"> commencent par « BEGIN :VEVENT »</w:t>
+      </w:r>
+    </w:p>
+    <w:p>
+      <w:pPr>
+        <w:pStyle w:val="Paragraphedeliste"/>
+        <w:numPr>
+          <w:ilvl w:val="0"/>
+          <w:numId w:val="22"/>
+        </w:numPr>
+        <w:rPr>
+          <w:szCs w:val="14"/>
+        </w:rPr>
+      </w:pPr>
+      <w:r>
+        <w:rPr>
+          <w:szCs w:val="14"/>
+        </w:rPr>
+        <w:t>La fin des deux événements est définie par « END :VEVENT »</w:t>
+      </w:r>
+    </w:p>
+    <w:p>
+      <w:pPr>
+        <w:pStyle w:val="Paragraphedeliste"/>
+        <w:numPr>
+          <w:ilvl w:val="0"/>
+          <w:numId w:val="22"/>
+        </w:numPr>
+        <w:rPr>
+          <w:szCs w:val="14"/>
+        </w:rPr>
+      </w:pPr>
+      <w:r>
+        <w:rPr>
+          <w:szCs w:val="14"/>
+        </w:rPr>
+        <w:t>La dernière ligne annonce la fin du calendrier par « END :VCALENDAR »</w:t>
+      </w:r>
+      <w:r>
+        <w:rPr>
+          <w:szCs w:val="14"/>
+        </w:rPr>
+        <w:br/>
+      </w:r>
+    </w:p>
+    <w:p>
+      <w:pPr>
+        <w:ind w:left="708"/>
+        <w:rPr>
+          <w:szCs w:val="14"/>
+        </w:rPr>
+      </w:pPr>
+      <w:r>
+        <w:rPr>
+          <w:b/>
+          <w:szCs w:val="14"/>
+        </w:rPr>
+        <w:t>Le fichier fusionné aura le même schéma :</w:t>
+      </w:r>
+      <w:r>
+        <w:rPr>
+          <w:szCs w:val="14"/>
+        </w:rPr>
+        <w:br/>
+      </w:r>
+      <w:r>
+        <w:rPr>
+          <w:szCs w:val="14"/>
+        </w:rPr>
+        <w:br/>
+      </w:r>
+      <w:r>
+        <w:rPr>
+          <w:szCs w:val="14"/>
+          <w:u w:val="single"/>
+        </w:rPr>
+        <w:t>Début du calendrier</w:t>
+      </w:r>
+      <w:r>
+        <w:rPr>
+          <w:szCs w:val="14"/>
+          <w:u w:val="single"/>
+        </w:rPr>
+        <w:br/>
+      </w:r>
+    </w:p>
+    <w:p>
+      <w:pPr>
+        <w:pStyle w:val="Paragraphedeliste"/>
+        <w:numPr>
+          <w:ilvl w:val="0"/>
+          <w:numId w:val="23"/>
+        </w:numPr>
+        <w:rPr>
+          <w:szCs w:val="14"/>
+        </w:rPr>
+      </w:pPr>
+      <w:r>
+        <w:rPr>
+          <w:szCs w:val="14"/>
+        </w:rPr>
+        <w:t>Début événement 1</w:t>
+      </w:r>
+    </w:p>
+    <w:p>
+      <w:pPr>
+        <w:pStyle w:val="Paragraphedeliste"/>
+        <w:numPr>
+          <w:ilvl w:val="0"/>
+          <w:numId w:val="23"/>
+        </w:numPr>
+        <w:rPr>
+          <w:szCs w:val="14"/>
+        </w:rPr>
+      </w:pPr>
+      <w:r>
+        <w:rPr>
+          <w:szCs w:val="14"/>
+        </w:rPr>
+        <w:t>Fin événement 1</w:t>
+      </w:r>
+      <w:r>
+        <w:rPr>
+          <w:szCs w:val="14"/>
+        </w:rPr>
+        <w:br/>
+      </w:r>
+    </w:p>
+    <w:p>
+      <w:pPr>
+        <w:pStyle w:val="Paragraphedeliste"/>
+        <w:numPr>
+          <w:ilvl w:val="0"/>
+          <w:numId w:val="23"/>
+        </w:numPr>
+        <w:rPr>
+          <w:szCs w:val="14"/>
+        </w:rPr>
+      </w:pPr>
+      <w:r>
+        <w:rPr>
+          <w:szCs w:val="14"/>
+        </w:rPr>
+        <w:t>Début événement 2</w:t>
+      </w:r>
+    </w:p>
+    <w:p>
+      <w:pPr>
+        <w:pStyle w:val="Paragraphedeliste"/>
+        <w:numPr>
+          <w:ilvl w:val="0"/>
+          <w:numId w:val="23"/>
+        </w:numPr>
+        <w:rPr>
+          <w:szCs w:val="14"/>
+        </w:rPr>
+      </w:pPr>
+      <w:r>
+        <w:rPr>
+          <w:szCs w:val="14"/>
+        </w:rPr>
+        <w:t>Fin événement 2</w:t>
+      </w:r>
+      <w:r>
+        <w:rPr>
+          <w:szCs w:val="14"/>
+        </w:rPr>
+        <w:br/>
+      </w:r>
+    </w:p>
+    <w:p>
+      <w:pPr>
+        <w:ind w:left="708"/>
+        <w:rPr>
+          <w:szCs w:val="14"/>
+          <w:u w:val="single"/>
+        </w:rPr>
+      </w:pPr>
+      <w:r>
+        <w:rPr>
+          <w:szCs w:val="14"/>
+          <w:u w:val="single"/>
+        </w:rPr>
+        <w:t>Fin du calendrier</w:t>
+      </w:r>
+      <w:r>
+        <w:rPr>
+          <w:szCs w:val="14"/>
+          <w:u w:val="single"/>
+        </w:rPr>
+        <w:br/>
       </w:r>
     </w:p>
     <w:p>
@@ -4087,7 +5154,558 @@
         <w:rPr>
           <w:b/>
         </w:rPr>
+        <w:lastRenderedPageBreak/>
         <w:t>Barre de progression</w:t>
+      </w:r>
+    </w:p>
+    <w:p>
+      <w:pPr>
+        <w:pStyle w:val="Paragraphedeliste"/>
+        <w:rPr>
+          <w:b/>
+        </w:rPr>
+      </w:pPr>
+      <w:r>
+        <w:rPr>
+          <w:noProof/>
+          <w:szCs w:val="14"/>
+          <w:lang w:val="fr-CH" w:eastAsia="fr-CH"/>
+        </w:rPr>
+        <w:drawing>
+          <wp:anchor distT="0" distB="0" distL="114300" distR="114300" simplePos="0" relativeHeight="251668480" behindDoc="0" locked="0" layoutInCell="1" allowOverlap="1">
+            <wp:simplePos x="0" y="0"/>
+            <wp:positionH relativeFrom="margin">
+              <wp:align>center</wp:align>
+            </wp:positionH>
+            <wp:positionV relativeFrom="paragraph">
+              <wp:posOffset>2591435</wp:posOffset>
+            </wp:positionV>
+            <wp:extent cx="2331085" cy="436245"/>
+            <wp:effectExtent l="0" t="0" r="0" b="1905"/>
+            <wp:wrapTopAndBottom/>
+            <wp:docPr id="13" name="Image 13" descr="C:\Users\leoluna\AppData\Local\Microsoft\Windows\INetCache\Content.Word\19.ProgressBar.PNG"/>
+            <wp:cNvGraphicFramePr>
+              <a:graphicFrameLocks xmlns:a="http://schemas.openxmlformats.org/drawingml/2006/main" noChangeAspect="1"/>
+            </wp:cNvGraphicFramePr>
+            <a:graphic xmlns:a="http://schemas.openxmlformats.org/drawingml/2006/main">
+              <a:graphicData uri="http://schemas.openxmlformats.org/drawingml/2006/picture">
+                <pic:pic xmlns:pic="http://schemas.openxmlformats.org/drawingml/2006/picture">
+                  <pic:nvPicPr>
+                    <pic:cNvPr id="0" name="Picture 17" descr="C:\Users\leoluna\AppData\Local\Microsoft\Windows\INetCache\Content.Word\19.ProgressBar.PNG"/>
+                    <pic:cNvPicPr>
+                      <a:picLocks noChangeAspect="1" noChangeArrowheads="1"/>
+                    </pic:cNvPicPr>
+                  </pic:nvPicPr>
+                  <pic:blipFill>
+                    <a:blip r:embed="rId20">
+                      <a:extLst>
+                        <a:ext uri="{28A0092B-C50C-407E-A947-70E740481C1C}">
+                          <a14:useLocalDpi xmlns:a14="http://schemas.microsoft.com/office/drawing/2010/main" val="0"/>
+                        </a:ext>
+                      </a:extLst>
+                    </a:blip>
+                    <a:srcRect/>
+                    <a:stretch>
+                      <a:fillRect/>
+                    </a:stretch>
+                  </pic:blipFill>
+                  <pic:spPr bwMode="auto">
+                    <a:xfrm>
+                      <a:off x="0" y="0"/>
+                      <a:ext cx="2331085" cy="436245"/>
+                    </a:xfrm>
+                    <a:prstGeom prst="rect">
+                      <a:avLst/>
+                    </a:prstGeom>
+                    <a:noFill/>
+                    <a:ln>
+                      <a:noFill/>
+                    </a:ln>
+                  </pic:spPr>
+                </pic:pic>
+              </a:graphicData>
+            </a:graphic>
+          </wp:anchor>
+        </w:drawing>
+      </w:r>
+      <w:r>
+        <w:rPr>
+          <w:szCs w:val="14"/>
+        </w:rPr>
+        <w:drawing>
+          <wp:anchor distT="0" distB="0" distL="114300" distR="114300" simplePos="0" relativeHeight="251667456" behindDoc="0" locked="0" layoutInCell="1" allowOverlap="1">
+            <wp:simplePos x="0" y="0"/>
+            <wp:positionH relativeFrom="margin">
+              <wp:align>center</wp:align>
+            </wp:positionH>
+            <wp:positionV relativeFrom="paragraph">
+              <wp:posOffset>311785</wp:posOffset>
+            </wp:positionV>
+            <wp:extent cx="2810925" cy="1050679"/>
+            <wp:effectExtent l="0" t="0" r="8890" b="0"/>
+            <wp:wrapTopAndBottom/>
+            <wp:docPr id="12" name="Image 12"/>
+            <wp:cNvGraphicFramePr>
+              <a:graphicFrameLocks xmlns:a="http://schemas.openxmlformats.org/drawingml/2006/main" noChangeAspect="1"/>
+            </wp:cNvGraphicFramePr>
+            <a:graphic xmlns:a="http://schemas.openxmlformats.org/drawingml/2006/main">
+              <a:graphicData uri="http://schemas.openxmlformats.org/drawingml/2006/picture">
+                <pic:pic xmlns:pic="http://schemas.openxmlformats.org/drawingml/2006/picture">
+                  <pic:nvPicPr>
+                    <pic:cNvPr id="1" name=""/>
+                    <pic:cNvPicPr/>
+                  </pic:nvPicPr>
+                  <pic:blipFill rotWithShape="1">
+                    <a:blip r:embed="rId21">
+                      <a:extLst>
+                        <a:ext uri="{28A0092B-C50C-407E-A947-70E740481C1C}">
+                          <a14:useLocalDpi xmlns:a14="http://schemas.microsoft.com/office/drawing/2010/main" val="0"/>
+                        </a:ext>
+                      </a:extLst>
+                    </a:blip>
+                    <a:srcRect l="12304" t="14730" r="5949" b="9671"/>
+                    <a:stretch/>
+                  </pic:blipFill>
+                  <pic:spPr bwMode="auto">
+                    <a:xfrm>
+                      <a:off x="0" y="0"/>
+                      <a:ext cx="2810925" cy="1050679"/>
+                    </a:xfrm>
+                    <a:prstGeom prst="rect">
+                      <a:avLst/>
+                    </a:prstGeom>
+                    <a:ln>
+                      <a:noFill/>
+                    </a:ln>
+                    <a:extLst>
+                      <a:ext uri="{53640926-AAD7-44D8-BBD7-CCE9431645EC}">
+                        <a14:shadowObscured xmlns:a14="http://schemas.microsoft.com/office/drawing/2010/main"/>
+                      </a:ext>
+                    </a:extLst>
+                  </pic:spPr>
+                </pic:pic>
+              </a:graphicData>
+            </a:graphic>
+            <wp14:sizeRelH relativeFrom="margin">
+              <wp14:pctWidth>0</wp14:pctWidth>
+            </wp14:sizeRelH>
+            <wp14:sizeRelV relativeFrom="margin">
+              <wp14:pctHeight>0</wp14:pctHeight>
+            </wp14:sizeRelV>
+          </wp:anchor>
+        </w:drawing>
+      </w:r>
+      <w:r>
+        <w:rPr>
+          <w:szCs w:val="14"/>
+        </w:rPr>
+        <w:t>Voici l’emplacement de la barre de progression selon le cahier des charges :</w:t>
+      </w:r>
+      <w:r>
+        <w:rPr>
+          <w:szCs w:val="14"/>
+        </w:rPr>
+        <w:br/>
+      </w:r>
+      <w:r>
+        <w:rPr>
+          <w:szCs w:val="14"/>
+        </w:rPr>
+        <w:br/>
+      </w:r>
+      <w:r>
+        <w:rPr>
+          <w:szCs w:val="14"/>
+        </w:rPr>
+        <w:t>J’ai choisi de garder cet emplacement car il est logique qu’elle s’applique pendant la fusion, donc après avoir interagit avec le bouton « Fusionner ».</w:t>
+      </w:r>
+      <w:r>
+        <w:rPr>
+          <w:szCs w:val="14"/>
+        </w:rPr>
+        <w:br/>
+      </w:r>
+      <w:r>
+        <w:rPr>
+          <w:szCs w:val="14"/>
+        </w:rPr>
+        <w:br/>
+        <w:t xml:space="preserve">J’ai décidé que j’utiliserai l’outil Progress fourni avec le framwork </w:t>
+      </w:r>
+      <w:r>
+        <w:rPr>
+          <w:szCs w:val="14"/>
+        </w:rPr>
+        <w:t>.NET</w:t>
+      </w:r>
+      <w:r>
+        <w:rPr>
+          <w:szCs w:val="14"/>
+        </w:rPr>
+        <w:t xml:space="preserve"> windows form de visual studio.</w:t>
+      </w:r>
+      <w:r>
+        <w:rPr>
+          <w:szCs w:val="14"/>
+        </w:rPr>
+        <w:br/>
+      </w:r>
+    </w:p>
+    <w:p>
+      <w:pPr>
+        <w:pStyle w:val="Paragraphedeliste"/>
+        <w:rPr>
+          <w:b/>
+        </w:rPr>
+      </w:pPr>
+    </w:p>
+    <w:p>
+      <w:pPr>
+        <w:pStyle w:val="Paragraphedeliste"/>
+        <w:rPr>
+          <w:b/>
+        </w:rPr>
+      </w:pPr>
+      <w:r>
+        <w:rPr>
+          <w:szCs w:val="14"/>
+        </w:rPr>
+        <w:t>Elle se présente ainsi avec un taux de complétion de 50% :</w:t>
+      </w:r>
+    </w:p>
+    <w:p>
+      <w:pPr>
+        <w:pStyle w:val="Paragraphedeliste"/>
+        <w:rPr>
+          <w:b/>
+        </w:rPr>
+      </w:pPr>
+      <w:r>
+        <w:rPr>
+          <w:noProof/>
+        </w:rPr>
+        <w:pict>
+          <v:shape id="_x0000_s1028" type="#_x0000_t75" style="position:absolute;left:0;text-align:left;margin-left:54.8pt;margin-top:14.3pt;width:342.8pt;height:36.55pt;z-index:251670528;mso-position-horizontal-relative:text;mso-position-vertical-relative:text;mso-width-relative:page;mso-height-relative:page">
+            <v:imagedata r:id="rId22" o:title="20.DémonstrationBarre50Pourcent"/>
+            <w10:wrap type="topAndBottom"/>
+          </v:shape>
+        </w:pict>
+      </w:r>
+    </w:p>
+    <w:p>
+      <w:pPr>
+        <w:pStyle w:val="Paragraphedeliste"/>
+        <w:rPr>
+          <w:b/>
+        </w:rPr>
+      </w:pPr>
+    </w:p>
+    <w:p>
+      <w:pPr>
+        <w:pStyle w:val="Paragraphedeliste"/>
+        <w:rPr>
+          <w:b/>
+        </w:rPr>
+      </w:pPr>
+    </w:p>
+    <w:p>
+      <w:pPr>
+        <w:pStyle w:val="Paragraphedeliste"/>
+        <w:rPr>
+          <w:b/>
+        </w:rPr>
+      </w:pPr>
+      <w:r>
+        <w:rPr>
+          <w:b/>
+        </w:rPr>
+        <w:t>Pour l’utiliser il faut utiliser trois de ses variables</w:t>
+      </w:r>
+      <w:r>
+        <w:rPr>
+          <w:b/>
+        </w:rPr>
+        <w:t xml:space="preserve"> de base</w:t>
+      </w:r>
+      <w:bookmarkStart w:id="6" w:name="_GoBack"/>
+      <w:bookmarkEnd w:id="6"/>
+      <w:r>
+        <w:rPr>
+          <w:b/>
+        </w:rPr>
+        <w:t> :</w:t>
+      </w:r>
+    </w:p>
+    <w:p>
+      <w:pPr>
+        <w:pStyle w:val="Paragraphedeliste"/>
+        <w:rPr>
+          <w:szCs w:val="14"/>
+        </w:rPr>
+      </w:pPr>
+    </w:p>
+    <w:p>
+      <w:pPr>
+        <w:pStyle w:val="Paragraphedeliste"/>
+        <w:numPr>
+          <w:ilvl w:val="0"/>
+          <w:numId w:val="24"/>
+        </w:numPr>
+        <w:rPr>
+          <w:szCs w:val="14"/>
+        </w:rPr>
+      </w:pPr>
+      <w:r>
+        <w:rPr>
+          <w:szCs w:val="14"/>
+        </w:rPr>
+        <w:t xml:space="preserve">« </w:t>
+      </w:r>
+      <w:r>
+        <w:rPr>
+          <w:b/>
+          <w:szCs w:val="14"/>
+        </w:rPr>
+        <w:t>Maximum</w:t>
+      </w:r>
+      <w:r>
+        <w:rPr>
+          <w:szCs w:val="14"/>
+        </w:rPr>
+        <w:t> » définissant le 100% de la barre</w:t>
+      </w:r>
+    </w:p>
+    <w:p>
+      <w:pPr>
+        <w:pStyle w:val="Paragraphedeliste"/>
+        <w:numPr>
+          <w:ilvl w:val="0"/>
+          <w:numId w:val="24"/>
+        </w:numPr>
+        <w:rPr>
+          <w:szCs w:val="14"/>
+        </w:rPr>
+      </w:pPr>
+      <w:r>
+        <w:rPr>
+          <w:szCs w:val="14"/>
+        </w:rPr>
+        <w:t>« </w:t>
+      </w:r>
+      <w:r>
+        <w:rPr>
+          <w:b/>
+          <w:szCs w:val="14"/>
+        </w:rPr>
+        <w:t>Minimum</w:t>
+      </w:r>
+      <w:r>
+        <w:rPr>
+          <w:szCs w:val="14"/>
+        </w:rPr>
+        <w:t> » définissant le 0% de la barre</w:t>
+      </w:r>
+    </w:p>
+    <w:p>
+      <w:pPr>
+        <w:pStyle w:val="Paragraphedeliste"/>
+        <w:numPr>
+          <w:ilvl w:val="0"/>
+          <w:numId w:val="24"/>
+        </w:numPr>
+        <w:rPr>
+          <w:b/>
+        </w:rPr>
+      </w:pPr>
+      <w:r>
+        <w:rPr>
+          <w:szCs w:val="14"/>
+        </w:rPr>
+        <w:t>« </w:t>
+      </w:r>
+      <w:r>
+        <w:rPr>
+          <w:b/>
+          <w:szCs w:val="14"/>
+        </w:rPr>
+        <w:t>Value</w:t>
+      </w:r>
+      <w:r>
+        <w:rPr>
+          <w:szCs w:val="14"/>
+        </w:rPr>
+        <w:t xml:space="preserve"> » définissant l’état actuel de la barre. S’il est égal ou plus petit que le minimum, la barre ne montrera aucune progression. Si la valeur est égale ou supérieure </w:t>
+      </w:r>
+      <w:r>
+        <w:rPr>
+          <w:szCs w:val="14"/>
+        </w:rPr>
+        <w:t>au maximum, la barre affichera une progression complète</w:t>
+      </w:r>
+    </w:p>
+    <w:p>
+      <w:pPr>
+        <w:rPr>
+          <w:b/>
+        </w:rPr>
+      </w:pPr>
+    </w:p>
+    <w:p>
+      <w:pPr>
+        <w:ind w:left="708"/>
+        <w:rPr>
+          <w:b/>
+        </w:rPr>
+      </w:pPr>
+    </w:p>
+    <w:p>
+      <w:pPr>
+        <w:ind w:left="708"/>
+        <w:rPr>
+          <w:b/>
+        </w:rPr>
+      </w:pPr>
+      <w:r>
+        <w:rPr>
+          <w:szCs w:val="14"/>
+        </w:rPr>
+        <w:t>Comme discuté avec le chef de projet, ces valeurs devraient être définies selon le nombre de tâches que l’on souhaite fusionner. Cela se manifeste sous cette forme :</w:t>
+      </w:r>
+      <w:r>
+        <w:rPr>
+          <w:b/>
+        </w:rPr>
+        <w:br/>
+      </w:r>
+    </w:p>
+    <w:p>
+      <w:pPr>
+        <w:pStyle w:val="Paragraphedeliste"/>
+        <w:numPr>
+          <w:ilvl w:val="0"/>
+          <w:numId w:val="24"/>
+        </w:numPr>
+        <w:rPr>
+          <w:szCs w:val="14"/>
+        </w:rPr>
+      </w:pPr>
+      <w:r>
+        <w:rPr>
+          <w:szCs w:val="14"/>
+        </w:rPr>
+        <w:t>« </w:t>
+      </w:r>
+      <w:r>
+        <w:rPr>
+          <w:b/>
+          <w:szCs w:val="14"/>
+        </w:rPr>
+        <w:t>Maximum</w:t>
+      </w:r>
+      <w:r>
+        <w:rPr>
+          <w:szCs w:val="14"/>
+        </w:rPr>
+        <w:t> » Définit le maximum de tâches à importer</w:t>
+      </w:r>
+    </w:p>
+    <w:p>
+      <w:pPr>
+        <w:pStyle w:val="Paragraphedeliste"/>
+        <w:numPr>
+          <w:ilvl w:val="0"/>
+          <w:numId w:val="24"/>
+        </w:numPr>
+        <w:rPr>
+          <w:szCs w:val="14"/>
+        </w:rPr>
+      </w:pPr>
+      <w:r>
+        <w:rPr>
+          <w:szCs w:val="14"/>
+        </w:rPr>
+        <w:t>« </w:t>
+      </w:r>
+      <w:r>
+        <w:rPr>
+          <w:b/>
+          <w:szCs w:val="14"/>
+        </w:rPr>
+        <w:t>Minimum</w:t>
+      </w:r>
+      <w:r>
+        <w:rPr>
+          <w:szCs w:val="14"/>
+        </w:rPr>
+        <w:t> » définit par le nombre 0. Car cela définit que l’on a importé 0 événements pour l’instant.</w:t>
+      </w:r>
+    </w:p>
+    <w:p>
+      <w:pPr>
+        <w:pStyle w:val="Paragraphedeliste"/>
+        <w:numPr>
+          <w:ilvl w:val="0"/>
+          <w:numId w:val="24"/>
+        </w:numPr>
+        <w:rPr>
+          <w:b/>
+        </w:rPr>
+      </w:pPr>
+      <w:r>
+        <w:rPr>
+          <w:szCs w:val="14"/>
+        </w:rPr>
+        <w:t xml:space="preserve">« </w:t>
+      </w:r>
+      <w:r>
+        <w:rPr>
+          <w:b/>
+          <w:szCs w:val="14"/>
+        </w:rPr>
+        <w:t>Value</w:t>
+      </w:r>
+      <w:r>
+        <w:rPr>
+          <w:szCs w:val="14"/>
+        </w:rPr>
+        <w:t> »</w:t>
+      </w:r>
+      <w:r>
+        <w:rPr>
+          <w:b/>
+        </w:rPr>
+        <w:t> </w:t>
+      </w:r>
+      <w:r>
+        <w:rPr>
+          <w:szCs w:val="14"/>
+        </w:rPr>
+        <w:t>définit par le nombre d’événements que l’on a déjà fusionné. Si l’on a fusionné douze événements, cette valeur sera égale à douze.</w:t>
+      </w:r>
+      <w:r>
+        <w:rPr>
+          <w:szCs w:val="14"/>
+        </w:rPr>
+        <w:t xml:space="preserve"> Cette valeur sera actualisée à chaque importation d’un événement.</w:t>
+      </w:r>
+      <w:r>
+        <w:rPr>
+          <w:b/>
+        </w:rPr>
+        <w:br/>
+      </w:r>
+    </w:p>
+    <w:p>
+      <w:pPr>
+        <w:rPr>
+          <w:b/>
+        </w:rPr>
+      </w:pPr>
+      <w:r>
+        <w:rPr>
+          <w:b/>
+        </w:rPr>
+        <w:br w:type="page"/>
       </w:r>
     </w:p>
     <w:p>
@@ -4105,6 +5723,7 @@
         <w:rPr>
           <w:b/>
         </w:rPr>
+        <w:lastRenderedPageBreak/>
         <w:t>Avertissement fichier de destination</w:t>
       </w:r>
     </w:p>
@@ -4251,8 +5870,21 @@
           <w:szCs w:val="14"/>
           <w:lang w:eastAsia="fr-FR"/>
         </w:rPr>
-        <w:t xml:space="preserve"> complet avec toutes ses annexes:</w:t>
-      </w:r>
+        <w:t xml:space="preserve"> complet avec toutes ses </w:t>
+      </w:r>
+      <w:proofErr w:type="gramStart"/>
+      <w:r>
+        <w:rPr>
+          <w:rFonts w:ascii="Arial" w:hAnsi="Arial"/>
+          <w:i/>
+          <w:iCs/>
+          <w:sz w:val="24"/>
+          <w:szCs w:val="14"/>
+          <w:lang w:eastAsia="fr-FR"/>
+        </w:rPr>
+        <w:t>annexes:</w:t>
+      </w:r>
+      <w:proofErr w:type="gramEnd"/>
     </w:p>
     <w:p>
       <w:pPr>
@@ -4317,6 +5949,7 @@
           <w:lang w:eastAsia="fr-FR"/>
         </w:rPr>
       </w:pPr>
+      <w:proofErr w:type="gramStart"/>
       <w:r>
         <w:rPr>
           <w:rFonts w:ascii="Arial" w:hAnsi="Arial"/>
@@ -4337,7 +5970,43 @@
           <w:szCs w:val="14"/>
           <w:lang w:eastAsia="fr-FR"/>
         </w:rPr>
-        <w:t>ultimédia: carte de site, maquettes papier, story board préliminaire, …</w:t>
+        <w:t>ultimédia:</w:t>
+      </w:r>
+      <w:proofErr w:type="gramEnd"/>
+      <w:r>
+        <w:rPr>
+          <w:rFonts w:ascii="Arial" w:hAnsi="Arial"/>
+          <w:i/>
+          <w:iCs/>
+          <w:sz w:val="24"/>
+          <w:szCs w:val="14"/>
+          <w:lang w:eastAsia="fr-FR"/>
+        </w:rPr>
+        <w:t xml:space="preserve"> carte de site, maquettes papier, story </w:t>
+      </w:r>
+      <w:proofErr w:type="spellStart"/>
+      <w:r>
+        <w:rPr>
+          <w:rFonts w:ascii="Arial" w:hAnsi="Arial"/>
+          <w:i/>
+          <w:iCs/>
+          <w:sz w:val="24"/>
+          <w:szCs w:val="14"/>
+          <w:lang w:eastAsia="fr-FR"/>
+        </w:rPr>
+        <w:t>board</w:t>
+      </w:r>
+      <w:proofErr w:type="spellEnd"/>
+      <w:r>
+        <w:rPr>
+          <w:rFonts w:ascii="Arial" w:hAnsi="Arial"/>
+          <w:i/>
+          <w:iCs/>
+          <w:sz w:val="24"/>
+          <w:szCs w:val="14"/>
+          <w:lang w:eastAsia="fr-FR"/>
+        </w:rPr>
+        <w:t xml:space="preserve"> préliminaire, …</w:t>
       </w:r>
     </w:p>
     <w:p>
@@ -4376,7 +6045,31 @@
           <w:szCs w:val="14"/>
           <w:lang w:eastAsia="fr-FR"/>
         </w:rPr>
-        <w:t>ases de données: interfaces graphiques, modèle conceptuel</w:t>
+        <w:t xml:space="preserve">ases de </w:t>
+      </w:r>
+      <w:proofErr w:type="gramStart"/>
+      <w:r>
+        <w:rPr>
+          <w:rFonts w:ascii="Arial" w:hAnsi="Arial"/>
+          <w:i/>
+          <w:iCs/>
+          <w:sz w:val="24"/>
+          <w:szCs w:val="14"/>
+          <w:lang w:eastAsia="fr-FR"/>
+        </w:rPr>
+        <w:t>données:</w:t>
+      </w:r>
+      <w:proofErr w:type="gramEnd"/>
+      <w:r>
+        <w:rPr>
+          <w:rFonts w:ascii="Arial" w:hAnsi="Arial"/>
+          <w:i/>
+          <w:iCs/>
+          <w:sz w:val="24"/>
+          <w:szCs w:val="14"/>
+          <w:lang w:eastAsia="fr-FR"/>
+        </w:rPr>
+        <w:t xml:space="preserve"> interfaces graphiques, modèle conceptuel</w:t>
       </w:r>
       <w:r>
         <w:rPr>
@@ -4406,6 +6099,7 @@
           <w:lang w:eastAsia="fr-FR"/>
         </w:rPr>
       </w:pPr>
+      <w:proofErr w:type="gramStart"/>
       <w:r>
         <w:rPr>
           <w:rFonts w:ascii="Arial" w:hAnsi="Arial"/>
@@ -4426,7 +6120,19 @@
           <w:szCs w:val="14"/>
           <w:lang w:eastAsia="fr-FR"/>
         </w:rPr>
-        <w:t>rogrammation: interfaces graphiques, maquettes, analyse fonctionnelle…</w:t>
+        <w:t>rogrammation:</w:t>
+      </w:r>
+      <w:proofErr w:type="gramEnd"/>
+      <w:r>
+        <w:rPr>
+          <w:rFonts w:ascii="Arial" w:hAnsi="Arial"/>
+          <w:i/>
+          <w:iCs/>
+          <w:sz w:val="24"/>
+          <w:szCs w:val="14"/>
+          <w:lang w:eastAsia="fr-FR"/>
+        </w:rPr>
+        <w:t xml:space="preserve"> interfaces graphiques, maquettes, analyse fonctionnelle…</w:t>
       </w:r>
     </w:p>
     <w:p>
@@ -4510,7 +6216,25 @@
           <w:iCs/>
           <w:szCs w:val="14"/>
         </w:rPr>
-        <w:t xml:space="preserve">Décrire la stratégie globale de test: </w:t>
+        <w:t xml:space="preserve">Décrire la stratégie globale de </w:t>
+      </w:r>
+      <w:proofErr w:type="gramStart"/>
+      <w:r>
+        <w:rPr>
+          <w:i/>
+          <w:iCs/>
+          <w:szCs w:val="14"/>
+        </w:rPr>
+        <w:t>test:</w:t>
+      </w:r>
+      <w:proofErr w:type="gramEnd"/>
+      <w:r>
+        <w:rPr>
+          <w:i/>
+          <w:iCs/>
+          <w:szCs w:val="14"/>
+        </w:rPr>
+        <w:t xml:space="preserve"> </w:t>
       </w:r>
     </w:p>
     <w:p>
@@ -4541,6 +6265,7 @@
           <w:szCs w:val="14"/>
         </w:rPr>
       </w:pPr>
+      <w:proofErr w:type="gramStart"/>
       <w:r>
         <w:rPr>
           <w:i/>
@@ -4555,7 +6280,16 @@
           <w:iCs/>
           <w:szCs w:val="14"/>
         </w:rPr>
-        <w:t>ypes de des tests et ordre dans lequel ils seront effectués.</w:t>
+        <w:t>ypes</w:t>
+      </w:r>
+      <w:proofErr w:type="gramEnd"/>
+      <w:r>
+        <w:rPr>
+          <w:i/>
+          <w:iCs/>
+          <w:szCs w:val="14"/>
+        </w:rPr>
+        <w:t xml:space="preserve"> de des tests et ordre dans lequel ils seront effectués.</w:t>
       </w:r>
     </w:p>
     <w:p>
@@ -4575,6 +6309,7 @@
           <w:szCs w:val="14"/>
         </w:rPr>
       </w:pPr>
+      <w:proofErr w:type="gramStart"/>
       <w:r>
         <w:rPr>
           <w:i/>
@@ -4589,7 +6324,16 @@
           <w:iCs/>
           <w:szCs w:val="14"/>
         </w:rPr>
-        <w:t>es moyens à mettre en œuvre</w:t>
+        <w:t>es</w:t>
+      </w:r>
+      <w:proofErr w:type="gramEnd"/>
+      <w:r>
+        <w:rPr>
+          <w:i/>
+          <w:iCs/>
+          <w:szCs w:val="14"/>
+        </w:rPr>
+        <w:t xml:space="preserve"> moyens à mettre en œuvre</w:t>
       </w:r>
       <w:r>
         <w:rPr>
@@ -4617,6 +6361,7 @@
           <w:szCs w:val="14"/>
         </w:rPr>
       </w:pPr>
+      <w:proofErr w:type="gramStart"/>
       <w:r>
         <w:rPr>
           <w:i/>
@@ -4631,7 +6376,16 @@
           <w:iCs/>
           <w:szCs w:val="14"/>
         </w:rPr>
-        <w:t>ouverture des tests (tests exhaustifs ou non, si non, pourquoi ?)</w:t>
+        <w:t>ouverture</w:t>
+      </w:r>
+      <w:proofErr w:type="gramEnd"/>
+      <w:r>
+        <w:rPr>
+          <w:i/>
+          <w:iCs/>
+          <w:szCs w:val="14"/>
+        </w:rPr>
+        <w:t xml:space="preserve"> des tests (tests exhaustifs ou non, si non, pourquoi ?)</w:t>
       </w:r>
       <w:r>
         <w:rPr>
@@ -4659,6 +6413,7 @@
           <w:szCs w:val="14"/>
         </w:rPr>
       </w:pPr>
+      <w:proofErr w:type="gramStart"/>
       <w:r>
         <w:rPr>
           <w:i/>
@@ -4673,7 +6428,16 @@
           <w:iCs/>
           <w:szCs w:val="14"/>
         </w:rPr>
-        <w:t>onnées de test à prévoir (données réelles ?)</w:t>
+        <w:t>onnées</w:t>
+      </w:r>
+      <w:proofErr w:type="gramEnd"/>
+      <w:r>
+        <w:rPr>
+          <w:i/>
+          <w:iCs/>
+          <w:szCs w:val="14"/>
+        </w:rPr>
+        <w:t xml:space="preserve"> de test à prévoir (données réelles ?)</w:t>
       </w:r>
       <w:r>
         <w:rPr>
@@ -4701,13 +6465,23 @@
           <w:szCs w:val="14"/>
         </w:rPr>
       </w:pPr>
-      <w:r>
-        <w:rPr>
-          <w:i/>
-          <w:iCs/>
-          <w:szCs w:val="14"/>
-        </w:rPr>
-        <w:t>les testeurs extérieurs éventuels.</w:t>
+      <w:proofErr w:type="gramStart"/>
+      <w:r>
+        <w:rPr>
+          <w:i/>
+          <w:iCs/>
+          <w:szCs w:val="14"/>
+        </w:rPr>
+        <w:t>les</w:t>
+      </w:r>
+      <w:proofErr w:type="gramEnd"/>
+      <w:r>
+        <w:rPr>
+          <w:i/>
+          <w:iCs/>
+          <w:szCs w:val="14"/>
+        </w:rPr>
+        <w:t xml:space="preserve"> testeurs extérieurs éventuels.</w:t>
       </w:r>
     </w:p>
     <w:p>
@@ -4785,7 +6559,7 @@
           <w:iCs/>
           <w:sz w:val="24"/>
         </w:rPr>
-        <w:t>La barre de progrès</w:t>
+        <w:t>La barre de progression</w:t>
       </w:r>
       <w:r>
         <w:rPr>
@@ -4794,7 +6568,43 @@
           <w:sz w:val="24"/>
         </w:rPr>
         <w:br/>
-        <w:t>Je n’ai encore jamais fait de barre de probgrès auparavant sur windows forms. Il se pourrait que je peine à trouver la manière dont je dois l’utiliser.</w:t>
+        <w:t xml:space="preserve">Je n’ai encore jamais fait de barre de </w:t>
+      </w:r>
+      <w:proofErr w:type="spellStart"/>
+      <w:r>
+        <w:rPr>
+          <w:rFonts w:ascii="Arial" w:hAnsi="Arial" w:cs="Arial"/>
+          <w:iCs/>
+          <w:sz w:val="24"/>
+        </w:rPr>
+        <w:t>probgrès</w:t>
+      </w:r>
+      <w:proofErr w:type="spellEnd"/>
+      <w:r>
+        <w:rPr>
+          <w:rFonts w:ascii="Arial" w:hAnsi="Arial" w:cs="Arial"/>
+          <w:iCs/>
+          <w:sz w:val="24"/>
+        </w:rPr>
+        <w:t xml:space="preserve"> auparavant sur windows </w:t>
+      </w:r>
+      <w:proofErr w:type="spellStart"/>
+      <w:r>
+        <w:rPr>
+          <w:rFonts w:ascii="Arial" w:hAnsi="Arial" w:cs="Arial"/>
+          <w:iCs/>
+          <w:sz w:val="24"/>
+        </w:rPr>
+        <w:t>forms</w:t>
+      </w:r>
+      <w:proofErr w:type="spellEnd"/>
+      <w:r>
+        <w:rPr>
+          <w:rFonts w:ascii="Arial" w:hAnsi="Arial" w:cs="Arial"/>
+          <w:iCs/>
+          <w:sz w:val="24"/>
+        </w:rPr>
+        <w:t>. Il se pourrait que je peine à trouver la manière dont je dois l’utiliser.</w:t>
       </w:r>
     </w:p>
     <w:p>
@@ -4825,13 +6635,23 @@
           <w:sz w:val="24"/>
         </w:rPr>
       </w:pPr>
+      <w:proofErr w:type="gramStart"/>
       <w:r>
         <w:rPr>
           <w:rFonts w:ascii="Arial" w:hAnsi="Arial" w:cs="Arial"/>
           <w:i/>
           <w:sz w:val="24"/>
         </w:rPr>
-        <w:t>risques techniques (complexité, manque de compétences, …)</w:t>
+        <w:t>risques</w:t>
+      </w:r>
+      <w:proofErr w:type="gramEnd"/>
+      <w:r>
+        <w:rPr>
+          <w:rFonts w:ascii="Arial" w:hAnsi="Arial" w:cs="Arial"/>
+          <w:i/>
+          <w:sz w:val="24"/>
+        </w:rPr>
+        <w:t xml:space="preserve"> techniques (complexité, manque de compétences, …)</w:t>
       </w:r>
       <w:r>
         <w:rPr>
@@ -4985,6 +6805,7 @@
           <w:lang w:eastAsia="fr-FR"/>
         </w:rPr>
       </w:pPr>
+      <w:proofErr w:type="gramStart"/>
       <w:r>
         <w:rPr>
           <w:rFonts w:ascii="Arial" w:hAnsi="Arial"/>
@@ -4994,7 +6815,19 @@
           <w:szCs w:val="14"/>
           <w:lang w:eastAsia="fr-FR"/>
         </w:rPr>
-        <w:t xml:space="preserve">planning indiquant les dates de début et de fin du projet ainsi que le découpage connu des diverses phases. </w:t>
+        <w:t>planning</w:t>
+      </w:r>
+      <w:proofErr w:type="gramEnd"/>
+      <w:r>
+        <w:rPr>
+          <w:rFonts w:ascii="Arial" w:hAnsi="Arial"/>
+          <w:i/>
+          <w:iCs/>
+          <w:sz w:val="24"/>
+          <w:szCs w:val="14"/>
+          <w:lang w:eastAsia="fr-FR"/>
+        </w:rPr>
+        <w:t xml:space="preserve"> indiquant les dates de début et de fin du projet ainsi que le découpage connu des diverses phases. </w:t>
       </w:r>
     </w:p>
     <w:p>
@@ -5013,6 +6846,7 @@
           <w:lang w:eastAsia="fr-FR"/>
         </w:rPr>
       </w:pPr>
+      <w:proofErr w:type="gramStart"/>
       <w:r>
         <w:rPr>
           <w:rFonts w:ascii="Arial" w:hAnsi="Arial"/>
@@ -5022,7 +6856,19 @@
           <w:szCs w:val="14"/>
           <w:lang w:eastAsia="fr-FR"/>
         </w:rPr>
-        <w:t>partage des tâches en cas de travail à plusieurs.</w:t>
+        <w:t>partage</w:t>
+      </w:r>
+      <w:proofErr w:type="gramEnd"/>
+      <w:r>
+        <w:rPr>
+          <w:rFonts w:ascii="Arial" w:hAnsi="Arial"/>
+          <w:i/>
+          <w:iCs/>
+          <w:sz w:val="24"/>
+          <w:szCs w:val="14"/>
+          <w:lang w:eastAsia="fr-FR"/>
+        </w:rPr>
+        <w:t xml:space="preserve"> des tâches en cas de travail à plusieurs.</w:t>
       </w:r>
     </w:p>
     <w:p>
@@ -5069,6 +6915,7 @@
           <w:szCs w:val="14"/>
           <w:lang w:eastAsia="fr-FR"/>
         </w:rPr>
+        <w:lastRenderedPageBreak/>
         <w:t xml:space="preserve">Il s’agit en principe de la planification </w:t>
       </w:r>
       <w:r>
@@ -5367,7 +7214,6 @@
           <w:szCs w:val="20"/>
           <w:lang w:eastAsia="fr-FR"/>
         </w:rPr>
-        <w:lastRenderedPageBreak/>
         <w:t>Utilisation d’un système de versioning</w:t>
       </w:r>
     </w:p>
@@ -5443,8 +7289,18 @@
           <w:i/>
           <w:sz w:val="24"/>
         </w:rPr>
-        <w:t>Fournir tous les document de conception:</w:t>
-      </w:r>
+        <w:t xml:space="preserve">Fournir tous les document de </w:t>
+      </w:r>
+      <w:proofErr w:type="gramStart"/>
+      <w:r>
+        <w:rPr>
+          <w:rFonts w:ascii="Arial" w:hAnsi="Arial" w:cs="Arial"/>
+          <w:i/>
+          <w:sz w:val="24"/>
+        </w:rPr>
+        <w:t>conception:</w:t>
+      </w:r>
+      <w:proofErr w:type="gramEnd"/>
     </w:p>
     <w:p>
       <w:pPr>
@@ -5474,13 +7330,23 @@
           <w:sz w:val="24"/>
         </w:rPr>
       </w:pPr>
+      <w:proofErr w:type="gramStart"/>
       <w:r>
         <w:rPr>
           <w:rFonts w:ascii="Arial" w:hAnsi="Arial" w:cs="Arial"/>
           <w:i/>
           <w:sz w:val="24"/>
         </w:rPr>
-        <w:t>le choix du matériel HW</w:t>
+        <w:t>le</w:t>
+      </w:r>
+      <w:proofErr w:type="gramEnd"/>
+      <w:r>
+        <w:rPr>
+          <w:rFonts w:ascii="Arial" w:hAnsi="Arial" w:cs="Arial"/>
+          <w:i/>
+          <w:sz w:val="24"/>
+        </w:rPr>
+        <w:t xml:space="preserve"> choix du matériel HW</w:t>
       </w:r>
     </w:p>
     <w:p>
@@ -5496,13 +7362,23 @@
           <w:sz w:val="24"/>
         </w:rPr>
       </w:pPr>
+      <w:proofErr w:type="gramStart"/>
       <w:r>
         <w:rPr>
           <w:rFonts w:ascii="Arial" w:hAnsi="Arial" w:cs="Arial"/>
           <w:i/>
           <w:sz w:val="24"/>
         </w:rPr>
-        <w:t xml:space="preserve">le choix des systèmes d'exploitation pour la réalisation </w:t>
+        <w:t>le</w:t>
+      </w:r>
+      <w:proofErr w:type="gramEnd"/>
+      <w:r>
+        <w:rPr>
+          <w:rFonts w:ascii="Arial" w:hAnsi="Arial" w:cs="Arial"/>
+          <w:i/>
+          <w:sz w:val="24"/>
+        </w:rPr>
+        <w:t xml:space="preserve"> choix des systèmes d'exploitation pour la réalisation </w:t>
       </w:r>
       <w:r>
         <w:rPr>
@@ -5535,13 +7411,23 @@
           <w:sz w:val="24"/>
         </w:rPr>
       </w:pPr>
+      <w:proofErr w:type="gramStart"/>
       <w:r>
         <w:rPr>
           <w:rFonts w:ascii="Arial" w:hAnsi="Arial" w:cs="Arial"/>
           <w:i/>
           <w:sz w:val="24"/>
         </w:rPr>
-        <w:t xml:space="preserve">le choix des outils logiciels pour la réalisation </w:t>
+        <w:t>le</w:t>
+      </w:r>
+      <w:proofErr w:type="gramEnd"/>
+      <w:r>
+        <w:rPr>
+          <w:rFonts w:ascii="Arial" w:hAnsi="Arial" w:cs="Arial"/>
+          <w:i/>
+          <w:sz w:val="24"/>
+        </w:rPr>
+        <w:t xml:space="preserve"> choix des outils logiciels pour la réalisation </w:t>
       </w:r>
       <w:r>
         <w:rPr>
@@ -5574,13 +7460,23 @@
           <w:sz w:val="24"/>
         </w:rPr>
       </w:pPr>
+      <w:proofErr w:type="gramStart"/>
       <w:r>
         <w:rPr>
           <w:rFonts w:ascii="Arial" w:hAnsi="Arial" w:cs="Arial"/>
           <w:i/>
           <w:sz w:val="24"/>
         </w:rPr>
-        <w:t xml:space="preserve">site web: </w:t>
+        <w:t>site</w:t>
+      </w:r>
+      <w:proofErr w:type="gramEnd"/>
+      <w:r>
+        <w:rPr>
+          <w:rFonts w:ascii="Arial" w:hAnsi="Arial" w:cs="Arial"/>
+          <w:i/>
+          <w:sz w:val="24"/>
+        </w:rPr>
+        <w:t xml:space="preserve"> web: </w:t>
       </w:r>
       <w:r>
         <w:rPr>
@@ -5604,13 +7500,23 @@
           <w:sz w:val="24"/>
         </w:rPr>
       </w:pPr>
+      <w:proofErr w:type="gramStart"/>
       <w:r>
         <w:rPr>
           <w:rFonts w:ascii="Arial" w:hAnsi="Arial" w:cs="Arial"/>
           <w:i/>
           <w:sz w:val="24"/>
         </w:rPr>
-        <w:t>bases de données: décrire le modèle relationnel, le contenu détaillé des tables (caractéristiques de chaque champs) et les requêtes.</w:t>
+        <w:t>bases</w:t>
+      </w:r>
+      <w:proofErr w:type="gramEnd"/>
+      <w:r>
+        <w:rPr>
+          <w:rFonts w:ascii="Arial" w:hAnsi="Arial" w:cs="Arial"/>
+          <w:i/>
+          <w:sz w:val="24"/>
+        </w:rPr>
+        <w:t xml:space="preserve"> de données: décrire le modèle relationnel, le contenu détaillé des tables (caractéristiques de chaque champs) et les requêtes.</w:t>
       </w:r>
     </w:p>
     <w:p>
@@ -5626,20 +7532,40 @@
           <w:sz w:val="24"/>
         </w:rPr>
       </w:pPr>
+      <w:proofErr w:type="gramStart"/>
       <w:r>
         <w:rPr>
           <w:rFonts w:ascii="Arial" w:hAnsi="Arial" w:cs="Arial"/>
           <w:i/>
           <w:sz w:val="24"/>
         </w:rPr>
-        <w:t>programmation et scripts: organigramme, architecture du programme, découpage modulaire, entrées-sorties des modules, pseudo-code</w:t>
-      </w:r>
+        <w:t>programmation</w:t>
+      </w:r>
+      <w:proofErr w:type="gramEnd"/>
       <w:r>
         <w:rPr>
           <w:rFonts w:ascii="Arial" w:hAnsi="Arial" w:cs="Arial"/>
           <w:i/>
           <w:sz w:val="24"/>
         </w:rPr>
+        <w:t xml:space="preserve"> et scripts: organigramme, architecture du programme, découpage modulaire, entrées-sorties des modules, </w:t>
+      </w:r>
+      <w:proofErr w:type="spellStart"/>
+      <w:r>
+        <w:rPr>
+          <w:rFonts w:ascii="Arial" w:hAnsi="Arial" w:cs="Arial"/>
+          <w:i/>
+          <w:sz w:val="24"/>
+        </w:rPr>
+        <w:t>pseudo-code</w:t>
+      </w:r>
+      <w:proofErr w:type="spellEnd"/>
+      <w:r>
+        <w:rPr>
+          <w:rFonts w:ascii="Arial" w:hAnsi="Arial" w:cs="Arial"/>
+          <w:i/>
+          <w:sz w:val="24"/>
+        </w:rPr>
         <w:t xml:space="preserve"> </w:t>
       </w:r>
       <w:r>
@@ -5658,13 +7584,23 @@
         </w:rPr>
         <w:t xml:space="preserve"> </w:t>
       </w:r>
+      <w:proofErr w:type="spellStart"/>
       <w:r>
         <w:rPr>
           <w:rFonts w:ascii="Arial" w:hAnsi="Arial" w:cs="Arial"/>
           <w:i/>
           <w:sz w:val="24"/>
         </w:rPr>
-        <w:t>structogramme…</w:t>
+        <w:t>structogramme</w:t>
+      </w:r>
+      <w:proofErr w:type="spellEnd"/>
+      <w:r>
+        <w:rPr>
+          <w:rFonts w:ascii="Arial" w:hAnsi="Arial" w:cs="Arial"/>
+          <w:i/>
+          <w:sz w:val="24"/>
+        </w:rPr>
+        <w:t>…</w:t>
       </w:r>
     </w:p>
     <w:p>
@@ -5953,6 +7889,7 @@
           <w:i/>
           <w:iCs/>
         </w:rPr>
+        <w:lastRenderedPageBreak/>
         <w:t>programmation et scripts: librairies externes, dictionnaire des données, reconstruction du logiciel</w:t>
       </w:r>
       <w:r>
@@ -6155,7 +8092,6 @@
           <w:i w:val="0"/>
           <w:iCs/>
         </w:rPr>
-        <w:lastRenderedPageBreak/>
         <w:t xml:space="preserve">Erreurs </w:t>
       </w:r>
       <w:bookmarkEnd w:id="24"/>
@@ -6673,8 +8609,58 @@
         <w:rPr>
           <w:iCs/>
         </w:rPr>
-        <w:t>C# Tutorial – Drag and Drop Text files into a RichTextBox ¦ FoxLearn</w:t>
-      </w:r>
+        <w:t xml:space="preserve">C# Tutorial – Drag and Drop </w:t>
+      </w:r>
+      <w:proofErr w:type="spellStart"/>
+      <w:r>
+        <w:rPr>
+          <w:iCs/>
+        </w:rPr>
+        <w:t>Text</w:t>
+      </w:r>
+      <w:proofErr w:type="spellEnd"/>
+      <w:r>
+        <w:rPr>
+          <w:iCs/>
+        </w:rPr>
+        <w:t xml:space="preserve"> files </w:t>
+      </w:r>
+      <w:proofErr w:type="spellStart"/>
+      <w:r>
+        <w:rPr>
+          <w:iCs/>
+        </w:rPr>
+        <w:t>into</w:t>
+      </w:r>
+      <w:proofErr w:type="spellEnd"/>
+      <w:r>
+        <w:rPr>
+          <w:iCs/>
+        </w:rPr>
+        <w:t xml:space="preserve"> a </w:t>
+      </w:r>
+      <w:proofErr w:type="spellStart"/>
+      <w:r>
+        <w:rPr>
+          <w:iCs/>
+        </w:rPr>
+        <w:t>RichTextBox</w:t>
+      </w:r>
+      <w:proofErr w:type="spellEnd"/>
+      <w:r>
+        <w:rPr>
+          <w:iCs/>
+        </w:rPr>
+        <w:t xml:space="preserve"> ¦ </w:t>
+      </w:r>
+      <w:proofErr w:type="spellStart"/>
+      <w:r>
+        <w:rPr>
+          <w:iCs/>
+        </w:rPr>
+        <w:t>FoxLearn</w:t>
+      </w:r>
+      <w:proofErr w:type="spellEnd"/>
     </w:p>
     <w:p>
       <w:pPr>
@@ -6689,7 +8675,7 @@
         </w:rPr>
         <w:t xml:space="preserve">Lien : </w:t>
       </w:r>
-      <w:hyperlink r:id="rId15" w:history="1">
+      <w:hyperlink r:id="rId23" w:history="1">
         <w:r>
           <w:rPr>
             <w:rStyle w:val="Lienhypertexte"/>
@@ -7006,8 +8992,8 @@
         </w:rPr>
       </w:pPr>
       <w:bookmarkStart w:id="48" w:name="_Toc71703270"/>
-      <w:bookmarkStart w:id="49" w:name="_Toc25553334"/>
-      <w:bookmarkStart w:id="50" w:name="_Toc71293950"/>
+      <w:bookmarkStart w:id="49" w:name="_Toc71293950"/>
+      <w:bookmarkStart w:id="50" w:name="_Toc25553334"/>
       <w:r>
         <w:rPr>
           <w:i w:val="0"/>
@@ -7023,15 +9009,15 @@
         <w:t>rchives du projet</w:t>
       </w:r>
       <w:bookmarkEnd w:id="48"/>
+      <w:bookmarkEnd w:id="49"/>
+      <w:r>
+        <w:rPr>
+          <w:i w:val="0"/>
+          <w:iCs/>
+        </w:rPr>
+        <w:t xml:space="preserve"> </w:t>
+      </w:r>
       <w:bookmarkEnd w:id="50"/>
-      <w:r>
-        <w:rPr>
-          <w:i w:val="0"/>
-          <w:iCs/>
-        </w:rPr>
-        <w:t xml:space="preserve"> </w:t>
-      </w:r>
-      <w:bookmarkEnd w:id="49"/>
     </w:p>
     <w:p/>
     <w:p>
@@ -7063,8 +9049,8 @@
       </w:pPr>
     </w:p>
     <w:sectPr>
-      <w:headerReference w:type="default" r:id="rId16"/>
-      <w:footerReference w:type="default" r:id="rId17"/>
+      <w:headerReference w:type="default" r:id="rId24"/>
+      <w:footerReference w:type="default" r:id="rId25"/>
       <w:pgSz w:w="11906" w:h="16838" w:code="9"/>
       <w:pgMar w:top="1418" w:right="1418" w:bottom="1418" w:left="1418" w:header="720" w:footer="720" w:gutter="0"/>
       <w:cols w:space="720"/>
@@ -7151,7 +9137,7 @@
         <w:sz w:val="16"/>
         <w:szCs w:val="16"/>
       </w:rPr>
-      <w:t>6</w:t>
+      <w:t>14</w:t>
     </w:r>
     <w:r>
       <w:rPr>
@@ -7167,7 +9153,23 @@
         <w:szCs w:val="16"/>
       </w:rPr>
       <w:tab/>
-      <w:t>Dernière modif : 02.12.2010</w:t>
+      <w:t xml:space="preserve">Dernière </w:t>
+    </w:r>
+    <w:proofErr w:type="spellStart"/>
+    <w:r>
+      <w:rPr>
+        <w:sz w:val="16"/>
+        <w:szCs w:val="16"/>
+      </w:rPr>
+      <w:t>modif</w:t>
+    </w:r>
+    <w:proofErr w:type="spellEnd"/>
+    <w:r>
+      <w:rPr>
+        <w:sz w:val="16"/>
+        <w:szCs w:val="16"/>
+      </w:rPr>
+      <w:t> : 02.12.2010</w:t>
     </w:r>
     <w:r>
       <w:rPr>
@@ -7474,6 +9476,119 @@
     </w:lvl>
   </w:abstractNum>
   <w:abstractNum w:abstractNumId="3" w15:restartNumberingAfterBreak="0">
+    <w:nsid w:val="143C760D"/>
+    <w:multiLevelType w:val="hybridMultilevel"/>
+    <w:tmpl w:val="DED8AC98"/>
+    <w:lvl w:ilvl="0" w:tplc="8BB06736">
+      <w:numFmt w:val="bullet"/>
+      <w:lvlText w:val="-"/>
+      <w:lvlJc w:val="left"/>
+      <w:pPr>
+        <w:ind w:left="1080" w:hanging="360"/>
+      </w:pPr>
+      <w:rPr>
+        <w:rFonts w:ascii="Arial" w:eastAsia="Times New Roman" w:hAnsi="Arial" w:cs="Arial" w:hint="default"/>
+        <w:b w:val="0"/>
+      </w:rPr>
+    </w:lvl>
+    <w:lvl w:ilvl="1" w:tplc="100C0003" w:tentative="1">
+      <w:start w:val="1"/>
+      <w:numFmt w:val="bullet"/>
+      <w:lvlText w:val="o"/>
+      <w:lvlJc w:val="left"/>
+      <w:pPr>
+        <w:ind w:left="1800" w:hanging="360"/>
+      </w:pPr>
+      <w:rPr>
+        <w:rFonts w:ascii="Courier New" w:hAnsi="Courier New" w:cs="Courier New" w:hint="default"/>
+      </w:rPr>
+    </w:lvl>
+    <w:lvl w:ilvl="2" w:tplc="100C0005" w:tentative="1">
+      <w:start w:val="1"/>
+      <w:numFmt w:val="bullet"/>
+      <w:lvlText w:val=""/>
+      <w:lvlJc w:val="left"/>
+      <w:pPr>
+        <w:ind w:left="2520" w:hanging="360"/>
+      </w:pPr>
+      <w:rPr>
+        <w:rFonts w:ascii="Wingdings" w:hAnsi="Wingdings" w:hint="default"/>
+      </w:rPr>
+    </w:lvl>
+    <w:lvl w:ilvl="3" w:tplc="100C0001" w:tentative="1">
+      <w:start w:val="1"/>
+      <w:numFmt w:val="bullet"/>
+      <w:lvlText w:val=""/>
+      <w:lvlJc w:val="left"/>
+      <w:pPr>
+        <w:ind w:left="3240" w:hanging="360"/>
+      </w:pPr>
+      <w:rPr>
+        <w:rFonts w:ascii="Symbol" w:hAnsi="Symbol" w:hint="default"/>
+      </w:rPr>
+    </w:lvl>
+    <w:lvl w:ilvl="4" w:tplc="100C0003" w:tentative="1">
+      <w:start w:val="1"/>
+      <w:numFmt w:val="bullet"/>
+      <w:lvlText w:val="o"/>
+      <w:lvlJc w:val="left"/>
+      <w:pPr>
+        <w:ind w:left="3960" w:hanging="360"/>
+      </w:pPr>
+      <w:rPr>
+        <w:rFonts w:ascii="Courier New" w:hAnsi="Courier New" w:cs="Courier New" w:hint="default"/>
+      </w:rPr>
+    </w:lvl>
+    <w:lvl w:ilvl="5" w:tplc="100C0005" w:tentative="1">
+      <w:start w:val="1"/>
+      <w:numFmt w:val="bullet"/>
+      <w:lvlText w:val=""/>
+      <w:lvlJc w:val="left"/>
+      <w:pPr>
+        <w:ind w:left="4680" w:hanging="360"/>
+      </w:pPr>
+      <w:rPr>
+        <w:rFonts w:ascii="Wingdings" w:hAnsi="Wingdings" w:hint="default"/>
+      </w:rPr>
+    </w:lvl>
+    <w:lvl w:ilvl="6" w:tplc="100C0001" w:tentative="1">
+      <w:start w:val="1"/>
+      <w:numFmt w:val="bullet"/>
+      <w:lvlText w:val=""/>
+      <w:lvlJc w:val="left"/>
+      <w:pPr>
+        <w:ind w:left="5400" w:hanging="360"/>
+      </w:pPr>
+      <w:rPr>
+        <w:rFonts w:ascii="Symbol" w:hAnsi="Symbol" w:hint="default"/>
+      </w:rPr>
+    </w:lvl>
+    <w:lvl w:ilvl="7" w:tplc="100C0003" w:tentative="1">
+      <w:start w:val="1"/>
+      <w:numFmt w:val="bullet"/>
+      <w:lvlText w:val="o"/>
+      <w:lvlJc w:val="left"/>
+      <w:pPr>
+        <w:ind w:left="6120" w:hanging="360"/>
+      </w:pPr>
+      <w:rPr>
+        <w:rFonts w:ascii="Courier New" w:hAnsi="Courier New" w:cs="Courier New" w:hint="default"/>
+      </w:rPr>
+    </w:lvl>
+    <w:lvl w:ilvl="8" w:tplc="100C0005" w:tentative="1">
+      <w:start w:val="1"/>
+      <w:numFmt w:val="bullet"/>
+      <w:lvlText w:val=""/>
+      <w:lvlJc w:val="left"/>
+      <w:pPr>
+        <w:ind w:left="6840" w:hanging="360"/>
+      </w:pPr>
+      <w:rPr>
+        <w:rFonts w:ascii="Wingdings" w:hAnsi="Wingdings" w:hint="default"/>
+      </w:rPr>
+    </w:lvl>
+  </w:abstractNum>
+  <w:abstractNum w:abstractNumId="4" w15:restartNumberingAfterBreak="0">
     <w:nsid w:val="16794E2B"/>
     <w:multiLevelType w:val="hybridMultilevel"/>
     <w:tmpl w:val="641AD2C2"/>
@@ -7613,7 +9728,7 @@
       </w:rPr>
     </w:lvl>
   </w:abstractNum>
-  <w:abstractNum w:abstractNumId="4" w15:restartNumberingAfterBreak="0">
+  <w:abstractNum w:abstractNumId="5" w15:restartNumberingAfterBreak="0">
     <w:nsid w:val="19FF01AE"/>
     <w:multiLevelType w:val="hybridMultilevel"/>
     <w:tmpl w:val="EC6A3956"/>
@@ -7753,7 +9868,7 @@
       </w:rPr>
     </w:lvl>
   </w:abstractNum>
-  <w:abstractNum w:abstractNumId="5" w15:restartNumberingAfterBreak="0">
+  <w:abstractNum w:abstractNumId="6" w15:restartNumberingAfterBreak="0">
     <w:nsid w:val="25057C4A"/>
     <w:multiLevelType w:val="hybridMultilevel"/>
     <w:tmpl w:val="F2AC46A8"/>
@@ -7866,7 +9981,119 @@
       </w:rPr>
     </w:lvl>
   </w:abstractNum>
-  <w:abstractNum w:abstractNumId="6" w15:restartNumberingAfterBreak="0">
+  <w:abstractNum w:abstractNumId="7" w15:restartNumberingAfterBreak="0">
+    <w:nsid w:val="259A3005"/>
+    <w:multiLevelType w:val="hybridMultilevel"/>
+    <w:tmpl w:val="1AFEEAAA"/>
+    <w:lvl w:ilvl="0" w:tplc="C28ABCBC">
+      <w:numFmt w:val="bullet"/>
+      <w:lvlText w:val="-"/>
+      <w:lvlJc w:val="left"/>
+      <w:pPr>
+        <w:ind w:left="1068" w:hanging="360"/>
+      </w:pPr>
+      <w:rPr>
+        <w:rFonts w:ascii="Arial" w:eastAsia="Times New Roman" w:hAnsi="Arial" w:cs="Arial" w:hint="default"/>
+      </w:rPr>
+    </w:lvl>
+    <w:lvl w:ilvl="1" w:tplc="100C0003" w:tentative="1">
+      <w:start w:val="1"/>
+      <w:numFmt w:val="bullet"/>
+      <w:lvlText w:val="o"/>
+      <w:lvlJc w:val="left"/>
+      <w:pPr>
+        <w:ind w:left="1788" w:hanging="360"/>
+      </w:pPr>
+      <w:rPr>
+        <w:rFonts w:ascii="Courier New" w:hAnsi="Courier New" w:cs="Courier New" w:hint="default"/>
+      </w:rPr>
+    </w:lvl>
+    <w:lvl w:ilvl="2" w:tplc="100C0005" w:tentative="1">
+      <w:start w:val="1"/>
+      <w:numFmt w:val="bullet"/>
+      <w:lvlText w:val=""/>
+      <w:lvlJc w:val="left"/>
+      <w:pPr>
+        <w:ind w:left="2508" w:hanging="360"/>
+      </w:pPr>
+      <w:rPr>
+        <w:rFonts w:ascii="Wingdings" w:hAnsi="Wingdings" w:hint="default"/>
+      </w:rPr>
+    </w:lvl>
+    <w:lvl w:ilvl="3" w:tplc="100C0001" w:tentative="1">
+      <w:start w:val="1"/>
+      <w:numFmt w:val="bullet"/>
+      <w:lvlText w:val=""/>
+      <w:lvlJc w:val="left"/>
+      <w:pPr>
+        <w:ind w:left="3228" w:hanging="360"/>
+      </w:pPr>
+      <w:rPr>
+        <w:rFonts w:ascii="Symbol" w:hAnsi="Symbol" w:hint="default"/>
+      </w:rPr>
+    </w:lvl>
+    <w:lvl w:ilvl="4" w:tplc="100C0003" w:tentative="1">
+      <w:start w:val="1"/>
+      <w:numFmt w:val="bullet"/>
+      <w:lvlText w:val="o"/>
+      <w:lvlJc w:val="left"/>
+      <w:pPr>
+        <w:ind w:left="3948" w:hanging="360"/>
+      </w:pPr>
+      <w:rPr>
+        <w:rFonts w:ascii="Courier New" w:hAnsi="Courier New" w:cs="Courier New" w:hint="default"/>
+      </w:rPr>
+    </w:lvl>
+    <w:lvl w:ilvl="5" w:tplc="100C0005" w:tentative="1">
+      <w:start w:val="1"/>
+      <w:numFmt w:val="bullet"/>
+      <w:lvlText w:val=""/>
+      <w:lvlJc w:val="left"/>
+      <w:pPr>
+        <w:ind w:left="4668" w:hanging="360"/>
+      </w:pPr>
+      <w:rPr>
+        <w:rFonts w:ascii="Wingdings" w:hAnsi="Wingdings" w:hint="default"/>
+      </w:rPr>
+    </w:lvl>
+    <w:lvl w:ilvl="6" w:tplc="100C0001" w:tentative="1">
+      <w:start w:val="1"/>
+      <w:numFmt w:val="bullet"/>
+      <w:lvlText w:val=""/>
+      <w:lvlJc w:val="left"/>
+      <w:pPr>
+        <w:ind w:left="5388" w:hanging="360"/>
+      </w:pPr>
+      <w:rPr>
+        <w:rFonts w:ascii="Symbol" w:hAnsi="Symbol" w:hint="default"/>
+      </w:rPr>
+    </w:lvl>
+    <w:lvl w:ilvl="7" w:tplc="100C0003" w:tentative="1">
+      <w:start w:val="1"/>
+      <w:numFmt w:val="bullet"/>
+      <w:lvlText w:val="o"/>
+      <w:lvlJc w:val="left"/>
+      <w:pPr>
+        <w:ind w:left="6108" w:hanging="360"/>
+      </w:pPr>
+      <w:rPr>
+        <w:rFonts w:ascii="Courier New" w:hAnsi="Courier New" w:cs="Courier New" w:hint="default"/>
+      </w:rPr>
+    </w:lvl>
+    <w:lvl w:ilvl="8" w:tplc="100C0005" w:tentative="1">
+      <w:start w:val="1"/>
+      <w:numFmt w:val="bullet"/>
+      <w:lvlText w:val=""/>
+      <w:lvlJc w:val="left"/>
+      <w:pPr>
+        <w:ind w:left="6828" w:hanging="360"/>
+      </w:pPr>
+      <w:rPr>
+        <w:rFonts w:ascii="Wingdings" w:hAnsi="Wingdings" w:hint="default"/>
+      </w:rPr>
+    </w:lvl>
+  </w:abstractNum>
+  <w:abstractNum w:abstractNumId="8" w15:restartNumberingAfterBreak="0">
     <w:nsid w:val="27A404D8"/>
     <w:multiLevelType w:val="hybridMultilevel"/>
     <w:tmpl w:val="E4483B56"/>
@@ -8006,7 +10233,233 @@
       </w:rPr>
     </w:lvl>
   </w:abstractNum>
-  <w:abstractNum w:abstractNumId="7" w15:restartNumberingAfterBreak="0">
+  <w:abstractNum w:abstractNumId="9" w15:restartNumberingAfterBreak="0">
+    <w:nsid w:val="2C696D70"/>
+    <w:multiLevelType w:val="hybridMultilevel"/>
+    <w:tmpl w:val="78524998"/>
+    <w:lvl w:ilvl="0" w:tplc="100C0001">
+      <w:start w:val="1"/>
+      <w:numFmt w:val="bullet"/>
+      <w:lvlText w:val=""/>
+      <w:lvlJc w:val="left"/>
+      <w:pPr>
+        <w:ind w:left="1440" w:hanging="360"/>
+      </w:pPr>
+      <w:rPr>
+        <w:rFonts w:ascii="Symbol" w:hAnsi="Symbol" w:hint="default"/>
+      </w:rPr>
+    </w:lvl>
+    <w:lvl w:ilvl="1" w:tplc="100C0003" w:tentative="1">
+      <w:start w:val="1"/>
+      <w:numFmt w:val="bullet"/>
+      <w:lvlText w:val="o"/>
+      <w:lvlJc w:val="left"/>
+      <w:pPr>
+        <w:ind w:left="2160" w:hanging="360"/>
+      </w:pPr>
+      <w:rPr>
+        <w:rFonts w:ascii="Courier New" w:hAnsi="Courier New" w:cs="Courier New" w:hint="default"/>
+      </w:rPr>
+    </w:lvl>
+    <w:lvl w:ilvl="2" w:tplc="100C0005" w:tentative="1">
+      <w:start w:val="1"/>
+      <w:numFmt w:val="bullet"/>
+      <w:lvlText w:val=""/>
+      <w:lvlJc w:val="left"/>
+      <w:pPr>
+        <w:ind w:left="2880" w:hanging="360"/>
+      </w:pPr>
+      <w:rPr>
+        <w:rFonts w:ascii="Wingdings" w:hAnsi="Wingdings" w:hint="default"/>
+      </w:rPr>
+    </w:lvl>
+    <w:lvl w:ilvl="3" w:tplc="100C0001" w:tentative="1">
+      <w:start w:val="1"/>
+      <w:numFmt w:val="bullet"/>
+      <w:lvlText w:val=""/>
+      <w:lvlJc w:val="left"/>
+      <w:pPr>
+        <w:ind w:left="3600" w:hanging="360"/>
+      </w:pPr>
+      <w:rPr>
+        <w:rFonts w:ascii="Symbol" w:hAnsi="Symbol" w:hint="default"/>
+      </w:rPr>
+    </w:lvl>
+    <w:lvl w:ilvl="4" w:tplc="100C0003" w:tentative="1">
+      <w:start w:val="1"/>
+      <w:numFmt w:val="bullet"/>
+      <w:lvlText w:val="o"/>
+      <w:lvlJc w:val="left"/>
+      <w:pPr>
+        <w:ind w:left="4320" w:hanging="360"/>
+      </w:pPr>
+      <w:rPr>
+        <w:rFonts w:ascii="Courier New" w:hAnsi="Courier New" w:cs="Courier New" w:hint="default"/>
+      </w:rPr>
+    </w:lvl>
+    <w:lvl w:ilvl="5" w:tplc="100C0005" w:tentative="1">
+      <w:start w:val="1"/>
+      <w:numFmt w:val="bullet"/>
+      <w:lvlText w:val=""/>
+      <w:lvlJc w:val="left"/>
+      <w:pPr>
+        <w:ind w:left="5040" w:hanging="360"/>
+      </w:pPr>
+      <w:rPr>
+        <w:rFonts w:ascii="Wingdings" w:hAnsi="Wingdings" w:hint="default"/>
+      </w:rPr>
+    </w:lvl>
+    <w:lvl w:ilvl="6" w:tplc="100C0001" w:tentative="1">
+      <w:start w:val="1"/>
+      <w:numFmt w:val="bullet"/>
+      <w:lvlText w:val=""/>
+      <w:lvlJc w:val="left"/>
+      <w:pPr>
+        <w:ind w:left="5760" w:hanging="360"/>
+      </w:pPr>
+      <w:rPr>
+        <w:rFonts w:ascii="Symbol" w:hAnsi="Symbol" w:hint="default"/>
+      </w:rPr>
+    </w:lvl>
+    <w:lvl w:ilvl="7" w:tplc="100C0003" w:tentative="1">
+      <w:start w:val="1"/>
+      <w:numFmt w:val="bullet"/>
+      <w:lvlText w:val="o"/>
+      <w:lvlJc w:val="left"/>
+      <w:pPr>
+        <w:ind w:left="6480" w:hanging="360"/>
+      </w:pPr>
+      <w:rPr>
+        <w:rFonts w:ascii="Courier New" w:hAnsi="Courier New" w:cs="Courier New" w:hint="default"/>
+      </w:rPr>
+    </w:lvl>
+    <w:lvl w:ilvl="8" w:tplc="100C0005" w:tentative="1">
+      <w:start w:val="1"/>
+      <w:numFmt w:val="bullet"/>
+      <w:lvlText w:val=""/>
+      <w:lvlJc w:val="left"/>
+      <w:pPr>
+        <w:ind w:left="7200" w:hanging="360"/>
+      </w:pPr>
+      <w:rPr>
+        <w:rFonts w:ascii="Wingdings" w:hAnsi="Wingdings" w:hint="default"/>
+      </w:rPr>
+    </w:lvl>
+  </w:abstractNum>
+  <w:abstractNum w:abstractNumId="10" w15:restartNumberingAfterBreak="0">
+    <w:nsid w:val="38501920"/>
+    <w:multiLevelType w:val="hybridMultilevel"/>
+    <w:tmpl w:val="DF5C4BD0"/>
+    <w:lvl w:ilvl="0" w:tplc="100C0001">
+      <w:start w:val="1"/>
+      <w:numFmt w:val="bullet"/>
+      <w:lvlText w:val=""/>
+      <w:lvlJc w:val="left"/>
+      <w:pPr>
+        <w:ind w:left="1440" w:hanging="360"/>
+      </w:pPr>
+      <w:rPr>
+        <w:rFonts w:ascii="Symbol" w:hAnsi="Symbol" w:hint="default"/>
+      </w:rPr>
+    </w:lvl>
+    <w:lvl w:ilvl="1" w:tplc="100C0003" w:tentative="1">
+      <w:start w:val="1"/>
+      <w:numFmt w:val="bullet"/>
+      <w:lvlText w:val="o"/>
+      <w:lvlJc w:val="left"/>
+      <w:pPr>
+        <w:ind w:left="2160" w:hanging="360"/>
+      </w:pPr>
+      <w:rPr>
+        <w:rFonts w:ascii="Courier New" w:hAnsi="Courier New" w:cs="Courier New" w:hint="default"/>
+      </w:rPr>
+    </w:lvl>
+    <w:lvl w:ilvl="2" w:tplc="100C0005" w:tentative="1">
+      <w:start w:val="1"/>
+      <w:numFmt w:val="bullet"/>
+      <w:lvlText w:val=""/>
+      <w:lvlJc w:val="left"/>
+      <w:pPr>
+        <w:ind w:left="2880" w:hanging="360"/>
+      </w:pPr>
+      <w:rPr>
+        <w:rFonts w:ascii="Wingdings" w:hAnsi="Wingdings" w:hint="default"/>
+      </w:rPr>
+    </w:lvl>
+    <w:lvl w:ilvl="3" w:tplc="100C0001" w:tentative="1">
+      <w:start w:val="1"/>
+      <w:numFmt w:val="bullet"/>
+      <w:lvlText w:val=""/>
+      <w:lvlJc w:val="left"/>
+      <w:pPr>
+        <w:ind w:left="3600" w:hanging="360"/>
+      </w:pPr>
+      <w:rPr>
+        <w:rFonts w:ascii="Symbol" w:hAnsi="Symbol" w:hint="default"/>
+      </w:rPr>
+    </w:lvl>
+    <w:lvl w:ilvl="4" w:tplc="100C0003" w:tentative="1">
+      <w:start w:val="1"/>
+      <w:numFmt w:val="bullet"/>
+      <w:lvlText w:val="o"/>
+      <w:lvlJc w:val="left"/>
+      <w:pPr>
+        <w:ind w:left="4320" w:hanging="360"/>
+      </w:pPr>
+      <w:rPr>
+        <w:rFonts w:ascii="Courier New" w:hAnsi="Courier New" w:cs="Courier New" w:hint="default"/>
+      </w:rPr>
+    </w:lvl>
+    <w:lvl w:ilvl="5" w:tplc="100C0005" w:tentative="1">
+      <w:start w:val="1"/>
+      <w:numFmt w:val="bullet"/>
+      <w:lvlText w:val=""/>
+      <w:lvlJc w:val="left"/>
+      <w:pPr>
+        <w:ind w:left="5040" w:hanging="360"/>
+      </w:pPr>
+      <w:rPr>
+        <w:rFonts w:ascii="Wingdings" w:hAnsi="Wingdings" w:hint="default"/>
+      </w:rPr>
+    </w:lvl>
+    <w:lvl w:ilvl="6" w:tplc="100C0001" w:tentative="1">
+      <w:start w:val="1"/>
+      <w:numFmt w:val="bullet"/>
+      <w:lvlText w:val=""/>
+      <w:lvlJc w:val="left"/>
+      <w:pPr>
+        <w:ind w:left="5760" w:hanging="360"/>
+      </w:pPr>
+      <w:rPr>
+        <w:rFonts w:ascii="Symbol" w:hAnsi="Symbol" w:hint="default"/>
+      </w:rPr>
+    </w:lvl>
+    <w:lvl w:ilvl="7" w:tplc="100C0003" w:tentative="1">
+      <w:start w:val="1"/>
+      <w:numFmt w:val="bullet"/>
+      <w:lvlText w:val="o"/>
+      <w:lvlJc w:val="left"/>
+      <w:pPr>
+        <w:ind w:left="6480" w:hanging="360"/>
+      </w:pPr>
+      <w:rPr>
+        <w:rFonts w:ascii="Courier New" w:hAnsi="Courier New" w:cs="Courier New" w:hint="default"/>
+      </w:rPr>
+    </w:lvl>
+    <w:lvl w:ilvl="8" w:tplc="100C0005" w:tentative="1">
+      <w:start w:val="1"/>
+      <w:numFmt w:val="bullet"/>
+      <w:lvlText w:val=""/>
+      <w:lvlJc w:val="left"/>
+      <w:pPr>
+        <w:ind w:left="7200" w:hanging="360"/>
+      </w:pPr>
+      <w:rPr>
+        <w:rFonts w:ascii="Wingdings" w:hAnsi="Wingdings" w:hint="default"/>
+      </w:rPr>
+    </w:lvl>
+  </w:abstractNum>
+  <w:abstractNum w:abstractNumId="11" w15:restartNumberingAfterBreak="0">
     <w:nsid w:val="3A116229"/>
     <w:multiLevelType w:val="hybridMultilevel"/>
     <w:tmpl w:val="E1F6179A"/>
@@ -8095,7 +10548,7 @@
       </w:pPr>
     </w:lvl>
   </w:abstractNum>
-  <w:abstractNum w:abstractNumId="8" w15:restartNumberingAfterBreak="0">
+  <w:abstractNum w:abstractNumId="12" w15:restartNumberingAfterBreak="0">
     <w:nsid w:val="408C02FF"/>
     <w:multiLevelType w:val="hybridMultilevel"/>
     <w:tmpl w:val="1C925AC4"/>
@@ -8232,7 +10685,7 @@
       </w:rPr>
     </w:lvl>
   </w:abstractNum>
-  <w:abstractNum w:abstractNumId="9" w15:restartNumberingAfterBreak="0">
+  <w:abstractNum w:abstractNumId="13" w15:restartNumberingAfterBreak="0">
     <w:nsid w:val="42F31DAB"/>
     <w:multiLevelType w:val="hybridMultilevel"/>
     <w:tmpl w:val="A46C5D1C"/>
@@ -8372,7 +10825,7 @@
       </w:rPr>
     </w:lvl>
   </w:abstractNum>
-  <w:abstractNum w:abstractNumId="10" w15:restartNumberingAfterBreak="0">
+  <w:abstractNum w:abstractNumId="14" w15:restartNumberingAfterBreak="0">
     <w:nsid w:val="4625483E"/>
     <w:multiLevelType w:val="hybridMultilevel"/>
     <w:tmpl w:val="73A6348E"/>
@@ -8485,7 +10938,7 @@
       </w:rPr>
     </w:lvl>
   </w:abstractNum>
-  <w:abstractNum w:abstractNumId="11" w15:restartNumberingAfterBreak="0">
+  <w:abstractNum w:abstractNumId="15" w15:restartNumberingAfterBreak="0">
     <w:nsid w:val="5082572C"/>
     <w:multiLevelType w:val="hybridMultilevel"/>
     <w:tmpl w:val="ED4ACFA4"/>
@@ -8625,7 +11078,7 @@
       </w:rPr>
     </w:lvl>
   </w:abstractNum>
-  <w:abstractNum w:abstractNumId="12" w15:restartNumberingAfterBreak="0">
+  <w:abstractNum w:abstractNumId="16" w15:restartNumberingAfterBreak="0">
     <w:nsid w:val="51FF6DE6"/>
     <w:multiLevelType w:val="hybridMultilevel"/>
     <w:tmpl w:val="B4F0CAD2"/>
@@ -8738,7 +11191,7 @@
       </w:rPr>
     </w:lvl>
   </w:abstractNum>
-  <w:abstractNum w:abstractNumId="13" w15:restartNumberingAfterBreak="0">
+  <w:abstractNum w:abstractNumId="17" w15:restartNumberingAfterBreak="0">
     <w:nsid w:val="52B247CA"/>
     <w:multiLevelType w:val="hybridMultilevel"/>
     <w:tmpl w:val="B7D4D45A"/>
@@ -8878,7 +11331,7 @@
       </w:rPr>
     </w:lvl>
   </w:abstractNum>
-  <w:abstractNum w:abstractNumId="14" w15:restartNumberingAfterBreak="0">
+  <w:abstractNum w:abstractNumId="18" w15:restartNumberingAfterBreak="0">
     <w:nsid w:val="594C1361"/>
     <w:multiLevelType w:val="hybridMultilevel"/>
     <w:tmpl w:val="5C243628"/>
@@ -9018,7 +11471,119 @@
       </w:rPr>
     </w:lvl>
   </w:abstractNum>
-  <w:abstractNum w:abstractNumId="15" w15:restartNumberingAfterBreak="0">
+  <w:abstractNum w:abstractNumId="19" w15:restartNumberingAfterBreak="0">
+    <w:nsid w:val="5AF66BD2"/>
+    <w:multiLevelType w:val="hybridMultilevel"/>
+    <w:tmpl w:val="29FAD250"/>
+    <w:lvl w:ilvl="0" w:tplc="C28ABCBC">
+      <w:numFmt w:val="bullet"/>
+      <w:lvlText w:val="-"/>
+      <w:lvlJc w:val="left"/>
+      <w:pPr>
+        <w:ind w:left="1788" w:hanging="360"/>
+      </w:pPr>
+      <w:rPr>
+        <w:rFonts w:ascii="Arial" w:eastAsia="Times New Roman" w:hAnsi="Arial" w:cs="Arial" w:hint="default"/>
+      </w:rPr>
+    </w:lvl>
+    <w:lvl w:ilvl="1" w:tplc="100C0003" w:tentative="1">
+      <w:start w:val="1"/>
+      <w:numFmt w:val="bullet"/>
+      <w:lvlText w:val="o"/>
+      <w:lvlJc w:val="left"/>
+      <w:pPr>
+        <w:ind w:left="2160" w:hanging="360"/>
+      </w:pPr>
+      <w:rPr>
+        <w:rFonts w:ascii="Courier New" w:hAnsi="Courier New" w:cs="Courier New" w:hint="default"/>
+      </w:rPr>
+    </w:lvl>
+    <w:lvl w:ilvl="2" w:tplc="100C0005" w:tentative="1">
+      <w:start w:val="1"/>
+      <w:numFmt w:val="bullet"/>
+      <w:lvlText w:val=""/>
+      <w:lvlJc w:val="left"/>
+      <w:pPr>
+        <w:ind w:left="2880" w:hanging="360"/>
+      </w:pPr>
+      <w:rPr>
+        <w:rFonts w:ascii="Wingdings" w:hAnsi="Wingdings" w:hint="default"/>
+      </w:rPr>
+    </w:lvl>
+    <w:lvl w:ilvl="3" w:tplc="100C0001" w:tentative="1">
+      <w:start w:val="1"/>
+      <w:numFmt w:val="bullet"/>
+      <w:lvlText w:val=""/>
+      <w:lvlJc w:val="left"/>
+      <w:pPr>
+        <w:ind w:left="3600" w:hanging="360"/>
+      </w:pPr>
+      <w:rPr>
+        <w:rFonts w:ascii="Symbol" w:hAnsi="Symbol" w:hint="default"/>
+      </w:rPr>
+    </w:lvl>
+    <w:lvl w:ilvl="4" w:tplc="100C0003" w:tentative="1">
+      <w:start w:val="1"/>
+      <w:numFmt w:val="bullet"/>
+      <w:lvlText w:val="o"/>
+      <w:lvlJc w:val="left"/>
+      <w:pPr>
+        <w:ind w:left="4320" w:hanging="360"/>
+      </w:pPr>
+      <w:rPr>
+        <w:rFonts w:ascii="Courier New" w:hAnsi="Courier New" w:cs="Courier New" w:hint="default"/>
+      </w:rPr>
+    </w:lvl>
+    <w:lvl w:ilvl="5" w:tplc="100C0005" w:tentative="1">
+      <w:start w:val="1"/>
+      <w:numFmt w:val="bullet"/>
+      <w:lvlText w:val=""/>
+      <w:lvlJc w:val="left"/>
+      <w:pPr>
+        <w:ind w:left="5040" w:hanging="360"/>
+      </w:pPr>
+      <w:rPr>
+        <w:rFonts w:ascii="Wingdings" w:hAnsi="Wingdings" w:hint="default"/>
+      </w:rPr>
+    </w:lvl>
+    <w:lvl w:ilvl="6" w:tplc="100C0001" w:tentative="1">
+      <w:start w:val="1"/>
+      <w:numFmt w:val="bullet"/>
+      <w:lvlText w:val=""/>
+      <w:lvlJc w:val="left"/>
+      <w:pPr>
+        <w:ind w:left="5760" w:hanging="360"/>
+      </w:pPr>
+      <w:rPr>
+        <w:rFonts w:ascii="Symbol" w:hAnsi="Symbol" w:hint="default"/>
+      </w:rPr>
+    </w:lvl>
+    <w:lvl w:ilvl="7" w:tplc="100C0003" w:tentative="1">
+      <w:start w:val="1"/>
+      <w:numFmt w:val="bullet"/>
+      <w:lvlText w:val="o"/>
+      <w:lvlJc w:val="left"/>
+      <w:pPr>
+        <w:ind w:left="6480" w:hanging="360"/>
+      </w:pPr>
+      <w:rPr>
+        <w:rFonts w:ascii="Courier New" w:hAnsi="Courier New" w:cs="Courier New" w:hint="default"/>
+      </w:rPr>
+    </w:lvl>
+    <w:lvl w:ilvl="8" w:tplc="100C0005" w:tentative="1">
+      <w:start w:val="1"/>
+      <w:numFmt w:val="bullet"/>
+      <w:lvlText w:val=""/>
+      <w:lvlJc w:val="left"/>
+      <w:pPr>
+        <w:ind w:left="7200" w:hanging="360"/>
+      </w:pPr>
+      <w:rPr>
+        <w:rFonts w:ascii="Wingdings" w:hAnsi="Wingdings" w:hint="default"/>
+      </w:rPr>
+    </w:lvl>
+  </w:abstractNum>
+  <w:abstractNum w:abstractNumId="20" w15:restartNumberingAfterBreak="0">
     <w:nsid w:val="71E06583"/>
     <w:multiLevelType w:val="hybridMultilevel"/>
     <w:tmpl w:val="26C81FCE"/>
@@ -9158,7 +11723,7 @@
       </w:rPr>
     </w:lvl>
   </w:abstractNum>
-  <w:abstractNum w:abstractNumId="16" w15:restartNumberingAfterBreak="0">
+  <w:abstractNum w:abstractNumId="21" w15:restartNumberingAfterBreak="0">
     <w:nsid w:val="75A3529B"/>
     <w:multiLevelType w:val="hybridMultilevel"/>
     <w:tmpl w:val="819EEA64"/>
@@ -9298,7 +11863,7 @@
       </w:rPr>
     </w:lvl>
   </w:abstractNum>
-  <w:abstractNum w:abstractNumId="17" w15:restartNumberingAfterBreak="0">
+  <w:abstractNum w:abstractNumId="22" w15:restartNumberingAfterBreak="0">
     <w:nsid w:val="7B193736"/>
     <w:multiLevelType w:val="multilevel"/>
     <w:tmpl w:val="3E0A631E"/>
@@ -9420,7 +11985,7 @@
       </w:pPr>
     </w:lvl>
   </w:abstractNum>
-  <w:abstractNum w:abstractNumId="18" w15:restartNumberingAfterBreak="0">
+  <w:abstractNum w:abstractNumId="23" w15:restartNumberingAfterBreak="0">
     <w:nsid w:val="7DD245F2"/>
     <w:multiLevelType w:val="hybridMultilevel"/>
     <w:tmpl w:val="3100450C"/>
@@ -9561,61 +12126,76 @@
     </w:lvl>
   </w:abstractNum>
   <w:num w:numId="1">
-    <w:abstractNumId w:val="17"/>
+    <w:abstractNumId w:val="22"/>
   </w:num>
   <w:num w:numId="2">
     <w:abstractNumId w:val="2"/>
   </w:num>
   <w:num w:numId="3">
+    <w:abstractNumId w:val="5"/>
+  </w:num>
+  <w:num w:numId="4">
+    <w:abstractNumId w:val="21"/>
+  </w:num>
+  <w:num w:numId="5">
+    <w:abstractNumId w:val="17"/>
+  </w:num>
+  <w:num w:numId="6">
+    <w:abstractNumId w:val="8"/>
+  </w:num>
+  <w:num w:numId="7">
+    <w:abstractNumId w:val="18"/>
+  </w:num>
+  <w:num w:numId="8">
+    <w:abstractNumId w:val="23"/>
+  </w:num>
+  <w:num w:numId="9">
     <w:abstractNumId w:val="4"/>
   </w:num>
-  <w:num w:numId="4">
-    <w:abstractNumId w:val="16"/>
+  <w:num w:numId="10">
+    <w:abstractNumId w:val="12"/>
   </w:num>
-  <w:num w:numId="5">
+  <w:num w:numId="11">
+    <w:abstractNumId w:val="15"/>
+  </w:num>
+  <w:num w:numId="12">
     <w:abstractNumId w:val="13"/>
   </w:num>
-  <w:num w:numId="6">
-    <w:abstractNumId w:val="6"/>
-  </w:num>
-  <w:num w:numId="7">
-    <w:abstractNumId w:val="14"/>
-  </w:num>
-  <w:num w:numId="8">
-    <w:abstractNumId w:val="18"/>
-  </w:num>
-  <w:num w:numId="9">
-    <w:abstractNumId w:val="3"/>
-  </w:num>
-  <w:num w:numId="10">
-    <w:abstractNumId w:val="8"/>
-  </w:num>
-  <w:num w:numId="11">
-    <w:abstractNumId w:val="11"/>
-  </w:num>
-  <w:num w:numId="12">
-    <w:abstractNumId w:val="9"/>
-  </w:num>
   <w:num w:numId="13">
-    <w:abstractNumId w:val="15"/>
+    <w:abstractNumId w:val="20"/>
   </w:num>
   <w:num w:numId="14">
     <w:abstractNumId w:val="1"/>
   </w:num>
   <w:num w:numId="15">
-    <w:abstractNumId w:val="7"/>
+    <w:abstractNumId w:val="11"/>
   </w:num>
   <w:num w:numId="16">
     <w:abstractNumId w:val="0"/>
   </w:num>
   <w:num w:numId="17">
-    <w:abstractNumId w:val="5"/>
+    <w:abstractNumId w:val="6"/>
   </w:num>
   <w:num w:numId="18">
-    <w:abstractNumId w:val="12"/>
+    <w:abstractNumId w:val="16"/>
   </w:num>
   <w:num w:numId="19">
+    <w:abstractNumId w:val="14"/>
+  </w:num>
+  <w:num w:numId="20">
+    <w:abstractNumId w:val="3"/>
+  </w:num>
+  <w:num w:numId="21">
+    <w:abstractNumId w:val="9"/>
+  </w:num>
+  <w:num w:numId="22">
     <w:abstractNumId w:val="10"/>
+  </w:num>
+  <w:num w:numId="23">
+    <w:abstractNumId w:val="7"/>
+  </w:num>
+  <w:num w:numId="24">
+    <w:abstractNumId w:val="19"/>
   </w:num>
   <w:numIdMacAtCleanup w:val="13"/>
 </w:numbering>
@@ -10739,4 +13319,16 @@
     </a:ext>
   </a:extLst>
 </a:theme>
+</file>
+
+<file path=customXml/item1.xml><?xml version="1.0" encoding="utf-8"?>
+<b:Sources xmlns:b="http://schemas.openxmlformats.org/officeDocument/2006/bibliography" xmlns="http://schemas.openxmlformats.org/officeDocument/2006/bibliography" SelectedStyle="\APASixthEditionOfficeOnline.xsl" StyleName="APA" Version="6"/>
+</file>
+
+<file path=customXml/itemProps1.xml><?xml version="1.0" encoding="utf-8"?>
+<ds:datastoreItem xmlns:ds="http://schemas.openxmlformats.org/officeDocument/2006/customXml" ds:itemID="{87349FA7-BF51-4E9C-BE18-1D687C59537E}">
+  <ds:schemaRefs>
+    <ds:schemaRef ds:uri="http://schemas.openxmlformats.org/officeDocument/2006/bibliography"/>
+  </ds:schemaRefs>
+</ds:datastoreItem>
 </file>
</xml_diff>

<commit_message>
Rapport + JNDTRV à jour
</commit_message>
<xml_diff>
--- a/Documentation/2. Rapport/R-TPI-leoluna-Rapport.docx
+++ b/Documentation/2. Rapport/R-TPI-leoluna-Rapport.docx
@@ -382,7 +382,7 @@
       <w:r>
         <w:fldChar w:fldCharType="separate"/>
       </w:r>
-      <w:hyperlink w:anchor="_Toc71293928" w:history="1">
+      <w:hyperlink w:anchor="_Toc71535118" w:history="1">
         <w:r>
           <w:rPr>
             <w:rStyle w:val="Lienhypertexte"/>
@@ -420,7 +420,7 @@
           <w:rPr>
             <w:webHidden/>
           </w:rPr>
-          <w:instrText xml:space="preserve"> PAGEREF _Toc71293928 \h </w:instrText>
+          <w:instrText xml:space="preserve"> PAGEREF _Toc71535118 \h </w:instrText>
         </w:r>
         <w:r>
           <w:rPr>
@@ -462,7 +462,7 @@
           <w:lang w:val="fr-CH" w:eastAsia="fr-CH"/>
         </w:rPr>
       </w:pPr>
-      <w:hyperlink w:anchor="_Toc71293929" w:history="1">
+      <w:hyperlink w:anchor="_Toc71535119" w:history="1">
         <w:r>
           <w:rPr>
             <w:rStyle w:val="Lienhypertexte"/>
@@ -508,7 +508,7 @@
             <w:noProof/>
             <w:webHidden/>
           </w:rPr>
-          <w:instrText xml:space="preserve"> PAGEREF _Toc71293929 \h </w:instrText>
+          <w:instrText xml:space="preserve"> PAGEREF _Toc71535119 \h </w:instrText>
         </w:r>
         <w:r>
           <w:rPr>
@@ -554,7 +554,7 @@
           <w:lang w:val="fr-CH" w:eastAsia="fr-CH"/>
         </w:rPr>
       </w:pPr>
-      <w:hyperlink w:anchor="_Toc71293930" w:history="1">
+      <w:hyperlink w:anchor="_Toc71535120" w:history="1">
         <w:r>
           <w:rPr>
             <w:rStyle w:val="Lienhypertexte"/>
@@ -600,7 +600,7 @@
             <w:noProof/>
             <w:webHidden/>
           </w:rPr>
-          <w:instrText xml:space="preserve"> PAGEREF _Toc71293930 \h </w:instrText>
+          <w:instrText xml:space="preserve"> PAGEREF _Toc71535120 \h </w:instrText>
         </w:r>
         <w:r>
           <w:rPr>
@@ -646,7 +646,7 @@
           <w:lang w:val="fr-CH" w:eastAsia="fr-CH"/>
         </w:rPr>
       </w:pPr>
-      <w:hyperlink w:anchor="_Toc71293931" w:history="1">
+      <w:hyperlink w:anchor="_Toc71535121" w:history="1">
         <w:r>
           <w:rPr>
             <w:rStyle w:val="Lienhypertexte"/>
@@ -692,7 +692,7 @@
             <w:noProof/>
             <w:webHidden/>
           </w:rPr>
-          <w:instrText xml:space="preserve"> PAGEREF _Toc71293931 \h </w:instrText>
+          <w:instrText xml:space="preserve"> PAGEREF _Toc71535121 \h </w:instrText>
         </w:r>
         <w:r>
           <w:rPr>
@@ -733,7 +733,7 @@
           <w:lang w:val="fr-CH" w:eastAsia="fr-CH"/>
         </w:rPr>
       </w:pPr>
-      <w:hyperlink w:anchor="_Toc71293932" w:history="1">
+      <w:hyperlink w:anchor="_Toc71535122" w:history="1">
         <w:r>
           <w:rPr>
             <w:rStyle w:val="Lienhypertexte"/>
@@ -771,7 +771,7 @@
           <w:rPr>
             <w:webHidden/>
           </w:rPr>
-          <w:instrText xml:space="preserve"> PAGEREF _Toc71293932 \h </w:instrText>
+          <w:instrText xml:space="preserve"> PAGEREF _Toc71535122 \h </w:instrText>
         </w:r>
         <w:r>
           <w:rPr>
@@ -813,7 +813,7 @@
           <w:lang w:val="fr-CH" w:eastAsia="fr-CH"/>
         </w:rPr>
       </w:pPr>
-      <w:hyperlink w:anchor="_Toc71293933" w:history="1">
+      <w:hyperlink w:anchor="_Toc71535123" w:history="1">
         <w:r>
           <w:rPr>
             <w:rStyle w:val="Lienhypertexte"/>
@@ -859,7 +859,7 @@
             <w:noProof/>
             <w:webHidden/>
           </w:rPr>
-          <w:instrText xml:space="preserve"> PAGEREF _Toc71293933 \h </w:instrText>
+          <w:instrText xml:space="preserve"> PAGEREF _Toc71535123 \h </w:instrText>
         </w:r>
         <w:r>
           <w:rPr>
@@ -905,7 +905,7 @@
           <w:lang w:val="fr-CH" w:eastAsia="fr-CH"/>
         </w:rPr>
       </w:pPr>
-      <w:hyperlink w:anchor="_Toc71293934" w:history="1">
+      <w:hyperlink w:anchor="_Toc71535124" w:history="1">
         <w:r>
           <w:rPr>
             <w:rStyle w:val="Lienhypertexte"/>
@@ -951,7 +951,7 @@
             <w:noProof/>
             <w:webHidden/>
           </w:rPr>
-          <w:instrText xml:space="preserve"> PAGEREF _Toc71293934 \h </w:instrText>
+          <w:instrText xml:space="preserve"> PAGEREF _Toc71535124 \h </w:instrText>
         </w:r>
         <w:r>
           <w:rPr>
@@ -971,7 +971,7 @@
             <w:noProof/>
             <w:webHidden/>
           </w:rPr>
-          <w:t>7</w:t>
+          <w:t>11</w:t>
         </w:r>
         <w:r>
           <w:rPr>
@@ -997,7 +997,7 @@
           <w:lang w:val="fr-CH" w:eastAsia="fr-CH"/>
         </w:rPr>
       </w:pPr>
-      <w:hyperlink w:anchor="_Toc71293935" w:history="1">
+      <w:hyperlink w:anchor="_Toc71535125" w:history="1">
         <w:r>
           <w:rPr>
             <w:rStyle w:val="Lienhypertexte"/>
@@ -1043,7 +1043,7 @@
             <w:noProof/>
             <w:webHidden/>
           </w:rPr>
-          <w:instrText xml:space="preserve"> PAGEREF _Toc71293935 \h </w:instrText>
+          <w:instrText xml:space="preserve"> PAGEREF _Toc71535125 \h </w:instrText>
         </w:r>
         <w:r>
           <w:rPr>
@@ -1063,7 +1063,7 @@
             <w:noProof/>
             <w:webHidden/>
           </w:rPr>
-          <w:t>7</w:t>
+          <w:t>11</w:t>
         </w:r>
         <w:r>
           <w:rPr>
@@ -1089,7 +1089,7 @@
           <w:lang w:val="fr-CH" w:eastAsia="fr-CH"/>
         </w:rPr>
       </w:pPr>
-      <w:hyperlink w:anchor="_Toc71293936" w:history="1">
+      <w:hyperlink w:anchor="_Toc71535126" w:history="1">
         <w:r>
           <w:rPr>
             <w:rStyle w:val="Lienhypertexte"/>
@@ -1135,7 +1135,7 @@
             <w:noProof/>
             <w:webHidden/>
           </w:rPr>
-          <w:instrText xml:space="preserve"> PAGEREF _Toc71293936 \h </w:instrText>
+          <w:instrText xml:space="preserve"> PAGEREF _Toc71535126 \h </w:instrText>
         </w:r>
         <w:r>
           <w:rPr>
@@ -1155,7 +1155,7 @@
             <w:noProof/>
             <w:webHidden/>
           </w:rPr>
-          <w:t>7</w:t>
+          <w:t>11</w:t>
         </w:r>
         <w:r>
           <w:rPr>
@@ -1181,7 +1181,7 @@
           <w:lang w:val="fr-CH" w:eastAsia="fr-CH"/>
         </w:rPr>
       </w:pPr>
-      <w:hyperlink w:anchor="_Toc71293937" w:history="1">
+      <w:hyperlink w:anchor="_Toc71535127" w:history="1">
         <w:r>
           <w:rPr>
             <w:rStyle w:val="Lienhypertexte"/>
@@ -1227,7 +1227,7 @@
             <w:noProof/>
             <w:webHidden/>
           </w:rPr>
-          <w:instrText xml:space="preserve"> PAGEREF _Toc71293937 \h </w:instrText>
+          <w:instrText xml:space="preserve"> PAGEREF _Toc71535127 \h </w:instrText>
         </w:r>
         <w:r>
           <w:rPr>
@@ -1247,7 +1247,7 @@
             <w:noProof/>
             <w:webHidden/>
           </w:rPr>
-          <w:t>8</w:t>
+          <w:t>12</w:t>
         </w:r>
         <w:r>
           <w:rPr>
@@ -1268,7 +1268,7 @@
           <w:lang w:val="fr-CH" w:eastAsia="fr-CH"/>
         </w:rPr>
       </w:pPr>
-      <w:hyperlink w:anchor="_Toc71293938" w:history="1">
+      <w:hyperlink w:anchor="_Toc71535128" w:history="1">
         <w:r>
           <w:rPr>
             <w:rStyle w:val="Lienhypertexte"/>
@@ -1306,7 +1306,7 @@
           <w:rPr>
             <w:webHidden/>
           </w:rPr>
-          <w:instrText xml:space="preserve"> PAGEREF _Toc71293938 \h </w:instrText>
+          <w:instrText xml:space="preserve"> PAGEREF _Toc71535128 \h </w:instrText>
         </w:r>
         <w:r>
           <w:rPr>
@@ -1323,7 +1323,7 @@
           <w:rPr>
             <w:webHidden/>
           </w:rPr>
-          <w:t>8</w:t>
+          <w:t>12</w:t>
         </w:r>
         <w:r>
           <w:rPr>
@@ -1348,7 +1348,7 @@
           <w:lang w:val="fr-CH" w:eastAsia="fr-CH"/>
         </w:rPr>
       </w:pPr>
-      <w:hyperlink w:anchor="_Toc71293939" w:history="1">
+      <w:hyperlink w:anchor="_Toc71535129" w:history="1">
         <w:r>
           <w:rPr>
             <w:rStyle w:val="Lienhypertexte"/>
@@ -1393,7 +1393,7 @@
             <w:noProof/>
             <w:webHidden/>
           </w:rPr>
-          <w:instrText xml:space="preserve"> PAGEREF _Toc71293939 \h </w:instrText>
+          <w:instrText xml:space="preserve"> PAGEREF _Toc71535129 \h </w:instrText>
         </w:r>
         <w:r>
           <w:rPr>
@@ -1413,7 +1413,7 @@
             <w:noProof/>
             <w:webHidden/>
           </w:rPr>
-          <w:t>8</w:t>
+          <w:t>12</w:t>
         </w:r>
         <w:r>
           <w:rPr>
@@ -1439,7 +1439,7 @@
           <w:lang w:val="fr-CH" w:eastAsia="fr-CH"/>
         </w:rPr>
       </w:pPr>
-      <w:hyperlink w:anchor="_Toc71293940" w:history="1">
+      <w:hyperlink w:anchor="_Toc71535130" w:history="1">
         <w:r>
           <w:rPr>
             <w:rStyle w:val="Lienhypertexte"/>
@@ -1485,7 +1485,7 @@
             <w:noProof/>
             <w:webHidden/>
           </w:rPr>
-          <w:instrText xml:space="preserve"> PAGEREF _Toc71293940 \h </w:instrText>
+          <w:instrText xml:space="preserve"> PAGEREF _Toc71535130 \h </w:instrText>
         </w:r>
         <w:r>
           <w:rPr>
@@ -1505,7 +1505,7 @@
             <w:noProof/>
             <w:webHidden/>
           </w:rPr>
-          <w:t>9</w:t>
+          <w:t>13</w:t>
         </w:r>
         <w:r>
           <w:rPr>
@@ -1531,7 +1531,7 @@
           <w:lang w:val="fr-CH" w:eastAsia="fr-CH"/>
         </w:rPr>
       </w:pPr>
-      <w:hyperlink w:anchor="_Toc71293941" w:history="1">
+      <w:hyperlink w:anchor="_Toc71535131" w:history="1">
         <w:r>
           <w:rPr>
             <w:rStyle w:val="Lienhypertexte"/>
@@ -1577,7 +1577,7 @@
             <w:noProof/>
             <w:webHidden/>
           </w:rPr>
-          <w:instrText xml:space="preserve"> PAGEREF _Toc71293941 \h </w:instrText>
+          <w:instrText xml:space="preserve"> PAGEREF _Toc71535131 \h </w:instrText>
         </w:r>
         <w:r>
           <w:rPr>
@@ -1597,7 +1597,7 @@
             <w:noProof/>
             <w:webHidden/>
           </w:rPr>
-          <w:t>9</w:t>
+          <w:t>13</w:t>
         </w:r>
         <w:r>
           <w:rPr>
@@ -1623,7 +1623,7 @@
           <w:lang w:val="fr-CH" w:eastAsia="fr-CH"/>
         </w:rPr>
       </w:pPr>
-      <w:hyperlink w:anchor="_Toc71293942" w:history="1">
+      <w:hyperlink w:anchor="_Toc71535132" w:history="1">
         <w:r>
           <w:rPr>
             <w:rStyle w:val="Lienhypertexte"/>
@@ -1669,7 +1669,7 @@
             <w:noProof/>
             <w:webHidden/>
           </w:rPr>
-          <w:instrText xml:space="preserve"> PAGEREF _Toc71293942 \h </w:instrText>
+          <w:instrText xml:space="preserve"> PAGEREF _Toc71535132 \h </w:instrText>
         </w:r>
         <w:r>
           <w:rPr>
@@ -1689,7 +1689,7 @@
             <w:noProof/>
             <w:webHidden/>
           </w:rPr>
-          <w:t>9</w:t>
+          <w:t>13</w:t>
         </w:r>
         <w:r>
           <w:rPr>
@@ -1710,7 +1710,7 @@
           <w:lang w:val="fr-CH" w:eastAsia="fr-CH"/>
         </w:rPr>
       </w:pPr>
-      <w:hyperlink w:anchor="_Toc71293943" w:history="1">
+      <w:hyperlink w:anchor="_Toc71535133" w:history="1">
         <w:r>
           <w:rPr>
             <w:rStyle w:val="Lienhypertexte"/>
@@ -1748,7 +1748,7 @@
           <w:rPr>
             <w:webHidden/>
           </w:rPr>
-          <w:instrText xml:space="preserve"> PAGEREF _Toc71293943 \h </w:instrText>
+          <w:instrText xml:space="preserve"> PAGEREF _Toc71535133 \h </w:instrText>
         </w:r>
         <w:r>
           <w:rPr>
@@ -1765,7 +1765,7 @@
           <w:rPr>
             <w:webHidden/>
           </w:rPr>
-          <w:t>9</w:t>
+          <w:t>13</w:t>
         </w:r>
         <w:r>
           <w:rPr>
@@ -1785,7 +1785,7 @@
           <w:lang w:val="fr-CH" w:eastAsia="fr-CH"/>
         </w:rPr>
       </w:pPr>
-      <w:hyperlink w:anchor="_Toc71293944" w:history="1">
+      <w:hyperlink w:anchor="_Toc71535134" w:history="1">
         <w:r>
           <w:rPr>
             <w:rStyle w:val="Lienhypertexte"/>
@@ -1823,7 +1823,7 @@
           <w:rPr>
             <w:webHidden/>
           </w:rPr>
-          <w:instrText xml:space="preserve"> PAGEREF _Toc71293944 \h </w:instrText>
+          <w:instrText xml:space="preserve"> PAGEREF _Toc71535134 \h </w:instrText>
         </w:r>
         <w:r>
           <w:rPr>
@@ -1840,7 +1840,7 @@
           <w:rPr>
             <w:webHidden/>
           </w:rPr>
-          <w:t>11</w:t>
+          <w:t>15</w:t>
         </w:r>
         <w:r>
           <w:rPr>
@@ -1865,7 +1865,7 @@
           <w:lang w:val="fr-CH" w:eastAsia="fr-CH"/>
         </w:rPr>
       </w:pPr>
-      <w:hyperlink w:anchor="_Toc71293945" w:history="1">
+      <w:hyperlink w:anchor="_Toc71535135" w:history="1">
         <w:r>
           <w:rPr>
             <w:rStyle w:val="Lienhypertexte"/>
@@ -1911,7 +1911,7 @@
             <w:noProof/>
             <w:webHidden/>
           </w:rPr>
-          <w:instrText xml:space="preserve"> PAGEREF _Toc71293945 \h </w:instrText>
+          <w:instrText xml:space="preserve"> PAGEREF _Toc71535135 \h </w:instrText>
         </w:r>
         <w:r>
           <w:rPr>
@@ -1931,7 +1931,7 @@
             <w:noProof/>
             <w:webHidden/>
           </w:rPr>
-          <w:t>11</w:t>
+          <w:t>15</w:t>
         </w:r>
         <w:r>
           <w:rPr>
@@ -1957,7 +1957,7 @@
           <w:lang w:val="fr-CH" w:eastAsia="fr-CH"/>
         </w:rPr>
       </w:pPr>
-      <w:hyperlink w:anchor="_Toc71293946" w:history="1">
+      <w:hyperlink w:anchor="_Toc71535136" w:history="1">
         <w:r>
           <w:rPr>
             <w:rStyle w:val="Lienhypertexte"/>
@@ -2003,7 +2003,7 @@
             <w:noProof/>
             <w:webHidden/>
           </w:rPr>
-          <w:instrText xml:space="preserve"> PAGEREF _Toc71293946 \h </w:instrText>
+          <w:instrText xml:space="preserve"> PAGEREF _Toc71535136 \h </w:instrText>
         </w:r>
         <w:r>
           <w:rPr>
@@ -2023,7 +2023,7 @@
             <w:noProof/>
             <w:webHidden/>
           </w:rPr>
-          <w:t>11</w:t>
+          <w:t>15</w:t>
         </w:r>
         <w:r>
           <w:rPr>
@@ -2049,7 +2049,7 @@
           <w:lang w:val="fr-CH" w:eastAsia="fr-CH"/>
         </w:rPr>
       </w:pPr>
-      <w:hyperlink w:anchor="_Toc71293947" w:history="1">
+      <w:hyperlink w:anchor="_Toc71535137" w:history="1">
         <w:r>
           <w:rPr>
             <w:rStyle w:val="Lienhypertexte"/>
@@ -2095,7 +2095,7 @@
             <w:noProof/>
             <w:webHidden/>
           </w:rPr>
-          <w:instrText xml:space="preserve"> PAGEREF _Toc71293947 \h </w:instrText>
+          <w:instrText xml:space="preserve"> PAGEREF _Toc71535137 \h </w:instrText>
         </w:r>
         <w:r>
           <w:rPr>
@@ -2115,7 +2115,7 @@
             <w:noProof/>
             <w:webHidden/>
           </w:rPr>
-          <w:t>11</w:t>
+          <w:t>15</w:t>
         </w:r>
         <w:r>
           <w:rPr>
@@ -2141,7 +2141,7 @@
           <w:lang w:val="fr-CH" w:eastAsia="fr-CH"/>
         </w:rPr>
       </w:pPr>
-      <w:hyperlink w:anchor="_Toc71293948" w:history="1">
+      <w:hyperlink w:anchor="_Toc71535138" w:history="1">
         <w:r>
           <w:rPr>
             <w:rStyle w:val="Lienhypertexte"/>
@@ -2187,7 +2187,7 @@
             <w:noProof/>
             <w:webHidden/>
           </w:rPr>
-          <w:instrText xml:space="preserve"> PAGEREF _Toc71293948 \h </w:instrText>
+          <w:instrText xml:space="preserve"> PAGEREF _Toc71535138 \h </w:instrText>
         </w:r>
         <w:r>
           <w:rPr>
@@ -2207,7 +2207,7 @@
             <w:noProof/>
             <w:webHidden/>
           </w:rPr>
-          <w:t>11</w:t>
+          <w:t>15</w:t>
         </w:r>
         <w:r>
           <w:rPr>
@@ -2233,7 +2233,7 @@
           <w:lang w:val="fr-CH" w:eastAsia="fr-CH"/>
         </w:rPr>
       </w:pPr>
-      <w:hyperlink w:anchor="_Toc71293949" w:history="1">
+      <w:hyperlink w:anchor="_Toc71535139" w:history="1">
         <w:r>
           <w:rPr>
             <w:rStyle w:val="Lienhypertexte"/>
@@ -2279,7 +2279,7 @@
             <w:noProof/>
             <w:webHidden/>
           </w:rPr>
-          <w:instrText xml:space="preserve"> PAGEREF _Toc71293949 \h </w:instrText>
+          <w:instrText xml:space="preserve"> PAGEREF _Toc71535139 \h </w:instrText>
         </w:r>
         <w:r>
           <w:rPr>
@@ -2299,7 +2299,7 @@
             <w:noProof/>
             <w:webHidden/>
           </w:rPr>
-          <w:t>11</w:t>
+          <w:t>15</w:t>
         </w:r>
         <w:r>
           <w:rPr>
@@ -2325,7 +2325,7 @@
           <w:lang w:val="fr-CH" w:eastAsia="fr-CH"/>
         </w:rPr>
       </w:pPr>
-      <w:hyperlink w:anchor="_Toc71293950" w:history="1">
+      <w:hyperlink w:anchor="_Toc71535140" w:history="1">
         <w:r>
           <w:rPr>
             <w:rStyle w:val="Lienhypertexte"/>
@@ -2371,7 +2371,7 @@
             <w:noProof/>
             <w:webHidden/>
           </w:rPr>
-          <w:instrText xml:space="preserve"> PAGEREF _Toc71293950 \h </w:instrText>
+          <w:instrText xml:space="preserve"> PAGEREF _Toc71535140 \h </w:instrText>
         </w:r>
         <w:r>
           <w:rPr>
@@ -2391,7 +2391,7 @@
             <w:noProof/>
             <w:webHidden/>
           </w:rPr>
-          <w:t>11</w:t>
+          <w:t>15</w:t>
         </w:r>
         <w:r>
           <w:rPr>
@@ -2420,74 +2420,13 @@
     <w:p>
       <w:pPr>
         <w:rPr>
-          <w:bCs/>
-          <w:i/>
-          <w:sz w:val="20"/>
-        </w:rPr>
-      </w:pPr>
-      <w:r>
-        <w:rPr>
-          <w:bCs/>
-          <w:i/>
-          <w:sz w:val="20"/>
+          <w:b/>
+          <w:kern w:val="28"/>
+          <w:sz w:val="28"/>
           <w:u w:val="single"/>
         </w:rPr>
-        <w:t>NOTE L’INTENTION DES UTILISATEURS DE CE CANEVAS</w:t>
-      </w:r>
-      <w:r>
-        <w:rPr>
-          <w:bCs/>
-          <w:i/>
-          <w:sz w:val="20"/>
-        </w:rPr>
-        <w:t>:</w:t>
-      </w:r>
-      <w:r>
-        <w:rPr>
-          <w:bCs/>
-          <w:i/>
-          <w:sz w:val="20"/>
-        </w:rPr>
-        <w:br/>
-        <w:t>Toutes les parties en italiques sont là pour aider à comprendre ce qu’il faut mettre dans cette partie du document. Elles n’ont donc aucune raison d’être dans le document final.</w:t>
-      </w:r>
-    </w:p>
-    <w:p>
-      <w:pPr>
-        <w:rPr>
-          <w:bCs/>
-          <w:i/>
-          <w:sz w:val="20"/>
-        </w:rPr>
-      </w:pPr>
-      <w:r>
-        <w:rPr>
-          <w:bCs/>
-          <w:i/>
-          <w:sz w:val="20"/>
-        </w:rPr>
-        <w:t xml:space="preserve">De plus, en fonction du type de </w:t>
-      </w:r>
-      <w:proofErr w:type="gramStart"/>
-      <w:r>
-        <w:rPr>
-          <w:bCs/>
-          <w:i/>
-          <w:sz w:val="20"/>
-        </w:rPr>
-        <w:t>projet,  il</w:t>
-      </w:r>
-      <w:proofErr w:type="gramEnd"/>
-      <w:r>
-        <w:rPr>
-          <w:bCs/>
-          <w:i/>
-          <w:sz w:val="20"/>
-        </w:rPr>
-        <w:t xml:space="preserve"> est tout à fait possible que certains chapitres ou paragraphes n’aient aucun sens. Dans ce cas il est recommandé de les retirer du document pour éviter de l’alourdir inutilement.  </w:t>
-      </w:r>
-    </w:p>
-    <w:p>
+      </w:pPr>
+      <w:bookmarkStart w:id="0" w:name="_Toc71535118"/>
       <w:r>
         <w:br w:type="page"/>
       </w:r>
@@ -2496,7 +2435,6 @@
       <w:pPr>
         <w:pStyle w:val="Titre1"/>
       </w:pPr>
-      <w:bookmarkStart w:id="0" w:name="_Toc71293928"/>
       <w:r>
         <w:lastRenderedPageBreak/>
         <w:t>Analyse prél</w:t>
@@ -2517,7 +2455,7 @@
           <w:iCs/>
         </w:rPr>
       </w:pPr>
-      <w:bookmarkStart w:id="1" w:name="_Toc71293929"/>
+      <w:bookmarkStart w:id="1" w:name="_Toc71535119"/>
       <w:r>
         <w:rPr>
           <w:i w:val="0"/>
@@ -2614,7 +2552,7 @@
           <w:iCs/>
         </w:rPr>
       </w:pPr>
-      <w:bookmarkStart w:id="2" w:name="_Toc71293930"/>
+      <w:bookmarkStart w:id="2" w:name="_Toc71535120"/>
       <w:r>
         <w:rPr>
           <w:i w:val="0"/>
@@ -3241,7 +3179,7 @@
         </w:rPr>
         <w:br w:type="page"/>
       </w:r>
-      <w:bookmarkStart w:id="3" w:name="_Toc71293931"/>
+      <w:bookmarkStart w:id="3" w:name="_Toc71535121"/>
       <w:r>
         <w:rPr>
           <w:i w:val="0"/>
@@ -3283,7 +3221,7 @@
       <w:pPr>
         <w:pStyle w:val="Titre1"/>
       </w:pPr>
-      <w:bookmarkStart w:id="4" w:name="_Toc71293932"/>
+      <w:bookmarkStart w:id="4" w:name="_Toc71535122"/>
       <w:r>
         <w:lastRenderedPageBreak/>
         <w:t>Analyse</w:t>
@@ -3301,7 +3239,7 @@
           <w:iCs/>
         </w:rPr>
       </w:pPr>
-      <w:bookmarkStart w:id="5" w:name="_Toc71293933"/>
+      <w:bookmarkStart w:id="5" w:name="_Toc71535123"/>
       <w:r>
         <w:rPr>
           <w:i w:val="0"/>
@@ -5427,8 +5365,6 @@
         </w:rPr>
         <w:t xml:space="preserve"> de base</w:t>
       </w:r>
-      <w:bookmarkStart w:id="6" w:name="_GoBack"/>
-      <w:bookmarkEnd w:id="6"/>
       <w:r>
         <w:rPr>
           <w:b/>
@@ -5721,10 +5657,151 @@
       </w:pPr>
       <w:r>
         <w:rPr>
+          <w:noProof/>
+          <w:lang w:val="fr-CH" w:eastAsia="fr-CH"/>
+        </w:rPr>
+        <w:lastRenderedPageBreak/>
+        <w:drawing>
+          <wp:anchor distT="0" distB="0" distL="114300" distR="114300" simplePos="0" relativeHeight="251671552" behindDoc="0" locked="0" layoutInCell="1" allowOverlap="1">
+            <wp:simplePos x="0" y="0"/>
+            <wp:positionH relativeFrom="margin">
+              <wp:align>center</wp:align>
+            </wp:positionH>
+            <wp:positionV relativeFrom="paragraph">
+              <wp:posOffset>1346844</wp:posOffset>
+            </wp:positionV>
+            <wp:extent cx="2453640" cy="395605"/>
+            <wp:effectExtent l="0" t="0" r="3810" b="4445"/>
+            <wp:wrapTopAndBottom/>
+            <wp:docPr id="14" name="Image 14"/>
+            <wp:cNvGraphicFramePr>
+              <a:graphicFrameLocks xmlns:a="http://schemas.openxmlformats.org/drawingml/2006/main" noChangeAspect="1"/>
+            </wp:cNvGraphicFramePr>
+            <a:graphic xmlns:a="http://schemas.openxmlformats.org/drawingml/2006/main">
+              <a:graphicData uri="http://schemas.openxmlformats.org/drawingml/2006/picture">
+                <pic:pic xmlns:pic="http://schemas.openxmlformats.org/drawingml/2006/picture">
+                  <pic:nvPicPr>
+                    <pic:cNvPr id="1" name=""/>
+                    <pic:cNvPicPr/>
+                  </pic:nvPicPr>
+                  <pic:blipFill>
+                    <a:blip r:embed="rId23">
+                      <a:extLst>
+                        <a:ext uri="{28A0092B-C50C-407E-A947-70E740481C1C}">
+                          <a14:useLocalDpi xmlns:a14="http://schemas.microsoft.com/office/drawing/2010/main" val="0"/>
+                        </a:ext>
+                      </a:extLst>
+                    </a:blip>
+                    <a:stretch>
+                      <a:fillRect/>
+                    </a:stretch>
+                  </pic:blipFill>
+                  <pic:spPr>
+                    <a:xfrm>
+                      <a:off x="0" y="0"/>
+                      <a:ext cx="2453640" cy="395605"/>
+                    </a:xfrm>
+                    <a:prstGeom prst="rect">
+                      <a:avLst/>
+                    </a:prstGeom>
+                  </pic:spPr>
+                </pic:pic>
+              </a:graphicData>
+            </a:graphic>
+            <wp14:sizeRelH relativeFrom="margin">
+              <wp14:pctWidth>0</wp14:pctWidth>
+            </wp14:sizeRelH>
+            <wp14:sizeRelV relativeFrom="margin">
+              <wp14:pctHeight>0</wp14:pctHeight>
+            </wp14:sizeRelV>
+          </wp:anchor>
+        </w:drawing>
+      </w:r>
+      <w:r>
+        <w:rPr>
           <w:b/>
         </w:rPr>
-        <w:lastRenderedPageBreak/>
         <w:t>Avertissement fichier de destination</w:t>
+      </w:r>
+      <w:r>
+        <w:rPr>
+          <w:b/>
+        </w:rPr>
+        <w:br/>
+      </w:r>
+      <w:r>
+        <w:rPr>
+          <w:szCs w:val="14"/>
+        </w:rPr>
+        <w:t xml:space="preserve">Cette fonctionnalité s’applique lorsque l’utilisateur clique sur le bouton « Fusionner ». </w:t>
+      </w:r>
+      <w:r>
+        <w:rPr>
+          <w:szCs w:val="14"/>
+        </w:rPr>
+        <w:t>S’il</w:t>
+      </w:r>
+      <w:r>
+        <w:rPr>
+          <w:szCs w:val="14"/>
+        </w:rPr>
+        <w:t xml:space="preserve"> choisit un emplacement où un fichier du même nom existe déjà, on affiche un avertissement.</w:t>
+      </w:r>
+      <w:r>
+        <w:rPr>
+          <w:szCs w:val="14"/>
+        </w:rPr>
+        <w:br/>
+      </w:r>
+      <w:r>
+        <w:rPr>
+          <w:szCs w:val="14"/>
+        </w:rPr>
+        <w:br/>
+      </w:r>
+      <w:r>
+        <w:rPr>
+          <w:szCs w:val="14"/>
+        </w:rPr>
+        <w:t>Pour cela, nous allons utiliser un outil du framework .NET windows form de visual Studio. Cela s’appelle un « FolderBrowserDialog ».</w:t>
+      </w:r>
+      <w:r>
+        <w:rPr>
+          <w:noProof/>
+          <w:lang w:val="fr-CH" w:eastAsia="fr-CH"/>
+        </w:rPr>
+        <w:t xml:space="preserve"> </w:t>
+      </w:r>
+      <w:r>
+        <w:rPr>
+          <w:noProof/>
+          <w:lang w:val="fr-CH" w:eastAsia="fr-CH"/>
+        </w:rPr>
+        <w:br/>
+      </w:r>
+    </w:p>
+    <w:p>
+      <w:pPr>
+        <w:pStyle w:val="Paragraphedeliste"/>
+        <w:rPr>
+          <w:b/>
+        </w:rPr>
+      </w:pPr>
+      <w:r>
+        <w:rPr>
+          <w:noProof/>
+          <w:lang w:val="fr-CH" w:eastAsia="fr-CH"/>
+        </w:rPr>
+        <w:t>Il permet d’ouvrir une boîte de dialogue qui permettra à l’utilisateur de sélectionner un dossier. Cela sera utile pour définir où l’on voudrait stocker le calendrier (.ics) résultant de la fusion.</w:t>
+      </w:r>
+      <w:bookmarkStart w:id="6" w:name="_GoBack"/>
+      <w:bookmarkEnd w:id="6"/>
+      <w:r>
+        <w:rPr>
+          <w:noProof/>
+          <w:lang w:val="fr-CH" w:eastAsia="fr-CH"/>
+        </w:rPr>
+        <w:br/>
       </w:r>
     </w:p>
     <w:p>
@@ -6188,7 +6265,7 @@
         </w:rPr>
       </w:pPr>
       <w:bookmarkStart w:id="7" w:name="_Toc71691012"/>
-      <w:bookmarkStart w:id="8" w:name="_Toc71293934"/>
+      <w:bookmarkStart w:id="8" w:name="_Toc71535124"/>
       <w:r>
         <w:rPr>
           <w:i w:val="0"/>
@@ -6523,7 +6600,7 @@
       </w:pPr>
       <w:bookmarkStart w:id="9" w:name="_Toc25553310"/>
       <w:bookmarkStart w:id="10" w:name="_Toc71691015"/>
-      <w:bookmarkStart w:id="11" w:name="_Toc71293935"/>
+      <w:bookmarkStart w:id="11" w:name="_Toc71535125"/>
       <w:r>
         <w:rPr>
           <w:rFonts w:cs="Arial"/>
@@ -6731,7 +6808,7 @@
           <w:iCs/>
         </w:rPr>
       </w:pPr>
-      <w:bookmarkStart w:id="12" w:name="_Toc71293936"/>
+      <w:bookmarkStart w:id="12" w:name="_Toc71535126"/>
       <w:r>
         <w:rPr>
           <w:i w:val="0"/>
@@ -6915,7 +6992,6 @@
           <w:szCs w:val="14"/>
           <w:lang w:eastAsia="fr-FR"/>
         </w:rPr>
-        <w:lastRenderedPageBreak/>
         <w:t xml:space="preserve">Il s’agit en principe de la planification </w:t>
       </w:r>
       <w:r>
@@ -6971,7 +7047,7 @@
       </w:pPr>
       <w:bookmarkStart w:id="13" w:name="_Toc25553314"/>
       <w:bookmarkStart w:id="14" w:name="_Toc71691019"/>
-      <w:bookmarkStart w:id="15" w:name="_Toc71293937"/>
+      <w:bookmarkStart w:id="15" w:name="_Toc71535127"/>
       <w:r>
         <w:rPr>
           <w:i w:val="0"/>
@@ -7676,8 +7752,9 @@
         </w:tabs>
       </w:pPr>
       <w:bookmarkStart w:id="16" w:name="_Toc71703259"/>
-      <w:bookmarkStart w:id="17" w:name="_Toc71293938"/>
-      <w:r>
+      <w:bookmarkStart w:id="17" w:name="_Toc71535128"/>
+      <w:r>
+        <w:lastRenderedPageBreak/>
         <w:t>R</w:t>
       </w:r>
       <w:bookmarkEnd w:id="16"/>
@@ -7698,7 +7775,7 @@
       </w:pPr>
       <w:bookmarkStart w:id="18" w:name="_Toc25553317"/>
       <w:bookmarkStart w:id="19" w:name="_Toc71691022"/>
-      <w:bookmarkStart w:id="20" w:name="_Toc71293939"/>
+      <w:bookmarkStart w:id="20" w:name="_Toc71535129"/>
       <w:r>
         <w:rPr>
           <w:i w:val="0"/>
@@ -7889,7 +7966,6 @@
           <w:i/>
           <w:iCs/>
         </w:rPr>
-        <w:lastRenderedPageBreak/>
         <w:t>programmation et scripts: librairies externes, dictionnaire des données, reconstruction du logiciel</w:t>
       </w:r>
       <w:r>
@@ -7972,7 +8048,7 @@
       </w:pPr>
       <w:bookmarkStart w:id="21" w:name="_Toc25553321"/>
       <w:bookmarkStart w:id="22" w:name="_Toc71691025"/>
-      <w:bookmarkStart w:id="23" w:name="_Toc71293940"/>
+      <w:bookmarkStart w:id="23" w:name="_Toc71535130"/>
       <w:r>
         <w:rPr>
           <w:i w:val="0"/>
@@ -8086,7 +8162,7 @@
       </w:pPr>
       <w:bookmarkStart w:id="24" w:name="_Toc25553322"/>
       <w:bookmarkStart w:id="25" w:name="_Toc71691026"/>
-      <w:bookmarkStart w:id="26" w:name="_Toc71293941"/>
+      <w:bookmarkStart w:id="26" w:name="_Toc71535131"/>
       <w:r>
         <w:rPr>
           <w:i w:val="0"/>
@@ -8214,7 +8290,7 @@
       </w:pPr>
       <w:bookmarkStart w:id="28" w:name="_Toc25553326"/>
       <w:bookmarkStart w:id="29" w:name="_Toc71691029"/>
-      <w:bookmarkStart w:id="30" w:name="_Toc71293942"/>
+      <w:bookmarkStart w:id="30" w:name="_Toc71535132"/>
       <w:r>
         <w:rPr>
           <w:i w:val="0"/>
@@ -8380,8 +8456,9 @@
       </w:pPr>
       <w:bookmarkStart w:id="31" w:name="_Toc25553328"/>
       <w:bookmarkStart w:id="32" w:name="_Toc71703263"/>
-      <w:bookmarkStart w:id="33" w:name="_Toc71293943"/>
-      <w:r>
+      <w:bookmarkStart w:id="33" w:name="_Toc71535133"/>
+      <w:r>
+        <w:lastRenderedPageBreak/>
         <w:t>C</w:t>
       </w:r>
       <w:bookmarkEnd w:id="31"/>
@@ -8539,7 +8616,7 @@
         </w:tabs>
       </w:pPr>
       <w:bookmarkStart w:id="34" w:name="_Toc71703264"/>
-      <w:bookmarkStart w:id="35" w:name="_Toc71293944"/>
+      <w:bookmarkStart w:id="35" w:name="_Toc71535134"/>
       <w:r>
         <w:lastRenderedPageBreak/>
         <w:t>A</w:t>
@@ -8559,7 +8636,7 @@
           <w:iCs/>
         </w:rPr>
       </w:pPr>
-      <w:bookmarkStart w:id="36" w:name="_Toc71293945"/>
+      <w:bookmarkStart w:id="36" w:name="_Toc71535135"/>
       <w:r>
         <w:rPr>
           <w:i w:val="0"/>
@@ -8579,7 +8656,7 @@
         </w:rPr>
       </w:pPr>
       <w:bookmarkStart w:id="37" w:name="_Toc71703265"/>
-      <w:bookmarkStart w:id="38" w:name="_Toc71293946"/>
+      <w:bookmarkStart w:id="38" w:name="_Toc71535136"/>
       <w:r>
         <w:rPr>
           <w:i w:val="0"/>
@@ -8666,6 +8743,7 @@
       <w:pPr>
         <w:ind w:left="426"/>
         <w:rPr>
+          <w:rStyle w:val="Lienhypertexte"/>
           <w:iCs/>
         </w:rPr>
       </w:pPr>
@@ -8675,7 +8753,7 @@
         </w:rPr>
         <w:t xml:space="preserve">Lien : </w:t>
       </w:r>
-      <w:hyperlink r:id="rId23" w:history="1">
+      <w:hyperlink r:id="rId24" w:history="1">
         <w:r>
           <w:rPr>
             <w:rStyle w:val="Lienhypertexte"/>
@@ -8689,6 +8767,7 @@
       <w:pPr>
         <w:ind w:left="426"/>
         <w:rPr>
+          <w:rStyle w:val="Lienhypertexte"/>
           <w:iCs/>
         </w:rPr>
       </w:pPr>
@@ -8697,6 +8776,115 @@
       <w:pPr>
         <w:ind w:left="426"/>
         <w:rPr>
+          <w:iCs/>
+          <w:lang w:val="de-CH"/>
+        </w:rPr>
+      </w:pPr>
+      <w:proofErr w:type="spellStart"/>
+      <w:r>
+        <w:rPr>
+          <w:iCs/>
+          <w:lang w:val="de-CH"/>
+        </w:rPr>
+        <w:t>Extracting</w:t>
+      </w:r>
+      <w:proofErr w:type="spellEnd"/>
+      <w:r>
+        <w:rPr>
+          <w:iCs/>
+          <w:lang w:val="de-CH"/>
+        </w:rPr>
+        <w:t xml:space="preserve"> Path </w:t>
+      </w:r>
+      <w:proofErr w:type="spellStart"/>
+      <w:r>
+        <w:rPr>
+          <w:iCs/>
+          <w:lang w:val="de-CH"/>
+        </w:rPr>
+        <w:t>from</w:t>
+      </w:r>
+      <w:proofErr w:type="spellEnd"/>
+      <w:r>
+        <w:rPr>
+          <w:iCs/>
+          <w:lang w:val="de-CH"/>
+        </w:rPr>
+        <w:t xml:space="preserve"> </w:t>
+      </w:r>
+      <w:proofErr w:type="spellStart"/>
+      <w:r>
+        <w:rPr>
+          <w:iCs/>
+          <w:lang w:val="de-CH"/>
+        </w:rPr>
+        <w:t>OpenFileDialog</w:t>
+      </w:r>
+      <w:proofErr w:type="spellEnd"/>
+      <w:r>
+        <w:rPr>
+          <w:iCs/>
+          <w:lang w:val="de-CH"/>
+        </w:rPr>
+        <w:t xml:space="preserve"> </w:t>
+      </w:r>
+      <w:proofErr w:type="spellStart"/>
+      <w:r>
+        <w:rPr>
+          <w:iCs/>
+          <w:lang w:val="de-CH"/>
+        </w:rPr>
+        <w:t>path</w:t>
+      </w:r>
+      <w:proofErr w:type="spellEnd"/>
+      <w:r>
+        <w:rPr>
+          <w:iCs/>
+          <w:lang w:val="de-CH"/>
+        </w:rPr>
+        <w:t>/</w:t>
+      </w:r>
+      <w:proofErr w:type="spellStart"/>
+      <w:r>
+        <w:rPr>
+          <w:iCs/>
+          <w:lang w:val="de-CH"/>
+        </w:rPr>
+        <w:t>filename</w:t>
+      </w:r>
+      <w:proofErr w:type="spellEnd"/>
+      <w:r>
+        <w:rPr>
+          <w:iCs/>
+          <w:lang w:val="de-CH"/>
+        </w:rPr>
+        <w:br/>
+        <w:t xml:space="preserve">Lien : </w:t>
+      </w:r>
+      <w:hyperlink r:id="rId25" w:history="1">
+        <w:r>
+          <w:rPr>
+            <w:rStyle w:val="Lienhypertexte"/>
+            <w:iCs/>
+            <w:lang w:val="de-CH"/>
+          </w:rPr>
+          <w:t>https://stackoverflow.com/questions/439007/extracting-path-from-openfiledialog-path-filename</w:t>
+        </w:r>
+      </w:hyperlink>
+    </w:p>
+    <w:p>
+      <w:pPr>
+        <w:ind w:left="426"/>
+        <w:rPr>
+          <w:iCs/>
+          <w:lang w:val="de-CH"/>
+        </w:rPr>
+      </w:pPr>
+    </w:p>
+    <w:p>
+      <w:pPr>
+        <w:ind w:left="426"/>
+        <w:rPr>
           <w:i/>
         </w:rPr>
       </w:pPr>
@@ -8716,7 +8904,21 @@
         <w:rPr>
           <w:i/>
         </w:rPr>
-        <w:t xml:space="preserve"> (Titre, auteur, date), des sites Internet (URL) consultés, des articles (Revue, date, titre, auteur)… Et de toutes les aides externes (noms) </w:t>
+        <w:t xml:space="preserve"> (Titre, auteur, date), des sites Internet (URL) consultés, des articles (Revue, date, titre, </w:t>
+      </w:r>
+      <w:proofErr w:type="gramStart"/>
+      <w:r>
+        <w:rPr>
+          <w:i/>
+        </w:rPr>
+        <w:t>auteur)…</w:t>
+      </w:r>
+      <w:proofErr w:type="gramEnd"/>
+      <w:r>
+        <w:rPr>
+          <w:i/>
+        </w:rPr>
+        <w:t xml:space="preserve"> Et de toutes les aides externes (noms) </w:t>
       </w:r>
     </w:p>
     <w:p>
@@ -8751,7 +8953,7 @@
       </w:pPr>
       <w:bookmarkStart w:id="39" w:name="_Toc25553330"/>
       <w:bookmarkStart w:id="40" w:name="_Toc71703266"/>
-      <w:bookmarkStart w:id="41" w:name="_Toc71293947"/>
+      <w:bookmarkStart w:id="41" w:name="_Toc71535137"/>
       <w:r>
         <w:rPr>
           <w:i w:val="0"/>
@@ -8947,7 +9149,7 @@
         </w:rPr>
       </w:pPr>
       <w:bookmarkStart w:id="43" w:name="_Toc71703267"/>
-      <w:bookmarkStart w:id="44" w:name="_Toc71293948"/>
+      <w:bookmarkStart w:id="44" w:name="_Toc71535138"/>
       <w:r>
         <w:rPr>
           <w:i w:val="0"/>
@@ -8970,7 +9172,7 @@
       </w:pPr>
       <w:bookmarkStart w:id="45" w:name="_Toc25553332"/>
       <w:bookmarkStart w:id="46" w:name="_Toc71703268"/>
-      <w:bookmarkStart w:id="47" w:name="_Toc71293949"/>
+      <w:bookmarkStart w:id="47" w:name="_Toc71535139"/>
       <w:r>
         <w:rPr>
           <w:i w:val="0"/>
@@ -8992,8 +9194,8 @@
         </w:rPr>
       </w:pPr>
       <w:bookmarkStart w:id="48" w:name="_Toc71703270"/>
-      <w:bookmarkStart w:id="49" w:name="_Toc71293950"/>
-      <w:bookmarkStart w:id="50" w:name="_Toc25553334"/>
+      <w:bookmarkStart w:id="49" w:name="_Toc25553334"/>
+      <w:bookmarkStart w:id="50" w:name="_Toc71535140"/>
       <w:r>
         <w:rPr>
           <w:i w:val="0"/>
@@ -9009,15 +9211,15 @@
         <w:t>rchives du projet</w:t>
       </w:r>
       <w:bookmarkEnd w:id="48"/>
+      <w:bookmarkEnd w:id="50"/>
+      <w:r>
+        <w:rPr>
+          <w:i w:val="0"/>
+          <w:iCs/>
+        </w:rPr>
+        <w:t xml:space="preserve"> </w:t>
+      </w:r>
       <w:bookmarkEnd w:id="49"/>
-      <w:r>
-        <w:rPr>
-          <w:i w:val="0"/>
-          <w:iCs/>
-        </w:rPr>
-        <w:t xml:space="preserve"> </w:t>
-      </w:r>
-      <w:bookmarkEnd w:id="50"/>
     </w:p>
     <w:p/>
     <w:p>
@@ -9049,8 +9251,8 @@
       </w:pPr>
     </w:p>
     <w:sectPr>
-      <w:headerReference w:type="default" r:id="rId24"/>
-      <w:footerReference w:type="default" r:id="rId25"/>
+      <w:headerReference w:type="default" r:id="rId26"/>
+      <w:footerReference w:type="default" r:id="rId27"/>
       <w:pgSz w:w="11906" w:h="16838" w:code="9"/>
       <w:pgMar w:top="1418" w:right="1418" w:bottom="1418" w:left="1418" w:header="720" w:footer="720" w:gutter="0"/>
       <w:cols w:space="720"/>
@@ -9137,7 +9339,7 @@
         <w:sz w:val="16"/>
         <w:szCs w:val="16"/>
       </w:rPr>
-      <w:t>14</w:t>
+      <w:t>15</w:t>
     </w:r>
     <w:r>
       <w:rPr>
@@ -13326,7 +13528,7 @@
 </file>
 
 <file path=customXml/itemProps1.xml><?xml version="1.0" encoding="utf-8"?>
-<ds:datastoreItem xmlns:ds="http://schemas.openxmlformats.org/officeDocument/2006/customXml" ds:itemID="{87349FA7-BF51-4E9C-BE18-1D687C59537E}">
+<ds:datastoreItem xmlns:ds="http://schemas.openxmlformats.org/officeDocument/2006/customXml" ds:itemID="{49ABC4F6-A1CB-4CDD-8C31-117405F14614}">
   <ds:schemaRefs>
     <ds:schemaRef ds:uri="http://schemas.openxmlformats.org/officeDocument/2006/bibliography"/>
   </ds:schemaRefs>

</xml_diff>

<commit_message>
Analyse de deux fonctionnalités
</commit_message>
<xml_diff>
--- a/Documentation/2. Rapport/R-TPI-leoluna-Rapport.docx
+++ b/Documentation/2. Rapport/R-TPI-leoluna-Rapport.docx
@@ -382,7 +382,7 @@
       <w:r>
         <w:fldChar w:fldCharType="separate"/>
       </w:r>
-      <w:hyperlink w:anchor="_Toc71535118" w:history="1">
+      <w:hyperlink w:anchor="_Toc71699401" w:history="1">
         <w:r>
           <w:rPr>
             <w:rStyle w:val="Lienhypertexte"/>
@@ -420,7 +420,7 @@
           <w:rPr>
             <w:webHidden/>
           </w:rPr>
-          <w:instrText xml:space="preserve"> PAGEREF _Toc71535118 \h </w:instrText>
+          <w:instrText xml:space="preserve"> PAGEREF _Toc71699401 \h </w:instrText>
         </w:r>
         <w:r>
           <w:rPr>
@@ -462,7 +462,7 @@
           <w:lang w:val="fr-CH" w:eastAsia="fr-CH"/>
         </w:rPr>
       </w:pPr>
-      <w:hyperlink w:anchor="_Toc71535119" w:history="1">
+      <w:hyperlink w:anchor="_Toc71699402" w:history="1">
         <w:r>
           <w:rPr>
             <w:rStyle w:val="Lienhypertexte"/>
@@ -508,7 +508,7 @@
             <w:noProof/>
             <w:webHidden/>
           </w:rPr>
-          <w:instrText xml:space="preserve"> PAGEREF _Toc71535119 \h </w:instrText>
+          <w:instrText xml:space="preserve"> PAGEREF _Toc71699402 \h </w:instrText>
         </w:r>
         <w:r>
           <w:rPr>
@@ -554,7 +554,7 @@
           <w:lang w:val="fr-CH" w:eastAsia="fr-CH"/>
         </w:rPr>
       </w:pPr>
-      <w:hyperlink w:anchor="_Toc71535120" w:history="1">
+      <w:hyperlink w:anchor="_Toc71699403" w:history="1">
         <w:r>
           <w:rPr>
             <w:rStyle w:val="Lienhypertexte"/>
@@ -600,7 +600,7 @@
             <w:noProof/>
             <w:webHidden/>
           </w:rPr>
-          <w:instrText xml:space="preserve"> PAGEREF _Toc71535120 \h </w:instrText>
+          <w:instrText xml:space="preserve"> PAGEREF _Toc71699403 \h </w:instrText>
         </w:r>
         <w:r>
           <w:rPr>
@@ -646,7 +646,7 @@
           <w:lang w:val="fr-CH" w:eastAsia="fr-CH"/>
         </w:rPr>
       </w:pPr>
-      <w:hyperlink w:anchor="_Toc71535121" w:history="1">
+      <w:hyperlink w:anchor="_Toc71699404" w:history="1">
         <w:r>
           <w:rPr>
             <w:rStyle w:val="Lienhypertexte"/>
@@ -692,7 +692,7 @@
             <w:noProof/>
             <w:webHidden/>
           </w:rPr>
-          <w:instrText xml:space="preserve"> PAGEREF _Toc71535121 \h </w:instrText>
+          <w:instrText xml:space="preserve"> PAGEREF _Toc71699404 \h </w:instrText>
         </w:r>
         <w:r>
           <w:rPr>
@@ -733,7 +733,7 @@
           <w:lang w:val="fr-CH" w:eastAsia="fr-CH"/>
         </w:rPr>
       </w:pPr>
-      <w:hyperlink w:anchor="_Toc71535122" w:history="1">
+      <w:hyperlink w:anchor="_Toc71699405" w:history="1">
         <w:r>
           <w:rPr>
             <w:rStyle w:val="Lienhypertexte"/>
@@ -771,7 +771,7 @@
           <w:rPr>
             <w:webHidden/>
           </w:rPr>
-          <w:instrText xml:space="preserve"> PAGEREF _Toc71535122 \h </w:instrText>
+          <w:instrText xml:space="preserve"> PAGEREF _Toc71699405 \h </w:instrText>
         </w:r>
         <w:r>
           <w:rPr>
@@ -813,7 +813,7 @@
           <w:lang w:val="fr-CH" w:eastAsia="fr-CH"/>
         </w:rPr>
       </w:pPr>
-      <w:hyperlink w:anchor="_Toc71535123" w:history="1">
+      <w:hyperlink w:anchor="_Toc71699406" w:history="1">
         <w:r>
           <w:rPr>
             <w:rStyle w:val="Lienhypertexte"/>
@@ -859,7 +859,7 @@
             <w:noProof/>
             <w:webHidden/>
           </w:rPr>
-          <w:instrText xml:space="preserve"> PAGEREF _Toc71535123 \h </w:instrText>
+          <w:instrText xml:space="preserve"> PAGEREF _Toc71699406 \h </w:instrText>
         </w:r>
         <w:r>
           <w:rPr>
@@ -905,7 +905,7 @@
           <w:lang w:val="fr-CH" w:eastAsia="fr-CH"/>
         </w:rPr>
       </w:pPr>
-      <w:hyperlink w:anchor="_Toc71535124" w:history="1">
+      <w:hyperlink w:anchor="_Toc71699407" w:history="1">
         <w:r>
           <w:rPr>
             <w:rStyle w:val="Lienhypertexte"/>
@@ -951,7 +951,7 @@
             <w:noProof/>
             <w:webHidden/>
           </w:rPr>
-          <w:instrText xml:space="preserve"> PAGEREF _Toc71535124 \h </w:instrText>
+          <w:instrText xml:space="preserve"> PAGEREF _Toc71699407 \h </w:instrText>
         </w:r>
         <w:r>
           <w:rPr>
@@ -971,7 +971,7 @@
             <w:noProof/>
             <w:webHidden/>
           </w:rPr>
-          <w:t>11</w:t>
+          <w:t>14</w:t>
         </w:r>
         <w:r>
           <w:rPr>
@@ -997,7 +997,7 @@
           <w:lang w:val="fr-CH" w:eastAsia="fr-CH"/>
         </w:rPr>
       </w:pPr>
-      <w:hyperlink w:anchor="_Toc71535125" w:history="1">
+      <w:hyperlink w:anchor="_Toc71699408" w:history="1">
         <w:r>
           <w:rPr>
             <w:rStyle w:val="Lienhypertexte"/>
@@ -1043,7 +1043,7 @@
             <w:noProof/>
             <w:webHidden/>
           </w:rPr>
-          <w:instrText xml:space="preserve"> PAGEREF _Toc71535125 \h </w:instrText>
+          <w:instrText xml:space="preserve"> PAGEREF _Toc71699408 \h </w:instrText>
         </w:r>
         <w:r>
           <w:rPr>
@@ -1063,7 +1063,7 @@
             <w:noProof/>
             <w:webHidden/>
           </w:rPr>
-          <w:t>11</w:t>
+          <w:t>14</w:t>
         </w:r>
         <w:r>
           <w:rPr>
@@ -1089,7 +1089,7 @@
           <w:lang w:val="fr-CH" w:eastAsia="fr-CH"/>
         </w:rPr>
       </w:pPr>
-      <w:hyperlink w:anchor="_Toc71535126" w:history="1">
+      <w:hyperlink w:anchor="_Toc71699409" w:history="1">
         <w:r>
           <w:rPr>
             <w:rStyle w:val="Lienhypertexte"/>
@@ -1135,7 +1135,7 @@
             <w:noProof/>
             <w:webHidden/>
           </w:rPr>
-          <w:instrText xml:space="preserve"> PAGEREF _Toc71535126 \h </w:instrText>
+          <w:instrText xml:space="preserve"> PAGEREF _Toc71699409 \h </w:instrText>
         </w:r>
         <w:r>
           <w:rPr>
@@ -1155,7 +1155,7 @@
             <w:noProof/>
             <w:webHidden/>
           </w:rPr>
-          <w:t>11</w:t>
+          <w:t>14</w:t>
         </w:r>
         <w:r>
           <w:rPr>
@@ -1181,7 +1181,7 @@
           <w:lang w:val="fr-CH" w:eastAsia="fr-CH"/>
         </w:rPr>
       </w:pPr>
-      <w:hyperlink w:anchor="_Toc71535127" w:history="1">
+      <w:hyperlink w:anchor="_Toc71699410" w:history="1">
         <w:r>
           <w:rPr>
             <w:rStyle w:val="Lienhypertexte"/>
@@ -1227,7 +1227,7 @@
             <w:noProof/>
             <w:webHidden/>
           </w:rPr>
-          <w:instrText xml:space="preserve"> PAGEREF _Toc71535127 \h </w:instrText>
+          <w:instrText xml:space="preserve"> PAGEREF _Toc71699410 \h </w:instrText>
         </w:r>
         <w:r>
           <w:rPr>
@@ -1247,7 +1247,7 @@
             <w:noProof/>
             <w:webHidden/>
           </w:rPr>
-          <w:t>12</w:t>
+          <w:t>15</w:t>
         </w:r>
         <w:r>
           <w:rPr>
@@ -1268,7 +1268,7 @@
           <w:lang w:val="fr-CH" w:eastAsia="fr-CH"/>
         </w:rPr>
       </w:pPr>
-      <w:hyperlink w:anchor="_Toc71535128" w:history="1">
+      <w:hyperlink w:anchor="_Toc71699411" w:history="1">
         <w:r>
           <w:rPr>
             <w:rStyle w:val="Lienhypertexte"/>
@@ -1306,7 +1306,7 @@
           <w:rPr>
             <w:webHidden/>
           </w:rPr>
-          <w:instrText xml:space="preserve"> PAGEREF _Toc71535128 \h </w:instrText>
+          <w:instrText xml:space="preserve"> PAGEREF _Toc71699411 \h </w:instrText>
         </w:r>
         <w:r>
           <w:rPr>
@@ -1323,7 +1323,7 @@
           <w:rPr>
             <w:webHidden/>
           </w:rPr>
-          <w:t>12</w:t>
+          <w:t>15</w:t>
         </w:r>
         <w:r>
           <w:rPr>
@@ -1348,7 +1348,7 @@
           <w:lang w:val="fr-CH" w:eastAsia="fr-CH"/>
         </w:rPr>
       </w:pPr>
-      <w:hyperlink w:anchor="_Toc71535129" w:history="1">
+      <w:hyperlink w:anchor="_Toc71699412" w:history="1">
         <w:r>
           <w:rPr>
             <w:rStyle w:val="Lienhypertexte"/>
@@ -1393,7 +1393,7 @@
             <w:noProof/>
             <w:webHidden/>
           </w:rPr>
-          <w:instrText xml:space="preserve"> PAGEREF _Toc71535129 \h </w:instrText>
+          <w:instrText xml:space="preserve"> PAGEREF _Toc71699412 \h </w:instrText>
         </w:r>
         <w:r>
           <w:rPr>
@@ -1413,7 +1413,7 @@
             <w:noProof/>
             <w:webHidden/>
           </w:rPr>
-          <w:t>12</w:t>
+          <w:t>15</w:t>
         </w:r>
         <w:r>
           <w:rPr>
@@ -1439,7 +1439,7 @@
           <w:lang w:val="fr-CH" w:eastAsia="fr-CH"/>
         </w:rPr>
       </w:pPr>
-      <w:hyperlink w:anchor="_Toc71535130" w:history="1">
+      <w:hyperlink w:anchor="_Toc71699413" w:history="1">
         <w:r>
           <w:rPr>
             <w:rStyle w:val="Lienhypertexte"/>
@@ -1485,7 +1485,7 @@
             <w:noProof/>
             <w:webHidden/>
           </w:rPr>
-          <w:instrText xml:space="preserve"> PAGEREF _Toc71535130 \h </w:instrText>
+          <w:instrText xml:space="preserve"> PAGEREF _Toc71699413 \h </w:instrText>
         </w:r>
         <w:r>
           <w:rPr>
@@ -1505,7 +1505,7 @@
             <w:noProof/>
             <w:webHidden/>
           </w:rPr>
-          <w:t>13</w:t>
+          <w:t>16</w:t>
         </w:r>
         <w:r>
           <w:rPr>
@@ -1531,7 +1531,7 @@
           <w:lang w:val="fr-CH" w:eastAsia="fr-CH"/>
         </w:rPr>
       </w:pPr>
-      <w:hyperlink w:anchor="_Toc71535131" w:history="1">
+      <w:hyperlink w:anchor="_Toc71699414" w:history="1">
         <w:r>
           <w:rPr>
             <w:rStyle w:val="Lienhypertexte"/>
@@ -1577,7 +1577,7 @@
             <w:noProof/>
             <w:webHidden/>
           </w:rPr>
-          <w:instrText xml:space="preserve"> PAGEREF _Toc71535131 \h </w:instrText>
+          <w:instrText xml:space="preserve"> PAGEREF _Toc71699414 \h </w:instrText>
         </w:r>
         <w:r>
           <w:rPr>
@@ -1597,7 +1597,7 @@
             <w:noProof/>
             <w:webHidden/>
           </w:rPr>
-          <w:t>13</w:t>
+          <w:t>16</w:t>
         </w:r>
         <w:r>
           <w:rPr>
@@ -1623,7 +1623,7 @@
           <w:lang w:val="fr-CH" w:eastAsia="fr-CH"/>
         </w:rPr>
       </w:pPr>
-      <w:hyperlink w:anchor="_Toc71535132" w:history="1">
+      <w:hyperlink w:anchor="_Toc71699415" w:history="1">
         <w:r>
           <w:rPr>
             <w:rStyle w:val="Lienhypertexte"/>
@@ -1669,7 +1669,7 @@
             <w:noProof/>
             <w:webHidden/>
           </w:rPr>
-          <w:instrText xml:space="preserve"> PAGEREF _Toc71535132 \h </w:instrText>
+          <w:instrText xml:space="preserve"> PAGEREF _Toc71699415 \h </w:instrText>
         </w:r>
         <w:r>
           <w:rPr>
@@ -1689,7 +1689,7 @@
             <w:noProof/>
             <w:webHidden/>
           </w:rPr>
-          <w:t>13</w:t>
+          <w:t>16</w:t>
         </w:r>
         <w:r>
           <w:rPr>
@@ -1710,7 +1710,7 @@
           <w:lang w:val="fr-CH" w:eastAsia="fr-CH"/>
         </w:rPr>
       </w:pPr>
-      <w:hyperlink w:anchor="_Toc71535133" w:history="1">
+      <w:hyperlink w:anchor="_Toc71699416" w:history="1">
         <w:r>
           <w:rPr>
             <w:rStyle w:val="Lienhypertexte"/>
@@ -1748,7 +1748,7 @@
           <w:rPr>
             <w:webHidden/>
           </w:rPr>
-          <w:instrText xml:space="preserve"> PAGEREF _Toc71535133 \h </w:instrText>
+          <w:instrText xml:space="preserve"> PAGEREF _Toc71699416 \h </w:instrText>
         </w:r>
         <w:r>
           <w:rPr>
@@ -1765,7 +1765,7 @@
           <w:rPr>
             <w:webHidden/>
           </w:rPr>
-          <w:t>13</w:t>
+          <w:t>16</w:t>
         </w:r>
         <w:r>
           <w:rPr>
@@ -1785,7 +1785,7 @@
           <w:lang w:val="fr-CH" w:eastAsia="fr-CH"/>
         </w:rPr>
       </w:pPr>
-      <w:hyperlink w:anchor="_Toc71535134" w:history="1">
+      <w:hyperlink w:anchor="_Toc71699417" w:history="1">
         <w:r>
           <w:rPr>
             <w:rStyle w:val="Lienhypertexte"/>
@@ -1823,7 +1823,7 @@
           <w:rPr>
             <w:webHidden/>
           </w:rPr>
-          <w:instrText xml:space="preserve"> PAGEREF _Toc71535134 \h </w:instrText>
+          <w:instrText xml:space="preserve"> PAGEREF _Toc71699417 \h </w:instrText>
         </w:r>
         <w:r>
           <w:rPr>
@@ -1840,7 +1840,7 @@
           <w:rPr>
             <w:webHidden/>
           </w:rPr>
-          <w:t>15</w:t>
+          <w:t>17</w:t>
         </w:r>
         <w:r>
           <w:rPr>
@@ -1865,7 +1865,7 @@
           <w:lang w:val="fr-CH" w:eastAsia="fr-CH"/>
         </w:rPr>
       </w:pPr>
-      <w:hyperlink w:anchor="_Toc71535135" w:history="1">
+      <w:hyperlink w:anchor="_Toc71699418" w:history="1">
         <w:r>
           <w:rPr>
             <w:rStyle w:val="Lienhypertexte"/>
@@ -1911,7 +1911,7 @@
             <w:noProof/>
             <w:webHidden/>
           </w:rPr>
-          <w:instrText xml:space="preserve"> PAGEREF _Toc71535135 \h </w:instrText>
+          <w:instrText xml:space="preserve"> PAGEREF _Toc71699418 \h </w:instrText>
         </w:r>
         <w:r>
           <w:rPr>
@@ -1931,7 +1931,7 @@
             <w:noProof/>
             <w:webHidden/>
           </w:rPr>
-          <w:t>15</w:t>
+          <w:t>17</w:t>
         </w:r>
         <w:r>
           <w:rPr>
@@ -1957,7 +1957,7 @@
           <w:lang w:val="fr-CH" w:eastAsia="fr-CH"/>
         </w:rPr>
       </w:pPr>
-      <w:hyperlink w:anchor="_Toc71535136" w:history="1">
+      <w:hyperlink w:anchor="_Toc71699419" w:history="1">
         <w:r>
           <w:rPr>
             <w:rStyle w:val="Lienhypertexte"/>
@@ -2003,7 +2003,7 @@
             <w:noProof/>
             <w:webHidden/>
           </w:rPr>
-          <w:instrText xml:space="preserve"> PAGEREF _Toc71535136 \h </w:instrText>
+          <w:instrText xml:space="preserve"> PAGEREF _Toc71699419 \h </w:instrText>
         </w:r>
         <w:r>
           <w:rPr>
@@ -2023,7 +2023,7 @@
             <w:noProof/>
             <w:webHidden/>
           </w:rPr>
-          <w:t>15</w:t>
+          <w:t>17</w:t>
         </w:r>
         <w:r>
           <w:rPr>
@@ -2049,7 +2049,7 @@
           <w:lang w:val="fr-CH" w:eastAsia="fr-CH"/>
         </w:rPr>
       </w:pPr>
-      <w:hyperlink w:anchor="_Toc71535137" w:history="1">
+      <w:hyperlink w:anchor="_Toc71699420" w:history="1">
         <w:r>
           <w:rPr>
             <w:rStyle w:val="Lienhypertexte"/>
@@ -2095,7 +2095,7 @@
             <w:noProof/>
             <w:webHidden/>
           </w:rPr>
-          <w:instrText xml:space="preserve"> PAGEREF _Toc71535137 \h </w:instrText>
+          <w:instrText xml:space="preserve"> PAGEREF _Toc71699420 \h </w:instrText>
         </w:r>
         <w:r>
           <w:rPr>
@@ -2115,7 +2115,7 @@
             <w:noProof/>
             <w:webHidden/>
           </w:rPr>
-          <w:t>15</w:t>
+          <w:t>17</w:t>
         </w:r>
         <w:r>
           <w:rPr>
@@ -2141,7 +2141,7 @@
           <w:lang w:val="fr-CH" w:eastAsia="fr-CH"/>
         </w:rPr>
       </w:pPr>
-      <w:hyperlink w:anchor="_Toc71535138" w:history="1">
+      <w:hyperlink w:anchor="_Toc71699421" w:history="1">
         <w:r>
           <w:rPr>
             <w:rStyle w:val="Lienhypertexte"/>
@@ -2187,7 +2187,7 @@
             <w:noProof/>
             <w:webHidden/>
           </w:rPr>
-          <w:instrText xml:space="preserve"> PAGEREF _Toc71535138 \h </w:instrText>
+          <w:instrText xml:space="preserve"> PAGEREF _Toc71699421 \h </w:instrText>
         </w:r>
         <w:r>
           <w:rPr>
@@ -2207,7 +2207,7 @@
             <w:noProof/>
             <w:webHidden/>
           </w:rPr>
-          <w:t>15</w:t>
+          <w:t>17</w:t>
         </w:r>
         <w:r>
           <w:rPr>
@@ -2233,7 +2233,7 @@
           <w:lang w:val="fr-CH" w:eastAsia="fr-CH"/>
         </w:rPr>
       </w:pPr>
-      <w:hyperlink w:anchor="_Toc71535139" w:history="1">
+      <w:hyperlink w:anchor="_Toc71699422" w:history="1">
         <w:r>
           <w:rPr>
             <w:rStyle w:val="Lienhypertexte"/>
@@ -2279,7 +2279,7 @@
             <w:noProof/>
             <w:webHidden/>
           </w:rPr>
-          <w:instrText xml:space="preserve"> PAGEREF _Toc71535139 \h </w:instrText>
+          <w:instrText xml:space="preserve"> PAGEREF _Toc71699422 \h </w:instrText>
         </w:r>
         <w:r>
           <w:rPr>
@@ -2299,7 +2299,7 @@
             <w:noProof/>
             <w:webHidden/>
           </w:rPr>
-          <w:t>15</w:t>
+          <w:t>17</w:t>
         </w:r>
         <w:r>
           <w:rPr>
@@ -2325,7 +2325,7 @@
           <w:lang w:val="fr-CH" w:eastAsia="fr-CH"/>
         </w:rPr>
       </w:pPr>
-      <w:hyperlink w:anchor="_Toc71535140" w:history="1">
+      <w:hyperlink w:anchor="_Toc71699423" w:history="1">
         <w:r>
           <w:rPr>
             <w:rStyle w:val="Lienhypertexte"/>
@@ -2371,7 +2371,7 @@
             <w:noProof/>
             <w:webHidden/>
           </w:rPr>
-          <w:instrText xml:space="preserve"> PAGEREF _Toc71535140 \h </w:instrText>
+          <w:instrText xml:space="preserve"> PAGEREF _Toc71699423 \h </w:instrText>
         </w:r>
         <w:r>
           <w:rPr>
@@ -2391,7 +2391,7 @@
             <w:noProof/>
             <w:webHidden/>
           </w:rPr>
-          <w:t>15</w:t>
+          <w:t>17</w:t>
         </w:r>
         <w:r>
           <w:rPr>
@@ -2426,7 +2426,6 @@
           <w:u w:val="single"/>
         </w:rPr>
       </w:pPr>
-      <w:bookmarkStart w:id="0" w:name="_Toc71535118"/>
       <w:r>
         <w:br w:type="page"/>
       </w:r>
@@ -2435,6 +2434,7 @@
       <w:pPr>
         <w:pStyle w:val="Titre1"/>
       </w:pPr>
+      <w:bookmarkStart w:id="0" w:name="_Toc71699401"/>
       <w:r>
         <w:lastRenderedPageBreak/>
         <w:t>Analyse prél</w:t>
@@ -2455,7 +2455,7 @@
           <w:iCs/>
         </w:rPr>
       </w:pPr>
-      <w:bookmarkStart w:id="1" w:name="_Toc71535119"/>
+      <w:bookmarkStart w:id="1" w:name="_Toc71699402"/>
       <w:r>
         <w:rPr>
           <w:i w:val="0"/>
@@ -2552,7 +2552,7 @@
           <w:iCs/>
         </w:rPr>
       </w:pPr>
-      <w:bookmarkStart w:id="2" w:name="_Toc71535120"/>
+      <w:bookmarkStart w:id="2" w:name="_Toc71699403"/>
       <w:r>
         <w:rPr>
           <w:i w:val="0"/>
@@ -3179,7 +3179,7 @@
         </w:rPr>
         <w:br w:type="page"/>
       </w:r>
-      <w:bookmarkStart w:id="3" w:name="_Toc71535121"/>
+      <w:bookmarkStart w:id="3" w:name="_Toc71699404"/>
       <w:r>
         <w:rPr>
           <w:i w:val="0"/>
@@ -3221,7 +3221,7 @@
       <w:pPr>
         <w:pStyle w:val="Titre1"/>
       </w:pPr>
-      <w:bookmarkStart w:id="4" w:name="_Toc71535122"/>
+      <w:bookmarkStart w:id="4" w:name="_Toc71699405"/>
       <w:r>
         <w:lastRenderedPageBreak/>
         <w:t>Analyse</w:t>
@@ -3239,7 +3239,7 @@
           <w:iCs/>
         </w:rPr>
       </w:pPr>
-      <w:bookmarkStart w:id="5" w:name="_Toc71535123"/>
+      <w:bookmarkStart w:id="5" w:name="_Toc71699406"/>
       <w:r>
         <w:rPr>
           <w:i w:val="0"/>
@@ -4366,13 +4366,7 @@
         <w:rPr>
           <w:szCs w:val="14"/>
         </w:rPr>
-        <w:t xml:space="preserve">-  </w:t>
-      </w:r>
-      <w:r>
-        <w:rPr>
-          <w:szCs w:val="14"/>
-        </w:rPr>
-        <w:t xml:space="preserve"> </w:t>
+        <w:t xml:space="preserve">-   </w:t>
       </w:r>
       <w:r>
         <w:rPr>
@@ -5168,7 +5162,9 @@
       </w:r>
       <w:r>
         <w:rPr>
-          <w:szCs w:val="14"/>
+          <w:noProof/>
+          <w:szCs w:val="14"/>
+          <w:lang w:val="fr-CH" w:eastAsia="fr-CH"/>
         </w:rPr>
         <w:drawing>
           <wp:anchor distT="0" distB="0" distL="114300" distR="114300" simplePos="0" relativeHeight="251667456" behindDoc="0" locked="0" layoutInCell="1" allowOverlap="1">
@@ -5268,19 +5264,7 @@
           <w:szCs w:val="14"/>
         </w:rPr>
         <w:br/>
-        <w:t xml:space="preserve">J’ai décidé que j’utiliserai l’outil Progress fourni avec le framwork </w:t>
-      </w:r>
-      <w:r>
-        <w:rPr>
-          <w:szCs w:val="14"/>
-        </w:rPr>
-        <w:t>.NET</w:t>
-      </w:r>
-      <w:r>
-        <w:rPr>
-          <w:szCs w:val="14"/>
-        </w:rPr>
-        <w:t xml:space="preserve"> windows form de visual studio.</w:t>
+        <w:t>J’ai décidé que j’utiliserai l’outil Progress fourni avec le framwork .NET windows form de visual studio.</w:t>
       </w:r>
       <w:r>
         <w:rPr>
@@ -5324,7 +5308,7 @@
         </w:rPr>
         <w:pict>
           <v:shape id="_x0000_s1028" type="#_x0000_t75" style="position:absolute;left:0;text-align:left;margin-left:54.8pt;margin-top:14.3pt;width:342.8pt;height:36.55pt;z-index:251670528;mso-position-horizontal-relative:text;mso-position-vertical-relative:text;mso-width-relative:page;mso-height-relative:page">
-            <v:imagedata r:id="rId22" o:title="20.DémonstrationBarre50Pourcent"/>
+            <v:imagedata r:id="rId22" o:title="20"/>
             <w10:wrap type="topAndBottom"/>
           </v:shape>
         </w:pict>
@@ -5624,12 +5608,6 @@
         </w:rPr>
         <w:t xml:space="preserve"> Cette valeur sera actualisée à chaque importation d’un événement.</w:t>
       </w:r>
-      <w:r>
-        <w:rPr>
-          <w:b/>
-        </w:rPr>
-        <w:br/>
-      </w:r>
     </w:p>
     <w:p>
       <w:pPr>
@@ -5657,10 +5635,144 @@
       </w:pPr>
       <w:r>
         <w:rPr>
-          <w:noProof/>
-          <w:lang w:val="fr-CH" w:eastAsia="fr-CH"/>
+          <w:b/>
         </w:rPr>
         <w:lastRenderedPageBreak/>
+        <w:t>Vérification de l’intégrité du fichier fusionné</w:t>
+      </w:r>
+    </w:p>
+    <w:p>
+      <w:pPr>
+        <w:pStyle w:val="Paragraphedeliste"/>
+      </w:pPr>
+      <w:r>
+        <w:t xml:space="preserve">La vérification s’effectue à l’instant où tous les événements ont été fusionnés dans un seul fichier. Ce fichier devra être parcourru pour qu’on y compte le nombre d’événements final. </w:t>
+      </w:r>
+      <w:r>
+        <w:br/>
+      </w:r>
+      <w:r>
+        <w:br/>
+        <w:t>Pour définir si la fusion a fonctionné, il faudra que le nombre d’événements contenu soit égal au nombre total d’événements de chaque calendrier source.</w:t>
+      </w:r>
+    </w:p>
+    <w:p>
+      <w:pPr>
+        <w:pStyle w:val="Paragraphedeliste"/>
+      </w:pPr>
+    </w:p>
+    <w:p>
+      <w:pPr>
+        <w:pStyle w:val="Paragraphedeliste"/>
+      </w:pPr>
+      <w:r>
+        <w:t>Voici un schéma représentant une fusion réussie :</w:t>
+      </w:r>
+    </w:p>
+    <w:p>
+      <w:pPr>
+        <w:pStyle w:val="Paragraphedeliste"/>
+      </w:pPr>
+      <w:r>
+        <w:rPr>
+          <w:noProof/>
+          <w:lang w:val="fr-CH" w:eastAsia="fr-CH"/>
+        </w:rPr>
+        <w:drawing>
+          <wp:anchor distT="0" distB="0" distL="114300" distR="114300" simplePos="0" relativeHeight="251678720" behindDoc="0" locked="0" layoutInCell="1" allowOverlap="1">
+            <wp:simplePos x="0" y="0"/>
+            <wp:positionH relativeFrom="column">
+              <wp:posOffset>395046</wp:posOffset>
+            </wp:positionH>
+            <wp:positionV relativeFrom="paragraph">
+              <wp:posOffset>193362</wp:posOffset>
+            </wp:positionV>
+            <wp:extent cx="5483318" cy="1351128"/>
+            <wp:effectExtent l="0" t="0" r="3175" b="1905"/>
+            <wp:wrapTopAndBottom/>
+            <wp:docPr id="20" name="Image 20"/>
+            <wp:cNvGraphicFramePr>
+              <a:graphicFrameLocks xmlns:a="http://schemas.openxmlformats.org/drawingml/2006/main" noChangeAspect="1"/>
+            </wp:cNvGraphicFramePr>
+            <a:graphic xmlns:a="http://schemas.openxmlformats.org/drawingml/2006/main">
+              <a:graphicData uri="http://schemas.openxmlformats.org/drawingml/2006/picture">
+                <pic:pic xmlns:pic="http://schemas.openxmlformats.org/drawingml/2006/picture">
+                  <pic:nvPicPr>
+                    <pic:cNvPr id="1" name=""/>
+                    <pic:cNvPicPr/>
+                  </pic:nvPicPr>
+                  <pic:blipFill rotWithShape="1">
+                    <a:blip r:embed="rId23">
+                      <a:extLst>
+                        <a:ext uri="{28A0092B-C50C-407E-A947-70E740481C1C}">
+                          <a14:useLocalDpi xmlns:a14="http://schemas.microsoft.com/office/drawing/2010/main" val="0"/>
+                        </a:ext>
+                      </a:extLst>
+                    </a:blip>
+                    <a:srcRect t="11762" b="10591"/>
+                    <a:stretch/>
+                  </pic:blipFill>
+                  <pic:spPr bwMode="auto">
+                    <a:xfrm>
+                      <a:off x="0" y="0"/>
+                      <a:ext cx="5483318" cy="1351128"/>
+                    </a:xfrm>
+                    <a:prstGeom prst="rect">
+                      <a:avLst/>
+                    </a:prstGeom>
+                    <a:ln>
+                      <a:noFill/>
+                    </a:ln>
+                    <a:extLst>
+                      <a:ext uri="{53640926-AAD7-44D8-BBD7-CCE9431645EC}">
+                        <a14:shadowObscured xmlns:a14="http://schemas.microsoft.com/office/drawing/2010/main"/>
+                      </a:ext>
+                    </a:extLst>
+                  </pic:spPr>
+                </pic:pic>
+              </a:graphicData>
+            </a:graphic>
+          </wp:anchor>
+        </w:drawing>
+      </w:r>
+    </w:p>
+    <w:p>
+      <w:pPr>
+        <w:pStyle w:val="Paragraphedeliste"/>
+      </w:pPr>
+    </w:p>
+    <w:p>
+      <w:pPr>
+        <w:pStyle w:val="Paragraphedeliste"/>
+      </w:pPr>
+      <w:r>
+        <w:t xml:space="preserve">Dans le cas où il n’y aurait pas d’égalité, </w:t>
+      </w:r>
+      <w:r>
+        <w:t>un message erreur s’affichera à l’utilisateur. Il lui sera expliqué que les calendriers n’ont pas réussi à être fusionnés.</w:t>
+      </w:r>
+    </w:p>
+    <w:p>
+      <w:pPr>
+        <w:pStyle w:val="Paragraphedeliste"/>
+      </w:pPr>
+    </w:p>
+    <w:p>
+      <w:pPr>
+        <w:pStyle w:val="Paragraphedeliste"/>
+        <w:numPr>
+          <w:ilvl w:val="0"/>
+          <w:numId w:val="15"/>
+        </w:numPr>
+        <w:rPr>
+          <w:b/>
+        </w:rPr>
+      </w:pPr>
+      <w:r>
+        <w:rPr>
+          <w:noProof/>
+          <w:lang w:val="fr-CH" w:eastAsia="fr-CH"/>
+        </w:rPr>
         <w:drawing>
           <wp:anchor distT="0" distB="0" distL="114300" distR="114300" simplePos="0" relativeHeight="251671552" behindDoc="0" locked="0" layoutInCell="1" allowOverlap="1">
             <wp:simplePos x="0" y="0"/>
@@ -5685,7 +5797,7 @@
                     <pic:cNvPicPr/>
                   </pic:nvPicPr>
                   <pic:blipFill>
-                    <a:blip r:embed="rId23">
+                    <a:blip r:embed="rId24">
                       <a:extLst>
                         <a:ext uri="{28A0092B-C50C-407E-A947-70E740481C1C}">
                           <a14:useLocalDpi xmlns:a14="http://schemas.microsoft.com/office/drawing/2010/main" val="0"/>
@@ -5784,18 +5896,660 @@
       <w:pPr>
         <w:pStyle w:val="Paragraphedeliste"/>
         <w:rPr>
+          <w:noProof/>
+          <w:lang w:val="fr-CH" w:eastAsia="fr-CH"/>
+        </w:rPr>
+      </w:pPr>
+      <w:r>
+        <w:rPr>
+          <w:noProof/>
+          <w:lang w:val="fr-CH" w:eastAsia="fr-CH"/>
+        </w:rPr>
+        <w:t>Il perme</w:t>
+      </w:r>
+      <w:r>
+        <w:rPr>
+          <w:noProof/>
+          <w:lang w:val="fr-CH" w:eastAsia="fr-CH"/>
+        </w:rPr>
+        <w:t>t d’ouvrir une fenêtre</w:t>
+      </w:r>
+      <w:r>
+        <w:rPr>
+          <w:noProof/>
+          <w:lang w:val="fr-CH" w:eastAsia="fr-CH"/>
+        </w:rPr>
+        <w:t xml:space="preserve"> qui permettra à l’utilisateur de sélectionner un dossier. Cela sera utile pour définir où l’on voudrait stocker le calendrier (.ics) résultant de la fusion.</w:t>
+      </w:r>
+    </w:p>
+    <w:p>
+      <w:pPr>
+        <w:pStyle w:val="Paragraphedeliste"/>
+        <w:rPr>
+          <w:noProof/>
+          <w:lang w:val="fr-CH" w:eastAsia="fr-CH"/>
+        </w:rPr>
+      </w:pPr>
+    </w:p>
+    <w:p>
+      <w:pPr>
+        <w:pStyle w:val="Paragraphedeliste"/>
+        <w:rPr>
+          <w:noProof/>
+          <w:lang w:val="fr-CH" w:eastAsia="fr-CH"/>
+        </w:rPr>
+      </w:pPr>
+      <w:r>
+        <w:rPr>
+          <w:noProof/>
+          <w:lang w:val="fr-CH" w:eastAsia="fr-CH"/>
+        </w:rPr>
+        <w:t>Voici un test que j’ai effectué pour pouvoir déterminer son utilisation.</w:t>
+      </w:r>
+    </w:p>
+    <w:p>
+      <w:pPr>
+        <w:pStyle w:val="Paragraphedeliste"/>
+        <w:rPr>
+          <w:noProof/>
+          <w:lang w:val="fr-CH" w:eastAsia="fr-CH"/>
+        </w:rPr>
+      </w:pPr>
+      <w:r>
+        <w:rPr>
+          <w:noProof/>
+          <w:lang w:val="fr-CH" w:eastAsia="fr-CH"/>
+        </w:rPr>
+        <w:t>J’ai créé un FolderBrowserDialog et j’ai laissé le nom par défaut « folderBroswerDialog1 ». J’ai utilisé la méthode ShowDialog() pour pouvoir afficher la fenêtre souhaitée.</w:t>
+      </w:r>
+      <w:r>
+        <w:rPr>
+          <w:noProof/>
+          <w:lang w:val="fr-CH" w:eastAsia="fr-CH"/>
+        </w:rPr>
+        <w:t xml:space="preserve"> </w:t>
+      </w:r>
+      <w:r>
+        <w:rPr>
+          <w:noProof/>
+          <w:lang w:val="fr-CH" w:eastAsia="fr-CH"/>
+        </w:rPr>
+        <w:br/>
+      </w:r>
+      <w:r>
+        <w:rPr>
+          <w:noProof/>
+          <w:lang w:val="fr-CH" w:eastAsia="fr-CH"/>
+        </w:rPr>
+        <w:br/>
+      </w:r>
+    </w:p>
+    <w:p>
+      <w:pPr>
+        <w:rPr>
+          <w:noProof/>
+          <w:lang w:val="fr-CH" w:eastAsia="fr-CH"/>
+        </w:rPr>
+      </w:pPr>
+      <w:r>
+        <w:rPr>
+          <w:noProof/>
+          <w:lang w:val="fr-CH" w:eastAsia="fr-CH"/>
+        </w:rPr>
+        <w:br w:type="page"/>
+      </w:r>
+    </w:p>
+    <w:p>
+      <w:pPr>
+        <w:pStyle w:val="Paragraphedeliste"/>
+        <w:rPr>
+          <w:noProof/>
+          <w:lang w:val="fr-CH" w:eastAsia="fr-CH"/>
+        </w:rPr>
+      </w:pPr>
+      <w:r>
+        <w:rPr>
+          <w:noProof/>
+          <w:lang w:val="fr-CH" w:eastAsia="fr-CH"/>
+        </w:rPr>
+        <w:lastRenderedPageBreak/>
+        <w:drawing>
+          <wp:anchor distT="0" distB="0" distL="114300" distR="114300" simplePos="0" relativeHeight="251672576" behindDoc="0" locked="0" layoutInCell="1" allowOverlap="1">
+            <wp:simplePos x="0" y="0"/>
+            <wp:positionH relativeFrom="margin">
+              <wp:align>center</wp:align>
+            </wp:positionH>
+            <wp:positionV relativeFrom="paragraph">
+              <wp:posOffset>1010285</wp:posOffset>
+            </wp:positionV>
+            <wp:extent cx="2877820" cy="340995"/>
+            <wp:effectExtent l="0" t="0" r="0" b="1905"/>
+            <wp:wrapTopAndBottom/>
+            <wp:docPr id="15" name="Image 15"/>
+            <wp:cNvGraphicFramePr>
+              <a:graphicFrameLocks xmlns:a="http://schemas.openxmlformats.org/drawingml/2006/main" noChangeAspect="1"/>
+            </wp:cNvGraphicFramePr>
+            <a:graphic xmlns:a="http://schemas.openxmlformats.org/drawingml/2006/main">
+              <a:graphicData uri="http://schemas.openxmlformats.org/drawingml/2006/picture">
+                <pic:pic xmlns:pic="http://schemas.openxmlformats.org/drawingml/2006/picture">
+                  <pic:nvPicPr>
+                    <pic:cNvPr id="1" name=""/>
+                    <pic:cNvPicPr/>
+                  </pic:nvPicPr>
+                  <pic:blipFill>
+                    <a:blip r:embed="rId25">
+                      <a:extLst>
+                        <a:ext uri="{28A0092B-C50C-407E-A947-70E740481C1C}">
+                          <a14:useLocalDpi xmlns:a14="http://schemas.microsoft.com/office/drawing/2010/main" val="0"/>
+                        </a:ext>
+                      </a:extLst>
+                    </a:blip>
+                    <a:stretch>
+                      <a:fillRect/>
+                    </a:stretch>
+                  </pic:blipFill>
+                  <pic:spPr>
+                    <a:xfrm>
+                      <a:off x="0" y="0"/>
+                      <a:ext cx="2877820" cy="340995"/>
+                    </a:xfrm>
+                    <a:prstGeom prst="rect">
+                      <a:avLst/>
+                    </a:prstGeom>
+                  </pic:spPr>
+                </pic:pic>
+              </a:graphicData>
+            </a:graphic>
+          </wp:anchor>
+        </w:drawing>
+      </w:r>
+      <w:r>
+        <w:rPr>
+          <w:noProof/>
+          <w:lang w:val="fr-CH" w:eastAsia="fr-CH"/>
+        </w:rPr>
+        <w:t>Dans le cas d’une implém</w:t>
+      </w:r>
+      <w:r>
+        <w:rPr>
+          <w:noProof/>
+          <w:lang w:val="fr-CH" w:eastAsia="fr-CH"/>
+        </w:rPr>
+        <w:t>entation, le nom de cet objet sera</w:t>
+      </w:r>
+      <w:r>
+        <w:rPr>
+          <w:noProof/>
+          <w:lang w:val="fr-CH" w:eastAsia="fr-CH"/>
+        </w:rPr>
+        <w:t>it</w:t>
+      </w:r>
+      <w:r>
+        <w:rPr>
+          <w:noProof/>
+          <w:lang w:val="fr-CH" w:eastAsia="fr-CH"/>
+        </w:rPr>
+        <w:t xml:space="preserve"> apporprié à son utilisation. Cela n’est qu’un test pour but de comprendre comment utiliser cet objet.</w:t>
+      </w:r>
+      <w:r>
+        <w:rPr>
+          <w:noProof/>
+          <w:lang w:val="fr-CH" w:eastAsia="fr-CH"/>
+        </w:rPr>
+        <w:br/>
+      </w:r>
+      <w:r>
+        <w:rPr>
+          <w:noProof/>
+          <w:lang w:val="fr-CH" w:eastAsia="fr-CH"/>
+        </w:rPr>
+        <w:br/>
+        <w:t>Voici la commande utilisée :</w:t>
+      </w:r>
+      <w:r>
+        <w:rPr>
+          <w:noProof/>
+          <w:lang w:val="fr-CH" w:eastAsia="fr-CH"/>
+        </w:rPr>
+        <w:br/>
+      </w:r>
+    </w:p>
+    <w:p>
+      <w:pPr>
+        <w:pStyle w:val="Paragraphedeliste"/>
+        <w:rPr>
+          <w:noProof/>
+          <w:lang w:val="fr-CH" w:eastAsia="fr-CH"/>
+        </w:rPr>
+      </w:pPr>
+      <w:r>
+        <w:rPr>
+          <w:noProof/>
+          <w:lang w:val="fr-CH" w:eastAsia="fr-CH"/>
+        </w:rPr>
+        <w:drawing>
+          <wp:anchor distT="0" distB="0" distL="114300" distR="114300" simplePos="0" relativeHeight="251673600" behindDoc="0" locked="0" layoutInCell="1" allowOverlap="1">
+            <wp:simplePos x="0" y="0"/>
+            <wp:positionH relativeFrom="margin">
+              <wp:posOffset>1160145</wp:posOffset>
+            </wp:positionH>
+            <wp:positionV relativeFrom="paragraph">
+              <wp:posOffset>296545</wp:posOffset>
+            </wp:positionV>
+            <wp:extent cx="3002915" cy="3261360"/>
+            <wp:effectExtent l="0" t="0" r="6985" b="0"/>
+            <wp:wrapTopAndBottom/>
+            <wp:docPr id="10" name="Image 10"/>
+            <wp:cNvGraphicFramePr>
+              <a:graphicFrameLocks xmlns:a="http://schemas.openxmlformats.org/drawingml/2006/main" noChangeAspect="1"/>
+            </wp:cNvGraphicFramePr>
+            <a:graphic xmlns:a="http://schemas.openxmlformats.org/drawingml/2006/main">
+              <a:graphicData uri="http://schemas.openxmlformats.org/drawingml/2006/picture">
+                <pic:pic xmlns:pic="http://schemas.openxmlformats.org/drawingml/2006/picture">
+                  <pic:nvPicPr>
+                    <pic:cNvPr id="1" name=""/>
+                    <pic:cNvPicPr/>
+                  </pic:nvPicPr>
+                  <pic:blipFill>
+                    <a:blip r:embed="rId26">
+                      <a:extLst>
+                        <a:ext uri="{28A0092B-C50C-407E-A947-70E740481C1C}">
+                          <a14:useLocalDpi xmlns:a14="http://schemas.microsoft.com/office/drawing/2010/main" val="0"/>
+                        </a:ext>
+                      </a:extLst>
+                    </a:blip>
+                    <a:stretch>
+                      <a:fillRect/>
+                    </a:stretch>
+                  </pic:blipFill>
+                  <pic:spPr>
+                    <a:xfrm>
+                      <a:off x="0" y="0"/>
+                      <a:ext cx="3002915" cy="3261360"/>
+                    </a:xfrm>
+                    <a:prstGeom prst="rect">
+                      <a:avLst/>
+                    </a:prstGeom>
+                  </pic:spPr>
+                </pic:pic>
+              </a:graphicData>
+            </a:graphic>
+            <wp14:sizeRelH relativeFrom="margin">
+              <wp14:pctWidth>0</wp14:pctWidth>
+            </wp14:sizeRelH>
+            <wp14:sizeRelV relativeFrom="margin">
+              <wp14:pctHeight>0</wp14:pctHeight>
+            </wp14:sizeRelV>
+          </wp:anchor>
+        </w:drawing>
+      </w:r>
+      <w:r>
+        <w:rPr>
+          <w:noProof/>
+          <w:lang w:val="fr-CH" w:eastAsia="fr-CH"/>
+        </w:rPr>
+        <w:t>Voici la fenêtre que cela a ouvert :</w:t>
+      </w:r>
+    </w:p>
+    <w:p>
+      <w:pPr>
+        <w:pStyle w:val="Paragraphedeliste"/>
+        <w:rPr>
+          <w:noProof/>
+          <w:lang w:val="fr-CH" w:eastAsia="fr-CH"/>
+        </w:rPr>
+      </w:pPr>
+    </w:p>
+    <w:p>
+      <w:pPr>
+        <w:pStyle w:val="Paragraphedeliste"/>
+        <w:rPr>
+          <w:noProof/>
+          <w:lang w:val="fr-CH" w:eastAsia="fr-CH"/>
+        </w:rPr>
+      </w:pPr>
+    </w:p>
+    <w:p>
+      <w:pPr>
+        <w:pStyle w:val="Paragraphedeliste"/>
+        <w:rPr>
+          <w:noProof/>
+          <w:lang w:val="fr-CH" w:eastAsia="fr-CH"/>
+        </w:rPr>
+      </w:pPr>
+    </w:p>
+    <w:p>
+      <w:pPr>
+        <w:ind w:left="705"/>
+        <w:rPr>
+          <w:noProof/>
+          <w:lang w:val="fr-CH" w:eastAsia="fr-CH"/>
+        </w:rPr>
+      </w:pPr>
+      <w:r>
+        <w:rPr>
+          <w:noProof/>
+        </w:rPr>
+        <w:pict>
+          <v:shape id="_x0000_s1032" type="#_x0000_t75" style="position:absolute;left:0;text-align:left;margin-left:207.25pt;margin-top:64.35pt;width:37.4pt;height:40.65pt;z-index:251675648;mso-position-horizontal-relative:text;mso-position-vertical-relative:text;mso-width-relative:page;mso-height-relative:page">
+            <v:imagedata r:id="rId27" o:title="22" croptop="18144f" cropbottom="5676f" cropleft="18329f" cropright="14401f"/>
+            <w10:wrap type="topAndBottom"/>
+          </v:shape>
+        </w:pict>
+      </w:r>
+      <w:r>
+        <w:rPr>
+          <w:noProof/>
+          <w:lang w:val="fr-CH" w:eastAsia="fr-CH"/>
+        </w:rPr>
+        <w:t>Pour choisir le dossier</w:t>
+      </w:r>
+      <w:r>
+        <w:rPr>
+          <w:noProof/>
+          <w:lang w:val="fr-CH" w:eastAsia="fr-CH"/>
+        </w:rPr>
+        <w:t xml:space="preserve"> un dossier, il faut cliquer sur celui souhaité et cliquer sur le bouton « OK ». </w:t>
+      </w:r>
+      <w:r>
+        <w:rPr>
+          <w:noProof/>
+          <w:lang w:val="fr-CH" w:eastAsia="fr-CH"/>
+        </w:rPr>
+        <w:t>Pour aller chercher un dossier qui se trouverait à l’intérieur d’un autre il faudra cliquer sur l’icône</w:t>
+      </w:r>
+      <w:r>
+        <w:rPr>
+          <w:noProof/>
+          <w:lang w:val="fr-CH" w:eastAsia="fr-CH"/>
+        </w:rPr>
+        <w:t xml:space="preserve"> de flèche à côté du dossier parent.</w:t>
+      </w:r>
+      <w:r>
+        <w:rPr>
+          <w:noProof/>
+          <w:lang w:val="fr-CH" w:eastAsia="fr-CH"/>
+        </w:rPr>
+        <w:t xml:space="preserve"> </w:t>
+      </w:r>
+    </w:p>
+    <w:p>
+      <w:pPr>
+        <w:ind w:left="705"/>
+        <w:rPr>
+          <w:noProof/>
+          <w:lang w:val="fr-CH" w:eastAsia="fr-CH"/>
+        </w:rPr>
+      </w:pPr>
+    </w:p>
+    <w:p>
+      <w:pPr>
+        <w:ind w:left="705"/>
+        <w:rPr>
+          <w:noProof/>
+          <w:lang w:val="fr-CH" w:eastAsia="fr-CH"/>
+        </w:rPr>
+      </w:pPr>
+      <w:r>
+        <w:rPr>
+          <w:noProof/>
+          <w:lang w:val="fr-CH" w:eastAsia="fr-CH"/>
+        </w:rPr>
+        <w:drawing>
+          <wp:anchor distT="0" distB="0" distL="114300" distR="114300" simplePos="0" relativeHeight="251676672" behindDoc="0" locked="0" layoutInCell="1" allowOverlap="1">
+            <wp:simplePos x="0" y="0"/>
+            <wp:positionH relativeFrom="margin">
+              <wp:align>center</wp:align>
+            </wp:positionH>
+            <wp:positionV relativeFrom="paragraph">
+              <wp:posOffset>765203</wp:posOffset>
+            </wp:positionV>
+            <wp:extent cx="2971165" cy="299720"/>
+            <wp:effectExtent l="0" t="0" r="635" b="5080"/>
+            <wp:wrapTopAndBottom/>
+            <wp:docPr id="17" name="Image 17"/>
+            <wp:cNvGraphicFramePr>
+              <a:graphicFrameLocks xmlns:a="http://schemas.openxmlformats.org/drawingml/2006/main" noChangeAspect="1"/>
+            </wp:cNvGraphicFramePr>
+            <a:graphic xmlns:a="http://schemas.openxmlformats.org/drawingml/2006/main">
+              <a:graphicData uri="http://schemas.openxmlformats.org/drawingml/2006/picture">
+                <pic:pic xmlns:pic="http://schemas.openxmlformats.org/drawingml/2006/picture">
+                  <pic:nvPicPr>
+                    <pic:cNvPr id="1" name=""/>
+                    <pic:cNvPicPr/>
+                  </pic:nvPicPr>
+                  <pic:blipFill>
+                    <a:blip r:embed="rId28">
+                      <a:extLst>
+                        <a:ext uri="{28A0092B-C50C-407E-A947-70E740481C1C}">
+                          <a14:useLocalDpi xmlns:a14="http://schemas.microsoft.com/office/drawing/2010/main" val="0"/>
+                        </a:ext>
+                      </a:extLst>
+                    </a:blip>
+                    <a:stretch>
+                      <a:fillRect/>
+                    </a:stretch>
+                  </pic:blipFill>
+                  <pic:spPr>
+                    <a:xfrm>
+                      <a:off x="0" y="0"/>
+                      <a:ext cx="2971165" cy="299720"/>
+                    </a:xfrm>
+                    <a:prstGeom prst="rect">
+                      <a:avLst/>
+                    </a:prstGeom>
+                  </pic:spPr>
+                </pic:pic>
+              </a:graphicData>
+            </a:graphic>
+            <wp14:sizeRelH relativeFrom="page">
+              <wp14:pctWidth>0</wp14:pctWidth>
+            </wp14:sizeRelH>
+            <wp14:sizeRelV relativeFrom="page">
+              <wp14:pctHeight>0</wp14:pctHeight>
+            </wp14:sizeRelV>
+          </wp:anchor>
+        </w:drawing>
+      </w:r>
+      <w:r>
+        <w:rPr>
+          <w:noProof/>
+          <w:lang w:val="fr-CH" w:eastAsia="fr-CH"/>
+        </w:rPr>
+        <w:t xml:space="preserve">Une fois que l’utiisateur a pu choisir le dossier qui va contenir la fusion de calendrier, il sera possible de retrouver son chemin. Il faut utiliser la variable « SelectedPath » qui retourne </w:t>
+      </w:r>
+      <w:r>
+        <w:rPr>
+          <w:noProof/>
+          <w:lang w:val="fr-CH" w:eastAsia="fr-CH"/>
+        </w:rPr>
+        <w:t>le chemin du dossier sous la forme d’un string.</w:t>
+      </w:r>
+      <w:r>
+        <w:rPr>
+          <w:noProof/>
+          <w:lang w:val="fr-CH" w:eastAsia="fr-CH"/>
+        </w:rPr>
+        <w:br/>
+      </w:r>
+      <w:r>
+        <w:rPr>
+          <w:noProof/>
+          <w:lang w:val="fr-CH" w:eastAsia="fr-CH"/>
+        </w:rPr>
+        <w:br/>
+      </w:r>
+    </w:p>
+    <w:p>
+      <w:pPr>
+        <w:ind w:left="705"/>
+        <w:rPr>
+          <w:noProof/>
+          <w:lang w:val="fr-CH" w:eastAsia="fr-CH"/>
+        </w:rPr>
+      </w:pPr>
+      <w:r>
+        <w:rPr>
+          <w:noProof/>
+          <w:lang w:val="fr-CH" w:eastAsia="fr-CH"/>
+        </w:rPr>
+        <w:lastRenderedPageBreak/>
+        <w:drawing>
+          <wp:anchor distT="0" distB="0" distL="114300" distR="114300" simplePos="0" relativeHeight="251677696" behindDoc="0" locked="0" layoutInCell="1" allowOverlap="1">
+            <wp:simplePos x="0" y="0"/>
+            <wp:positionH relativeFrom="margin">
+              <wp:align>center</wp:align>
+            </wp:positionH>
+            <wp:positionV relativeFrom="paragraph">
+              <wp:posOffset>866140</wp:posOffset>
+            </wp:positionV>
+            <wp:extent cx="3600450" cy="1714500"/>
+            <wp:effectExtent l="0" t="0" r="0" b="0"/>
+            <wp:wrapTopAndBottom/>
+            <wp:docPr id="19" name="Image 19"/>
+            <wp:cNvGraphicFramePr>
+              <a:graphicFrameLocks xmlns:a="http://schemas.openxmlformats.org/drawingml/2006/main" noChangeAspect="1"/>
+            </wp:cNvGraphicFramePr>
+            <a:graphic xmlns:a="http://schemas.openxmlformats.org/drawingml/2006/main">
+              <a:graphicData uri="http://schemas.openxmlformats.org/drawingml/2006/picture">
+                <pic:pic xmlns:pic="http://schemas.openxmlformats.org/drawingml/2006/picture">
+                  <pic:nvPicPr>
+                    <pic:cNvPr id="1" name=""/>
+                    <pic:cNvPicPr/>
+                  </pic:nvPicPr>
+                  <pic:blipFill>
+                    <a:blip r:embed="rId29">
+                      <a:extLst>
+                        <a:ext uri="{28A0092B-C50C-407E-A947-70E740481C1C}">
+                          <a14:useLocalDpi xmlns:a14="http://schemas.microsoft.com/office/drawing/2010/main" val="0"/>
+                        </a:ext>
+                      </a:extLst>
+                    </a:blip>
+                    <a:stretch>
+                      <a:fillRect/>
+                    </a:stretch>
+                  </pic:blipFill>
+                  <pic:spPr>
+                    <a:xfrm>
+                      <a:off x="0" y="0"/>
+                      <a:ext cx="3600450" cy="1714500"/>
+                    </a:xfrm>
+                    <a:prstGeom prst="rect">
+                      <a:avLst/>
+                    </a:prstGeom>
+                  </pic:spPr>
+                </pic:pic>
+              </a:graphicData>
+            </a:graphic>
+          </wp:anchor>
+        </w:drawing>
+      </w:r>
+      <w:r>
+        <w:rPr>
+          <w:noProof/>
+          <w:lang w:val="fr-CH" w:eastAsia="fr-CH"/>
+        </w:rPr>
+        <w:t xml:space="preserve">L’utilisateur pourra choisir le nom du fichier fusionné. </w:t>
+      </w:r>
+      <w:r>
+        <w:rPr>
+          <w:noProof/>
+          <w:lang w:val="fr-CH" w:eastAsia="fr-CH"/>
+        </w:rPr>
+        <w:t xml:space="preserve">Pour cela, un nouveau formulaire s’ouvrira. Il contiendra un label </w:t>
+      </w:r>
+      <w:r>
+        <w:rPr>
+          <w:noProof/>
+          <w:lang w:val="fr-CH" w:eastAsia="fr-CH"/>
+        </w:rPr>
+        <w:t>«Nom du fichier »</w:t>
+      </w:r>
+      <w:r>
+        <w:rPr>
+          <w:noProof/>
+          <w:lang w:val="fr-CH" w:eastAsia="fr-CH"/>
+        </w:rPr>
+        <w:t xml:space="preserve"> ainsi qu’un </w:t>
+      </w:r>
+      <w:r>
+        <w:rPr>
+          <w:noProof/>
+          <w:lang w:val="fr-CH" w:eastAsia="fr-CH"/>
+        </w:rPr>
+        <w:t>champ de texte</w:t>
+      </w:r>
+      <w:r>
+        <w:rPr>
+          <w:noProof/>
+          <w:lang w:val="fr-CH" w:eastAsia="fr-CH"/>
+        </w:rPr>
+        <w:t xml:space="preserve"> qui lui permettra d’écrire le nom </w:t>
+      </w:r>
+      <w:r>
+        <w:rPr>
+          <w:noProof/>
+          <w:lang w:val="fr-CH" w:eastAsia="fr-CH"/>
+        </w:rPr>
+        <w:t xml:space="preserve"> </w:t>
+      </w:r>
+      <w:r>
+        <w:rPr>
+          <w:noProof/>
+          <w:lang w:val="fr-CH" w:eastAsia="fr-CH"/>
+        </w:rPr>
+        <w:t>souhaité.</w:t>
+      </w:r>
+      <w:r>
+        <w:rPr>
+          <w:noProof/>
+          <w:lang w:val="fr-CH" w:eastAsia="fr-CH"/>
+        </w:rPr>
+        <w:br/>
+        <w:t>Un bouton « OK » lui permettra d’envoyer sa réponse au programme.</w:t>
+      </w:r>
+    </w:p>
+    <w:p>
+      <w:pPr>
+        <w:ind w:left="705"/>
+        <w:rPr>
+          <w:noProof/>
+          <w:lang w:val="fr-CH" w:eastAsia="fr-CH"/>
+        </w:rPr>
+      </w:pPr>
+    </w:p>
+    <w:p>
+      <w:pPr>
+        <w:ind w:left="705"/>
+        <w:rPr>
+          <w:noProof/>
+          <w:lang w:val="fr-CH" w:eastAsia="fr-CH"/>
+        </w:rPr>
+      </w:pPr>
+    </w:p>
+    <w:p>
+      <w:pPr>
+        <w:ind w:left="705"/>
+        <w:rPr>
+          <w:noProof/>
+          <w:lang w:val="fr-CH" w:eastAsia="fr-CH"/>
+        </w:rPr>
+      </w:pPr>
+      <w:r>
+        <w:rPr>
           <w:b/>
-        </w:rPr>
-      </w:pPr>
-      <w:r>
-        <w:rPr>
-          <w:noProof/>
-          <w:lang w:val="fr-CH" w:eastAsia="fr-CH"/>
-        </w:rPr>
-        <w:t>Il permet d’ouvrir une boîte de dialogue qui permettra à l’utilisateur de sélectionner un dossier. Cela sera utile pour définir où l’on voudrait stocker le calendrier (.ics) résultant de la fusion.</w:t>
-      </w:r>
-      <w:bookmarkStart w:id="6" w:name="_GoBack"/>
-      <w:bookmarkEnd w:id="6"/>
+          <w:noProof/>
+          <w:lang w:val="fr-CH" w:eastAsia="fr-CH"/>
+        </w:rPr>
+        <w:t>Une vérification s’effectuera.</w:t>
+      </w:r>
+      <w:r>
+        <w:rPr>
+          <w:noProof/>
+          <w:lang w:val="fr-CH" w:eastAsia="fr-CH"/>
+        </w:rPr>
+        <w:t xml:space="preserve"> </w:t>
+      </w:r>
       <w:r>
         <w:rPr>
           <w:noProof/>
@@ -5803,6 +6557,176 @@
         </w:rPr>
         <w:br/>
       </w:r>
+      <w:r>
+        <w:rPr>
+          <w:noProof/>
+          <w:lang w:val="fr-CH" w:eastAsia="fr-CH"/>
+        </w:rPr>
+        <w:br/>
+      </w:r>
+      <w:r>
+        <w:rPr>
+          <w:b/>
+          <w:noProof/>
+          <w:lang w:val="fr-CH" w:eastAsia="fr-CH"/>
+        </w:rPr>
+        <w:t>Si</w:t>
+      </w:r>
+      <w:r>
+        <w:rPr>
+          <w:noProof/>
+          <w:lang w:val="fr-CH" w:eastAsia="fr-CH"/>
+        </w:rPr>
+        <w:t xml:space="preserve"> le chemin entré précédemment est toujours valide et que le nom de fichier n’</w:t>
+      </w:r>
+      <w:r>
+        <w:rPr>
+          <w:noProof/>
+          <w:lang w:val="fr-CH" w:eastAsia="fr-CH"/>
+        </w:rPr>
+        <w:t xml:space="preserve">est pas déjà utilisé, </w:t>
+      </w:r>
+      <w:r>
+        <w:rPr>
+          <w:noProof/>
+          <w:lang w:val="fr-CH" w:eastAsia="fr-CH"/>
+        </w:rPr>
+        <w:t xml:space="preserve"> </w:t>
+      </w:r>
+      <w:r>
+        <w:rPr>
+          <w:noProof/>
+          <w:lang w:val="fr-CH" w:eastAsia="fr-CH"/>
+        </w:rPr>
+        <w:t>le fichier (.ics) pourra être créé à l’endroit désigné.</w:t>
+      </w:r>
+      <w:r>
+        <w:rPr>
+          <w:noProof/>
+          <w:lang w:val="fr-CH" w:eastAsia="fr-CH"/>
+        </w:rPr>
+        <w:br/>
+      </w:r>
+      <w:r>
+        <w:rPr>
+          <w:noProof/>
+          <w:lang w:val="fr-CH" w:eastAsia="fr-CH"/>
+        </w:rPr>
+        <w:br/>
+      </w:r>
+      <w:r>
+        <w:rPr>
+          <w:b/>
+          <w:noProof/>
+          <w:lang w:val="fr-CH" w:eastAsia="fr-CH"/>
+        </w:rPr>
+        <w:t>Si</w:t>
+      </w:r>
+      <w:r>
+        <w:rPr>
+          <w:noProof/>
+          <w:lang w:val="fr-CH" w:eastAsia="fr-CH"/>
+        </w:rPr>
+        <w:t xml:space="preserve"> le nom est déjà utilisé à l’emplacement, un message s’affichera pour que l’utilisateur choisisse un autre nom. </w:t>
+      </w:r>
+      <w:r>
+        <w:rPr>
+          <w:noProof/>
+          <w:lang w:val="fr-CH" w:eastAsia="fr-CH"/>
+        </w:rPr>
+        <w:br/>
+      </w:r>
+      <w:r>
+        <w:rPr>
+          <w:noProof/>
+          <w:lang w:val="fr-CH" w:eastAsia="fr-CH"/>
+        </w:rPr>
+        <w:br/>
+      </w:r>
+      <w:r>
+        <w:rPr>
+          <w:b/>
+          <w:noProof/>
+          <w:lang w:val="fr-CH" w:eastAsia="fr-CH"/>
+        </w:rPr>
+        <w:t>Si</w:t>
+      </w:r>
+      <w:r>
+        <w:rPr>
+          <w:noProof/>
+          <w:lang w:val="fr-CH" w:eastAsia="fr-CH"/>
+        </w:rPr>
+        <w:t xml:space="preserve"> le nom est valide mais que l’utilisateur a supprimé une partie du chemin, il faudra qu’il entre un nouveau chemin.</w:t>
+      </w:r>
+    </w:p>
+    <w:p>
+      <w:pPr>
+        <w:rPr>
+          <w:noProof/>
+          <w:lang w:val="fr-CH" w:eastAsia="fr-CH"/>
+        </w:rPr>
+      </w:pPr>
+    </w:p>
+    <w:p>
+      <w:pPr>
+        <w:ind w:left="705"/>
+        <w:rPr>
+          <w:noProof/>
+          <w:lang w:val="fr-CH" w:eastAsia="fr-CH"/>
+        </w:rPr>
+      </w:pPr>
+      <w:r>
+        <w:rPr>
+          <w:noProof/>
+          <w:lang w:val="fr-CH" w:eastAsia="fr-CH"/>
+        </w:rPr>
+        <w:t xml:space="preserve">À tout moment le processus de d’exportation pourra s’arrêter </w:t>
+      </w:r>
+      <w:r>
+        <w:rPr>
+          <w:noProof/>
+          <w:lang w:val="fr-CH" w:eastAsia="fr-CH"/>
+        </w:rPr>
+        <w:t>en fermant le formulaire ci-dessous ou en fermant la fenêtre du « FolderBrowserDialog » de la page précédente.</w:t>
+      </w:r>
+      <w:r>
+        <w:rPr>
+          <w:noProof/>
+          <w:lang w:val="fr-CH" w:eastAsia="fr-CH"/>
+        </w:rPr>
+        <w:br/>
+      </w:r>
+      <w:r>
+        <w:rPr>
+          <w:noProof/>
+          <w:lang w:val="fr-CH" w:eastAsia="fr-CH"/>
+        </w:rPr>
+        <w:br/>
+        <w:t>Cela sera utilise si par exemple, l’utilisateur se rappelle qui souhaite ajouter un autre calendrier à fusionner. Cela impliquerait qu’il ne souhaitera poursuivre cette fusion</w:t>
+      </w:r>
+      <w:r>
+        <w:rPr>
+          <w:noProof/>
+          <w:lang w:val="fr-CH" w:eastAsia="fr-CH"/>
+        </w:rPr>
+        <w:t>.</w:t>
+      </w:r>
+      <w:r>
+        <w:rPr>
+          <w:noProof/>
+          <w:lang w:val="fr-CH" w:eastAsia="fr-CH"/>
+        </w:rPr>
+        <w:br/>
+      </w:r>
+    </w:p>
+    <w:p>
+      <w:pPr>
+        <w:ind w:left="705"/>
+        <w:rPr>
+          <w:noProof/>
+          <w:lang w:val="fr-CH" w:eastAsia="fr-CH"/>
+        </w:rPr>
+      </w:pPr>
     </w:p>
     <w:p>
       <w:pPr>
@@ -5819,8 +6743,185 @@
         <w:rPr>
           <w:b/>
         </w:rPr>
-        <w:t>Vérification de l’intégrité du fichier fusionné</w:t>
-      </w:r>
+        <w:t>Utilisation d’un système de versioning</w:t>
+      </w:r>
+    </w:p>
+    <w:p>
+      <w:pPr>
+        <w:ind w:left="708"/>
+        <w:rPr>
+          <w:noProof/>
+          <w:lang w:val="fr-CH" w:eastAsia="fr-CH"/>
+        </w:rPr>
+      </w:pPr>
+      <w:r>
+        <w:rPr>
+          <w:noProof/>
+          <w:lang w:val="fr-CH" w:eastAsia="fr-CH"/>
+        </w:rPr>
+        <w:t>Pour le système de versioning j</w:t>
+      </w:r>
+      <w:r>
+        <w:rPr>
+          <w:noProof/>
+          <w:lang w:val="fr-CH" w:eastAsia="fr-CH"/>
+        </w:rPr>
+        <w:t>’ai décidé</w:t>
+      </w:r>
+      <w:r>
+        <w:rPr>
+          <w:noProof/>
+          <w:lang w:val="fr-CH" w:eastAsia="fr-CH"/>
+        </w:rPr>
+        <w:t xml:space="preserve"> </w:t>
+      </w:r>
+      <w:r>
+        <w:rPr>
+          <w:noProof/>
+          <w:lang w:val="fr-CH" w:eastAsia="fr-CH"/>
+        </w:rPr>
+        <w:t>d’</w:t>
+      </w:r>
+      <w:r>
+        <w:rPr>
+          <w:noProof/>
+          <w:lang w:val="fr-CH" w:eastAsia="fr-CH"/>
+        </w:rPr>
+        <w:t xml:space="preserve">utiliser un </w:t>
+      </w:r>
+      <w:r>
+        <w:rPr>
+          <w:noProof/>
+          <w:lang w:val="fr-CH" w:eastAsia="fr-CH"/>
+        </w:rPr>
+        <w:t>git.</w:t>
+      </w:r>
+    </w:p>
+    <w:p>
+      <w:pPr>
+        <w:ind w:left="708"/>
+        <w:rPr>
+          <w:noProof/>
+          <w:lang w:val="fr-CH" w:eastAsia="fr-CH"/>
+        </w:rPr>
+      </w:pPr>
+      <w:r>
+        <w:rPr>
+          <w:noProof/>
+          <w:lang w:val="fr-CH" w:eastAsia="fr-CH"/>
+        </w:rPr>
+        <w:t>J’y accéderai via le logiciel GitHub Desktop.</w:t>
+      </w:r>
+    </w:p>
+    <w:p>
+      <w:pPr>
+        <w:ind w:left="708"/>
+        <w:rPr>
+          <w:noProof/>
+          <w:lang w:val="fr-CH" w:eastAsia="fr-CH"/>
+        </w:rPr>
+      </w:pPr>
+    </w:p>
+    <w:p>
+      <w:pPr>
+        <w:ind w:left="708"/>
+        <w:rPr>
+          <w:noProof/>
+          <w:lang w:val="fr-CH" w:eastAsia="fr-CH"/>
+        </w:rPr>
+      </w:pPr>
+      <w:r>
+        <w:rPr>
+          <w:noProof/>
+          <w:lang w:val="fr-CH" w:eastAsia="fr-CH"/>
+        </w:rPr>
+        <w:t>Le git s’</w:t>
+      </w:r>
+      <w:r>
+        <w:rPr>
+          <w:noProof/>
+          <w:lang w:val="fr-CH" w:eastAsia="fr-CH"/>
+        </w:rPr>
+        <w:t>appelle</w:t>
+      </w:r>
+      <w:r>
+        <w:rPr>
+          <w:noProof/>
+          <w:lang w:val="fr-CH" w:eastAsia="fr-CH"/>
+        </w:rPr>
+        <w:t> : ICalMerge_TPI</w:t>
+      </w:r>
+    </w:p>
+    <w:p>
+      <w:pPr>
+        <w:ind w:left="708"/>
+        <w:rPr>
+          <w:b/>
+        </w:rPr>
+      </w:pPr>
+      <w:r>
+        <w:rPr>
+          <w:noProof/>
+          <w:lang w:val="fr-CH" w:eastAsia="fr-CH"/>
+        </w:rPr>
+        <w:br/>
+      </w:r>
+      <w:r>
+        <w:rPr>
+          <w:noProof/>
+          <w:lang w:val="fr-CH" w:eastAsia="fr-CH"/>
+        </w:rPr>
+        <w:t>Voici le</w:t>
+      </w:r>
+      <w:r>
+        <w:rPr>
+          <w:noProof/>
+          <w:lang w:val="fr-CH" w:eastAsia="fr-CH"/>
+        </w:rPr>
+        <w:t xml:space="preserve"> lien</w:t>
+      </w:r>
+      <w:r>
+        <w:rPr>
+          <w:noProof/>
+          <w:lang w:val="fr-CH" w:eastAsia="fr-CH"/>
+        </w:rPr>
+        <w:t xml:space="preserve"> pour y accéder :</w:t>
+      </w:r>
+      <w:r>
+        <w:rPr>
+          <w:b/>
+        </w:rPr>
+        <w:t xml:space="preserve"> </w:t>
+      </w:r>
+      <w:hyperlink r:id="rId30" w:history="1">
+        <w:r>
+          <w:rPr>
+            <w:rStyle w:val="Lienhypertexte"/>
+          </w:rPr>
+          <w:t>https://github.com/Fwai/ICalMerge_TPI</w:t>
+        </w:r>
+      </w:hyperlink>
+      <w:r>
+        <w:rPr>
+          <w:b/>
+        </w:rPr>
+        <w:br/>
+      </w:r>
+    </w:p>
+    <w:p>
+      <w:pPr>
+        <w:rPr>
+          <w:b/>
+        </w:rPr>
+      </w:pPr>
+      <w:r>
+        <w:rPr>
+          <w:b/>
+        </w:rPr>
+        <w:br w:type="page"/>
+      </w:r>
+      <w:bookmarkStart w:id="6" w:name="_GoBack"/>
+      <w:bookmarkEnd w:id="6"/>
     </w:p>
     <w:p>
       <w:pPr>
@@ -5837,24 +6938,7 @@
         <w:rPr>
           <w:b/>
         </w:rPr>
-        <w:t>Utilisation d’un système de versioning</w:t>
-      </w:r>
-    </w:p>
-    <w:p>
-      <w:pPr>
-        <w:pStyle w:val="Paragraphedeliste"/>
-        <w:numPr>
-          <w:ilvl w:val="0"/>
-          <w:numId w:val="15"/>
-        </w:numPr>
-        <w:rPr>
-          <w:b/>
-        </w:rPr>
-      </w:pPr>
-      <w:r>
-        <w:rPr>
-          <w:b/>
-        </w:rPr>
+        <w:lastRenderedPageBreak/>
         <w:t>Rubrique d’aide</w:t>
       </w:r>
     </w:p>
@@ -6265,7 +7349,7 @@
         </w:rPr>
       </w:pPr>
       <w:bookmarkStart w:id="7" w:name="_Toc71691012"/>
-      <w:bookmarkStart w:id="8" w:name="_Toc71535124"/>
+      <w:bookmarkStart w:id="8" w:name="_Toc71699407"/>
       <w:r>
         <w:rPr>
           <w:i w:val="0"/>
@@ -6600,7 +7684,7 @@
       </w:pPr>
       <w:bookmarkStart w:id="9" w:name="_Toc25553310"/>
       <w:bookmarkStart w:id="10" w:name="_Toc71691015"/>
-      <w:bookmarkStart w:id="11" w:name="_Toc71535125"/>
+      <w:bookmarkStart w:id="11" w:name="_Toc71699408"/>
       <w:r>
         <w:rPr>
           <w:rFonts w:cs="Arial"/>
@@ -6663,7 +7747,25 @@
           <w:iCs/>
           <w:sz w:val="24"/>
         </w:rPr>
-        <w:t xml:space="preserve"> auparavant sur windows </w:t>
+        <w:t xml:space="preserve"> auparavant sur </w:t>
+      </w:r>
+      <w:proofErr w:type="spellStart"/>
+      <w:r>
+        <w:rPr>
+          <w:rFonts w:ascii="Arial" w:hAnsi="Arial" w:cs="Arial"/>
+          <w:iCs/>
+          <w:sz w:val="24"/>
+        </w:rPr>
+        <w:t>windows</w:t>
+      </w:r>
+      <w:proofErr w:type="spellEnd"/>
+      <w:r>
+        <w:rPr>
+          <w:rFonts w:ascii="Arial" w:hAnsi="Arial" w:cs="Arial"/>
+          <w:iCs/>
+          <w:sz w:val="24"/>
+        </w:rPr>
+        <w:t xml:space="preserve"> </w:t>
       </w:r>
       <w:proofErr w:type="spellStart"/>
       <w:r>
@@ -6808,7 +7910,7 @@
           <w:iCs/>
         </w:rPr>
       </w:pPr>
-      <w:bookmarkStart w:id="12" w:name="_Toc71535126"/>
+      <w:bookmarkStart w:id="12" w:name="_Toc71699409"/>
       <w:r>
         <w:rPr>
           <w:i w:val="0"/>
@@ -7047,7 +8149,7 @@
       </w:pPr>
       <w:bookmarkStart w:id="13" w:name="_Toc25553314"/>
       <w:bookmarkStart w:id="14" w:name="_Toc71691019"/>
-      <w:bookmarkStart w:id="15" w:name="_Toc71535127"/>
+      <w:bookmarkStart w:id="15" w:name="_Toc71699410"/>
       <w:r>
         <w:rPr>
           <w:i w:val="0"/>
@@ -7752,9 +8854,8 @@
         </w:tabs>
       </w:pPr>
       <w:bookmarkStart w:id="16" w:name="_Toc71703259"/>
-      <w:bookmarkStart w:id="17" w:name="_Toc71535128"/>
-      <w:r>
-        <w:lastRenderedPageBreak/>
+      <w:bookmarkStart w:id="17" w:name="_Toc71699411"/>
+      <w:r>
         <w:t>R</w:t>
       </w:r>
       <w:bookmarkEnd w:id="16"/>
@@ -7775,7 +8876,7 @@
       </w:pPr>
       <w:bookmarkStart w:id="18" w:name="_Toc25553317"/>
       <w:bookmarkStart w:id="19" w:name="_Toc71691022"/>
-      <w:bookmarkStart w:id="20" w:name="_Toc71535129"/>
+      <w:bookmarkStart w:id="20" w:name="_Toc71699412"/>
       <w:r>
         <w:rPr>
           <w:i w:val="0"/>
@@ -8020,6 +9121,7 @@
           <w:i/>
           <w:iCs/>
         </w:rPr>
+        <w:lastRenderedPageBreak/>
         <w:t xml:space="preserve">NOTE : </w:t>
       </w:r>
       <w:r>
@@ -8048,7 +9150,7 @@
       </w:pPr>
       <w:bookmarkStart w:id="21" w:name="_Toc25553321"/>
       <w:bookmarkStart w:id="22" w:name="_Toc71691025"/>
-      <w:bookmarkStart w:id="23" w:name="_Toc71535130"/>
+      <w:bookmarkStart w:id="23" w:name="_Toc71699413"/>
       <w:r>
         <w:rPr>
           <w:i w:val="0"/>
@@ -8162,7 +9264,7 @@
       </w:pPr>
       <w:bookmarkStart w:id="24" w:name="_Toc25553322"/>
       <w:bookmarkStart w:id="25" w:name="_Toc71691026"/>
-      <w:bookmarkStart w:id="26" w:name="_Toc71535131"/>
+      <w:bookmarkStart w:id="26" w:name="_Toc71699414"/>
       <w:r>
         <w:rPr>
           <w:i w:val="0"/>
@@ -8290,7 +9392,7 @@
       </w:pPr>
       <w:bookmarkStart w:id="28" w:name="_Toc25553326"/>
       <w:bookmarkStart w:id="29" w:name="_Toc71691029"/>
-      <w:bookmarkStart w:id="30" w:name="_Toc71535132"/>
+      <w:bookmarkStart w:id="30" w:name="_Toc71699415"/>
       <w:r>
         <w:rPr>
           <w:i w:val="0"/>
@@ -8456,9 +9558,8 @@
       </w:pPr>
       <w:bookmarkStart w:id="31" w:name="_Toc25553328"/>
       <w:bookmarkStart w:id="32" w:name="_Toc71703263"/>
-      <w:bookmarkStart w:id="33" w:name="_Toc71535133"/>
-      <w:r>
-        <w:lastRenderedPageBreak/>
+      <w:bookmarkStart w:id="33" w:name="_Toc71699416"/>
+      <w:r>
         <w:t>C</w:t>
       </w:r>
       <w:bookmarkEnd w:id="31"/>
@@ -8616,7 +9717,7 @@
         </w:tabs>
       </w:pPr>
       <w:bookmarkStart w:id="34" w:name="_Toc71703264"/>
-      <w:bookmarkStart w:id="35" w:name="_Toc71535134"/>
+      <w:bookmarkStart w:id="35" w:name="_Toc71699417"/>
       <w:r>
         <w:lastRenderedPageBreak/>
         <w:t>A</w:t>
@@ -8636,7 +9737,7 @@
           <w:iCs/>
         </w:rPr>
       </w:pPr>
-      <w:bookmarkStart w:id="36" w:name="_Toc71535135"/>
+      <w:bookmarkStart w:id="36" w:name="_Toc71699418"/>
       <w:r>
         <w:rPr>
           <w:i w:val="0"/>
@@ -8656,7 +9757,7 @@
         </w:rPr>
       </w:pPr>
       <w:bookmarkStart w:id="37" w:name="_Toc71703265"/>
-      <w:bookmarkStart w:id="38" w:name="_Toc71535136"/>
+      <w:bookmarkStart w:id="38" w:name="_Toc71699419"/>
       <w:r>
         <w:rPr>
           <w:i w:val="0"/>
@@ -8753,7 +9854,7 @@
         </w:rPr>
         <w:t xml:space="preserve">Lien : </w:t>
       </w:r>
-      <w:hyperlink r:id="rId24" w:history="1">
+      <w:hyperlink r:id="rId31" w:history="1">
         <w:r>
           <w:rPr>
             <w:rStyle w:val="Lienhypertexte"/>
@@ -8861,7 +9962,7 @@
         <w:br/>
         <w:t xml:space="preserve">Lien : </w:t>
       </w:r>
-      <w:hyperlink r:id="rId25" w:history="1">
+      <w:hyperlink r:id="rId32" w:history="1">
         <w:r>
           <w:rPr>
             <w:rStyle w:val="Lienhypertexte"/>
@@ -8953,7 +10054,7 @@
       </w:pPr>
       <w:bookmarkStart w:id="39" w:name="_Toc25553330"/>
       <w:bookmarkStart w:id="40" w:name="_Toc71703266"/>
-      <w:bookmarkStart w:id="41" w:name="_Toc71535137"/>
+      <w:bookmarkStart w:id="41" w:name="_Toc71699420"/>
       <w:r>
         <w:rPr>
           <w:i w:val="0"/>
@@ -9149,7 +10250,7 @@
         </w:rPr>
       </w:pPr>
       <w:bookmarkStart w:id="43" w:name="_Toc71703267"/>
-      <w:bookmarkStart w:id="44" w:name="_Toc71535138"/>
+      <w:bookmarkStart w:id="44" w:name="_Toc71699421"/>
       <w:r>
         <w:rPr>
           <w:i w:val="0"/>
@@ -9172,7 +10273,7 @@
       </w:pPr>
       <w:bookmarkStart w:id="45" w:name="_Toc25553332"/>
       <w:bookmarkStart w:id="46" w:name="_Toc71703268"/>
-      <w:bookmarkStart w:id="47" w:name="_Toc71535139"/>
+      <w:bookmarkStart w:id="47" w:name="_Toc71699422"/>
       <w:r>
         <w:rPr>
           <w:i w:val="0"/>
@@ -9194,8 +10295,8 @@
         </w:rPr>
       </w:pPr>
       <w:bookmarkStart w:id="48" w:name="_Toc71703270"/>
-      <w:bookmarkStart w:id="49" w:name="_Toc25553334"/>
-      <w:bookmarkStart w:id="50" w:name="_Toc71535140"/>
+      <w:bookmarkStart w:id="49" w:name="_Toc71699423"/>
+      <w:bookmarkStart w:id="50" w:name="_Toc25553334"/>
       <w:r>
         <w:rPr>
           <w:i w:val="0"/>
@@ -9211,15 +10312,15 @@
         <w:t>rchives du projet</w:t>
       </w:r>
       <w:bookmarkEnd w:id="48"/>
+      <w:bookmarkEnd w:id="49"/>
+      <w:r>
+        <w:rPr>
+          <w:i w:val="0"/>
+          <w:iCs/>
+        </w:rPr>
+        <w:t xml:space="preserve"> </w:t>
+      </w:r>
       <w:bookmarkEnd w:id="50"/>
-      <w:r>
-        <w:rPr>
-          <w:i w:val="0"/>
-          <w:iCs/>
-        </w:rPr>
-        <w:t xml:space="preserve"> </w:t>
-      </w:r>
-      <w:bookmarkEnd w:id="49"/>
     </w:p>
     <w:p/>
     <w:p>
@@ -9251,8 +10352,8 @@
       </w:pPr>
     </w:p>
     <w:sectPr>
-      <w:headerReference w:type="default" r:id="rId26"/>
-      <w:footerReference w:type="default" r:id="rId27"/>
+      <w:headerReference w:type="default" r:id="rId33"/>
+      <w:footerReference w:type="default" r:id="rId34"/>
       <w:pgSz w:w="11906" w:h="16838" w:code="9"/>
       <w:pgMar w:top="1418" w:right="1418" w:bottom="1418" w:left="1418" w:header="720" w:footer="720" w:gutter="0"/>
       <w:cols w:space="720"/>
@@ -9339,7 +10440,7 @@
         <w:sz w:val="16"/>
         <w:szCs w:val="16"/>
       </w:rPr>
-      <w:t>15</w:t>
+      <w:t>17</w:t>
     </w:r>
     <w:r>
       <w:rPr>
@@ -9678,6 +10779,119 @@
     </w:lvl>
   </w:abstractNum>
   <w:abstractNum w:abstractNumId="3" w15:restartNumberingAfterBreak="0">
+    <w:nsid w:val="0F82275A"/>
+    <w:multiLevelType w:val="hybridMultilevel"/>
+    <w:tmpl w:val="E63E5B38"/>
+    <w:lvl w:ilvl="0" w:tplc="100C0001">
+      <w:start w:val="1"/>
+      <w:numFmt w:val="bullet"/>
+      <w:lvlText w:val=""/>
+      <w:lvlJc w:val="left"/>
+      <w:pPr>
+        <w:ind w:left="1440" w:hanging="360"/>
+      </w:pPr>
+      <w:rPr>
+        <w:rFonts w:ascii="Symbol" w:hAnsi="Symbol" w:hint="default"/>
+      </w:rPr>
+    </w:lvl>
+    <w:lvl w:ilvl="1" w:tplc="100C0003" w:tentative="1">
+      <w:start w:val="1"/>
+      <w:numFmt w:val="bullet"/>
+      <w:lvlText w:val="o"/>
+      <w:lvlJc w:val="left"/>
+      <w:pPr>
+        <w:ind w:left="2160" w:hanging="360"/>
+      </w:pPr>
+      <w:rPr>
+        <w:rFonts w:ascii="Courier New" w:hAnsi="Courier New" w:cs="Courier New" w:hint="default"/>
+      </w:rPr>
+    </w:lvl>
+    <w:lvl w:ilvl="2" w:tplc="100C0005" w:tentative="1">
+      <w:start w:val="1"/>
+      <w:numFmt w:val="bullet"/>
+      <w:lvlText w:val=""/>
+      <w:lvlJc w:val="left"/>
+      <w:pPr>
+        <w:ind w:left="2880" w:hanging="360"/>
+      </w:pPr>
+      <w:rPr>
+        <w:rFonts w:ascii="Wingdings" w:hAnsi="Wingdings" w:hint="default"/>
+      </w:rPr>
+    </w:lvl>
+    <w:lvl w:ilvl="3" w:tplc="100C0001" w:tentative="1">
+      <w:start w:val="1"/>
+      <w:numFmt w:val="bullet"/>
+      <w:lvlText w:val=""/>
+      <w:lvlJc w:val="left"/>
+      <w:pPr>
+        <w:ind w:left="3600" w:hanging="360"/>
+      </w:pPr>
+      <w:rPr>
+        <w:rFonts w:ascii="Symbol" w:hAnsi="Symbol" w:hint="default"/>
+      </w:rPr>
+    </w:lvl>
+    <w:lvl w:ilvl="4" w:tplc="100C0003" w:tentative="1">
+      <w:start w:val="1"/>
+      <w:numFmt w:val="bullet"/>
+      <w:lvlText w:val="o"/>
+      <w:lvlJc w:val="left"/>
+      <w:pPr>
+        <w:ind w:left="4320" w:hanging="360"/>
+      </w:pPr>
+      <w:rPr>
+        <w:rFonts w:ascii="Courier New" w:hAnsi="Courier New" w:cs="Courier New" w:hint="default"/>
+      </w:rPr>
+    </w:lvl>
+    <w:lvl w:ilvl="5" w:tplc="100C0005" w:tentative="1">
+      <w:start w:val="1"/>
+      <w:numFmt w:val="bullet"/>
+      <w:lvlText w:val=""/>
+      <w:lvlJc w:val="left"/>
+      <w:pPr>
+        <w:ind w:left="5040" w:hanging="360"/>
+      </w:pPr>
+      <w:rPr>
+        <w:rFonts w:ascii="Wingdings" w:hAnsi="Wingdings" w:hint="default"/>
+      </w:rPr>
+    </w:lvl>
+    <w:lvl w:ilvl="6" w:tplc="100C0001" w:tentative="1">
+      <w:start w:val="1"/>
+      <w:numFmt w:val="bullet"/>
+      <w:lvlText w:val=""/>
+      <w:lvlJc w:val="left"/>
+      <w:pPr>
+        <w:ind w:left="5760" w:hanging="360"/>
+      </w:pPr>
+      <w:rPr>
+        <w:rFonts w:ascii="Symbol" w:hAnsi="Symbol" w:hint="default"/>
+      </w:rPr>
+    </w:lvl>
+    <w:lvl w:ilvl="7" w:tplc="100C0003" w:tentative="1">
+      <w:start w:val="1"/>
+      <w:numFmt w:val="bullet"/>
+      <w:lvlText w:val="o"/>
+      <w:lvlJc w:val="left"/>
+      <w:pPr>
+        <w:ind w:left="6480" w:hanging="360"/>
+      </w:pPr>
+      <w:rPr>
+        <w:rFonts w:ascii="Courier New" w:hAnsi="Courier New" w:cs="Courier New" w:hint="default"/>
+      </w:rPr>
+    </w:lvl>
+    <w:lvl w:ilvl="8" w:tplc="100C0005" w:tentative="1">
+      <w:start w:val="1"/>
+      <w:numFmt w:val="bullet"/>
+      <w:lvlText w:val=""/>
+      <w:lvlJc w:val="left"/>
+      <w:pPr>
+        <w:ind w:left="7200" w:hanging="360"/>
+      </w:pPr>
+      <w:rPr>
+        <w:rFonts w:ascii="Wingdings" w:hAnsi="Wingdings" w:hint="default"/>
+      </w:rPr>
+    </w:lvl>
+  </w:abstractNum>
+  <w:abstractNum w:abstractNumId="4" w15:restartNumberingAfterBreak="0">
     <w:nsid w:val="143C760D"/>
     <w:multiLevelType w:val="hybridMultilevel"/>
     <w:tmpl w:val="DED8AC98"/>
@@ -9790,7 +11004,7 @@
       </w:rPr>
     </w:lvl>
   </w:abstractNum>
-  <w:abstractNum w:abstractNumId="4" w15:restartNumberingAfterBreak="0">
+  <w:abstractNum w:abstractNumId="5" w15:restartNumberingAfterBreak="0">
     <w:nsid w:val="16794E2B"/>
     <w:multiLevelType w:val="hybridMultilevel"/>
     <w:tmpl w:val="641AD2C2"/>
@@ -9930,7 +11144,7 @@
       </w:rPr>
     </w:lvl>
   </w:abstractNum>
-  <w:abstractNum w:abstractNumId="5" w15:restartNumberingAfterBreak="0">
+  <w:abstractNum w:abstractNumId="6" w15:restartNumberingAfterBreak="0">
     <w:nsid w:val="19FF01AE"/>
     <w:multiLevelType w:val="hybridMultilevel"/>
     <w:tmpl w:val="EC6A3956"/>
@@ -10070,7 +11284,7 @@
       </w:rPr>
     </w:lvl>
   </w:abstractNum>
-  <w:abstractNum w:abstractNumId="6" w15:restartNumberingAfterBreak="0">
+  <w:abstractNum w:abstractNumId="7" w15:restartNumberingAfterBreak="0">
     <w:nsid w:val="25057C4A"/>
     <w:multiLevelType w:val="hybridMultilevel"/>
     <w:tmpl w:val="F2AC46A8"/>
@@ -10183,7 +11397,7 @@
       </w:rPr>
     </w:lvl>
   </w:abstractNum>
-  <w:abstractNum w:abstractNumId="7" w15:restartNumberingAfterBreak="0">
+  <w:abstractNum w:abstractNumId="8" w15:restartNumberingAfterBreak="0">
     <w:nsid w:val="259A3005"/>
     <w:multiLevelType w:val="hybridMultilevel"/>
     <w:tmpl w:val="1AFEEAAA"/>
@@ -10295,7 +11509,7 @@
       </w:rPr>
     </w:lvl>
   </w:abstractNum>
-  <w:abstractNum w:abstractNumId="8" w15:restartNumberingAfterBreak="0">
+  <w:abstractNum w:abstractNumId="9" w15:restartNumberingAfterBreak="0">
     <w:nsid w:val="27A404D8"/>
     <w:multiLevelType w:val="hybridMultilevel"/>
     <w:tmpl w:val="E4483B56"/>
@@ -10435,7 +11649,7 @@
       </w:rPr>
     </w:lvl>
   </w:abstractNum>
-  <w:abstractNum w:abstractNumId="9" w15:restartNumberingAfterBreak="0">
+  <w:abstractNum w:abstractNumId="10" w15:restartNumberingAfterBreak="0">
     <w:nsid w:val="2C696D70"/>
     <w:multiLevelType w:val="hybridMultilevel"/>
     <w:tmpl w:val="78524998"/>
@@ -10548,7 +11762,7 @@
       </w:rPr>
     </w:lvl>
   </w:abstractNum>
-  <w:abstractNum w:abstractNumId="10" w15:restartNumberingAfterBreak="0">
+  <w:abstractNum w:abstractNumId="11" w15:restartNumberingAfterBreak="0">
     <w:nsid w:val="38501920"/>
     <w:multiLevelType w:val="hybridMultilevel"/>
     <w:tmpl w:val="DF5C4BD0"/>
@@ -10661,7 +11875,7 @@
       </w:rPr>
     </w:lvl>
   </w:abstractNum>
-  <w:abstractNum w:abstractNumId="11" w15:restartNumberingAfterBreak="0">
+  <w:abstractNum w:abstractNumId="12" w15:restartNumberingAfterBreak="0">
     <w:nsid w:val="3A116229"/>
     <w:multiLevelType w:val="hybridMultilevel"/>
     <w:tmpl w:val="E1F6179A"/>
@@ -10750,7 +11964,7 @@
       </w:pPr>
     </w:lvl>
   </w:abstractNum>
-  <w:abstractNum w:abstractNumId="12" w15:restartNumberingAfterBreak="0">
+  <w:abstractNum w:abstractNumId="13" w15:restartNumberingAfterBreak="0">
     <w:nsid w:val="408C02FF"/>
     <w:multiLevelType w:val="hybridMultilevel"/>
     <w:tmpl w:val="1C925AC4"/>
@@ -10887,7 +12101,7 @@
       </w:rPr>
     </w:lvl>
   </w:abstractNum>
-  <w:abstractNum w:abstractNumId="13" w15:restartNumberingAfterBreak="0">
+  <w:abstractNum w:abstractNumId="14" w15:restartNumberingAfterBreak="0">
     <w:nsid w:val="42F31DAB"/>
     <w:multiLevelType w:val="hybridMultilevel"/>
     <w:tmpl w:val="A46C5D1C"/>
@@ -11027,7 +12241,7 @@
       </w:rPr>
     </w:lvl>
   </w:abstractNum>
-  <w:abstractNum w:abstractNumId="14" w15:restartNumberingAfterBreak="0">
+  <w:abstractNum w:abstractNumId="15" w15:restartNumberingAfterBreak="0">
     <w:nsid w:val="4625483E"/>
     <w:multiLevelType w:val="hybridMultilevel"/>
     <w:tmpl w:val="73A6348E"/>
@@ -11140,7 +12354,7 @@
       </w:rPr>
     </w:lvl>
   </w:abstractNum>
-  <w:abstractNum w:abstractNumId="15" w15:restartNumberingAfterBreak="0">
+  <w:abstractNum w:abstractNumId="16" w15:restartNumberingAfterBreak="0">
     <w:nsid w:val="5082572C"/>
     <w:multiLevelType w:val="hybridMultilevel"/>
     <w:tmpl w:val="ED4ACFA4"/>
@@ -11280,7 +12494,7 @@
       </w:rPr>
     </w:lvl>
   </w:abstractNum>
-  <w:abstractNum w:abstractNumId="16" w15:restartNumberingAfterBreak="0">
+  <w:abstractNum w:abstractNumId="17" w15:restartNumberingAfterBreak="0">
     <w:nsid w:val="51FF6DE6"/>
     <w:multiLevelType w:val="hybridMultilevel"/>
     <w:tmpl w:val="B4F0CAD2"/>
@@ -11393,7 +12607,7 @@
       </w:rPr>
     </w:lvl>
   </w:abstractNum>
-  <w:abstractNum w:abstractNumId="17" w15:restartNumberingAfterBreak="0">
+  <w:abstractNum w:abstractNumId="18" w15:restartNumberingAfterBreak="0">
     <w:nsid w:val="52B247CA"/>
     <w:multiLevelType w:val="hybridMultilevel"/>
     <w:tmpl w:val="B7D4D45A"/>
@@ -11533,7 +12747,7 @@
       </w:rPr>
     </w:lvl>
   </w:abstractNum>
-  <w:abstractNum w:abstractNumId="18" w15:restartNumberingAfterBreak="0">
+  <w:abstractNum w:abstractNumId="19" w15:restartNumberingAfterBreak="0">
     <w:nsid w:val="594C1361"/>
     <w:multiLevelType w:val="hybridMultilevel"/>
     <w:tmpl w:val="5C243628"/>
@@ -11673,7 +12887,7 @@
       </w:rPr>
     </w:lvl>
   </w:abstractNum>
-  <w:abstractNum w:abstractNumId="19" w15:restartNumberingAfterBreak="0">
+  <w:abstractNum w:abstractNumId="20" w15:restartNumberingAfterBreak="0">
     <w:nsid w:val="5AF66BD2"/>
     <w:multiLevelType w:val="hybridMultilevel"/>
     <w:tmpl w:val="29FAD250"/>
@@ -11785,7 +12999,7 @@
       </w:rPr>
     </w:lvl>
   </w:abstractNum>
-  <w:abstractNum w:abstractNumId="20" w15:restartNumberingAfterBreak="0">
+  <w:abstractNum w:abstractNumId="21" w15:restartNumberingAfterBreak="0">
     <w:nsid w:val="71E06583"/>
     <w:multiLevelType w:val="hybridMultilevel"/>
     <w:tmpl w:val="26C81FCE"/>
@@ -11925,7 +13139,7 @@
       </w:rPr>
     </w:lvl>
   </w:abstractNum>
-  <w:abstractNum w:abstractNumId="21" w15:restartNumberingAfterBreak="0">
+  <w:abstractNum w:abstractNumId="22" w15:restartNumberingAfterBreak="0">
     <w:nsid w:val="75A3529B"/>
     <w:multiLevelType w:val="hybridMultilevel"/>
     <w:tmpl w:val="819EEA64"/>
@@ -12065,7 +13279,7 @@
       </w:rPr>
     </w:lvl>
   </w:abstractNum>
-  <w:abstractNum w:abstractNumId="22" w15:restartNumberingAfterBreak="0">
+  <w:abstractNum w:abstractNumId="23" w15:restartNumberingAfterBreak="0">
     <w:nsid w:val="7B193736"/>
     <w:multiLevelType w:val="multilevel"/>
     <w:tmpl w:val="3E0A631E"/>
@@ -12187,7 +13401,7 @@
       </w:pPr>
     </w:lvl>
   </w:abstractNum>
-  <w:abstractNum w:abstractNumId="23" w15:restartNumberingAfterBreak="0">
+  <w:abstractNum w:abstractNumId="24" w15:restartNumberingAfterBreak="0">
     <w:nsid w:val="7DD245F2"/>
     <w:multiLevelType w:val="hybridMultilevel"/>
     <w:tmpl w:val="3100450C"/>
@@ -12328,76 +13542,79 @@
     </w:lvl>
   </w:abstractNum>
   <w:num w:numId="1">
-    <w:abstractNumId w:val="22"/>
+    <w:abstractNumId w:val="23"/>
   </w:num>
   <w:num w:numId="2">
     <w:abstractNumId w:val="2"/>
   </w:num>
   <w:num w:numId="3">
+    <w:abstractNumId w:val="6"/>
+  </w:num>
+  <w:num w:numId="4">
+    <w:abstractNumId w:val="22"/>
+  </w:num>
+  <w:num w:numId="5">
+    <w:abstractNumId w:val="18"/>
+  </w:num>
+  <w:num w:numId="6">
+    <w:abstractNumId w:val="9"/>
+  </w:num>
+  <w:num w:numId="7">
+    <w:abstractNumId w:val="19"/>
+  </w:num>
+  <w:num w:numId="8">
+    <w:abstractNumId w:val="24"/>
+  </w:num>
+  <w:num w:numId="9">
     <w:abstractNumId w:val="5"/>
   </w:num>
-  <w:num w:numId="4">
-    <w:abstractNumId w:val="21"/>
-  </w:num>
-  <w:num w:numId="5">
-    <w:abstractNumId w:val="17"/>
-  </w:num>
-  <w:num w:numId="6">
-    <w:abstractNumId w:val="8"/>
-  </w:num>
-  <w:num w:numId="7">
-    <w:abstractNumId w:val="18"/>
-  </w:num>
-  <w:num w:numId="8">
-    <w:abstractNumId w:val="23"/>
-  </w:num>
-  <w:num w:numId="9">
-    <w:abstractNumId w:val="4"/>
-  </w:num>
   <w:num w:numId="10">
-    <w:abstractNumId w:val="12"/>
+    <w:abstractNumId w:val="13"/>
   </w:num>
   <w:num w:numId="11">
-    <w:abstractNumId w:val="15"/>
+    <w:abstractNumId w:val="16"/>
   </w:num>
   <w:num w:numId="12">
-    <w:abstractNumId w:val="13"/>
+    <w:abstractNumId w:val="14"/>
   </w:num>
   <w:num w:numId="13">
-    <w:abstractNumId w:val="20"/>
+    <w:abstractNumId w:val="21"/>
   </w:num>
   <w:num w:numId="14">
     <w:abstractNumId w:val="1"/>
   </w:num>
   <w:num w:numId="15">
-    <w:abstractNumId w:val="11"/>
+    <w:abstractNumId w:val="12"/>
   </w:num>
   <w:num w:numId="16">
     <w:abstractNumId w:val="0"/>
   </w:num>
   <w:num w:numId="17">
-    <w:abstractNumId w:val="6"/>
+    <w:abstractNumId w:val="7"/>
   </w:num>
   <w:num w:numId="18">
-    <w:abstractNumId w:val="16"/>
+    <w:abstractNumId w:val="17"/>
   </w:num>
   <w:num w:numId="19">
-    <w:abstractNumId w:val="14"/>
+    <w:abstractNumId w:val="15"/>
   </w:num>
   <w:num w:numId="20">
-    <w:abstractNumId w:val="3"/>
+    <w:abstractNumId w:val="4"/>
   </w:num>
   <w:num w:numId="21">
-    <w:abstractNumId w:val="9"/>
+    <w:abstractNumId w:val="10"/>
   </w:num>
   <w:num w:numId="22">
-    <w:abstractNumId w:val="10"/>
+    <w:abstractNumId w:val="11"/>
   </w:num>
   <w:num w:numId="23">
-    <w:abstractNumId w:val="7"/>
+    <w:abstractNumId w:val="8"/>
   </w:num>
   <w:num w:numId="24">
-    <w:abstractNumId w:val="19"/>
+    <w:abstractNumId w:val="20"/>
+  </w:num>
+  <w:num w:numId="25">
+    <w:abstractNumId w:val="3"/>
   </w:num>
   <w:numIdMacAtCleanup w:val="13"/>
 </w:numbering>
@@ -13225,6 +14442,24 @@
       <w:contextualSpacing/>
     </w:pPr>
   </w:style>
+  <w:style w:type="paragraph" w:styleId="Lgende">
+    <w:name w:val="caption"/>
+    <w:basedOn w:val="Normal"/>
+    <w:next w:val="Normal"/>
+    <w:unhideWhenUsed/>
+    <w:qFormat/>
+    <w:rsid w:val="009D45D0"/>
+    <w:pPr>
+      <w:spacing w:after="200"/>
+    </w:pPr>
+    <w:rPr>
+      <w:i/>
+      <w:iCs/>
+      <w:color w:val="44546A" w:themeColor="text2"/>
+      <w:sz w:val="18"/>
+      <w:szCs w:val="18"/>
+    </w:rPr>
+  </w:style>
 </w:styles>
 </file>
 
@@ -13528,7 +14763,7 @@
 </file>
 
 <file path=customXml/itemProps1.xml><?xml version="1.0" encoding="utf-8"?>
-<ds:datastoreItem xmlns:ds="http://schemas.openxmlformats.org/officeDocument/2006/customXml" ds:itemID="{49ABC4F6-A1CB-4CDD-8C31-117405F14614}">
+<ds:datastoreItem xmlns:ds="http://schemas.openxmlformats.org/officeDocument/2006/customXml" ds:itemID="{5D2205A8-70F0-463D-9550-F3D5DA4AE40B}">
   <ds:schemaRefs>
     <ds:schemaRef ds:uri="http://schemas.openxmlformats.org/officeDocument/2006/bibliography"/>
   </ds:schemaRefs>

</xml_diff>

<commit_message>
Essai de documentation d'une méthode
</commit_message>
<xml_diff>
--- a/Documentation/2. Rapport/R-TPI-leoluna-Rapport.docx
+++ b/Documentation/2. Rapport/R-TPI-leoluna-Rapport.docx
@@ -2774,7 +2774,7 @@
             <v:path o:extrusionok="f" gradientshapeok="t" o:connecttype="rect"/>
             <o:lock v:ext="edit" aspectratio="t"/>
           </v:shapetype>
-          <v:shape id="_x0000_i1025" type="#_x0000_t75" style="width:371.8pt;height:32.25pt">
+          <v:shape id="_x0000_i1025" type="#_x0000_t75" style="width:372pt;height:32.25pt">
             <v:imagedata r:id="rId9" o:title="6"/>
           </v:shape>
         </w:pict>
@@ -3211,7 +3211,7 @@
           <w:szCs w:val="14"/>
         </w:rPr>
         <w:pict>
-          <v:shape id="_x0000_i1026" type="#_x0000_t75" style="width:213.85pt;height:654.45pt">
+          <v:shape id="_x0000_i1026" type="#_x0000_t75" style="width:213pt;height:654.75pt">
             <v:imagedata r:id="rId10" o:title="15"/>
           </v:shape>
         </w:pict>
@@ -4416,7 +4416,21 @@
           <w:noProof/>
           <w:lang w:val="fr-CH" w:eastAsia="fr-CH"/>
         </w:rPr>
-        <w:t>seront des propriétés liées à la tâche.</w:t>
+        <w:t>seront</w:t>
+      </w:r>
+      <w:r>
+        <w:rPr>
+          <w:noProof/>
+          <w:lang w:val="fr-CH" w:eastAsia="fr-CH"/>
+        </w:rPr>
+        <w:t xml:space="preserve"> des propriétés liées à l’événement</w:t>
+      </w:r>
+      <w:r>
+        <w:rPr>
+          <w:noProof/>
+          <w:lang w:val="fr-CH" w:eastAsia="fr-CH"/>
+        </w:rPr>
+        <w:t>.</w:t>
       </w:r>
       <w:r>
         <w:rPr>
@@ -6721,15 +6735,6 @@
     </w:p>
     <w:p>
       <w:pPr>
-        <w:ind w:left="705"/>
-        <w:rPr>
-          <w:noProof/>
-          <w:lang w:val="fr-CH" w:eastAsia="fr-CH"/>
-        </w:rPr>
-      </w:pPr>
-    </w:p>
-    <w:p>
-      <w:pPr>
         <w:pStyle w:val="Paragraphedeliste"/>
         <w:numPr>
           <w:ilvl w:val="0"/>
@@ -6821,35 +6826,69 @@
           <w:lang w:val="fr-CH" w:eastAsia="fr-CH"/>
         </w:rPr>
       </w:pPr>
+      <w:r>
+        <w:rPr>
+          <w:noProof/>
+          <w:lang w:val="fr-CH" w:eastAsia="fr-CH"/>
+        </w:rPr>
+        <w:t>Le git s’</w:t>
+      </w:r>
+      <w:r>
+        <w:rPr>
+          <w:noProof/>
+          <w:lang w:val="fr-CH" w:eastAsia="fr-CH"/>
+        </w:rPr>
+        <w:t>appelle</w:t>
+      </w:r>
+      <w:r>
+        <w:rPr>
+          <w:noProof/>
+          <w:lang w:val="fr-CH" w:eastAsia="fr-CH"/>
+        </w:rPr>
+        <w:t> : ICalMerge_TPI</w:t>
+      </w:r>
     </w:p>
     <w:p>
       <w:pPr>
         <w:ind w:left="708"/>
-        <w:rPr>
-          <w:noProof/>
-          <w:lang w:val="fr-CH" w:eastAsia="fr-CH"/>
-        </w:rPr>
-      </w:pPr>
-      <w:r>
-        <w:rPr>
-          <w:noProof/>
-          <w:lang w:val="fr-CH" w:eastAsia="fr-CH"/>
-        </w:rPr>
-        <w:t>Le git s’</w:t>
-      </w:r>
-      <w:r>
-        <w:rPr>
-          <w:noProof/>
-          <w:lang w:val="fr-CH" w:eastAsia="fr-CH"/>
-        </w:rPr>
-        <w:t>appelle</w:t>
-      </w:r>
-      <w:r>
-        <w:rPr>
-          <w:noProof/>
-          <w:lang w:val="fr-CH" w:eastAsia="fr-CH"/>
-        </w:rPr>
-        <w:t> : ICalMerge_TPI</w:t>
+      </w:pPr>
+      <w:r>
+        <w:rPr>
+          <w:noProof/>
+          <w:lang w:val="fr-CH" w:eastAsia="fr-CH"/>
+        </w:rPr>
+        <w:t>Voici le</w:t>
+      </w:r>
+      <w:r>
+        <w:rPr>
+          <w:noProof/>
+          <w:lang w:val="fr-CH" w:eastAsia="fr-CH"/>
+        </w:rPr>
+        <w:t xml:space="preserve"> lien</w:t>
+      </w:r>
+      <w:r>
+        <w:rPr>
+          <w:noProof/>
+          <w:lang w:val="fr-CH" w:eastAsia="fr-CH"/>
+        </w:rPr>
+        <w:t xml:space="preserve"> pour y accéder :</w:t>
+      </w:r>
+      <w:r>
+        <w:rPr>
+          <w:b/>
+        </w:rPr>
+        <w:t xml:space="preserve"> </w:t>
+      </w:r>
+      <w:hyperlink r:id="rId30" w:history="1">
+        <w:r>
+          <w:rPr>
+            <w:rStyle w:val="Lienhypertexte"/>
+          </w:rPr>
+          <w:t>https://github.com/Fwai/ICalMerge_TPI</w:t>
+        </w:r>
+      </w:hyperlink>
+      <w:r>
+        <w:br/>
       </w:r>
     </w:p>
     <w:p>
@@ -6864,64 +6903,84 @@
           <w:noProof/>
           <w:lang w:val="fr-CH" w:eastAsia="fr-CH"/>
         </w:rPr>
+        <w:drawing>
+          <wp:anchor distT="0" distB="0" distL="114300" distR="114300" simplePos="0" relativeHeight="251679744" behindDoc="0" locked="0" layoutInCell="1" allowOverlap="1">
+            <wp:simplePos x="0" y="0"/>
+            <wp:positionH relativeFrom="margin">
+              <wp:align>center</wp:align>
+            </wp:positionH>
+            <wp:positionV relativeFrom="paragraph">
+              <wp:posOffset>545427</wp:posOffset>
+            </wp:positionV>
+            <wp:extent cx="1637665" cy="736600"/>
+            <wp:effectExtent l="0" t="0" r="635" b="6350"/>
+            <wp:wrapTopAndBottom/>
+            <wp:docPr id="21" name="Image 21"/>
+            <wp:cNvGraphicFramePr>
+              <a:graphicFrameLocks xmlns:a="http://schemas.openxmlformats.org/drawingml/2006/main" noChangeAspect="1"/>
+            </wp:cNvGraphicFramePr>
+            <a:graphic xmlns:a="http://schemas.openxmlformats.org/drawingml/2006/main">
+              <a:graphicData uri="http://schemas.openxmlformats.org/drawingml/2006/picture">
+                <pic:pic xmlns:pic="http://schemas.openxmlformats.org/drawingml/2006/picture">
+                  <pic:nvPicPr>
+                    <pic:cNvPr id="1" name=""/>
+                    <pic:cNvPicPr/>
+                  </pic:nvPicPr>
+                  <pic:blipFill>
+                    <a:blip r:embed="rId31">
+                      <a:extLst>
+                        <a:ext uri="{28A0092B-C50C-407E-A947-70E740481C1C}">
+                          <a14:useLocalDpi xmlns:a14="http://schemas.microsoft.com/office/drawing/2010/main" val="0"/>
+                        </a:ext>
+                      </a:extLst>
+                    </a:blip>
+                    <a:stretch>
+                      <a:fillRect/>
+                    </a:stretch>
+                  </pic:blipFill>
+                  <pic:spPr>
+                    <a:xfrm>
+                      <a:off x="0" y="0"/>
+                      <a:ext cx="1637665" cy="736600"/>
+                    </a:xfrm>
+                    <a:prstGeom prst="rect">
+                      <a:avLst/>
+                    </a:prstGeom>
+                  </pic:spPr>
+                </pic:pic>
+              </a:graphicData>
+            </a:graphic>
+            <wp14:sizeRelH relativeFrom="margin">
+              <wp14:pctWidth>0</wp14:pctWidth>
+            </wp14:sizeRelH>
+            <wp14:sizeRelV relativeFrom="margin">
+              <wp14:pctHeight>0</wp14:pctHeight>
+            </wp14:sizeRelV>
+          </wp:anchor>
+        </w:drawing>
+      </w:r>
+      <w:r>
+        <w:t>Je l’util</w:t>
+      </w:r>
+      <w:r>
+        <w:t>iserai tout au long du projet car</w:t>
+      </w:r>
+      <w:r>
+        <w:t xml:space="preserve"> il me servira à stocker le programme et sa documentation.</w:t>
+      </w:r>
+      <w:r>
         <w:br/>
       </w:r>
       <w:r>
-        <w:rPr>
-          <w:noProof/>
-          <w:lang w:val="fr-CH" w:eastAsia="fr-CH"/>
-        </w:rPr>
-        <w:t>Voici le</w:t>
-      </w:r>
-      <w:r>
-        <w:rPr>
-          <w:noProof/>
-          <w:lang w:val="fr-CH" w:eastAsia="fr-CH"/>
-        </w:rPr>
-        <w:t xml:space="preserve"> lien</w:t>
-      </w:r>
-      <w:r>
-        <w:rPr>
-          <w:noProof/>
-          <w:lang w:val="fr-CH" w:eastAsia="fr-CH"/>
-        </w:rPr>
-        <w:t xml:space="preserve"> pour y accéder :</w:t>
+        <w:br/>
       </w:r>
       <w:r>
         <w:rPr>
           <w:b/>
         </w:rPr>
-        <w:t xml:space="preserve"> </w:t>
-      </w:r>
-      <w:hyperlink r:id="rId30" w:history="1">
-        <w:r>
-          <w:rPr>
-            <w:rStyle w:val="Lienhypertexte"/>
-          </w:rPr>
-          <w:t>https://github.com/Fwai/ICalMerge_TPI</w:t>
-        </w:r>
-      </w:hyperlink>
-      <w:r>
-        <w:rPr>
-          <w:b/>
-        </w:rPr>
+        <w:lastRenderedPageBreak/>
         <w:br/>
       </w:r>
-    </w:p>
-    <w:p>
-      <w:pPr>
-        <w:rPr>
-          <w:b/>
-        </w:rPr>
-      </w:pPr>
-      <w:r>
-        <w:rPr>
-          <w:b/>
-        </w:rPr>
-        <w:br w:type="page"/>
-      </w:r>
-      <w:bookmarkStart w:id="6" w:name="_GoBack"/>
-      <w:bookmarkEnd w:id="6"/>
     </w:p>
     <w:p>
       <w:pPr>
@@ -6936,11 +6995,156 @@
       </w:pPr>
       <w:r>
         <w:rPr>
+          <w:noProof/>
+          <w:lang w:val="fr-CH" w:eastAsia="fr-CH"/>
+        </w:rPr>
+        <w:drawing>
+          <wp:anchor distT="0" distB="0" distL="114300" distR="114300" simplePos="0" relativeHeight="251680768" behindDoc="0" locked="0" layoutInCell="1" allowOverlap="1">
+            <wp:simplePos x="0" y="0"/>
+            <wp:positionH relativeFrom="margin">
+              <wp:align>center</wp:align>
+            </wp:positionH>
+            <wp:positionV relativeFrom="paragraph">
+              <wp:posOffset>1054897</wp:posOffset>
+            </wp:positionV>
+            <wp:extent cx="5101590" cy="3465195"/>
+            <wp:effectExtent l="0" t="0" r="3810" b="1905"/>
+            <wp:wrapTopAndBottom/>
+            <wp:docPr id="25" name="Image 25"/>
+            <wp:cNvGraphicFramePr>
+              <a:graphicFrameLocks xmlns:a="http://schemas.openxmlformats.org/drawingml/2006/main" noChangeAspect="1"/>
+            </wp:cNvGraphicFramePr>
+            <a:graphic xmlns:a="http://schemas.openxmlformats.org/drawingml/2006/main">
+              <a:graphicData uri="http://schemas.openxmlformats.org/drawingml/2006/picture">
+                <pic:pic xmlns:pic="http://schemas.openxmlformats.org/drawingml/2006/picture">
+                  <pic:nvPicPr>
+                    <pic:cNvPr id="1" name=""/>
+                    <pic:cNvPicPr/>
+                  </pic:nvPicPr>
+                  <pic:blipFill>
+                    <a:blip r:embed="rId32">
+                      <a:extLst>
+                        <a:ext uri="{28A0092B-C50C-407E-A947-70E740481C1C}">
+                          <a14:useLocalDpi xmlns:a14="http://schemas.microsoft.com/office/drawing/2010/main" val="0"/>
+                        </a:ext>
+                      </a:extLst>
+                    </a:blip>
+                    <a:stretch>
+                      <a:fillRect/>
+                    </a:stretch>
+                  </pic:blipFill>
+                  <pic:spPr>
+                    <a:xfrm>
+                      <a:off x="0" y="0"/>
+                      <a:ext cx="5101590" cy="3465195"/>
+                    </a:xfrm>
+                    <a:prstGeom prst="rect">
+                      <a:avLst/>
+                    </a:prstGeom>
+                  </pic:spPr>
+                </pic:pic>
+              </a:graphicData>
+            </a:graphic>
+            <wp14:sizeRelH relativeFrom="margin">
+              <wp14:pctWidth>0</wp14:pctWidth>
+            </wp14:sizeRelH>
+            <wp14:sizeRelV relativeFrom="margin">
+              <wp14:pctHeight>0</wp14:pctHeight>
+            </wp14:sizeRelV>
+          </wp:anchor>
+        </w:drawing>
+      </w:r>
+      <w:r>
+        <w:rPr>
           <w:b/>
         </w:rPr>
-        <w:lastRenderedPageBreak/>
         <w:t>Rubrique d’aide</w:t>
       </w:r>
+      <w:r>
+        <w:rPr>
+          <w:b/>
+        </w:rPr>
+        <w:br/>
+      </w:r>
+      <w:r>
+        <w:rPr>
+          <w:noProof/>
+          <w:lang w:val="fr-CH" w:eastAsia="fr-CH"/>
+        </w:rPr>
+        <w:t>La rubrique d’aide sert à ce que l’utilisateur comprenne assurément comment utiliser l’application.</w:t>
+      </w:r>
+      <w:r>
+        <w:rPr>
+          <w:noProof/>
+          <w:lang w:val="fr-CH" w:eastAsia="fr-CH"/>
+        </w:rPr>
+        <w:br/>
+      </w:r>
+      <w:r>
+        <w:rPr>
+          <w:noProof/>
+          <w:lang w:val="fr-CH" w:eastAsia="fr-CH"/>
+        </w:rPr>
+        <w:br/>
+        <w:t xml:space="preserve">Elle sera accessible via un label </w:t>
+      </w:r>
+      <w:r>
+        <w:rPr>
+          <w:noProof/>
+          <w:lang w:val="fr-CH" w:eastAsia="fr-CH"/>
+        </w:rPr>
+        <w:t>« Aide » situé en haut à droite de l’interface.</w:t>
+      </w:r>
+      <w:r>
+        <w:rPr>
+          <w:noProof/>
+          <w:lang w:val="fr-CH" w:eastAsia="fr-CH"/>
+        </w:rPr>
+        <w:br/>
+      </w:r>
+      <w:r>
+        <w:rPr>
+          <w:noProof/>
+          <w:lang w:val="fr-CH" w:eastAsia="fr-CH"/>
+        </w:rPr>
+        <w:br/>
+      </w:r>
+      <w:r>
+        <w:rPr>
+          <w:noProof/>
+          <w:lang w:val="fr-CH" w:eastAsia="fr-CH"/>
+        </w:rPr>
+        <w:br/>
+      </w:r>
+      <w:r>
+        <w:rPr>
+          <w:noProof/>
+          <w:lang w:val="fr-CH" w:eastAsia="fr-CH"/>
+        </w:rPr>
+        <w:t>Pour ouvrir le formulaire d’aide, il suffit de cliquer sur « Aide »</w:t>
+      </w:r>
+      <w:r>
+        <w:rPr>
+          <w:noProof/>
+          <w:lang w:val="fr-CH" w:eastAsia="fr-CH"/>
+        </w:rPr>
+        <w:br/>
+        <w:t>Cela aura pour conséquence d’afficher un formulaire qui contiendra plusieurs informations sur les différents composants de l’interface.</w:t>
+      </w:r>
+      <w:r>
+        <w:rPr>
+          <w:b/>
+        </w:rPr>
+        <w:br/>
+      </w:r>
+    </w:p>
+    <w:p>
+      <w:pPr>
+        <w:pStyle w:val="Paragraphedeliste"/>
+        <w:rPr>
+          <w:b/>
+        </w:rPr>
+      </w:pPr>
     </w:p>
     <w:p>
       <w:pPr>
@@ -6957,8 +7161,16 @@
         <w:rPr>
           <w:b/>
         </w:rPr>
-        <w:t>Explication du format ICal</w:t>
-      </w:r>
+        <w:t xml:space="preserve">Explication du format </w:t>
+      </w:r>
+      <w:proofErr w:type="spellStart"/>
+      <w:r>
+        <w:rPr>
+          <w:b/>
+        </w:rPr>
+        <w:t>ICal</w:t>
+      </w:r>
+      <w:proofErr w:type="spellEnd"/>
     </w:p>
     <w:p>
       <w:pPr>
@@ -7348,8 +7560,8 @@
           <w:iCs/>
         </w:rPr>
       </w:pPr>
-      <w:bookmarkStart w:id="7" w:name="_Toc71691012"/>
-      <w:bookmarkStart w:id="8" w:name="_Toc71699407"/>
+      <w:bookmarkStart w:id="6" w:name="_Toc71691012"/>
+      <w:bookmarkStart w:id="7" w:name="_Toc71699407"/>
       <w:r>
         <w:rPr>
           <w:i w:val="0"/>
@@ -7357,8 +7569,8 @@
         </w:rPr>
         <w:t>Stratégie de test</w:t>
       </w:r>
+      <w:bookmarkEnd w:id="6"/>
       <w:bookmarkEnd w:id="7"/>
-      <w:bookmarkEnd w:id="8"/>
     </w:p>
     <w:p/>
     <w:p>
@@ -7682,9 +7894,9 @@
           <w:iCs/>
         </w:rPr>
       </w:pPr>
-      <w:bookmarkStart w:id="9" w:name="_Toc25553310"/>
-      <w:bookmarkStart w:id="10" w:name="_Toc71691015"/>
-      <w:bookmarkStart w:id="11" w:name="_Toc71699408"/>
+      <w:bookmarkStart w:id="8" w:name="_Toc25553310"/>
+      <w:bookmarkStart w:id="9" w:name="_Toc71691015"/>
+      <w:bookmarkStart w:id="10" w:name="_Toc71699408"/>
       <w:r>
         <w:rPr>
           <w:rFonts w:cs="Arial"/>
@@ -7697,9 +7909,9 @@
         </w:rPr>
         <w:t>isques techniques</w:t>
       </w:r>
+      <w:bookmarkEnd w:id="8"/>
       <w:bookmarkEnd w:id="9"/>
       <w:bookmarkEnd w:id="10"/>
-      <w:bookmarkEnd w:id="11"/>
     </w:p>
     <w:p>
       <w:pPr>
@@ -7731,6 +7943,22 @@
         <w:br/>
         <w:t xml:space="preserve">Je n’ai encore jamais fait de barre de </w:t>
       </w:r>
+      <w:r>
+        <w:rPr>
+          <w:rFonts w:ascii="Arial" w:hAnsi="Arial" w:cs="Arial"/>
+          <w:iCs/>
+          <w:sz w:val="24"/>
+        </w:rPr>
+        <w:t>progression</w:t>
+      </w:r>
+      <w:r>
+        <w:rPr>
+          <w:rFonts w:ascii="Arial" w:hAnsi="Arial" w:cs="Arial"/>
+          <w:iCs/>
+          <w:sz w:val="24"/>
+        </w:rPr>
+        <w:t xml:space="preserve"> auparavant sur </w:t>
+      </w:r>
       <w:proofErr w:type="spellStart"/>
       <w:r>
         <w:rPr>
@@ -7738,7 +7966,7 @@
           <w:iCs/>
           <w:sz w:val="24"/>
         </w:rPr>
-        <w:t>probgrès</w:t>
+        <w:t>windows</w:t>
       </w:r>
       <w:proofErr w:type="spellEnd"/>
       <w:r>
@@ -7747,7 +7975,7 @@
           <w:iCs/>
           <w:sz w:val="24"/>
         </w:rPr>
-        <w:t xml:space="preserve"> auparavant sur </w:t>
+        <w:t xml:space="preserve"> </w:t>
       </w:r>
       <w:proofErr w:type="spellStart"/>
       <w:r>
@@ -7756,7 +7984,7 @@
           <w:iCs/>
           <w:sz w:val="24"/>
         </w:rPr>
-        <w:t>windows</w:t>
+        <w:t>forms</w:t>
       </w:r>
       <w:proofErr w:type="spellEnd"/>
       <w:r>
@@ -7765,25 +7993,15 @@
           <w:iCs/>
           <w:sz w:val="24"/>
         </w:rPr>
-        <w:t xml:space="preserve"> </w:t>
-      </w:r>
-      <w:proofErr w:type="spellStart"/>
+        <w:t>. Il se pourrait que je peine à trouver la manière dont je dois l’utiliser.</w:t>
+      </w:r>
       <w:r>
         <w:rPr>
           <w:rFonts w:ascii="Arial" w:hAnsi="Arial" w:cs="Arial"/>
           <w:iCs/>
           <w:sz w:val="24"/>
         </w:rPr>
-        <w:t>forms</w:t>
-      </w:r>
-      <w:proofErr w:type="spellEnd"/>
-      <w:r>
-        <w:rPr>
-          <w:rFonts w:ascii="Arial" w:hAnsi="Arial" w:cs="Arial"/>
-          <w:iCs/>
-          <w:sz w:val="24"/>
-        </w:rPr>
-        <w:t>. Il se pourrait que je peine à trouver la manière dont je dois l’utiliser.</w:t>
+        <w:t xml:space="preserve"> Il faudrait que je me documente davantage pour être à l’aise avec.</w:t>
       </w:r>
     </w:p>
     <w:p>
@@ -7793,7 +8011,6 @@
           <w:ilvl w:val="0"/>
           <w:numId w:val="0"/>
         </w:numPr>
-        <w:ind w:left="1080"/>
         <w:rPr>
           <w:rFonts w:ascii="Arial" w:hAnsi="Arial" w:cs="Arial"/>
           <w:iCs/>
@@ -7801,45 +8018,171 @@
         </w:rPr>
       </w:pPr>
     </w:p>
+    <w:p>
+      <w:pPr>
+        <w:pStyle w:val="Titre2"/>
+        <w:rPr>
+          <w:i w:val="0"/>
+          <w:iCs/>
+        </w:rPr>
+      </w:pPr>
+      <w:bookmarkStart w:id="11" w:name="_Toc71699409"/>
+      <w:r>
+        <w:rPr>
+          <w:i w:val="0"/>
+          <w:iCs/>
+        </w:rPr>
+        <w:t>Planification</w:t>
+      </w:r>
+      <w:bookmarkEnd w:id="11"/>
+    </w:p>
+    <w:p/>
     <w:p>
       <w:pPr>
         <w:pStyle w:val="Retraitnormal1"/>
         <w:numPr>
           <w:ilvl w:val="0"/>
-          <w:numId w:val="5"/>
+          <w:numId w:val="0"/>
         </w:numPr>
-        <w:rPr>
-          <w:rFonts w:ascii="Arial" w:hAnsi="Arial" w:cs="Arial"/>
-          <w:i/>
+        <w:ind w:left="349"/>
+        <w:rPr>
+          <w:rFonts w:ascii="Arial" w:hAnsi="Arial"/>
+          <w:i/>
+          <w:iCs/>
           <w:sz w:val="24"/>
+          <w:szCs w:val="14"/>
+          <w:lang w:eastAsia="fr-FR"/>
+        </w:rPr>
+      </w:pPr>
+      <w:r>
+        <w:rPr>
+          <w:rFonts w:ascii="Arial" w:hAnsi="Arial"/>
+          <w:i/>
+          <w:iCs/>
+          <w:sz w:val="24"/>
+          <w:szCs w:val="14"/>
+          <w:lang w:eastAsia="fr-FR"/>
+        </w:rPr>
+        <w:t>Révision de la planification initiale du projet :</w:t>
+      </w:r>
+    </w:p>
+    <w:p>
+      <w:pPr>
+        <w:pStyle w:val="Retraitnormal1"/>
+        <w:numPr>
+          <w:ilvl w:val="0"/>
+          <w:numId w:val="0"/>
+        </w:numPr>
+        <w:ind w:left="349"/>
+        <w:rPr>
+          <w:rFonts w:ascii="Arial" w:hAnsi="Arial"/>
+          <w:i/>
+          <w:iCs/>
+          <w:sz w:val="24"/>
+          <w:szCs w:val="14"/>
+          <w:lang w:eastAsia="fr-FR"/>
+        </w:rPr>
+      </w:pPr>
+    </w:p>
+    <w:p>
+      <w:pPr>
+        <w:pStyle w:val="Retraitnormal1"/>
+        <w:numPr>
+          <w:ilvl w:val="0"/>
+          <w:numId w:val="7"/>
+        </w:numPr>
+        <w:rPr>
+          <w:rFonts w:ascii="Arial" w:hAnsi="Arial"/>
+          <w:i/>
+          <w:iCs/>
+          <w:sz w:val="24"/>
+          <w:szCs w:val="14"/>
+          <w:lang w:eastAsia="fr-FR"/>
         </w:rPr>
       </w:pPr>
       <w:proofErr w:type="gramStart"/>
       <w:r>
         <w:rPr>
-          <w:rFonts w:ascii="Arial" w:hAnsi="Arial" w:cs="Arial"/>
-          <w:i/>
+          <w:rFonts w:ascii="Arial" w:hAnsi="Arial"/>
+          <w:i/>
+          <w:iCs/>
           <w:sz w:val="24"/>
-        </w:rPr>
-        <w:t>risques</w:t>
+          <w:szCs w:val="14"/>
+          <w:lang w:eastAsia="fr-FR"/>
+        </w:rPr>
+        <w:t>planning</w:t>
       </w:r>
       <w:proofErr w:type="gramEnd"/>
       <w:r>
         <w:rPr>
-          <w:rFonts w:ascii="Arial" w:hAnsi="Arial" w:cs="Arial"/>
-          <w:i/>
+          <w:rFonts w:ascii="Arial" w:hAnsi="Arial"/>
+          <w:i/>
+          <w:iCs/>
           <w:sz w:val="24"/>
-        </w:rPr>
-        <w:t xml:space="preserve"> techniques (complexité, manque de compétences, …)</w:t>
-      </w:r>
-      <w:r>
-        <w:rPr>
-          <w:rFonts w:ascii="Arial" w:hAnsi="Arial" w:cs="Arial"/>
-          <w:i/>
+          <w:szCs w:val="14"/>
+          <w:lang w:eastAsia="fr-FR"/>
+        </w:rPr>
+        <w:t xml:space="preserve"> indiquant les dates de début et de fin du projet ainsi que le découpage connu des diverses phases. </w:t>
+      </w:r>
+    </w:p>
+    <w:p>
+      <w:pPr>
+        <w:pStyle w:val="Retraitnormal1"/>
+        <w:numPr>
+          <w:ilvl w:val="0"/>
+          <w:numId w:val="7"/>
+        </w:numPr>
+        <w:rPr>
+          <w:rFonts w:ascii="Arial" w:hAnsi="Arial"/>
+          <w:i/>
+          <w:iCs/>
           <w:sz w:val="24"/>
-        </w:rPr>
-        <w:t>.</w:t>
-      </w:r>
+          <w:szCs w:val="14"/>
+          <w:lang w:eastAsia="fr-FR"/>
+        </w:rPr>
+      </w:pPr>
+      <w:proofErr w:type="gramStart"/>
+      <w:r>
+        <w:rPr>
+          <w:rFonts w:ascii="Arial" w:hAnsi="Arial"/>
+          <w:i/>
+          <w:iCs/>
+          <w:sz w:val="24"/>
+          <w:szCs w:val="14"/>
+          <w:lang w:eastAsia="fr-FR"/>
+        </w:rPr>
+        <w:t>partage</w:t>
+      </w:r>
+      <w:proofErr w:type="gramEnd"/>
+      <w:r>
+        <w:rPr>
+          <w:rFonts w:ascii="Arial" w:hAnsi="Arial"/>
+          <w:i/>
+          <w:iCs/>
+          <w:sz w:val="24"/>
+          <w:szCs w:val="14"/>
+          <w:lang w:eastAsia="fr-FR"/>
+        </w:rPr>
+        <w:t xml:space="preserve"> des tâches en cas de travail à plusieurs.</w:t>
+      </w:r>
+    </w:p>
+    <w:p>
+      <w:pPr>
+        <w:pStyle w:val="Retraitnormal1"/>
+        <w:numPr>
+          <w:ilvl w:val="0"/>
+          <w:numId w:val="0"/>
+        </w:numPr>
+        <w:ind w:left="720"/>
+        <w:rPr>
+          <w:rFonts w:ascii="Arial" w:hAnsi="Arial"/>
+          <w:i/>
+          <w:iCs/>
+          <w:sz w:val="24"/>
+          <w:szCs w:val="14"/>
+          <w:lang w:eastAsia="fr-FR"/>
+        </w:rPr>
+      </w:pPr>
     </w:p>
     <w:p>
       <w:pPr>
@@ -7850,11 +8193,49 @@
         </w:numPr>
         <w:ind w:left="360"/>
         <w:rPr>
-          <w:rFonts w:ascii="Arial" w:hAnsi="Arial" w:cs="Arial"/>
-          <w:i/>
+          <w:rFonts w:ascii="Arial" w:hAnsi="Arial"/>
+          <w:i/>
+          <w:iCs/>
           <w:sz w:val="24"/>
-        </w:rPr>
-      </w:pPr>
+          <w:szCs w:val="14"/>
+          <w:lang w:eastAsia="fr-FR"/>
+        </w:rPr>
+      </w:pPr>
+      <w:r>
+        <w:rPr>
+          <w:rFonts w:ascii="Arial" w:hAnsi="Arial"/>
+          <w:i/>
+          <w:iCs/>
+          <w:sz w:val="24"/>
+          <w:szCs w:val="14"/>
+          <w:lang w:eastAsia="fr-FR"/>
+        </w:rPr>
+        <w:t xml:space="preserve">Il s’agit en principe de la planification </w:t>
+      </w:r>
+      <w:r>
+        <w:rPr>
+          <w:rFonts w:ascii="Arial" w:hAnsi="Arial"/>
+          <w:b/>
+          <w:bCs/>
+          <w:i/>
+          <w:iCs/>
+          <w:sz w:val="24"/>
+          <w:szCs w:val="14"/>
+          <w:lang w:eastAsia="fr-FR"/>
+        </w:rPr>
+        <w:t>définitive du projet</w:t>
+      </w:r>
+      <w:r>
+        <w:rPr>
+          <w:rFonts w:ascii="Arial" w:hAnsi="Arial"/>
+          <w:i/>
+          <w:iCs/>
+          <w:sz w:val="24"/>
+          <w:szCs w:val="14"/>
+          <w:lang w:eastAsia="fr-FR"/>
+        </w:rPr>
+        <w:t>. Elle peut être ensuite affinée (découpage des tâches). Si les délais doivent être ensuite modifiés, le responsable de projet doit être avisé, et les raisons doivent être expliquées dans l’historique.</w:t>
+      </w:r>
     </w:p>
     <w:p>
       <w:pPr>
@@ -7865,26 +8246,1212 @@
         </w:numPr>
         <w:ind w:left="360"/>
         <w:rPr>
-          <w:rFonts w:ascii="Arial" w:hAnsi="Arial" w:cs="Arial"/>
-          <w:i/>
+          <w:rFonts w:ascii="Arial" w:hAnsi="Arial"/>
+          <w:i/>
+          <w:iCs/>
           <w:sz w:val="24"/>
-        </w:rPr>
-      </w:pPr>
-      <w:r>
-        <w:rPr>
-          <w:rFonts w:ascii="Arial" w:hAnsi="Arial" w:cs="Arial"/>
-          <w:i/>
+          <w:szCs w:val="14"/>
+          <w:lang w:eastAsia="fr-FR"/>
+        </w:rPr>
+      </w:pPr>
+    </w:p>
+    <w:p>
+      <w:pPr>
+        <w:rPr>
+          <w:b/>
+          <w:iCs/>
+          <w:u w:val="single"/>
+        </w:rPr>
+      </w:pPr>
+      <w:bookmarkStart w:id="12" w:name="_Toc25553314"/>
+      <w:bookmarkStart w:id="13" w:name="_Toc71691019"/>
+      <w:bookmarkStart w:id="14" w:name="_Toc71699410"/>
+      <w:r>
+        <w:rPr>
+          <w:i/>
+          <w:iCs/>
+        </w:rPr>
+        <w:br w:type="page"/>
+      </w:r>
+    </w:p>
+    <w:p>
+      <w:pPr>
+        <w:pStyle w:val="Titre2"/>
+        <w:rPr>
+          <w:b w:val="0"/>
+          <w:i w:val="0"/>
+          <w:noProof/>
+          <w:u w:val="none"/>
+          <w:lang w:val="fr-CH" w:eastAsia="fr-CH"/>
+        </w:rPr>
+      </w:pPr>
+      <w:r>
+        <w:rPr>
+          <w:i w:val="0"/>
+          <w:iCs/>
+        </w:rPr>
+        <w:lastRenderedPageBreak/>
+        <w:t>Dossier de conception</w:t>
+      </w:r>
+      <w:bookmarkEnd w:id="12"/>
+      <w:bookmarkEnd w:id="13"/>
+      <w:bookmarkEnd w:id="14"/>
+      <w:r>
+        <w:rPr>
+          <w:i w:val="0"/>
+          <w:iCs/>
+        </w:rPr>
+        <w:br/>
+      </w:r>
+      <w:r>
+        <w:rPr>
+          <w:b w:val="0"/>
+          <w:i w:val="0"/>
+          <w:noProof/>
+          <w:u w:val="none"/>
+          <w:lang w:val="fr-CH" w:eastAsia="fr-CH"/>
+        </w:rPr>
+        <w:t>L’interface se base entièrement sur le mocku-up fourni dans le cahier des charges. Néanmoins, pour des raisons de confort d’utilisation et de fonctionnalités supplémentaires requises, certains contrôles ont été ajoutés.</w:t>
+      </w:r>
+    </w:p>
+    <w:p>
+      <w:pPr>
+        <w:rPr>
+          <w:lang w:val="fr-CH" w:eastAsia="fr-CH"/>
+        </w:rPr>
+      </w:pPr>
+    </w:p>
+    <w:p>
+      <w:pPr>
+        <w:ind w:left="576"/>
+        <w:rPr>
+          <w:lang w:val="fr-CH" w:eastAsia="fr-CH"/>
+        </w:rPr>
+      </w:pPr>
+      <w:r>
+        <w:rPr>
+          <w:noProof/>
+          <w:lang w:val="fr-CH" w:eastAsia="fr-CH"/>
+        </w:rPr>
+        <w:drawing>
+          <wp:anchor distT="0" distB="0" distL="114300" distR="114300" simplePos="0" relativeHeight="251682816" behindDoc="0" locked="0" layoutInCell="1" allowOverlap="1">
+            <wp:simplePos x="0" y="0"/>
+            <wp:positionH relativeFrom="margin">
+              <wp:align>right</wp:align>
+            </wp:positionH>
+            <wp:positionV relativeFrom="paragraph">
+              <wp:posOffset>247375</wp:posOffset>
+            </wp:positionV>
+            <wp:extent cx="5759450" cy="2540000"/>
+            <wp:effectExtent l="0" t="0" r="0" b="0"/>
+            <wp:wrapTopAndBottom/>
+            <wp:docPr id="28" name="Image 28"/>
+            <wp:cNvGraphicFramePr>
+              <a:graphicFrameLocks xmlns:a="http://schemas.openxmlformats.org/drawingml/2006/main" noChangeAspect="1"/>
+            </wp:cNvGraphicFramePr>
+            <a:graphic xmlns:a="http://schemas.openxmlformats.org/drawingml/2006/main">
+              <a:graphicData uri="http://schemas.openxmlformats.org/drawingml/2006/picture">
+                <pic:pic xmlns:pic="http://schemas.openxmlformats.org/drawingml/2006/picture">
+                  <pic:nvPicPr>
+                    <pic:cNvPr id="1" name=""/>
+                    <pic:cNvPicPr/>
+                  </pic:nvPicPr>
+                  <pic:blipFill>
+                    <a:blip r:embed="rId33">
+                      <a:extLst>
+                        <a:ext uri="{28A0092B-C50C-407E-A947-70E740481C1C}">
+                          <a14:useLocalDpi xmlns:a14="http://schemas.microsoft.com/office/drawing/2010/main" val="0"/>
+                        </a:ext>
+                      </a:extLst>
+                    </a:blip>
+                    <a:stretch>
+                      <a:fillRect/>
+                    </a:stretch>
+                  </pic:blipFill>
+                  <pic:spPr>
+                    <a:xfrm>
+                      <a:off x="0" y="0"/>
+                      <a:ext cx="5759450" cy="2540000"/>
+                    </a:xfrm>
+                    <a:prstGeom prst="rect">
+                      <a:avLst/>
+                    </a:prstGeom>
+                  </pic:spPr>
+                </pic:pic>
+              </a:graphicData>
+            </a:graphic>
+          </wp:anchor>
+        </w:drawing>
+      </w:r>
+      <w:r>
+        <w:rPr>
+          <w:lang w:val="fr-CH" w:eastAsia="fr-CH"/>
+        </w:rPr>
+        <w:t xml:space="preserve">Voici l’interface graphique </w:t>
+      </w:r>
+      <w:r>
+        <w:rPr>
+          <w:lang w:val="fr-CH" w:eastAsia="fr-CH"/>
+        </w:rPr>
+        <w:t>crée :</w:t>
+      </w:r>
+    </w:p>
+    <w:p>
+      <w:pPr>
+        <w:rPr>
+          <w:lang w:val="fr-CH" w:eastAsia="fr-CH"/>
+        </w:rPr>
+      </w:pPr>
+    </w:p>
+    <w:p>
+      <w:pPr>
+        <w:rPr>
+          <w:lang w:val="fr-CH" w:eastAsia="fr-CH"/>
+        </w:rPr>
+      </w:pPr>
+    </w:p>
+    <w:p>
+      <w:pPr>
+        <w:ind w:left="576"/>
+        <w:rPr>
+          <w:lang w:val="fr-CH" w:eastAsia="fr-CH"/>
+        </w:rPr>
+      </w:pPr>
+      <w:r>
+        <w:rPr>
+          <w:noProof/>
+          <w:lang w:val="fr-CH" w:eastAsia="fr-CH"/>
+        </w:rPr>
+        <w:drawing>
+          <wp:anchor distT="0" distB="0" distL="114300" distR="114300" simplePos="0" relativeHeight="251683840" behindDoc="0" locked="0" layoutInCell="1" allowOverlap="1">
+            <wp:simplePos x="0" y="0"/>
+            <wp:positionH relativeFrom="margin">
+              <wp:align>center</wp:align>
+            </wp:positionH>
+            <wp:positionV relativeFrom="paragraph">
+              <wp:posOffset>504190</wp:posOffset>
+            </wp:positionV>
+            <wp:extent cx="5270500" cy="3298825"/>
+            <wp:effectExtent l="0" t="0" r="6350" b="0"/>
+            <wp:wrapTopAndBottom/>
+            <wp:docPr id="29" name="Image 29"/>
+            <wp:cNvGraphicFramePr>
+              <a:graphicFrameLocks xmlns:a="http://schemas.openxmlformats.org/drawingml/2006/main" noChangeAspect="1"/>
+            </wp:cNvGraphicFramePr>
+            <a:graphic xmlns:a="http://schemas.openxmlformats.org/drawingml/2006/main">
+              <a:graphicData uri="http://schemas.openxmlformats.org/drawingml/2006/picture">
+                <pic:pic xmlns:pic="http://schemas.openxmlformats.org/drawingml/2006/picture">
+                  <pic:nvPicPr>
+                    <pic:cNvPr id="1" name=""/>
+                    <pic:cNvPicPr/>
+                  </pic:nvPicPr>
+                  <pic:blipFill>
+                    <a:blip r:embed="rId34">
+                      <a:extLst>
+                        <a:ext uri="{28A0092B-C50C-407E-A947-70E740481C1C}">
+                          <a14:useLocalDpi xmlns:a14="http://schemas.microsoft.com/office/drawing/2010/main" val="0"/>
+                        </a:ext>
+                      </a:extLst>
+                    </a:blip>
+                    <a:stretch>
+                      <a:fillRect/>
+                    </a:stretch>
+                  </pic:blipFill>
+                  <pic:spPr>
+                    <a:xfrm>
+                      <a:off x="0" y="0"/>
+                      <a:ext cx="5270500" cy="3298825"/>
+                    </a:xfrm>
+                    <a:prstGeom prst="rect">
+                      <a:avLst/>
+                    </a:prstGeom>
+                  </pic:spPr>
+                </pic:pic>
+              </a:graphicData>
+            </a:graphic>
+          </wp:anchor>
+        </w:drawing>
+      </w:r>
+      <w:r>
+        <w:rPr>
+          <w:lang w:val="fr-CH" w:eastAsia="fr-CH"/>
+        </w:rPr>
+        <w:t>L’interface est composée de trois blocs. Chacun contien</w:t>
+      </w:r>
+      <w:r>
+        <w:rPr>
+          <w:lang w:val="fr-CH" w:eastAsia="fr-CH"/>
+        </w:rPr>
+        <w:t>t</w:t>
+      </w:r>
+      <w:r>
+        <w:rPr>
+          <w:lang w:val="fr-CH" w:eastAsia="fr-CH"/>
+        </w:rPr>
+        <w:t xml:space="preserve"> </w:t>
+      </w:r>
+      <w:r>
+        <w:rPr>
+          <w:lang w:val="fr-CH" w:eastAsia="fr-CH"/>
+        </w:rPr>
+        <w:t>des contrôles qui servent à un but précis</w:t>
+      </w:r>
+      <w:r>
+        <w:rPr>
+          <w:lang w:val="fr-CH" w:eastAsia="fr-CH"/>
+        </w:rPr>
+        <w:t>. Ils se composent ainsi :</w:t>
+      </w:r>
+      <w:r>
+        <w:rPr>
+          <w:noProof/>
+          <w:lang w:val="fr-CH" w:eastAsia="fr-CH"/>
+        </w:rPr>
+        <w:t xml:space="preserve"> </w:t>
+      </w:r>
+    </w:p>
+    <w:p>
+      <w:pPr>
+        <w:rPr>
+          <w:b/>
+        </w:rPr>
+      </w:pPr>
+    </w:p>
+    <w:p>
+      <w:pPr>
+        <w:ind w:left="705"/>
+        <w:rPr>
+          <w:b/>
+        </w:rPr>
+      </w:pPr>
+      <w:r>
+        <w:rPr>
+          <w:lang w:val="fr-CH" w:eastAsia="fr-CH"/>
+        </w:rPr>
+        <w:t>Ces blocs sont définis par des panels. Cela permet de changer la disposition des contrôles par groupes en ayant le minimum d’impact possible sur les autres blocs</w:t>
+      </w:r>
+      <w:r>
+        <w:rPr>
+          <w:lang w:val="fr-CH" w:eastAsia="fr-CH"/>
+        </w:rPr>
+        <w:t>.</w:t>
+      </w:r>
+    </w:p>
+    <w:p>
+      <w:pPr>
+        <w:pStyle w:val="Retraitnormal1"/>
+        <w:numPr>
+          <w:ilvl w:val="0"/>
+          <w:numId w:val="16"/>
+        </w:numPr>
+        <w:rPr>
+          <w:rFonts w:ascii="Arial" w:hAnsi="Arial"/>
+          <w:b/>
           <w:sz w:val="24"/>
-        </w:rPr>
-        <w:t>Décrire aussi quelles solutions ont été appliquées pour réduire les risques (priorités, formation, actions, …)</w:t>
-      </w:r>
-      <w:r>
-        <w:rPr>
-          <w:rFonts w:ascii="Arial" w:hAnsi="Arial" w:cs="Arial"/>
-          <w:i/>
+          <w:szCs w:val="20"/>
+          <w:lang w:eastAsia="fr-FR"/>
+        </w:rPr>
+      </w:pPr>
+      <w:r>
+        <w:rPr>
+          <w:noProof/>
+          <w:lang w:val="fr-CH"/>
+        </w:rPr>
+        <w:lastRenderedPageBreak/>
+        <w:drawing>
+          <wp:anchor distT="0" distB="0" distL="114300" distR="114300" simplePos="0" relativeHeight="251684864" behindDoc="0" locked="0" layoutInCell="1" allowOverlap="1">
+            <wp:simplePos x="0" y="0"/>
+            <wp:positionH relativeFrom="margin">
+              <wp:align>right</wp:align>
+            </wp:positionH>
+            <wp:positionV relativeFrom="paragraph">
+              <wp:posOffset>650894</wp:posOffset>
+            </wp:positionV>
+            <wp:extent cx="5759450" cy="589280"/>
+            <wp:effectExtent l="0" t="0" r="0" b="1270"/>
+            <wp:wrapTopAndBottom/>
+            <wp:docPr id="30" name="Image 30"/>
+            <wp:cNvGraphicFramePr>
+              <a:graphicFrameLocks xmlns:a="http://schemas.openxmlformats.org/drawingml/2006/main" noChangeAspect="1"/>
+            </wp:cNvGraphicFramePr>
+            <a:graphic xmlns:a="http://schemas.openxmlformats.org/drawingml/2006/main">
+              <a:graphicData uri="http://schemas.openxmlformats.org/drawingml/2006/picture">
+                <pic:pic xmlns:pic="http://schemas.openxmlformats.org/drawingml/2006/picture">
+                  <pic:nvPicPr>
+                    <pic:cNvPr id="1" name=""/>
+                    <pic:cNvPicPr/>
+                  </pic:nvPicPr>
+                  <pic:blipFill>
+                    <a:blip r:embed="rId35">
+                      <a:extLst>
+                        <a:ext uri="{28A0092B-C50C-407E-A947-70E740481C1C}">
+                          <a14:useLocalDpi xmlns:a14="http://schemas.microsoft.com/office/drawing/2010/main" val="0"/>
+                        </a:ext>
+                      </a:extLst>
+                    </a:blip>
+                    <a:stretch>
+                      <a:fillRect/>
+                    </a:stretch>
+                  </pic:blipFill>
+                  <pic:spPr>
+                    <a:xfrm>
+                      <a:off x="0" y="0"/>
+                      <a:ext cx="5759450" cy="589280"/>
+                    </a:xfrm>
+                    <a:prstGeom prst="rect">
+                      <a:avLst/>
+                    </a:prstGeom>
+                  </pic:spPr>
+                </pic:pic>
+              </a:graphicData>
+            </a:graphic>
+          </wp:anchor>
+        </w:drawing>
+      </w:r>
+      <w:r>
+        <w:rPr>
+          <w:rFonts w:ascii="Arial" w:hAnsi="Arial"/>
+          <w:b/>
           <w:sz w:val="24"/>
-        </w:rPr>
-        <w:t>.</w:t>
+          <w:szCs w:val="20"/>
+          <w:lang w:eastAsia="fr-FR"/>
+        </w:rPr>
+        <w:t>Maximum de 10 fichiers source</w:t>
+      </w:r>
+      <w:r>
+        <w:rPr>
+          <w:rFonts w:ascii="Arial" w:hAnsi="Arial"/>
+          <w:b/>
+          <w:sz w:val="24"/>
+          <w:szCs w:val="20"/>
+          <w:lang w:eastAsia="fr-FR"/>
+        </w:rPr>
+        <w:br/>
+      </w:r>
+      <w:r>
+        <w:rPr>
+          <w:rFonts w:ascii="Arial" w:hAnsi="Arial"/>
+          <w:sz w:val="24"/>
+          <w:szCs w:val="20"/>
+          <w:lang w:val="fr-CH"/>
+        </w:rPr>
+        <w:t>Lorsque l’application démarre, il créer deux emplacements de fichiers source. Voici à quoi ils ressemblent :</w:t>
+      </w:r>
+    </w:p>
+    <w:p>
+      <w:pPr>
+        <w:pStyle w:val="Retraitnormal1"/>
+        <w:numPr>
+          <w:ilvl w:val="0"/>
+          <w:numId w:val="0"/>
+        </w:numPr>
+        <w:ind w:left="720"/>
+        <w:rPr>
+          <w:rFonts w:ascii="Arial" w:hAnsi="Arial"/>
+          <w:b/>
+          <w:sz w:val="24"/>
+          <w:szCs w:val="20"/>
+          <w:lang w:eastAsia="fr-FR"/>
+        </w:rPr>
+      </w:pPr>
+    </w:p>
+    <w:p>
+      <w:pPr>
+        <w:pStyle w:val="Retraitnormal1"/>
+        <w:numPr>
+          <w:ilvl w:val="0"/>
+          <w:numId w:val="0"/>
+        </w:numPr>
+        <w:ind w:left="720"/>
+        <w:rPr>
+          <w:rFonts w:ascii="Arial" w:hAnsi="Arial"/>
+          <w:b/>
+          <w:sz w:val="24"/>
+          <w:szCs w:val="20"/>
+          <w:lang w:eastAsia="fr-FR"/>
+        </w:rPr>
+      </w:pPr>
+      <w:r>
+        <w:rPr>
+          <w:rFonts w:ascii="Arial" w:hAnsi="Arial"/>
+          <w:sz w:val="24"/>
+          <w:szCs w:val="20"/>
+          <w:lang w:val="fr-CH"/>
+        </w:rPr>
+        <w:t>Pour arriver à ce résultat, nous créons deux objets nommés                      « SourceComponents ». Chaque objet de cette classe regroupe les contrôles nécessaires à l’affichage</w:t>
+      </w:r>
+      <w:r>
+        <w:rPr>
+          <w:rFonts w:ascii="Arial" w:hAnsi="Arial"/>
+          <w:b/>
+          <w:sz w:val="24"/>
+          <w:szCs w:val="20"/>
+          <w:lang w:eastAsia="fr-FR"/>
+        </w:rPr>
+        <w:t xml:space="preserve">. </w:t>
+      </w:r>
+    </w:p>
+    <w:p>
+      <w:pPr>
+        <w:pStyle w:val="Retraitnormal1"/>
+        <w:numPr>
+          <w:ilvl w:val="0"/>
+          <w:numId w:val="0"/>
+        </w:numPr>
+        <w:ind w:left="720"/>
+        <w:rPr>
+          <w:rFonts w:ascii="Arial" w:hAnsi="Arial"/>
+          <w:b/>
+          <w:sz w:val="24"/>
+          <w:szCs w:val="20"/>
+          <w:lang w:eastAsia="fr-FR"/>
+        </w:rPr>
+      </w:pPr>
+    </w:p>
+    <w:p>
+      <w:pPr>
+        <w:pStyle w:val="Retraitnormal1"/>
+        <w:numPr>
+          <w:ilvl w:val="0"/>
+          <w:numId w:val="0"/>
+        </w:numPr>
+        <w:ind w:left="720"/>
+        <w:rPr>
+          <w:rFonts w:ascii="Arial" w:hAnsi="Arial"/>
+          <w:sz w:val="24"/>
+          <w:szCs w:val="20"/>
+          <w:lang w:val="fr-CH"/>
+        </w:rPr>
+      </w:pPr>
+      <w:r>
+        <w:rPr>
+          <w:rFonts w:ascii="Arial" w:hAnsi="Arial"/>
+          <w:sz w:val="24"/>
+          <w:szCs w:val="20"/>
+          <w:lang w:val="fr-CH"/>
+        </w:rPr>
+        <w:t>Cette classe permet à l’utilisateur d’ajouter un calendrier à fusionner.</w:t>
+      </w:r>
+    </w:p>
+    <w:p>
+      <w:pPr>
+        <w:pStyle w:val="Retraitnormal1"/>
+        <w:numPr>
+          <w:ilvl w:val="0"/>
+          <w:numId w:val="0"/>
+        </w:numPr>
+        <w:ind w:left="720"/>
+        <w:rPr>
+          <w:rFonts w:ascii="Arial" w:hAnsi="Arial"/>
+          <w:sz w:val="24"/>
+          <w:szCs w:val="20"/>
+          <w:lang w:val="fr-CH"/>
+        </w:rPr>
+      </w:pPr>
+      <w:r>
+        <w:rPr>
+          <w:rFonts w:ascii="Arial" w:hAnsi="Arial"/>
+          <w:sz w:val="24"/>
+          <w:szCs w:val="20"/>
+          <w:lang w:val="fr-CH"/>
+        </w:rPr>
+        <w:t>Un objet permet d’ajouter une source. Donc plusieurs objets, implique plusieurs sources.</w:t>
+      </w:r>
+    </w:p>
+    <w:p>
+      <w:pPr>
+        <w:pStyle w:val="Retraitnormal1"/>
+        <w:numPr>
+          <w:ilvl w:val="0"/>
+          <w:numId w:val="0"/>
+        </w:numPr>
+        <w:ind w:left="720"/>
+        <w:rPr>
+          <w:rFonts w:ascii="Arial" w:hAnsi="Arial"/>
+          <w:sz w:val="24"/>
+          <w:szCs w:val="20"/>
+          <w:lang w:val="fr-CH"/>
+        </w:rPr>
+      </w:pPr>
+    </w:p>
+    <w:p>
+      <w:pPr>
+        <w:pStyle w:val="Retraitnormal1"/>
+        <w:numPr>
+          <w:ilvl w:val="0"/>
+          <w:numId w:val="0"/>
+        </w:numPr>
+        <w:ind w:left="720"/>
+        <w:rPr>
+          <w:rFonts w:ascii="Arial" w:hAnsi="Arial"/>
+          <w:sz w:val="24"/>
+          <w:szCs w:val="20"/>
+          <w:lang w:val="fr-CH"/>
+        </w:rPr>
+      </w:pPr>
+      <w:r>
+        <w:rPr>
+          <w:noProof/>
+          <w:lang w:val="fr-CH"/>
+        </w:rPr>
+        <w:drawing>
+          <wp:anchor distT="0" distB="0" distL="114300" distR="114300" simplePos="0" relativeHeight="251685888" behindDoc="0" locked="0" layoutInCell="1" allowOverlap="1">
+            <wp:simplePos x="0" y="0"/>
+            <wp:positionH relativeFrom="margin">
+              <wp:align>center</wp:align>
+            </wp:positionH>
+            <wp:positionV relativeFrom="paragraph">
+              <wp:posOffset>661670</wp:posOffset>
+            </wp:positionV>
+            <wp:extent cx="6284595" cy="704850"/>
+            <wp:effectExtent l="0" t="0" r="1905" b="0"/>
+            <wp:wrapTopAndBottom/>
+            <wp:docPr id="31" name="Image 31"/>
+            <wp:cNvGraphicFramePr>
+              <a:graphicFrameLocks xmlns:a="http://schemas.openxmlformats.org/drawingml/2006/main" noChangeAspect="1"/>
+            </wp:cNvGraphicFramePr>
+            <a:graphic xmlns:a="http://schemas.openxmlformats.org/drawingml/2006/main">
+              <a:graphicData uri="http://schemas.openxmlformats.org/drawingml/2006/picture">
+                <pic:pic xmlns:pic="http://schemas.openxmlformats.org/drawingml/2006/picture">
+                  <pic:nvPicPr>
+                    <pic:cNvPr id="1" name=""/>
+                    <pic:cNvPicPr/>
+                  </pic:nvPicPr>
+                  <pic:blipFill>
+                    <a:blip r:embed="rId36">
+                      <a:extLst>
+                        <a:ext uri="{28A0092B-C50C-407E-A947-70E740481C1C}">
+                          <a14:useLocalDpi xmlns:a14="http://schemas.microsoft.com/office/drawing/2010/main" val="0"/>
+                        </a:ext>
+                      </a:extLst>
+                    </a:blip>
+                    <a:stretch>
+                      <a:fillRect/>
+                    </a:stretch>
+                  </pic:blipFill>
+                  <pic:spPr>
+                    <a:xfrm>
+                      <a:off x="0" y="0"/>
+                      <a:ext cx="6284595" cy="704850"/>
+                    </a:xfrm>
+                    <a:prstGeom prst="rect">
+                      <a:avLst/>
+                    </a:prstGeom>
+                  </pic:spPr>
+                </pic:pic>
+              </a:graphicData>
+            </a:graphic>
+            <wp14:sizeRelH relativeFrom="margin">
+              <wp14:pctWidth>0</wp14:pctWidth>
+            </wp14:sizeRelH>
+            <wp14:sizeRelV relativeFrom="margin">
+              <wp14:pctHeight>0</wp14:pctHeight>
+            </wp14:sizeRelV>
+          </wp:anchor>
+        </w:drawing>
+      </w:r>
+      <w:r>
+        <w:rPr>
+          <w:rFonts w:ascii="Arial" w:hAnsi="Arial"/>
+          <w:b/>
+          <w:sz w:val="24"/>
+          <w:szCs w:val="20"/>
+          <w:lang w:val="fr-CH"/>
+        </w:rPr>
+        <w:t>Voici comment un SourceComponents est composé :</w:t>
+      </w:r>
+      <w:r>
+        <w:rPr>
+          <w:rFonts w:ascii="Arial" w:hAnsi="Arial"/>
+          <w:sz w:val="24"/>
+          <w:szCs w:val="20"/>
+          <w:lang w:val="fr-CH"/>
+        </w:rPr>
+        <w:br/>
+      </w:r>
+      <w:r>
+        <w:rPr>
+          <w:rFonts w:ascii="Arial" w:hAnsi="Arial"/>
+          <w:sz w:val="24"/>
+          <w:szCs w:val="20"/>
+          <w:lang w:val="fr-CH"/>
+        </w:rPr>
+        <w:br/>
+        <w:t>Variables</w:t>
+      </w:r>
+      <w:r>
+        <w:rPr>
+          <w:rFonts w:ascii="Arial" w:hAnsi="Arial"/>
+          <w:sz w:val="24"/>
+          <w:szCs w:val="20"/>
+          <w:lang w:val="fr-CH"/>
+        </w:rPr>
+        <w:t xml:space="preserve"> principales</w:t>
+      </w:r>
+      <w:r>
+        <w:rPr>
+          <w:rFonts w:ascii="Arial" w:hAnsi="Arial"/>
+          <w:sz w:val="24"/>
+          <w:szCs w:val="20"/>
+          <w:lang w:val="fr-CH"/>
+        </w:rPr>
+        <w:t> :</w:t>
+      </w:r>
+    </w:p>
+    <w:p>
+      <w:pPr>
+        <w:pStyle w:val="Retraitnormal1"/>
+        <w:numPr>
+          <w:ilvl w:val="0"/>
+          <w:numId w:val="0"/>
+        </w:numPr>
+        <w:ind w:left="360" w:hanging="360"/>
+        <w:rPr>
+          <w:rFonts w:ascii="Arial" w:hAnsi="Arial"/>
+          <w:sz w:val="24"/>
+          <w:szCs w:val="20"/>
+          <w:lang w:val="fr-CH"/>
+        </w:rPr>
+      </w:pPr>
+      <w:r>
+        <w:rPr>
+          <w:rFonts w:ascii="Arial" w:hAnsi="Arial"/>
+          <w:sz w:val="24"/>
+          <w:szCs w:val="20"/>
+          <w:lang w:val="fr-CH"/>
+        </w:rPr>
+        <w:tab/>
+      </w:r>
+      <w:r>
+        <w:rPr>
+          <w:rFonts w:ascii="Arial" w:hAnsi="Arial"/>
+          <w:sz w:val="24"/>
+          <w:szCs w:val="20"/>
+          <w:lang w:val="fr-CH"/>
+        </w:rPr>
+        <w:tab/>
+      </w:r>
+    </w:p>
+    <w:p>
+      <w:pPr>
+        <w:pStyle w:val="Retraitnormal1"/>
+        <w:numPr>
+          <w:ilvl w:val="0"/>
+          <w:numId w:val="0"/>
+        </w:numPr>
+        <w:ind w:left="720"/>
+        <w:jc w:val="center"/>
+        <w:rPr>
+          <w:rFonts w:ascii="Arial" w:hAnsi="Arial"/>
+          <w:sz w:val="24"/>
+          <w:szCs w:val="20"/>
+          <w:lang w:eastAsia="fr-FR"/>
+        </w:rPr>
+      </w:pPr>
+      <w:bookmarkStart w:id="15" w:name="_GoBack"/>
+      <w:bookmarkEnd w:id="15"/>
+    </w:p>
+    <w:tbl>
+      <w:tblPr>
+        <w:tblStyle w:val="Grilledutableau"/>
+        <w:tblW w:w="0" w:type="auto"/>
+        <w:tblInd w:w="720" w:type="dxa"/>
+        <w:tblLook w:val="04A0" w:firstRow="1" w:lastRow="0" w:firstColumn="1" w:lastColumn="0" w:noHBand="0" w:noVBand="1"/>
+      </w:tblPr>
+      <w:tblGrid>
+        <w:gridCol w:w="2819"/>
+        <w:gridCol w:w="5521"/>
+      </w:tblGrid>
+      <w:tr>
+        <w:tc>
+          <w:tcPr>
+            <w:tcW w:w="2819" w:type="dxa"/>
+          </w:tcPr>
+          <w:p>
+            <w:pPr>
+              <w:pStyle w:val="Retraitnormal1"/>
+              <w:numPr>
+                <w:ilvl w:val="0"/>
+                <w:numId w:val="0"/>
+              </w:numPr>
+              <w:jc w:val="center"/>
+              <w:rPr>
+                <w:rFonts w:ascii="Arial" w:hAnsi="Arial"/>
+                <w:sz w:val="24"/>
+                <w:szCs w:val="20"/>
+                <w:lang w:eastAsia="fr-FR"/>
+              </w:rPr>
+            </w:pPr>
+            <w:r>
+              <w:rPr>
+                <w:rFonts w:ascii="Arial" w:hAnsi="Arial"/>
+                <w:sz w:val="24"/>
+                <w:szCs w:val="20"/>
+                <w:lang w:eastAsia="fr-FR"/>
+              </w:rPr>
+              <w:t>Méthode</w:t>
+            </w:r>
+          </w:p>
+        </w:tc>
+        <w:tc>
+          <w:tcPr>
+            <w:tcW w:w="5521" w:type="dxa"/>
+          </w:tcPr>
+          <w:p>
+            <w:pPr>
+              <w:pStyle w:val="Retraitnormal1"/>
+              <w:numPr>
+                <w:ilvl w:val="0"/>
+                <w:numId w:val="0"/>
+              </w:numPr>
+              <w:jc w:val="center"/>
+              <w:rPr>
+                <w:rFonts w:ascii="Arial" w:hAnsi="Arial"/>
+                <w:sz w:val="24"/>
+                <w:szCs w:val="20"/>
+                <w:lang w:eastAsia="fr-FR"/>
+              </w:rPr>
+            </w:pPr>
+            <w:r>
+              <w:rPr>
+                <w:rFonts w:ascii="Arial" w:hAnsi="Arial"/>
+                <w:sz w:val="24"/>
+                <w:szCs w:val="20"/>
+                <w:lang w:eastAsia="fr-FR"/>
+              </w:rPr>
+              <w:t>Description</w:t>
+            </w:r>
+          </w:p>
+        </w:tc>
+      </w:tr>
+      <w:tr>
+        <w:tc>
+          <w:tcPr>
+            <w:tcW w:w="2819" w:type="dxa"/>
+          </w:tcPr>
+          <w:p>
+            <w:pPr>
+              <w:pStyle w:val="Retraitnormal1"/>
+              <w:numPr>
+                <w:ilvl w:val="0"/>
+                <w:numId w:val="0"/>
+              </w:numPr>
+              <w:jc w:val="center"/>
+              <w:rPr>
+                <w:rFonts w:ascii="Arial" w:hAnsi="Arial"/>
+                <w:sz w:val="24"/>
+                <w:szCs w:val="20"/>
+                <w:lang w:eastAsia="fr-FR"/>
+              </w:rPr>
+            </w:pPr>
+            <w:r>
+              <w:rPr>
+                <w:rFonts w:ascii="Arial" w:hAnsi="Arial"/>
+                <w:sz w:val="24"/>
+                <w:szCs w:val="20"/>
+                <w:lang w:eastAsia="fr-FR"/>
+              </w:rPr>
+              <w:t>Constructeur</w:t>
+            </w:r>
+          </w:p>
+        </w:tc>
+        <w:tc>
+          <w:tcPr>
+            <w:tcW w:w="5521" w:type="dxa"/>
+          </w:tcPr>
+          <w:p>
+            <w:pPr>
+              <w:pStyle w:val="Retraitnormal1"/>
+              <w:numPr>
+                <w:ilvl w:val="0"/>
+                <w:numId w:val="0"/>
+              </w:numPr>
+              <w:rPr>
+                <w:rFonts w:ascii="Arial" w:hAnsi="Arial"/>
+                <w:sz w:val="24"/>
+                <w:szCs w:val="20"/>
+                <w:lang w:eastAsia="fr-FR"/>
+              </w:rPr>
+            </w:pPr>
+          </w:p>
+        </w:tc>
+      </w:tr>
+      <w:tr>
+        <w:tc>
+          <w:tcPr>
+            <w:tcW w:w="2819" w:type="dxa"/>
+          </w:tcPr>
+          <w:p>
+            <w:pPr>
+              <w:pStyle w:val="Retraitnormal1"/>
+              <w:numPr>
+                <w:ilvl w:val="0"/>
+                <w:numId w:val="0"/>
+              </w:numPr>
+              <w:jc w:val="center"/>
+              <w:rPr>
+                <w:rFonts w:ascii="Arial" w:hAnsi="Arial"/>
+                <w:sz w:val="24"/>
+                <w:szCs w:val="20"/>
+                <w:lang w:eastAsia="fr-FR"/>
+              </w:rPr>
+            </w:pPr>
+          </w:p>
+        </w:tc>
+        <w:tc>
+          <w:tcPr>
+            <w:tcW w:w="5521" w:type="dxa"/>
+          </w:tcPr>
+          <w:p>
+            <w:pPr>
+              <w:pStyle w:val="Retraitnormal1"/>
+              <w:numPr>
+                <w:ilvl w:val="0"/>
+                <w:numId w:val="0"/>
+              </w:numPr>
+              <w:rPr>
+                <w:rFonts w:ascii="Arial" w:hAnsi="Arial"/>
+                <w:sz w:val="24"/>
+                <w:szCs w:val="20"/>
+                <w:lang w:eastAsia="fr-FR"/>
+              </w:rPr>
+            </w:pPr>
+          </w:p>
+        </w:tc>
+      </w:tr>
+      <w:tr>
+        <w:tc>
+          <w:tcPr>
+            <w:tcW w:w="2819" w:type="dxa"/>
+          </w:tcPr>
+          <w:p>
+            <w:pPr>
+              <w:pStyle w:val="Retraitnormal1"/>
+              <w:numPr>
+                <w:ilvl w:val="0"/>
+                <w:numId w:val="0"/>
+              </w:numPr>
+              <w:jc w:val="center"/>
+              <w:rPr>
+                <w:rFonts w:ascii="Arial" w:hAnsi="Arial"/>
+                <w:sz w:val="24"/>
+                <w:szCs w:val="20"/>
+                <w:lang w:eastAsia="fr-FR"/>
+              </w:rPr>
+            </w:pPr>
+          </w:p>
+        </w:tc>
+        <w:tc>
+          <w:tcPr>
+            <w:tcW w:w="5521" w:type="dxa"/>
+          </w:tcPr>
+          <w:p>
+            <w:pPr>
+              <w:pStyle w:val="Retraitnormal1"/>
+              <w:numPr>
+                <w:ilvl w:val="0"/>
+                <w:numId w:val="0"/>
+              </w:numPr>
+              <w:rPr>
+                <w:rFonts w:ascii="Arial" w:hAnsi="Arial"/>
+                <w:sz w:val="24"/>
+                <w:szCs w:val="20"/>
+                <w:lang w:eastAsia="fr-FR"/>
+              </w:rPr>
+            </w:pPr>
+          </w:p>
+        </w:tc>
+      </w:tr>
+    </w:tbl>
+    <w:p>
+      <w:pPr>
+        <w:pStyle w:val="Retraitnormal1"/>
+        <w:numPr>
+          <w:ilvl w:val="0"/>
+          <w:numId w:val="0"/>
+        </w:numPr>
+        <w:ind w:left="720"/>
+        <w:rPr>
+          <w:rFonts w:ascii="Arial" w:hAnsi="Arial"/>
+          <w:sz w:val="24"/>
+          <w:szCs w:val="20"/>
+          <w:lang w:eastAsia="fr-FR"/>
+        </w:rPr>
+      </w:pPr>
+    </w:p>
+    <w:p>
+      <w:pPr>
+        <w:pStyle w:val="Retraitnormal1"/>
+        <w:numPr>
+          <w:ilvl w:val="0"/>
+          <w:numId w:val="0"/>
+        </w:numPr>
+        <w:rPr>
+          <w:rFonts w:ascii="Arial" w:hAnsi="Arial"/>
+          <w:sz w:val="24"/>
+          <w:szCs w:val="20"/>
+          <w:lang w:eastAsia="fr-FR"/>
+        </w:rPr>
+      </w:pPr>
+    </w:p>
+    <w:p>
+      <w:pPr>
+        <w:pStyle w:val="Retraitnormal1"/>
+        <w:numPr>
+          <w:ilvl w:val="0"/>
+          <w:numId w:val="16"/>
+        </w:numPr>
+        <w:rPr>
+          <w:rFonts w:ascii="Arial" w:hAnsi="Arial"/>
+          <w:b/>
+          <w:sz w:val="24"/>
+          <w:szCs w:val="20"/>
+          <w:lang w:eastAsia="fr-FR"/>
+        </w:rPr>
+      </w:pPr>
+      <w:r>
+        <w:rPr>
+          <w:rFonts w:ascii="Arial" w:hAnsi="Arial"/>
+          <w:b/>
+          <w:sz w:val="24"/>
+          <w:szCs w:val="20"/>
+          <w:lang w:eastAsia="fr-FR"/>
+        </w:rPr>
+        <w:t>Chargement de fichiers</w:t>
+      </w:r>
+    </w:p>
+    <w:p>
+      <w:pPr>
+        <w:pStyle w:val="Retraitnormal1"/>
+        <w:numPr>
+          <w:ilvl w:val="0"/>
+          <w:numId w:val="16"/>
+        </w:numPr>
+        <w:rPr>
+          <w:rFonts w:ascii="Arial" w:hAnsi="Arial"/>
+          <w:b/>
+          <w:sz w:val="24"/>
+          <w:szCs w:val="20"/>
+          <w:lang w:eastAsia="fr-FR"/>
+        </w:rPr>
+      </w:pPr>
+      <w:r>
+        <w:rPr>
+          <w:rFonts w:ascii="Arial" w:hAnsi="Arial"/>
+          <w:b/>
+          <w:sz w:val="24"/>
+          <w:szCs w:val="20"/>
+          <w:lang w:eastAsia="fr-FR"/>
+        </w:rPr>
+        <w:t>Vérification du format automatique</w:t>
+      </w:r>
+    </w:p>
+    <w:p>
+      <w:pPr>
+        <w:pStyle w:val="Retraitnormal1"/>
+        <w:numPr>
+          <w:ilvl w:val="0"/>
+          <w:numId w:val="16"/>
+        </w:numPr>
+        <w:rPr>
+          <w:rFonts w:ascii="Arial" w:hAnsi="Arial"/>
+          <w:b/>
+          <w:sz w:val="24"/>
+          <w:szCs w:val="20"/>
+          <w:lang w:eastAsia="fr-FR"/>
+        </w:rPr>
+      </w:pPr>
+      <w:r>
+        <w:rPr>
+          <w:rFonts w:ascii="Arial" w:hAnsi="Arial"/>
+          <w:b/>
+          <w:sz w:val="24"/>
+          <w:szCs w:val="20"/>
+          <w:lang w:eastAsia="fr-FR"/>
+        </w:rPr>
+        <w:t>Résumé avec le nombre d’événements</w:t>
+      </w:r>
+    </w:p>
+    <w:p>
+      <w:pPr>
+        <w:pStyle w:val="Retraitnormal1"/>
+        <w:numPr>
+          <w:ilvl w:val="0"/>
+          <w:numId w:val="16"/>
+        </w:numPr>
+        <w:rPr>
+          <w:rFonts w:ascii="Arial" w:hAnsi="Arial"/>
+          <w:b/>
+          <w:sz w:val="24"/>
+          <w:szCs w:val="20"/>
+          <w:lang w:eastAsia="fr-FR"/>
+        </w:rPr>
+      </w:pPr>
+      <w:r>
+        <w:rPr>
+          <w:rFonts w:ascii="Arial" w:hAnsi="Arial"/>
+          <w:b/>
+          <w:sz w:val="24"/>
+          <w:szCs w:val="20"/>
+          <w:lang w:eastAsia="fr-FR"/>
+        </w:rPr>
+        <w:t>Pop-up de fusion</w:t>
+      </w:r>
+    </w:p>
+    <w:p>
+      <w:pPr>
+        <w:pStyle w:val="Retraitnormal1"/>
+        <w:numPr>
+          <w:ilvl w:val="0"/>
+          <w:numId w:val="16"/>
+        </w:numPr>
+        <w:rPr>
+          <w:rFonts w:ascii="Arial" w:hAnsi="Arial"/>
+          <w:b/>
+          <w:sz w:val="24"/>
+          <w:szCs w:val="20"/>
+          <w:lang w:eastAsia="fr-FR"/>
+        </w:rPr>
+      </w:pPr>
+      <w:r>
+        <w:rPr>
+          <w:rFonts w:ascii="Arial" w:hAnsi="Arial"/>
+          <w:b/>
+          <w:sz w:val="24"/>
+          <w:szCs w:val="20"/>
+          <w:lang w:eastAsia="fr-FR"/>
+        </w:rPr>
+        <w:t>Barre de progression</w:t>
+      </w:r>
+    </w:p>
+    <w:p>
+      <w:pPr>
+        <w:pStyle w:val="Retraitnormal1"/>
+        <w:numPr>
+          <w:ilvl w:val="0"/>
+          <w:numId w:val="16"/>
+        </w:numPr>
+        <w:rPr>
+          <w:rFonts w:ascii="Arial" w:hAnsi="Arial"/>
+          <w:b/>
+          <w:sz w:val="24"/>
+          <w:szCs w:val="20"/>
+          <w:lang w:eastAsia="fr-FR"/>
+        </w:rPr>
+      </w:pPr>
+      <w:r>
+        <w:rPr>
+          <w:rFonts w:ascii="Arial" w:hAnsi="Arial"/>
+          <w:b/>
+          <w:sz w:val="24"/>
+          <w:szCs w:val="20"/>
+          <w:lang w:eastAsia="fr-FR"/>
+        </w:rPr>
+        <w:t>Avertissement fichier de destination</w:t>
+      </w:r>
+    </w:p>
+    <w:p>
+      <w:pPr>
+        <w:pStyle w:val="Retraitnormal1"/>
+        <w:numPr>
+          <w:ilvl w:val="0"/>
+          <w:numId w:val="16"/>
+        </w:numPr>
+        <w:rPr>
+          <w:rFonts w:ascii="Arial" w:hAnsi="Arial"/>
+          <w:b/>
+          <w:sz w:val="24"/>
+          <w:szCs w:val="20"/>
+          <w:lang w:eastAsia="fr-FR"/>
+        </w:rPr>
+      </w:pPr>
+      <w:r>
+        <w:rPr>
+          <w:rFonts w:ascii="Arial" w:hAnsi="Arial"/>
+          <w:b/>
+          <w:sz w:val="24"/>
+          <w:szCs w:val="20"/>
+          <w:lang w:eastAsia="fr-FR"/>
+        </w:rPr>
+        <w:t>Vérification de l’intégrité du fichier fusionné</w:t>
+      </w:r>
+    </w:p>
+    <w:p>
+      <w:pPr>
+        <w:pStyle w:val="Retraitnormal1"/>
+        <w:numPr>
+          <w:ilvl w:val="0"/>
+          <w:numId w:val="16"/>
+        </w:numPr>
+        <w:rPr>
+          <w:rFonts w:ascii="Arial" w:hAnsi="Arial"/>
+          <w:b/>
+          <w:sz w:val="24"/>
+          <w:szCs w:val="20"/>
+          <w:lang w:eastAsia="fr-FR"/>
+        </w:rPr>
+      </w:pPr>
+      <w:r>
+        <w:rPr>
+          <w:rFonts w:ascii="Arial" w:hAnsi="Arial"/>
+          <w:b/>
+          <w:sz w:val="24"/>
+          <w:szCs w:val="20"/>
+          <w:lang w:eastAsia="fr-FR"/>
+        </w:rPr>
+        <w:t>Utilisation d’un système de versioning</w:t>
+      </w:r>
+    </w:p>
+    <w:p>
+      <w:pPr>
+        <w:pStyle w:val="Retraitnormal1"/>
+        <w:numPr>
+          <w:ilvl w:val="0"/>
+          <w:numId w:val="16"/>
+        </w:numPr>
+        <w:rPr>
+          <w:rFonts w:ascii="Arial" w:hAnsi="Arial"/>
+          <w:b/>
+          <w:sz w:val="24"/>
+          <w:szCs w:val="20"/>
+          <w:lang w:eastAsia="fr-FR"/>
+        </w:rPr>
+      </w:pPr>
+      <w:r>
+        <w:rPr>
+          <w:rFonts w:ascii="Arial" w:hAnsi="Arial"/>
+          <w:b/>
+          <w:sz w:val="24"/>
+          <w:szCs w:val="20"/>
+          <w:lang w:eastAsia="fr-FR"/>
+        </w:rPr>
+        <w:t>Rubrique d’aide</w:t>
+      </w:r>
+    </w:p>
+    <w:p>
+      <w:pPr>
+        <w:pStyle w:val="Retraitnormal1"/>
+        <w:numPr>
+          <w:ilvl w:val="0"/>
+          <w:numId w:val="16"/>
+        </w:numPr>
+        <w:rPr>
+          <w:rFonts w:ascii="Arial" w:hAnsi="Arial"/>
+          <w:b/>
+          <w:sz w:val="24"/>
+          <w:szCs w:val="20"/>
+          <w:lang w:eastAsia="fr-FR"/>
+        </w:rPr>
+      </w:pPr>
+      <w:r>
+        <w:rPr>
+          <w:rFonts w:ascii="Arial" w:hAnsi="Arial"/>
+          <w:b/>
+          <w:sz w:val="24"/>
+          <w:szCs w:val="20"/>
+          <w:lang w:eastAsia="fr-FR"/>
+        </w:rPr>
+        <w:t>Respect des normes ETML</w:t>
       </w:r>
     </w:p>
     <w:p>
@@ -7897,176 +9464,28 @@
         <w:ind w:left="360"/>
         <w:rPr>
           <w:rFonts w:ascii="Arial" w:hAnsi="Arial" w:cs="Arial"/>
-          <w:iCs/>
+          <w:i/>
           <w:sz w:val="24"/>
         </w:rPr>
       </w:pPr>
-    </w:p>
-    <w:p>
-      <w:pPr>
-        <w:pStyle w:val="Titre2"/>
-        <w:rPr>
-          <w:i w:val="0"/>
-          <w:iCs/>
-        </w:rPr>
-      </w:pPr>
-      <w:bookmarkStart w:id="12" w:name="_Toc71699409"/>
-      <w:r>
-        <w:rPr>
-          <w:i w:val="0"/>
-          <w:iCs/>
-        </w:rPr>
-        <w:t>Planification</w:t>
-      </w:r>
-      <w:bookmarkEnd w:id="12"/>
-    </w:p>
-    <w:p/>
-    <w:p>
-      <w:pPr>
-        <w:pStyle w:val="Retraitnormal1"/>
-        <w:numPr>
-          <w:ilvl w:val="0"/>
-          <w:numId w:val="0"/>
-        </w:numPr>
-        <w:ind w:left="349"/>
-        <w:rPr>
-          <w:rFonts w:ascii="Arial" w:hAnsi="Arial"/>
-          <w:i/>
-          <w:iCs/>
+      <w:r>
+        <w:rPr>
+          <w:rFonts w:ascii="Arial" w:hAnsi="Arial" w:cs="Arial"/>
+          <w:i/>
           <w:sz w:val="24"/>
-          <w:szCs w:val="14"/>
-          <w:lang w:eastAsia="fr-FR"/>
-        </w:rPr>
-      </w:pPr>
-      <w:r>
-        <w:rPr>
-          <w:rFonts w:ascii="Arial" w:hAnsi="Arial"/>
-          <w:i/>
-          <w:iCs/>
+        </w:rPr>
+        <w:t xml:space="preserve">Fournir tous les document de </w:t>
+      </w:r>
+      <w:proofErr w:type="gramStart"/>
+      <w:r>
+        <w:rPr>
+          <w:rFonts w:ascii="Arial" w:hAnsi="Arial" w:cs="Arial"/>
+          <w:i/>
           <w:sz w:val="24"/>
-          <w:szCs w:val="14"/>
-          <w:lang w:eastAsia="fr-FR"/>
-        </w:rPr>
-        <w:t>Révision de la planification initiale du projet :</w:t>
-      </w:r>
-    </w:p>
-    <w:p>
-      <w:pPr>
-        <w:pStyle w:val="Retraitnormal1"/>
-        <w:numPr>
-          <w:ilvl w:val="0"/>
-          <w:numId w:val="0"/>
-        </w:numPr>
-        <w:ind w:left="349"/>
-        <w:rPr>
-          <w:rFonts w:ascii="Arial" w:hAnsi="Arial"/>
-          <w:i/>
-          <w:iCs/>
-          <w:sz w:val="24"/>
-          <w:szCs w:val="14"/>
-          <w:lang w:eastAsia="fr-FR"/>
-        </w:rPr>
-      </w:pPr>
-    </w:p>
-    <w:p>
-      <w:pPr>
-        <w:pStyle w:val="Retraitnormal1"/>
-        <w:numPr>
-          <w:ilvl w:val="0"/>
-          <w:numId w:val="7"/>
-        </w:numPr>
-        <w:rPr>
-          <w:rFonts w:ascii="Arial" w:hAnsi="Arial"/>
-          <w:i/>
-          <w:iCs/>
-          <w:sz w:val="24"/>
-          <w:szCs w:val="14"/>
-          <w:lang w:eastAsia="fr-FR"/>
-        </w:rPr>
-      </w:pPr>
-      <w:proofErr w:type="gramStart"/>
-      <w:r>
-        <w:rPr>
-          <w:rFonts w:ascii="Arial" w:hAnsi="Arial"/>
-          <w:i/>
-          <w:iCs/>
-          <w:sz w:val="24"/>
-          <w:szCs w:val="14"/>
-          <w:lang w:eastAsia="fr-FR"/>
-        </w:rPr>
-        <w:t>planning</w:t>
+        </w:rPr>
+        <w:t>conception:</w:t>
       </w:r>
       <w:proofErr w:type="gramEnd"/>
-      <w:r>
-        <w:rPr>
-          <w:rFonts w:ascii="Arial" w:hAnsi="Arial"/>
-          <w:i/>
-          <w:iCs/>
-          <w:sz w:val="24"/>
-          <w:szCs w:val="14"/>
-          <w:lang w:eastAsia="fr-FR"/>
-        </w:rPr>
-        <w:t xml:space="preserve"> indiquant les dates de début et de fin du projet ainsi que le découpage connu des diverses phases. </w:t>
-      </w:r>
-    </w:p>
-    <w:p>
-      <w:pPr>
-        <w:pStyle w:val="Retraitnormal1"/>
-        <w:numPr>
-          <w:ilvl w:val="0"/>
-          <w:numId w:val="7"/>
-        </w:numPr>
-        <w:rPr>
-          <w:rFonts w:ascii="Arial" w:hAnsi="Arial"/>
-          <w:i/>
-          <w:iCs/>
-          <w:sz w:val="24"/>
-          <w:szCs w:val="14"/>
-          <w:lang w:eastAsia="fr-FR"/>
-        </w:rPr>
-      </w:pPr>
-      <w:proofErr w:type="gramStart"/>
-      <w:r>
-        <w:rPr>
-          <w:rFonts w:ascii="Arial" w:hAnsi="Arial"/>
-          <w:i/>
-          <w:iCs/>
-          <w:sz w:val="24"/>
-          <w:szCs w:val="14"/>
-          <w:lang w:eastAsia="fr-FR"/>
-        </w:rPr>
-        <w:t>partage</w:t>
-      </w:r>
-      <w:proofErr w:type="gramEnd"/>
-      <w:r>
-        <w:rPr>
-          <w:rFonts w:ascii="Arial" w:hAnsi="Arial"/>
-          <w:i/>
-          <w:iCs/>
-          <w:sz w:val="24"/>
-          <w:szCs w:val="14"/>
-          <w:lang w:eastAsia="fr-FR"/>
-        </w:rPr>
-        <w:t xml:space="preserve"> des tâches en cas de travail à plusieurs.</w:t>
-      </w:r>
-    </w:p>
-    <w:p>
-      <w:pPr>
-        <w:pStyle w:val="Retraitnormal1"/>
-        <w:numPr>
-          <w:ilvl w:val="0"/>
-          <w:numId w:val="0"/>
-        </w:numPr>
-        <w:ind w:left="720"/>
-        <w:rPr>
-          <w:rFonts w:ascii="Arial" w:hAnsi="Arial"/>
-          <w:i/>
-          <w:iCs/>
-          <w:sz w:val="24"/>
-          <w:szCs w:val="14"/>
-          <w:lang w:eastAsia="fr-FR"/>
-        </w:rPr>
-      </w:pPr>
     </w:p>
     <w:p>
       <w:pPr>
@@ -8077,418 +9496,6 @@
         </w:numPr>
         <w:ind w:left="360"/>
         <w:rPr>
-          <w:rFonts w:ascii="Arial" w:hAnsi="Arial"/>
-          <w:i/>
-          <w:iCs/>
-          <w:sz w:val="24"/>
-          <w:szCs w:val="14"/>
-          <w:lang w:eastAsia="fr-FR"/>
-        </w:rPr>
-      </w:pPr>
-      <w:r>
-        <w:rPr>
-          <w:rFonts w:ascii="Arial" w:hAnsi="Arial"/>
-          <w:i/>
-          <w:iCs/>
-          <w:sz w:val="24"/>
-          <w:szCs w:val="14"/>
-          <w:lang w:eastAsia="fr-FR"/>
-        </w:rPr>
-        <w:t xml:space="preserve">Il s’agit en principe de la planification </w:t>
-      </w:r>
-      <w:r>
-        <w:rPr>
-          <w:rFonts w:ascii="Arial" w:hAnsi="Arial"/>
-          <w:b/>
-          <w:bCs/>
-          <w:i/>
-          <w:iCs/>
-          <w:sz w:val="24"/>
-          <w:szCs w:val="14"/>
-          <w:lang w:eastAsia="fr-FR"/>
-        </w:rPr>
-        <w:t>définitive du projet</w:t>
-      </w:r>
-      <w:r>
-        <w:rPr>
-          <w:rFonts w:ascii="Arial" w:hAnsi="Arial"/>
-          <w:i/>
-          <w:iCs/>
-          <w:sz w:val="24"/>
-          <w:szCs w:val="14"/>
-          <w:lang w:eastAsia="fr-FR"/>
-        </w:rPr>
-        <w:t>. Elle peut être ensuite affinée (découpage des tâches). Si les délais doivent être ensuite modifiés, le responsable de projet doit être avisé, et les raisons doivent être expliquées dans l’historique.</w:t>
-      </w:r>
-    </w:p>
-    <w:p>
-      <w:pPr>
-        <w:pStyle w:val="Retraitnormal1"/>
-        <w:numPr>
-          <w:ilvl w:val="0"/>
-          <w:numId w:val="0"/>
-        </w:numPr>
-        <w:ind w:left="360"/>
-        <w:rPr>
-          <w:rFonts w:ascii="Arial" w:hAnsi="Arial"/>
-          <w:i/>
-          <w:iCs/>
-          <w:sz w:val="24"/>
-          <w:szCs w:val="14"/>
-          <w:lang w:eastAsia="fr-FR"/>
-        </w:rPr>
-      </w:pPr>
-    </w:p>
-    <w:p>
-      <w:pPr>
-        <w:pStyle w:val="Titre2"/>
-        <w:rPr>
-          <w:i w:val="0"/>
-          <w:iCs/>
-        </w:rPr>
-      </w:pPr>
-      <w:bookmarkStart w:id="13" w:name="_Toc25553314"/>
-      <w:bookmarkStart w:id="14" w:name="_Toc71691019"/>
-      <w:bookmarkStart w:id="15" w:name="_Toc71699410"/>
-      <w:r>
-        <w:rPr>
-          <w:i w:val="0"/>
-          <w:iCs/>
-        </w:rPr>
-        <w:t>Dossier de conception</w:t>
-      </w:r>
-      <w:bookmarkEnd w:id="13"/>
-      <w:bookmarkEnd w:id="14"/>
-      <w:bookmarkEnd w:id="15"/>
-    </w:p>
-    <w:p>
-      <w:pPr>
-        <w:pStyle w:val="Retraitnormal1"/>
-        <w:numPr>
-          <w:ilvl w:val="0"/>
-          <w:numId w:val="16"/>
-        </w:numPr>
-        <w:rPr>
-          <w:rFonts w:ascii="Arial" w:hAnsi="Arial"/>
-          <w:b/>
-          <w:sz w:val="24"/>
-          <w:szCs w:val="20"/>
-          <w:lang w:eastAsia="fr-FR"/>
-        </w:rPr>
-      </w:pPr>
-      <w:r>
-        <w:rPr>
-          <w:rFonts w:ascii="Arial" w:hAnsi="Arial"/>
-          <w:b/>
-          <w:sz w:val="24"/>
-          <w:szCs w:val="20"/>
-          <w:lang w:eastAsia="fr-FR"/>
-        </w:rPr>
-        <w:t>Maximum de 10 fichiers source</w:t>
-      </w:r>
-    </w:p>
-    <w:p>
-      <w:pPr>
-        <w:pStyle w:val="Retraitnormal1"/>
-        <w:numPr>
-          <w:ilvl w:val="0"/>
-          <w:numId w:val="16"/>
-        </w:numPr>
-        <w:rPr>
-          <w:rFonts w:ascii="Arial" w:hAnsi="Arial"/>
-          <w:b/>
-          <w:sz w:val="24"/>
-          <w:szCs w:val="20"/>
-          <w:lang w:eastAsia="fr-FR"/>
-        </w:rPr>
-      </w:pPr>
-      <w:r>
-        <w:rPr>
-          <w:rFonts w:ascii="Arial" w:hAnsi="Arial"/>
-          <w:b/>
-          <w:sz w:val="24"/>
-          <w:szCs w:val="20"/>
-          <w:lang w:eastAsia="fr-FR"/>
-        </w:rPr>
-        <w:t>Chargement de fichiers</w:t>
-      </w:r>
-    </w:p>
-    <w:p>
-      <w:pPr>
-        <w:pStyle w:val="Retraitnormal1"/>
-        <w:numPr>
-          <w:ilvl w:val="0"/>
-          <w:numId w:val="16"/>
-        </w:numPr>
-        <w:rPr>
-          <w:rFonts w:ascii="Arial" w:hAnsi="Arial"/>
-          <w:b/>
-          <w:sz w:val="24"/>
-          <w:szCs w:val="20"/>
-          <w:lang w:eastAsia="fr-FR"/>
-        </w:rPr>
-      </w:pPr>
-      <w:r>
-        <w:rPr>
-          <w:rFonts w:ascii="Arial" w:hAnsi="Arial"/>
-          <w:b/>
-          <w:sz w:val="24"/>
-          <w:szCs w:val="20"/>
-          <w:lang w:eastAsia="fr-FR"/>
-        </w:rPr>
-        <w:t>Vérification du format automatique</w:t>
-      </w:r>
-    </w:p>
-    <w:p>
-      <w:pPr>
-        <w:pStyle w:val="Retraitnormal1"/>
-        <w:numPr>
-          <w:ilvl w:val="0"/>
-          <w:numId w:val="16"/>
-        </w:numPr>
-        <w:rPr>
-          <w:rFonts w:ascii="Arial" w:hAnsi="Arial"/>
-          <w:b/>
-          <w:sz w:val="24"/>
-          <w:szCs w:val="20"/>
-          <w:lang w:eastAsia="fr-FR"/>
-        </w:rPr>
-      </w:pPr>
-      <w:r>
-        <w:rPr>
-          <w:rFonts w:ascii="Arial" w:hAnsi="Arial"/>
-          <w:b/>
-          <w:sz w:val="24"/>
-          <w:szCs w:val="20"/>
-          <w:lang w:eastAsia="fr-FR"/>
-        </w:rPr>
-        <w:t>Résumé avec le nombre d’événements</w:t>
-      </w:r>
-    </w:p>
-    <w:p>
-      <w:pPr>
-        <w:pStyle w:val="Retraitnormal1"/>
-        <w:numPr>
-          <w:ilvl w:val="0"/>
-          <w:numId w:val="16"/>
-        </w:numPr>
-        <w:rPr>
-          <w:rFonts w:ascii="Arial" w:hAnsi="Arial"/>
-          <w:b/>
-          <w:sz w:val="24"/>
-          <w:szCs w:val="20"/>
-          <w:lang w:eastAsia="fr-FR"/>
-        </w:rPr>
-      </w:pPr>
-      <w:r>
-        <w:rPr>
-          <w:rFonts w:ascii="Arial" w:hAnsi="Arial"/>
-          <w:b/>
-          <w:sz w:val="24"/>
-          <w:szCs w:val="20"/>
-          <w:lang w:eastAsia="fr-FR"/>
-        </w:rPr>
-        <w:t>Pop-up de fusion</w:t>
-      </w:r>
-    </w:p>
-    <w:p>
-      <w:pPr>
-        <w:pStyle w:val="Retraitnormal1"/>
-        <w:numPr>
-          <w:ilvl w:val="0"/>
-          <w:numId w:val="16"/>
-        </w:numPr>
-        <w:rPr>
-          <w:rFonts w:ascii="Arial" w:hAnsi="Arial"/>
-          <w:b/>
-          <w:sz w:val="24"/>
-          <w:szCs w:val="20"/>
-          <w:lang w:eastAsia="fr-FR"/>
-        </w:rPr>
-      </w:pPr>
-      <w:r>
-        <w:rPr>
-          <w:rFonts w:ascii="Arial" w:hAnsi="Arial"/>
-          <w:b/>
-          <w:sz w:val="24"/>
-          <w:szCs w:val="20"/>
-          <w:lang w:eastAsia="fr-FR"/>
-        </w:rPr>
-        <w:t>Barre de progression</w:t>
-      </w:r>
-    </w:p>
-    <w:p>
-      <w:pPr>
-        <w:pStyle w:val="Retraitnormal1"/>
-        <w:numPr>
-          <w:ilvl w:val="0"/>
-          <w:numId w:val="16"/>
-        </w:numPr>
-        <w:rPr>
-          <w:rFonts w:ascii="Arial" w:hAnsi="Arial"/>
-          <w:b/>
-          <w:sz w:val="24"/>
-          <w:szCs w:val="20"/>
-          <w:lang w:eastAsia="fr-FR"/>
-        </w:rPr>
-      </w:pPr>
-      <w:r>
-        <w:rPr>
-          <w:rFonts w:ascii="Arial" w:hAnsi="Arial"/>
-          <w:b/>
-          <w:sz w:val="24"/>
-          <w:szCs w:val="20"/>
-          <w:lang w:eastAsia="fr-FR"/>
-        </w:rPr>
-        <w:t>Avertissement fichier de destination</w:t>
-      </w:r>
-    </w:p>
-    <w:p>
-      <w:pPr>
-        <w:pStyle w:val="Retraitnormal1"/>
-        <w:numPr>
-          <w:ilvl w:val="0"/>
-          <w:numId w:val="16"/>
-        </w:numPr>
-        <w:rPr>
-          <w:rFonts w:ascii="Arial" w:hAnsi="Arial"/>
-          <w:b/>
-          <w:sz w:val="24"/>
-          <w:szCs w:val="20"/>
-          <w:lang w:eastAsia="fr-FR"/>
-        </w:rPr>
-      </w:pPr>
-      <w:r>
-        <w:rPr>
-          <w:rFonts w:ascii="Arial" w:hAnsi="Arial"/>
-          <w:b/>
-          <w:sz w:val="24"/>
-          <w:szCs w:val="20"/>
-          <w:lang w:eastAsia="fr-FR"/>
-        </w:rPr>
-        <w:t>Vérification de l’intégrité du fichier fusionné</w:t>
-      </w:r>
-    </w:p>
-    <w:p>
-      <w:pPr>
-        <w:pStyle w:val="Retraitnormal1"/>
-        <w:numPr>
-          <w:ilvl w:val="0"/>
-          <w:numId w:val="16"/>
-        </w:numPr>
-        <w:rPr>
-          <w:rFonts w:ascii="Arial" w:hAnsi="Arial"/>
-          <w:b/>
-          <w:sz w:val="24"/>
-          <w:szCs w:val="20"/>
-          <w:lang w:eastAsia="fr-FR"/>
-        </w:rPr>
-      </w:pPr>
-      <w:r>
-        <w:rPr>
-          <w:rFonts w:ascii="Arial" w:hAnsi="Arial"/>
-          <w:b/>
-          <w:sz w:val="24"/>
-          <w:szCs w:val="20"/>
-          <w:lang w:eastAsia="fr-FR"/>
-        </w:rPr>
-        <w:t>Utilisation d’un système de versioning</w:t>
-      </w:r>
-    </w:p>
-    <w:p>
-      <w:pPr>
-        <w:pStyle w:val="Retraitnormal1"/>
-        <w:numPr>
-          <w:ilvl w:val="0"/>
-          <w:numId w:val="16"/>
-        </w:numPr>
-        <w:rPr>
-          <w:rFonts w:ascii="Arial" w:hAnsi="Arial"/>
-          <w:b/>
-          <w:sz w:val="24"/>
-          <w:szCs w:val="20"/>
-          <w:lang w:eastAsia="fr-FR"/>
-        </w:rPr>
-      </w:pPr>
-      <w:r>
-        <w:rPr>
-          <w:rFonts w:ascii="Arial" w:hAnsi="Arial"/>
-          <w:b/>
-          <w:sz w:val="24"/>
-          <w:szCs w:val="20"/>
-          <w:lang w:eastAsia="fr-FR"/>
-        </w:rPr>
-        <w:t>Rubrique d’aide</w:t>
-      </w:r>
-    </w:p>
-    <w:p>
-      <w:pPr>
-        <w:pStyle w:val="Retraitnormal1"/>
-        <w:numPr>
-          <w:ilvl w:val="0"/>
-          <w:numId w:val="16"/>
-        </w:numPr>
-        <w:rPr>
-          <w:rFonts w:ascii="Arial" w:hAnsi="Arial"/>
-          <w:b/>
-          <w:sz w:val="24"/>
-          <w:szCs w:val="20"/>
-          <w:lang w:eastAsia="fr-FR"/>
-        </w:rPr>
-      </w:pPr>
-      <w:r>
-        <w:rPr>
-          <w:rFonts w:ascii="Arial" w:hAnsi="Arial"/>
-          <w:b/>
-          <w:sz w:val="24"/>
-          <w:szCs w:val="20"/>
-          <w:lang w:eastAsia="fr-FR"/>
-        </w:rPr>
-        <w:t>Respect des normes ETML</w:t>
-      </w:r>
-    </w:p>
-    <w:p>
-      <w:pPr>
-        <w:pStyle w:val="Retraitnormal1"/>
-        <w:numPr>
-          <w:ilvl w:val="0"/>
-          <w:numId w:val="0"/>
-        </w:numPr>
-        <w:ind w:left="360"/>
-        <w:rPr>
-          <w:rFonts w:ascii="Arial" w:hAnsi="Arial" w:cs="Arial"/>
-          <w:i/>
-          <w:sz w:val="24"/>
-        </w:rPr>
-      </w:pPr>
-      <w:r>
-        <w:rPr>
-          <w:rFonts w:ascii="Arial" w:hAnsi="Arial" w:cs="Arial"/>
-          <w:i/>
-          <w:sz w:val="24"/>
-        </w:rPr>
-        <w:t xml:space="preserve">Fournir tous les document de </w:t>
-      </w:r>
-      <w:proofErr w:type="gramStart"/>
-      <w:r>
-        <w:rPr>
-          <w:rFonts w:ascii="Arial" w:hAnsi="Arial" w:cs="Arial"/>
-          <w:i/>
-          <w:sz w:val="24"/>
-        </w:rPr>
-        <w:t>conception:</w:t>
-      </w:r>
-      <w:proofErr w:type="gramEnd"/>
-    </w:p>
-    <w:p>
-      <w:pPr>
-        <w:pStyle w:val="Retraitnormal1"/>
-        <w:numPr>
-          <w:ilvl w:val="0"/>
-          <w:numId w:val="0"/>
-        </w:numPr>
-        <w:ind w:left="360"/>
-        <w:rPr>
           <w:rFonts w:ascii="Arial" w:hAnsi="Arial" w:cs="Arial"/>
           <w:i/>
           <w:sz w:val="24"/>
@@ -8645,6 +9652,7 @@
           <w:i/>
           <w:sz w:val="24"/>
         </w:rPr>
+        <w:lastRenderedPageBreak/>
         <w:t>site</w:t>
       </w:r>
       <w:proofErr w:type="gramEnd"/>
@@ -9121,7 +10129,6 @@
           <w:i/>
           <w:iCs/>
         </w:rPr>
-        <w:lastRenderedPageBreak/>
         <w:t xml:space="preserve">NOTE : </w:t>
       </w:r>
       <w:r>
@@ -9398,6 +10405,7 @@
           <w:i w:val="0"/>
           <w:iCs/>
         </w:rPr>
+        <w:lastRenderedPageBreak/>
         <w:t>Liste des documents</w:t>
       </w:r>
       <w:bookmarkEnd w:id="28"/>
@@ -9854,7 +10862,7 @@
         </w:rPr>
         <w:t xml:space="preserve">Lien : </w:t>
       </w:r>
-      <w:hyperlink r:id="rId31" w:history="1">
+      <w:hyperlink r:id="rId37" w:history="1">
         <w:r>
           <w:rPr>
             <w:rStyle w:val="Lienhypertexte"/>
@@ -9962,7 +10970,7 @@
         <w:br/>
         <w:t xml:space="preserve">Lien : </w:t>
       </w:r>
-      <w:hyperlink r:id="rId32" w:history="1">
+      <w:hyperlink r:id="rId38" w:history="1">
         <w:r>
           <w:rPr>
             <w:rStyle w:val="Lienhypertexte"/>
@@ -10352,8 +11360,8 @@
       </w:pPr>
     </w:p>
     <w:sectPr>
-      <w:headerReference w:type="default" r:id="rId33"/>
-      <w:footerReference w:type="default" r:id="rId34"/>
+      <w:headerReference w:type="default" r:id="rId39"/>
+      <w:footerReference w:type="default" r:id="rId40"/>
       <w:pgSz w:w="11906" w:h="16838" w:code="9"/>
       <w:pgMar w:top="1418" w:right="1418" w:bottom="1418" w:left="1418" w:header="720" w:footer="720" w:gutter="0"/>
       <w:cols w:space="720"/>
@@ -10440,7 +11448,7 @@
         <w:sz w:val="16"/>
         <w:szCs w:val="16"/>
       </w:rPr>
-      <w:t>17</w:t>
+      <w:t>20</w:t>
     </w:r>
     <w:r>
       <w:rPr>
@@ -11891,7 +12899,7 @@
         <w:rFonts w:hint="default"/>
       </w:rPr>
     </w:lvl>
-    <w:lvl w:ilvl="1" w:tplc="100C0019" w:tentative="1">
+    <w:lvl w:ilvl="1" w:tplc="100C0019">
       <w:start w:val="1"/>
       <w:numFmt w:val="lowerLetter"/>
       <w:lvlText w:val="%2."/>
@@ -14763,7 +15771,7 @@
 </file>
 
 <file path=customXml/itemProps1.xml><?xml version="1.0" encoding="utf-8"?>
-<ds:datastoreItem xmlns:ds="http://schemas.openxmlformats.org/officeDocument/2006/customXml" ds:itemID="{5D2205A8-70F0-463D-9550-F3D5DA4AE40B}">
+<ds:datastoreItem xmlns:ds="http://schemas.openxmlformats.org/officeDocument/2006/customXml" ds:itemID="{06201141-B9F2-4C71-B563-104D05F6ECAE}">
   <ds:schemaRefs>
     <ds:schemaRef ds:uri="http://schemas.openxmlformats.org/officeDocument/2006/bibliography"/>
   </ds:schemaRefs>

</xml_diff>

<commit_message>
Création et suppression de sources TERMINÉ
Minimum de 2 sources.
Il n'est pas possible de supprimer les deux première sources. Car sans cela il n'y aurait pas de fusion.
Explication de la classe "SourceComponents" dans le rapport. Explication de la méthode de supression. Ajout de l'ouverture d'un fichier.
</commit_message>
<xml_diff>
--- a/Documentation/2. Rapport/R-TPI-leoluna-Rapport.docx
+++ b/Documentation/2. Rapport/R-TPI-leoluna-Rapport.docx
@@ -2774,7 +2774,7 @@
             <v:path o:extrusionok="f" gradientshapeok="t" o:connecttype="rect"/>
             <o:lock v:ext="edit" aspectratio="t"/>
           </v:shapetype>
-          <v:shape id="_x0000_i1025" type="#_x0000_t75" style="width:372pt;height:32.25pt">
+          <v:shape id="_x0000_i1025" type="#_x0000_t75" style="width:372.15pt;height:31.8pt">
             <v:imagedata r:id="rId9" o:title="6"/>
           </v:shape>
         </w:pict>
@@ -3211,7 +3211,7 @@
           <w:szCs w:val="14"/>
         </w:rPr>
         <w:pict>
-          <v:shape id="_x0000_i1026" type="#_x0000_t75" style="width:213pt;height:654.75pt">
+          <v:shape id="_x0000_i1026" type="#_x0000_t75" style="width:213.2pt;height:654.55pt">
             <v:imagedata r:id="rId10" o:title="15"/>
           </v:shape>
         </w:pict>
@@ -4173,10 +4173,10 @@
               <wp:align>center</wp:align>
             </wp:positionH>
             <wp:positionV relativeFrom="paragraph">
-              <wp:posOffset>603439</wp:posOffset>
+              <wp:posOffset>565785</wp:posOffset>
             </wp:positionV>
-            <wp:extent cx="3050540" cy="510540"/>
-            <wp:effectExtent l="0" t="0" r="0" b="3810"/>
+            <wp:extent cx="2762250" cy="462280"/>
+            <wp:effectExtent l="0" t="0" r="0" b="0"/>
             <wp:wrapTopAndBottom/>
             <wp:docPr id="6" name="Image 6"/>
             <wp:cNvGraphicFramePr>
@@ -4204,7 +4204,7 @@
                   <pic:spPr>
                     <a:xfrm>
                       <a:off x="0" y="0"/>
-                      <a:ext cx="3050540" cy="510540"/>
+                      <a:ext cx="2762250" cy="462280"/>
                     </a:xfrm>
                     <a:prstGeom prst="rect">
                       <a:avLst/>
@@ -4213,6 +4213,9 @@
                 </pic:pic>
               </a:graphicData>
             </a:graphic>
+            <wp14:sizeRelH relativeFrom="margin">
+              <wp14:pctWidth>0</wp14:pctWidth>
+            </wp14:sizeRelH>
           </wp:anchor>
         </w:drawing>
       </w:r>
@@ -8801,7 +8804,7 @@
               <wp:align>center</wp:align>
             </wp:positionH>
             <wp:positionV relativeFrom="paragraph">
-              <wp:posOffset>661670</wp:posOffset>
+              <wp:posOffset>509270</wp:posOffset>
             </wp:positionV>
             <wp:extent cx="6284595" cy="704850"/>
             <wp:effectExtent l="0" t="0" r="1905" b="0"/>
@@ -8858,7 +8861,7 @@
           <w:szCs w:val="20"/>
           <w:lang w:val="fr-CH"/>
         </w:rPr>
-        <w:t>Voici comment un SourceComponents est composé :</w:t>
+        <w:t>Composition d’un SourceComponents :</w:t>
       </w:r>
       <w:r>
         <w:rPr>
@@ -8868,6 +8871,7 @@
           <w:lang w:val="fr-CH"/>
         </w:rPr>
         <w:br/>
+        <w:t>Variables</w:t>
       </w:r>
       <w:r>
         <w:rPr>
@@ -8876,8 +8880,7 @@
           <w:szCs w:val="20"/>
           <w:lang w:val="fr-CH"/>
         </w:rPr>
-        <w:br/>
-        <w:t>Variables</w:t>
+        <w:t xml:space="preserve"> principales</w:t>
       </w:r>
       <w:r>
         <w:rPr>
@@ -8886,50 +8889,7 @@
           <w:szCs w:val="20"/>
           <w:lang w:val="fr-CH"/>
         </w:rPr>
-        <w:t xml:space="preserve"> principales</w:t>
-      </w:r>
-      <w:r>
-        <w:rPr>
-          <w:rFonts w:ascii="Arial" w:hAnsi="Arial"/>
-          <w:sz w:val="24"/>
-          <w:szCs w:val="20"/>
-          <w:lang w:val="fr-CH"/>
-        </w:rPr>
         <w:t> :</w:t>
-      </w:r>
-    </w:p>
-    <w:p>
-      <w:pPr>
-        <w:pStyle w:val="Retraitnormal1"/>
-        <w:numPr>
-          <w:ilvl w:val="0"/>
-          <w:numId w:val="0"/>
-        </w:numPr>
-        <w:ind w:left="360" w:hanging="360"/>
-        <w:rPr>
-          <w:rFonts w:ascii="Arial" w:hAnsi="Arial"/>
-          <w:sz w:val="24"/>
-          <w:szCs w:val="20"/>
-          <w:lang w:val="fr-CH"/>
-        </w:rPr>
-      </w:pPr>
-      <w:r>
-        <w:rPr>
-          <w:rFonts w:ascii="Arial" w:hAnsi="Arial"/>
-          <w:sz w:val="24"/>
-          <w:szCs w:val="20"/>
-          <w:lang w:val="fr-CH"/>
-        </w:rPr>
-        <w:tab/>
-      </w:r>
-      <w:r>
-        <w:rPr>
-          <w:rFonts w:ascii="Arial" w:hAnsi="Arial"/>
-          <w:sz w:val="24"/>
-          <w:szCs w:val="20"/>
-          <w:lang w:val="fr-CH"/>
-        </w:rPr>
-        <w:tab/>
       </w:r>
     </w:p>
     <w:p>
@@ -8948,221 +8908,7 @@
           <w:lang w:eastAsia="fr-FR"/>
         </w:rPr>
       </w:pPr>
-      <w:bookmarkStart w:id="15" w:name="_GoBack"/>
-      <w:bookmarkEnd w:id="15"/>
-    </w:p>
-    <w:tbl>
-      <w:tblPr>
-        <w:tblStyle w:val="Grilledutableau"/>
-        <w:tblW w:w="0" w:type="auto"/>
-        <w:tblInd w:w="720" w:type="dxa"/>
-        <w:tblLook w:val="04A0" w:firstRow="1" w:lastRow="0" w:firstColumn="1" w:lastColumn="0" w:noHBand="0" w:noVBand="1"/>
-      </w:tblPr>
-      <w:tblGrid>
-        <w:gridCol w:w="2819"/>
-        <w:gridCol w:w="5521"/>
-      </w:tblGrid>
-      <w:tr>
-        <w:tc>
-          <w:tcPr>
-            <w:tcW w:w="2819" w:type="dxa"/>
-          </w:tcPr>
-          <w:p>
-            <w:pPr>
-              <w:pStyle w:val="Retraitnormal1"/>
-              <w:numPr>
-                <w:ilvl w:val="0"/>
-                <w:numId w:val="0"/>
-              </w:numPr>
-              <w:jc w:val="center"/>
-              <w:rPr>
-                <w:rFonts w:ascii="Arial" w:hAnsi="Arial"/>
-                <w:sz w:val="24"/>
-                <w:szCs w:val="20"/>
-                <w:lang w:eastAsia="fr-FR"/>
-              </w:rPr>
-            </w:pPr>
-            <w:r>
-              <w:rPr>
-                <w:rFonts w:ascii="Arial" w:hAnsi="Arial"/>
-                <w:sz w:val="24"/>
-                <w:szCs w:val="20"/>
-                <w:lang w:eastAsia="fr-FR"/>
-              </w:rPr>
-              <w:t>Méthode</w:t>
-            </w:r>
-          </w:p>
-        </w:tc>
-        <w:tc>
-          <w:tcPr>
-            <w:tcW w:w="5521" w:type="dxa"/>
-          </w:tcPr>
-          <w:p>
-            <w:pPr>
-              <w:pStyle w:val="Retraitnormal1"/>
-              <w:numPr>
-                <w:ilvl w:val="0"/>
-                <w:numId w:val="0"/>
-              </w:numPr>
-              <w:jc w:val="center"/>
-              <w:rPr>
-                <w:rFonts w:ascii="Arial" w:hAnsi="Arial"/>
-                <w:sz w:val="24"/>
-                <w:szCs w:val="20"/>
-                <w:lang w:eastAsia="fr-FR"/>
-              </w:rPr>
-            </w:pPr>
-            <w:r>
-              <w:rPr>
-                <w:rFonts w:ascii="Arial" w:hAnsi="Arial"/>
-                <w:sz w:val="24"/>
-                <w:szCs w:val="20"/>
-                <w:lang w:eastAsia="fr-FR"/>
-              </w:rPr>
-              <w:t>Description</w:t>
-            </w:r>
-          </w:p>
-        </w:tc>
-      </w:tr>
-      <w:tr>
-        <w:tc>
-          <w:tcPr>
-            <w:tcW w:w="2819" w:type="dxa"/>
-          </w:tcPr>
-          <w:p>
-            <w:pPr>
-              <w:pStyle w:val="Retraitnormal1"/>
-              <w:numPr>
-                <w:ilvl w:val="0"/>
-                <w:numId w:val="0"/>
-              </w:numPr>
-              <w:jc w:val="center"/>
-              <w:rPr>
-                <w:rFonts w:ascii="Arial" w:hAnsi="Arial"/>
-                <w:sz w:val="24"/>
-                <w:szCs w:val="20"/>
-                <w:lang w:eastAsia="fr-FR"/>
-              </w:rPr>
-            </w:pPr>
-            <w:r>
-              <w:rPr>
-                <w:rFonts w:ascii="Arial" w:hAnsi="Arial"/>
-                <w:sz w:val="24"/>
-                <w:szCs w:val="20"/>
-                <w:lang w:eastAsia="fr-FR"/>
-              </w:rPr>
-              <w:t>Constructeur</w:t>
-            </w:r>
-          </w:p>
-        </w:tc>
-        <w:tc>
-          <w:tcPr>
-            <w:tcW w:w="5521" w:type="dxa"/>
-          </w:tcPr>
-          <w:p>
-            <w:pPr>
-              <w:pStyle w:val="Retraitnormal1"/>
-              <w:numPr>
-                <w:ilvl w:val="0"/>
-                <w:numId w:val="0"/>
-              </w:numPr>
-              <w:rPr>
-                <w:rFonts w:ascii="Arial" w:hAnsi="Arial"/>
-                <w:sz w:val="24"/>
-                <w:szCs w:val="20"/>
-                <w:lang w:eastAsia="fr-FR"/>
-              </w:rPr>
-            </w:pPr>
-          </w:p>
-        </w:tc>
-      </w:tr>
-      <w:tr>
-        <w:tc>
-          <w:tcPr>
-            <w:tcW w:w="2819" w:type="dxa"/>
-          </w:tcPr>
-          <w:p>
-            <w:pPr>
-              <w:pStyle w:val="Retraitnormal1"/>
-              <w:numPr>
-                <w:ilvl w:val="0"/>
-                <w:numId w:val="0"/>
-              </w:numPr>
-              <w:jc w:val="center"/>
-              <w:rPr>
-                <w:rFonts w:ascii="Arial" w:hAnsi="Arial"/>
-                <w:sz w:val="24"/>
-                <w:szCs w:val="20"/>
-                <w:lang w:eastAsia="fr-FR"/>
-              </w:rPr>
-            </w:pPr>
-          </w:p>
-        </w:tc>
-        <w:tc>
-          <w:tcPr>
-            <w:tcW w:w="5521" w:type="dxa"/>
-          </w:tcPr>
-          <w:p>
-            <w:pPr>
-              <w:pStyle w:val="Retraitnormal1"/>
-              <w:numPr>
-                <w:ilvl w:val="0"/>
-                <w:numId w:val="0"/>
-              </w:numPr>
-              <w:rPr>
-                <w:rFonts w:ascii="Arial" w:hAnsi="Arial"/>
-                <w:sz w:val="24"/>
-                <w:szCs w:val="20"/>
-                <w:lang w:eastAsia="fr-FR"/>
-              </w:rPr>
-            </w:pPr>
-          </w:p>
-        </w:tc>
-      </w:tr>
-      <w:tr>
-        <w:tc>
-          <w:tcPr>
-            <w:tcW w:w="2819" w:type="dxa"/>
-          </w:tcPr>
-          <w:p>
-            <w:pPr>
-              <w:pStyle w:val="Retraitnormal1"/>
-              <w:numPr>
-                <w:ilvl w:val="0"/>
-                <w:numId w:val="0"/>
-              </w:numPr>
-              <w:jc w:val="center"/>
-              <w:rPr>
-                <w:rFonts w:ascii="Arial" w:hAnsi="Arial"/>
-                <w:sz w:val="24"/>
-                <w:szCs w:val="20"/>
-                <w:lang w:eastAsia="fr-FR"/>
-              </w:rPr>
-            </w:pPr>
-          </w:p>
-        </w:tc>
-        <w:tc>
-          <w:tcPr>
-            <w:tcW w:w="5521" w:type="dxa"/>
-          </w:tcPr>
-          <w:p>
-            <w:pPr>
-              <w:pStyle w:val="Retraitnormal1"/>
-              <w:numPr>
-                <w:ilvl w:val="0"/>
-                <w:numId w:val="0"/>
-              </w:numPr>
-              <w:rPr>
-                <w:rFonts w:ascii="Arial" w:hAnsi="Arial"/>
-                <w:sz w:val="24"/>
-                <w:szCs w:val="20"/>
-                <w:lang w:eastAsia="fr-FR"/>
-              </w:rPr>
-            </w:pPr>
-          </w:p>
-        </w:tc>
-      </w:tr>
-    </w:tbl>
+    </w:p>
     <w:p>
       <w:pPr>
         <w:pStyle w:val="Retraitnormal1"/>
@@ -9178,6 +8924,76 @@
           <w:lang w:eastAsia="fr-FR"/>
         </w:rPr>
       </w:pPr>
+      <w:r>
+        <w:rPr>
+          <w:noProof/>
+          <w:lang w:val="fr-CH"/>
+        </w:rPr>
+        <w:drawing>
+          <wp:anchor distT="0" distB="0" distL="114300" distR="114300" simplePos="0" relativeHeight="251691008" behindDoc="0" locked="0" layoutInCell="1" allowOverlap="1">
+            <wp:simplePos x="0" y="0"/>
+            <wp:positionH relativeFrom="margin">
+              <wp:align>center</wp:align>
+            </wp:positionH>
+            <wp:positionV relativeFrom="paragraph">
+              <wp:posOffset>248920</wp:posOffset>
+            </wp:positionV>
+            <wp:extent cx="6584315" cy="1814830"/>
+            <wp:effectExtent l="0" t="0" r="6985" b="0"/>
+            <wp:wrapTopAndBottom/>
+            <wp:docPr id="22" name="Image 22"/>
+            <wp:cNvGraphicFramePr>
+              <a:graphicFrameLocks xmlns:a="http://schemas.openxmlformats.org/drawingml/2006/main" noChangeAspect="1"/>
+            </wp:cNvGraphicFramePr>
+            <a:graphic xmlns:a="http://schemas.openxmlformats.org/drawingml/2006/main">
+              <a:graphicData uri="http://schemas.openxmlformats.org/drawingml/2006/picture">
+                <pic:pic xmlns:pic="http://schemas.openxmlformats.org/drawingml/2006/picture">
+                  <pic:nvPicPr>
+                    <pic:cNvPr id="1" name=""/>
+                    <pic:cNvPicPr/>
+                  </pic:nvPicPr>
+                  <pic:blipFill>
+                    <a:blip r:embed="rId37">
+                      <a:extLst>
+                        <a:ext uri="{28A0092B-C50C-407E-A947-70E740481C1C}">
+                          <a14:useLocalDpi xmlns:a14="http://schemas.microsoft.com/office/drawing/2010/main" val="0"/>
+                        </a:ext>
+                      </a:extLst>
+                    </a:blip>
+                    <a:stretch>
+                      <a:fillRect/>
+                    </a:stretch>
+                  </pic:blipFill>
+                  <pic:spPr>
+                    <a:xfrm>
+                      <a:off x="0" y="0"/>
+                      <a:ext cx="6584315" cy="1814830"/>
+                    </a:xfrm>
+                    <a:prstGeom prst="rect">
+                      <a:avLst/>
+                    </a:prstGeom>
+                  </pic:spPr>
+                </pic:pic>
+              </a:graphicData>
+            </a:graphic>
+            <wp14:sizeRelH relativeFrom="margin">
+              <wp14:pctWidth>0</wp14:pctWidth>
+            </wp14:sizeRelH>
+            <wp14:sizeRelV relativeFrom="margin">
+              <wp14:pctHeight>0</wp14:pctHeight>
+            </wp14:sizeRelV>
+          </wp:anchor>
+        </w:drawing>
+      </w:r>
+      <w:r>
+        <w:rPr>
+          <w:rFonts w:ascii="Arial" w:hAnsi="Arial"/>
+          <w:sz w:val="24"/>
+          <w:szCs w:val="20"/>
+          <w:lang w:eastAsia="fr-FR"/>
+        </w:rPr>
+        <w:t>Le constructeur de la classe :</w:t>
+      </w:r>
     </w:p>
     <w:p>
       <w:pPr>
@@ -9186,6 +9002,7 @@
           <w:ilvl w:val="0"/>
           <w:numId w:val="0"/>
         </w:numPr>
+        <w:ind w:left="720"/>
         <w:rPr>
           <w:rFonts w:ascii="Arial" w:hAnsi="Arial"/>
           <w:sz w:val="24"/>
@@ -9193,7 +9010,1338 @@
           <w:lang w:eastAsia="fr-FR"/>
         </w:rPr>
       </w:pPr>
-    </w:p>
+      <w:r>
+        <w:rPr>
+          <w:rFonts w:ascii="Arial" w:hAnsi="Arial"/>
+          <w:b/>
+          <w:sz w:val="24"/>
+          <w:szCs w:val="20"/>
+          <w:lang w:eastAsia="fr-FR"/>
+        </w:rPr>
+        <w:t>pnlContainer</w:t>
+      </w:r>
+      <w:r>
+        <w:rPr>
+          <w:rFonts w:ascii="Arial" w:hAnsi="Arial"/>
+          <w:sz w:val="24"/>
+          <w:szCs w:val="20"/>
+          <w:lang w:eastAsia="fr-FR"/>
+        </w:rPr>
+        <w:t> : Définit le panel qui va contenir les sources.</w:t>
+      </w:r>
+    </w:p>
+    <w:p>
+      <w:pPr>
+        <w:pStyle w:val="Retraitnormal1"/>
+        <w:numPr>
+          <w:ilvl w:val="0"/>
+          <w:numId w:val="0"/>
+        </w:numPr>
+        <w:ind w:left="720"/>
+        <w:rPr>
+          <w:rFonts w:ascii="Arial" w:hAnsi="Arial"/>
+          <w:sz w:val="24"/>
+          <w:szCs w:val="20"/>
+          <w:lang w:eastAsia="fr-FR"/>
+        </w:rPr>
+      </w:pPr>
+    </w:p>
+    <w:p>
+      <w:pPr>
+        <w:pStyle w:val="Retraitnormal1"/>
+        <w:numPr>
+          <w:ilvl w:val="0"/>
+          <w:numId w:val="0"/>
+        </w:numPr>
+        <w:ind w:left="720"/>
+        <w:rPr>
+          <w:rFonts w:ascii="Arial" w:hAnsi="Arial"/>
+          <w:sz w:val="24"/>
+          <w:szCs w:val="20"/>
+          <w:lang w:eastAsia="fr-FR"/>
+        </w:rPr>
+      </w:pPr>
+      <w:r>
+        <w:rPr>
+          <w:rFonts w:ascii="Arial" w:hAnsi="Arial"/>
+          <w:b/>
+          <w:sz w:val="24"/>
+          <w:szCs w:val="20"/>
+          <w:lang w:eastAsia="fr-FR"/>
+        </w:rPr>
+        <w:t>l</w:t>
+      </w:r>
+      <w:r>
+        <w:rPr>
+          <w:rFonts w:ascii="Arial" w:hAnsi="Arial"/>
+          <w:b/>
+          <w:sz w:val="24"/>
+          <w:szCs w:val="20"/>
+          <w:lang w:eastAsia="fr-FR"/>
+        </w:rPr>
+        <w:t>ocation</w:t>
+      </w:r>
+      <w:r>
+        <w:rPr>
+          <w:rFonts w:ascii="Arial" w:hAnsi="Arial"/>
+          <w:sz w:val="24"/>
+          <w:szCs w:val="20"/>
+          <w:lang w:eastAsia="fr-FR"/>
+        </w:rPr>
+        <w:t> : Définit le numéro de la source. Si le programme contient trois sources, en ajouter une n</w:t>
+      </w:r>
+      <w:r>
+        <w:rPr>
+          <w:rFonts w:ascii="Arial" w:hAnsi="Arial"/>
+          <w:sz w:val="24"/>
+          <w:szCs w:val="20"/>
+          <w:lang w:eastAsia="fr-FR"/>
+        </w:rPr>
+        <w:t>ouvelle lui donnera location = 4</w:t>
+      </w:r>
+      <w:r>
+        <w:rPr>
+          <w:rFonts w:ascii="Arial" w:hAnsi="Arial"/>
+          <w:sz w:val="24"/>
+          <w:szCs w:val="20"/>
+          <w:lang w:eastAsia="fr-FR"/>
+        </w:rPr>
+        <w:t>.</w:t>
+      </w:r>
+    </w:p>
+    <w:p>
+      <w:pPr>
+        <w:pStyle w:val="Retraitnormal1"/>
+        <w:numPr>
+          <w:ilvl w:val="0"/>
+          <w:numId w:val="0"/>
+        </w:numPr>
+        <w:ind w:left="720"/>
+        <w:rPr>
+          <w:rFonts w:ascii="Arial" w:hAnsi="Arial"/>
+          <w:sz w:val="24"/>
+          <w:szCs w:val="20"/>
+          <w:lang w:eastAsia="fr-FR"/>
+        </w:rPr>
+      </w:pPr>
+    </w:p>
+    <w:p>
+      <w:pPr>
+        <w:pStyle w:val="Retraitnormal1"/>
+        <w:numPr>
+          <w:ilvl w:val="0"/>
+          <w:numId w:val="0"/>
+        </w:numPr>
+        <w:ind w:left="720"/>
+        <w:rPr>
+          <w:rFonts w:ascii="Arial" w:hAnsi="Arial"/>
+          <w:sz w:val="24"/>
+          <w:szCs w:val="20"/>
+          <w:lang w:eastAsia="fr-FR"/>
+        </w:rPr>
+      </w:pPr>
+      <w:r>
+        <w:rPr>
+          <w:rFonts w:ascii="Arial" w:hAnsi="Arial"/>
+          <w:b/>
+          <w:sz w:val="24"/>
+          <w:szCs w:val="20"/>
+          <w:lang w:eastAsia="fr-FR"/>
+        </w:rPr>
+        <w:t>pnlFusion</w:t>
+      </w:r>
+      <w:r>
+        <w:rPr>
+          <w:rFonts w:ascii="Arial" w:hAnsi="Arial"/>
+          <w:sz w:val="24"/>
+          <w:szCs w:val="20"/>
+          <w:lang w:eastAsia="fr-FR"/>
+        </w:rPr>
+        <w:t> : Définit le panel qui contient les contrôles permettant à l’utilisateur de fusionner les fichiers. On en a besoin car, à fois que l’on veut ajouter un fichier source, il faudra baisser ce panel.</w:t>
+      </w:r>
+    </w:p>
+    <w:p>
+      <w:pPr>
+        <w:pStyle w:val="Retraitnormal1"/>
+        <w:numPr>
+          <w:ilvl w:val="0"/>
+          <w:numId w:val="0"/>
+        </w:numPr>
+        <w:ind w:left="720"/>
+        <w:rPr>
+          <w:rFonts w:ascii="Arial" w:hAnsi="Arial"/>
+          <w:sz w:val="24"/>
+          <w:szCs w:val="20"/>
+          <w:lang w:eastAsia="fr-FR"/>
+        </w:rPr>
+      </w:pPr>
+    </w:p>
+    <w:p>
+      <w:pPr>
+        <w:pStyle w:val="Retraitnormal1"/>
+        <w:numPr>
+          <w:ilvl w:val="0"/>
+          <w:numId w:val="0"/>
+        </w:numPr>
+        <w:ind w:left="720"/>
+        <w:rPr>
+          <w:rFonts w:ascii="Arial" w:hAnsi="Arial"/>
+          <w:sz w:val="24"/>
+          <w:szCs w:val="20"/>
+          <w:lang w:eastAsia="fr-FR"/>
+        </w:rPr>
+      </w:pPr>
+      <w:r>
+        <w:rPr>
+          <w:rFonts w:ascii="Arial" w:hAnsi="Arial"/>
+          <w:b/>
+          <w:sz w:val="24"/>
+          <w:szCs w:val="20"/>
+          <w:lang w:eastAsia="fr-FR"/>
+        </w:rPr>
+        <w:t>mainForm </w:t>
+      </w:r>
+      <w:r>
+        <w:rPr>
+          <w:rFonts w:ascii="Arial" w:hAnsi="Arial"/>
+          <w:sz w:val="24"/>
+          <w:szCs w:val="20"/>
+          <w:lang w:eastAsia="fr-FR"/>
+        </w:rPr>
+        <w:t>: Définit le formulaire principal. Car à chaque fois que l’on veut ajouter une source, il faudra agrandir le formulaire principal.</w:t>
+      </w:r>
+    </w:p>
+    <w:p>
+      <w:pPr>
+        <w:pStyle w:val="Retraitnormal1"/>
+        <w:numPr>
+          <w:ilvl w:val="0"/>
+          <w:numId w:val="0"/>
+        </w:numPr>
+        <w:ind w:left="360" w:hanging="360"/>
+        <w:rPr>
+          <w:rFonts w:ascii="Arial" w:hAnsi="Arial"/>
+          <w:sz w:val="24"/>
+          <w:szCs w:val="20"/>
+          <w:lang w:eastAsia="fr-FR"/>
+        </w:rPr>
+      </w:pPr>
+      <w:r>
+        <w:rPr>
+          <w:noProof/>
+        </w:rPr>
+        <w:lastRenderedPageBreak/>
+        <w:pict>
+          <v:shape id="_x0000_s1035" type="#_x0000_t75" style="position:absolute;left:0;text-align:left;margin-left:-31.15pt;margin-top:18.05pt;width:515.9pt;height:226.5pt;z-index:251688960;mso-position-horizontal-relative:text;mso-position-vertical-relative:text;mso-width-relative:page;mso-height-relative:page">
+            <v:imagedata r:id="rId38" o:title="29"/>
+            <w10:wrap type="topAndBottom"/>
+          </v:shape>
+        </w:pict>
+      </w:r>
+      <w:r>
+        <w:rPr>
+          <w:rFonts w:ascii="Arial" w:hAnsi="Arial"/>
+          <w:sz w:val="24"/>
+          <w:szCs w:val="20"/>
+          <w:lang w:eastAsia="fr-FR"/>
+        </w:rPr>
+        <w:t>Voici une représentation graphique d’à quoi correspondent ces valeurs :</w:t>
+      </w:r>
+    </w:p>
+    <w:p>
+      <w:pPr>
+        <w:pStyle w:val="Retraitnormal1"/>
+        <w:numPr>
+          <w:ilvl w:val="0"/>
+          <w:numId w:val="0"/>
+        </w:numPr>
+        <w:ind w:left="720"/>
+        <w:rPr>
+          <w:rFonts w:ascii="Arial" w:hAnsi="Arial"/>
+          <w:sz w:val="24"/>
+          <w:szCs w:val="20"/>
+          <w:lang w:eastAsia="fr-FR"/>
+        </w:rPr>
+      </w:pPr>
+    </w:p>
+    <w:p>
+      <w:pPr>
+        <w:pStyle w:val="Retraitnormal1"/>
+        <w:numPr>
+          <w:ilvl w:val="0"/>
+          <w:numId w:val="0"/>
+        </w:numPr>
+        <w:ind w:left="720"/>
+        <w:rPr>
+          <w:rFonts w:ascii="Arial" w:hAnsi="Arial"/>
+          <w:sz w:val="24"/>
+          <w:szCs w:val="20"/>
+          <w:lang w:eastAsia="fr-FR"/>
+        </w:rPr>
+      </w:pPr>
+    </w:p>
+    <w:p>
+      <w:pPr>
+        <w:pStyle w:val="Retraitnormal1"/>
+        <w:numPr>
+          <w:ilvl w:val="0"/>
+          <w:numId w:val="0"/>
+        </w:numPr>
+        <w:rPr>
+          <w:rFonts w:ascii="Arial" w:hAnsi="Arial"/>
+          <w:sz w:val="24"/>
+          <w:szCs w:val="20"/>
+          <w:lang w:eastAsia="fr-FR"/>
+        </w:rPr>
+      </w:pPr>
+      <w:r>
+        <w:rPr>
+          <w:noProof/>
+        </w:rPr>
+        <w:pict>
+          <v:shape id="_x0000_s1036" type="#_x0000_t75" style="position:absolute;margin-left:-8.65pt;margin-top:24.2pt;width:462pt;height:93.15pt;z-index:251693056;mso-position-horizontal-relative:text;mso-position-vertical-relative:text;mso-width-relative:page;mso-height-relative:page">
+            <v:imagedata r:id="rId39" o:title="31"/>
+            <w10:wrap type="topAndBottom"/>
+          </v:shape>
+        </w:pict>
+      </w:r>
+      <w:r>
+        <w:rPr>
+          <w:rFonts w:ascii="Arial" w:hAnsi="Arial"/>
+          <w:sz w:val="24"/>
+          <w:szCs w:val="20"/>
+          <w:lang w:eastAsia="fr-FR"/>
+        </w:rPr>
+        <w:t xml:space="preserve">La méthode </w:t>
+      </w:r>
+      <w:r>
+        <w:rPr>
+          <w:rFonts w:ascii="Arial" w:hAnsi="Arial"/>
+          <w:sz w:val="24"/>
+          <w:szCs w:val="20"/>
+          <w:lang w:eastAsia="fr-FR"/>
+        </w:rPr>
+        <w:t>ShowSourceControls</w:t>
+      </w:r>
+      <w:r>
+        <w:rPr>
+          <w:rFonts w:ascii="Arial" w:hAnsi="Arial"/>
+          <w:sz w:val="24"/>
+          <w:szCs w:val="20"/>
+          <w:lang w:eastAsia="fr-FR"/>
+        </w:rPr>
+        <w:t> :</w:t>
+      </w:r>
+    </w:p>
+    <w:p>
+      <w:pPr>
+        <w:pStyle w:val="Retraitnormal1"/>
+        <w:numPr>
+          <w:ilvl w:val="0"/>
+          <w:numId w:val="0"/>
+        </w:numPr>
+        <w:rPr>
+          <w:rFonts w:ascii="Arial" w:hAnsi="Arial"/>
+          <w:sz w:val="24"/>
+          <w:szCs w:val="20"/>
+          <w:lang w:eastAsia="fr-FR"/>
+        </w:rPr>
+      </w:pPr>
+    </w:p>
+    <w:p>
+      <w:pPr>
+        <w:pStyle w:val="Retraitnormal1"/>
+        <w:numPr>
+          <w:ilvl w:val="0"/>
+          <w:numId w:val="0"/>
+        </w:numPr>
+        <w:rPr>
+          <w:rFonts w:ascii="Arial" w:hAnsi="Arial"/>
+          <w:sz w:val="24"/>
+          <w:szCs w:val="20"/>
+          <w:lang w:eastAsia="fr-FR"/>
+        </w:rPr>
+      </w:pPr>
+      <w:r>
+        <w:rPr>
+          <w:rFonts w:ascii="Arial" w:hAnsi="Arial"/>
+          <w:sz w:val="24"/>
+          <w:szCs w:val="20"/>
+          <w:lang w:eastAsia="fr-FR"/>
+        </w:rPr>
+        <w:t>Cette méthode est appelée par le constructeur. Son contenu pourrait être directement dans le constructeur, mais cela permet de séparer les différentes étapes du processus.</w:t>
+      </w:r>
+    </w:p>
+    <w:p>
+      <w:pPr>
+        <w:pStyle w:val="Retraitnormal1"/>
+        <w:numPr>
+          <w:ilvl w:val="0"/>
+          <w:numId w:val="0"/>
+        </w:numPr>
+        <w:rPr>
+          <w:rFonts w:ascii="Arial" w:hAnsi="Arial"/>
+          <w:sz w:val="24"/>
+          <w:szCs w:val="20"/>
+          <w:lang w:eastAsia="fr-FR"/>
+        </w:rPr>
+      </w:pPr>
+    </w:p>
+    <w:p>
+      <w:pPr>
+        <w:pStyle w:val="Retraitnormal1"/>
+        <w:numPr>
+          <w:ilvl w:val="0"/>
+          <w:numId w:val="0"/>
+        </w:numPr>
+        <w:rPr>
+          <w:rFonts w:ascii="Arial" w:hAnsi="Arial"/>
+          <w:sz w:val="24"/>
+          <w:szCs w:val="20"/>
+          <w:lang w:eastAsia="fr-FR"/>
+        </w:rPr>
+      </w:pPr>
+      <w:r>
+        <w:rPr>
+          <w:rFonts w:ascii="Arial" w:hAnsi="Arial"/>
+          <w:sz w:val="24"/>
+          <w:szCs w:val="20"/>
+          <w:lang w:eastAsia="fr-FR"/>
+        </w:rPr>
+        <w:t xml:space="preserve">Elle sert à afficher tous les contrôles nécessaires pour que l’utilisateur puisse rajouter une source. Ces contrôles sont stockés dans la classe « SourceComponents ». </w:t>
+      </w:r>
+      <w:proofErr w:type="gramStart"/>
+      <w:r>
+        <w:rPr>
+          <w:rFonts w:ascii="Arial" w:hAnsi="Arial"/>
+          <w:sz w:val="24"/>
+          <w:szCs w:val="20"/>
+          <w:lang w:eastAsia="fr-FR"/>
+        </w:rPr>
+        <w:t>c’est</w:t>
+      </w:r>
+      <w:proofErr w:type="gramEnd"/>
+      <w:r>
+        <w:rPr>
+          <w:rFonts w:ascii="Arial" w:hAnsi="Arial"/>
+          <w:sz w:val="24"/>
+          <w:szCs w:val="20"/>
+          <w:lang w:eastAsia="fr-FR"/>
+        </w:rPr>
+        <w:t xml:space="preserve"> ceux qui ont été montrés à la page précédentes sous « Variables Principales ».</w:t>
+      </w:r>
+    </w:p>
+    <w:p>
+      <w:pPr>
+        <w:pStyle w:val="Retraitnormal1"/>
+        <w:numPr>
+          <w:ilvl w:val="0"/>
+          <w:numId w:val="0"/>
+        </w:numPr>
+        <w:rPr>
+          <w:rFonts w:ascii="Arial" w:hAnsi="Arial"/>
+          <w:sz w:val="24"/>
+          <w:szCs w:val="20"/>
+          <w:lang w:eastAsia="fr-FR"/>
+        </w:rPr>
+      </w:pPr>
+    </w:p>
+    <w:p>
+      <w:pPr>
+        <w:pStyle w:val="Retraitnormal1"/>
+        <w:numPr>
+          <w:ilvl w:val="0"/>
+          <w:numId w:val="0"/>
+        </w:numPr>
+        <w:rPr>
+          <w:rFonts w:ascii="Arial" w:hAnsi="Arial"/>
+          <w:sz w:val="24"/>
+          <w:szCs w:val="20"/>
+          <w:lang w:eastAsia="fr-FR"/>
+        </w:rPr>
+      </w:pPr>
+      <w:r>
+        <w:rPr>
+          <w:rFonts w:ascii="Arial" w:hAnsi="Arial"/>
+          <w:sz w:val="24"/>
+          <w:szCs w:val="20"/>
+          <w:lang w:eastAsia="fr-FR"/>
+        </w:rPr>
+        <w:t>Voici les contrôles :</w:t>
+      </w:r>
+    </w:p>
+    <w:p>
+      <w:pPr>
+        <w:pStyle w:val="Retraitnormal1"/>
+        <w:numPr>
+          <w:ilvl w:val="0"/>
+          <w:numId w:val="0"/>
+        </w:numPr>
+        <w:rPr>
+          <w:rFonts w:ascii="Arial" w:hAnsi="Arial"/>
+          <w:sz w:val="24"/>
+          <w:szCs w:val="20"/>
+          <w:lang w:eastAsia="fr-FR"/>
+        </w:rPr>
+      </w:pPr>
+    </w:p>
+    <w:p>
+      <w:pPr>
+        <w:pStyle w:val="Retraitnormal1"/>
+        <w:numPr>
+          <w:ilvl w:val="0"/>
+          <w:numId w:val="0"/>
+        </w:numPr>
+        <w:rPr>
+          <w:rFonts w:ascii="Arial" w:hAnsi="Arial"/>
+          <w:sz w:val="24"/>
+          <w:szCs w:val="20"/>
+          <w:lang w:eastAsia="fr-FR"/>
+        </w:rPr>
+      </w:pPr>
+      <w:r>
+        <w:rPr>
+          <w:noProof/>
+          <w:lang w:val="fr-CH"/>
+        </w:rPr>
+        <w:drawing>
+          <wp:inline distT="0" distB="0" distL="0" distR="0" wp14:anchorId="361E09A3" wp14:editId="54361BB5">
+            <wp:extent cx="5759450" cy="280670"/>
+            <wp:effectExtent l="0" t="0" r="0" b="5080"/>
+            <wp:docPr id="23" name="Image 23"/>
+            <wp:cNvGraphicFramePr>
+              <a:graphicFrameLocks xmlns:a="http://schemas.openxmlformats.org/drawingml/2006/main" noChangeAspect="1"/>
+            </wp:cNvGraphicFramePr>
+            <a:graphic xmlns:a="http://schemas.openxmlformats.org/drawingml/2006/main">
+              <a:graphicData uri="http://schemas.openxmlformats.org/drawingml/2006/picture">
+                <pic:pic xmlns:pic="http://schemas.openxmlformats.org/drawingml/2006/picture">
+                  <pic:nvPicPr>
+                    <pic:cNvPr id="1" name=""/>
+                    <pic:cNvPicPr/>
+                  </pic:nvPicPr>
+                  <pic:blipFill>
+                    <a:blip r:embed="rId40"/>
+                    <a:stretch>
+                      <a:fillRect/>
+                    </a:stretch>
+                  </pic:blipFill>
+                  <pic:spPr>
+                    <a:xfrm>
+                      <a:off x="0" y="0"/>
+                      <a:ext cx="5759450" cy="280670"/>
+                    </a:xfrm>
+                    <a:prstGeom prst="rect">
+                      <a:avLst/>
+                    </a:prstGeom>
+                  </pic:spPr>
+                </pic:pic>
+              </a:graphicData>
+            </a:graphic>
+          </wp:inline>
+        </w:drawing>
+      </w:r>
+    </w:p>
+    <w:p>
+      <w:r>
+        <w:br w:type="page"/>
+      </w:r>
+    </w:p>
+    <w:p>
+      <w:pPr>
+        <w:pStyle w:val="Retraitnormal1"/>
+        <w:numPr>
+          <w:ilvl w:val="0"/>
+          <w:numId w:val="0"/>
+        </w:numPr>
+        <w:rPr>
+          <w:rFonts w:ascii="Arial" w:hAnsi="Arial"/>
+          <w:b/>
+          <w:sz w:val="24"/>
+          <w:szCs w:val="20"/>
+          <w:lang w:eastAsia="fr-FR"/>
+        </w:rPr>
+      </w:pPr>
+      <w:r>
+        <w:rPr>
+          <w:rFonts w:ascii="Arial" w:hAnsi="Arial"/>
+          <w:b/>
+          <w:sz w:val="24"/>
+          <w:szCs w:val="20"/>
+          <w:lang w:eastAsia="fr-FR"/>
+        </w:rPr>
+        <w:lastRenderedPageBreak/>
+        <w:t>Limitation à 10</w:t>
+      </w:r>
+      <w:r>
+        <w:rPr>
+          <w:rFonts w:ascii="Arial" w:hAnsi="Arial"/>
+          <w:b/>
+          <w:sz w:val="24"/>
+          <w:szCs w:val="20"/>
+          <w:lang w:eastAsia="fr-FR"/>
+        </w:rPr>
+        <w:t xml:space="preserve"> fichiers</w:t>
+      </w:r>
+      <w:r>
+        <w:rPr>
+          <w:rFonts w:ascii="Arial" w:hAnsi="Arial"/>
+          <w:b/>
+          <w:sz w:val="24"/>
+          <w:szCs w:val="20"/>
+          <w:lang w:eastAsia="fr-FR"/>
+        </w:rPr>
+        <w:t xml:space="preserve"> sources :</w:t>
+      </w:r>
+    </w:p>
+    <w:p>
+      <w:pPr>
+        <w:pStyle w:val="Retraitnormal1"/>
+        <w:numPr>
+          <w:ilvl w:val="0"/>
+          <w:numId w:val="0"/>
+        </w:numPr>
+        <w:rPr>
+          <w:rFonts w:ascii="Arial" w:hAnsi="Arial"/>
+          <w:sz w:val="24"/>
+          <w:szCs w:val="20"/>
+          <w:lang w:eastAsia="fr-FR"/>
+        </w:rPr>
+      </w:pPr>
+      <w:r>
+        <w:rPr>
+          <w:rFonts w:ascii="Arial" w:hAnsi="Arial"/>
+          <w:sz w:val="24"/>
+          <w:szCs w:val="20"/>
+          <w:lang w:eastAsia="fr-FR"/>
+        </w:rPr>
+        <w:t>Un fichiers source correspond à un SourceComponents.</w:t>
+      </w:r>
+    </w:p>
+    <w:p>
+      <w:pPr>
+        <w:pStyle w:val="Retraitnormal1"/>
+        <w:numPr>
+          <w:ilvl w:val="0"/>
+          <w:numId w:val="0"/>
+        </w:numPr>
+        <w:rPr>
+          <w:rFonts w:ascii="Arial" w:hAnsi="Arial"/>
+          <w:sz w:val="24"/>
+          <w:szCs w:val="20"/>
+          <w:lang w:eastAsia="fr-FR"/>
+        </w:rPr>
+      </w:pPr>
+      <w:r>
+        <w:rPr>
+          <w:noProof/>
+          <w:lang w:val="fr-CH"/>
+        </w:rPr>
+        <w:drawing>
+          <wp:anchor distT="0" distB="0" distL="114300" distR="114300" simplePos="0" relativeHeight="251694080" behindDoc="0" locked="0" layoutInCell="1" allowOverlap="1">
+            <wp:simplePos x="0" y="0"/>
+            <wp:positionH relativeFrom="margin">
+              <wp:align>left</wp:align>
+            </wp:positionH>
+            <wp:positionV relativeFrom="paragraph">
+              <wp:posOffset>243840</wp:posOffset>
+            </wp:positionV>
+            <wp:extent cx="5759450" cy="466725"/>
+            <wp:effectExtent l="0" t="0" r="0" b="9525"/>
+            <wp:wrapTopAndBottom/>
+            <wp:docPr id="24" name="Image 24"/>
+            <wp:cNvGraphicFramePr>
+              <a:graphicFrameLocks xmlns:a="http://schemas.openxmlformats.org/drawingml/2006/main" noChangeAspect="1"/>
+            </wp:cNvGraphicFramePr>
+            <a:graphic xmlns:a="http://schemas.openxmlformats.org/drawingml/2006/main">
+              <a:graphicData uri="http://schemas.openxmlformats.org/drawingml/2006/picture">
+                <pic:pic xmlns:pic="http://schemas.openxmlformats.org/drawingml/2006/picture">
+                  <pic:nvPicPr>
+                    <pic:cNvPr id="1" name=""/>
+                    <pic:cNvPicPr/>
+                  </pic:nvPicPr>
+                  <pic:blipFill>
+                    <a:blip r:embed="rId41">
+                      <a:extLst>
+                        <a:ext uri="{28A0092B-C50C-407E-A947-70E740481C1C}">
+                          <a14:useLocalDpi xmlns:a14="http://schemas.microsoft.com/office/drawing/2010/main" val="0"/>
+                        </a:ext>
+                      </a:extLst>
+                    </a:blip>
+                    <a:stretch>
+                      <a:fillRect/>
+                    </a:stretch>
+                  </pic:blipFill>
+                  <pic:spPr>
+                    <a:xfrm>
+                      <a:off x="0" y="0"/>
+                      <a:ext cx="5759450" cy="466725"/>
+                    </a:xfrm>
+                    <a:prstGeom prst="rect">
+                      <a:avLst/>
+                    </a:prstGeom>
+                  </pic:spPr>
+                </pic:pic>
+              </a:graphicData>
+            </a:graphic>
+          </wp:anchor>
+        </w:drawing>
+      </w:r>
+      <w:r>
+        <w:rPr>
+          <w:rFonts w:ascii="Arial" w:hAnsi="Arial"/>
+          <w:sz w:val="24"/>
+          <w:szCs w:val="20"/>
+          <w:lang w:eastAsia="fr-FR"/>
+        </w:rPr>
+        <w:t>Pour cela, le formulaire principal contient une liste de Sourcecomponents.</w:t>
+      </w:r>
+    </w:p>
+    <w:p>
+      <w:pPr>
+        <w:pStyle w:val="Retraitnormal1"/>
+        <w:numPr>
+          <w:ilvl w:val="0"/>
+          <w:numId w:val="0"/>
+        </w:numPr>
+        <w:rPr>
+          <w:rFonts w:ascii="Arial" w:hAnsi="Arial"/>
+          <w:sz w:val="24"/>
+          <w:szCs w:val="20"/>
+          <w:lang w:eastAsia="fr-FR"/>
+        </w:rPr>
+      </w:pPr>
+    </w:p>
+    <w:p>
+      <w:pPr>
+        <w:pStyle w:val="Retraitnormal1"/>
+        <w:numPr>
+          <w:ilvl w:val="0"/>
+          <w:numId w:val="0"/>
+        </w:numPr>
+        <w:rPr>
+          <w:rFonts w:ascii="Arial" w:hAnsi="Arial"/>
+          <w:sz w:val="24"/>
+          <w:szCs w:val="20"/>
+          <w:lang w:eastAsia="fr-FR"/>
+        </w:rPr>
+      </w:pPr>
+      <w:r>
+        <w:rPr>
+          <w:rFonts w:ascii="Arial" w:hAnsi="Arial"/>
+          <w:sz w:val="24"/>
+          <w:szCs w:val="20"/>
+          <w:lang w:eastAsia="fr-FR"/>
+        </w:rPr>
+        <w:t>Lorsque l’on clique que le bouton « ajouter une source » :</w:t>
+      </w:r>
+    </w:p>
+    <w:p>
+      <w:pPr>
+        <w:pStyle w:val="Retraitnormal1"/>
+        <w:numPr>
+          <w:ilvl w:val="0"/>
+          <w:numId w:val="0"/>
+        </w:numPr>
+        <w:rPr>
+          <w:rFonts w:ascii="Arial" w:hAnsi="Arial"/>
+          <w:sz w:val="24"/>
+          <w:szCs w:val="20"/>
+          <w:lang w:eastAsia="fr-FR"/>
+        </w:rPr>
+      </w:pPr>
+    </w:p>
+    <w:p>
+      <w:pPr>
+        <w:pStyle w:val="Retraitnormal1"/>
+        <w:numPr>
+          <w:ilvl w:val="0"/>
+          <w:numId w:val="0"/>
+        </w:numPr>
+        <w:rPr>
+          <w:rFonts w:ascii="Arial" w:hAnsi="Arial"/>
+          <w:sz w:val="24"/>
+          <w:szCs w:val="20"/>
+          <w:lang w:eastAsia="fr-FR"/>
+        </w:rPr>
+      </w:pPr>
+      <w:r>
+        <w:rPr>
+          <w:rFonts w:ascii="Arial" w:hAnsi="Arial"/>
+          <w:sz w:val="24"/>
+          <w:szCs w:val="20"/>
+          <w:lang w:eastAsia="fr-FR"/>
+        </w:rPr>
+        <w:t>Si le nombre de sources disponibles actuelles est inférieur à 10</w:t>
+      </w:r>
+    </w:p>
+    <w:p>
+      <w:pPr>
+        <w:pStyle w:val="Retraitnormal1"/>
+        <w:numPr>
+          <w:ilvl w:val="0"/>
+          <w:numId w:val="17"/>
+        </w:numPr>
+        <w:rPr>
+          <w:rFonts w:ascii="Arial" w:hAnsi="Arial"/>
+          <w:sz w:val="24"/>
+          <w:szCs w:val="20"/>
+          <w:lang w:eastAsia="fr-FR"/>
+        </w:rPr>
+      </w:pPr>
+      <w:r>
+        <w:rPr>
+          <w:rFonts w:ascii="Arial" w:hAnsi="Arial"/>
+          <w:sz w:val="24"/>
+          <w:szCs w:val="20"/>
+          <w:lang w:eastAsia="fr-FR"/>
+        </w:rPr>
+        <w:t>Créer un Sourcecomponents et l’ajoute à la liste</w:t>
+      </w:r>
+    </w:p>
+    <w:p>
+      <w:pPr>
+        <w:pStyle w:val="Retraitnormal1"/>
+        <w:numPr>
+          <w:ilvl w:val="0"/>
+          <w:numId w:val="0"/>
+        </w:numPr>
+        <w:ind w:left="360" w:hanging="360"/>
+        <w:rPr>
+          <w:rFonts w:ascii="Arial" w:hAnsi="Arial"/>
+          <w:sz w:val="24"/>
+          <w:szCs w:val="20"/>
+          <w:lang w:eastAsia="fr-FR"/>
+        </w:rPr>
+      </w:pPr>
+    </w:p>
+    <w:p>
+      <w:pPr>
+        <w:pStyle w:val="Retraitnormal1"/>
+        <w:numPr>
+          <w:ilvl w:val="0"/>
+          <w:numId w:val="0"/>
+        </w:numPr>
+        <w:ind w:left="360" w:hanging="360"/>
+        <w:rPr>
+          <w:rFonts w:ascii="Arial" w:hAnsi="Arial"/>
+          <w:sz w:val="24"/>
+          <w:szCs w:val="20"/>
+          <w:lang w:eastAsia="fr-FR"/>
+        </w:rPr>
+      </w:pPr>
+      <w:r>
+        <w:rPr>
+          <w:rFonts w:ascii="Arial" w:hAnsi="Arial"/>
+          <w:sz w:val="24"/>
+          <w:szCs w:val="20"/>
+          <w:lang w:eastAsia="fr-FR"/>
+        </w:rPr>
+        <w:t>Si le nombre de sources est de 10</w:t>
+      </w:r>
+    </w:p>
+    <w:p>
+      <w:pPr>
+        <w:pStyle w:val="Retraitnormal1"/>
+        <w:numPr>
+          <w:ilvl w:val="0"/>
+          <w:numId w:val="17"/>
+        </w:numPr>
+        <w:rPr>
+          <w:rFonts w:ascii="Arial" w:hAnsi="Arial"/>
+          <w:sz w:val="24"/>
+          <w:szCs w:val="20"/>
+          <w:lang w:eastAsia="fr-FR"/>
+        </w:rPr>
+      </w:pPr>
+      <w:r>
+        <w:rPr>
+          <w:rFonts w:ascii="Arial" w:hAnsi="Arial"/>
+          <w:sz w:val="24"/>
+          <w:szCs w:val="20"/>
+          <w:lang w:eastAsia="fr-FR"/>
+        </w:rPr>
+        <w:t>Affiche un message d’erreur avertissant l’utilisateur que le nombre maximal a déjà été atteint</w:t>
+      </w:r>
+    </w:p>
+    <w:p>
+      <w:pPr>
+        <w:pStyle w:val="Retraitnormal1"/>
+        <w:numPr>
+          <w:ilvl w:val="0"/>
+          <w:numId w:val="0"/>
+        </w:numPr>
+        <w:ind w:left="360" w:hanging="360"/>
+        <w:rPr>
+          <w:rFonts w:ascii="Arial" w:hAnsi="Arial"/>
+          <w:sz w:val="24"/>
+          <w:szCs w:val="20"/>
+          <w:lang w:eastAsia="fr-FR"/>
+        </w:rPr>
+      </w:pPr>
+    </w:p>
+    <w:p>
+      <w:pPr>
+        <w:pStyle w:val="Retraitnormal1"/>
+        <w:numPr>
+          <w:ilvl w:val="0"/>
+          <w:numId w:val="0"/>
+        </w:numPr>
+        <w:ind w:left="360" w:hanging="360"/>
+        <w:rPr>
+          <w:rFonts w:ascii="Arial" w:hAnsi="Arial"/>
+          <w:sz w:val="24"/>
+          <w:szCs w:val="20"/>
+          <w:lang w:eastAsia="fr-FR"/>
+        </w:rPr>
+      </w:pPr>
+      <w:r>
+        <w:rPr>
+          <w:noProof/>
+          <w:lang w:val="fr-CH"/>
+        </w:rPr>
+        <w:drawing>
+          <wp:anchor distT="0" distB="0" distL="114300" distR="114300" simplePos="0" relativeHeight="251695104" behindDoc="0" locked="0" layoutInCell="1" allowOverlap="1">
+            <wp:simplePos x="0" y="0"/>
+            <wp:positionH relativeFrom="margin">
+              <wp:align>center</wp:align>
+            </wp:positionH>
+            <wp:positionV relativeFrom="paragraph">
+              <wp:posOffset>372564</wp:posOffset>
+            </wp:positionV>
+            <wp:extent cx="6156960" cy="1899920"/>
+            <wp:effectExtent l="0" t="0" r="0" b="5080"/>
+            <wp:wrapTopAndBottom/>
+            <wp:docPr id="26" name="Image 26"/>
+            <wp:cNvGraphicFramePr>
+              <a:graphicFrameLocks xmlns:a="http://schemas.openxmlformats.org/drawingml/2006/main" noChangeAspect="1"/>
+            </wp:cNvGraphicFramePr>
+            <a:graphic xmlns:a="http://schemas.openxmlformats.org/drawingml/2006/main">
+              <a:graphicData uri="http://schemas.openxmlformats.org/drawingml/2006/picture">
+                <pic:pic xmlns:pic="http://schemas.openxmlformats.org/drawingml/2006/picture">
+                  <pic:nvPicPr>
+                    <pic:cNvPr id="1" name=""/>
+                    <pic:cNvPicPr/>
+                  </pic:nvPicPr>
+                  <pic:blipFill>
+                    <a:blip r:embed="rId42">
+                      <a:extLst>
+                        <a:ext uri="{28A0092B-C50C-407E-A947-70E740481C1C}">
+                          <a14:useLocalDpi xmlns:a14="http://schemas.microsoft.com/office/drawing/2010/main" val="0"/>
+                        </a:ext>
+                      </a:extLst>
+                    </a:blip>
+                    <a:stretch>
+                      <a:fillRect/>
+                    </a:stretch>
+                  </pic:blipFill>
+                  <pic:spPr>
+                    <a:xfrm>
+                      <a:off x="0" y="0"/>
+                      <a:ext cx="6156960" cy="1899920"/>
+                    </a:xfrm>
+                    <a:prstGeom prst="rect">
+                      <a:avLst/>
+                    </a:prstGeom>
+                  </pic:spPr>
+                </pic:pic>
+              </a:graphicData>
+            </a:graphic>
+            <wp14:sizeRelH relativeFrom="margin">
+              <wp14:pctWidth>0</wp14:pctWidth>
+            </wp14:sizeRelH>
+            <wp14:sizeRelV relativeFrom="margin">
+              <wp14:pctHeight>0</wp14:pctHeight>
+            </wp14:sizeRelV>
+          </wp:anchor>
+        </w:drawing>
+      </w:r>
+      <w:r>
+        <w:rPr>
+          <w:rFonts w:ascii="Arial" w:hAnsi="Arial"/>
+          <w:sz w:val="24"/>
+          <w:szCs w:val="20"/>
+          <w:lang w:eastAsia="fr-FR"/>
+        </w:rPr>
+        <w:t>C’est la méthode « AddSource » qui s’occupe de cela.</w:t>
+      </w:r>
+    </w:p>
+    <w:p/>
+    <w:p/>
+    <w:p>
+      <w:r>
+        <w:t>Comme il est possible d’ajouter des sources, il devrait aussi être possible d’en supprimer.</w:t>
+      </w:r>
+    </w:p>
+    <w:p/>
+    <w:p>
+      <w:r>
+        <w:t>Pour cela j’ai ajouté une liste qui contient les contrôles de la classe SourceComponents</w:t>
+      </w:r>
+      <w:r>
+        <w:t>. Cette liste se remplit à la fin de la méthode « ShowSourceControls ».</w:t>
+      </w:r>
+    </w:p>
+    <w:p>
+      <w:r>
+        <w:rPr>
+          <w:noProof/>
+          <w:lang w:val="fr-CH" w:eastAsia="fr-CH"/>
+        </w:rPr>
+        <w:drawing>
+          <wp:anchor distT="0" distB="0" distL="114300" distR="114300" simplePos="0" relativeHeight="251698176" behindDoc="0" locked="0" layoutInCell="1" allowOverlap="1">
+            <wp:simplePos x="0" y="0"/>
+            <wp:positionH relativeFrom="margin">
+              <wp:align>center</wp:align>
+            </wp:positionH>
+            <wp:positionV relativeFrom="paragraph">
+              <wp:posOffset>214696</wp:posOffset>
+            </wp:positionV>
+            <wp:extent cx="2819400" cy="933450"/>
+            <wp:effectExtent l="0" t="0" r="0" b="0"/>
+            <wp:wrapTopAndBottom/>
+            <wp:docPr id="33" name="Image 33"/>
+            <wp:cNvGraphicFramePr>
+              <a:graphicFrameLocks xmlns:a="http://schemas.openxmlformats.org/drawingml/2006/main" noChangeAspect="1"/>
+            </wp:cNvGraphicFramePr>
+            <a:graphic xmlns:a="http://schemas.openxmlformats.org/drawingml/2006/main">
+              <a:graphicData uri="http://schemas.openxmlformats.org/drawingml/2006/picture">
+                <pic:pic xmlns:pic="http://schemas.openxmlformats.org/drawingml/2006/picture">
+                  <pic:nvPicPr>
+                    <pic:cNvPr id="1" name=""/>
+                    <pic:cNvPicPr/>
+                  </pic:nvPicPr>
+                  <pic:blipFill>
+                    <a:blip r:embed="rId43">
+                      <a:extLst>
+                        <a:ext uri="{28A0092B-C50C-407E-A947-70E740481C1C}">
+                          <a14:useLocalDpi xmlns:a14="http://schemas.microsoft.com/office/drawing/2010/main" val="0"/>
+                        </a:ext>
+                      </a:extLst>
+                    </a:blip>
+                    <a:stretch>
+                      <a:fillRect/>
+                    </a:stretch>
+                  </pic:blipFill>
+                  <pic:spPr>
+                    <a:xfrm>
+                      <a:off x="0" y="0"/>
+                      <a:ext cx="2819400" cy="933450"/>
+                    </a:xfrm>
+                    <a:prstGeom prst="rect">
+                      <a:avLst/>
+                    </a:prstGeom>
+                  </pic:spPr>
+                </pic:pic>
+              </a:graphicData>
+            </a:graphic>
+          </wp:anchor>
+        </w:drawing>
+      </w:r>
+    </w:p>
+    <w:p/>
+    <w:p/>
+    <w:p>
+      <w:r>
+        <w:t>Cela permettra de faire plusieurs actions sur chaque contrôle en une fois. Cela à l’aide d’une boucle « foreach ».</w:t>
+      </w:r>
+    </w:p>
+    <w:p/>
+    <w:p>
+      <w:pPr>
+        <w:rPr>
+          <w:b/>
+        </w:rPr>
+      </w:pPr>
+      <w:r>
+        <w:rPr>
+          <w:b/>
+        </w:rPr>
+        <w:br w:type="page"/>
+      </w:r>
+    </w:p>
+    <w:p>
+      <w:r>
+        <w:rPr>
+          <w:noProof/>
+          <w:lang w:val="fr-CH" w:eastAsia="fr-CH"/>
+        </w:rPr>
+        <w:lastRenderedPageBreak/>
+        <w:drawing>
+          <wp:anchor distT="0" distB="0" distL="114300" distR="114300" simplePos="0" relativeHeight="251697152" behindDoc="0" locked="0" layoutInCell="1" allowOverlap="1">
+            <wp:simplePos x="0" y="0"/>
+            <wp:positionH relativeFrom="margin">
+              <wp:align>center</wp:align>
+            </wp:positionH>
+            <wp:positionV relativeFrom="paragraph">
+              <wp:posOffset>234818</wp:posOffset>
+            </wp:positionV>
+            <wp:extent cx="1619250" cy="419100"/>
+            <wp:effectExtent l="0" t="0" r="0" b="0"/>
+            <wp:wrapTopAndBottom/>
+            <wp:docPr id="32" name="Image 32"/>
+            <wp:cNvGraphicFramePr>
+              <a:graphicFrameLocks xmlns:a="http://schemas.openxmlformats.org/drawingml/2006/main" noChangeAspect="1"/>
+            </wp:cNvGraphicFramePr>
+            <a:graphic xmlns:a="http://schemas.openxmlformats.org/drawingml/2006/main">
+              <a:graphicData uri="http://schemas.openxmlformats.org/drawingml/2006/picture">
+                <pic:pic xmlns:pic="http://schemas.openxmlformats.org/drawingml/2006/picture">
+                  <pic:nvPicPr>
+                    <pic:cNvPr id="1" name=""/>
+                    <pic:cNvPicPr/>
+                  </pic:nvPicPr>
+                  <pic:blipFill>
+                    <a:blip r:embed="rId44">
+                      <a:extLst>
+                        <a:ext uri="{28A0092B-C50C-407E-A947-70E740481C1C}">
+                          <a14:useLocalDpi xmlns:a14="http://schemas.microsoft.com/office/drawing/2010/main" val="0"/>
+                        </a:ext>
+                      </a:extLst>
+                    </a:blip>
+                    <a:stretch>
+                      <a:fillRect/>
+                    </a:stretch>
+                  </pic:blipFill>
+                  <pic:spPr>
+                    <a:xfrm>
+                      <a:off x="0" y="0"/>
+                      <a:ext cx="1619250" cy="419100"/>
+                    </a:xfrm>
+                    <a:prstGeom prst="rect">
+                      <a:avLst/>
+                    </a:prstGeom>
+                  </pic:spPr>
+                </pic:pic>
+              </a:graphicData>
+            </a:graphic>
+          </wp:anchor>
+        </w:drawing>
+      </w:r>
+      <w:r>
+        <w:t>Le bouton « </w:t>
+      </w:r>
+      <w:r>
+        <w:t>Retirer une source » permet d’effacer une source.</w:t>
+      </w:r>
+    </w:p>
+    <w:p/>
+    <w:p>
+      <w:r>
+        <w:rPr>
+          <w:noProof/>
+          <w:lang w:val="fr-CH" w:eastAsia="fr-CH"/>
+        </w:rPr>
+        <w:drawing>
+          <wp:anchor distT="0" distB="0" distL="114300" distR="114300" simplePos="0" relativeHeight="251699200" behindDoc="0" locked="0" layoutInCell="1" allowOverlap="1">
+            <wp:simplePos x="0" y="0"/>
+            <wp:positionH relativeFrom="margin">
+              <wp:align>left</wp:align>
+            </wp:positionH>
+            <wp:positionV relativeFrom="paragraph">
+              <wp:posOffset>292051</wp:posOffset>
+            </wp:positionV>
+            <wp:extent cx="5464810" cy="1703070"/>
+            <wp:effectExtent l="0" t="0" r="2540" b="0"/>
+            <wp:wrapTopAndBottom/>
+            <wp:docPr id="34" name="Image 34"/>
+            <wp:cNvGraphicFramePr>
+              <a:graphicFrameLocks xmlns:a="http://schemas.openxmlformats.org/drawingml/2006/main" noChangeAspect="1"/>
+            </wp:cNvGraphicFramePr>
+            <a:graphic xmlns:a="http://schemas.openxmlformats.org/drawingml/2006/main">
+              <a:graphicData uri="http://schemas.openxmlformats.org/drawingml/2006/picture">
+                <pic:pic xmlns:pic="http://schemas.openxmlformats.org/drawingml/2006/picture">
+                  <pic:nvPicPr>
+                    <pic:cNvPr id="1" name=""/>
+                    <pic:cNvPicPr/>
+                  </pic:nvPicPr>
+                  <pic:blipFill>
+                    <a:blip r:embed="rId45">
+                      <a:extLst>
+                        <a:ext uri="{28A0092B-C50C-407E-A947-70E740481C1C}">
+                          <a14:useLocalDpi xmlns:a14="http://schemas.microsoft.com/office/drawing/2010/main" val="0"/>
+                        </a:ext>
+                      </a:extLst>
+                    </a:blip>
+                    <a:stretch>
+                      <a:fillRect/>
+                    </a:stretch>
+                  </pic:blipFill>
+                  <pic:spPr>
+                    <a:xfrm>
+                      <a:off x="0" y="0"/>
+                      <a:ext cx="5464810" cy="1703070"/>
+                    </a:xfrm>
+                    <a:prstGeom prst="rect">
+                      <a:avLst/>
+                    </a:prstGeom>
+                  </pic:spPr>
+                </pic:pic>
+              </a:graphicData>
+            </a:graphic>
+            <wp14:sizeRelH relativeFrom="margin">
+              <wp14:pctWidth>0</wp14:pctWidth>
+            </wp14:sizeRelH>
+            <wp14:sizeRelV relativeFrom="margin">
+              <wp14:pctHeight>0</wp14:pctHeight>
+            </wp14:sizeRelV>
+          </wp:anchor>
+        </w:drawing>
+      </w:r>
+      <w:r>
+        <w:t>L’événement clic va appeler une méthode nommée « RemoveSource ».</w:t>
+      </w:r>
+    </w:p>
+    <w:p/>
+    <w:p>
+      <w:r>
+        <w:rPr>
+          <w:noProof/>
+          <w:lang w:val="fr-CH" w:eastAsia="fr-CH"/>
+        </w:rPr>
+        <w:drawing>
+          <wp:anchor distT="0" distB="0" distL="114300" distR="114300" simplePos="0" relativeHeight="251700224" behindDoc="0" locked="0" layoutInCell="1" allowOverlap="1">
+            <wp:simplePos x="0" y="0"/>
+            <wp:positionH relativeFrom="margin">
+              <wp:align>left</wp:align>
+            </wp:positionH>
+            <wp:positionV relativeFrom="paragraph">
+              <wp:posOffset>197485</wp:posOffset>
+            </wp:positionV>
+            <wp:extent cx="5466080" cy="3014345"/>
+            <wp:effectExtent l="0" t="0" r="1270" b="0"/>
+            <wp:wrapTopAndBottom/>
+            <wp:docPr id="35" name="Image 35"/>
+            <wp:cNvGraphicFramePr>
+              <a:graphicFrameLocks xmlns:a="http://schemas.openxmlformats.org/drawingml/2006/main" noChangeAspect="1"/>
+            </wp:cNvGraphicFramePr>
+            <a:graphic xmlns:a="http://schemas.openxmlformats.org/drawingml/2006/main">
+              <a:graphicData uri="http://schemas.openxmlformats.org/drawingml/2006/picture">
+                <pic:pic xmlns:pic="http://schemas.openxmlformats.org/drawingml/2006/picture">
+                  <pic:nvPicPr>
+                    <pic:cNvPr id="1" name=""/>
+                    <pic:cNvPicPr/>
+                  </pic:nvPicPr>
+                  <pic:blipFill>
+                    <a:blip r:embed="rId46">
+                      <a:extLst>
+                        <a:ext uri="{28A0092B-C50C-407E-A947-70E740481C1C}">
+                          <a14:useLocalDpi xmlns:a14="http://schemas.microsoft.com/office/drawing/2010/main" val="0"/>
+                        </a:ext>
+                      </a:extLst>
+                    </a:blip>
+                    <a:stretch>
+                      <a:fillRect/>
+                    </a:stretch>
+                  </pic:blipFill>
+                  <pic:spPr>
+                    <a:xfrm>
+                      <a:off x="0" y="0"/>
+                      <a:ext cx="5466080" cy="3014345"/>
+                    </a:xfrm>
+                    <a:prstGeom prst="rect">
+                      <a:avLst/>
+                    </a:prstGeom>
+                  </pic:spPr>
+                </pic:pic>
+              </a:graphicData>
+            </a:graphic>
+            <wp14:sizeRelH relativeFrom="margin">
+              <wp14:pctWidth>0</wp14:pctWidth>
+            </wp14:sizeRelH>
+            <wp14:sizeRelV relativeFrom="margin">
+              <wp14:pctHeight>0</wp14:pctHeight>
+            </wp14:sizeRelV>
+          </wp:anchor>
+        </w:drawing>
+      </w:r>
+      <w:r>
+        <w:t>La méthode RemoveSource permet d’initier la suppression d’une source :</w:t>
+      </w:r>
+    </w:p>
+    <w:p/>
+    <w:p>
+      <w:r>
+        <w:t>S’il y’a plus que deux sources, on lance la méthode « Destroy » du dernier Sourcecomponents contenu dans la liste de sources. Après cela, nous retirons l’objet concerné à la liste. Pour définir le dernier élément, nous prenons le nombre d’objet dans la liste moins un.</w:t>
+      </w:r>
+    </w:p>
+    <w:p>
+      <w:r>
+        <w:br/>
+      </w:r>
+      <w:r>
+        <w:br/>
+      </w:r>
+      <w:r>
+        <w:br/>
+      </w:r>
+    </w:p>
+    <w:p/>
+    <w:p/>
+    <w:p/>
+    <w:p>
+      <w:r>
+        <w:rPr>
+          <w:noProof/>
+          <w:lang w:val="fr-CH" w:eastAsia="fr-CH"/>
+        </w:rPr>
+        <w:lastRenderedPageBreak/>
+        <w:drawing>
+          <wp:anchor distT="0" distB="0" distL="114300" distR="114300" simplePos="0" relativeHeight="251701248" behindDoc="0" locked="0" layoutInCell="1" allowOverlap="1">
+            <wp:simplePos x="0" y="0"/>
+            <wp:positionH relativeFrom="margin">
+              <wp:align>left</wp:align>
+            </wp:positionH>
+            <wp:positionV relativeFrom="paragraph">
+              <wp:posOffset>779780</wp:posOffset>
+            </wp:positionV>
+            <wp:extent cx="5759450" cy="2493010"/>
+            <wp:effectExtent l="0" t="0" r="0" b="2540"/>
+            <wp:wrapTopAndBottom/>
+            <wp:docPr id="36" name="Image 36"/>
+            <wp:cNvGraphicFramePr>
+              <a:graphicFrameLocks xmlns:a="http://schemas.openxmlformats.org/drawingml/2006/main" noChangeAspect="1"/>
+            </wp:cNvGraphicFramePr>
+            <a:graphic xmlns:a="http://schemas.openxmlformats.org/drawingml/2006/main">
+              <a:graphicData uri="http://schemas.openxmlformats.org/drawingml/2006/picture">
+                <pic:pic xmlns:pic="http://schemas.openxmlformats.org/drawingml/2006/picture">
+                  <pic:nvPicPr>
+                    <pic:cNvPr id="1" name=""/>
+                    <pic:cNvPicPr/>
+                  </pic:nvPicPr>
+                  <pic:blipFill>
+                    <a:blip r:embed="rId47">
+                      <a:extLst>
+                        <a:ext uri="{28A0092B-C50C-407E-A947-70E740481C1C}">
+                          <a14:useLocalDpi xmlns:a14="http://schemas.microsoft.com/office/drawing/2010/main" val="0"/>
+                        </a:ext>
+                      </a:extLst>
+                    </a:blip>
+                    <a:stretch>
+                      <a:fillRect/>
+                    </a:stretch>
+                  </pic:blipFill>
+                  <pic:spPr>
+                    <a:xfrm>
+                      <a:off x="0" y="0"/>
+                      <a:ext cx="5759450" cy="2493010"/>
+                    </a:xfrm>
+                    <a:prstGeom prst="rect">
+                      <a:avLst/>
+                    </a:prstGeom>
+                  </pic:spPr>
+                </pic:pic>
+              </a:graphicData>
+            </a:graphic>
+          </wp:anchor>
+        </w:drawing>
+      </w:r>
+      <w:r>
+        <w:t>La méthode « Destruct », redimensionne les contrôles du formulaire principal. Le but est d’effacer la place qui était nécessaire à l’emplacement de la source.</w:t>
+      </w:r>
+      <w:r>
+        <w:t xml:space="preserve"> Ensuite une boucle « foreach » permet de cacher tous les éléments visuels. Car l’utilisateur considère ne plus en avoir besoin.</w:t>
+      </w:r>
+    </w:p>
+    <w:p/>
     <w:p>
       <w:pPr>
         <w:pStyle w:val="Retraitnormal1"/>
@@ -9219,6 +10367,23 @@
         </w:rPr>
         <w:t>Chargement de fichiers</w:t>
       </w:r>
+    </w:p>
+    <w:p>
+      <w:pPr>
+        <w:pStyle w:val="Retraitnormal1"/>
+        <w:numPr>
+          <w:ilvl w:val="0"/>
+          <w:numId w:val="0"/>
+        </w:numPr>
+        <w:ind w:left="360" w:hanging="360"/>
+        <w:rPr>
+          <w:rFonts w:ascii="Arial" w:hAnsi="Arial"/>
+          <w:b/>
+          <w:sz w:val="24"/>
+          <w:szCs w:val="20"/>
+          <w:lang w:eastAsia="fr-FR"/>
+        </w:rPr>
+      </w:pPr>
     </w:p>
     <w:p>
       <w:pPr>
@@ -9652,7 +10817,6 @@
           <w:i/>
           <w:sz w:val="24"/>
         </w:rPr>
-        <w:lastRenderedPageBreak/>
         <w:t>site</w:t>
       </w:r>
       <w:proofErr w:type="gramEnd"/>
@@ -9670,7 +10834,17 @@
           <w:i/>
           <w:sz w:val="24"/>
         </w:rPr>
-        <w:t>réaliser les maquettes avec un logiciel, décrire toutes les animations sur papier, définir les mots-clés, choisir une formule d'hébergement, définir la méthode de mise à jour, …</w:t>
+        <w:t xml:space="preserve">réaliser les maquettes avec un logiciel, décrire toutes les animations sur </w:t>
+      </w:r>
+      <w:bookmarkStart w:id="15" w:name="_GoBack"/>
+      <w:bookmarkEnd w:id="15"/>
+      <w:r>
+        <w:rPr>
+          <w:rFonts w:ascii="Arial" w:hAnsi="Arial" w:cs="Arial"/>
+          <w:i/>
+          <w:sz w:val="24"/>
+        </w:rPr>
+        <w:t>papier, définir les mots-clés, choisir une formule d'hébergement, définir la méthode de mise à jour, …</w:t>
       </w:r>
     </w:p>
     <w:p>
@@ -9864,6 +11038,7 @@
       <w:bookmarkStart w:id="16" w:name="_Toc71703259"/>
       <w:bookmarkStart w:id="17" w:name="_Toc71699411"/>
       <w:r>
+        <w:lastRenderedPageBreak/>
         <w:t>R</w:t>
       </w:r>
       <w:bookmarkEnd w:id="16"/>
@@ -10405,7 +11580,6 @@
           <w:i w:val="0"/>
           <w:iCs/>
         </w:rPr>
-        <w:lastRenderedPageBreak/>
         <w:t>Liste des documents</w:t>
       </w:r>
       <w:bookmarkEnd w:id="28"/>
@@ -10568,6 +11742,7 @@
       <w:bookmarkStart w:id="32" w:name="_Toc71703263"/>
       <w:bookmarkStart w:id="33" w:name="_Toc71699416"/>
       <w:r>
+        <w:lastRenderedPageBreak/>
         <w:t>C</w:t>
       </w:r>
       <w:bookmarkEnd w:id="31"/>
@@ -10862,7 +12037,7 @@
         </w:rPr>
         <w:t xml:space="preserve">Lien : </w:t>
       </w:r>
-      <w:hyperlink r:id="rId37" w:history="1">
+      <w:hyperlink r:id="rId48" w:history="1">
         <w:r>
           <w:rPr>
             <w:rStyle w:val="Lienhypertexte"/>
@@ -10970,7 +12145,7 @@
         <w:br/>
         <w:t xml:space="preserve">Lien : </w:t>
       </w:r>
-      <w:hyperlink r:id="rId38" w:history="1">
+      <w:hyperlink r:id="rId49" w:history="1">
         <w:r>
           <w:rPr>
             <w:rStyle w:val="Lienhypertexte"/>
@@ -11360,8 +12535,8 @@
       </w:pPr>
     </w:p>
     <w:sectPr>
-      <w:headerReference w:type="default" r:id="rId39"/>
-      <w:footerReference w:type="default" r:id="rId40"/>
+      <w:headerReference w:type="default" r:id="rId50"/>
+      <w:footerReference w:type="default" r:id="rId51"/>
       <w:pgSz w:w="11906" w:h="16838" w:code="9"/>
       <w:pgMar w:top="1418" w:right="1418" w:bottom="1418" w:left="1418" w:header="720" w:footer="720" w:gutter="0"/>
       <w:cols w:space="720"/>
@@ -11448,7 +12623,7 @@
         <w:sz w:val="16"/>
         <w:szCs w:val="16"/>
       </w:rPr>
-      <w:t>20</w:t>
+      <w:t>24</w:t>
     </w:r>
     <w:r>
       <w:rPr>
@@ -12295,7 +13470,7 @@
   <w:abstractNum w:abstractNumId="7" w15:restartNumberingAfterBreak="0">
     <w:nsid w:val="25057C4A"/>
     <w:multiLevelType w:val="hybridMultilevel"/>
-    <w:tmpl w:val="F2AC46A8"/>
+    <w:tmpl w:val="5A025AC8"/>
     <w:lvl w:ilvl="0" w:tplc="100C0001">
       <w:start w:val="1"/>
       <w:numFmt w:val="bullet"/>
@@ -15771,7 +16946,7 @@
 </file>
 
 <file path=customXml/itemProps1.xml><?xml version="1.0" encoding="utf-8"?>
-<ds:datastoreItem xmlns:ds="http://schemas.openxmlformats.org/officeDocument/2006/customXml" ds:itemID="{06201141-B9F2-4C71-B563-104D05F6ECAE}">
+<ds:datastoreItem xmlns:ds="http://schemas.openxmlformats.org/officeDocument/2006/customXml" ds:itemID="{035834DD-E0BC-41E4-8B15-06AEEB0E7A91}">
   <ds:schemaRefs>
     <ds:schemaRef ds:uri="http://schemas.openxmlformats.org/officeDocument/2006/bibliography"/>
   </ds:schemaRefs>

</xml_diff>

<commit_message>
analyse fichier et début de fusion
</commit_message>
<xml_diff>
--- a/Documentation/2. Rapport/R-TPI-leoluna-Rapport.docx
+++ b/Documentation/2. Rapport/R-TPI-leoluna-Rapport.docx
@@ -2774,7 +2774,7 @@
             <v:path o:extrusionok="f" gradientshapeok="t" o:connecttype="rect"/>
             <o:lock v:ext="edit" aspectratio="t"/>
           </v:shapetype>
-          <v:shape id="_x0000_i1025" type="#_x0000_t75" style="width:372.15pt;height:31.8pt">
+          <v:shape id="_x0000_i1025" type="#_x0000_t75" style="width:371.8pt;height:32.25pt">
             <v:imagedata r:id="rId9" o:title="6"/>
           </v:shape>
         </w:pict>
@@ -3211,7 +3211,7 @@
           <w:szCs w:val="14"/>
         </w:rPr>
         <w:pict>
-          <v:shape id="_x0000_i1026" type="#_x0000_t75" style="width:213.2pt;height:654.55pt">
+          <v:shape id="_x0000_i1026" type="#_x0000_t75" style="width:213.85pt;height:654.45pt">
             <v:imagedata r:id="rId10" o:title="15"/>
           </v:shape>
         </w:pict>
@@ -5309,7 +5309,19 @@
         <w:rPr>
           <w:szCs w:val="14"/>
         </w:rPr>
-        <w:t>Elle se présente ainsi avec un taux de complétion de 50% :</w:t>
+        <w:t>Elle se présente ainsi</w:t>
+      </w:r>
+      <w:r>
+        <w:rPr>
+          <w:szCs w:val="14"/>
+        </w:rPr>
+        <w:t>,</w:t>
+      </w:r>
+      <w:r>
+        <w:rPr>
+          <w:szCs w:val="14"/>
+        </w:rPr>
+        <w:t xml:space="preserve"> avec un taux de complétion de 50% :</w:t>
       </w:r>
     </w:p>
     <w:p>
@@ -10540,6 +10552,8 @@
         </w:rPr>
         <w:t>Vérification de l’intégrité du fichier fusionné</w:t>
       </w:r>
+      <w:bookmarkStart w:id="15" w:name="_GoBack"/>
+      <w:bookmarkEnd w:id="15"/>
     </w:p>
     <w:p>
       <w:pPr>
@@ -10834,17 +10848,7 @@
           <w:i/>
           <w:sz w:val="24"/>
         </w:rPr>
-        <w:t xml:space="preserve">réaliser les maquettes avec un logiciel, décrire toutes les animations sur </w:t>
-      </w:r>
-      <w:bookmarkStart w:id="15" w:name="_GoBack"/>
-      <w:bookmarkEnd w:id="15"/>
-      <w:r>
-        <w:rPr>
-          <w:rFonts w:ascii="Arial" w:hAnsi="Arial" w:cs="Arial"/>
-          <w:i/>
-          <w:sz w:val="24"/>
-        </w:rPr>
-        <w:t>papier, définir les mots-clés, choisir une formule d'hébergement, définir la méthode de mise à jour, …</w:t>
+        <w:t>réaliser les maquettes avec un logiciel, décrire toutes les animations sur papier, définir les mots-clés, choisir une formule d'hébergement, définir la méthode de mise à jour, …</w:t>
       </w:r>
     </w:p>
     <w:p>
@@ -16946,7 +16950,7 @@
 </file>
 
 <file path=customXml/itemProps1.xml><?xml version="1.0" encoding="utf-8"?>
-<ds:datastoreItem xmlns:ds="http://schemas.openxmlformats.org/officeDocument/2006/customXml" ds:itemID="{035834DD-E0BC-41E4-8B15-06AEEB0E7A91}">
+<ds:datastoreItem xmlns:ds="http://schemas.openxmlformats.org/officeDocument/2006/customXml" ds:itemID="{9CC65C66-EA5E-4FB1-A5BB-B6BC7A756B7C}">
   <ds:schemaRefs>
     <ds:schemaRef ds:uri="http://schemas.openxmlformats.org/officeDocument/2006/bibliography"/>
   </ds:schemaRefs>

</xml_diff>

<commit_message>
Ajout d'une classe "Merger"
</commit_message>
<xml_diff>
--- a/Documentation/2. Rapport/R-TPI-leoluna-Rapport.docx
+++ b/Documentation/2. Rapport/R-TPI-leoluna-Rapport.docx
@@ -6279,7 +6279,7 @@
             <v:path o:extrusionok="f" gradientshapeok="t" o:connecttype="rect"/>
             <o:lock v:ext="edit" aspectratio="t"/>
           </v:shapetype>
-          <v:shape id="_x0000_i1034" type="#_x0000_t75" style="width:372.05pt;height:31.8pt">
+          <v:shape id="_x0000_i1025" type="#_x0000_t75" style="width:372.05pt;height:31.8pt">
             <v:imagedata r:id="rId9" o:title="6"/>
           </v:shape>
         </w:pict>
@@ -6870,6 +6870,7 @@
         <w:t xml:space="preserve"> </w:t>
       </w:r>
     </w:p>
+    <w:bookmarkStart w:id="15" w:name="_Toc72994987"/>
     <w:p>
       <w:pPr>
         <w:pStyle w:val="Titre2"/>
@@ -6901,10 +6902,10 @@
           <w:docGrid w:linePitch="326"/>
         </w:sectPr>
       </w:pPr>
-      <w:bookmarkStart w:id="15" w:name="_Toc72994987"/>
       <w:r>
         <w:rPr>
           <w:noProof/>
+          <w:lang w:val="fr-CH" w:eastAsia="fr-CH"/>
         </w:rPr>
         <w:lastRenderedPageBreak/>
         <mc:AlternateContent>
@@ -7011,6 +7012,7 @@
       <w:r>
         <w:rPr>
           <w:noProof/>
+          <w:lang w:val="fr-CH" w:eastAsia="fr-CH"/>
         </w:rPr>
         <mc:AlternateContent>
           <mc:Choice Requires="wps">
@@ -7392,22 +7394,20 @@
         </w:rPr>
         <w:t>Concept</w:t>
       </w:r>
-      <w:bookmarkStart w:id="18" w:name="_GoBack"/>
       <w:bookmarkEnd w:id="17"/>
+    </w:p>
+    <w:p>
+      <w:pPr>
+        <w:pStyle w:val="Titre3"/>
+        <w:rPr>
+          <w:szCs w:val="14"/>
+        </w:rPr>
+      </w:pPr>
+      <w:bookmarkStart w:id="18" w:name="_Toc72994990"/>
+      <w:r>
+        <w:t>Maximum de 10 fichiers source</w:t>
+      </w:r>
       <w:bookmarkEnd w:id="18"/>
-    </w:p>
-    <w:p>
-      <w:pPr>
-        <w:pStyle w:val="Titre3"/>
-        <w:rPr>
-          <w:szCs w:val="14"/>
-        </w:rPr>
-      </w:pPr>
-      <w:bookmarkStart w:id="19" w:name="_Toc72994990"/>
-      <w:r>
-        <w:t>Maximum de 10 fichiers source</w:t>
-      </w:r>
-      <w:bookmarkEnd w:id="19"/>
     </w:p>
     <w:p>
       <w:pPr>
@@ -7421,6 +7421,7 @@
       <w:r>
         <w:rPr>
           <w:noProof/>
+          <w:lang w:val="fr-CH" w:eastAsia="fr-CH"/>
         </w:rPr>
         <mc:AlternateContent>
           <mc:Choice Requires="wps">
@@ -7658,6 +7659,7 @@
       <w:r>
         <w:rPr>
           <w:noProof/>
+          <w:lang w:val="fr-CH" w:eastAsia="fr-CH"/>
         </w:rPr>
         <mc:AlternateContent>
           <mc:Choice Requires="wps">
@@ -7767,6 +7769,7 @@
       <w:r>
         <w:rPr>
           <w:noProof/>
+          <w:lang w:val="fr-CH" w:eastAsia="fr-CH"/>
         </w:rPr>
         <mc:AlternateContent>
           <mc:Choice Requires="wps">
@@ -8311,11 +8314,11 @@
       <w:pPr>
         <w:pStyle w:val="Titre3"/>
       </w:pPr>
-      <w:bookmarkStart w:id="20" w:name="_Toc72994991"/>
+      <w:bookmarkStart w:id="19" w:name="_Toc72994991"/>
       <w:r>
         <w:t>Chargement de fichiers</w:t>
       </w:r>
-      <w:bookmarkEnd w:id="20"/>
+      <w:bookmarkEnd w:id="19"/>
       <w:r>
         <w:t> </w:t>
       </w:r>
@@ -8373,6 +8376,7 @@
       <w:r>
         <w:rPr>
           <w:noProof/>
+          <w:lang w:val="fr-CH" w:eastAsia="fr-CH"/>
         </w:rPr>
         <mc:AlternateContent>
           <mc:Choice Requires="wps">
@@ -8578,6 +8582,7 @@
       <w:r>
         <w:rPr>
           <w:noProof/>
+          <w:lang w:val="fr-CH" w:eastAsia="fr-CH"/>
         </w:rPr>
         <mc:AlternateContent>
           <mc:Choice Requires="wps">
@@ -8768,11 +8773,11 @@
           <w:szCs w:val="14"/>
         </w:rPr>
       </w:pPr>
-      <w:bookmarkStart w:id="21" w:name="_Toc72994992"/>
+      <w:bookmarkStart w:id="20" w:name="_Toc72994992"/>
       <w:r>
         <w:t>Vérification du format automatique</w:t>
       </w:r>
-      <w:bookmarkEnd w:id="21"/>
+      <w:bookmarkEnd w:id="20"/>
     </w:p>
     <w:p>
       <w:pPr>
@@ -8908,6 +8913,7 @@
       <w:r>
         <w:rPr>
           <w:noProof/>
+          <w:lang w:val="fr-CH" w:eastAsia="fr-CH"/>
         </w:rPr>
         <mc:AlternateContent>
           <mc:Choice Requires="wps">
@@ -9158,12 +9164,12 @@
           <w:szCs w:val="14"/>
         </w:rPr>
       </w:pPr>
-      <w:bookmarkStart w:id="22" w:name="_Toc72994993"/>
+      <w:bookmarkStart w:id="21" w:name="_Toc72994993"/>
       <w:r>
         <w:lastRenderedPageBreak/>
         <w:t>Résumé avec le nombre d’événements</w:t>
       </w:r>
-      <w:bookmarkEnd w:id="22"/>
+      <w:bookmarkEnd w:id="21"/>
     </w:p>
     <w:p>
       <w:pPr>
@@ -9236,14 +9242,15 @@
       </w:r>
     </w:p>
     <w:p/>
+    <w:bookmarkStart w:id="22" w:name="_Toc72994994"/>
     <w:p>
       <w:pPr>
         <w:pStyle w:val="Titre3"/>
       </w:pPr>
-      <w:bookmarkStart w:id="23" w:name="_Toc72994994"/>
       <w:r>
         <w:rPr>
           <w:noProof/>
+          <w:lang w:val="fr-CH" w:eastAsia="fr-CH"/>
         </w:rPr>
         <mc:AlternateContent>
           <mc:Choice Requires="wps">
@@ -9412,7 +9419,7 @@
       <w:r>
         <w:t>Fusion et Pop-up de fusion</w:t>
       </w:r>
-      <w:bookmarkEnd w:id="23"/>
+      <w:bookmarkEnd w:id="22"/>
     </w:p>
     <w:p>
       <w:pPr>
@@ -9547,6 +9554,7 @@
       <w:r>
         <w:rPr>
           <w:noProof/>
+          <w:lang w:val="fr-CH" w:eastAsia="fr-CH"/>
         </w:rPr>
         <mc:AlternateContent>
           <mc:Choice Requires="wps">
@@ -10129,6 +10137,7 @@
       <w:r>
         <w:rPr>
           <w:noProof/>
+          <w:lang w:val="fr-CH" w:eastAsia="fr-CH"/>
         </w:rPr>
         <mc:AlternateContent>
           <mc:Choice Requires="wps">
@@ -10679,11 +10688,11 @@
       <w:pPr>
         <w:pStyle w:val="Titre3"/>
       </w:pPr>
-      <w:bookmarkStart w:id="24" w:name="_Toc72994995"/>
+      <w:bookmarkStart w:id="23" w:name="_Toc72994995"/>
       <w:r>
         <w:t>Barre de progression</w:t>
       </w:r>
-      <w:bookmarkEnd w:id="24"/>
+      <w:bookmarkEnd w:id="23"/>
     </w:p>
     <w:p/>
     <w:p>
@@ -10697,6 +10706,7 @@
       <w:r>
         <w:rPr>
           <w:noProof/>
+          <w:lang w:val="fr-CH" w:eastAsia="fr-CH"/>
         </w:rPr>
         <mc:AlternateContent>
           <mc:Choice Requires="wps">
@@ -10903,6 +10913,7 @@
       <w:r>
         <w:rPr>
           <w:noProof/>
+          <w:lang w:val="fr-CH" w:eastAsia="fr-CH"/>
         </w:rPr>
         <mc:AlternateContent>
           <mc:Choice Requires="wps">
@@ -11184,6 +11195,7 @@
       <w:r>
         <w:rPr>
           <w:noProof/>
+          <w:lang w:val="fr-CH" w:eastAsia="fr-CH"/>
         </w:rPr>
         <mc:AlternateContent>
           <mc:Choice Requires="wps">
@@ -11241,25 +11253,7 @@
                                 <w:szCs w:val="14"/>
                                 <w:lang w:val="fr-CH"/>
                               </w:rPr>
-                              <w:t>1</w:t>
-                            </w:r>
-                            <w:r>
-                              <w:rPr>
-                                <w:rFonts w:ascii="Century Gothic" w:hAnsi="Century Gothic"/>
-                                <w:noProof/>
-                                <w:szCs w:val="14"/>
-                                <w:lang w:val="fr-CH"/>
-                              </w:rPr>
-                              <w:t>5</w:t>
-                            </w:r>
-                            <w:r>
-                              <w:rPr>
-                                <w:rFonts w:ascii="Century Gothic" w:hAnsi="Century Gothic"/>
-                                <w:noProof/>
-                                <w:szCs w:val="14"/>
-                                <w:lang w:val="fr-CH"/>
-                              </w:rPr>
-                              <w:t>. Barre de progression windows form</w:t>
+                              <w:t>15. Barre de progression windows form</w:t>
                             </w:r>
                           </w:p>
                         </w:txbxContent>
@@ -11387,12 +11381,12 @@
       <w:pPr>
         <w:pStyle w:val="Titre3"/>
       </w:pPr>
-      <w:bookmarkStart w:id="25" w:name="_Toc72994996"/>
+      <w:bookmarkStart w:id="24" w:name="_Toc72994996"/>
       <w:r>
         <w:lastRenderedPageBreak/>
         <w:t>Vérification de l’intégrité du fichier fusionné</w:t>
       </w:r>
-      <w:bookmarkEnd w:id="25"/>
+      <w:bookmarkEnd w:id="24"/>
     </w:p>
     <w:p>
       <w:pPr>
@@ -11477,6 +11471,7 @@
       <w:r>
         <w:rPr>
           <w:noProof/>
+          <w:lang w:val="fr-CH" w:eastAsia="fr-CH"/>
         </w:rPr>
         <mc:AlternateContent>
           <mc:Choice Requires="wps">
@@ -11534,34 +11529,7 @@
                                 <w:szCs w:val="14"/>
                                 <w:lang w:val="fr-CH"/>
                               </w:rPr>
-                              <w:t>1</w:t>
-                            </w:r>
-                            <w:r>
-                              <w:rPr>
-                                <w:rFonts w:ascii="Century Gothic" w:hAnsi="Century Gothic"/>
-                                <w:noProof/>
-                                <w:szCs w:val="14"/>
-                                <w:lang w:val="fr-CH"/>
-                              </w:rPr>
-                              <w:t>6</w:t>
-                            </w:r>
-                            <w:r>
-                              <w:rPr>
-                                <w:rFonts w:ascii="Century Gothic" w:hAnsi="Century Gothic"/>
-                                <w:noProof/>
-                                <w:szCs w:val="14"/>
-                                <w:lang w:val="fr-CH"/>
-                              </w:rPr>
-                              <w:t xml:space="preserve">. </w:t>
-                            </w:r>
-                            <w:r>
-                              <w:rPr>
-                                <w:rFonts w:ascii="Century Gothic" w:hAnsi="Century Gothic"/>
-                                <w:noProof/>
-                                <w:szCs w:val="14"/>
-                                <w:lang w:val="fr-CH"/>
-                              </w:rPr>
-                              <w:t>Schéma importation réussie</w:t>
+                              <w:t>16. Schéma importation réussie</w:t>
                             </w:r>
                           </w:p>
                         </w:txbxContent>
@@ -11750,11 +11718,11 @@
       <w:pPr>
         <w:pStyle w:val="Titre3"/>
       </w:pPr>
-      <w:bookmarkStart w:id="26" w:name="_Toc72994997"/>
+      <w:bookmarkStart w:id="25" w:name="_Toc72994997"/>
       <w:r>
         <w:t>Avertissement fichier de destination</w:t>
       </w:r>
-      <w:bookmarkEnd w:id="26"/>
+      <w:bookmarkEnd w:id="25"/>
     </w:p>
     <w:p>
       <w:pPr>
@@ -11768,6 +11736,7 @@
       <w:r>
         <w:rPr>
           <w:noProof/>
+          <w:lang w:val="fr-CH" w:eastAsia="fr-CH"/>
         </w:rPr>
         <mc:AlternateContent>
           <mc:Choice Requires="wps">
@@ -11825,34 +11794,7 @@
                                 <w:szCs w:val="14"/>
                                 <w:lang w:val="fr-CH"/>
                               </w:rPr>
-                              <w:t>1</w:t>
-                            </w:r>
-                            <w:r>
-                              <w:rPr>
-                                <w:rFonts w:ascii="Century Gothic" w:hAnsi="Century Gothic"/>
-                                <w:noProof/>
-                                <w:szCs w:val="14"/>
-                                <w:lang w:val="fr-CH"/>
-                              </w:rPr>
-                              <w:t>7</w:t>
-                            </w:r>
-                            <w:r>
-                              <w:rPr>
-                                <w:rFonts w:ascii="Century Gothic" w:hAnsi="Century Gothic"/>
-                                <w:noProof/>
-                                <w:szCs w:val="14"/>
-                                <w:lang w:val="fr-CH"/>
-                              </w:rPr>
-                              <w:t>. O</w:t>
-                            </w:r>
-                            <w:r>
-                              <w:rPr>
-                                <w:rFonts w:ascii="Century Gothic" w:hAnsi="Century Gothic"/>
-                                <w:noProof/>
-                                <w:szCs w:val="14"/>
-                                <w:lang w:val="fr-CH"/>
-                              </w:rPr>
-                              <w:t>bjet FolderBrowserDialog</w:t>
+                              <w:t>17. Objet FolderBrowserDialog</w:t>
                             </w:r>
                           </w:p>
                         </w:txbxContent>
@@ -12370,6 +12312,7 @@
       <w:r>
         <w:rPr>
           <w:noProof/>
+          <w:lang w:val="fr-CH" w:eastAsia="fr-CH"/>
         </w:rPr>
         <mc:AlternateContent>
           <mc:Choice Requires="wps">
@@ -12577,6 +12520,7 @@
       <w:r>
         <w:rPr>
           <w:noProof/>
+          <w:lang w:val="fr-CH" w:eastAsia="fr-CH"/>
         </w:rPr>
         <mc:AlternateContent>
           <mc:Choice Requires="wps">
@@ -12870,6 +12814,7 @@
       <w:r>
         <w:rPr>
           <w:noProof/>
+          <w:lang w:val="fr-CH" w:eastAsia="fr-CH"/>
         </w:rPr>
         <mc:AlternateContent>
           <mc:Choice Requires="wps">
@@ -13310,7 +13255,7 @@
       <w:pPr>
         <w:pStyle w:val="Titre3"/>
       </w:pPr>
-      <w:bookmarkStart w:id="27" w:name="_Toc72994998"/>
+      <w:bookmarkStart w:id="26" w:name="_Toc72994998"/>
       <w:r>
         <w:t xml:space="preserve">Utilisation d’un système de </w:t>
       </w:r>
@@ -13318,7 +13263,7 @@
       <w:r>
         <w:t>versioning</w:t>
       </w:r>
-      <w:bookmarkEnd w:id="27"/>
+      <w:bookmarkEnd w:id="26"/>
       <w:proofErr w:type="spellEnd"/>
     </w:p>
     <w:p/>
@@ -13490,6 +13435,7 @@
       <w:r>
         <w:rPr>
           <w:noProof/>
+          <w:lang w:val="fr-CH" w:eastAsia="fr-CH"/>
         </w:rPr>
         <w:lastRenderedPageBreak/>
         <mc:AlternateContent>
@@ -13697,11 +13643,11 @@
       <w:pPr>
         <w:pStyle w:val="Titre3"/>
       </w:pPr>
-      <w:bookmarkStart w:id="28" w:name="_Toc72994999"/>
+      <w:bookmarkStart w:id="27" w:name="_Toc72994999"/>
       <w:r>
         <w:t>Rubrique d’aide</w:t>
       </w:r>
-      <w:bookmarkEnd w:id="28"/>
+      <w:bookmarkEnd w:id="27"/>
     </w:p>
     <w:p>
       <w:pPr>
@@ -13715,6 +13661,7 @@
       <w:r>
         <w:rPr>
           <w:noProof/>
+          <w:lang w:val="fr-CH" w:eastAsia="fr-CH"/>
         </w:rPr>
         <mc:AlternateContent>
           <mc:Choice Requires="wps">
@@ -14016,7 +13963,7 @@
       <w:pPr>
         <w:pStyle w:val="Titre3"/>
       </w:pPr>
-      <w:bookmarkStart w:id="29" w:name="_Toc72995000"/>
+      <w:bookmarkStart w:id="28" w:name="_Toc72995000"/>
       <w:r>
         <w:t xml:space="preserve">Explication du format </w:t>
       </w:r>
@@ -14024,18 +13971,18 @@
       <w:r>
         <w:t>ICal</w:t>
       </w:r>
+      <w:bookmarkEnd w:id="28"/>
+      <w:proofErr w:type="spellEnd"/>
+    </w:p>
+    <w:p>
+      <w:pPr>
+        <w:pStyle w:val="Titre3"/>
+      </w:pPr>
+      <w:bookmarkStart w:id="29" w:name="_Toc72995001"/>
+      <w:r>
+        <w:t>Respect des normes ETML</w:t>
+      </w:r>
       <w:bookmarkEnd w:id="29"/>
-      <w:proofErr w:type="spellEnd"/>
-    </w:p>
-    <w:p>
-      <w:pPr>
-        <w:pStyle w:val="Titre3"/>
-      </w:pPr>
-      <w:bookmarkStart w:id="30" w:name="_Toc72995001"/>
-      <w:r>
-        <w:t>Respect des normes ETML</w:t>
-      </w:r>
-      <w:bookmarkEnd w:id="30"/>
     </w:p>
     <w:p>
       <w:pPr>
@@ -14076,8 +14023,8 @@
           <w:lang w:val="fr-CH" w:eastAsia="fr-CH"/>
         </w:rPr>
       </w:pPr>
-      <w:bookmarkStart w:id="31" w:name="_Toc71691012"/>
-      <w:bookmarkStart w:id="32" w:name="_Toc72995002"/>
+      <w:bookmarkStart w:id="30" w:name="_Toc71691012"/>
+      <w:bookmarkStart w:id="31" w:name="_Toc72995002"/>
       <w:r>
         <w:rPr>
           <w:rFonts w:ascii="Century Gothic" w:hAnsi="Century Gothic" w:cs="Arial"/>
@@ -14091,8 +14038,8 @@
         </w:rPr>
         <w:t>Stratégie de test</w:t>
       </w:r>
+      <w:bookmarkEnd w:id="30"/>
       <w:bookmarkEnd w:id="31"/>
-      <w:bookmarkEnd w:id="32"/>
     </w:p>
     <w:p/>
     <w:p>
@@ -16302,9 +16249,9 @@
           <w:lang w:val="fr-CH" w:eastAsia="fr-CH"/>
         </w:rPr>
       </w:pPr>
-      <w:bookmarkStart w:id="33" w:name="_Toc25553310"/>
-      <w:bookmarkStart w:id="34" w:name="_Toc71691015"/>
-      <w:bookmarkStart w:id="35" w:name="_Toc72995003"/>
+      <w:bookmarkStart w:id="32" w:name="_Toc25553310"/>
+      <w:bookmarkStart w:id="33" w:name="_Toc71691015"/>
+      <w:bookmarkStart w:id="34" w:name="_Toc72995003"/>
       <w:r>
         <w:rPr>
           <w:rFonts w:ascii="Century Gothic" w:hAnsi="Century Gothic" w:cs="Arial"/>
@@ -16318,9 +16265,9 @@
         </w:rPr>
         <w:t>Risques techniques</w:t>
       </w:r>
+      <w:bookmarkEnd w:id="32"/>
       <w:bookmarkEnd w:id="33"/>
       <w:bookmarkEnd w:id="34"/>
-      <w:bookmarkEnd w:id="35"/>
     </w:p>
     <w:p>
       <w:pPr>
@@ -16483,7 +16430,7 @@
           <w:lang w:val="fr-CH" w:eastAsia="fr-CH"/>
         </w:rPr>
       </w:pPr>
-      <w:bookmarkStart w:id="36" w:name="_Toc72995004"/>
+      <w:bookmarkStart w:id="35" w:name="_Toc72995004"/>
       <w:r>
         <w:rPr>
           <w:rFonts w:ascii="Century Gothic" w:hAnsi="Century Gothic" w:cs="Arial"/>
@@ -16498,7 +16445,7 @@
         <w:lastRenderedPageBreak/>
         <w:t>Planification</w:t>
       </w:r>
-      <w:bookmarkEnd w:id="36"/>
+      <w:bookmarkEnd w:id="35"/>
     </w:p>
     <w:p/>
     <w:p>
@@ -16750,7 +16697,7 @@
           <w:lang w:val="fr-CH" w:eastAsia="fr-CH"/>
         </w:rPr>
       </w:pPr>
-      <w:bookmarkStart w:id="37" w:name="_Toc72995005"/>
+      <w:bookmarkStart w:id="36" w:name="_Toc72995005"/>
       <w:r>
         <w:rPr>
           <w:rFonts w:ascii="Century Gothic" w:hAnsi="Century Gothic" w:cs="Arial"/>
@@ -16765,7 +16712,7 @@
         <w:lastRenderedPageBreak/>
         <w:t>Dossier de conception</w:t>
       </w:r>
-      <w:bookmarkEnd w:id="37"/>
+      <w:bookmarkEnd w:id="36"/>
     </w:p>
     <w:p>
       <w:pPr>
@@ -17038,8 +16985,8 @@
           <w:lang w:val="fr-CH" w:eastAsia="fr-CH"/>
         </w:rPr>
       </w:pPr>
-      <w:bookmarkStart w:id="38" w:name="_Toc71703259"/>
-      <w:bookmarkStart w:id="39" w:name="_Toc72995006"/>
+      <w:bookmarkStart w:id="37" w:name="_Toc71703259"/>
+      <w:bookmarkStart w:id="38" w:name="_Toc72995006"/>
       <w:r>
         <w:rPr>
           <w:rFonts w:ascii="Century Gothic" w:hAnsi="Century Gothic" w:cs="Arial"/>
@@ -17054,7 +17001,7 @@
         <w:lastRenderedPageBreak/>
         <w:t>R</w:t>
       </w:r>
-      <w:bookmarkEnd w:id="38"/>
+      <w:bookmarkEnd w:id="37"/>
       <w:r>
         <w:rPr>
           <w:rFonts w:ascii="Century Gothic" w:hAnsi="Century Gothic" w:cs="Arial"/>
@@ -17068,7 +17015,7 @@
         </w:rPr>
         <w:t>éalisation</w:t>
       </w:r>
-      <w:bookmarkEnd w:id="39"/>
+      <w:bookmarkEnd w:id="38"/>
     </w:p>
     <w:p>
       <w:pPr>
@@ -17094,9 +17041,9 @@
           <w:lang w:val="fr-CH" w:eastAsia="fr-CH"/>
         </w:rPr>
       </w:pPr>
-      <w:bookmarkStart w:id="40" w:name="_Toc25553317"/>
-      <w:bookmarkStart w:id="41" w:name="_Toc71691022"/>
-      <w:bookmarkStart w:id="42" w:name="_Toc72995007"/>
+      <w:bookmarkStart w:id="39" w:name="_Toc25553317"/>
+      <w:bookmarkStart w:id="40" w:name="_Toc71691022"/>
+      <w:bookmarkStart w:id="41" w:name="_Toc72995007"/>
       <w:r>
         <w:rPr>
           <w:rFonts w:ascii="Century Gothic" w:hAnsi="Century Gothic" w:cs="Arial"/>
@@ -17110,9 +17057,9 @@
         </w:rPr>
         <w:t>Dossier de réalisation</w:t>
       </w:r>
+      <w:bookmarkEnd w:id="39"/>
       <w:bookmarkEnd w:id="40"/>
       <w:bookmarkEnd w:id="41"/>
-      <w:bookmarkEnd w:id="42"/>
     </w:p>
     <w:p>
       <w:pPr>
@@ -17155,11 +17102,11 @@
       <w:pPr>
         <w:pStyle w:val="Titre3"/>
       </w:pPr>
-      <w:bookmarkStart w:id="43" w:name="_Toc72995008"/>
+      <w:bookmarkStart w:id="42" w:name="_Toc72995008"/>
       <w:r>
         <w:t>Maximum de 10 fichiers source</w:t>
       </w:r>
-      <w:bookmarkEnd w:id="43"/>
+      <w:bookmarkEnd w:id="42"/>
     </w:p>
     <w:p>
       <w:pPr>
@@ -19475,11 +19422,11 @@
       <w:pPr>
         <w:pStyle w:val="Titre3"/>
       </w:pPr>
-      <w:bookmarkStart w:id="44" w:name="_Toc72995009"/>
+      <w:bookmarkStart w:id="43" w:name="_Toc72995009"/>
       <w:r>
         <w:t>Chargement de fichiers</w:t>
       </w:r>
-      <w:bookmarkEnd w:id="44"/>
+      <w:bookmarkEnd w:id="43"/>
     </w:p>
     <w:p/>
     <w:p>
@@ -20538,42 +20485,42 @@
       <w:pPr>
         <w:pStyle w:val="Titre3"/>
       </w:pPr>
-      <w:bookmarkStart w:id="45" w:name="_Toc72995010"/>
+      <w:bookmarkStart w:id="44" w:name="_Toc72995010"/>
       <w:r>
         <w:t>Vérification du format automatique</w:t>
       </w:r>
+      <w:bookmarkEnd w:id="44"/>
+    </w:p>
+    <w:p>
+      <w:pPr>
+        <w:pStyle w:val="Titre3"/>
+      </w:pPr>
+      <w:bookmarkStart w:id="45" w:name="_Toc72995011"/>
+      <w:r>
+        <w:t>Résumé avec le nombre d’événements</w:t>
+      </w:r>
       <w:bookmarkEnd w:id="45"/>
     </w:p>
     <w:p>
       <w:pPr>
+        <w:rPr>
+          <w:rFonts w:ascii="Century Gothic" w:hAnsi="Century Gothic"/>
+        </w:rPr>
+      </w:pPr>
+      <w:r>
+        <w:br w:type="page"/>
+      </w:r>
+    </w:p>
+    <w:p>
+      <w:pPr>
         <w:pStyle w:val="Titre3"/>
       </w:pPr>
-      <w:bookmarkStart w:id="46" w:name="_Toc72995011"/>
-      <w:r>
-        <w:t>Résumé avec le nombre d’événements</w:t>
-      </w:r>
-      <w:bookmarkEnd w:id="46"/>
-    </w:p>
-    <w:p>
-      <w:pPr>
-        <w:rPr>
-          <w:rFonts w:ascii="Century Gothic" w:hAnsi="Century Gothic"/>
-        </w:rPr>
-      </w:pPr>
-      <w:r>
-        <w:br w:type="page"/>
-      </w:r>
-    </w:p>
-    <w:p>
-      <w:pPr>
-        <w:pStyle w:val="Titre3"/>
-      </w:pPr>
-      <w:bookmarkStart w:id="47" w:name="_Toc72995012"/>
+      <w:bookmarkStart w:id="46" w:name="_Toc72995012"/>
       <w:r>
         <w:lastRenderedPageBreak/>
         <w:t>Fusion et pop-up de fusion</w:t>
       </w:r>
-      <w:bookmarkEnd w:id="47"/>
+      <w:bookmarkEnd w:id="46"/>
     </w:p>
     <w:p/>
     <w:p>
@@ -20598,7 +20545,7 @@
           <w:szCs w:val="20"/>
           <w:lang w:eastAsia="fr-FR"/>
         </w:rPr>
-        <w:t>Pour cette étape, un objet nommé « </w:t>
+        <w:t>Pour gérer la fusion de fichier, le formulaire fait appel à un objet nommé « </w:t>
       </w:r>
       <w:proofErr w:type="spellStart"/>
       <w:r>
@@ -20608,7 +20555,7 @@
           <w:szCs w:val="20"/>
           <w:lang w:eastAsia="fr-FR"/>
         </w:rPr>
-        <w:t>SaveFileDialog</w:t>
+        <w:t>Merger</w:t>
       </w:r>
       <w:proofErr w:type="spellEnd"/>
       <w:r>
@@ -20618,7 +20565,47 @@
           <w:szCs w:val="20"/>
           <w:lang w:eastAsia="fr-FR"/>
         </w:rPr>
-        <w:t> » a été utilisé. Il permet à l’utilisateur de choisir où enregistrer un fichier. Pour cela, l’objet ouvre une boîte de dialogue qui montrera les dossiers de l’ordinateur ainsi que les fichiers au format .</w:t>
+        <w:t> ». C’est un objet qui s’occupe de ressortir tous les événements de chaque fichier et de les rassembler en un seul. Si le nombre d’événements correspond au nombre total d’événements à fusionner, il appelle un</w:t>
+      </w:r>
+      <w:r>
+        <w:rPr>
+          <w:rFonts w:ascii="Century Gothic" w:hAnsi="Century Gothic"/>
+          <w:sz w:val="24"/>
+          <w:szCs w:val="20"/>
+          <w:lang w:eastAsia="fr-FR"/>
+        </w:rPr>
+        <w:t xml:space="preserve"> objet nommé « </w:t>
+      </w:r>
+      <w:proofErr w:type="spellStart"/>
+      <w:r>
+        <w:rPr>
+          <w:rFonts w:ascii="Century Gothic" w:hAnsi="Century Gothic"/>
+          <w:sz w:val="24"/>
+          <w:szCs w:val="20"/>
+          <w:lang w:eastAsia="fr-FR"/>
+        </w:rPr>
+        <w:t>SaveFileDialog</w:t>
+      </w:r>
+      <w:proofErr w:type="spellEnd"/>
+      <w:r>
+        <w:rPr>
+          <w:rFonts w:ascii="Century Gothic" w:hAnsi="Century Gothic"/>
+          <w:sz w:val="24"/>
+          <w:szCs w:val="20"/>
+          <w:lang w:eastAsia="fr-FR"/>
+        </w:rPr>
+        <w:t> »</w:t>
+      </w:r>
+      <w:bookmarkStart w:id="47" w:name="_GoBack"/>
+      <w:bookmarkEnd w:id="47"/>
+      <w:r>
+        <w:rPr>
+          <w:rFonts w:ascii="Century Gothic" w:hAnsi="Century Gothic"/>
+          <w:sz w:val="24"/>
+          <w:szCs w:val="20"/>
+          <w:lang w:eastAsia="fr-FR"/>
+        </w:rPr>
+        <w:t>. Il permet à l’utilisateur de choisir où enregistrer un fichier. Pour cela, l’objet ouvre une boîte de dialogue qui montrera les dossiers de l’ordinateur ainsi que les fichiers au format .</w:t>
       </w:r>
       <w:proofErr w:type="spellStart"/>
       <w:r>
@@ -20832,13 +20819,13 @@
           <wp:anchor distT="0" distB="0" distL="114300" distR="114300" simplePos="0" relativeHeight="251699200" behindDoc="0" locked="0" layoutInCell="1" allowOverlap="1" wp14:anchorId="4886B6E6" wp14:editId="73236653">
             <wp:simplePos x="0" y="0"/>
             <wp:positionH relativeFrom="margin">
-              <wp:align>center</wp:align>
+              <wp:posOffset>-47739</wp:posOffset>
             </wp:positionH>
             <wp:positionV relativeFrom="paragraph">
-              <wp:posOffset>616535</wp:posOffset>
+              <wp:posOffset>636830</wp:posOffset>
             </wp:positionV>
-            <wp:extent cx="5961380" cy="2197100"/>
-            <wp:effectExtent l="0" t="0" r="1270" b="0"/>
+            <wp:extent cx="5888755" cy="2147991"/>
+            <wp:effectExtent l="0" t="0" r="0" b="5080"/>
             <wp:wrapTopAndBottom/>
             <wp:docPr id="37" name="Image 37"/>
             <wp:cNvGraphicFramePr>
@@ -20851,7 +20838,7 @@
                     <pic:cNvPr id="1" name=""/>
                     <pic:cNvPicPr/>
                   </pic:nvPicPr>
-                  <pic:blipFill>
+                  <pic:blipFill rotWithShape="1">
                     <a:blip r:embed="rId63">
                       <a:extLst>
                         <a:ext uri="{28A0092B-C50C-407E-A947-70E740481C1C}">
@@ -20859,18 +20846,25 @@
                         </a:ext>
                       </a:extLst>
                     </a:blip>
-                    <a:stretch>
-                      <a:fillRect/>
-                    </a:stretch>
+                    <a:srcRect l="659" t="1021" r="533" b="1188"/>
+                    <a:stretch/>
                   </pic:blipFill>
-                  <pic:spPr>
+                  <pic:spPr bwMode="auto">
                     <a:xfrm>
                       <a:off x="0" y="0"/>
-                      <a:ext cx="5961380" cy="2197100"/>
+                      <a:ext cx="5890296" cy="2148553"/>
                     </a:xfrm>
                     <a:prstGeom prst="rect">
                       <a:avLst/>
                     </a:prstGeom>
+                    <a:ln>
+                      <a:noFill/>
+                    </a:ln>
+                    <a:extLst>
+                      <a:ext uri="{53640926-AAD7-44D8-BBD7-CCE9431645EC}">
+                        <a14:shadowObscured xmlns:a14="http://schemas.microsoft.com/office/drawing/2010/main"/>
+                      </a:ext>
+                    </a:extLst>
                   </pic:spPr>
                 </pic:pic>
               </a:graphicData>
@@ -22971,8 +22965,8 @@
         </w:rPr>
       </w:pPr>
       <w:bookmarkStart w:id="81" w:name="_Toc71703270"/>
-      <w:bookmarkStart w:id="82" w:name="_Toc25553334"/>
-      <w:bookmarkStart w:id="83" w:name="_Toc72995029"/>
+      <w:bookmarkStart w:id="82" w:name="_Toc72995029"/>
+      <w:bookmarkStart w:id="83" w:name="_Toc25553334"/>
       <w:r>
         <w:rPr>
           <w:rFonts w:ascii="Century Gothic" w:hAnsi="Century Gothic" w:cs="Arial"/>
@@ -23000,7 +22994,7 @@
         <w:t>rchives du projet</w:t>
       </w:r>
       <w:bookmarkEnd w:id="81"/>
-      <w:bookmarkEnd w:id="83"/>
+      <w:bookmarkEnd w:id="82"/>
       <w:r>
         <w:rPr>
           <w:rFonts w:ascii="Century Gothic" w:hAnsi="Century Gothic" w:cs="Arial"/>
@@ -23014,7 +23008,7 @@
         </w:rPr>
         <w:t xml:space="preserve"> </w:t>
       </w:r>
-      <w:bookmarkEnd w:id="82"/>
+      <w:bookmarkEnd w:id="83"/>
     </w:p>
     <w:p/>
     <w:p>
@@ -23132,7 +23126,7 @@
         <w:sz w:val="16"/>
         <w:szCs w:val="16"/>
       </w:rPr>
-      <w:t>14</w:t>
+      <w:t>34</w:t>
     </w:r>
     <w:r>
       <w:rPr>
@@ -26818,7 +26812,7 @@
 </file>
 
 <file path=customXml/itemProps1.xml><?xml version="1.0" encoding="utf-8"?>
-<ds:datastoreItem xmlns:ds="http://schemas.openxmlformats.org/officeDocument/2006/customXml" ds:itemID="{077EBCE7-DFE2-48F3-AE97-56F6354D9336}">
+<ds:datastoreItem xmlns:ds="http://schemas.openxmlformats.org/officeDocument/2006/customXml" ds:itemID="{8AC00E57-B2D0-42A5-8313-3702D9CB0D2A}">
   <ds:schemaRefs>
     <ds:schemaRef ds:uri="http://schemas.openxmlformats.org/officeDocument/2006/bibliography"/>
   </ds:schemaRefs>

</xml_diff>

<commit_message>
Documentation à jour + Tests unitaires à jour
</commit_message>
<xml_diff>
--- a/Documentation/2. Rapport/R-TPI-leoluna-Rapport.docx
+++ b/Documentation/2. Rapport/R-TPI-leoluna-Rapport.docx
@@ -6870,7 +6870,6 @@
         <w:t xml:space="preserve"> </w:t>
       </w:r>
     </w:p>
-    <w:bookmarkStart w:id="15" w:name="_Toc72994987"/>
     <w:p>
       <w:pPr>
         <w:pStyle w:val="Titre2"/>
@@ -6902,6 +6901,7 @@
           <w:docGrid w:linePitch="326"/>
         </w:sectPr>
       </w:pPr>
+      <w:bookmarkStart w:id="15" w:name="_Toc72994987"/>
       <w:r>
         <w:rPr>
           <w:noProof/>
@@ -9242,11 +9242,11 @@
       </w:r>
     </w:p>
     <w:p/>
-    <w:bookmarkStart w:id="22" w:name="_Toc72994994"/>
     <w:p>
       <w:pPr>
         <w:pStyle w:val="Titre3"/>
       </w:pPr>
+      <w:bookmarkStart w:id="22" w:name="_Toc72994994"/>
       <w:r>
         <w:rPr>
           <w:noProof/>
@@ -9612,25 +9612,7 @@
                                 <w:szCs w:val="14"/>
                                 <w:lang w:val="fr-CH"/>
                               </w:rPr>
-                              <w:t xml:space="preserve">11. </w:t>
-                            </w:r>
-                            <w:r>
-                              <w:rPr>
-                                <w:rFonts w:ascii="Century Gothic" w:hAnsi="Century Gothic"/>
-                                <w:noProof/>
-                                <w:szCs w:val="14"/>
-                                <w:lang w:val="fr-CH"/>
-                              </w:rPr>
-                              <w:t>Format d’un événement</w:t>
-                            </w:r>
-                            <w:r>
-                              <w:rPr>
-                                <w:rFonts w:ascii="Century Gothic" w:hAnsi="Century Gothic"/>
-                                <w:noProof/>
-                                <w:szCs w:val="14"/>
-                                <w:lang w:val="fr-CH"/>
-                              </w:rPr>
-                              <w:t xml:space="preserve"> ics</w:t>
+                              <w:t>11. Format d’un événement ics</w:t>
                             </w:r>
                           </w:p>
                         </w:txbxContent>
@@ -9671,25 +9653,7 @@
                           <w:szCs w:val="14"/>
                           <w:lang w:val="fr-CH"/>
                         </w:rPr>
-                        <w:t xml:space="preserve">11. </w:t>
-                      </w:r>
-                      <w:r>
-                        <w:rPr>
-                          <w:rFonts w:ascii="Century Gothic" w:hAnsi="Century Gothic"/>
-                          <w:noProof/>
-                          <w:szCs w:val="14"/>
-                          <w:lang w:val="fr-CH"/>
-                        </w:rPr>
-                        <w:t>Format d’un événement</w:t>
-                      </w:r>
-                      <w:r>
-                        <w:rPr>
-                          <w:rFonts w:ascii="Century Gothic" w:hAnsi="Century Gothic"/>
-                          <w:noProof/>
-                          <w:szCs w:val="14"/>
-                          <w:lang w:val="fr-CH"/>
-                        </w:rPr>
-                        <w:t xml:space="preserve"> ics</w:t>
+                        <w:t>11. Format d’un événement ics</w:t>
                       </w:r>
                     </w:p>
                   </w:txbxContent>
@@ -10764,16 +10728,7 @@
                                 <w:szCs w:val="14"/>
                                 <w:lang w:val="fr-CH"/>
                               </w:rPr>
-                              <w:t xml:space="preserve">14. </w:t>
-                            </w:r>
-                            <w:r>
-                              <w:rPr>
-                                <w:rFonts w:ascii="Century Gothic" w:hAnsi="Century Gothic"/>
-                                <w:noProof/>
-                                <w:szCs w:val="14"/>
-                                <w:lang w:val="fr-CH"/>
-                              </w:rPr>
-                              <w:t>Objet barre de progression windows forms</w:t>
+                              <w:t>14. Objet barre de progression windows forms</w:t>
                             </w:r>
                           </w:p>
                         </w:txbxContent>
@@ -10820,16 +10775,7 @@
                           <w:szCs w:val="14"/>
                           <w:lang w:val="fr-CH"/>
                         </w:rPr>
-                        <w:t xml:space="preserve">14. </w:t>
-                      </w:r>
-                      <w:r>
-                        <w:rPr>
-                          <w:rFonts w:ascii="Century Gothic" w:hAnsi="Century Gothic"/>
-                          <w:noProof/>
-                          <w:szCs w:val="14"/>
-                          <w:lang w:val="fr-CH"/>
-                        </w:rPr>
-                        <w:t>Objet barre de progression windows forms</w:t>
+                        <w:t>14. Objet barre de progression windows forms</w:t>
                       </w:r>
                     </w:p>
                   </w:txbxContent>
@@ -11300,25 +11246,7 @@
                           <w:szCs w:val="14"/>
                           <w:lang w:val="fr-CH"/>
                         </w:rPr>
-                        <w:t>1</w:t>
-                      </w:r>
-                      <w:r>
-                        <w:rPr>
-                          <w:rFonts w:ascii="Century Gothic" w:hAnsi="Century Gothic"/>
-                          <w:noProof/>
-                          <w:szCs w:val="14"/>
-                          <w:lang w:val="fr-CH"/>
-                        </w:rPr>
-                        <w:t>5</w:t>
-                      </w:r>
-                      <w:r>
-                        <w:rPr>
-                          <w:rFonts w:ascii="Century Gothic" w:hAnsi="Century Gothic"/>
-                          <w:noProof/>
-                          <w:szCs w:val="14"/>
-                          <w:lang w:val="fr-CH"/>
-                        </w:rPr>
-                        <w:t>. Barre de progression windows form</w:t>
+                        <w:t>15. Barre de progression windows form</w:t>
                       </w:r>
                     </w:p>
                   </w:txbxContent>
@@ -11576,34 +11504,7 @@
                           <w:szCs w:val="14"/>
                           <w:lang w:val="fr-CH"/>
                         </w:rPr>
-                        <w:t>1</w:t>
-                      </w:r>
-                      <w:r>
-                        <w:rPr>
-                          <w:rFonts w:ascii="Century Gothic" w:hAnsi="Century Gothic"/>
-                          <w:noProof/>
-                          <w:szCs w:val="14"/>
-                          <w:lang w:val="fr-CH"/>
-                        </w:rPr>
-                        <w:t>6</w:t>
-                      </w:r>
-                      <w:r>
-                        <w:rPr>
-                          <w:rFonts w:ascii="Century Gothic" w:hAnsi="Century Gothic"/>
-                          <w:noProof/>
-                          <w:szCs w:val="14"/>
-                          <w:lang w:val="fr-CH"/>
-                        </w:rPr>
-                        <w:t xml:space="preserve">. </w:t>
-                      </w:r>
-                      <w:r>
-                        <w:rPr>
-                          <w:rFonts w:ascii="Century Gothic" w:hAnsi="Century Gothic"/>
-                          <w:noProof/>
-                          <w:szCs w:val="14"/>
-                          <w:lang w:val="fr-CH"/>
-                        </w:rPr>
-                        <w:t>Schéma importation réussie</w:t>
+                        <w:t>16. Schéma importation réussie</w:t>
                       </w:r>
                     </w:p>
                   </w:txbxContent>
@@ -11841,34 +11742,7 @@
                           <w:szCs w:val="14"/>
                           <w:lang w:val="fr-CH"/>
                         </w:rPr>
-                        <w:t>1</w:t>
-                      </w:r>
-                      <w:r>
-                        <w:rPr>
-                          <w:rFonts w:ascii="Century Gothic" w:hAnsi="Century Gothic"/>
-                          <w:noProof/>
-                          <w:szCs w:val="14"/>
-                          <w:lang w:val="fr-CH"/>
-                        </w:rPr>
-                        <w:t>7</w:t>
-                      </w:r>
-                      <w:r>
-                        <w:rPr>
-                          <w:rFonts w:ascii="Century Gothic" w:hAnsi="Century Gothic"/>
-                          <w:noProof/>
-                          <w:szCs w:val="14"/>
-                          <w:lang w:val="fr-CH"/>
-                        </w:rPr>
-                        <w:t>. O</w:t>
-                      </w:r>
-                      <w:r>
-                        <w:rPr>
-                          <w:rFonts w:ascii="Century Gothic" w:hAnsi="Century Gothic"/>
-                          <w:noProof/>
-                          <w:szCs w:val="14"/>
-                          <w:lang w:val="fr-CH"/>
-                        </w:rPr>
-                        <w:t>bjet FolderBrowserDialog</w:t>
+                        <w:t>17. Objet FolderBrowserDialog</w:t>
                       </w:r>
                     </w:p>
                   </w:txbxContent>
@@ -12872,16 +12746,7 @@
                                 <w:szCs w:val="14"/>
                                 <w:lang w:val="fr-CH"/>
                               </w:rPr>
-                              <w:t xml:space="preserve">20. </w:t>
-                            </w:r>
-                            <w:r>
-                              <w:rPr>
-                                <w:rFonts w:ascii="Century Gothic" w:hAnsi="Century Gothic"/>
-                                <w:noProof/>
-                                <w:szCs w:val="14"/>
-                                <w:lang w:val="fr-CH"/>
-                              </w:rPr>
-                              <w:t>Formulaire de choix du nom de fichier</w:t>
+                              <w:t>20. Formulaire de choix du nom de fichier</w:t>
                             </w:r>
                           </w:p>
                         </w:txbxContent>
@@ -12928,16 +12793,7 @@
                           <w:szCs w:val="14"/>
                           <w:lang w:val="fr-CH"/>
                         </w:rPr>
-                        <w:t xml:space="preserve">20. </w:t>
-                      </w:r>
-                      <w:r>
-                        <w:rPr>
-                          <w:rFonts w:ascii="Century Gothic" w:hAnsi="Century Gothic"/>
-                          <w:noProof/>
-                          <w:szCs w:val="14"/>
-                          <w:lang w:val="fr-CH"/>
-                        </w:rPr>
-                        <w:t>Formulaire de choix du nom de fichier</w:t>
+                        <w:t>20. Formulaire de choix du nom de fichier</w:t>
                       </w:r>
                     </w:p>
                   </w:txbxContent>
@@ -16170,53 +16026,11 @@
     </w:tbl>
     <w:p>
       <w:pPr>
-        <w:rPr>
-          <w:lang w:val="fr-CH" w:eastAsia="fr-CH"/>
-        </w:rPr>
-      </w:pPr>
-    </w:p>
-    <w:p>
-      <w:pPr>
-        <w:rPr>
-          <w:lang w:val="fr-CH" w:eastAsia="fr-CH"/>
-        </w:rPr>
-      </w:pPr>
-      <w:r>
-        <w:rPr>
-          <w:lang w:val="fr-CH" w:eastAsia="fr-CH"/>
-        </w:rPr>
-        <w:br w:type="page"/>
-      </w:r>
-    </w:p>
-    <w:p>
-      <w:pPr>
-        <w:pStyle w:val="En-tte"/>
-        <w:tabs>
-          <w:tab w:val="clear" w:pos="4536"/>
-          <w:tab w:val="clear" w:pos="9072"/>
-        </w:tabs>
-        <w:ind w:left="717"/>
-        <w:rPr>
-          <w:szCs w:val="14"/>
-          <w:lang w:val="fr-CH"/>
-        </w:rPr>
-      </w:pPr>
-    </w:p>
-    <w:p>
-      <w:pPr>
-        <w:rPr>
-          <w:szCs w:val="14"/>
-        </w:rPr>
-      </w:pPr>
-    </w:p>
-    <w:p>
-      <w:pPr>
         <w:pStyle w:val="Retraitnormal1"/>
         <w:numPr>
           <w:ilvl w:val="0"/>
           <w:numId w:val="0"/>
         </w:numPr>
-        <w:ind w:left="360"/>
         <w:rPr>
           <w:rFonts w:ascii="Arial" w:hAnsi="Arial"/>
           <w:sz w:val="24"/>
@@ -16365,23 +16179,9 @@
         <w:pStyle w:val="Retraitnormal1"/>
         <w:numPr>
           <w:ilvl w:val="0"/>
-          <w:numId w:val="9"/>
-        </w:numPr>
-        <w:rPr>
-          <w:rFonts w:ascii="Arial" w:hAnsi="Arial" w:cs="Arial"/>
-          <w:iCs/>
-          <w:sz w:val="24"/>
-        </w:rPr>
-      </w:pPr>
-    </w:p>
-    <w:p>
-      <w:pPr>
-        <w:pStyle w:val="Retraitnormal1"/>
-        <w:numPr>
-          <w:ilvl w:val="0"/>
           <w:numId w:val="0"/>
         </w:numPr>
-        <w:ind w:left="360" w:hanging="360"/>
+        <w:ind w:left="1080"/>
         <w:rPr>
           <w:rFonts w:ascii="Arial" w:hAnsi="Arial" w:cs="Arial"/>
           <w:iCs/>
@@ -16398,13 +16198,6 @@
           <w:lang w:eastAsia="fr-CH"/>
         </w:rPr>
       </w:pPr>
-      <w:r>
-        <w:rPr>
-          <w:rFonts w:cs="Arial"/>
-          <w:iCs/>
-        </w:rPr>
-        <w:br w:type="page"/>
-      </w:r>
     </w:p>
     <w:p>
       <w:pPr>
@@ -20111,10 +19904,10 @@
           <wp:anchor distT="0" distB="0" distL="114300" distR="114300" simplePos="0" relativeHeight="251715584" behindDoc="0" locked="0" layoutInCell="1" allowOverlap="1">
             <wp:simplePos x="0" y="0"/>
             <wp:positionH relativeFrom="column">
-              <wp:posOffset>1573421</wp:posOffset>
+              <wp:posOffset>1583217</wp:posOffset>
             </wp:positionH>
             <wp:positionV relativeFrom="paragraph">
-              <wp:posOffset>2657214</wp:posOffset>
+              <wp:posOffset>2527935</wp:posOffset>
             </wp:positionV>
             <wp:extent cx="1424893" cy="119138"/>
             <wp:effectExtent l="0" t="0" r="4445" b="0"/>
@@ -20169,7 +19962,7 @@
           <w:noProof/>
         </w:rPr>
         <w:pict>
-          <v:shape id="_x0000_s1048" type="#_x0000_t75" style="position:absolute;left:0;text-align:left;margin-left:1.7pt;margin-top:26.65pt;width:449.25pt;height:216.35pt;z-index:251709440;mso-position-horizontal-relative:text;mso-position-vertical-relative:text;mso-width-relative:page;mso-height-relative:page">
+          <v:shape id="_x0000_s1048" type="#_x0000_t75" style="position:absolute;left:0;text-align:left;margin-left:1.7pt;margin-top:16.6pt;width:449.25pt;height:216.35pt;z-index:251709440;mso-position-horizontal-relative:text;mso-position-vertical-relative:text;mso-width-relative:page;mso-height-relative:page">
             <v:imagedata r:id="rId59" o:title="44" croptop="312f" cropbottom="921f" cropleft="195f" cropright="348f"/>
             <w10:wrap type="topAndBottom"/>
           </v:shape>
@@ -20330,17 +20123,7 @@
           <w:szCs w:val="20"/>
           <w:lang w:eastAsia="fr-FR"/>
         </w:rPr>
-        <w:t xml:space="preserve">La même boîte de dialogue s’ouvrira à l’utilisateur lorsqu’il cliquera </w:t>
-      </w:r>
-      <w:r>
-        <w:rPr>
-          <w:rFonts w:ascii="Century Gothic" w:hAnsi="Century Gothic"/>
-          <w:sz w:val="24"/>
-          <w:szCs w:val="20"/>
-          <w:lang w:eastAsia="fr-FR"/>
-        </w:rPr>
-        <w:lastRenderedPageBreak/>
-        <w:t>deux fois sur le champ textuel.</w:t>
+        <w:t>La même boîte de dialogue s’ouvrira à l’utilisateur lorsqu’il cliquera deux fois sur le champ textuel.</w:t>
       </w:r>
       <w:r>
         <w:rPr>
@@ -20360,6 +20143,7 @@
           <w:szCs w:val="20"/>
           <w:lang w:eastAsia="fr-FR"/>
         </w:rPr>
+        <w:lastRenderedPageBreak/>
         <w:br/>
         <w:t>Fonctionnement </w:t>
       </w:r>
@@ -20419,9 +20203,8 @@
           <w:szCs w:val="20"/>
           <w:lang w:eastAsia="fr-FR"/>
         </w:rPr>
-        <w:t xml:space="preserve"> présentée précédemment. Cela impliquera que la méthode se lance à chaque fois que l’on clique deux fois dessus. Dans ce cas, la variable </w:t>
-      </w:r>
-      <w:proofErr w:type="spellStart"/>
+        <w:t xml:space="preserve"> présentée précédemment. Cela impliquera que la méthode se lance à chaque fois que l’on clique deux fois de</w:t>
+      </w:r>
       <w:r>
         <w:rPr>
           <w:rFonts w:ascii="Century Gothic" w:hAnsi="Century Gothic"/>
@@ -20429,9 +20212,9 @@
           <w:szCs w:val="20"/>
           <w:lang w:eastAsia="fr-FR"/>
         </w:rPr>
-        <w:t>TbSourcePath</w:t>
-      </w:r>
-      <w:proofErr w:type="spellEnd"/>
+        <w:t xml:space="preserve">ssus. Dans ce cas, la variable </w:t>
+      </w:r>
+      <w:proofErr w:type="spellStart"/>
       <w:r>
         <w:rPr>
           <w:rFonts w:ascii="Century Gothic" w:hAnsi="Century Gothic"/>
@@ -20439,7 +20222,7 @@
           <w:szCs w:val="20"/>
           <w:lang w:eastAsia="fr-FR"/>
         </w:rPr>
-        <w:t xml:space="preserve"> correspond au champ textuel ci-dessus.</w:t>
+        <w:t>t</w:t>
       </w:r>
       <w:r>
         <w:rPr>
@@ -20448,7 +20231,17 @@
           <w:szCs w:val="20"/>
           <w:lang w:eastAsia="fr-FR"/>
         </w:rPr>
-        <w:br/>
+        <w:t>bSourcePath</w:t>
+      </w:r>
+      <w:proofErr w:type="spellEnd"/>
+      <w:r>
+        <w:rPr>
+          <w:rFonts w:ascii="Century Gothic" w:hAnsi="Century Gothic"/>
+          <w:sz w:val="24"/>
+          <w:szCs w:val="20"/>
+          <w:lang w:eastAsia="fr-FR"/>
+        </w:rPr>
+        <w:t xml:space="preserve"> correspond au champ textuel ci-dessus.</w:t>
       </w:r>
       <w:r>
         <w:rPr>
@@ -20468,8 +20261,16 @@
           <w:lang w:eastAsia="fr-FR"/>
         </w:rPr>
         <w:br/>
-      </w:r>
-      <w:r>
+        <w:t xml:space="preserve">  </w:t>
+      </w:r>
+    </w:p>
+    <w:p>
+      <w:pPr>
+        <w:pStyle w:val="Retraitnormal1"/>
+        <w:numPr>
+          <w:ilvl w:val="0"/>
+          <w:numId w:val="17"/>
+        </w:numPr>
         <w:rPr>
           <w:rFonts w:ascii="Century Gothic" w:hAnsi="Century Gothic"/>
           <w:b/>
@@ -20477,9 +20278,144 @@
           <w:szCs w:val="20"/>
           <w:lang w:eastAsia="fr-FR"/>
         </w:rPr>
-        <w:br/>
-        <w:t xml:space="preserve">  </w:t>
-      </w:r>
+      </w:pPr>
+      <w:r>
+        <w:rPr>
+          <w:rFonts w:ascii="Century Gothic" w:hAnsi="Century Gothic"/>
+          <w:b/>
+          <w:sz w:val="24"/>
+          <w:szCs w:val="20"/>
+          <w:lang w:eastAsia="fr-FR"/>
+        </w:rPr>
+        <w:t>Écriture du chemin</w:t>
+      </w:r>
+    </w:p>
+    <w:p>
+      <w:pPr>
+        <w:pStyle w:val="Retraitnormal1"/>
+        <w:numPr>
+          <w:ilvl w:val="0"/>
+          <w:numId w:val="0"/>
+        </w:numPr>
+        <w:ind w:left="1080"/>
+        <w:rPr>
+          <w:rFonts w:ascii="Century Gothic" w:hAnsi="Century Gothic"/>
+          <w:sz w:val="24"/>
+          <w:szCs w:val="20"/>
+          <w:lang w:eastAsia="fr-FR"/>
+        </w:rPr>
+      </w:pPr>
+      <w:r>
+        <w:rPr>
+          <w:rFonts w:ascii="Century Gothic" w:hAnsi="Century Gothic"/>
+          <w:sz w:val="24"/>
+          <w:szCs w:val="20"/>
+          <w:lang w:eastAsia="fr-FR"/>
+        </w:rPr>
+        <w:t xml:space="preserve">L’utilisateur peut </w:t>
+      </w:r>
+      <w:r>
+        <w:rPr>
+          <w:rFonts w:ascii="Century Gothic" w:hAnsi="Century Gothic"/>
+          <w:sz w:val="24"/>
+          <w:szCs w:val="20"/>
+          <w:lang w:eastAsia="fr-FR"/>
+        </w:rPr>
+        <w:t xml:space="preserve">aussi </w:t>
+      </w:r>
+      <w:r>
+        <w:rPr>
+          <w:rFonts w:ascii="Century Gothic" w:hAnsi="Century Gothic"/>
+          <w:sz w:val="24"/>
+          <w:szCs w:val="20"/>
+          <w:lang w:eastAsia="fr-FR"/>
+        </w:rPr>
+        <w:t>simplement écrire le chemin à son fichier dans le champ textuel.</w:t>
+      </w:r>
+    </w:p>
+    <w:p>
+      <w:pPr>
+        <w:pStyle w:val="Retraitnormal1"/>
+        <w:numPr>
+          <w:ilvl w:val="0"/>
+          <w:numId w:val="0"/>
+        </w:numPr>
+        <w:ind w:left="1080"/>
+        <w:rPr>
+          <w:rFonts w:ascii="Century Gothic" w:hAnsi="Century Gothic"/>
+          <w:sz w:val="24"/>
+          <w:szCs w:val="20"/>
+          <w:lang w:eastAsia="fr-FR"/>
+        </w:rPr>
+      </w:pPr>
+    </w:p>
+    <w:p>
+      <w:pPr>
+        <w:pStyle w:val="Retraitnormal1"/>
+        <w:numPr>
+          <w:ilvl w:val="0"/>
+          <w:numId w:val="0"/>
+        </w:numPr>
+        <w:ind w:left="1080"/>
+        <w:rPr>
+          <w:rFonts w:ascii="Century Gothic" w:hAnsi="Century Gothic"/>
+          <w:b/>
+          <w:sz w:val="24"/>
+          <w:szCs w:val="20"/>
+          <w:lang w:eastAsia="fr-FR"/>
+        </w:rPr>
+      </w:pPr>
+      <w:r>
+        <w:rPr>
+          <w:rFonts w:ascii="Century Gothic" w:hAnsi="Century Gothic"/>
+          <w:b/>
+          <w:sz w:val="24"/>
+          <w:szCs w:val="20"/>
+          <w:lang w:eastAsia="fr-FR"/>
+        </w:rPr>
+        <w:t xml:space="preserve">Fonctionnement </w:t>
+      </w:r>
+    </w:p>
+    <w:p>
+      <w:pPr>
+        <w:pStyle w:val="Retraitnormal1"/>
+        <w:numPr>
+          <w:ilvl w:val="0"/>
+          <w:numId w:val="0"/>
+        </w:numPr>
+        <w:ind w:left="1080"/>
+        <w:rPr>
+          <w:rFonts w:ascii="Century Gothic" w:hAnsi="Century Gothic"/>
+          <w:sz w:val="24"/>
+          <w:szCs w:val="20"/>
+          <w:lang w:eastAsia="fr-FR"/>
+        </w:rPr>
+      </w:pPr>
+      <w:r>
+        <w:rPr>
+          <w:rFonts w:ascii="Century Gothic" w:hAnsi="Century Gothic"/>
+          <w:sz w:val="24"/>
+          <w:szCs w:val="20"/>
+          <w:lang w:eastAsia="fr-FR"/>
+        </w:rPr>
+        <w:t>A chaque fois que l’utilisateur modifie le texte du champ textuel, une vérification se fera. Ainsi il saura à tout moment s’il a entré un calendrier valide.</w:t>
+      </w:r>
+    </w:p>
+    <w:p>
+      <w:pPr>
+        <w:pStyle w:val="Retraitnormal1"/>
+        <w:numPr>
+          <w:ilvl w:val="0"/>
+          <w:numId w:val="0"/>
+        </w:numPr>
+        <w:ind w:left="1080"/>
+        <w:rPr>
+          <w:rFonts w:ascii="Century Gothic" w:hAnsi="Century Gothic"/>
+          <w:sz w:val="24"/>
+          <w:szCs w:val="20"/>
+          <w:lang w:eastAsia="fr-FR"/>
+        </w:rPr>
+      </w:pPr>
     </w:p>
     <w:p>
       <w:pPr>
@@ -20491,6 +20427,8 @@
       </w:r>
       <w:bookmarkEnd w:id="44"/>
     </w:p>
+    <w:p/>
+    <w:p/>
     <w:p>
       <w:pPr>
         <w:pStyle w:val="Titre3"/>
@@ -20594,18 +20532,7 @@
           <w:szCs w:val="20"/>
           <w:lang w:eastAsia="fr-FR"/>
         </w:rPr>
-        <w:t> »</w:t>
-      </w:r>
-      <w:bookmarkStart w:id="47" w:name="_GoBack"/>
-      <w:bookmarkEnd w:id="47"/>
-      <w:r>
-        <w:rPr>
-          <w:rFonts w:ascii="Century Gothic" w:hAnsi="Century Gothic"/>
-          <w:sz w:val="24"/>
-          <w:szCs w:val="20"/>
-          <w:lang w:eastAsia="fr-FR"/>
-        </w:rPr>
-        <w:t>. Il permet à l’utilisateur de choisir où enregistrer un fichier. Pour cela, l’objet ouvre une boîte de dialogue qui montrera les dossiers de l’ordinateur ainsi que les fichiers au format .</w:t>
+        <w:t> ». Il permet à l’utilisateur de choisir où enregistrer un fichier. Pour cela, l’objet ouvre une boîte de dialogue qui montrera les dossiers de l’ordinateur ainsi que les fichiers au format .</w:t>
       </w:r>
       <w:proofErr w:type="spellStart"/>
       <w:r>
@@ -20946,12 +20873,12 @@
       <w:pPr>
         <w:pStyle w:val="Titre3"/>
       </w:pPr>
-      <w:bookmarkStart w:id="48" w:name="_Toc72995013"/>
+      <w:bookmarkStart w:id="47" w:name="_Toc72995013"/>
       <w:r>
         <w:lastRenderedPageBreak/>
         <w:t>Barre de progression</w:t>
       </w:r>
-      <w:bookmarkEnd w:id="48"/>
+      <w:bookmarkEnd w:id="47"/>
     </w:p>
     <w:p>
       <w:pPr>
@@ -21329,84 +21256,144 @@
     </w:p>
     <w:p>
       <w:pPr>
-        <w:pStyle w:val="Retraitnormal1"/>
-        <w:numPr>
-          <w:ilvl w:val="0"/>
-          <w:numId w:val="0"/>
-        </w:numPr>
-        <w:ind w:left="720"/>
         <w:rPr>
           <w:rFonts w:ascii="Century Gothic" w:hAnsi="Century Gothic"/>
           <w:b/>
-          <w:sz w:val="24"/>
-          <w:szCs w:val="20"/>
-          <w:lang w:eastAsia="fr-FR"/>
-        </w:rPr>
-      </w:pPr>
+        </w:rPr>
+      </w:pPr>
+      <w:r>
+        <w:rPr>
+          <w:rFonts w:ascii="Century Gothic" w:hAnsi="Century Gothic"/>
+          <w:b/>
+        </w:rPr>
+        <w:br w:type="page"/>
+      </w:r>
     </w:p>
     <w:p>
       <w:pPr>
         <w:pStyle w:val="Titre3"/>
       </w:pPr>
-      <w:bookmarkStart w:id="49" w:name="_Toc72995014"/>
+      <w:bookmarkStart w:id="48" w:name="_Toc72995014"/>
       <w:r>
         <w:lastRenderedPageBreak/>
         <w:t>Avertissement fichier de destination</w:t>
       </w:r>
+      <w:bookmarkEnd w:id="48"/>
+    </w:p>
+    <w:p>
+      <w:pPr>
+        <w:pStyle w:val="Titre3"/>
+      </w:pPr>
+      <w:bookmarkStart w:id="49" w:name="_Toc72995015"/>
+      <w:r>
+        <w:t>Vérification de l’intégrité du fichier fusionné</w:t>
+      </w:r>
       <w:bookmarkEnd w:id="49"/>
     </w:p>
     <w:p>
       <w:pPr>
         <w:pStyle w:val="Titre3"/>
       </w:pPr>
-      <w:bookmarkStart w:id="50" w:name="_Toc72995015"/>
-      <w:r>
-        <w:t>Vérification de l’intégrité du fichier fusionné</w:t>
+      <w:bookmarkStart w:id="50" w:name="_Toc72995017"/>
+      <w:r>
+        <w:t>Rubrique d’aide</w:t>
       </w:r>
       <w:bookmarkEnd w:id="50"/>
     </w:p>
     <w:p>
-      <w:pPr>
-        <w:pStyle w:val="Titre3"/>
-      </w:pPr>
-      <w:bookmarkStart w:id="51" w:name="_Toc72995016"/>
-      <w:r>
-        <w:t xml:space="preserve">Utilisation d’un système de </w:t>
-      </w:r>
-      <w:proofErr w:type="spellStart"/>
-      <w:r>
-        <w:t>versioning</w:t>
-      </w:r>
-      <w:bookmarkEnd w:id="51"/>
-      <w:proofErr w:type="spellEnd"/>
-    </w:p>
-    <w:p>
-      <w:pPr>
-        <w:pStyle w:val="Titre3"/>
-      </w:pPr>
-      <w:bookmarkStart w:id="52" w:name="_Toc72995017"/>
-      <w:r>
-        <w:t>Rubrique d’aide</w:t>
-      </w:r>
-      <w:bookmarkEnd w:id="52"/>
-    </w:p>
-    <w:p>
-      <w:pPr>
-        <w:pStyle w:val="Titre3"/>
-      </w:pPr>
-      <w:bookmarkStart w:id="53" w:name="_Toc72995018"/>
-      <w:r>
-        <w:t>Respect des normes ETML</w:t>
-      </w:r>
-      <w:bookmarkEnd w:id="53"/>
-    </w:p>
-    <w:p>
-      <w:pPr>
-        <w:rPr>
-          <w:i/>
-          <w:iCs/>
-        </w:rPr>
-      </w:pPr>
+      <w:r>
+        <w:t>En cas de besoin, l’utilisateur peut faire appel à une aide.</w:t>
+      </w:r>
+    </w:p>
+    <w:p>
+      <w:r>
+        <w:t>Il lui suffira de cliquer sur la touche « F1 » ou sur le label « Aide » sur la page principale.</w:t>
+      </w:r>
+    </w:p>
+    <w:p/>
+    <w:p>
+      <w:r>
+        <w:rPr>
+          <w:noProof/>
+          <w:lang w:val="fr-CH" w:eastAsia="fr-CH"/>
+        </w:rPr>
+        <w:drawing>
+          <wp:anchor distT="0" distB="0" distL="114300" distR="114300" simplePos="0" relativeHeight="251765760" behindDoc="0" locked="0" layoutInCell="1" allowOverlap="1">
+            <wp:simplePos x="0" y="0"/>
+            <wp:positionH relativeFrom="margin">
+              <wp:align>center</wp:align>
+            </wp:positionH>
+            <wp:positionV relativeFrom="paragraph">
+              <wp:posOffset>180340</wp:posOffset>
+            </wp:positionV>
+            <wp:extent cx="5781600" cy="6588000"/>
+            <wp:effectExtent l="0" t="0" r="0" b="3810"/>
+            <wp:wrapTopAndBottom/>
+            <wp:docPr id="17" name="Image 17"/>
+            <wp:cNvGraphicFramePr>
+              <a:graphicFrameLocks xmlns:a="http://schemas.openxmlformats.org/drawingml/2006/main" noChangeAspect="1"/>
+            </wp:cNvGraphicFramePr>
+            <a:graphic xmlns:a="http://schemas.openxmlformats.org/drawingml/2006/main">
+              <a:graphicData uri="http://schemas.openxmlformats.org/drawingml/2006/picture">
+                <pic:pic xmlns:pic="http://schemas.openxmlformats.org/drawingml/2006/picture">
+                  <pic:nvPicPr>
+                    <pic:cNvPr id="1" name=""/>
+                    <pic:cNvPicPr/>
+                  </pic:nvPicPr>
+                  <pic:blipFill rotWithShape="1">
+                    <a:blip r:embed="rId65">
+                      <a:extLst>
+                        <a:ext uri="{28A0092B-C50C-407E-A947-70E740481C1C}">
+                          <a14:useLocalDpi xmlns:a14="http://schemas.microsoft.com/office/drawing/2010/main" val="0"/>
+                        </a:ext>
+                      </a:extLst>
+                    </a:blip>
+                    <a:srcRect l="733" t="496" r="705" b="660"/>
+                    <a:stretch/>
+                  </pic:blipFill>
+                  <pic:spPr bwMode="auto">
+                    <a:xfrm>
+                      <a:off x="0" y="0"/>
+                      <a:ext cx="5781600" cy="6588000"/>
+                    </a:xfrm>
+                    <a:prstGeom prst="rect">
+                      <a:avLst/>
+                    </a:prstGeom>
+                    <a:ln>
+                      <a:noFill/>
+                    </a:ln>
+                    <a:extLst>
+                      <a:ext uri="{53640926-AAD7-44D8-BBD7-CCE9431645EC}">
+                        <a14:shadowObscured xmlns:a14="http://schemas.microsoft.com/office/drawing/2010/main"/>
+                      </a:ext>
+                    </a:extLst>
+                  </pic:spPr>
+                </pic:pic>
+              </a:graphicData>
+            </a:graphic>
+            <wp14:sizeRelH relativeFrom="margin">
+              <wp14:pctWidth>0</wp14:pctWidth>
+            </wp14:sizeRelH>
+            <wp14:sizeRelV relativeFrom="margin">
+              <wp14:pctHeight>0</wp14:pctHeight>
+            </wp14:sizeRelV>
+          </wp:anchor>
+        </w:drawing>
+      </w:r>
+      <w:r>
+        <w:t>Voici la page d’aide :</w:t>
+      </w:r>
+    </w:p>
+    <w:p>
+      <w:r>
+        <w:t xml:space="preserve">La partie deux contient des contrôles interactifs. Cela permet à l’utilisateur de charger un fichier test. Ainsi le label « Analyse Attendue » affichera le résultat de l’analyse et </w:t>
+      </w:r>
+      <w:r>
+        <w:t xml:space="preserve">l’utilisateur </w:t>
+      </w:r>
+      <w:r>
+        <w:t>pourra voir en direct les résultats « OK » ou « KO ».</w:t>
+      </w:r>
     </w:p>
     <w:p>
       <w:pPr>
@@ -21432,9 +21419,9 @@
           <w:lang w:val="fr-CH" w:eastAsia="fr-CH"/>
         </w:rPr>
       </w:pPr>
-      <w:bookmarkStart w:id="54" w:name="_Toc25553321"/>
-      <w:bookmarkStart w:id="55" w:name="_Toc71691025"/>
-      <w:bookmarkStart w:id="56" w:name="_Toc72995019"/>
+      <w:bookmarkStart w:id="51" w:name="_Toc25553321"/>
+      <w:bookmarkStart w:id="52" w:name="_Toc71691025"/>
+      <w:bookmarkStart w:id="53" w:name="_Toc72995019"/>
       <w:r>
         <w:rPr>
           <w:rFonts w:ascii="Century Gothic" w:hAnsi="Century Gothic" w:cs="Arial"/>
@@ -21446,9 +21433,10 @@
           <w:u w:val="none"/>
           <w:lang w:val="fr-CH" w:eastAsia="fr-CH"/>
         </w:rPr>
+        <w:lastRenderedPageBreak/>
         <w:t>Description des test</w:t>
       </w:r>
-      <w:bookmarkEnd w:id="54"/>
+      <w:bookmarkEnd w:id="51"/>
       <w:r>
         <w:rPr>
           <w:rFonts w:ascii="Century Gothic" w:hAnsi="Century Gothic" w:cs="Arial"/>
@@ -21462,8 +21450,8 @@
         </w:rPr>
         <w:t>s effectués</w:t>
       </w:r>
-      <w:bookmarkEnd w:id="55"/>
-      <w:bookmarkEnd w:id="56"/>
+      <w:bookmarkEnd w:id="52"/>
+      <w:bookmarkEnd w:id="53"/>
     </w:p>
     <w:p>
       <w:pPr>
@@ -21620,9 +21608,9 @@
           <w:lang w:val="fr-CH" w:eastAsia="fr-CH"/>
         </w:rPr>
       </w:pPr>
-      <w:bookmarkStart w:id="57" w:name="_Toc25553322"/>
-      <w:bookmarkStart w:id="58" w:name="_Toc71691026"/>
-      <w:bookmarkStart w:id="59" w:name="_Toc72995020"/>
+      <w:bookmarkStart w:id="54" w:name="_Toc25553322"/>
+      <w:bookmarkStart w:id="55" w:name="_Toc71691026"/>
+      <w:bookmarkStart w:id="56" w:name="_Toc72995020"/>
       <w:r>
         <w:rPr>
           <w:rFonts w:ascii="Century Gothic" w:hAnsi="Century Gothic" w:cs="Arial"/>
@@ -21636,7 +21624,7 @@
         </w:rPr>
         <w:t xml:space="preserve">Erreurs </w:t>
       </w:r>
-      <w:bookmarkEnd w:id="57"/>
+      <w:bookmarkEnd w:id="54"/>
       <w:r>
         <w:rPr>
           <w:rFonts w:ascii="Century Gothic" w:hAnsi="Century Gothic" w:cs="Arial"/>
@@ -21650,8 +21638,8 @@
         </w:rPr>
         <w:t>restantes</w:t>
       </w:r>
-      <w:bookmarkEnd w:id="58"/>
-      <w:bookmarkEnd w:id="59"/>
+      <w:bookmarkEnd w:id="55"/>
+      <w:bookmarkEnd w:id="56"/>
       <w:r>
         <w:rPr>
           <w:rFonts w:ascii="Century Gothic" w:hAnsi="Century Gothic" w:cs="Arial"/>
@@ -21673,7 +21661,7 @@
           <w:i/>
         </w:rPr>
       </w:pPr>
-      <w:bookmarkStart w:id="60" w:name="_Toc25553323"/>
+      <w:bookmarkStart w:id="57" w:name="_Toc25553323"/>
     </w:p>
     <w:p>
       <w:pPr>
@@ -21744,7 +21732,7 @@
         </w:rPr>
         <w:t>Conséquences sur l'utilisation du produit</w:t>
       </w:r>
-      <w:bookmarkEnd w:id="60"/>
+      <w:bookmarkEnd w:id="57"/>
     </w:p>
     <w:p>
       <w:pPr>
@@ -21796,9 +21784,9 @@
           <w:lang w:val="fr-CH" w:eastAsia="fr-CH"/>
         </w:rPr>
       </w:pPr>
-      <w:bookmarkStart w:id="61" w:name="_Toc25553326"/>
-      <w:bookmarkStart w:id="62" w:name="_Toc71691029"/>
-      <w:bookmarkStart w:id="63" w:name="_Toc72995021"/>
+      <w:bookmarkStart w:id="58" w:name="_Toc25553326"/>
+      <w:bookmarkStart w:id="59" w:name="_Toc71691029"/>
+      <w:bookmarkStart w:id="60" w:name="_Toc72995021"/>
       <w:r>
         <w:rPr>
           <w:rFonts w:ascii="Century Gothic" w:hAnsi="Century Gothic" w:cs="Arial"/>
@@ -21812,7 +21800,7 @@
         </w:rPr>
         <w:t>Liste des documents</w:t>
       </w:r>
-      <w:bookmarkEnd w:id="61"/>
+      <w:bookmarkEnd w:id="58"/>
       <w:r>
         <w:rPr>
           <w:rFonts w:ascii="Century Gothic" w:hAnsi="Century Gothic" w:cs="Arial"/>
@@ -21826,8 +21814,8 @@
         </w:rPr>
         <w:t xml:space="preserve"> fournis</w:t>
       </w:r>
-      <w:bookmarkEnd w:id="62"/>
-      <w:bookmarkEnd w:id="63"/>
+      <w:bookmarkEnd w:id="59"/>
+      <w:bookmarkEnd w:id="60"/>
     </w:p>
     <w:p>
       <w:pPr>
@@ -22017,9 +22005,9 @@
           <w:lang w:val="fr-CH" w:eastAsia="fr-CH"/>
         </w:rPr>
       </w:pPr>
-      <w:bookmarkStart w:id="64" w:name="_Toc25553328"/>
-      <w:bookmarkStart w:id="65" w:name="_Toc71703263"/>
-      <w:bookmarkStart w:id="66" w:name="_Toc72995022"/>
+      <w:bookmarkStart w:id="61" w:name="_Toc25553328"/>
+      <w:bookmarkStart w:id="62" w:name="_Toc71703263"/>
+      <w:bookmarkStart w:id="63" w:name="_Toc72995022"/>
       <w:r>
         <w:rPr>
           <w:rFonts w:ascii="Century Gothic" w:hAnsi="Century Gothic" w:cs="Arial"/>
@@ -22033,8 +22021,8 @@
         </w:rPr>
         <w:t>C</w:t>
       </w:r>
-      <w:bookmarkEnd w:id="64"/>
-      <w:bookmarkEnd w:id="65"/>
+      <w:bookmarkEnd w:id="61"/>
+      <w:bookmarkEnd w:id="62"/>
       <w:r>
         <w:rPr>
           <w:rFonts w:ascii="Century Gothic" w:hAnsi="Century Gothic" w:cs="Arial"/>
@@ -22048,7 +22036,7 @@
         </w:rPr>
         <w:t>onclusions</w:t>
       </w:r>
-      <w:bookmarkEnd w:id="66"/>
+      <w:bookmarkEnd w:id="63"/>
     </w:p>
     <w:p>
       <w:pPr>
@@ -22214,8 +22202,8 @@
           <w:lang w:val="fr-CH" w:eastAsia="fr-CH"/>
         </w:rPr>
       </w:pPr>
-      <w:bookmarkStart w:id="67" w:name="_Toc71703264"/>
-      <w:bookmarkStart w:id="68" w:name="_Toc72995023"/>
+      <w:bookmarkStart w:id="64" w:name="_Toc71703264"/>
+      <w:bookmarkStart w:id="65" w:name="_Toc72995023"/>
       <w:r>
         <w:rPr>
           <w:rFonts w:ascii="Century Gothic" w:hAnsi="Century Gothic" w:cs="Arial"/>
@@ -22230,7 +22218,7 @@
         <w:lastRenderedPageBreak/>
         <w:t>A</w:t>
       </w:r>
-      <w:bookmarkEnd w:id="67"/>
+      <w:bookmarkEnd w:id="64"/>
       <w:r>
         <w:rPr>
           <w:rFonts w:ascii="Century Gothic" w:hAnsi="Century Gothic" w:cs="Arial"/>
@@ -22244,7 +22232,7 @@
         </w:rPr>
         <w:t>nnexes</w:t>
       </w:r>
-      <w:bookmarkEnd w:id="68"/>
+      <w:bookmarkEnd w:id="65"/>
     </w:p>
     <w:p>
       <w:pPr>
@@ -22277,7 +22265,7 @@
           <w:lang w:val="fr-CH" w:eastAsia="fr-CH"/>
         </w:rPr>
       </w:pPr>
-      <w:bookmarkStart w:id="69" w:name="_Toc72995024"/>
+      <w:bookmarkStart w:id="66" w:name="_Toc72995024"/>
       <w:r>
         <w:rPr>
           <w:rFonts w:ascii="Century Gothic" w:hAnsi="Century Gothic" w:cs="Arial"/>
@@ -22291,7 +22279,7 @@
         </w:rPr>
         <w:t>Résumé du rapport du TPI / version succincte de la documentation</w:t>
       </w:r>
-      <w:bookmarkEnd w:id="69"/>
+      <w:bookmarkEnd w:id="66"/>
     </w:p>
     <w:p>
       <w:pPr>
@@ -22324,8 +22312,8 @@
           <w:lang w:val="fr-CH" w:eastAsia="fr-CH"/>
         </w:rPr>
       </w:pPr>
-      <w:bookmarkStart w:id="70" w:name="_Toc71703265"/>
-      <w:bookmarkStart w:id="71" w:name="_Toc72995025"/>
+      <w:bookmarkStart w:id="67" w:name="_Toc71703265"/>
+      <w:bookmarkStart w:id="68" w:name="_Toc72995025"/>
       <w:r>
         <w:rPr>
           <w:rFonts w:ascii="Century Gothic" w:hAnsi="Century Gothic" w:cs="Arial"/>
@@ -22339,8 +22327,8 @@
         </w:rPr>
         <w:t>Sources – Bibliographie</w:t>
       </w:r>
-      <w:bookmarkEnd w:id="70"/>
-      <w:bookmarkEnd w:id="71"/>
+      <w:bookmarkEnd w:id="67"/>
+      <w:bookmarkEnd w:id="68"/>
     </w:p>
     <w:p>
       <w:pPr>
@@ -22428,7 +22416,7 @@
         </w:rPr>
         <w:t xml:space="preserve">Lien : </w:t>
       </w:r>
-      <w:hyperlink r:id="rId65" w:history="1">
+      <w:hyperlink r:id="rId66" w:history="1">
         <w:r>
           <w:rPr>
             <w:rStyle w:val="Lienhypertexte"/>
@@ -22536,7 +22524,7 @@
         <w:br/>
         <w:t xml:space="preserve">Lien : </w:t>
       </w:r>
-      <w:hyperlink r:id="rId66" w:history="1">
+      <w:hyperlink r:id="rId67" w:history="1">
         <w:r>
           <w:rPr>
             <w:rStyle w:val="Lienhypertexte"/>
@@ -22642,9 +22630,9 @@
           <w:lang w:val="fr-CH" w:eastAsia="fr-CH"/>
         </w:rPr>
       </w:pPr>
-      <w:bookmarkStart w:id="72" w:name="_Toc25553330"/>
-      <w:bookmarkStart w:id="73" w:name="_Toc71703266"/>
-      <w:bookmarkStart w:id="74" w:name="_Toc72995026"/>
+      <w:bookmarkStart w:id="69" w:name="_Toc25553330"/>
+      <w:bookmarkStart w:id="70" w:name="_Toc71703266"/>
+      <w:bookmarkStart w:id="71" w:name="_Toc72995026"/>
       <w:r>
         <w:rPr>
           <w:rFonts w:ascii="Century Gothic" w:hAnsi="Century Gothic" w:cs="Arial"/>
@@ -22658,8 +22646,8 @@
         </w:rPr>
         <w:t xml:space="preserve">Journal de </w:t>
       </w:r>
-      <w:bookmarkEnd w:id="72"/>
-      <w:bookmarkEnd w:id="73"/>
+      <w:bookmarkEnd w:id="69"/>
+      <w:bookmarkEnd w:id="70"/>
       <w:r>
         <w:rPr>
           <w:rFonts w:ascii="Century Gothic" w:hAnsi="Century Gothic" w:cs="Arial"/>
@@ -22673,7 +22661,7 @@
         </w:rPr>
         <w:t>travail</w:t>
       </w:r>
-      <w:bookmarkEnd w:id="74"/>
+      <w:bookmarkEnd w:id="71"/>
     </w:p>
     <w:p/>
     <w:tbl>
@@ -22837,7 +22825,7 @@
           <w:iCs/>
         </w:rPr>
       </w:pPr>
-      <w:bookmarkStart w:id="75" w:name="_Toc25553331"/>
+      <w:bookmarkStart w:id="72" w:name="_Toc25553331"/>
     </w:p>
     <w:p>
       <w:pPr>
@@ -22863,8 +22851,8 @@
           <w:lang w:val="fr-CH" w:eastAsia="fr-CH"/>
         </w:rPr>
       </w:pPr>
-      <w:bookmarkStart w:id="76" w:name="_Toc71703267"/>
-      <w:bookmarkStart w:id="77" w:name="_Toc72995027"/>
+      <w:bookmarkStart w:id="73" w:name="_Toc71703267"/>
+      <w:bookmarkStart w:id="74" w:name="_Toc72995027"/>
       <w:r>
         <w:rPr>
           <w:rFonts w:ascii="Century Gothic" w:hAnsi="Century Gothic" w:cs="Arial"/>
@@ -22878,9 +22866,9 @@
         </w:rPr>
         <w:t>Manuel d'Installation</w:t>
       </w:r>
-      <w:bookmarkEnd w:id="75"/>
-      <w:bookmarkEnd w:id="76"/>
-      <w:bookmarkEnd w:id="77"/>
+      <w:bookmarkEnd w:id="72"/>
+      <w:bookmarkEnd w:id="73"/>
+      <w:bookmarkEnd w:id="74"/>
     </w:p>
     <w:p>
       <w:pPr>
@@ -22913,9 +22901,9 @@
           <w:lang w:val="fr-CH" w:eastAsia="fr-CH"/>
         </w:rPr>
       </w:pPr>
-      <w:bookmarkStart w:id="78" w:name="_Toc25553332"/>
-      <w:bookmarkStart w:id="79" w:name="_Toc71703268"/>
-      <w:bookmarkStart w:id="80" w:name="_Toc72995028"/>
+      <w:bookmarkStart w:id="75" w:name="_Toc25553332"/>
+      <w:bookmarkStart w:id="76" w:name="_Toc71703268"/>
+      <w:bookmarkStart w:id="77" w:name="_Toc72995028"/>
       <w:r>
         <w:rPr>
           <w:rFonts w:ascii="Century Gothic" w:hAnsi="Century Gothic" w:cs="Arial"/>
@@ -22929,9 +22917,29 @@
         </w:rPr>
         <w:t>Manuel d'Utilisation</w:t>
       </w:r>
-      <w:bookmarkEnd w:id="78"/>
-      <w:bookmarkEnd w:id="79"/>
-      <w:bookmarkEnd w:id="80"/>
+      <w:bookmarkEnd w:id="75"/>
+      <w:bookmarkEnd w:id="76"/>
+      <w:bookmarkEnd w:id="77"/>
+    </w:p>
+    <w:p>
+      <w:pPr>
+        <w:ind w:left="567"/>
+        <w:rPr>
+          <w:lang w:val="fr-CH" w:eastAsia="fr-CH"/>
+        </w:rPr>
+      </w:pPr>
+      <w:r>
+        <w:rPr>
+          <w:lang w:val="fr-CH" w:eastAsia="fr-CH"/>
+        </w:rPr>
+        <w:t>Il se trouve directement sur l’application. Pour y accéder il faut appuyer sur la touche « F1 » ou en cliquant sur le label « Aide »</w:t>
+      </w:r>
+      <w:r>
+        <w:rPr>
+          <w:lang w:val="fr-CH" w:eastAsia="fr-CH"/>
+        </w:rPr>
+        <w:t>.</w:t>
+      </w:r>
     </w:p>
     <w:p>
       <w:pPr>
@@ -22964,9 +22972,9 @@
           <w:lang w:val="fr-CH" w:eastAsia="fr-CH"/>
         </w:rPr>
       </w:pPr>
-      <w:bookmarkStart w:id="81" w:name="_Toc71703270"/>
-      <w:bookmarkStart w:id="82" w:name="_Toc72995029"/>
-      <w:bookmarkStart w:id="83" w:name="_Toc25553334"/>
+      <w:bookmarkStart w:id="78" w:name="_Toc71703270"/>
+      <w:bookmarkStart w:id="79" w:name="_Toc72995029"/>
+      <w:bookmarkStart w:id="80" w:name="_Toc25553334"/>
       <w:r>
         <w:rPr>
           <w:rFonts w:ascii="Century Gothic" w:hAnsi="Century Gothic" w:cs="Arial"/>
@@ -22993,8 +23001,8 @@
         </w:rPr>
         <w:t>rchives du projet</w:t>
       </w:r>
-      <w:bookmarkEnd w:id="81"/>
-      <w:bookmarkEnd w:id="82"/>
+      <w:bookmarkEnd w:id="78"/>
+      <w:bookmarkEnd w:id="79"/>
       <w:r>
         <w:rPr>
           <w:rFonts w:ascii="Century Gothic" w:hAnsi="Century Gothic" w:cs="Arial"/>
@@ -23008,7 +23016,7 @@
         </w:rPr>
         <w:t xml:space="preserve"> </w:t>
       </w:r>
-      <w:bookmarkEnd w:id="83"/>
+      <w:bookmarkEnd w:id="80"/>
     </w:p>
     <w:p/>
     <w:p>
@@ -23038,6 +23046,8 @@
           <w:szCs w:val="14"/>
         </w:rPr>
       </w:pPr>
+      <w:bookmarkStart w:id="81" w:name="_GoBack"/>
+      <w:bookmarkEnd w:id="81"/>
     </w:p>
     <w:sectPr>
       <w:pgSz w:w="11906" w:h="16838" w:code="9"/>
@@ -23126,7 +23136,7 @@
         <w:sz w:val="16"/>
         <w:szCs w:val="16"/>
       </w:rPr>
-      <w:t>34</w:t>
+      <w:t>31</w:t>
     </w:r>
     <w:r>
       <w:rPr>
@@ -24256,7 +24266,7 @@
         <w:rFonts w:hint="default"/>
       </w:rPr>
     </w:lvl>
-    <w:lvl w:ilvl="1" w:tplc="100C0019" w:tentative="1">
+    <w:lvl w:ilvl="1" w:tplc="100C0019">
       <w:start w:val="1"/>
       <w:numFmt w:val="lowerLetter"/>
       <w:lvlText w:val="%2."/>
@@ -26812,7 +26822,7 @@
 </file>
 
 <file path=customXml/itemProps1.xml><?xml version="1.0" encoding="utf-8"?>
-<ds:datastoreItem xmlns:ds="http://schemas.openxmlformats.org/officeDocument/2006/customXml" ds:itemID="{8AC00E57-B2D0-42A5-8313-3702D9CB0D2A}">
+<ds:datastoreItem xmlns:ds="http://schemas.openxmlformats.org/officeDocument/2006/customXml" ds:itemID="{27BFD196-116F-49E7-946D-18679C0E2D53}">
   <ds:schemaRefs>
     <ds:schemaRef ds:uri="http://schemas.openxmlformats.org/officeDocument/2006/bibliography"/>
   </ds:schemaRefs>

</xml_diff>

<commit_message>
Ajout explication fichiers Ical
</commit_message>
<xml_diff>
--- a/Documentation/2. Rapport/R-TPI-leoluna-Rapport.docx
+++ b/Documentation/2. Rapport/R-TPI-leoluna-Rapport.docx
@@ -75,7 +75,6 @@
                 <w:sz w:val="96"/>
               </w:rPr>
             </w:pPr>
-            <w:proofErr w:type="spellStart"/>
             <w:r>
               <w:rPr>
                 <w:rFonts w:ascii="Impact" w:hAnsi="Impact"/>
@@ -83,7 +82,6 @@
               </w:rPr>
               <w:t>ICalMerge</w:t>
             </w:r>
-            <w:proofErr w:type="spellEnd"/>
           </w:p>
         </w:tc>
       </w:tr>
@@ -120,16 +118,8 @@
         <w:rPr>
           <w:rFonts w:ascii="Century Gothic" w:hAnsi="Century Gothic"/>
         </w:rPr>
-        <w:t xml:space="preserve">Chef de projet : Jonathan </w:t>
-      </w:r>
-      <w:proofErr w:type="spellStart"/>
-      <w:r>
-        <w:rPr>
-          <w:rFonts w:ascii="Century Gothic" w:hAnsi="Century Gothic"/>
-        </w:rPr>
-        <w:t>Melly</w:t>
-      </w:r>
-      <w:proofErr w:type="spellEnd"/>
+        <w:t>Chef de projet : Jonathan Melly</w:t>
+      </w:r>
     </w:p>
     <w:p>
       <w:pPr>
@@ -158,17 +148,8 @@
           <w:rFonts w:ascii="Century Gothic" w:hAnsi="Century Gothic"/>
           <w:lang w:val="de-CH"/>
         </w:rPr>
-        <w:t xml:space="preserve"> Ernesto </w:t>
-      </w:r>
-      <w:proofErr w:type="spellStart"/>
-      <w:r>
-        <w:rPr>
-          <w:rFonts w:ascii="Century Gothic" w:hAnsi="Century Gothic"/>
-          <w:lang w:val="de-CH"/>
-        </w:rPr>
-        <w:t>Montemayor</w:t>
-      </w:r>
-      <w:proofErr w:type="spellEnd"/>
+        <w:t xml:space="preserve"> Ernesto Montemayor</w:t>
+      </w:r>
     </w:p>
     <w:p>
       <w:pPr>
@@ -5886,23 +5867,7 @@
           <w:rFonts w:ascii="Century Gothic" w:hAnsi="Century Gothic"/>
           <w:szCs w:val="14"/>
         </w:rPr>
-        <w:t xml:space="preserve">Selon le Cahier des charges : </w:t>
-      </w:r>
-      <w:proofErr w:type="spellStart"/>
-      <w:r>
-        <w:rPr>
-          <w:rFonts w:ascii="Century Gothic" w:hAnsi="Century Gothic"/>
-          <w:szCs w:val="14"/>
-        </w:rPr>
-        <w:t>ICalMerge</w:t>
-      </w:r>
-      <w:proofErr w:type="spellEnd"/>
-      <w:r>
-        <w:rPr>
-          <w:rFonts w:ascii="Century Gothic" w:hAnsi="Century Gothic"/>
-          <w:szCs w:val="14"/>
-        </w:rPr>
-        <w:t xml:space="preserve"> est une solution pour fusionner plusieurs sources de calendrier au format ICAL vers un seul flux. Ceci est particulièrement utile lorsqu'on reçoit plusieurs calendriers pour une conférence par exemple et qu'on veut regrouper cela dans un seul fichier à importer…</w:t>
+        <w:t>Selon le Cahier des charges : ICalMerge est une solution pour fusionner plusieurs sources de calendrier au format ICAL vers un seul flux. Ceci est particulièrement utile lorsqu'on reçoit plusieurs calendriers pour une conférence par exemple et qu'on veut regrouper cela dans un seul fichier à importer…</w:t>
       </w:r>
     </w:p>
     <w:p>
@@ -6050,20 +6015,131 @@
     <w:p>
       <w:pPr>
         <w:pStyle w:val="Titre3"/>
+      </w:pPr>
+      <w:bookmarkStart w:id="3" w:name="_Toc72994975"/>
+      <w:r>
+        <w:t>Maximum de 10 fichiers source</w:t>
+      </w:r>
+      <w:bookmarkEnd w:id="3"/>
+    </w:p>
+    <w:p/>
+    <w:p>
+      <w:pPr>
+        <w:ind w:left="708"/>
+        <w:rPr>
+          <w:rFonts w:ascii="Century Gothic" w:hAnsi="Century Gothic"/>
+          <w:szCs w:val="14"/>
+        </w:rPr>
+      </w:pPr>
+      <w:r>
+        <w:rPr>
+          <w:rFonts w:ascii="Century Gothic" w:hAnsi="Century Gothic"/>
+          <w:szCs w:val="14"/>
+        </w:rPr>
+        <w:t>Il sera possible d’ajouter d’autres sources. Il pourra y en avoir un maximum de dix.</w:t>
+      </w:r>
+    </w:p>
+    <w:p>
+      <w:pPr>
+        <w:rPr>
+          <w:rFonts w:ascii="Century Gothic" w:hAnsi="Century Gothic"/>
+          <w:szCs w:val="14"/>
+        </w:rPr>
+      </w:pPr>
+    </w:p>
+    <w:p>
+      <w:pPr>
+        <w:pStyle w:val="Titre3"/>
+        <w:rPr>
+          <w:rFonts w:cstheme="majorHAnsi"/>
+        </w:rPr>
+      </w:pPr>
+      <w:bookmarkStart w:id="4" w:name="_Toc72994976"/>
+      <w:r>
+        <w:rPr>
+          <w:rFonts w:cstheme="majorHAnsi"/>
+        </w:rPr>
+        <w:t>Chargement de fichiers</w:t>
+      </w:r>
+      <w:bookmarkEnd w:id="4"/>
+      <w:r>
+        <w:rPr>
+          <w:rFonts w:cstheme="majorHAnsi"/>
+        </w:rPr>
+        <w:t> </w:t>
+      </w:r>
+    </w:p>
+    <w:p/>
+    <w:p>
+      <w:pPr>
+        <w:pStyle w:val="Paragraphedeliste"/>
+        <w:rPr>
+          <w:rFonts w:ascii="Century Gothic" w:hAnsi="Century Gothic"/>
+          <w:szCs w:val="14"/>
+        </w:rPr>
+      </w:pPr>
+      <w:r>
+        <w:rPr>
+          <w:rFonts w:ascii="Century Gothic" w:hAnsi="Century Gothic"/>
+          <w:szCs w:val="14"/>
+        </w:rPr>
+        <w:t xml:space="preserve">Il devra être possible </w:t>
+      </w:r>
+      <w:r>
+        <w:rPr>
+          <w:rFonts w:ascii="Century Gothic" w:hAnsi="Century Gothic"/>
+          <w:szCs w:val="14"/>
+        </w:rPr>
+        <w:t>d’importer deux chemin de fichiers source</w:t>
+      </w:r>
+      <w:r>
+        <w:rPr>
+          <w:rFonts w:ascii="Century Gothic" w:hAnsi="Century Gothic"/>
+          <w:szCs w:val="14"/>
+        </w:rPr>
+        <w:t xml:space="preserve">. Il sera possible d’ajouter les fichiers source par glisser/déposer, comme demandé dans les points techniques évalués du CDC. </w:t>
+      </w:r>
+    </w:p>
+    <w:p>
+      <w:pPr>
+        <w:rPr>
+          <w:rFonts w:ascii="Century Gothic" w:hAnsi="Century Gothic"/>
+          <w:szCs w:val="14"/>
+        </w:rPr>
+      </w:pPr>
+      <w:r>
+        <w:rPr>
+          <w:rFonts w:ascii="Century Gothic" w:hAnsi="Century Gothic"/>
+          <w:szCs w:val="14"/>
+        </w:rPr>
+        <w:br w:type="page"/>
+      </w:r>
+    </w:p>
+    <w:p>
+      <w:pPr>
+        <w:rPr>
+          <w:rFonts w:ascii="Century Gothic" w:hAnsi="Century Gothic"/>
+          <w:szCs w:val="14"/>
+        </w:rPr>
+      </w:pPr>
+    </w:p>
+    <w:p>
+      <w:pPr>
+        <w:pStyle w:val="Titre3"/>
         <w:rPr>
           <w:rFonts w:cstheme="majorHAnsi"/>
           <w:sz w:val="28"/>
         </w:rPr>
       </w:pPr>
-      <w:bookmarkStart w:id="3" w:name="_Toc72994975"/>
+      <w:bookmarkStart w:id="5" w:name="_Toc72994977"/>
       <w:r>
         <w:rPr>
           <w:rFonts w:cstheme="majorHAnsi"/>
           <w:sz w:val="28"/>
         </w:rPr>
-        <w:t>Maximum de 10 fichiers source</w:t>
-      </w:r>
-      <w:bookmarkEnd w:id="3"/>
+        <w:t>Vérification du format automatique</w:t>
+      </w:r>
+      <w:bookmarkEnd w:id="5"/>
     </w:p>
     <w:p/>
     <w:p>
@@ -6079,157 +6155,23 @@
           <w:rFonts w:ascii="Century Gothic" w:hAnsi="Century Gothic"/>
           <w:szCs w:val="14"/>
         </w:rPr>
-        <w:t>Il sera possible d’ajouter d’autres sources. Il pourra y en avoir un maximum de dix.</w:t>
-      </w:r>
-    </w:p>
-    <w:p>
-      <w:pPr>
-        <w:rPr>
-          <w:rFonts w:ascii="Century Gothic" w:hAnsi="Century Gothic"/>
-          <w:szCs w:val="14"/>
-        </w:rPr>
+        <w:t>Lorsque l’utilisateur importera le chemin d’une source, une vérification du format du fichier devra se faire automatiquement.</w:t>
+      </w:r>
+    </w:p>
+    <w:p>
+      <w:pPr>
+        <w:ind w:left="708"/>
       </w:pPr>
     </w:p>
     <w:p>
       <w:pPr>
         <w:pStyle w:val="Titre3"/>
-        <w:rPr>
-          <w:rFonts w:cstheme="majorHAnsi"/>
-          <w:sz w:val="28"/>
-        </w:rPr>
-      </w:pPr>
-      <w:bookmarkStart w:id="4" w:name="_Toc72994976"/>
-      <w:r>
-        <w:rPr>
-          <w:rFonts w:cstheme="majorHAnsi"/>
-          <w:sz w:val="28"/>
-        </w:rPr>
-        <w:t>Chargement de fichiers</w:t>
-      </w:r>
-      <w:bookmarkEnd w:id="4"/>
-      <w:r>
-        <w:rPr>
-          <w:rFonts w:cstheme="majorHAnsi"/>
-          <w:sz w:val="28"/>
-        </w:rPr>
-        <w:t> </w:t>
-      </w:r>
-    </w:p>
-    <w:p/>
-    <w:p>
-      <w:pPr>
-        <w:pStyle w:val="Paragraphedeliste"/>
-        <w:rPr>
-          <w:rFonts w:ascii="Century Gothic" w:hAnsi="Century Gothic"/>
-          <w:szCs w:val="14"/>
-        </w:rPr>
-      </w:pPr>
-      <w:r>
-        <w:rPr>
-          <w:rFonts w:ascii="Century Gothic" w:hAnsi="Century Gothic"/>
-          <w:szCs w:val="14"/>
-        </w:rPr>
-        <w:t xml:space="preserve">Il devra être possible </w:t>
-      </w:r>
-      <w:r>
-        <w:rPr>
-          <w:rFonts w:ascii="Century Gothic" w:hAnsi="Century Gothic"/>
-          <w:szCs w:val="14"/>
-        </w:rPr>
-        <w:t>d’importer deux chemin de fichiers source</w:t>
-      </w:r>
-      <w:r>
-        <w:rPr>
-          <w:rFonts w:ascii="Century Gothic" w:hAnsi="Century Gothic"/>
-          <w:szCs w:val="14"/>
-        </w:rPr>
-        <w:t xml:space="preserve">. Il sera possible d’ajouter les fichiers source par glisser/déposer, comme demandé dans les points techniques évalués du CDC. </w:t>
-      </w:r>
-    </w:p>
-    <w:p>
-      <w:pPr>
-        <w:rPr>
-          <w:rFonts w:ascii="Century Gothic" w:hAnsi="Century Gothic"/>
-          <w:szCs w:val="14"/>
-        </w:rPr>
-      </w:pPr>
-      <w:r>
-        <w:rPr>
-          <w:rFonts w:ascii="Century Gothic" w:hAnsi="Century Gothic"/>
-          <w:szCs w:val="14"/>
-        </w:rPr>
-        <w:br w:type="page"/>
-      </w:r>
-    </w:p>
-    <w:p>
-      <w:pPr>
-        <w:rPr>
-          <w:rFonts w:ascii="Century Gothic" w:hAnsi="Century Gothic"/>
-          <w:szCs w:val="14"/>
-        </w:rPr>
-      </w:pPr>
-    </w:p>
-    <w:p>
-      <w:pPr>
-        <w:pStyle w:val="Titre3"/>
-        <w:rPr>
-          <w:rFonts w:cstheme="majorHAnsi"/>
-          <w:sz w:val="28"/>
-        </w:rPr>
-      </w:pPr>
-      <w:bookmarkStart w:id="5" w:name="_Toc72994977"/>
-      <w:r>
-        <w:rPr>
-          <w:rFonts w:cstheme="majorHAnsi"/>
-          <w:sz w:val="28"/>
-        </w:rPr>
-        <w:t>Vérification du format automatique</w:t>
-      </w:r>
-      <w:bookmarkEnd w:id="5"/>
-    </w:p>
-    <w:p/>
-    <w:p>
-      <w:pPr>
-        <w:ind w:left="708"/>
-        <w:rPr>
-          <w:rFonts w:ascii="Century Gothic" w:hAnsi="Century Gothic"/>
-          <w:szCs w:val="14"/>
-        </w:rPr>
-      </w:pPr>
-      <w:r>
-        <w:rPr>
-          <w:rFonts w:ascii="Century Gothic" w:hAnsi="Century Gothic"/>
-          <w:szCs w:val="14"/>
-        </w:rPr>
-        <w:t>Lorsque l’utilisateur importera le chemin d’une source, une vérification du format du fichier devra se faire automatiquement.</w:t>
-      </w:r>
-    </w:p>
-    <w:p>
-      <w:pPr>
-        <w:ind w:left="708"/>
-      </w:pPr>
-    </w:p>
-    <w:p>
-      <w:pPr>
-        <w:pStyle w:val="Titre3"/>
-        <w:rPr>
-          <w:b w:val="0"/>
-          <w:szCs w:val="14"/>
-        </w:rPr>
       </w:pPr>
       <w:bookmarkStart w:id="6" w:name="_Toc72994978"/>
       <w:r>
-        <w:rPr>
-          <w:rFonts w:cstheme="majorHAnsi"/>
-          <w:sz w:val="28"/>
-        </w:rPr>
         <w:t>Résumé avec le nombre d’événement</w:t>
       </w:r>
       <w:r>
-        <w:rPr>
-          <w:rFonts w:cstheme="majorHAnsi"/>
-          <w:sz w:val="28"/>
-        </w:rPr>
         <w:t>s</w:t>
       </w:r>
       <w:bookmarkEnd w:id="6"/>
@@ -6311,13 +6253,8 @@
       <w:r>
         <w:t xml:space="preserve">. </w:t>
       </w:r>
-      <w:proofErr w:type="spellStart"/>
-      <w:r>
-        <w:t>Mock</w:t>
-      </w:r>
-      <w:proofErr w:type="spellEnd"/>
-      <w:r>
-        <w:t>-up des contrôles servant à l'importation</w:t>
+      <w:r>
+        <w:t>Mock-up des contrôles servant à l'importation</w:t>
       </w:r>
     </w:p>
     <w:p>
@@ -6332,31 +6269,15 @@
     <w:p>
       <w:pPr>
         <w:pStyle w:val="Titre3"/>
-        <w:rPr>
-          <w:b w:val="0"/>
-          <w:szCs w:val="14"/>
-        </w:rPr>
       </w:pPr>
       <w:bookmarkStart w:id="7" w:name="_Toc72994979"/>
       <w:r>
-        <w:rPr>
-          <w:rFonts w:cstheme="majorHAnsi"/>
-          <w:sz w:val="28"/>
-        </w:rPr>
         <w:t xml:space="preserve">Fusion et </w:t>
       </w:r>
       <w:r>
-        <w:rPr>
-          <w:rFonts w:cstheme="majorHAnsi"/>
-          <w:sz w:val="28"/>
-        </w:rPr>
         <w:t>Pop-up</w:t>
       </w:r>
       <w:r>
-        <w:rPr>
-          <w:rFonts w:cstheme="majorHAnsi"/>
-          <w:sz w:val="28"/>
-        </w:rPr>
         <w:t xml:space="preserve"> de fusion</w:t>
       </w:r>
       <w:bookmarkEnd w:id="7"/>
@@ -6410,17 +6331,9 @@
     <w:p>
       <w:pPr>
         <w:pStyle w:val="Titre3"/>
-        <w:rPr>
-          <w:b w:val="0"/>
-          <w:szCs w:val="14"/>
-        </w:rPr>
       </w:pPr>
       <w:bookmarkStart w:id="8" w:name="_Toc72994980"/>
       <w:r>
-        <w:rPr>
-          <w:rFonts w:cstheme="majorHAnsi"/>
-          <w:sz w:val="28"/>
-        </w:rPr>
         <w:t>Barre de progression</w:t>
       </w:r>
       <w:bookmarkEnd w:id="8"/>
@@ -6467,23 +6380,7 @@
           <w:rFonts w:ascii="Century Gothic" w:hAnsi="Century Gothic"/>
           <w:szCs w:val="14"/>
         </w:rPr>
-        <w:t xml:space="preserve">M. </w:t>
-      </w:r>
-      <w:proofErr w:type="spellStart"/>
-      <w:r>
-        <w:rPr>
-          <w:rFonts w:ascii="Century Gothic" w:hAnsi="Century Gothic"/>
-          <w:szCs w:val="14"/>
-        </w:rPr>
-        <w:t>Melly</w:t>
-      </w:r>
-      <w:proofErr w:type="spellEnd"/>
-      <w:r>
-        <w:rPr>
-          <w:rFonts w:ascii="Century Gothic" w:hAnsi="Century Gothic"/>
-          <w:szCs w:val="14"/>
-        </w:rPr>
-        <w:t>, le cent pourcent de la barre, correspondra au nombre total d’événements à fusionner.</w:t>
+        <w:t>M. Melly, le cent pourcent de la barre, correspondra au nombre total d’événements à fusionner.</w:t>
       </w:r>
       <w:r>
         <w:rPr>
@@ -6496,25 +6393,13 @@
     <w:p>
       <w:pPr>
         <w:pStyle w:val="Titre3"/>
-        <w:rPr>
-          <w:b w:val="0"/>
-          <w:szCs w:val="14"/>
-        </w:rPr>
       </w:pPr>
       <w:bookmarkStart w:id="9" w:name="_Toc72994981"/>
       <w:r>
-        <w:rPr>
-          <w:rFonts w:cstheme="majorHAnsi"/>
-          <w:sz w:val="28"/>
-        </w:rPr>
         <w:t>Avertissement fichier de destination</w:t>
       </w:r>
       <w:bookmarkEnd w:id="9"/>
       <w:r>
-        <w:rPr>
-          <w:b w:val="0"/>
-          <w:szCs w:val="14"/>
-        </w:rPr>
         <w:t xml:space="preserve"> </w:t>
       </w:r>
     </w:p>
@@ -6572,17 +6457,9 @@
     <w:p>
       <w:pPr>
         <w:pStyle w:val="Titre3"/>
-        <w:rPr>
-          <w:b w:val="0"/>
-          <w:szCs w:val="14"/>
-        </w:rPr>
       </w:pPr>
       <w:bookmarkStart w:id="10" w:name="_Toc72994982"/>
       <w:r>
-        <w:rPr>
-          <w:rFonts w:cstheme="majorHAnsi"/>
-          <w:sz w:val="28"/>
-        </w:rPr>
         <w:t>Vérification de l’intégrité du fichier fusionné</w:t>
       </w:r>
       <w:bookmarkEnd w:id="10"/>
@@ -6614,29 +6491,12 @@
     <w:p>
       <w:pPr>
         <w:pStyle w:val="Titre3"/>
-        <w:rPr>
-          <w:b w:val="0"/>
-          <w:szCs w:val="14"/>
-        </w:rPr>
       </w:pPr>
       <w:bookmarkStart w:id="11" w:name="_Toc72994983"/>
       <w:r>
-        <w:rPr>
-          <w:rFonts w:cstheme="majorHAnsi"/>
-          <w:sz w:val="28"/>
-        </w:rPr>
-        <w:t xml:space="preserve">Utilisation d’un système de </w:t>
-      </w:r>
-      <w:proofErr w:type="spellStart"/>
-      <w:r>
-        <w:rPr>
-          <w:rFonts w:cstheme="majorHAnsi"/>
-          <w:sz w:val="28"/>
-        </w:rPr>
-        <w:t>versioning</w:t>
+        <w:t>Utilisation d’un système de versioning</w:t>
       </w:r>
       <w:bookmarkEnd w:id="11"/>
-      <w:proofErr w:type="spellEnd"/>
     </w:p>
     <w:p>
       <w:pPr>
@@ -6659,17 +6519,8 @@
           <w:rFonts w:ascii="Century Gothic" w:hAnsi="Century Gothic"/>
           <w:szCs w:val="14"/>
         </w:rPr>
-        <w:t xml:space="preserve">Le projet devra être sauvegardé sur un programme de </w:t>
-      </w:r>
-      <w:proofErr w:type="spellStart"/>
-      <w:r>
-        <w:rPr>
-          <w:rFonts w:ascii="Century Gothic" w:hAnsi="Century Gothic"/>
-          <w:szCs w:val="14"/>
-        </w:rPr>
-        <w:t>versioning</w:t>
-      </w:r>
-      <w:proofErr w:type="spellEnd"/>
+        <w:t>Le projet devra être sauvegardé sur un programme de versioning</w:t>
+      </w:r>
       <w:r>
         <w:rPr>
           <w:rFonts w:ascii="Century Gothic" w:hAnsi="Century Gothic"/>
@@ -6697,17 +6548,9 @@
     <w:p>
       <w:pPr>
         <w:pStyle w:val="Titre3"/>
-        <w:rPr>
-          <w:b w:val="0"/>
-          <w:szCs w:val="14"/>
-        </w:rPr>
       </w:pPr>
       <w:bookmarkStart w:id="12" w:name="_Toc72994984"/>
       <w:r>
-        <w:rPr>
-          <w:rFonts w:cstheme="majorHAnsi"/>
-          <w:sz w:val="28"/>
-        </w:rPr>
         <w:lastRenderedPageBreak/>
         <w:t>Rubrique d’aide</w:t>
       </w:r>
@@ -6742,29 +6585,12 @@
     <w:p>
       <w:pPr>
         <w:pStyle w:val="Titre3"/>
-        <w:rPr>
-          <w:b w:val="0"/>
-          <w:szCs w:val="14"/>
-        </w:rPr>
       </w:pPr>
       <w:bookmarkStart w:id="13" w:name="_Toc72994985"/>
       <w:r>
-        <w:rPr>
-          <w:rFonts w:cstheme="majorHAnsi"/>
-          <w:sz w:val="28"/>
-        </w:rPr>
-        <w:t xml:space="preserve">Explication du format </w:t>
-      </w:r>
-      <w:proofErr w:type="spellStart"/>
-      <w:r>
-        <w:rPr>
-          <w:rFonts w:cstheme="majorHAnsi"/>
-          <w:sz w:val="28"/>
-        </w:rPr>
-        <w:t>ICal</w:t>
+        <w:t>Explication du format ICal</w:t>
       </w:r>
       <w:bookmarkEnd w:id="13"/>
-      <w:proofErr w:type="spellEnd"/>
     </w:p>
     <w:p>
       <w:pPr>
@@ -6786,23 +6612,7 @@
           <w:rFonts w:ascii="Century Gothic" w:hAnsi="Century Gothic"/>
           <w:szCs w:val="14"/>
         </w:rPr>
-        <w:t xml:space="preserve">Une explication du format </w:t>
-      </w:r>
-      <w:proofErr w:type="spellStart"/>
-      <w:r>
-        <w:rPr>
-          <w:rFonts w:ascii="Century Gothic" w:hAnsi="Century Gothic"/>
-          <w:szCs w:val="14"/>
-        </w:rPr>
-        <w:t>ICal</w:t>
-      </w:r>
-      <w:proofErr w:type="spellEnd"/>
-      <w:r>
-        <w:rPr>
-          <w:rFonts w:ascii="Century Gothic" w:hAnsi="Century Gothic"/>
-          <w:szCs w:val="14"/>
-        </w:rPr>
-        <w:t xml:space="preserve"> sera requise dans le rapport de projet.</w:t>
+        <w:t>Une explication du format ICal sera requise dans le rapport de projet.</w:t>
       </w:r>
       <w:r>
         <w:rPr>
@@ -6815,17 +6625,9 @@
     <w:p>
       <w:pPr>
         <w:pStyle w:val="Titre3"/>
-        <w:rPr>
-          <w:b w:val="0"/>
-          <w:szCs w:val="14"/>
-        </w:rPr>
       </w:pPr>
       <w:bookmarkStart w:id="14" w:name="_Toc72994986"/>
       <w:r>
-        <w:rPr>
-          <w:rFonts w:cstheme="majorHAnsi"/>
-          <w:sz w:val="28"/>
-        </w:rPr>
         <w:t>Respect des normes de codage ETML</w:t>
       </w:r>
       <w:bookmarkEnd w:id="14"/>
@@ -7827,19 +7629,9 @@
                             <w:r>
                               <w:t xml:space="preserve">. </w:t>
                             </w:r>
-                            <w:proofErr w:type="spellStart"/>
                             <w:r>
-                              <w:t>Mock</w:t>
+                              <w:t>Mock-up de deux objets SourceComponents</w:t>
                             </w:r>
-                            <w:proofErr w:type="spellEnd"/>
-                            <w:r>
-                              <w:t xml:space="preserve">-up de deux objets </w:t>
-                            </w:r>
-                            <w:proofErr w:type="spellStart"/>
-                            <w:r>
-                              <w:t>SourceComponents</w:t>
-                            </w:r>
-                            <w:proofErr w:type="spellEnd"/>
                           </w:p>
                         </w:txbxContent>
                       </wps:txbx>
@@ -7879,19 +7671,9 @@
                       <w:r>
                         <w:t xml:space="preserve">. </w:t>
                       </w:r>
-                      <w:proofErr w:type="spellStart"/>
                       <w:r>
-                        <w:t>Mock</w:t>
+                        <w:t>Mock-up de deux objets SourceComponents</w:t>
                       </w:r>
-                      <w:proofErr w:type="spellEnd"/>
-                      <w:r>
-                        <w:t xml:space="preserve">-up de deux objets </w:t>
-                      </w:r>
-                      <w:proofErr w:type="spellStart"/>
-                      <w:r>
-                        <w:t>SourceComponents</w:t>
-                      </w:r>
-                      <w:proofErr w:type="spellEnd"/>
                     </w:p>
                   </w:txbxContent>
                 </v:textbox>
@@ -7995,23 +7777,7 @@
           <w:rFonts w:ascii="Century Gothic" w:hAnsi="Century Gothic"/>
           <w:szCs w:val="14"/>
         </w:rPr>
-        <w:t xml:space="preserve"> faudrait qu’il soit possible d’ajouter jusqu’à 10 sources qui seront au début, purement visuelles. Celles-ci seront gérées par un objet nommé « </w:t>
-      </w:r>
-      <w:proofErr w:type="spellStart"/>
-      <w:r>
-        <w:rPr>
-          <w:rFonts w:ascii="Century Gothic" w:hAnsi="Century Gothic"/>
-          <w:szCs w:val="14"/>
-        </w:rPr>
-        <w:t>SourceComponents</w:t>
-      </w:r>
-      <w:proofErr w:type="spellEnd"/>
-      <w:r>
-        <w:rPr>
-          <w:rFonts w:ascii="Century Gothic" w:hAnsi="Century Gothic"/>
-          <w:szCs w:val="14"/>
-        </w:rPr>
-        <w:t> »</w:t>
+        <w:t xml:space="preserve"> faudrait qu’il soit possible d’ajouter jusqu’à 10 sources qui seront au début, purement visuelles. Celles-ci seront gérées par un objet nommé « SourceComponents »</w:t>
       </w:r>
       <w:r>
         <w:rPr>
@@ -8033,23 +7799,7 @@
           <w:szCs w:val="14"/>
         </w:rPr>
         <w:br/>
-        <w:t>Un « </w:t>
-      </w:r>
-      <w:proofErr w:type="spellStart"/>
-      <w:r>
-        <w:rPr>
-          <w:rFonts w:ascii="Century Gothic" w:hAnsi="Century Gothic"/>
-          <w:szCs w:val="14"/>
-        </w:rPr>
-        <w:t>SourceComponents</w:t>
-      </w:r>
-      <w:proofErr w:type="spellEnd"/>
-      <w:r>
-        <w:rPr>
-          <w:rFonts w:ascii="Century Gothic" w:hAnsi="Century Gothic"/>
-          <w:szCs w:val="14"/>
-        </w:rPr>
-        <w:t> » sera un objet qui contiendra les contrôles nécessaire pour que l’utilisateur puisse ajouter un fichier source.</w:t>
+        <w:t>Un « SourceComponents » sera un objet qui contiendra les contrôles nécessaire pour que l’utilisateur puisse ajouter un fichier source.</w:t>
       </w:r>
       <w:r>
         <w:rPr>
@@ -8079,23 +7829,7 @@
           <w:szCs w:val="14"/>
         </w:rPr>
         <w:br/>
-        <w:t xml:space="preserve">Cela implique que chaque « </w:t>
-      </w:r>
-      <w:proofErr w:type="spellStart"/>
-      <w:r>
-        <w:rPr>
-          <w:rFonts w:ascii="Century Gothic" w:hAnsi="Century Gothic"/>
-          <w:szCs w:val="14"/>
-        </w:rPr>
-        <w:t>SourceComponents</w:t>
-      </w:r>
-      <w:proofErr w:type="spellEnd"/>
-      <w:r>
-        <w:rPr>
-          <w:rFonts w:ascii="Century Gothic" w:hAnsi="Century Gothic"/>
-          <w:szCs w:val="14"/>
-        </w:rPr>
-        <w:t xml:space="preserve"> » devra </w:t>
+        <w:t xml:space="preserve">Cela implique que chaque « SourceComponents » devra </w:t>
       </w:r>
       <w:r>
         <w:rPr>
@@ -8196,23 +7930,7 @@
           <w:rFonts w:ascii="Century Gothic" w:hAnsi="Century Gothic"/>
           <w:szCs w:val="14"/>
         </w:rPr>
-        <w:t>« </w:t>
-      </w:r>
-      <w:proofErr w:type="spellStart"/>
-      <w:r>
-        <w:rPr>
-          <w:rFonts w:ascii="Century Gothic" w:hAnsi="Century Gothic"/>
-          <w:szCs w:val="14"/>
-        </w:rPr>
-        <w:t>SourceComponents</w:t>
-      </w:r>
-      <w:proofErr w:type="spellEnd"/>
-      <w:r>
-        <w:rPr>
-          <w:rFonts w:ascii="Century Gothic" w:hAnsi="Century Gothic"/>
-          <w:szCs w:val="14"/>
-        </w:rPr>
-        <w:t> »</w:t>
+        <w:t>« SourceComponents »</w:t>
       </w:r>
       <w:r>
         <w:rPr>
@@ -8284,23 +8002,7 @@
           <w:szCs w:val="14"/>
         </w:rPr>
         <w:br/>
-        <w:t>Ce bouton impliquera qu’on retira le dernier « </w:t>
-      </w:r>
-      <w:proofErr w:type="spellStart"/>
-      <w:r>
-        <w:rPr>
-          <w:rFonts w:ascii="Century Gothic" w:hAnsi="Century Gothic"/>
-          <w:szCs w:val="14"/>
-        </w:rPr>
-        <w:t>SourceComponents</w:t>
-      </w:r>
-      <w:proofErr w:type="spellEnd"/>
-      <w:r>
-        <w:rPr>
-          <w:rFonts w:ascii="Century Gothic" w:hAnsi="Century Gothic"/>
-          <w:szCs w:val="14"/>
-        </w:rPr>
-        <w:t> » de la liste et que l’on supprimera donc la dernière ligne ajoutée.</w:t>
+        <w:t>Ce bouton impliquera qu’on retira le dernier « SourceComponents » de la liste et que l’on supprimera donc la dernière ligne ajoutée.</w:t>
       </w:r>
     </w:p>
     <w:p>
@@ -8534,23 +8236,7 @@
           <w:rFonts w:ascii="Century Gothic" w:hAnsi="Century Gothic"/>
           <w:szCs w:val="14"/>
         </w:rPr>
-        <w:t xml:space="preserve">Glisser/Déposer le fichier sur le </w:t>
-      </w:r>
-      <w:proofErr w:type="spellStart"/>
-      <w:r>
-        <w:rPr>
-          <w:rFonts w:ascii="Century Gothic" w:hAnsi="Century Gothic"/>
-          <w:szCs w:val="14"/>
-        </w:rPr>
-        <w:t>textbox</w:t>
-      </w:r>
-      <w:proofErr w:type="spellEnd"/>
-      <w:r>
-        <w:rPr>
-          <w:rFonts w:ascii="Century Gothic" w:hAnsi="Century Gothic"/>
-          <w:szCs w:val="14"/>
-        </w:rPr>
-        <w:t xml:space="preserve"> d’une source</w:t>
+        <w:t>Glisser/Déposer le fichier sur le textbox d’une source</w:t>
       </w:r>
       <w:r>
         <w:rPr>
@@ -8800,23 +8486,7 @@
           <w:rFonts w:ascii="Century Gothic" w:hAnsi="Century Gothic"/>
           <w:szCs w:val="14"/>
         </w:rPr>
-        <w:t xml:space="preserve">La classe « </w:t>
-      </w:r>
-      <w:proofErr w:type="spellStart"/>
-      <w:r>
-        <w:rPr>
-          <w:rFonts w:ascii="Century Gothic" w:hAnsi="Century Gothic"/>
-          <w:szCs w:val="14"/>
-        </w:rPr>
-        <w:t>SourceComponents</w:t>
-      </w:r>
-      <w:proofErr w:type="spellEnd"/>
-      <w:r>
-        <w:rPr>
-          <w:rFonts w:ascii="Century Gothic" w:hAnsi="Century Gothic"/>
-          <w:szCs w:val="14"/>
-        </w:rPr>
-        <w:t> » contiendra une méthode qui se chargera de vérifier si le fichier indiqué est valide.</w:t>
+        <w:t>La classe « SourceComponents » contiendra une méthode qui se chargera de vérifier si le fichier indiqué est valide.</w:t>
       </w:r>
       <w:r>
         <w:rPr>
@@ -9098,39 +8768,7 @@
           <w:szCs w:val="14"/>
         </w:rPr>
         <w:br/>
-        <w:t>Si le chemin est valide et que le fichier est au format .</w:t>
-      </w:r>
-      <w:proofErr w:type="spellStart"/>
-      <w:r>
-        <w:rPr>
-          <w:rFonts w:ascii="Century Gothic" w:hAnsi="Century Gothic"/>
-          <w:szCs w:val="14"/>
-        </w:rPr>
-        <w:t>ics</w:t>
-      </w:r>
-      <w:proofErr w:type="spellEnd"/>
-      <w:r>
-        <w:rPr>
-          <w:rFonts w:ascii="Century Gothic" w:hAnsi="Century Gothic"/>
-          <w:szCs w:val="14"/>
-        </w:rPr>
-        <w:t xml:space="preserve">, le champ de texte tu </w:t>
-      </w:r>
-      <w:proofErr w:type="spellStart"/>
-      <w:r>
-        <w:rPr>
-          <w:rFonts w:ascii="Century Gothic" w:hAnsi="Century Gothic"/>
-          <w:szCs w:val="14"/>
-        </w:rPr>
-        <w:t>texbox</w:t>
-      </w:r>
-      <w:proofErr w:type="spellEnd"/>
-      <w:r>
-        <w:rPr>
-          <w:rFonts w:ascii="Century Gothic" w:hAnsi="Century Gothic"/>
-          <w:szCs w:val="14"/>
-        </w:rPr>
-        <w:t xml:space="preserve"> sera rempli par le chemin du fichier. Dans le cas contraire, une message le label chargé de donner le nombre d’événement affichera « fichier invalide ».</w:t>
+        <w:t>Si le chemin est valide et que le fichier est au format .ics, le champ de texte tu texbox sera rempli par le chemin du fichier. Dans le cas contraire, une message le label chargé de donner le nombre d’événement affichera « fichier invalide ».</w:t>
       </w:r>
       <w:r>
         <w:rPr>
@@ -9192,23 +8830,7 @@
           <w:rFonts w:ascii="Century Gothic" w:hAnsi="Century Gothic"/>
           <w:szCs w:val="14"/>
         </w:rPr>
-        <w:t>Lorsque l’on importe un fichier .</w:t>
-      </w:r>
-      <w:proofErr w:type="spellStart"/>
-      <w:r>
-        <w:rPr>
-          <w:rFonts w:ascii="Century Gothic" w:hAnsi="Century Gothic"/>
-          <w:szCs w:val="14"/>
-        </w:rPr>
-        <w:t>ics</w:t>
-      </w:r>
-      <w:proofErr w:type="spellEnd"/>
-      <w:r>
-        <w:rPr>
-          <w:rFonts w:ascii="Century Gothic" w:hAnsi="Century Gothic"/>
-          <w:szCs w:val="14"/>
-        </w:rPr>
-        <w:t xml:space="preserve"> valide, label affichera le nombre d’événements qu’il contient. Cela s’apparentera à cela : OK : 8 événements.</w:t>
+        <w:t>Lorsque l’on importe un fichier .ics valide, label affichera le nombre d’événements qu’il contient. Cela s’apparentera à cela : OK : 8 événements.</w:t>
       </w:r>
       <w:r>
         <w:rPr>
@@ -9456,23 +9078,7 @@
           <w:rFonts w:ascii="Century Gothic" w:hAnsi="Century Gothic"/>
           <w:szCs w:val="14"/>
         </w:rPr>
-        <w:t>Il ne sera utilisable uniquement si l’utilisateur a inséré des fichiers sources valides. Dans le cas où un de ces fichiers aurait 0 événements, le fichier ne sera pas considéré comme valide et devra être remplacé ou l’objet « </w:t>
-      </w:r>
-      <w:proofErr w:type="spellStart"/>
-      <w:r>
-        <w:rPr>
-          <w:rFonts w:ascii="Century Gothic" w:hAnsi="Century Gothic"/>
-          <w:szCs w:val="14"/>
-        </w:rPr>
-        <w:t>SourceComponents</w:t>
-      </w:r>
-      <w:proofErr w:type="spellEnd"/>
-      <w:r>
-        <w:rPr>
-          <w:rFonts w:ascii="Century Gothic" w:hAnsi="Century Gothic"/>
-          <w:szCs w:val="14"/>
-        </w:rPr>
-        <w:t> » devra être effacé.</w:t>
+        <w:t>Il ne sera utilisable uniquement si l’utilisateur a inséré des fichiers sources valides. Dans le cas où un de ces fichiers aurait 0 événements, le fichier ne sera pas considéré comme valide et devra être remplacé ou l’objet « SourceComponents » devra être effacé.</w:t>
       </w:r>
       <w:r>
         <w:rPr>
@@ -10070,17 +9676,8 @@
           <w:rFonts w:ascii="Century Gothic" w:hAnsi="Century Gothic"/>
           <w:szCs w:val="14"/>
         </w:rPr>
-        <w:t>END</w:t>
-      </w:r>
-      <w:proofErr w:type="gramStart"/>
-      <w:r>
-        <w:rPr>
-          <w:rFonts w:ascii="Century Gothic" w:hAnsi="Century Gothic"/>
-          <w:szCs w:val="14"/>
-        </w:rPr>
-        <w:t> :VCALENDAR</w:t>
-      </w:r>
-      <w:proofErr w:type="gramEnd"/>
+        <w:t>END :VCALENDAR</w:t>
+      </w:r>
     </w:p>
     <w:p>
       <w:pPr>
@@ -10361,23 +9958,7 @@
           <w:rFonts w:ascii="Century Gothic" w:hAnsi="Century Gothic"/>
           <w:szCs w:val="14"/>
         </w:rPr>
-        <w:t>Le fichier commence par « BEGIN</w:t>
-      </w:r>
-      <w:proofErr w:type="gramStart"/>
-      <w:r>
-        <w:rPr>
-          <w:rFonts w:ascii="Century Gothic" w:hAnsi="Century Gothic"/>
-          <w:szCs w:val="14"/>
-        </w:rPr>
-        <w:t> :VCALENDAR</w:t>
-      </w:r>
-      <w:proofErr w:type="gramEnd"/>
-      <w:r>
-        <w:rPr>
-          <w:rFonts w:ascii="Century Gothic" w:hAnsi="Century Gothic"/>
-          <w:szCs w:val="14"/>
-        </w:rPr>
-        <w:t> »</w:t>
+        <w:t>Le fichier commence par « BEGIN :VCALENDAR »</w:t>
       </w:r>
     </w:p>
     <w:p>
@@ -10404,23 +9985,7 @@
           <w:rFonts w:ascii="Century Gothic" w:hAnsi="Century Gothic"/>
           <w:szCs w:val="14"/>
         </w:rPr>
-        <w:t xml:space="preserve"> commencent par « BEGIN</w:t>
-      </w:r>
-      <w:proofErr w:type="gramStart"/>
-      <w:r>
-        <w:rPr>
-          <w:rFonts w:ascii="Century Gothic" w:hAnsi="Century Gothic"/>
-          <w:szCs w:val="14"/>
-        </w:rPr>
-        <w:t> :VEVENT</w:t>
-      </w:r>
-      <w:proofErr w:type="gramEnd"/>
-      <w:r>
-        <w:rPr>
-          <w:rFonts w:ascii="Century Gothic" w:hAnsi="Century Gothic"/>
-          <w:szCs w:val="14"/>
-        </w:rPr>
-        <w:t> »</w:t>
+        <w:t xml:space="preserve"> commencent par « BEGIN :VEVENT »</w:t>
       </w:r>
     </w:p>
     <w:p>
@@ -10440,23 +10005,7 @@
           <w:rFonts w:ascii="Century Gothic" w:hAnsi="Century Gothic"/>
           <w:szCs w:val="14"/>
         </w:rPr>
-        <w:t>La fin des deux événements est définie par « END</w:t>
-      </w:r>
-      <w:proofErr w:type="gramStart"/>
-      <w:r>
-        <w:rPr>
-          <w:rFonts w:ascii="Century Gothic" w:hAnsi="Century Gothic"/>
-          <w:szCs w:val="14"/>
-        </w:rPr>
-        <w:t> :VEVENT</w:t>
-      </w:r>
-      <w:proofErr w:type="gramEnd"/>
-      <w:r>
-        <w:rPr>
-          <w:rFonts w:ascii="Century Gothic" w:hAnsi="Century Gothic"/>
-          <w:szCs w:val="14"/>
-        </w:rPr>
-        <w:t> »</w:t>
+        <w:t>La fin des deux événements est définie par « END :VEVENT »</w:t>
       </w:r>
     </w:p>
     <w:p>
@@ -11063,71 +10612,7 @@
           <w:szCs w:val="14"/>
         </w:rPr>
         <w:br/>
-        <w:t xml:space="preserve">J’ai décidé que j’utiliserai l’outil Progress fourni avec le </w:t>
-      </w:r>
-      <w:proofErr w:type="spellStart"/>
-      <w:r>
-        <w:rPr>
-          <w:rFonts w:ascii="Century Gothic" w:hAnsi="Century Gothic"/>
-          <w:szCs w:val="14"/>
-        </w:rPr>
-        <w:t>framwork</w:t>
-      </w:r>
-      <w:proofErr w:type="spellEnd"/>
-      <w:r>
-        <w:rPr>
-          <w:rFonts w:ascii="Century Gothic" w:hAnsi="Century Gothic"/>
-          <w:szCs w:val="14"/>
-        </w:rPr>
-        <w:t xml:space="preserve"> .NET </w:t>
-      </w:r>
-      <w:proofErr w:type="spellStart"/>
-      <w:r>
-        <w:rPr>
-          <w:rFonts w:ascii="Century Gothic" w:hAnsi="Century Gothic"/>
-          <w:szCs w:val="14"/>
-        </w:rPr>
-        <w:t>windows</w:t>
-      </w:r>
-      <w:proofErr w:type="spellEnd"/>
-      <w:r>
-        <w:rPr>
-          <w:rFonts w:ascii="Century Gothic" w:hAnsi="Century Gothic"/>
-          <w:szCs w:val="14"/>
-        </w:rPr>
-        <w:t xml:space="preserve"> </w:t>
-      </w:r>
-      <w:proofErr w:type="spellStart"/>
-      <w:r>
-        <w:rPr>
-          <w:rFonts w:ascii="Century Gothic" w:hAnsi="Century Gothic"/>
-          <w:szCs w:val="14"/>
-        </w:rPr>
-        <w:t>form</w:t>
-      </w:r>
-      <w:proofErr w:type="spellEnd"/>
-      <w:r>
-        <w:rPr>
-          <w:rFonts w:ascii="Century Gothic" w:hAnsi="Century Gothic"/>
-          <w:szCs w:val="14"/>
-        </w:rPr>
-        <w:t xml:space="preserve"> de </w:t>
-      </w:r>
-      <w:proofErr w:type="spellStart"/>
-      <w:r>
-        <w:rPr>
-          <w:rFonts w:ascii="Century Gothic" w:hAnsi="Century Gothic"/>
-          <w:szCs w:val="14"/>
-        </w:rPr>
-        <w:t>visual</w:t>
-      </w:r>
-      <w:proofErr w:type="spellEnd"/>
-      <w:r>
-        <w:rPr>
-          <w:rFonts w:ascii="Century Gothic" w:hAnsi="Century Gothic"/>
-          <w:szCs w:val="14"/>
-        </w:rPr>
-        <w:t xml:space="preserve"> studio.</w:t>
+        <w:t>J’ai décidé que j’utiliserai l’outil Progress fourni avec le framwork .NET windows form de visual studio.</w:t>
       </w:r>
     </w:p>
     <w:p>
@@ -11337,21 +10822,7 @@
         <w:rPr>
           <w:rFonts w:ascii="Century Gothic" w:hAnsi="Century Gothic"/>
         </w:rPr>
-        <w:t xml:space="preserve">La vérification s’effectue à l’instant où tous les événements ont été fusionnés dans un seul fichier. Ce fichier devra être </w:t>
-      </w:r>
-      <w:proofErr w:type="spellStart"/>
-      <w:r>
-        <w:rPr>
-          <w:rFonts w:ascii="Century Gothic" w:hAnsi="Century Gothic"/>
-        </w:rPr>
-        <w:t>parcourru</w:t>
-      </w:r>
-      <w:proofErr w:type="spellEnd"/>
-      <w:r>
-        <w:rPr>
-          <w:rFonts w:ascii="Century Gothic" w:hAnsi="Century Gothic"/>
-        </w:rPr>
-        <w:t xml:space="preserve"> pour qu’on y compte le nombre d’événements final. </w:t>
+        <w:t xml:space="preserve">La vérification s’effectue à l’instant où tous les événements ont été fusionnés dans un seul fichier. Ce fichier devra être parcourru pour qu’on y compte le nombre d’événements final. </w:t>
       </w:r>
       <w:r>
         <w:rPr>
@@ -11847,87 +11318,7 @@
           <w:rFonts w:ascii="Century Gothic" w:hAnsi="Century Gothic"/>
           <w:szCs w:val="14"/>
         </w:rPr>
-        <w:t xml:space="preserve">Pour cela, nous allons utiliser un outil du </w:t>
-      </w:r>
-      <w:proofErr w:type="spellStart"/>
-      <w:r>
-        <w:rPr>
-          <w:rFonts w:ascii="Century Gothic" w:hAnsi="Century Gothic"/>
-          <w:szCs w:val="14"/>
-        </w:rPr>
-        <w:t>framework</w:t>
-      </w:r>
-      <w:proofErr w:type="spellEnd"/>
-      <w:r>
-        <w:rPr>
-          <w:rFonts w:ascii="Century Gothic" w:hAnsi="Century Gothic"/>
-          <w:szCs w:val="14"/>
-        </w:rPr>
-        <w:t xml:space="preserve"> .NET </w:t>
-      </w:r>
-      <w:proofErr w:type="spellStart"/>
-      <w:r>
-        <w:rPr>
-          <w:rFonts w:ascii="Century Gothic" w:hAnsi="Century Gothic"/>
-          <w:szCs w:val="14"/>
-        </w:rPr>
-        <w:t>windows</w:t>
-      </w:r>
-      <w:proofErr w:type="spellEnd"/>
-      <w:r>
-        <w:rPr>
-          <w:rFonts w:ascii="Century Gothic" w:hAnsi="Century Gothic"/>
-          <w:szCs w:val="14"/>
-        </w:rPr>
-        <w:t xml:space="preserve"> </w:t>
-      </w:r>
-      <w:proofErr w:type="spellStart"/>
-      <w:r>
-        <w:rPr>
-          <w:rFonts w:ascii="Century Gothic" w:hAnsi="Century Gothic"/>
-          <w:szCs w:val="14"/>
-        </w:rPr>
-        <w:t>form</w:t>
-      </w:r>
-      <w:proofErr w:type="spellEnd"/>
-      <w:r>
-        <w:rPr>
-          <w:rFonts w:ascii="Century Gothic" w:hAnsi="Century Gothic"/>
-          <w:szCs w:val="14"/>
-        </w:rPr>
-        <w:t xml:space="preserve"> de </w:t>
-      </w:r>
-      <w:proofErr w:type="spellStart"/>
-      <w:r>
-        <w:rPr>
-          <w:rFonts w:ascii="Century Gothic" w:hAnsi="Century Gothic"/>
-          <w:szCs w:val="14"/>
-        </w:rPr>
-        <w:t>visual</w:t>
-      </w:r>
-      <w:proofErr w:type="spellEnd"/>
-      <w:r>
-        <w:rPr>
-          <w:rFonts w:ascii="Century Gothic" w:hAnsi="Century Gothic"/>
-          <w:szCs w:val="14"/>
-        </w:rPr>
-        <w:t xml:space="preserve"> Studio. Cela s’appelle un « </w:t>
-      </w:r>
-      <w:proofErr w:type="spellStart"/>
-      <w:r>
-        <w:rPr>
-          <w:rFonts w:ascii="Century Gothic" w:hAnsi="Century Gothic"/>
-          <w:szCs w:val="14"/>
-        </w:rPr>
-        <w:t>FolderBrowserDialog</w:t>
-      </w:r>
-      <w:proofErr w:type="spellEnd"/>
-      <w:r>
-        <w:rPr>
-          <w:rFonts w:ascii="Century Gothic" w:hAnsi="Century Gothic"/>
-          <w:szCs w:val="14"/>
-        </w:rPr>
-        <w:t> ».</w:t>
+        <w:t>Pour cela, nous allons utiliser un outil du framework .NET windows form de visual Studio. Cela s’appelle un « FolderBrowserDialog ».</w:t>
       </w:r>
       <w:r>
         <w:rPr>
@@ -13113,14 +12504,9 @@
       </w:pPr>
       <w:bookmarkStart w:id="26" w:name="_Toc72994998"/>
       <w:r>
-        <w:t xml:space="preserve">Utilisation d’un système de </w:t>
-      </w:r>
-      <w:proofErr w:type="spellStart"/>
-      <w:r>
-        <w:t>versioning</w:t>
+        <w:t>Utilisation d’un système de versioning</w:t>
       </w:r>
       <w:bookmarkEnd w:id="26"/>
-      <w:proofErr w:type="spellEnd"/>
     </w:p>
     <w:p/>
     <w:p>
@@ -13508,7 +12894,7 @@
     <w:p>
       <w:pPr>
         <w:pStyle w:val="Paragraphedeliste"/>
-        <w:ind w:left="360"/>
+        <w:ind w:left="708"/>
         <w:rPr>
           <w:rFonts w:ascii="Century Gothic" w:hAnsi="Century Gothic"/>
           <w:b/>
@@ -13818,17 +13204,959 @@
     <w:p>
       <w:pPr>
         <w:pStyle w:val="Titre3"/>
+        <w:rPr>
+          <w:b w:val="0"/>
+        </w:rPr>
       </w:pPr>
       <w:bookmarkStart w:id="28" w:name="_Toc72995000"/>
       <w:r>
-        <w:t xml:space="preserve">Explication du format </w:t>
-      </w:r>
-      <w:proofErr w:type="spellStart"/>
-      <w:r>
-        <w:t>ICal</w:t>
+        <w:t>Explication du format ICal</w:t>
       </w:r>
       <w:bookmarkEnd w:id="28"/>
-      <w:proofErr w:type="spellEnd"/>
+      <w:r>
+        <w:br/>
+      </w:r>
+      <w:r>
+        <w:rPr>
+          <w:b w:val="0"/>
+        </w:rPr>
+        <w:t>Pour qu’un fichier soit considéré au format ICal, il doit contenir les lignes suivants :</w:t>
+      </w:r>
+    </w:p>
+    <w:tbl>
+      <w:tblPr>
+        <w:tblStyle w:val="Grilledutableau"/>
+        <w:tblW w:w="0" w:type="auto"/>
+        <w:tblLook w:val="04A0" w:firstRow="1" w:lastRow="0" w:firstColumn="1" w:lastColumn="0" w:noHBand="0" w:noVBand="1"/>
+      </w:tblPr>
+      <w:tblGrid>
+        <w:gridCol w:w="3157"/>
+        <w:gridCol w:w="3220"/>
+        <w:gridCol w:w="2683"/>
+      </w:tblGrid>
+      <w:tr>
+        <w:trPr>
+          <w:trHeight w:val="503"/>
+        </w:trPr>
+        <w:tc>
+          <w:tcPr>
+            <w:tcW w:w="3157" w:type="dxa"/>
+            <w:shd w:val="clear" w:color="auto" w:fill="D9E2F3" w:themeFill="accent1" w:themeFillTint="33"/>
+            <w:vAlign w:val="center"/>
+          </w:tcPr>
+          <w:p>
+            <w:pPr>
+              <w:jc w:val="center"/>
+            </w:pPr>
+            <w:r>
+              <w:t>Ligne</w:t>
+            </w:r>
+          </w:p>
+        </w:tc>
+        <w:tc>
+          <w:tcPr>
+            <w:tcW w:w="3220" w:type="dxa"/>
+            <w:shd w:val="clear" w:color="auto" w:fill="D9E2F3" w:themeFill="accent1" w:themeFillTint="33"/>
+            <w:vAlign w:val="center"/>
+          </w:tcPr>
+          <w:p>
+            <w:pPr>
+              <w:jc w:val="center"/>
+            </w:pPr>
+            <w:r>
+              <w:t>Emplacement</w:t>
+            </w:r>
+          </w:p>
+        </w:tc>
+        <w:tc>
+          <w:tcPr>
+            <w:tcW w:w="2683" w:type="dxa"/>
+            <w:shd w:val="clear" w:color="auto" w:fill="D9E2F3" w:themeFill="accent1" w:themeFillTint="33"/>
+            <w:vAlign w:val="center"/>
+          </w:tcPr>
+          <w:p>
+            <w:pPr>
+              <w:jc w:val="center"/>
+            </w:pPr>
+            <w:r>
+              <w:t>Définit</w:t>
+            </w:r>
+          </w:p>
+        </w:tc>
+      </w:tr>
+      <w:tr>
+        <w:trPr>
+          <w:trHeight w:val="506"/>
+        </w:trPr>
+        <w:tc>
+          <w:tcPr>
+            <w:tcW w:w="3157" w:type="dxa"/>
+            <w:vAlign w:val="center"/>
+          </w:tcPr>
+          <w:p>
+            <w:pPr>
+              <w:jc w:val="center"/>
+            </w:pPr>
+            <w:r>
+              <w:t>BEGIN:VCALENDAR</w:t>
+            </w:r>
+          </w:p>
+        </w:tc>
+        <w:tc>
+          <w:tcPr>
+            <w:tcW w:w="3220" w:type="dxa"/>
+            <w:vAlign w:val="center"/>
+          </w:tcPr>
+          <w:p>
+            <w:pPr>
+              <w:jc w:val="center"/>
+            </w:pPr>
+            <w:r>
+              <w:t>Doit être la première ligne du fichier</w:t>
+            </w:r>
+          </w:p>
+        </w:tc>
+        <w:tc>
+          <w:tcPr>
+            <w:tcW w:w="2683" w:type="dxa"/>
+            <w:vAlign w:val="center"/>
+          </w:tcPr>
+          <w:p>
+            <w:pPr>
+              <w:jc w:val="center"/>
+            </w:pPr>
+            <w:r>
+              <w:t>Le début du calendrier</w:t>
+            </w:r>
+          </w:p>
+        </w:tc>
+      </w:tr>
+      <w:tr>
+        <w:trPr>
+          <w:trHeight w:val="604"/>
+        </w:trPr>
+        <w:tc>
+          <w:tcPr>
+            <w:tcW w:w="3157" w:type="dxa"/>
+            <w:vAlign w:val="center"/>
+          </w:tcPr>
+          <w:p>
+            <w:pPr>
+              <w:jc w:val="center"/>
+            </w:pPr>
+            <w:r>
+              <w:t>END:VCALENDAR</w:t>
+            </w:r>
+          </w:p>
+        </w:tc>
+        <w:tc>
+          <w:tcPr>
+            <w:tcW w:w="3220" w:type="dxa"/>
+            <w:vAlign w:val="center"/>
+          </w:tcPr>
+          <w:p>
+            <w:pPr>
+              <w:jc w:val="center"/>
+            </w:pPr>
+            <w:r>
+              <w:t>Doit être la dernière ligne du fichier</w:t>
+            </w:r>
+          </w:p>
+        </w:tc>
+        <w:tc>
+          <w:tcPr>
+            <w:tcW w:w="2683" w:type="dxa"/>
+            <w:vAlign w:val="center"/>
+          </w:tcPr>
+          <w:p>
+            <w:pPr>
+              <w:jc w:val="center"/>
+            </w:pPr>
+            <w:r>
+              <w:t>La fin du calendrier</w:t>
+            </w:r>
+          </w:p>
+        </w:tc>
+      </w:tr>
+    </w:tbl>
+    <w:p/>
+    <w:p>
+      <w:pPr>
+        <w:ind w:left="708"/>
+      </w:pPr>
+      <w:r>
+        <w:t xml:space="preserve">Ces deux lignes </w:t>
+      </w:r>
+      <w:r>
+        <w:t>permet</w:t>
+      </w:r>
+      <w:r>
+        <w:t>tent</w:t>
+      </w:r>
+      <w:r>
+        <w:t xml:space="preserve"> de définir le début et la fin du calendrier</w:t>
+      </w:r>
+      <w:r>
+        <w:t xml:space="preserve"> I</w:t>
+      </w:r>
+      <w:r>
+        <w:t>cal</w:t>
+      </w:r>
+      <w:r>
+        <w:t>.</w:t>
+      </w:r>
+    </w:p>
+    <w:p>
+      <w:pPr>
+        <w:ind w:left="708"/>
+      </w:pPr>
+    </w:p>
+    <w:p>
+      <w:pPr>
+        <w:ind w:left="708"/>
+      </w:pPr>
+      <w:r>
+        <w:t>Par exemple, pour exporter un fichier iCal sur le calendrier Google, il est obligé que la première ligne soit « </w:t>
+      </w:r>
+      <w:r>
+        <w:t>BEGIN:VCALENDAR</w:t>
+      </w:r>
+      <w:r>
+        <w:t xml:space="preserve"> », autrement le fichier le fichier est considéré invalide.</w:t>
+      </w:r>
+      <w:r>
+        <w:t xml:space="preserve"> </w:t>
+      </w:r>
+    </w:p>
+    <w:p>
+      <w:pPr>
+        <w:ind w:left="708"/>
+      </w:pPr>
+    </w:p>
+    <w:p>
+      <w:pPr>
+        <w:ind w:left="708"/>
+      </w:pPr>
+      <w:r>
+        <w:t>En revanche il est possible d’écrire n’importe quoi après la fin du calendrier « </w:t>
+      </w:r>
+      <w:r>
+        <w:t>END:VCALENDAR</w:t>
+      </w:r>
+      <w:r>
+        <w:t> ».</w:t>
+      </w:r>
+    </w:p>
+    <w:p>
+      <w:pPr>
+        <w:ind w:left="708"/>
+      </w:pPr>
+    </w:p>
+    <w:p>
+      <w:pPr>
+        <w:ind w:left="708"/>
+      </w:pPr>
+      <w:r>
+        <w:t>La validité du fichier dépend entièrement de la manière dont on décide le traiter.</w:t>
+      </w:r>
+    </w:p>
+    <w:p>
+      <w:pPr>
+        <w:ind w:left="708"/>
+      </w:pPr>
+    </w:p>
+    <w:p>
+      <w:pPr>
+        <w:ind w:left="708"/>
+      </w:pPr>
+      <w:r>
+        <w:t xml:space="preserve">À la suite de la première ligne peut se trouver des caractéristiques propres au calendrier. </w:t>
+      </w:r>
+      <w:r>
+        <w:t xml:space="preserve">Il est possible d’en rajouter et d’en créer soi-même. Cela sera quand même compatible avec d’autres applications car </w:t>
+      </w:r>
+      <w:r>
+        <w:t>la ligne sera ignorée.</w:t>
+      </w:r>
+      <w:r>
+        <w:t xml:space="preserve"> Exemple :</w:t>
+      </w:r>
+    </w:p>
+    <w:p>
+      <w:pPr>
+        <w:ind w:left="708"/>
+      </w:pPr>
+    </w:p>
+    <w:tbl>
+      <w:tblPr>
+        <w:tblStyle w:val="Grilledutableau"/>
+        <w:tblW w:w="0" w:type="auto"/>
+        <w:tblLook w:val="04A0" w:firstRow="1" w:lastRow="0" w:firstColumn="1" w:lastColumn="0" w:noHBand="0" w:noVBand="1"/>
+      </w:tblPr>
+      <w:tblGrid>
+        <w:gridCol w:w="4530"/>
+        <w:gridCol w:w="4530"/>
+      </w:tblGrid>
+      <w:tr>
+        <w:trPr>
+          <w:trHeight w:val="503"/>
+        </w:trPr>
+        <w:tc>
+          <w:tcPr>
+            <w:tcW w:w="4530" w:type="dxa"/>
+            <w:shd w:val="clear" w:color="auto" w:fill="D9E2F3" w:themeFill="accent1" w:themeFillTint="33"/>
+            <w:vAlign w:val="center"/>
+          </w:tcPr>
+          <w:p>
+            <w:pPr>
+              <w:jc w:val="center"/>
+            </w:pPr>
+            <w:r>
+              <w:t>Ligne</w:t>
+            </w:r>
+          </w:p>
+        </w:tc>
+        <w:tc>
+          <w:tcPr>
+            <w:tcW w:w="4530" w:type="dxa"/>
+            <w:shd w:val="clear" w:color="auto" w:fill="D9E2F3" w:themeFill="accent1" w:themeFillTint="33"/>
+            <w:vAlign w:val="center"/>
+          </w:tcPr>
+          <w:p>
+            <w:pPr>
+              <w:jc w:val="center"/>
+            </w:pPr>
+            <w:r>
+              <w:t>Définit</w:t>
+            </w:r>
+          </w:p>
+        </w:tc>
+      </w:tr>
+      <w:tr>
+        <w:trPr>
+          <w:trHeight w:val="506"/>
+        </w:trPr>
+        <w:tc>
+          <w:tcPr>
+            <w:tcW w:w="4530" w:type="dxa"/>
+            <w:vAlign w:val="center"/>
+          </w:tcPr>
+          <w:p>
+            <w:pPr>
+              <w:jc w:val="center"/>
+            </w:pPr>
+            <w:r>
+              <w:t>CALSCALE:GREGORIAN</w:t>
+            </w:r>
+          </w:p>
+        </w:tc>
+        <w:tc>
+          <w:tcPr>
+            <w:tcW w:w="4530" w:type="dxa"/>
+            <w:vAlign w:val="center"/>
+          </w:tcPr>
+          <w:p>
+            <w:pPr>
+              <w:jc w:val="center"/>
+            </w:pPr>
+            <w:r>
+              <w:t>Permet de définir l’agenda comme calendrier grégorien</w:t>
+            </w:r>
+          </w:p>
+        </w:tc>
+      </w:tr>
+      <w:tr>
+        <w:trPr>
+          <w:trHeight w:val="604"/>
+        </w:trPr>
+        <w:tc>
+          <w:tcPr>
+            <w:tcW w:w="4530" w:type="dxa"/>
+            <w:vAlign w:val="center"/>
+          </w:tcPr>
+          <w:p>
+            <w:pPr>
+              <w:jc w:val="center"/>
+            </w:pPr>
+            <w:r>
+              <w:t>ID:</w:t>
+            </w:r>
+          </w:p>
+        </w:tc>
+        <w:tc>
+          <w:tcPr>
+            <w:tcW w:w="4530" w:type="dxa"/>
+            <w:vAlign w:val="center"/>
+          </w:tcPr>
+          <w:p>
+            <w:pPr>
+              <w:jc w:val="center"/>
+            </w:pPr>
+            <w:r>
+              <w:t>Identifiant du calendrier</w:t>
+            </w:r>
+          </w:p>
+        </w:tc>
+      </w:tr>
+      <w:tr>
+        <w:trPr>
+          <w:trHeight w:val="604"/>
+        </w:trPr>
+        <w:tc>
+          <w:tcPr>
+            <w:tcW w:w="4530" w:type="dxa"/>
+            <w:vAlign w:val="center"/>
+          </w:tcPr>
+          <w:p>
+            <w:pPr>
+              <w:jc w:val="center"/>
+            </w:pPr>
+            <w:r>
+              <w:t>AUTHOR:</w:t>
+            </w:r>
+          </w:p>
+        </w:tc>
+        <w:tc>
+          <w:tcPr>
+            <w:tcW w:w="4530" w:type="dxa"/>
+            <w:vAlign w:val="center"/>
+          </w:tcPr>
+          <w:p>
+            <w:pPr>
+              <w:jc w:val="center"/>
+            </w:pPr>
+            <w:r>
+              <w:t>Nom de la personne qui a créé le calendrier</w:t>
+            </w:r>
+          </w:p>
+        </w:tc>
+      </w:tr>
+      <w:tr>
+        <w:trPr>
+          <w:trHeight w:val="604"/>
+        </w:trPr>
+        <w:tc>
+          <w:tcPr>
+            <w:tcW w:w="4530" w:type="dxa"/>
+            <w:vAlign w:val="center"/>
+          </w:tcPr>
+          <w:p>
+            <w:pPr>
+              <w:jc w:val="center"/>
+            </w:pPr>
+            <w:r>
+              <w:t>TITLE:</w:t>
+            </w:r>
+          </w:p>
+        </w:tc>
+        <w:tc>
+          <w:tcPr>
+            <w:tcW w:w="4530" w:type="dxa"/>
+            <w:vAlign w:val="center"/>
+          </w:tcPr>
+          <w:p>
+            <w:pPr>
+              <w:jc w:val="center"/>
+            </w:pPr>
+            <w:r>
+              <w:t>Titre du calendrier</w:t>
+            </w:r>
+          </w:p>
+        </w:tc>
+      </w:tr>
+    </w:tbl>
+    <w:p>
+      <w:pPr>
+        <w:ind w:left="708"/>
+      </w:pPr>
+    </w:p>
+    <w:p>
+      <w:pPr>
+        <w:ind w:left="708"/>
+      </w:pPr>
+    </w:p>
+    <w:p>
+      <w:pPr>
+        <w:ind w:left="708"/>
+      </w:pPr>
+    </w:p>
+    <w:p>
+      <w:pPr>
+        <w:ind w:left="708"/>
+      </w:pPr>
+    </w:p>
+    <w:p>
+      <w:pPr>
+        <w:ind w:left="708"/>
+      </w:pPr>
+    </w:p>
+    <w:p>
+      <w:pPr>
+        <w:ind w:left="708"/>
+      </w:pPr>
+    </w:p>
+    <w:p>
+      <w:pPr>
+        <w:ind w:left="708"/>
+      </w:pPr>
+    </w:p>
+    <w:p>
+      <w:pPr>
+        <w:ind w:left="708"/>
+      </w:pPr>
+    </w:p>
+    <w:p>
+      <w:pPr>
+        <w:ind w:left="708"/>
+      </w:pPr>
+    </w:p>
+    <w:p>
+      <w:pPr>
+        <w:ind w:left="708"/>
+      </w:pPr>
+    </w:p>
+    <w:p>
+      <w:pPr>
+        <w:ind w:left="708"/>
+      </w:pPr>
+      <w:r>
+        <w:lastRenderedPageBreak/>
+        <w:t>Pour définir un événement, les lignes suivantes devront se trouver entre celles du calendrier :</w:t>
+      </w:r>
+    </w:p>
+    <w:p>
+      <w:pPr>
+        <w:ind w:left="708"/>
+      </w:pPr>
+    </w:p>
+    <w:tbl>
+      <w:tblPr>
+        <w:tblStyle w:val="Grilledutableau"/>
+        <w:tblW w:w="0" w:type="auto"/>
+        <w:tblLook w:val="04A0" w:firstRow="1" w:lastRow="0" w:firstColumn="1" w:lastColumn="0" w:noHBand="0" w:noVBand="1"/>
+      </w:tblPr>
+      <w:tblGrid>
+        <w:gridCol w:w="3157"/>
+        <w:gridCol w:w="3220"/>
+        <w:gridCol w:w="2683"/>
+      </w:tblGrid>
+      <w:tr>
+        <w:trPr>
+          <w:trHeight w:val="503"/>
+        </w:trPr>
+        <w:tc>
+          <w:tcPr>
+            <w:tcW w:w="3157" w:type="dxa"/>
+            <w:shd w:val="clear" w:color="auto" w:fill="D9E2F3" w:themeFill="accent1" w:themeFillTint="33"/>
+            <w:vAlign w:val="center"/>
+          </w:tcPr>
+          <w:p>
+            <w:pPr>
+              <w:jc w:val="center"/>
+            </w:pPr>
+            <w:r>
+              <w:t>Ligne</w:t>
+            </w:r>
+          </w:p>
+        </w:tc>
+        <w:tc>
+          <w:tcPr>
+            <w:tcW w:w="3220" w:type="dxa"/>
+            <w:shd w:val="clear" w:color="auto" w:fill="D9E2F3" w:themeFill="accent1" w:themeFillTint="33"/>
+            <w:vAlign w:val="center"/>
+          </w:tcPr>
+          <w:p>
+            <w:pPr>
+              <w:jc w:val="center"/>
+            </w:pPr>
+            <w:r>
+              <w:t>Emplacement</w:t>
+            </w:r>
+          </w:p>
+        </w:tc>
+        <w:tc>
+          <w:tcPr>
+            <w:tcW w:w="2683" w:type="dxa"/>
+            <w:shd w:val="clear" w:color="auto" w:fill="D9E2F3" w:themeFill="accent1" w:themeFillTint="33"/>
+            <w:vAlign w:val="center"/>
+          </w:tcPr>
+          <w:p>
+            <w:pPr>
+              <w:jc w:val="center"/>
+            </w:pPr>
+            <w:r>
+              <w:t>Définit</w:t>
+            </w:r>
+          </w:p>
+        </w:tc>
+      </w:tr>
+      <w:tr>
+        <w:trPr>
+          <w:trHeight w:val="506"/>
+        </w:trPr>
+        <w:tc>
+          <w:tcPr>
+            <w:tcW w:w="3157" w:type="dxa"/>
+            <w:vAlign w:val="center"/>
+          </w:tcPr>
+          <w:p>
+            <w:pPr>
+              <w:jc w:val="center"/>
+            </w:pPr>
+            <w:r>
+              <w:t>BEGIN:VEVENT</w:t>
+            </w:r>
+          </w:p>
+        </w:tc>
+        <w:tc>
+          <w:tcPr>
+            <w:tcW w:w="3220" w:type="dxa"/>
+            <w:vAlign w:val="center"/>
+          </w:tcPr>
+          <w:p>
+            <w:pPr>
+              <w:jc w:val="center"/>
+            </w:pPr>
+            <w:r>
+              <w:t>Entre</w:t>
+            </w:r>
+          </w:p>
+          <w:p>
+            <w:pPr>
+              <w:jc w:val="center"/>
+            </w:pPr>
+            <w:r>
+              <w:t>BEGIN:VCALENDAR</w:t>
+            </w:r>
+          </w:p>
+          <w:p>
+            <w:pPr>
+              <w:jc w:val="center"/>
+            </w:pPr>
+            <w:r>
+              <w:t>et</w:t>
+            </w:r>
+          </w:p>
+          <w:p>
+            <w:pPr>
+              <w:jc w:val="center"/>
+            </w:pPr>
+            <w:r>
+              <w:t>END:VCALENDAR</w:t>
+            </w:r>
+          </w:p>
+        </w:tc>
+        <w:tc>
+          <w:tcPr>
+            <w:tcW w:w="2683" w:type="dxa"/>
+            <w:vAlign w:val="center"/>
+          </w:tcPr>
+          <w:p>
+            <w:pPr>
+              <w:jc w:val="center"/>
+            </w:pPr>
+            <w:r>
+              <w:t xml:space="preserve">Le </w:t>
+            </w:r>
+            <w:r>
+              <w:t>début d’un événement</w:t>
+            </w:r>
+          </w:p>
+        </w:tc>
+      </w:tr>
+      <w:tr>
+        <w:trPr>
+          <w:trHeight w:val="604"/>
+        </w:trPr>
+        <w:tc>
+          <w:tcPr>
+            <w:tcW w:w="3157" w:type="dxa"/>
+            <w:vAlign w:val="center"/>
+          </w:tcPr>
+          <w:p>
+            <w:pPr>
+              <w:jc w:val="center"/>
+            </w:pPr>
+            <w:r>
+              <w:t>END:VEVENT</w:t>
+            </w:r>
+          </w:p>
+        </w:tc>
+        <w:tc>
+          <w:tcPr>
+            <w:tcW w:w="3220" w:type="dxa"/>
+            <w:vAlign w:val="center"/>
+          </w:tcPr>
+          <w:p>
+            <w:pPr>
+              <w:jc w:val="center"/>
+            </w:pPr>
+            <w:r>
+              <w:t>Doit être la dernière ligne du fichier</w:t>
+            </w:r>
+          </w:p>
+        </w:tc>
+        <w:tc>
+          <w:tcPr>
+            <w:tcW w:w="2683" w:type="dxa"/>
+            <w:vAlign w:val="center"/>
+          </w:tcPr>
+          <w:p>
+            <w:pPr>
+              <w:jc w:val="center"/>
+            </w:pPr>
+            <w:r>
+              <w:t>La fin d’un événement</w:t>
+            </w:r>
+          </w:p>
+        </w:tc>
+      </w:tr>
+    </w:tbl>
+    <w:p>
+      <w:pPr>
+        <w:ind w:left="708"/>
+      </w:pPr>
+    </w:p>
+    <w:p>
+      <w:pPr>
+        <w:ind w:left="708"/>
+      </w:pPr>
+      <w:r>
+        <w:t xml:space="preserve">Pour attribuer des données </w:t>
+      </w:r>
+      <w:r>
+        <w:t>à l’événement, il est possible d’insérer les lignes suivantes :</w:t>
+      </w:r>
+    </w:p>
+    <w:p>
+      <w:pPr>
+        <w:ind w:left="708"/>
+      </w:pPr>
+    </w:p>
+    <w:tbl>
+      <w:tblPr>
+        <w:tblStyle w:val="Grilledutableau"/>
+        <w:tblW w:w="0" w:type="auto"/>
+        <w:tblLook w:val="04A0" w:firstRow="1" w:lastRow="0" w:firstColumn="1" w:lastColumn="0" w:noHBand="0" w:noVBand="1"/>
+      </w:tblPr>
+      <w:tblGrid>
+        <w:gridCol w:w="4530"/>
+        <w:gridCol w:w="4530"/>
+      </w:tblGrid>
+      <w:tr>
+        <w:trPr>
+          <w:trHeight w:val="503"/>
+        </w:trPr>
+        <w:tc>
+          <w:tcPr>
+            <w:tcW w:w="4530" w:type="dxa"/>
+            <w:shd w:val="clear" w:color="auto" w:fill="D9E2F3" w:themeFill="accent1" w:themeFillTint="33"/>
+            <w:vAlign w:val="center"/>
+          </w:tcPr>
+          <w:p>
+            <w:pPr>
+              <w:jc w:val="center"/>
+            </w:pPr>
+            <w:r>
+              <w:t>Ligne</w:t>
+            </w:r>
+          </w:p>
+        </w:tc>
+        <w:tc>
+          <w:tcPr>
+            <w:tcW w:w="4530" w:type="dxa"/>
+            <w:shd w:val="clear" w:color="auto" w:fill="D9E2F3" w:themeFill="accent1" w:themeFillTint="33"/>
+            <w:vAlign w:val="center"/>
+          </w:tcPr>
+          <w:p>
+            <w:pPr>
+              <w:jc w:val="center"/>
+            </w:pPr>
+            <w:r>
+              <w:t>Définit</w:t>
+            </w:r>
+          </w:p>
+        </w:tc>
+      </w:tr>
+      <w:tr>
+        <w:trPr>
+          <w:trHeight w:val="506"/>
+        </w:trPr>
+        <w:tc>
+          <w:tcPr>
+            <w:tcW w:w="4530" w:type="dxa"/>
+            <w:vAlign w:val="center"/>
+          </w:tcPr>
+          <w:p>
+            <w:pPr>
+              <w:jc w:val="center"/>
+            </w:pPr>
+            <w:r>
+              <w:t>DTSTART:</w:t>
+            </w:r>
+          </w:p>
+        </w:tc>
+        <w:tc>
+          <w:tcPr>
+            <w:tcW w:w="4530" w:type="dxa"/>
+            <w:vAlign w:val="center"/>
+          </w:tcPr>
+          <w:p>
+            <w:pPr>
+              <w:jc w:val="center"/>
+            </w:pPr>
+            <w:r>
+              <w:t xml:space="preserve">La date et l’heure du début de </w:t>
+            </w:r>
+            <w:r>
+              <w:t>l’événement</w:t>
+            </w:r>
+          </w:p>
+        </w:tc>
+      </w:tr>
+      <w:tr>
+        <w:trPr>
+          <w:trHeight w:val="604"/>
+        </w:trPr>
+        <w:tc>
+          <w:tcPr>
+            <w:tcW w:w="4530" w:type="dxa"/>
+            <w:vAlign w:val="center"/>
+          </w:tcPr>
+          <w:p>
+            <w:pPr>
+              <w:jc w:val="center"/>
+            </w:pPr>
+            <w:r>
+              <w:t>DTEND:</w:t>
+            </w:r>
+          </w:p>
+        </w:tc>
+        <w:tc>
+          <w:tcPr>
+            <w:tcW w:w="4530" w:type="dxa"/>
+            <w:vAlign w:val="center"/>
+          </w:tcPr>
+          <w:p>
+            <w:pPr>
+              <w:jc w:val="center"/>
+            </w:pPr>
+            <w:r>
+              <w:t>La date et l’</w:t>
+            </w:r>
+            <w:r>
+              <w:t>heure du fin</w:t>
+            </w:r>
+            <w:r>
+              <w:t xml:space="preserve"> de </w:t>
+            </w:r>
+            <w:r>
+              <w:t>l’événement</w:t>
+            </w:r>
+          </w:p>
+        </w:tc>
+      </w:tr>
+      <w:tr>
+        <w:trPr>
+          <w:trHeight w:val="604"/>
+        </w:trPr>
+        <w:tc>
+          <w:tcPr>
+            <w:tcW w:w="4530" w:type="dxa"/>
+            <w:vAlign w:val="center"/>
+          </w:tcPr>
+          <w:p>
+            <w:pPr>
+              <w:jc w:val="center"/>
+            </w:pPr>
+            <w:r>
+              <w:t>LOCATION:</w:t>
+            </w:r>
+          </w:p>
+        </w:tc>
+        <w:tc>
+          <w:tcPr>
+            <w:tcW w:w="4530" w:type="dxa"/>
+            <w:vAlign w:val="center"/>
+          </w:tcPr>
+          <w:p>
+            <w:pPr>
+              <w:jc w:val="center"/>
+            </w:pPr>
+            <w:r>
+              <w:t>L’endroit où se déroule l’événement</w:t>
+            </w:r>
+          </w:p>
+        </w:tc>
+      </w:tr>
+      <w:tr>
+        <w:trPr>
+          <w:trHeight w:val="604"/>
+        </w:trPr>
+        <w:tc>
+          <w:tcPr>
+            <w:tcW w:w="4530" w:type="dxa"/>
+            <w:vAlign w:val="center"/>
+          </w:tcPr>
+          <w:p>
+            <w:pPr>
+              <w:jc w:val="center"/>
+            </w:pPr>
+            <w:r>
+              <w:t>SUMMARY:</w:t>
+            </w:r>
+          </w:p>
+        </w:tc>
+        <w:tc>
+          <w:tcPr>
+            <w:tcW w:w="4530" w:type="dxa"/>
+            <w:vAlign w:val="center"/>
+          </w:tcPr>
+          <w:p>
+            <w:pPr>
+              <w:jc w:val="center"/>
+            </w:pPr>
+            <w:r>
+              <w:t>Titre de l’événement</w:t>
+            </w:r>
+          </w:p>
+        </w:tc>
+      </w:tr>
+    </w:tbl>
+    <w:p>
+      <w:pPr>
+        <w:ind w:left="708"/>
+      </w:pPr>
+    </w:p>
+    <w:p>
+      <w:pPr>
+        <w:ind w:left="708"/>
+      </w:pPr>
+      <w:r>
+        <w:t xml:space="preserve">Ces données devront se trouver entre </w:t>
+      </w:r>
+      <w:r>
+        <w:t>BEGIN:VEVENT</w:t>
+      </w:r>
+      <w:r>
+        <w:t xml:space="preserve"> et </w:t>
+      </w:r>
+      <w:r>
+        <w:t>END:VEVENT</w:t>
+      </w:r>
+      <w:r>
+        <w:t>.</w:t>
+      </w:r>
+    </w:p>
+    <w:p>
+      <w:pPr>
+        <w:ind w:left="708"/>
+      </w:pPr>
+    </w:p>
+    <w:p>
+      <w:pPr>
+        <w:ind w:left="708"/>
+      </w:pPr>
     </w:p>
     <w:p>
       <w:pPr>
@@ -13839,6 +14167,209 @@
         <w:t>Respect des normes ETML</w:t>
       </w:r>
       <w:bookmarkEnd w:id="29"/>
+    </w:p>
+    <w:p>
+      <w:pPr>
+        <w:pStyle w:val="Retraitnormal1"/>
+        <w:numPr>
+          <w:ilvl w:val="0"/>
+          <w:numId w:val="0"/>
+        </w:numPr>
+        <w:ind w:left="708"/>
+        <w:rPr>
+          <w:rFonts w:ascii="Arial" w:hAnsi="Arial"/>
+          <w:sz w:val="24"/>
+          <w:szCs w:val="14"/>
+          <w:lang w:eastAsia="fr-FR"/>
+        </w:rPr>
+      </w:pPr>
+      <w:r>
+        <w:rPr>
+          <w:rFonts w:ascii="Arial" w:hAnsi="Arial"/>
+          <w:sz w:val="24"/>
+          <w:szCs w:val="14"/>
+          <w:lang w:eastAsia="fr-FR"/>
+        </w:rPr>
+        <w:t xml:space="preserve">Les normes ETML seront respectées </w:t>
+      </w:r>
+      <w:r>
+        <w:rPr>
+          <w:rFonts w:ascii="Arial" w:hAnsi="Arial"/>
+          <w:sz w:val="24"/>
+          <w:szCs w:val="14"/>
+          <w:lang w:eastAsia="fr-FR"/>
+        </w:rPr>
+        <w:t>quand il sera pertinent de le faire.</w:t>
+      </w:r>
+    </w:p>
+    <w:p>
+      <w:pPr>
+        <w:pStyle w:val="Retraitnormal1"/>
+        <w:numPr>
+          <w:ilvl w:val="0"/>
+          <w:numId w:val="0"/>
+        </w:numPr>
+        <w:ind w:left="708"/>
+        <w:rPr>
+          <w:rFonts w:ascii="Arial" w:hAnsi="Arial"/>
+          <w:sz w:val="24"/>
+          <w:szCs w:val="14"/>
+          <w:lang w:eastAsia="fr-FR"/>
+        </w:rPr>
+      </w:pPr>
+    </w:p>
+    <w:p>
+      <w:pPr>
+        <w:pStyle w:val="Retraitnormal1"/>
+        <w:numPr>
+          <w:ilvl w:val="0"/>
+          <w:numId w:val="0"/>
+        </w:numPr>
+        <w:ind w:left="708"/>
+        <w:rPr>
+          <w:rFonts w:ascii="Arial" w:hAnsi="Arial"/>
+          <w:sz w:val="24"/>
+          <w:szCs w:val="14"/>
+          <w:lang w:eastAsia="fr-FR"/>
+        </w:rPr>
+      </w:pPr>
+      <w:r>
+        <w:rPr>
+          <w:rFonts w:ascii="Arial" w:hAnsi="Arial"/>
+          <w:sz w:val="24"/>
+          <w:szCs w:val="14"/>
+          <w:lang w:eastAsia="fr-FR"/>
+        </w:rPr>
+        <w:t>Vous pourrez les trouver à cet endroit :</w:t>
+      </w:r>
+    </w:p>
+    <w:p>
+      <w:pPr>
+        <w:pStyle w:val="Retraitnormal1"/>
+        <w:numPr>
+          <w:ilvl w:val="0"/>
+          <w:numId w:val="0"/>
+        </w:numPr>
+        <w:ind w:left="708"/>
+        <w:rPr>
+          <w:rStyle w:val="Lienhypertexte"/>
+        </w:rPr>
+      </w:pPr>
+      <w:r>
+        <w:rPr>
+          <w:rFonts w:ascii="Arial" w:hAnsi="Arial"/>
+          <w:sz w:val="24"/>
+          <w:szCs w:val="14"/>
+          <w:lang w:eastAsia="fr-FR"/>
+        </w:rPr>
+        <w:fldChar w:fldCharType="begin"/>
+      </w:r>
+      <w:r>
+        <w:rPr>
+          <w:rFonts w:ascii="Arial" w:hAnsi="Arial"/>
+          <w:sz w:val="24"/>
+          <w:szCs w:val="14"/>
+          <w:lang w:eastAsia="fr-FR"/>
+        </w:rPr>
+        <w:instrText xml:space="preserve"> HYPERLINK "../6.NormesDeCodageETML/I-ConventionsDeCodageV3.5.0.pdf" </w:instrText>
+      </w:r>
+      <w:r>
+        <w:rPr>
+          <w:rFonts w:ascii="Arial" w:hAnsi="Arial"/>
+          <w:sz w:val="24"/>
+          <w:szCs w:val="14"/>
+          <w:lang w:eastAsia="fr-FR"/>
+        </w:rPr>
+      </w:r>
+      <w:r>
+        <w:rPr>
+          <w:rFonts w:ascii="Arial" w:hAnsi="Arial"/>
+          <w:sz w:val="24"/>
+          <w:szCs w:val="14"/>
+          <w:lang w:eastAsia="fr-FR"/>
+        </w:rPr>
+        <w:fldChar w:fldCharType="separate"/>
+      </w:r>
+      <w:r>
+        <w:rPr>
+          <w:rStyle w:val="Lienhypertexte"/>
+          <w:rFonts w:ascii="Arial" w:hAnsi="Arial"/>
+          <w:sz w:val="24"/>
+          <w:szCs w:val="14"/>
+          <w:lang w:eastAsia="fr-FR"/>
+        </w:rPr>
+        <w:t>ICalMerge_TPI\Documentation\6.NormesDeCodageETML\</w:t>
+      </w:r>
+      <w:r>
+        <w:rPr>
+          <w:rStyle w:val="Lienhypertexte"/>
+        </w:rPr>
+        <w:t xml:space="preserve"> </w:t>
+      </w:r>
+    </w:p>
+    <w:p>
+      <w:pPr>
+        <w:pStyle w:val="Retraitnormal1"/>
+        <w:numPr>
+          <w:ilvl w:val="0"/>
+          <w:numId w:val="0"/>
+        </w:numPr>
+        <w:ind w:left="708"/>
+        <w:rPr>
+          <w:rFonts w:ascii="Arial" w:hAnsi="Arial"/>
+          <w:sz w:val="24"/>
+          <w:szCs w:val="14"/>
+          <w:lang w:eastAsia="fr-FR"/>
+        </w:rPr>
+      </w:pPr>
+      <w:r>
+        <w:rPr>
+          <w:rStyle w:val="Lienhypertexte"/>
+          <w:rFonts w:ascii="Arial" w:hAnsi="Arial"/>
+          <w:sz w:val="24"/>
+          <w:szCs w:val="14"/>
+          <w:lang w:eastAsia="fr-FR"/>
+        </w:rPr>
+        <w:t>I-ConventionsDeCodageV3.5.0.pdf</w:t>
+      </w:r>
+      <w:r>
+        <w:rPr>
+          <w:rFonts w:ascii="Arial" w:hAnsi="Arial"/>
+          <w:sz w:val="24"/>
+          <w:szCs w:val="14"/>
+          <w:lang w:eastAsia="fr-FR"/>
+        </w:rPr>
+        <w:fldChar w:fldCharType="end"/>
+      </w:r>
+    </w:p>
+    <w:p>
+      <w:pPr>
+        <w:pStyle w:val="Retraitnormal1"/>
+        <w:numPr>
+          <w:ilvl w:val="0"/>
+          <w:numId w:val="0"/>
+        </w:numPr>
+        <w:ind w:left="708"/>
+        <w:rPr>
+          <w:rFonts w:ascii="Arial" w:hAnsi="Arial"/>
+          <w:sz w:val="24"/>
+          <w:szCs w:val="14"/>
+          <w:lang w:eastAsia="fr-FR"/>
+        </w:rPr>
+      </w:pPr>
+    </w:p>
+    <w:p>
+      <w:pPr>
+        <w:rPr>
+          <w:szCs w:val="14"/>
+        </w:rPr>
+      </w:pPr>
+      <w:r>
+        <w:rPr>
+          <w:szCs w:val="14"/>
+        </w:rPr>
+        <w:br w:type="page"/>
+      </w:r>
     </w:p>
     <w:p>
       <w:pPr>
@@ -13908,21 +14439,7 @@
         <w:rPr>
           <w:lang w:val="fr-CH" w:eastAsia="fr-CH"/>
         </w:rPr>
-        <w:t xml:space="preserve">Les tests ont été effectués directement via l’application </w:t>
-      </w:r>
-      <w:proofErr w:type="spellStart"/>
-      <w:r>
-        <w:rPr>
-          <w:lang w:val="fr-CH" w:eastAsia="fr-CH"/>
-        </w:rPr>
-        <w:t>ICalMerge</w:t>
-      </w:r>
-      <w:proofErr w:type="spellEnd"/>
-      <w:r>
-        <w:rPr>
-          <w:lang w:val="fr-CH" w:eastAsia="fr-CH"/>
-        </w:rPr>
-        <w:t>.</w:t>
+        <w:t>Les tests ont été effectués directement via l’application ICalMerge.</w:t>
       </w:r>
       <w:r>
         <w:rPr>
@@ -14321,21 +14838,7 @@
               <w:rPr>
                 <w:lang w:val="fr-CH" w:eastAsia="fr-CH"/>
               </w:rPr>
-              <w:t>Les contrôles de la classe « </w:t>
-            </w:r>
-            <w:proofErr w:type="spellStart"/>
-            <w:r>
-              <w:rPr>
-                <w:lang w:val="fr-CH" w:eastAsia="fr-CH"/>
-              </w:rPr>
-              <w:t>SourceComponents</w:t>
-            </w:r>
-            <w:proofErr w:type="spellEnd"/>
-            <w:r>
-              <w:rPr>
-                <w:lang w:val="fr-CH" w:eastAsia="fr-CH"/>
-              </w:rPr>
-              <w:t> » seront testés.</w:t>
+              <w:t>Les contrôles de la classe « SourceComponents » seront testés.</w:t>
             </w:r>
           </w:p>
           <w:p>
@@ -14456,21 +14959,7 @@
               <w:rPr>
                 <w:lang w:val="fr-CH" w:eastAsia="fr-CH"/>
               </w:rPr>
-              <w:t xml:space="preserve">Pour cela nous allons utiliser un des deux </w:t>
-            </w:r>
-            <w:proofErr w:type="spellStart"/>
-            <w:r>
-              <w:rPr>
-                <w:lang w:val="fr-CH" w:eastAsia="fr-CH"/>
-              </w:rPr>
-              <w:t>sourceComponents</w:t>
-            </w:r>
-            <w:proofErr w:type="spellEnd"/>
-            <w:r>
-              <w:rPr>
-                <w:lang w:val="fr-CH" w:eastAsia="fr-CH"/>
-              </w:rPr>
-              <w:t xml:space="preserve"> créés par défaut sur le formulaire principal.</w:t>
+              <w:t>Pour cela nous allons utiliser un des deux sourceComponents créés par défaut sur le formulaire principal.</w:t>
             </w:r>
           </w:p>
         </w:tc>
@@ -14540,21 +15029,7 @@
               <w:rPr>
                 <w:lang w:val="fr-CH" w:eastAsia="fr-CH"/>
               </w:rPr>
-              <w:t xml:space="preserve">La boîte de dialogue possède un filtre qui permet uniquement d’importer des fichiers </w:t>
-            </w:r>
-            <w:proofErr w:type="spellStart"/>
-            <w:r>
-              <w:rPr>
-                <w:lang w:val="fr-CH" w:eastAsia="fr-CH"/>
-              </w:rPr>
-              <w:t>ics</w:t>
-            </w:r>
-            <w:proofErr w:type="spellEnd"/>
-            <w:r>
-              <w:rPr>
-                <w:lang w:val="fr-CH" w:eastAsia="fr-CH"/>
-              </w:rPr>
-              <w:t>.</w:t>
+              <w:t>La boîte de dialogue possède un filtre qui permet uniquement d’importer des fichiers ics.</w:t>
             </w:r>
           </w:p>
           <w:p>
@@ -14773,21 +15248,7 @@
               <w:rPr>
                 <w:lang w:val="fr-CH" w:eastAsia="fr-CH"/>
               </w:rPr>
-              <w:t xml:space="preserve">Pour tester cela, il faudra utiliser un des deux </w:t>
-            </w:r>
-            <w:proofErr w:type="spellStart"/>
-            <w:r>
-              <w:rPr>
-                <w:lang w:val="fr-CH" w:eastAsia="fr-CH"/>
-              </w:rPr>
-              <w:t>SourceComponents</w:t>
-            </w:r>
-            <w:proofErr w:type="spellEnd"/>
-            <w:r>
-              <w:rPr>
-                <w:lang w:val="fr-CH" w:eastAsia="fr-CH"/>
-              </w:rPr>
-              <w:t xml:space="preserve"> affichés par défaut. </w:t>
+              <w:t xml:space="preserve">Pour tester cela, il faudra utiliser un des deux SourceComponents affichés par défaut. </w:t>
             </w:r>
           </w:p>
           <w:p>
@@ -15032,21 +15493,7 @@
               <w:rPr>
                 <w:lang w:val="fr-CH" w:eastAsia="fr-CH"/>
               </w:rPr>
-              <w:t xml:space="preserve">L’utilisateur pourra fusionner les fichiers source qu’il aura </w:t>
-            </w:r>
-            <w:proofErr w:type="gramStart"/>
-            <w:r>
-              <w:rPr>
-                <w:lang w:val="fr-CH" w:eastAsia="fr-CH"/>
-              </w:rPr>
-              <w:t>entré</w:t>
-            </w:r>
-            <w:proofErr w:type="gramEnd"/>
-            <w:r>
-              <w:rPr>
-                <w:lang w:val="fr-CH" w:eastAsia="fr-CH"/>
-              </w:rPr>
-              <w:t xml:space="preserve"> au préalable. </w:t>
+              <w:t xml:space="preserve">L’utilisateur pourra fusionner les fichiers source qu’il aura entré au préalable. </w:t>
             </w:r>
           </w:p>
         </w:tc>
@@ -15093,21 +15540,7 @@
               <w:rPr>
                 <w:lang w:val="fr-CH" w:eastAsia="fr-CH"/>
               </w:rPr>
-              <w:t>Pour tester cela, des calendriers Google au format .</w:t>
-            </w:r>
-            <w:proofErr w:type="spellStart"/>
-            <w:r>
-              <w:rPr>
-                <w:lang w:val="fr-CH" w:eastAsia="fr-CH"/>
-              </w:rPr>
-              <w:t>ics</w:t>
-            </w:r>
-            <w:proofErr w:type="spellEnd"/>
-            <w:r>
-              <w:rPr>
-                <w:lang w:val="fr-CH" w:eastAsia="fr-CH"/>
-              </w:rPr>
-              <w:t xml:space="preserve"> seront utilisés. Ils contiendront plusieurs événements chacun.</w:t>
+              <w:t>Pour tester cela, des calendriers Google au format .ics seront utilisés. Ils contiendront plusieurs événements chacun.</w:t>
             </w:r>
           </w:p>
           <w:p>
@@ -15127,21 +15560,7 @@
               <w:rPr>
                 <w:lang w:val="fr-CH" w:eastAsia="fr-CH"/>
               </w:rPr>
-              <w:t xml:space="preserve">Les fichiers seront importés via les des </w:t>
-            </w:r>
-            <w:proofErr w:type="spellStart"/>
-            <w:r>
-              <w:rPr>
-                <w:lang w:val="fr-CH" w:eastAsia="fr-CH"/>
-              </w:rPr>
-              <w:t>SourceComponents</w:t>
-            </w:r>
-            <w:proofErr w:type="spellEnd"/>
-            <w:r>
-              <w:rPr>
-                <w:lang w:val="fr-CH" w:eastAsia="fr-CH"/>
-              </w:rPr>
-              <w:t>.</w:t>
+              <w:t>Les fichiers seront importés via les des SourceComponents.</w:t>
             </w:r>
           </w:p>
           <w:p>
@@ -16004,21 +16423,7 @@
               <w:rPr>
                 <w:lang w:val="fr-CH" w:eastAsia="fr-CH"/>
               </w:rPr>
-              <w:t xml:space="preserve">La page d’aide contient un </w:t>
-            </w:r>
-            <w:proofErr w:type="spellStart"/>
-            <w:r>
-              <w:rPr>
-                <w:lang w:val="fr-CH" w:eastAsia="fr-CH"/>
-              </w:rPr>
-              <w:t>SourceComponents</w:t>
-            </w:r>
-            <w:proofErr w:type="spellEnd"/>
-            <w:r>
-              <w:rPr>
-                <w:lang w:val="fr-CH" w:eastAsia="fr-CH"/>
-              </w:rPr>
-              <w:t xml:space="preserve"> qui permet à l’utilisateur d’importer un fichier.</w:t>
+              <w:t>La page d’aide contient un SourceComponents qui permet à l’utilisateur d’importer un fichier.</w:t>
             </w:r>
           </w:p>
         </w:tc>
@@ -16127,43 +16532,7 @@
           <w:iCs/>
           <w:sz w:val="24"/>
         </w:rPr>
-        <w:t xml:space="preserve"> auparavant sur </w:t>
-      </w:r>
-      <w:proofErr w:type="spellStart"/>
-      <w:r>
-        <w:rPr>
-          <w:rFonts w:ascii="Arial" w:hAnsi="Arial" w:cs="Arial"/>
-          <w:iCs/>
-          <w:sz w:val="24"/>
-        </w:rPr>
-        <w:t>windows</w:t>
-      </w:r>
-      <w:proofErr w:type="spellEnd"/>
-      <w:r>
-        <w:rPr>
-          <w:rFonts w:ascii="Arial" w:hAnsi="Arial" w:cs="Arial"/>
-          <w:iCs/>
-          <w:sz w:val="24"/>
-        </w:rPr>
-        <w:t xml:space="preserve"> </w:t>
-      </w:r>
-      <w:proofErr w:type="spellStart"/>
-      <w:r>
-        <w:rPr>
-          <w:rFonts w:ascii="Arial" w:hAnsi="Arial" w:cs="Arial"/>
-          <w:iCs/>
-          <w:sz w:val="24"/>
-        </w:rPr>
-        <w:t>forms</w:t>
-      </w:r>
-      <w:proofErr w:type="spellEnd"/>
-      <w:r>
-        <w:rPr>
-          <w:rFonts w:ascii="Arial" w:hAnsi="Arial" w:cs="Arial"/>
-          <w:iCs/>
-          <w:sz w:val="24"/>
-        </w:rPr>
-        <w:t>. Il se pourrait que je peine à trouver la manière dont je dois l’utiliser.</w:t>
+        <w:t xml:space="preserve"> auparavant sur windows forms. Il se pourrait que je peine à trouver la manière dont je dois l’utiliser.</w:t>
       </w:r>
       <w:r>
         <w:rPr>
@@ -16304,7 +16673,6 @@
           <w:lang w:eastAsia="fr-FR"/>
         </w:rPr>
       </w:pPr>
-      <w:proofErr w:type="gramStart"/>
       <w:r>
         <w:rPr>
           <w:rFonts w:ascii="Arial" w:hAnsi="Arial"/>
@@ -16314,19 +16682,7 @@
           <w:szCs w:val="14"/>
           <w:lang w:eastAsia="fr-FR"/>
         </w:rPr>
-        <w:t>planning</w:t>
-      </w:r>
-      <w:proofErr w:type="gramEnd"/>
-      <w:r>
-        <w:rPr>
-          <w:rFonts w:ascii="Arial" w:hAnsi="Arial"/>
-          <w:i/>
-          <w:iCs/>
-          <w:sz w:val="24"/>
-          <w:szCs w:val="14"/>
-          <w:lang w:eastAsia="fr-FR"/>
-        </w:rPr>
-        <w:t xml:space="preserve"> indiquant les dates de début et de fin du projet ainsi que le découpage connu des diverses phases. </w:t>
+        <w:t xml:space="preserve">planning indiquant les dates de début et de fin du projet ainsi que le découpage connu des diverses phases. </w:t>
       </w:r>
     </w:p>
     <w:p>
@@ -16345,7 +16701,6 @@
           <w:lang w:eastAsia="fr-FR"/>
         </w:rPr>
       </w:pPr>
-      <w:proofErr w:type="gramStart"/>
       <w:r>
         <w:rPr>
           <w:rFonts w:ascii="Arial" w:hAnsi="Arial"/>
@@ -16355,19 +16710,7 @@
           <w:szCs w:val="14"/>
           <w:lang w:eastAsia="fr-FR"/>
         </w:rPr>
-        <w:t>partage</w:t>
-      </w:r>
-      <w:proofErr w:type="gramEnd"/>
-      <w:r>
-        <w:rPr>
-          <w:rFonts w:ascii="Arial" w:hAnsi="Arial"/>
-          <w:i/>
-          <w:iCs/>
-          <w:sz w:val="24"/>
-          <w:szCs w:val="14"/>
-          <w:lang w:eastAsia="fr-FR"/>
-        </w:rPr>
-        <w:t xml:space="preserve"> des tâches en cas de travail à plusieurs.</w:t>
+        <w:t>partage des tâches en cas de travail à plusieurs.</w:t>
       </w:r>
     </w:p>
     <w:p>
@@ -16526,21 +16869,7 @@
         <w:rPr>
           <w:rFonts w:ascii="Century Gothic" w:hAnsi="Century Gothic"/>
         </w:rPr>
-        <w:t xml:space="preserve">L’interface se base entièrement sur le </w:t>
-      </w:r>
-      <w:proofErr w:type="spellStart"/>
-      <w:r>
-        <w:rPr>
-          <w:rFonts w:ascii="Century Gothic" w:hAnsi="Century Gothic"/>
-        </w:rPr>
-        <w:t>mocku</w:t>
-      </w:r>
-      <w:proofErr w:type="spellEnd"/>
-      <w:r>
-        <w:rPr>
-          <w:rFonts w:ascii="Century Gothic" w:hAnsi="Century Gothic"/>
-        </w:rPr>
-        <w:t>-up fourni dans le cahier des charges. Néanmoins, pour des raisons de confort d’utilisation et de fonctionnalités supplémentaires requises, certains contrôles ont été ajoutés.</w:t>
+        <w:t>L’interface se base entièrement sur le mocku-up fourni dans le cahier des charges. Néanmoins, pour des raisons de confort d’utilisation et de fonctionnalités supplémentaires requises, certains contrôles ont été ajoutés.</w:t>
       </w:r>
     </w:p>
     <w:p>
@@ -17059,27 +17388,7 @@
           <w:szCs w:val="20"/>
           <w:lang w:val="fr-CH"/>
         </w:rPr>
-        <w:t xml:space="preserve">« </w:t>
-      </w:r>
-      <w:proofErr w:type="spellStart"/>
-      <w:r>
-        <w:rPr>
-          <w:rFonts w:ascii="Century Gothic" w:hAnsi="Century Gothic"/>
-          <w:sz w:val="24"/>
-          <w:szCs w:val="20"/>
-          <w:lang w:val="fr-CH"/>
-        </w:rPr>
-        <w:t>SourceComponents</w:t>
-      </w:r>
-      <w:proofErr w:type="spellEnd"/>
-      <w:r>
-        <w:rPr>
-          <w:rFonts w:ascii="Century Gothic" w:hAnsi="Century Gothic"/>
-          <w:sz w:val="24"/>
-          <w:szCs w:val="20"/>
-          <w:lang w:val="fr-CH"/>
-        </w:rPr>
-        <w:t> ». Chaque objet de cette classe regroupe les contrôles nécessaires à l’affichage</w:t>
+        <w:t>« SourceComponents ». Chaque objet de cette classe regroupe les contrôles nécessaires à l’affichage</w:t>
       </w:r>
       <w:r>
         <w:rPr>
@@ -17198,29 +17507,7 @@
           <w:szCs w:val="20"/>
           <w:lang w:val="fr-CH"/>
         </w:rPr>
-        <w:t xml:space="preserve">Composition d’un </w:t>
-      </w:r>
-      <w:proofErr w:type="spellStart"/>
-      <w:r>
-        <w:rPr>
-          <w:rFonts w:ascii="Century Gothic" w:hAnsi="Century Gothic"/>
-          <w:b/>
-          <w:sz w:val="24"/>
-          <w:szCs w:val="20"/>
-          <w:lang w:val="fr-CH"/>
-        </w:rPr>
-        <w:t>SourceComponents</w:t>
-      </w:r>
-      <w:proofErr w:type="spellEnd"/>
-      <w:r>
-        <w:rPr>
-          <w:rFonts w:ascii="Century Gothic" w:hAnsi="Century Gothic"/>
-          <w:b/>
-          <w:sz w:val="24"/>
-          <w:szCs w:val="20"/>
-          <w:lang w:val="fr-CH"/>
-        </w:rPr>
-        <w:t> :</w:t>
+        <w:t>Composition d’un SourceComponents :</w:t>
       </w:r>
       <w:r>
         <w:rPr>
@@ -17428,8 +17715,6 @@
           <w:lang w:eastAsia="fr-FR"/>
         </w:rPr>
       </w:pPr>
-      <w:proofErr w:type="spellStart"/>
-      <w:proofErr w:type="gramStart"/>
       <w:r>
         <w:rPr>
           <w:rFonts w:ascii="Century Gothic" w:hAnsi="Century Gothic"/>
@@ -17440,8 +17725,6 @@
         </w:rPr>
         <w:t>pnlContainer</w:t>
       </w:r>
-      <w:proofErr w:type="spellEnd"/>
-      <w:proofErr w:type="gramEnd"/>
       <w:r>
         <w:rPr>
           <w:rFonts w:ascii="Century Gothic" w:hAnsi="Century Gothic"/>
@@ -17483,7 +17766,6 @@
           <w:lang w:eastAsia="fr-FR"/>
         </w:rPr>
       </w:pPr>
-      <w:proofErr w:type="gramStart"/>
       <w:r>
         <w:rPr>
           <w:rFonts w:ascii="Century Gothic" w:hAnsi="Century Gothic"/>
@@ -17494,7 +17776,6 @@
         </w:rPr>
         <w:t>location</w:t>
       </w:r>
-      <w:proofErr w:type="gramEnd"/>
       <w:r>
         <w:rPr>
           <w:rFonts w:ascii="Century Gothic" w:hAnsi="Century Gothic"/>
@@ -17536,8 +17817,6 @@
           <w:lang w:eastAsia="fr-FR"/>
         </w:rPr>
       </w:pPr>
-      <w:proofErr w:type="spellStart"/>
-      <w:proofErr w:type="gramStart"/>
       <w:r>
         <w:rPr>
           <w:rFonts w:ascii="Century Gothic" w:hAnsi="Century Gothic"/>
@@ -17548,8 +17827,6 @@
         </w:rPr>
         <w:t>pnlFusion</w:t>
       </w:r>
-      <w:proofErr w:type="spellEnd"/>
-      <w:proofErr w:type="gramEnd"/>
       <w:r>
         <w:rPr>
           <w:rFonts w:ascii="Century Gothic" w:hAnsi="Century Gothic"/>
@@ -17591,8 +17868,6 @@
           <w:lang w:eastAsia="fr-FR"/>
         </w:rPr>
       </w:pPr>
-      <w:proofErr w:type="spellStart"/>
-      <w:proofErr w:type="gramStart"/>
       <w:r>
         <w:rPr>
           <w:rFonts w:ascii="Century Gothic" w:hAnsi="Century Gothic"/>
@@ -17601,19 +17876,7 @@
           <w:szCs w:val="20"/>
           <w:lang w:eastAsia="fr-FR"/>
         </w:rPr>
-        <w:t>mainForm</w:t>
-      </w:r>
-      <w:proofErr w:type="spellEnd"/>
-      <w:proofErr w:type="gramEnd"/>
-      <w:r>
-        <w:rPr>
-          <w:rFonts w:ascii="Century Gothic" w:hAnsi="Century Gothic"/>
-          <w:b/>
-          <w:sz w:val="24"/>
-          <w:szCs w:val="20"/>
-          <w:lang w:eastAsia="fr-FR"/>
-        </w:rPr>
-        <w:t> </w:t>
+        <w:t>mainForm </w:t>
       </w:r>
       <w:r>
         <w:rPr>
@@ -17861,27 +18124,7 @@
           <w:szCs w:val="20"/>
           <w:lang w:eastAsia="fr-FR"/>
         </w:rPr>
-        <w:t xml:space="preserve">La méthode </w:t>
-      </w:r>
-      <w:proofErr w:type="spellStart"/>
-      <w:r>
-        <w:rPr>
-          <w:rFonts w:ascii="Century Gothic" w:hAnsi="Century Gothic"/>
-          <w:sz w:val="24"/>
-          <w:szCs w:val="20"/>
-          <w:lang w:eastAsia="fr-FR"/>
-        </w:rPr>
-        <w:t>ShowSourceControls</w:t>
-      </w:r>
-      <w:proofErr w:type="spellEnd"/>
-      <w:r>
-        <w:rPr>
-          <w:rFonts w:ascii="Century Gothic" w:hAnsi="Century Gothic"/>
-          <w:sz w:val="24"/>
-          <w:szCs w:val="20"/>
-          <w:lang w:eastAsia="fr-FR"/>
-        </w:rPr>
-        <w:t> :</w:t>
+        <w:t>La méthode ShowSourceControls :</w:t>
       </w:r>
     </w:p>
     <w:p>
@@ -17959,27 +18202,7 @@
           <w:szCs w:val="20"/>
           <w:lang w:eastAsia="fr-FR"/>
         </w:rPr>
-        <w:t>Elle sert à afficher tous les contrôles nécessaires pour que l’utilisateur puisse rajouter une source. Ces contrôles sont stockés dans la classe « </w:t>
-      </w:r>
-      <w:proofErr w:type="spellStart"/>
-      <w:r>
-        <w:rPr>
-          <w:rFonts w:ascii="Century Gothic" w:hAnsi="Century Gothic"/>
-          <w:sz w:val="24"/>
-          <w:szCs w:val="20"/>
-          <w:lang w:eastAsia="fr-FR"/>
-        </w:rPr>
-        <w:t>SourceComponents</w:t>
-      </w:r>
-      <w:proofErr w:type="spellEnd"/>
-      <w:r>
-        <w:rPr>
-          <w:rFonts w:ascii="Century Gothic" w:hAnsi="Century Gothic"/>
-          <w:sz w:val="24"/>
-          <w:szCs w:val="20"/>
-          <w:lang w:eastAsia="fr-FR"/>
-        </w:rPr>
-        <w:t xml:space="preserve"> ». </w:t>
+        <w:t xml:space="preserve">Elle sert à afficher tous les contrôles nécessaires pour que l’utilisateur puisse rajouter une source. Ces contrôles sont stockés dans la classe « SourceComponents ». </w:t>
       </w:r>
       <w:r>
         <w:rPr>
@@ -18173,27 +18396,7 @@
           <w:szCs w:val="20"/>
           <w:lang w:eastAsia="fr-FR"/>
         </w:rPr>
-        <w:t xml:space="preserve">Un fichiers source correspond à un </w:t>
-      </w:r>
-      <w:proofErr w:type="spellStart"/>
-      <w:r>
-        <w:rPr>
-          <w:rFonts w:ascii="Century Gothic" w:hAnsi="Century Gothic"/>
-          <w:sz w:val="24"/>
-          <w:szCs w:val="20"/>
-          <w:lang w:eastAsia="fr-FR"/>
-        </w:rPr>
-        <w:t>SourceComponents</w:t>
-      </w:r>
-      <w:proofErr w:type="spellEnd"/>
-      <w:r>
-        <w:rPr>
-          <w:rFonts w:ascii="Century Gothic" w:hAnsi="Century Gothic"/>
-          <w:sz w:val="24"/>
-          <w:szCs w:val="20"/>
-          <w:lang w:eastAsia="fr-FR"/>
-        </w:rPr>
-        <w:t>.</w:t>
+        <w:t>Un fichiers source correspond à un SourceComponents.</w:t>
       </w:r>
     </w:p>
     <w:p>
@@ -18273,27 +18476,7 @@
           <w:szCs w:val="20"/>
           <w:lang w:eastAsia="fr-FR"/>
         </w:rPr>
-        <w:t xml:space="preserve">Pour cela, le formulaire principal contient une liste de </w:t>
-      </w:r>
-      <w:proofErr w:type="spellStart"/>
-      <w:r>
-        <w:rPr>
-          <w:rFonts w:ascii="Century Gothic" w:hAnsi="Century Gothic"/>
-          <w:sz w:val="24"/>
-          <w:szCs w:val="20"/>
-          <w:lang w:eastAsia="fr-FR"/>
-        </w:rPr>
-        <w:t>Sourcecomponents</w:t>
-      </w:r>
-      <w:proofErr w:type="spellEnd"/>
-      <w:r>
-        <w:rPr>
-          <w:rFonts w:ascii="Century Gothic" w:hAnsi="Century Gothic"/>
-          <w:sz w:val="24"/>
-          <w:szCs w:val="20"/>
-          <w:lang w:eastAsia="fr-FR"/>
-        </w:rPr>
-        <w:t>.</w:t>
+        <w:t>Pour cela, le formulaire principal contient une liste de Sourcecomponents.</w:t>
       </w:r>
     </w:p>
     <w:p>
@@ -18380,27 +18563,7 @@
           <w:szCs w:val="20"/>
           <w:lang w:eastAsia="fr-FR"/>
         </w:rPr>
-        <w:t xml:space="preserve">Créer un </w:t>
-      </w:r>
-      <w:proofErr w:type="spellStart"/>
-      <w:r>
-        <w:rPr>
-          <w:rFonts w:ascii="Century Gothic" w:hAnsi="Century Gothic"/>
-          <w:sz w:val="24"/>
-          <w:szCs w:val="20"/>
-          <w:lang w:eastAsia="fr-FR"/>
-        </w:rPr>
-        <w:t>Sourcecomponents</w:t>
-      </w:r>
-      <w:proofErr w:type="spellEnd"/>
-      <w:r>
-        <w:rPr>
-          <w:rFonts w:ascii="Century Gothic" w:hAnsi="Century Gothic"/>
-          <w:sz w:val="24"/>
-          <w:szCs w:val="20"/>
-          <w:lang w:eastAsia="fr-FR"/>
-        </w:rPr>
-        <w:t xml:space="preserve"> et l’ajoute à la liste</w:t>
+        <w:t>Créer un Sourcecomponents et l’ajoute à la liste</w:t>
       </w:r>
     </w:p>
     <w:p>
@@ -18568,27 +18731,7 @@
           <w:szCs w:val="20"/>
           <w:lang w:eastAsia="fr-FR"/>
         </w:rPr>
-        <w:t>C’est la méthode « </w:t>
-      </w:r>
-      <w:proofErr w:type="spellStart"/>
-      <w:r>
-        <w:rPr>
-          <w:rFonts w:ascii="Century Gothic" w:hAnsi="Century Gothic"/>
-          <w:sz w:val="24"/>
-          <w:szCs w:val="20"/>
-          <w:lang w:eastAsia="fr-FR"/>
-        </w:rPr>
-        <w:t>AddSource</w:t>
-      </w:r>
-      <w:proofErr w:type="spellEnd"/>
-      <w:r>
-        <w:rPr>
-          <w:rFonts w:ascii="Century Gothic" w:hAnsi="Century Gothic"/>
-          <w:sz w:val="24"/>
-          <w:szCs w:val="20"/>
-          <w:lang w:eastAsia="fr-FR"/>
-        </w:rPr>
-        <w:t> » qui s’occupe de cela.</w:t>
+        <w:t>C’est la méthode « AddSource » qui s’occupe de cela.</w:t>
       </w:r>
     </w:p>
     <w:p>
@@ -18628,35 +18771,7 @@
         <w:rPr>
           <w:rFonts w:ascii="Century Gothic" w:hAnsi="Century Gothic"/>
         </w:rPr>
-        <w:t xml:space="preserve">Pour cela j’ai ajouté une liste qui contient les contrôles de la classe </w:t>
-      </w:r>
-      <w:proofErr w:type="spellStart"/>
-      <w:r>
-        <w:rPr>
-          <w:rFonts w:ascii="Century Gothic" w:hAnsi="Century Gothic"/>
-        </w:rPr>
-        <w:t>SourceComponents</w:t>
-      </w:r>
-      <w:proofErr w:type="spellEnd"/>
-      <w:r>
-        <w:rPr>
-          <w:rFonts w:ascii="Century Gothic" w:hAnsi="Century Gothic"/>
-        </w:rPr>
-        <w:t>. Cette liste se remplit à la fin de la méthode « </w:t>
-      </w:r>
-      <w:proofErr w:type="spellStart"/>
-      <w:r>
-        <w:rPr>
-          <w:rFonts w:ascii="Century Gothic" w:hAnsi="Century Gothic"/>
-        </w:rPr>
-        <w:t>ShowSourceControls</w:t>
-      </w:r>
-      <w:proofErr w:type="spellEnd"/>
-      <w:r>
-        <w:rPr>
-          <w:rFonts w:ascii="Century Gothic" w:hAnsi="Century Gothic"/>
-        </w:rPr>
-        <w:t> ».</w:t>
+        <w:t>Pour cela j’ai ajouté une liste qui contient les contrôles de la classe SourceComponents. Cette liste se remplit à la fin de la méthode « ShowSourceControls ».</w:t>
       </w:r>
     </w:p>
     <w:p>
@@ -18746,21 +18861,7 @@
         <w:rPr>
           <w:rFonts w:ascii="Century Gothic" w:hAnsi="Century Gothic"/>
         </w:rPr>
-        <w:t>Cela permettra de faire plusieurs actions sur chaque contrôle en une fois. Cela à l’aide d’une boucle « </w:t>
-      </w:r>
-      <w:proofErr w:type="spellStart"/>
-      <w:r>
-        <w:rPr>
-          <w:rFonts w:ascii="Century Gothic" w:hAnsi="Century Gothic"/>
-        </w:rPr>
-        <w:t>foreach</w:t>
-      </w:r>
-      <w:proofErr w:type="spellEnd"/>
-      <w:r>
-        <w:rPr>
-          <w:rFonts w:ascii="Century Gothic" w:hAnsi="Century Gothic"/>
-        </w:rPr>
-        <w:t> ».</w:t>
+        <w:t>Cela permettra de faire plusieurs actions sur chaque contrôle en une fois. Cela à l’aide d’une boucle « foreach ».</w:t>
       </w:r>
     </w:p>
     <w:p>
@@ -18919,21 +19020,7 @@
         <w:rPr>
           <w:rFonts w:ascii="Century Gothic" w:hAnsi="Century Gothic"/>
         </w:rPr>
-        <w:t>L’événement clic va appeler une méthode nommée « </w:t>
-      </w:r>
-      <w:proofErr w:type="spellStart"/>
-      <w:r>
-        <w:rPr>
-          <w:rFonts w:ascii="Century Gothic" w:hAnsi="Century Gothic"/>
-        </w:rPr>
-        <w:t>RemoveSource</w:t>
-      </w:r>
-      <w:proofErr w:type="spellEnd"/>
-      <w:r>
-        <w:rPr>
-          <w:rFonts w:ascii="Century Gothic" w:hAnsi="Century Gothic"/>
-        </w:rPr>
-        <w:t> ».</w:t>
+        <w:t>L’événement clic va appeler une méthode nommée « RemoveSource ».</w:t>
       </w:r>
     </w:p>
     <w:p>
@@ -19015,21 +19102,7 @@
         <w:rPr>
           <w:rFonts w:ascii="Century Gothic" w:hAnsi="Century Gothic"/>
         </w:rPr>
-        <w:t xml:space="preserve">La méthode </w:t>
-      </w:r>
-      <w:proofErr w:type="spellStart"/>
-      <w:r>
-        <w:rPr>
-          <w:rFonts w:ascii="Century Gothic" w:hAnsi="Century Gothic"/>
-        </w:rPr>
-        <w:t>RemoveSource</w:t>
-      </w:r>
-      <w:proofErr w:type="spellEnd"/>
-      <w:r>
-        <w:rPr>
-          <w:rFonts w:ascii="Century Gothic" w:hAnsi="Century Gothic"/>
-        </w:rPr>
-        <w:t xml:space="preserve"> permet</w:t>
+        <w:t>La méthode RemoveSource permet</w:t>
       </w:r>
       <w:r>
         <w:rPr>
@@ -19055,21 +19128,7 @@
         <w:rPr>
           <w:rFonts w:ascii="Century Gothic" w:hAnsi="Century Gothic"/>
         </w:rPr>
-        <w:t xml:space="preserve">S’il y’a plus que deux sources, on lance la méthode « Destroy » du dernier </w:t>
-      </w:r>
-      <w:proofErr w:type="spellStart"/>
-      <w:r>
-        <w:rPr>
-          <w:rFonts w:ascii="Century Gothic" w:hAnsi="Century Gothic"/>
-        </w:rPr>
-        <w:t>Sourcecomponents</w:t>
-      </w:r>
-      <w:proofErr w:type="spellEnd"/>
-      <w:r>
-        <w:rPr>
-          <w:rFonts w:ascii="Century Gothic" w:hAnsi="Century Gothic"/>
-        </w:rPr>
-        <w:t xml:space="preserve"> contenu dans la liste de sources. Après cela, nous retirons l’objet concerné à la liste. Pour définir le dernier élément, nous prenons le nombre d’objet dans la liste moins un.</w:t>
+        <w:t>S’il y’a plus que deux sources, on lance la méthode « Destroy » du dernier Sourcecomponents contenu dans la liste de sources. Après cela, nous retirons l’objet concerné à la liste. Pour définir le dernier élément, nous prenons le nombre d’objet dans la liste moins un.</w:t>
       </w:r>
     </w:p>
     <w:p>
@@ -19173,35 +19232,7 @@
         <w:rPr>
           <w:rFonts w:ascii="Century Gothic" w:hAnsi="Century Gothic"/>
         </w:rPr>
-        <w:t>La méthode « </w:t>
-      </w:r>
-      <w:proofErr w:type="spellStart"/>
-      <w:r>
-        <w:rPr>
-          <w:rFonts w:ascii="Century Gothic" w:hAnsi="Century Gothic"/>
-        </w:rPr>
-        <w:t>Destruct</w:t>
-      </w:r>
-      <w:proofErr w:type="spellEnd"/>
-      <w:r>
-        <w:rPr>
-          <w:rFonts w:ascii="Century Gothic" w:hAnsi="Century Gothic"/>
-        </w:rPr>
-        <w:t> », redimensionne les contrôles du formulaire principal. Le but est d’effacer la place qui était nécessaire à l’emplacement de la source. Ensuite une boucle « </w:t>
-      </w:r>
-      <w:proofErr w:type="spellStart"/>
-      <w:r>
-        <w:rPr>
-          <w:rFonts w:ascii="Century Gothic" w:hAnsi="Century Gothic"/>
-        </w:rPr>
-        <w:t>foreach</w:t>
-      </w:r>
-      <w:proofErr w:type="spellEnd"/>
-      <w:r>
-        <w:rPr>
-          <w:rFonts w:ascii="Century Gothic" w:hAnsi="Century Gothic"/>
-        </w:rPr>
-        <w:t> » permet de cacher tous les éléments visuels. Car l’utilisateur considère ne plus en avoir besoin.</w:t>
+        <w:t>La méthode « Destruct », redimensionne les contrôles du formulaire principal. Le but est d’effacer la place qui était nécessaire à l’emplacement de la source. Ensuite une boucle « foreach » permet de cacher tous les éléments visuels. Car l’utilisateur considère ne plus en avoir besoin.</w:t>
       </w:r>
     </w:p>
     <w:p>
@@ -19426,27 +19457,7 @@
           <w:szCs w:val="20"/>
           <w:lang w:eastAsia="fr-FR"/>
         </w:rPr>
-        <w:t>Cliquer une fois sur le bouton « parcourir » ouvrira une fenêtre qui permettra à l’utilisateur de sélectionner un fichier avec une extension .</w:t>
-      </w:r>
-      <w:proofErr w:type="spellStart"/>
-      <w:r>
-        <w:rPr>
-          <w:rFonts w:ascii="Century Gothic" w:hAnsi="Century Gothic"/>
-          <w:sz w:val="24"/>
-          <w:szCs w:val="20"/>
-          <w:lang w:eastAsia="fr-FR"/>
-        </w:rPr>
-        <w:t>ics</w:t>
-      </w:r>
-      <w:proofErr w:type="spellEnd"/>
-      <w:r>
-        <w:rPr>
-          <w:rFonts w:ascii="Century Gothic" w:hAnsi="Century Gothic"/>
-          <w:sz w:val="24"/>
-          <w:szCs w:val="20"/>
-          <w:lang w:eastAsia="fr-FR"/>
-        </w:rPr>
-        <w:t>.</w:t>
+        <w:t>Cliquer une fois sur le bouton « parcourir » ouvrira une fenêtre qui permettra à l’utilisateur de sélectionner un fichier avec une extension .ics.</w:t>
       </w:r>
       <w:r>
         <w:rPr>
@@ -19484,27 +19495,7 @@
           <w:szCs w:val="20"/>
           <w:lang w:eastAsia="fr-FR"/>
         </w:rPr>
-        <w:t xml:space="preserve">Lorsque l’utilisateur clique sur le bouton, la méthode suivante se charge d’ouvrir une boîte de dialogue. Elle permettra à l’utilisateur de choisir un fichier </w:t>
-      </w:r>
-      <w:proofErr w:type="spellStart"/>
-      <w:r>
-        <w:rPr>
-          <w:rFonts w:ascii="Century Gothic" w:hAnsi="Century Gothic"/>
-          <w:sz w:val="24"/>
-          <w:szCs w:val="20"/>
-          <w:lang w:eastAsia="fr-FR"/>
-        </w:rPr>
-        <w:t>ics</w:t>
-      </w:r>
-      <w:proofErr w:type="spellEnd"/>
-      <w:r>
-        <w:rPr>
-          <w:rFonts w:ascii="Century Gothic" w:hAnsi="Century Gothic"/>
-          <w:sz w:val="24"/>
-          <w:szCs w:val="20"/>
-          <w:lang w:eastAsia="fr-FR"/>
-        </w:rPr>
-        <w:t xml:space="preserve"> à importer.</w:t>
+        <w:t>Lorsque l’utilisateur clique sur le bouton, la méthode suivante se charge d’ouvrir une boîte de dialogue. Elle permettra à l’utilisateur de choisir un fichier ics à importer.</w:t>
       </w:r>
       <w:r>
         <w:rPr>
@@ -19614,49 +19605,7 @@
           <w:szCs w:val="20"/>
           <w:lang w:eastAsia="fr-FR"/>
         </w:rPr>
-        <w:t xml:space="preserve">Initialement, un filtre a été appliqué pour autoriser uniquement les fichiers </w:t>
-      </w:r>
-      <w:proofErr w:type="spellStart"/>
-      <w:r>
-        <w:rPr>
-          <w:rFonts w:ascii="Century Gothic" w:hAnsi="Century Gothic"/>
-          <w:sz w:val="24"/>
-          <w:szCs w:val="20"/>
-          <w:lang w:eastAsia="fr-FR"/>
-        </w:rPr>
-        <w:t>ics</w:t>
-      </w:r>
-      <w:proofErr w:type="spellEnd"/>
-      <w:r>
-        <w:rPr>
-          <w:rFonts w:ascii="Century Gothic" w:hAnsi="Century Gothic"/>
-          <w:sz w:val="24"/>
-          <w:szCs w:val="20"/>
-          <w:lang w:eastAsia="fr-FR"/>
-        </w:rPr>
-        <w:t xml:space="preserve">. Suite à la demande de </w:t>
-      </w:r>
-      <w:proofErr w:type="spellStart"/>
-      <w:proofErr w:type="gramStart"/>
-      <w:r>
-        <w:rPr>
-          <w:rFonts w:ascii="Century Gothic" w:hAnsi="Century Gothic"/>
-          <w:sz w:val="24"/>
-          <w:szCs w:val="20"/>
-          <w:lang w:eastAsia="fr-FR"/>
-        </w:rPr>
-        <w:t>M.Melly</w:t>
-      </w:r>
-      <w:proofErr w:type="spellEnd"/>
-      <w:proofErr w:type="gramEnd"/>
-      <w:r>
-        <w:rPr>
-          <w:rFonts w:ascii="Century Gothic" w:hAnsi="Century Gothic"/>
-          <w:sz w:val="24"/>
-          <w:szCs w:val="20"/>
-          <w:lang w:eastAsia="fr-FR"/>
-        </w:rPr>
-        <w:t xml:space="preserve">, un autre filtre permettra d’entrer tout type de fichier. Cela sera utile dans le cas où certaines </w:t>
+        <w:t xml:space="preserve">Initialement, un filtre a été appliqué pour autoriser uniquement les fichiers ics. Suite à la demande de M.Melly, un autre filtre permettra d’entrer tout type de fichier. Cela sera utile dans le cas où certaines </w:t>
       </w:r>
       <w:r>
         <w:rPr>
@@ -19677,27 +19626,7 @@
           <w:szCs w:val="20"/>
           <w:lang w:eastAsia="fr-FR"/>
         </w:rPr>
-        <w:t xml:space="preserve">données au format </w:t>
-      </w:r>
-      <w:proofErr w:type="spellStart"/>
-      <w:r>
-        <w:rPr>
-          <w:rFonts w:ascii="Century Gothic" w:hAnsi="Century Gothic"/>
-          <w:sz w:val="24"/>
-          <w:szCs w:val="20"/>
-          <w:lang w:eastAsia="fr-FR"/>
-        </w:rPr>
-        <w:t>ics</w:t>
-      </w:r>
-      <w:proofErr w:type="spellEnd"/>
-      <w:r>
-        <w:rPr>
-          <w:rFonts w:ascii="Century Gothic" w:hAnsi="Century Gothic"/>
-          <w:sz w:val="24"/>
-          <w:szCs w:val="20"/>
-          <w:lang w:eastAsia="fr-FR"/>
-        </w:rPr>
-        <w:t xml:space="preserve"> se trouveraient dans d’autre types de fichiers.</w:t>
+        <w:t>données au format ics se trouveraient dans d’autre types de fichiers.</w:t>
       </w:r>
       <w:r>
         <w:rPr>
@@ -19811,19 +19740,8 @@
           <w:szCs w:val="20"/>
           <w:lang w:eastAsia="fr-FR"/>
         </w:rPr>
-        <w:t xml:space="preserve"> avec filtre </w:t>
-      </w:r>
-      <w:proofErr w:type="spellStart"/>
-      <w:r>
-        <w:rPr>
-          <w:rFonts w:ascii="Century Gothic" w:hAnsi="Century Gothic"/>
-          <w:sz w:val="24"/>
-          <w:szCs w:val="20"/>
-          <w:lang w:eastAsia="fr-FR"/>
-        </w:rPr>
-        <w:t>ics</w:t>
-      </w:r>
-      <w:proofErr w:type="spellEnd"/>
+        <w:t xml:space="preserve"> avec filtre ics</w:t>
+      </w:r>
       <w:r>
         <w:rPr>
           <w:rFonts w:ascii="Century Gothic" w:hAnsi="Century Gothic"/>
@@ -20174,9 +20092,8 @@
           <w:lang w:eastAsia="fr-FR"/>
         </w:rPr>
         <w:br/>
-        <w:t xml:space="preserve">« </w:t>
-      </w:r>
-      <w:proofErr w:type="spellStart"/>
+        <w:t>« ClickOpenFile »</w:t>
+      </w:r>
       <w:r>
         <w:rPr>
           <w:rFonts w:ascii="Century Gothic" w:hAnsi="Century Gothic"/>
@@ -20184,9 +20101,8 @@
           <w:szCs w:val="20"/>
           <w:lang w:eastAsia="fr-FR"/>
         </w:rPr>
-        <w:t>ClickOpenFile</w:t>
-      </w:r>
-      <w:proofErr w:type="spellEnd"/>
+        <w:t xml:space="preserve"> présentée précédemment. Cela impliquera que la méthode se lance à chaque fois que l’on clique deux fois de</w:t>
+      </w:r>
       <w:r>
         <w:rPr>
           <w:rFonts w:ascii="Century Gothic" w:hAnsi="Century Gothic"/>
@@ -20194,7 +20110,7 @@
           <w:szCs w:val="20"/>
           <w:lang w:eastAsia="fr-FR"/>
         </w:rPr>
-        <w:t> »</w:t>
+        <w:t>ssus. Dans ce cas, la variable t</w:t>
       </w:r>
       <w:r>
         <w:rPr>
@@ -20203,45 +20119,7 @@
           <w:szCs w:val="20"/>
           <w:lang w:eastAsia="fr-FR"/>
         </w:rPr>
-        <w:t xml:space="preserve"> présentée précédemment. Cela impliquera que la méthode se lance à chaque fois que l’on clique deux fois de</w:t>
-      </w:r>
-      <w:r>
-        <w:rPr>
-          <w:rFonts w:ascii="Century Gothic" w:hAnsi="Century Gothic"/>
-          <w:sz w:val="24"/>
-          <w:szCs w:val="20"/>
-          <w:lang w:eastAsia="fr-FR"/>
-        </w:rPr>
-        <w:t xml:space="preserve">ssus. Dans ce cas, la variable </w:t>
-      </w:r>
-      <w:proofErr w:type="spellStart"/>
-      <w:r>
-        <w:rPr>
-          <w:rFonts w:ascii="Century Gothic" w:hAnsi="Century Gothic"/>
-          <w:sz w:val="24"/>
-          <w:szCs w:val="20"/>
-          <w:lang w:eastAsia="fr-FR"/>
-        </w:rPr>
-        <w:t>t</w:t>
-      </w:r>
-      <w:r>
-        <w:rPr>
-          <w:rFonts w:ascii="Century Gothic" w:hAnsi="Century Gothic"/>
-          <w:sz w:val="24"/>
-          <w:szCs w:val="20"/>
-          <w:lang w:eastAsia="fr-FR"/>
-        </w:rPr>
-        <w:t>bSourcePath</w:t>
-      </w:r>
-      <w:proofErr w:type="spellEnd"/>
-      <w:r>
-        <w:rPr>
-          <w:rFonts w:ascii="Century Gothic" w:hAnsi="Century Gothic"/>
-          <w:sz w:val="24"/>
-          <w:szCs w:val="20"/>
-          <w:lang w:eastAsia="fr-FR"/>
-        </w:rPr>
-        <w:t xml:space="preserve"> correspond au champ textuel ci-dessus.</w:t>
+        <w:t>bSourcePath correspond au champ textuel ci-dessus.</w:t>
       </w:r>
       <w:r>
         <w:rPr>
@@ -20427,17 +20305,23 @@
       </w:r>
       <w:bookmarkEnd w:id="44"/>
     </w:p>
+    <w:p>
+      <w:pPr>
+        <w:ind w:left="708"/>
+      </w:pPr>
+      <w:bookmarkStart w:id="45" w:name="_GoBack"/>
+      <w:bookmarkEnd w:id="45"/>
+    </w:p>
     <w:p/>
-    <w:p/>
     <w:p>
       <w:pPr>
         <w:pStyle w:val="Titre3"/>
       </w:pPr>
-      <w:bookmarkStart w:id="45" w:name="_Toc72995011"/>
+      <w:bookmarkStart w:id="46" w:name="_Toc72995011"/>
       <w:r>
         <w:t>Résumé avec le nombre d’événements</w:t>
       </w:r>
-      <w:bookmarkEnd w:id="45"/>
+      <w:bookmarkEnd w:id="46"/>
     </w:p>
     <w:p>
       <w:pPr>
@@ -20453,12 +20337,12 @@
       <w:pPr>
         <w:pStyle w:val="Titre3"/>
       </w:pPr>
-      <w:bookmarkStart w:id="46" w:name="_Toc72995012"/>
+      <w:bookmarkStart w:id="47" w:name="_Toc72995012"/>
       <w:r>
         <w:lastRenderedPageBreak/>
         <w:t>Fusion et pop-up de fusion</w:t>
       </w:r>
-      <w:bookmarkEnd w:id="46"/>
+      <w:bookmarkEnd w:id="47"/>
     </w:p>
     <w:p/>
     <w:p>
@@ -20483,9 +20367,8 @@
           <w:szCs w:val="20"/>
           <w:lang w:eastAsia="fr-FR"/>
         </w:rPr>
-        <w:t>Pour gérer la fusion de fichier, le formulaire fait appel à un objet nommé « </w:t>
-      </w:r>
-      <w:proofErr w:type="spellStart"/>
+        <w:t>Pour gérer la fusion de fichier, le formulaire fait appel à un objet nommé « Merger ». C’est un objet qui s’occupe de ressortir tous les événements de chaque fichier et de les rassembler en un seul. Si le nombre d’événements correspond au nombre total d’événements à fusionner, il appelle un</w:t>
+      </w:r>
       <w:r>
         <w:rPr>
           <w:rFonts w:ascii="Century Gothic" w:hAnsi="Century Gothic"/>
@@ -20493,86 +20376,7 @@
           <w:szCs w:val="20"/>
           <w:lang w:eastAsia="fr-FR"/>
         </w:rPr>
-        <w:t>Merger</w:t>
-      </w:r>
-      <w:proofErr w:type="spellEnd"/>
-      <w:r>
-        <w:rPr>
-          <w:rFonts w:ascii="Century Gothic" w:hAnsi="Century Gothic"/>
-          <w:sz w:val="24"/>
-          <w:szCs w:val="20"/>
-          <w:lang w:eastAsia="fr-FR"/>
-        </w:rPr>
-        <w:t> ». C’est un objet qui s’occupe de ressortir tous les événements de chaque fichier et de les rassembler en un seul. Si le nombre d’événements correspond au nombre total d’événements à fusionner, il appelle un</w:t>
-      </w:r>
-      <w:r>
-        <w:rPr>
-          <w:rFonts w:ascii="Century Gothic" w:hAnsi="Century Gothic"/>
-          <w:sz w:val="24"/>
-          <w:szCs w:val="20"/>
-          <w:lang w:eastAsia="fr-FR"/>
-        </w:rPr>
-        <w:t xml:space="preserve"> objet nommé « </w:t>
-      </w:r>
-      <w:proofErr w:type="spellStart"/>
-      <w:r>
-        <w:rPr>
-          <w:rFonts w:ascii="Century Gothic" w:hAnsi="Century Gothic"/>
-          <w:sz w:val="24"/>
-          <w:szCs w:val="20"/>
-          <w:lang w:eastAsia="fr-FR"/>
-        </w:rPr>
-        <w:t>SaveFileDialog</w:t>
-      </w:r>
-      <w:proofErr w:type="spellEnd"/>
-      <w:r>
-        <w:rPr>
-          <w:rFonts w:ascii="Century Gothic" w:hAnsi="Century Gothic"/>
-          <w:sz w:val="24"/>
-          <w:szCs w:val="20"/>
-          <w:lang w:eastAsia="fr-FR"/>
-        </w:rPr>
-        <w:t> ». Il permet à l’utilisateur de choisir où enregistrer un fichier. Pour cela, l’objet ouvre une boîte de dialogue qui montrera les dossiers de l’ordinateur ainsi que les fichiers au format .</w:t>
-      </w:r>
-      <w:proofErr w:type="spellStart"/>
-      <w:r>
-        <w:rPr>
-          <w:rFonts w:ascii="Century Gothic" w:hAnsi="Century Gothic"/>
-          <w:sz w:val="24"/>
-          <w:szCs w:val="20"/>
-          <w:lang w:eastAsia="fr-FR"/>
-        </w:rPr>
-        <w:t>ics</w:t>
-      </w:r>
-      <w:proofErr w:type="spellEnd"/>
-      <w:r>
-        <w:rPr>
-          <w:rFonts w:ascii="Century Gothic" w:hAnsi="Century Gothic"/>
-          <w:sz w:val="24"/>
-          <w:szCs w:val="20"/>
-          <w:lang w:eastAsia="fr-FR"/>
-        </w:rPr>
-        <w:t xml:space="preserve"> uniquement. Dans ce cas-là je l’ai renommé « </w:t>
-      </w:r>
-      <w:proofErr w:type="spellStart"/>
-      <w:r>
-        <w:rPr>
-          <w:rFonts w:ascii="Century Gothic" w:hAnsi="Century Gothic"/>
-          <w:sz w:val="24"/>
-          <w:szCs w:val="20"/>
-          <w:lang w:eastAsia="fr-FR"/>
-        </w:rPr>
-        <w:t>sfdSaveMergedCalendar</w:t>
-      </w:r>
-      <w:proofErr w:type="spellEnd"/>
-      <w:r>
-        <w:rPr>
-          <w:rFonts w:ascii="Century Gothic" w:hAnsi="Century Gothic"/>
-          <w:sz w:val="24"/>
-          <w:szCs w:val="20"/>
-          <w:lang w:eastAsia="fr-FR"/>
-        </w:rPr>
-        <w:t> ».</w:t>
+        <w:t xml:space="preserve"> objet nommé « SaveFileDialog ». Il permet à l’utilisateur de choisir où enregistrer un fichier. Pour cela, l’objet ouvre une boîte de dialogue qui montrera les dossiers de l’ordinateur ainsi que les fichiers au format .ics uniquement. Dans ce cas-là je l’ai renommé « sfdSaveMergedCalendar ».</w:t>
       </w:r>
     </w:p>
     <w:p>
@@ -20873,12 +20677,12 @@
       <w:pPr>
         <w:pStyle w:val="Titre3"/>
       </w:pPr>
-      <w:bookmarkStart w:id="47" w:name="_Toc72995013"/>
+      <w:bookmarkStart w:id="48" w:name="_Toc72995013"/>
       <w:r>
         <w:lastRenderedPageBreak/>
         <w:t>Barre de progression</w:t>
       </w:r>
-      <w:bookmarkEnd w:id="47"/>
+      <w:bookmarkEnd w:id="48"/>
     </w:p>
     <w:p>
       <w:pPr>
@@ -21273,32 +21077,32 @@
       <w:pPr>
         <w:pStyle w:val="Titre3"/>
       </w:pPr>
-      <w:bookmarkStart w:id="48" w:name="_Toc72995014"/>
+      <w:bookmarkStart w:id="49" w:name="_Toc72995014"/>
       <w:r>
         <w:lastRenderedPageBreak/>
         <w:t>Avertissement fichier de destination</w:t>
       </w:r>
-      <w:bookmarkEnd w:id="48"/>
+      <w:bookmarkEnd w:id="49"/>
     </w:p>
     <w:p>
       <w:pPr>
         <w:pStyle w:val="Titre3"/>
       </w:pPr>
-      <w:bookmarkStart w:id="49" w:name="_Toc72995015"/>
+      <w:bookmarkStart w:id="50" w:name="_Toc72995015"/>
       <w:r>
         <w:t>Vérification de l’intégrité du fichier fusionné</w:t>
       </w:r>
-      <w:bookmarkEnd w:id="49"/>
+      <w:bookmarkEnd w:id="50"/>
     </w:p>
     <w:p>
       <w:pPr>
         <w:pStyle w:val="Titre3"/>
       </w:pPr>
-      <w:bookmarkStart w:id="50" w:name="_Toc72995017"/>
+      <w:bookmarkStart w:id="51" w:name="_Toc72995017"/>
       <w:r>
         <w:t>Rubrique d’aide</w:t>
       </w:r>
-      <w:bookmarkEnd w:id="50"/>
+      <w:bookmarkEnd w:id="51"/>
     </w:p>
     <w:p>
       <w:r>
@@ -21419,9 +21223,9 @@
           <w:lang w:val="fr-CH" w:eastAsia="fr-CH"/>
         </w:rPr>
       </w:pPr>
-      <w:bookmarkStart w:id="51" w:name="_Toc25553321"/>
-      <w:bookmarkStart w:id="52" w:name="_Toc71691025"/>
-      <w:bookmarkStart w:id="53" w:name="_Toc72995019"/>
+      <w:bookmarkStart w:id="52" w:name="_Toc25553321"/>
+      <w:bookmarkStart w:id="53" w:name="_Toc71691025"/>
+      <w:bookmarkStart w:id="54" w:name="_Toc72995019"/>
       <w:r>
         <w:rPr>
           <w:rFonts w:ascii="Century Gothic" w:hAnsi="Century Gothic" w:cs="Arial"/>
@@ -21436,7 +21240,7 @@
         <w:lastRenderedPageBreak/>
         <w:t>Description des test</w:t>
       </w:r>
-      <w:bookmarkEnd w:id="51"/>
+      <w:bookmarkEnd w:id="52"/>
       <w:r>
         <w:rPr>
           <w:rFonts w:ascii="Century Gothic" w:hAnsi="Century Gothic" w:cs="Arial"/>
@@ -21450,8 +21254,8 @@
         </w:rPr>
         <w:t>s effectués</w:t>
       </w:r>
-      <w:bookmarkEnd w:id="52"/>
       <w:bookmarkEnd w:id="53"/>
+      <w:bookmarkEnd w:id="54"/>
     </w:p>
     <w:p>
       <w:pPr>
@@ -21488,16 +21292,8 @@
         <w:rPr>
           <w:i/>
         </w:rPr>
-        <w:t xml:space="preserve">Pour chaque partie testée de votre projet, il faut </w:t>
-      </w:r>
-      <w:proofErr w:type="gramStart"/>
-      <w:r>
-        <w:rPr>
-          <w:i/>
-        </w:rPr>
-        <w:t>décrire:</w:t>
-      </w:r>
-      <w:proofErr w:type="gramEnd"/>
+        <w:t>Pour chaque partie testée de votre projet, il faut décrire:</w:t>
+      </w:r>
     </w:p>
     <w:p>
       <w:pPr>
@@ -21519,19 +21315,11 @@
           <w:i/>
         </w:rPr>
       </w:pPr>
-      <w:proofErr w:type="gramStart"/>
       <w:r>
         <w:rPr>
           <w:i/>
         </w:rPr>
-        <w:t>les</w:t>
-      </w:r>
-      <w:proofErr w:type="gramEnd"/>
-      <w:r>
-        <w:rPr>
-          <w:i/>
-        </w:rPr>
-        <w:t xml:space="preserve"> conditions exactes de chaque test</w:t>
+        <w:t>les conditions exactes de chaque test</w:t>
       </w:r>
     </w:p>
     <w:p>
@@ -21544,19 +21332,11 @@
           <w:i/>
         </w:rPr>
       </w:pPr>
-      <w:proofErr w:type="gramStart"/>
       <w:r>
         <w:rPr>
           <w:i/>
         </w:rPr>
-        <w:t>les</w:t>
-      </w:r>
-      <w:proofErr w:type="gramEnd"/>
-      <w:r>
-        <w:rPr>
-          <w:i/>
-        </w:rPr>
-        <w:t xml:space="preserve"> preuves de test (papier ou fichier)</w:t>
+        <w:t>les preuves de test (papier ou fichier)</w:t>
       </w:r>
     </w:p>
     <w:p>
@@ -21569,19 +21349,11 @@
           <w:i/>
         </w:rPr>
       </w:pPr>
-      <w:proofErr w:type="gramStart"/>
       <w:r>
         <w:rPr>
           <w:i/>
         </w:rPr>
-        <w:t>tests</w:t>
-      </w:r>
-      <w:proofErr w:type="gramEnd"/>
-      <w:r>
-        <w:rPr>
-          <w:i/>
-        </w:rPr>
-        <w:t xml:space="preserve"> sans preuve: fournir au moins une description </w:t>
+        <w:t xml:space="preserve">tests sans preuve: fournir au moins une description </w:t>
       </w:r>
     </w:p>
     <w:p>
@@ -21608,9 +21380,9 @@
           <w:lang w:val="fr-CH" w:eastAsia="fr-CH"/>
         </w:rPr>
       </w:pPr>
-      <w:bookmarkStart w:id="54" w:name="_Toc25553322"/>
-      <w:bookmarkStart w:id="55" w:name="_Toc71691026"/>
-      <w:bookmarkStart w:id="56" w:name="_Toc72995020"/>
+      <w:bookmarkStart w:id="55" w:name="_Toc25553322"/>
+      <w:bookmarkStart w:id="56" w:name="_Toc71691026"/>
+      <w:bookmarkStart w:id="57" w:name="_Toc72995020"/>
       <w:r>
         <w:rPr>
           <w:rFonts w:ascii="Century Gothic" w:hAnsi="Century Gothic" w:cs="Arial"/>
@@ -21624,7 +21396,7 @@
         </w:rPr>
         <w:t xml:space="preserve">Erreurs </w:t>
       </w:r>
-      <w:bookmarkEnd w:id="54"/>
+      <w:bookmarkEnd w:id="55"/>
       <w:r>
         <w:rPr>
           <w:rFonts w:ascii="Century Gothic" w:hAnsi="Century Gothic" w:cs="Arial"/>
@@ -21638,8 +21410,8 @@
         </w:rPr>
         <w:t>restantes</w:t>
       </w:r>
-      <w:bookmarkEnd w:id="55"/>
       <w:bookmarkEnd w:id="56"/>
+      <w:bookmarkEnd w:id="57"/>
       <w:r>
         <w:rPr>
           <w:rFonts w:ascii="Century Gothic" w:hAnsi="Century Gothic" w:cs="Arial"/>
@@ -21661,7 +21433,7 @@
           <w:i/>
         </w:rPr>
       </w:pPr>
-      <w:bookmarkStart w:id="57" w:name="_Toc25553323"/>
+      <w:bookmarkStart w:id="58" w:name="_Toc25553323"/>
     </w:p>
     <w:p>
       <w:pPr>
@@ -21674,21 +21446,7 @@
         <w:rPr>
           <w:i/>
         </w:rPr>
-        <w:t xml:space="preserve">S'il reste encore des </w:t>
-      </w:r>
-      <w:proofErr w:type="gramStart"/>
-      <w:r>
-        <w:rPr>
-          <w:i/>
-        </w:rPr>
-        <w:t>erreurs:</w:t>
-      </w:r>
-      <w:proofErr w:type="gramEnd"/>
-      <w:r>
-        <w:rPr>
-          <w:i/>
-        </w:rPr>
-        <w:t xml:space="preserve"> </w:t>
+        <w:t xml:space="preserve">S'il reste encore des erreurs: </w:t>
       </w:r>
     </w:p>
     <w:p>
@@ -21732,7 +21490,7 @@
         </w:rPr>
         <w:t>Conséquences sur l'utilisation du produit</w:t>
       </w:r>
-      <w:bookmarkEnd w:id="57"/>
+      <w:bookmarkEnd w:id="58"/>
     </w:p>
     <w:p>
       <w:pPr>
@@ -21784,9 +21542,9 @@
           <w:lang w:val="fr-CH" w:eastAsia="fr-CH"/>
         </w:rPr>
       </w:pPr>
-      <w:bookmarkStart w:id="58" w:name="_Toc25553326"/>
-      <w:bookmarkStart w:id="59" w:name="_Toc71691029"/>
-      <w:bookmarkStart w:id="60" w:name="_Toc72995021"/>
+      <w:bookmarkStart w:id="59" w:name="_Toc25553326"/>
+      <w:bookmarkStart w:id="60" w:name="_Toc71691029"/>
+      <w:bookmarkStart w:id="61" w:name="_Toc72995021"/>
       <w:r>
         <w:rPr>
           <w:rFonts w:ascii="Century Gothic" w:hAnsi="Century Gothic" w:cs="Arial"/>
@@ -21800,7 +21558,7 @@
         </w:rPr>
         <w:t>Liste des documents</w:t>
       </w:r>
-      <w:bookmarkEnd w:id="58"/>
+      <w:bookmarkEnd w:id="59"/>
       <w:r>
         <w:rPr>
           <w:rFonts w:ascii="Century Gothic" w:hAnsi="Century Gothic" w:cs="Arial"/>
@@ -21814,8 +21572,8 @@
         </w:rPr>
         <w:t xml:space="preserve"> fournis</w:t>
       </w:r>
-      <w:bookmarkEnd w:id="59"/>
       <w:bookmarkEnd w:id="60"/>
+      <w:bookmarkEnd w:id="61"/>
     </w:p>
     <w:p>
       <w:pPr>
@@ -21869,21 +21627,12 @@
           <w:i/>
         </w:rPr>
       </w:pPr>
-      <w:proofErr w:type="gramStart"/>
       <w:r>
         <w:rPr>
           <w:rFonts w:cs="Arial"/>
           <w:i/>
         </w:rPr>
-        <w:t>le</w:t>
-      </w:r>
-      <w:proofErr w:type="gramEnd"/>
-      <w:r>
-        <w:rPr>
-          <w:rFonts w:cs="Arial"/>
-          <w:i/>
-        </w:rPr>
-        <w:t xml:space="preserve"> rapport de projet</w:t>
+        <w:t>le rapport de projet</w:t>
       </w:r>
     </w:p>
     <w:p>
@@ -21897,21 +21646,12 @@
           <w:i/>
         </w:rPr>
       </w:pPr>
-      <w:proofErr w:type="gramStart"/>
       <w:r>
         <w:rPr>
           <w:rFonts w:cs="Arial"/>
           <w:i/>
         </w:rPr>
-        <w:t>le</w:t>
-      </w:r>
-      <w:proofErr w:type="gramEnd"/>
-      <w:r>
-        <w:rPr>
-          <w:rFonts w:cs="Arial"/>
-          <w:i/>
-        </w:rPr>
-        <w:t xml:space="preserve"> manuel d'Installation (en annexe)</w:t>
+        <w:t>le manuel d'Installation (en annexe)</w:t>
       </w:r>
     </w:p>
     <w:p>
@@ -21925,21 +21665,12 @@
           <w:i/>
         </w:rPr>
       </w:pPr>
-      <w:proofErr w:type="gramStart"/>
       <w:r>
         <w:rPr>
           <w:rFonts w:cs="Arial"/>
           <w:i/>
         </w:rPr>
-        <w:t>le</w:t>
-      </w:r>
-      <w:proofErr w:type="gramEnd"/>
-      <w:r>
-        <w:rPr>
-          <w:rFonts w:cs="Arial"/>
-          <w:i/>
-        </w:rPr>
-        <w:t xml:space="preserve"> manuel d'Utilisation avec des exemples graphiques (en annexe)</w:t>
+        <w:t>le manuel d'Utilisation avec des exemples graphiques (en annexe)</w:t>
       </w:r>
     </w:p>
     <w:p>
@@ -21953,21 +21684,12 @@
           <w:i/>
         </w:rPr>
       </w:pPr>
-      <w:proofErr w:type="gramStart"/>
       <w:r>
         <w:rPr>
           <w:rFonts w:cs="Arial"/>
           <w:i/>
         </w:rPr>
-        <w:t>autres</w:t>
-      </w:r>
-      <w:proofErr w:type="gramEnd"/>
-      <w:r>
-        <w:rPr>
-          <w:rFonts w:cs="Arial"/>
-          <w:i/>
-        </w:rPr>
-        <w:t>…</w:t>
+        <w:t>autres…</w:t>
       </w:r>
     </w:p>
     <w:p>
@@ -22005,9 +21727,9 @@
           <w:lang w:val="fr-CH" w:eastAsia="fr-CH"/>
         </w:rPr>
       </w:pPr>
-      <w:bookmarkStart w:id="61" w:name="_Toc25553328"/>
-      <w:bookmarkStart w:id="62" w:name="_Toc71703263"/>
-      <w:bookmarkStart w:id="63" w:name="_Toc72995022"/>
+      <w:bookmarkStart w:id="62" w:name="_Toc25553328"/>
+      <w:bookmarkStart w:id="63" w:name="_Toc71703263"/>
+      <w:bookmarkStart w:id="64" w:name="_Toc72995022"/>
       <w:r>
         <w:rPr>
           <w:rFonts w:ascii="Century Gothic" w:hAnsi="Century Gothic" w:cs="Arial"/>
@@ -22021,8 +21743,8 @@
         </w:rPr>
         <w:t>C</w:t>
       </w:r>
-      <w:bookmarkEnd w:id="61"/>
       <w:bookmarkEnd w:id="62"/>
+      <w:bookmarkEnd w:id="63"/>
       <w:r>
         <w:rPr>
           <w:rFonts w:ascii="Century Gothic" w:hAnsi="Century Gothic" w:cs="Arial"/>
@@ -22036,7 +21758,7 @@
         </w:rPr>
         <w:t>onclusions</w:t>
       </w:r>
-      <w:bookmarkEnd w:id="63"/>
+      <w:bookmarkEnd w:id="64"/>
     </w:p>
     <w:p>
       <w:pPr>
@@ -22064,18 +21786,8 @@
           <w:i/>
           <w:sz w:val="24"/>
         </w:rPr>
-        <w:t xml:space="preserve">Développez en tous cas les points </w:t>
-      </w:r>
-      <w:proofErr w:type="gramStart"/>
-      <w:r>
-        <w:rPr>
-          <w:rFonts w:ascii="Arial" w:hAnsi="Arial" w:cs="Arial"/>
-          <w:i/>
-          <w:sz w:val="24"/>
-        </w:rPr>
-        <w:t>suivants:</w:t>
-      </w:r>
-      <w:proofErr w:type="gramEnd"/>
+        <w:t>Développez en tous cas les points suivants:</w:t>
+      </w:r>
     </w:p>
     <w:p>
       <w:pPr>
@@ -22202,8 +21914,8 @@
           <w:lang w:val="fr-CH" w:eastAsia="fr-CH"/>
         </w:rPr>
       </w:pPr>
-      <w:bookmarkStart w:id="64" w:name="_Toc71703264"/>
-      <w:bookmarkStart w:id="65" w:name="_Toc72995023"/>
+      <w:bookmarkStart w:id="65" w:name="_Toc71703264"/>
+      <w:bookmarkStart w:id="66" w:name="_Toc72995023"/>
       <w:r>
         <w:rPr>
           <w:rFonts w:ascii="Century Gothic" w:hAnsi="Century Gothic" w:cs="Arial"/>
@@ -22218,7 +21930,7 @@
         <w:lastRenderedPageBreak/>
         <w:t>A</w:t>
       </w:r>
-      <w:bookmarkEnd w:id="64"/>
+      <w:bookmarkEnd w:id="65"/>
       <w:r>
         <w:rPr>
           <w:rFonts w:ascii="Century Gothic" w:hAnsi="Century Gothic" w:cs="Arial"/>
@@ -22232,7 +21944,7 @@
         </w:rPr>
         <w:t>nnexes</w:t>
       </w:r>
-      <w:bookmarkEnd w:id="65"/>
+      <w:bookmarkEnd w:id="66"/>
     </w:p>
     <w:p>
       <w:pPr>
@@ -22265,7 +21977,7 @@
           <w:lang w:val="fr-CH" w:eastAsia="fr-CH"/>
         </w:rPr>
       </w:pPr>
-      <w:bookmarkStart w:id="66" w:name="_Toc72995024"/>
+      <w:bookmarkStart w:id="67" w:name="_Toc72995024"/>
       <w:r>
         <w:rPr>
           <w:rFonts w:ascii="Century Gothic" w:hAnsi="Century Gothic" w:cs="Arial"/>
@@ -22279,7 +21991,7 @@
         </w:rPr>
         <w:t>Résumé du rapport du TPI / version succincte de la documentation</w:t>
       </w:r>
-      <w:bookmarkEnd w:id="66"/>
+      <w:bookmarkEnd w:id="67"/>
     </w:p>
     <w:p>
       <w:pPr>
@@ -22312,8 +22024,8 @@
           <w:lang w:val="fr-CH" w:eastAsia="fr-CH"/>
         </w:rPr>
       </w:pPr>
-      <w:bookmarkStart w:id="67" w:name="_Toc71703265"/>
-      <w:bookmarkStart w:id="68" w:name="_Toc72995025"/>
+      <w:bookmarkStart w:id="68" w:name="_Toc71703265"/>
+      <w:bookmarkStart w:id="69" w:name="_Toc72995025"/>
       <w:r>
         <w:rPr>
           <w:rFonts w:ascii="Century Gothic" w:hAnsi="Century Gothic" w:cs="Arial"/>
@@ -22327,8 +22039,8 @@
         </w:rPr>
         <w:t>Sources – Bibliographie</w:t>
       </w:r>
-      <w:bookmarkEnd w:id="67"/>
       <w:bookmarkEnd w:id="68"/>
+      <w:bookmarkEnd w:id="69"/>
     </w:p>
     <w:p>
       <w:pPr>
@@ -22349,58 +22061,8 @@
         <w:rPr>
           <w:iCs/>
         </w:rPr>
-        <w:t xml:space="preserve">C# Tutorial – Drag and Drop </w:t>
-      </w:r>
-      <w:proofErr w:type="spellStart"/>
-      <w:r>
-        <w:rPr>
-          <w:iCs/>
-        </w:rPr>
-        <w:t>Text</w:t>
-      </w:r>
-      <w:proofErr w:type="spellEnd"/>
-      <w:r>
-        <w:rPr>
-          <w:iCs/>
-        </w:rPr>
-        <w:t xml:space="preserve"> files </w:t>
-      </w:r>
-      <w:proofErr w:type="spellStart"/>
-      <w:r>
-        <w:rPr>
-          <w:iCs/>
-        </w:rPr>
-        <w:t>into</w:t>
-      </w:r>
-      <w:proofErr w:type="spellEnd"/>
-      <w:r>
-        <w:rPr>
-          <w:iCs/>
-        </w:rPr>
-        <w:t xml:space="preserve"> a </w:t>
-      </w:r>
-      <w:proofErr w:type="spellStart"/>
-      <w:r>
-        <w:rPr>
-          <w:iCs/>
-        </w:rPr>
-        <w:t>RichTextBox</w:t>
-      </w:r>
-      <w:proofErr w:type="spellEnd"/>
-      <w:r>
-        <w:rPr>
-          <w:iCs/>
-        </w:rPr>
-        <w:t xml:space="preserve"> ¦ </w:t>
-      </w:r>
-      <w:proofErr w:type="spellStart"/>
-      <w:r>
-        <w:rPr>
-          <w:iCs/>
-        </w:rPr>
-        <w:t>FoxLearn</w:t>
-      </w:r>
-      <w:proofErr w:type="spellEnd"/>
+        <w:t>C# Tutorial – Drag and Drop Text files into a RichTextBox ¦ FoxLearn</w:t>
+      </w:r>
     </w:p>
     <w:p>
       <w:pPr>
@@ -22443,79 +22105,13 @@
           <w:lang w:val="de-CH"/>
         </w:rPr>
       </w:pPr>
-      <w:proofErr w:type="spellStart"/>
       <w:r>
         <w:rPr>
           <w:iCs/>
           <w:lang w:val="de-CH"/>
         </w:rPr>
-        <w:t>Extracting</w:t>
-      </w:r>
-      <w:proofErr w:type="spellEnd"/>
-      <w:r>
-        <w:rPr>
-          <w:iCs/>
-          <w:lang w:val="de-CH"/>
-        </w:rPr>
-        <w:t xml:space="preserve"> Path </w:t>
-      </w:r>
-      <w:proofErr w:type="spellStart"/>
-      <w:r>
-        <w:rPr>
-          <w:iCs/>
-          <w:lang w:val="de-CH"/>
-        </w:rPr>
-        <w:t>from</w:t>
-      </w:r>
-      <w:proofErr w:type="spellEnd"/>
-      <w:r>
-        <w:rPr>
-          <w:iCs/>
-          <w:lang w:val="de-CH"/>
-        </w:rPr>
-        <w:t xml:space="preserve"> </w:t>
-      </w:r>
-      <w:proofErr w:type="spellStart"/>
-      <w:r>
-        <w:rPr>
-          <w:iCs/>
-          <w:lang w:val="de-CH"/>
-        </w:rPr>
-        <w:t>OpenFileDialog</w:t>
-      </w:r>
-      <w:proofErr w:type="spellEnd"/>
-      <w:r>
-        <w:rPr>
-          <w:iCs/>
-          <w:lang w:val="de-CH"/>
-        </w:rPr>
-        <w:t xml:space="preserve"> </w:t>
-      </w:r>
-      <w:proofErr w:type="spellStart"/>
-      <w:r>
-        <w:rPr>
-          <w:iCs/>
-          <w:lang w:val="de-CH"/>
-        </w:rPr>
-        <w:t>path</w:t>
-      </w:r>
-      <w:proofErr w:type="spellEnd"/>
-      <w:r>
-        <w:rPr>
-          <w:iCs/>
-          <w:lang w:val="de-CH"/>
-        </w:rPr>
-        <w:t>/</w:t>
-      </w:r>
-      <w:proofErr w:type="spellStart"/>
-      <w:r>
-        <w:rPr>
-          <w:iCs/>
-          <w:lang w:val="de-CH"/>
-        </w:rPr>
-        <w:t>filename</w:t>
-      </w:r>
-      <w:proofErr w:type="spellEnd"/>
+        <w:t>Extracting Path from OpenFileDialog path/filename</w:t>
+      </w:r>
       <w:r>
         <w:rPr>
           <w:iCs/>
@@ -22567,21 +22163,7 @@
         <w:rPr>
           <w:i/>
         </w:rPr>
-        <w:t xml:space="preserve"> (Titre, auteur, date), des sites Internet (URL) consultés, des articles (Revue, date, titre, </w:t>
-      </w:r>
-      <w:proofErr w:type="gramStart"/>
-      <w:r>
-        <w:rPr>
-          <w:i/>
-        </w:rPr>
-        <w:t>auteur)…</w:t>
-      </w:r>
-      <w:proofErr w:type="gramEnd"/>
-      <w:r>
-        <w:rPr>
-          <w:i/>
-        </w:rPr>
-        <w:t xml:space="preserve"> Et de toutes les aides externes (noms) </w:t>
+        <w:t xml:space="preserve"> (Titre, auteur, date), des sites Internet (URL) consultés, des articles (Revue, date, titre, auteur)… Et de toutes les aides externes (noms) </w:t>
       </w:r>
     </w:p>
     <w:p>
@@ -22630,9 +22212,9 @@
           <w:lang w:val="fr-CH" w:eastAsia="fr-CH"/>
         </w:rPr>
       </w:pPr>
-      <w:bookmarkStart w:id="69" w:name="_Toc25553330"/>
-      <w:bookmarkStart w:id="70" w:name="_Toc71703266"/>
-      <w:bookmarkStart w:id="71" w:name="_Toc72995026"/>
+      <w:bookmarkStart w:id="70" w:name="_Toc25553330"/>
+      <w:bookmarkStart w:id="71" w:name="_Toc71703266"/>
+      <w:bookmarkStart w:id="72" w:name="_Toc72995026"/>
       <w:r>
         <w:rPr>
           <w:rFonts w:ascii="Century Gothic" w:hAnsi="Century Gothic" w:cs="Arial"/>
@@ -22646,8 +22228,8 @@
         </w:rPr>
         <w:t xml:space="preserve">Journal de </w:t>
       </w:r>
-      <w:bookmarkEnd w:id="69"/>
       <w:bookmarkEnd w:id="70"/>
+      <w:bookmarkEnd w:id="71"/>
       <w:r>
         <w:rPr>
           <w:rFonts w:ascii="Century Gothic" w:hAnsi="Century Gothic" w:cs="Arial"/>
@@ -22661,7 +22243,7 @@
         </w:rPr>
         <w:t>travail</w:t>
       </w:r>
-      <w:bookmarkEnd w:id="71"/>
+      <w:bookmarkEnd w:id="72"/>
     </w:p>
     <w:p/>
     <w:tbl>
@@ -22825,7 +22407,7 @@
           <w:iCs/>
         </w:rPr>
       </w:pPr>
-      <w:bookmarkStart w:id="72" w:name="_Toc25553331"/>
+      <w:bookmarkStart w:id="73" w:name="_Toc25553331"/>
     </w:p>
     <w:p>
       <w:pPr>
@@ -22851,8 +22433,8 @@
           <w:lang w:val="fr-CH" w:eastAsia="fr-CH"/>
         </w:rPr>
       </w:pPr>
-      <w:bookmarkStart w:id="73" w:name="_Toc71703267"/>
-      <w:bookmarkStart w:id="74" w:name="_Toc72995027"/>
+      <w:bookmarkStart w:id="74" w:name="_Toc71703267"/>
+      <w:bookmarkStart w:id="75" w:name="_Toc72995027"/>
       <w:r>
         <w:rPr>
           <w:rFonts w:ascii="Century Gothic" w:hAnsi="Century Gothic" w:cs="Arial"/>
@@ -22866,9 +22448,9 @@
         </w:rPr>
         <w:t>Manuel d'Installation</w:t>
       </w:r>
-      <w:bookmarkEnd w:id="72"/>
       <w:bookmarkEnd w:id="73"/>
       <w:bookmarkEnd w:id="74"/>
+      <w:bookmarkEnd w:id="75"/>
     </w:p>
     <w:p>
       <w:pPr>
@@ -22901,9 +22483,9 @@
           <w:lang w:val="fr-CH" w:eastAsia="fr-CH"/>
         </w:rPr>
       </w:pPr>
-      <w:bookmarkStart w:id="75" w:name="_Toc25553332"/>
-      <w:bookmarkStart w:id="76" w:name="_Toc71703268"/>
-      <w:bookmarkStart w:id="77" w:name="_Toc72995028"/>
+      <w:bookmarkStart w:id="76" w:name="_Toc25553332"/>
+      <w:bookmarkStart w:id="77" w:name="_Toc71703268"/>
+      <w:bookmarkStart w:id="78" w:name="_Toc72995028"/>
       <w:r>
         <w:rPr>
           <w:rFonts w:ascii="Century Gothic" w:hAnsi="Century Gothic" w:cs="Arial"/>
@@ -22917,9 +22499,9 @@
         </w:rPr>
         <w:t>Manuel d'Utilisation</w:t>
       </w:r>
-      <w:bookmarkEnd w:id="75"/>
       <w:bookmarkEnd w:id="76"/>
       <w:bookmarkEnd w:id="77"/>
+      <w:bookmarkEnd w:id="78"/>
     </w:p>
     <w:p>
       <w:pPr>
@@ -22972,9 +22554,9 @@
           <w:lang w:val="fr-CH" w:eastAsia="fr-CH"/>
         </w:rPr>
       </w:pPr>
-      <w:bookmarkStart w:id="78" w:name="_Toc71703270"/>
-      <w:bookmarkStart w:id="79" w:name="_Toc72995029"/>
-      <w:bookmarkStart w:id="80" w:name="_Toc25553334"/>
+      <w:bookmarkStart w:id="79" w:name="_Toc71703270"/>
+      <w:bookmarkStart w:id="80" w:name="_Toc72995029"/>
+      <w:bookmarkStart w:id="81" w:name="_Toc25553334"/>
       <w:r>
         <w:rPr>
           <w:rFonts w:ascii="Century Gothic" w:hAnsi="Century Gothic" w:cs="Arial"/>
@@ -23001,8 +22583,8 @@
         </w:rPr>
         <w:t>rchives du projet</w:t>
       </w:r>
-      <w:bookmarkEnd w:id="78"/>
       <w:bookmarkEnd w:id="79"/>
+      <w:bookmarkEnd w:id="80"/>
       <w:r>
         <w:rPr>
           <w:rFonts w:ascii="Century Gothic" w:hAnsi="Century Gothic" w:cs="Arial"/>
@@ -23016,7 +22598,7 @@
         </w:rPr>
         <w:t xml:space="preserve"> </w:t>
       </w:r>
-      <w:bookmarkEnd w:id="80"/>
+      <w:bookmarkEnd w:id="81"/>
     </w:p>
     <w:p/>
     <w:p>
@@ -23046,8 +22628,6 @@
           <w:szCs w:val="14"/>
         </w:rPr>
       </w:pPr>
-      <w:bookmarkStart w:id="81" w:name="_GoBack"/>
-      <w:bookmarkEnd w:id="81"/>
     </w:p>
     <w:sectPr>
       <w:pgSz w:w="11906" w:h="16838" w:code="9"/>
@@ -23136,7 +22716,7 @@
         <w:sz w:val="16"/>
         <w:szCs w:val="16"/>
       </w:rPr>
-      <w:t>31</w:t>
+      <w:t>32</w:t>
     </w:r>
     <w:r>
       <w:rPr>
@@ -23152,23 +22732,7 @@
         <w:szCs w:val="16"/>
       </w:rPr>
       <w:tab/>
-      <w:t xml:space="preserve">Dernière </w:t>
-    </w:r>
-    <w:proofErr w:type="spellStart"/>
-    <w:r>
-      <w:rPr>
-        <w:sz w:val="16"/>
-        <w:szCs w:val="16"/>
-      </w:rPr>
-      <w:t>modif</w:t>
-    </w:r>
-    <w:proofErr w:type="spellEnd"/>
-    <w:r>
-      <w:rPr>
-        <w:sz w:val="16"/>
-        <w:szCs w:val="16"/>
-      </w:rPr>
-      <w:t> : 02.12.2010</w:t>
+      <w:t>Dernière modif : 02.12.2010</w:t>
     </w:r>
     <w:r>
       <w:rPr>
@@ -23256,23 +22820,7 @@
         <w:szCs w:val="16"/>
       </w:rPr>
       <w:tab/>
-      <w:t xml:space="preserve">Dernière </w:t>
-    </w:r>
-    <w:proofErr w:type="spellStart"/>
-    <w:r>
-      <w:rPr>
-        <w:sz w:val="16"/>
-        <w:szCs w:val="16"/>
-      </w:rPr>
-      <w:t>modif</w:t>
-    </w:r>
-    <w:proofErr w:type="spellEnd"/>
-    <w:r>
-      <w:rPr>
-        <w:sz w:val="16"/>
-        <w:szCs w:val="16"/>
-      </w:rPr>
-      <w:t> : 02.12.2010</w:t>
+      <w:t>Dernière modif : 02.12.2010</w:t>
     </w:r>
     <w:r>
       <w:rPr>
@@ -25640,6 +25188,36 @@
   </w:num>
   <w:num w:numId="19">
     <w:abstractNumId w:val="18"/>
+  </w:num>
+  <w:num w:numId="20">
+    <w:abstractNumId w:val="17"/>
+  </w:num>
+  <w:num w:numId="21">
+    <w:abstractNumId w:val="17"/>
+  </w:num>
+  <w:num w:numId="22">
+    <w:abstractNumId w:val="17"/>
+  </w:num>
+  <w:num w:numId="23">
+    <w:abstractNumId w:val="17"/>
+  </w:num>
+  <w:num w:numId="24">
+    <w:abstractNumId w:val="17"/>
+  </w:num>
+  <w:num w:numId="25">
+    <w:abstractNumId w:val="17"/>
+  </w:num>
+  <w:num w:numId="26">
+    <w:abstractNumId w:val="17"/>
+  </w:num>
+  <w:num w:numId="27">
+    <w:abstractNumId w:val="17"/>
+  </w:num>
+  <w:num w:numId="28">
+    <w:abstractNumId w:val="17"/>
+  </w:num>
+  <w:num w:numId="29">
+    <w:abstractNumId w:val="17"/>
   </w:num>
   <w:numIdMacAtCleanup w:val="19"/>
 </w:numbering>
@@ -26822,7 +26400,7 @@
 </file>
 
 <file path=customXml/itemProps1.xml><?xml version="1.0" encoding="utf-8"?>
-<ds:datastoreItem xmlns:ds="http://schemas.openxmlformats.org/officeDocument/2006/customXml" ds:itemID="{27BFD196-116F-49E7-946D-18679C0E2D53}">
+<ds:datastoreItem xmlns:ds="http://schemas.openxmlformats.org/officeDocument/2006/customXml" ds:itemID="{FA40E22C-7F3D-46B8-AC1F-DE9CB0474652}">
   <ds:schemaRefs>
     <ds:schemaRef ds:uri="http://schemas.openxmlformats.org/officeDocument/2006/bibliography"/>
   </ds:schemaRefs>

</xml_diff>

<commit_message>
Ajout de sections comme explication du format fichier Ical.
</commit_message>
<xml_diff>
--- a/Documentation/2. Rapport/R-TPI-leoluna-Rapport.docx
+++ b/Documentation/2. Rapport/R-TPI-leoluna-Rapport.docx
@@ -75,6 +75,7 @@
                 <w:sz w:val="96"/>
               </w:rPr>
             </w:pPr>
+            <w:proofErr w:type="spellStart"/>
             <w:r>
               <w:rPr>
                 <w:rFonts w:ascii="Impact" w:hAnsi="Impact"/>
@@ -82,6 +83,7 @@
               </w:rPr>
               <w:t>ICalMerge</w:t>
             </w:r>
+            <w:proofErr w:type="spellEnd"/>
           </w:p>
         </w:tc>
       </w:tr>
@@ -118,8 +120,16 @@
         <w:rPr>
           <w:rFonts w:ascii="Century Gothic" w:hAnsi="Century Gothic"/>
         </w:rPr>
-        <w:t>Chef de projet : Jonathan Melly</w:t>
-      </w:r>
+        <w:t xml:space="preserve">Chef de projet : Jonathan </w:t>
+      </w:r>
+      <w:proofErr w:type="spellStart"/>
+      <w:r>
+        <w:rPr>
+          <w:rFonts w:ascii="Century Gothic" w:hAnsi="Century Gothic"/>
+        </w:rPr>
+        <w:t>Melly</w:t>
+      </w:r>
+      <w:proofErr w:type="spellEnd"/>
     </w:p>
     <w:p>
       <w:pPr>
@@ -148,8 +158,17 @@
           <w:rFonts w:ascii="Century Gothic" w:hAnsi="Century Gothic"/>
           <w:lang w:val="de-CH"/>
         </w:rPr>
-        <w:t xml:space="preserve"> Ernesto Montemayor</w:t>
-      </w:r>
+        <w:t xml:space="preserve"> Ernesto </w:t>
+      </w:r>
+      <w:proofErr w:type="spellStart"/>
+      <w:r>
+        <w:rPr>
+          <w:rFonts w:ascii="Century Gothic" w:hAnsi="Century Gothic"/>
+          <w:lang w:val="de-CH"/>
+        </w:rPr>
+        <w:t>Montemayor</w:t>
+      </w:r>
+      <w:proofErr w:type="spellEnd"/>
     </w:p>
     <w:p>
       <w:pPr>
@@ -5867,7 +5886,23 @@
           <w:rFonts w:ascii="Century Gothic" w:hAnsi="Century Gothic"/>
           <w:szCs w:val="14"/>
         </w:rPr>
-        <w:t>Selon le Cahier des charges : ICalMerge est une solution pour fusionner plusieurs sources de calendrier au format ICAL vers un seul flux. Ceci est particulièrement utile lorsqu'on reçoit plusieurs calendriers pour une conférence par exemple et qu'on veut regrouper cela dans un seul fichier à importer…</w:t>
+        <w:t xml:space="preserve">Selon le Cahier des charges : </w:t>
+      </w:r>
+      <w:proofErr w:type="spellStart"/>
+      <w:r>
+        <w:rPr>
+          <w:rFonts w:ascii="Century Gothic" w:hAnsi="Century Gothic"/>
+          <w:szCs w:val="14"/>
+        </w:rPr>
+        <w:t>ICalMerge</w:t>
+      </w:r>
+      <w:proofErr w:type="spellEnd"/>
+      <w:r>
+        <w:rPr>
+          <w:rFonts w:ascii="Century Gothic" w:hAnsi="Century Gothic"/>
+          <w:szCs w:val="14"/>
+        </w:rPr>
+        <w:t xml:space="preserve"> est une solution pour fusionner plusieurs sources de calendrier au format ICAL vers un seul flux. Ceci est particulièrement utile lorsqu'on reçoit plusieurs calendriers pour une conférence par exemple et qu'on veut regrouper cela dans un seul fichier à importer…</w:t>
       </w:r>
     </w:p>
     <w:p>
@@ -6253,8 +6288,13 @@
       <w:r>
         <w:t xml:space="preserve">. </w:t>
       </w:r>
-      <w:r>
-        <w:t>Mock-up des contrôles servant à l'importation</w:t>
+      <w:proofErr w:type="spellStart"/>
+      <w:r>
+        <w:t>Mock</w:t>
+      </w:r>
+      <w:proofErr w:type="spellEnd"/>
+      <w:r>
+        <w:t>-up des contrôles servant à l'importation</w:t>
       </w:r>
     </w:p>
     <w:p>
@@ -6380,7 +6420,23 @@
           <w:rFonts w:ascii="Century Gothic" w:hAnsi="Century Gothic"/>
           <w:szCs w:val="14"/>
         </w:rPr>
-        <w:t>M. Melly, le cent pourcent de la barre, correspondra au nombre total d’événements à fusionner.</w:t>
+        <w:t xml:space="preserve">M. </w:t>
+      </w:r>
+      <w:proofErr w:type="spellStart"/>
+      <w:r>
+        <w:rPr>
+          <w:rFonts w:ascii="Century Gothic" w:hAnsi="Century Gothic"/>
+          <w:szCs w:val="14"/>
+        </w:rPr>
+        <w:t>Melly</w:t>
+      </w:r>
+      <w:proofErr w:type="spellEnd"/>
+      <w:r>
+        <w:rPr>
+          <w:rFonts w:ascii="Century Gothic" w:hAnsi="Century Gothic"/>
+          <w:szCs w:val="14"/>
+        </w:rPr>
+        <w:t>, le cent pourcent de la barre, correspondra au nombre total d’événements à fusionner.</w:t>
       </w:r>
       <w:r>
         <w:rPr>
@@ -7629,9 +7685,19 @@
                             <w:r>
                               <w:t xml:space="preserve">. </w:t>
                             </w:r>
+                            <w:proofErr w:type="spellStart"/>
                             <w:r>
-                              <w:t>Mock-up de deux objets SourceComponents</w:t>
+                              <w:t>Mock</w:t>
                             </w:r>
+                            <w:proofErr w:type="spellEnd"/>
+                            <w:r>
+                              <w:t xml:space="preserve">-up de deux objets </w:t>
+                            </w:r>
+                            <w:proofErr w:type="spellStart"/>
+                            <w:r>
+                              <w:t>SourceComponents</w:t>
+                            </w:r>
+                            <w:proofErr w:type="spellEnd"/>
                           </w:p>
                         </w:txbxContent>
                       </wps:txbx>
@@ -7671,9 +7737,19 @@
                       <w:r>
                         <w:t xml:space="preserve">. </w:t>
                       </w:r>
+                      <w:proofErr w:type="spellStart"/>
                       <w:r>
-                        <w:t>Mock-up de deux objets SourceComponents</w:t>
+                        <w:t>Mock</w:t>
                       </w:r>
+                      <w:proofErr w:type="spellEnd"/>
+                      <w:r>
+                        <w:t xml:space="preserve">-up de deux objets </w:t>
+                      </w:r>
+                      <w:proofErr w:type="spellStart"/>
+                      <w:r>
+                        <w:t>SourceComponents</w:t>
+                      </w:r>
+                      <w:proofErr w:type="spellEnd"/>
                     </w:p>
                   </w:txbxContent>
                 </v:textbox>
@@ -7777,7 +7853,23 @@
           <w:rFonts w:ascii="Century Gothic" w:hAnsi="Century Gothic"/>
           <w:szCs w:val="14"/>
         </w:rPr>
-        <w:t xml:space="preserve"> faudrait qu’il soit possible d’ajouter jusqu’à 10 sources qui seront au début, purement visuelles. Celles-ci seront gérées par un objet nommé « SourceComponents »</w:t>
+        <w:t xml:space="preserve"> faudrait qu’il soit possible d’ajouter jusqu’à 10 sources qui seront au début, purement visuelles. Celles-ci seront gérées par un objet nommé « </w:t>
+      </w:r>
+      <w:proofErr w:type="spellStart"/>
+      <w:r>
+        <w:rPr>
+          <w:rFonts w:ascii="Century Gothic" w:hAnsi="Century Gothic"/>
+          <w:szCs w:val="14"/>
+        </w:rPr>
+        <w:t>SourceComponents</w:t>
+      </w:r>
+      <w:proofErr w:type="spellEnd"/>
+      <w:r>
+        <w:rPr>
+          <w:rFonts w:ascii="Century Gothic" w:hAnsi="Century Gothic"/>
+          <w:szCs w:val="14"/>
+        </w:rPr>
+        <w:t> »</w:t>
       </w:r>
       <w:r>
         <w:rPr>
@@ -7799,7 +7891,23 @@
           <w:szCs w:val="14"/>
         </w:rPr>
         <w:br/>
-        <w:t>Un « SourceComponents » sera un objet qui contiendra les contrôles nécessaire pour que l’utilisateur puisse ajouter un fichier source.</w:t>
+        <w:t>Un « </w:t>
+      </w:r>
+      <w:proofErr w:type="spellStart"/>
+      <w:r>
+        <w:rPr>
+          <w:rFonts w:ascii="Century Gothic" w:hAnsi="Century Gothic"/>
+          <w:szCs w:val="14"/>
+        </w:rPr>
+        <w:t>SourceComponents</w:t>
+      </w:r>
+      <w:proofErr w:type="spellEnd"/>
+      <w:r>
+        <w:rPr>
+          <w:rFonts w:ascii="Century Gothic" w:hAnsi="Century Gothic"/>
+          <w:szCs w:val="14"/>
+        </w:rPr>
+        <w:t> » sera un objet qui contiendra les contrôles nécessaire pour que l’utilisateur puisse ajouter un fichier source.</w:t>
       </w:r>
       <w:r>
         <w:rPr>
@@ -7829,7 +7937,23 @@
           <w:szCs w:val="14"/>
         </w:rPr>
         <w:br/>
-        <w:t xml:space="preserve">Cela implique que chaque « SourceComponents » devra </w:t>
+        <w:t xml:space="preserve">Cela implique que chaque « </w:t>
+      </w:r>
+      <w:proofErr w:type="spellStart"/>
+      <w:r>
+        <w:rPr>
+          <w:rFonts w:ascii="Century Gothic" w:hAnsi="Century Gothic"/>
+          <w:szCs w:val="14"/>
+        </w:rPr>
+        <w:t>SourceComponents</w:t>
+      </w:r>
+      <w:proofErr w:type="spellEnd"/>
+      <w:r>
+        <w:rPr>
+          <w:rFonts w:ascii="Century Gothic" w:hAnsi="Century Gothic"/>
+          <w:szCs w:val="14"/>
+        </w:rPr>
+        <w:t xml:space="preserve"> » devra </w:t>
       </w:r>
       <w:r>
         <w:rPr>
@@ -7930,7 +8054,23 @@
           <w:rFonts w:ascii="Century Gothic" w:hAnsi="Century Gothic"/>
           <w:szCs w:val="14"/>
         </w:rPr>
-        <w:t>« SourceComponents »</w:t>
+        <w:t>« </w:t>
+      </w:r>
+      <w:proofErr w:type="spellStart"/>
+      <w:r>
+        <w:rPr>
+          <w:rFonts w:ascii="Century Gothic" w:hAnsi="Century Gothic"/>
+          <w:szCs w:val="14"/>
+        </w:rPr>
+        <w:t>SourceComponents</w:t>
+      </w:r>
+      <w:proofErr w:type="spellEnd"/>
+      <w:r>
+        <w:rPr>
+          <w:rFonts w:ascii="Century Gothic" w:hAnsi="Century Gothic"/>
+          <w:szCs w:val="14"/>
+        </w:rPr>
+        <w:t> »</w:t>
       </w:r>
       <w:r>
         <w:rPr>
@@ -8002,7 +8142,23 @@
           <w:szCs w:val="14"/>
         </w:rPr>
         <w:br/>
-        <w:t>Ce bouton impliquera qu’on retira le dernier « SourceComponents » de la liste et que l’on supprimera donc la dernière ligne ajoutée.</w:t>
+        <w:t>Ce bouton impliquera qu’on retira le dernier « </w:t>
+      </w:r>
+      <w:proofErr w:type="spellStart"/>
+      <w:r>
+        <w:rPr>
+          <w:rFonts w:ascii="Century Gothic" w:hAnsi="Century Gothic"/>
+          <w:szCs w:val="14"/>
+        </w:rPr>
+        <w:t>SourceComponents</w:t>
+      </w:r>
+      <w:proofErr w:type="spellEnd"/>
+      <w:r>
+        <w:rPr>
+          <w:rFonts w:ascii="Century Gothic" w:hAnsi="Century Gothic"/>
+          <w:szCs w:val="14"/>
+        </w:rPr>
+        <w:t> » de la liste et que l’on supprimera donc la dernière ligne ajoutée.</w:t>
       </w:r>
     </w:p>
     <w:p>
@@ -8236,7 +8392,23 @@
           <w:rFonts w:ascii="Century Gothic" w:hAnsi="Century Gothic"/>
           <w:szCs w:val="14"/>
         </w:rPr>
-        <w:t>Glisser/Déposer le fichier sur le textbox d’une source</w:t>
+        <w:t xml:space="preserve">Glisser/Déposer le fichier sur le </w:t>
+      </w:r>
+      <w:proofErr w:type="spellStart"/>
+      <w:r>
+        <w:rPr>
+          <w:rFonts w:ascii="Century Gothic" w:hAnsi="Century Gothic"/>
+          <w:szCs w:val="14"/>
+        </w:rPr>
+        <w:t>textbox</w:t>
+      </w:r>
+      <w:proofErr w:type="spellEnd"/>
+      <w:r>
+        <w:rPr>
+          <w:rFonts w:ascii="Century Gothic" w:hAnsi="Century Gothic"/>
+          <w:szCs w:val="14"/>
+        </w:rPr>
+        <w:t xml:space="preserve"> d’une source</w:t>
       </w:r>
       <w:r>
         <w:rPr>
@@ -8486,7 +8658,23 @@
           <w:rFonts w:ascii="Century Gothic" w:hAnsi="Century Gothic"/>
           <w:szCs w:val="14"/>
         </w:rPr>
-        <w:t>La classe « SourceComponents » contiendra une méthode qui se chargera de vérifier si le fichier indiqué est valide.</w:t>
+        <w:t xml:space="preserve">La classe « </w:t>
+      </w:r>
+      <w:proofErr w:type="spellStart"/>
+      <w:r>
+        <w:rPr>
+          <w:rFonts w:ascii="Century Gothic" w:hAnsi="Century Gothic"/>
+          <w:szCs w:val="14"/>
+        </w:rPr>
+        <w:t>SourceComponents</w:t>
+      </w:r>
+      <w:proofErr w:type="spellEnd"/>
+      <w:r>
+        <w:rPr>
+          <w:rFonts w:ascii="Century Gothic" w:hAnsi="Century Gothic"/>
+          <w:szCs w:val="14"/>
+        </w:rPr>
+        <w:t> » contiendra une méthode qui se chargera de vérifier si le fichier indiqué est valide.</w:t>
       </w:r>
       <w:r>
         <w:rPr>
@@ -8768,7 +8956,39 @@
           <w:szCs w:val="14"/>
         </w:rPr>
         <w:br/>
-        <w:t>Si le chemin est valide et que le fichier est au format .ics, le champ de texte tu texbox sera rempli par le chemin du fichier. Dans le cas contraire, une message le label chargé de donner le nombre d’événement affichera « fichier invalide ».</w:t>
+        <w:t>Si le chemin est valide et que le fichier est au format .</w:t>
+      </w:r>
+      <w:proofErr w:type="spellStart"/>
+      <w:r>
+        <w:rPr>
+          <w:rFonts w:ascii="Century Gothic" w:hAnsi="Century Gothic"/>
+          <w:szCs w:val="14"/>
+        </w:rPr>
+        <w:t>ics</w:t>
+      </w:r>
+      <w:proofErr w:type="spellEnd"/>
+      <w:r>
+        <w:rPr>
+          <w:rFonts w:ascii="Century Gothic" w:hAnsi="Century Gothic"/>
+          <w:szCs w:val="14"/>
+        </w:rPr>
+        <w:t xml:space="preserve">, le champ de texte tu </w:t>
+      </w:r>
+      <w:proofErr w:type="spellStart"/>
+      <w:r>
+        <w:rPr>
+          <w:rFonts w:ascii="Century Gothic" w:hAnsi="Century Gothic"/>
+          <w:szCs w:val="14"/>
+        </w:rPr>
+        <w:t>texbox</w:t>
+      </w:r>
+      <w:proofErr w:type="spellEnd"/>
+      <w:r>
+        <w:rPr>
+          <w:rFonts w:ascii="Century Gothic" w:hAnsi="Century Gothic"/>
+          <w:szCs w:val="14"/>
+        </w:rPr>
+        <w:t xml:space="preserve"> sera rempli par le chemin du fichier. Dans le cas contraire, une message le label chargé de donner le nombre d’événement affichera « fichier invalide ».</w:t>
       </w:r>
       <w:r>
         <w:rPr>
@@ -8830,7 +9050,23 @@
           <w:rFonts w:ascii="Century Gothic" w:hAnsi="Century Gothic"/>
           <w:szCs w:val="14"/>
         </w:rPr>
-        <w:t>Lorsque l’on importe un fichier .ics valide, label affichera le nombre d’événements qu’il contient. Cela s’apparentera à cela : OK : 8 événements.</w:t>
+        <w:t>Lorsque l’on importe un fichier .</w:t>
+      </w:r>
+      <w:proofErr w:type="spellStart"/>
+      <w:r>
+        <w:rPr>
+          <w:rFonts w:ascii="Century Gothic" w:hAnsi="Century Gothic"/>
+          <w:szCs w:val="14"/>
+        </w:rPr>
+        <w:t>ics</w:t>
+      </w:r>
+      <w:proofErr w:type="spellEnd"/>
+      <w:r>
+        <w:rPr>
+          <w:rFonts w:ascii="Century Gothic" w:hAnsi="Century Gothic"/>
+          <w:szCs w:val="14"/>
+        </w:rPr>
+        <w:t xml:space="preserve"> valide, label affichera le nombre d’événements qu’il contient. Cela s’apparentera à cela : OK : 8 événements.</w:t>
       </w:r>
       <w:r>
         <w:rPr>
@@ -9078,7 +9314,23 @@
           <w:rFonts w:ascii="Century Gothic" w:hAnsi="Century Gothic"/>
           <w:szCs w:val="14"/>
         </w:rPr>
-        <w:t>Il ne sera utilisable uniquement si l’utilisateur a inséré des fichiers sources valides. Dans le cas où un de ces fichiers aurait 0 événements, le fichier ne sera pas considéré comme valide et devra être remplacé ou l’objet « SourceComponents » devra être effacé.</w:t>
+        <w:t>Il ne sera utilisable uniquement si l’utilisateur a inséré des fichiers sources valides. Dans le cas où un de ces fichiers aurait 0 événements, le fichier ne sera pas considéré comme valide et devra être remplacé ou l’objet « </w:t>
+      </w:r>
+      <w:proofErr w:type="spellStart"/>
+      <w:r>
+        <w:rPr>
+          <w:rFonts w:ascii="Century Gothic" w:hAnsi="Century Gothic"/>
+          <w:szCs w:val="14"/>
+        </w:rPr>
+        <w:t>SourceComponents</w:t>
+      </w:r>
+      <w:proofErr w:type="spellEnd"/>
+      <w:r>
+        <w:rPr>
+          <w:rFonts w:ascii="Century Gothic" w:hAnsi="Century Gothic"/>
+          <w:szCs w:val="14"/>
+        </w:rPr>
+        <w:t> » devra être effacé.</w:t>
       </w:r>
       <w:r>
         <w:rPr>
@@ -9676,8 +9928,17 @@
           <w:rFonts w:ascii="Century Gothic" w:hAnsi="Century Gothic"/>
           <w:szCs w:val="14"/>
         </w:rPr>
-        <w:t>END :VCALENDAR</w:t>
-      </w:r>
+        <w:t>END</w:t>
+      </w:r>
+      <w:proofErr w:type="gramStart"/>
+      <w:r>
+        <w:rPr>
+          <w:rFonts w:ascii="Century Gothic" w:hAnsi="Century Gothic"/>
+          <w:szCs w:val="14"/>
+        </w:rPr>
+        <w:t> :VCALENDAR</w:t>
+      </w:r>
+      <w:proofErr w:type="gramEnd"/>
     </w:p>
     <w:p>
       <w:pPr>
@@ -9958,7 +10219,23 @@
           <w:rFonts w:ascii="Century Gothic" w:hAnsi="Century Gothic"/>
           <w:szCs w:val="14"/>
         </w:rPr>
-        <w:t>Le fichier commence par « BEGIN :VCALENDAR »</w:t>
+        <w:t>Le fichier commence par « BEGIN</w:t>
+      </w:r>
+      <w:proofErr w:type="gramStart"/>
+      <w:r>
+        <w:rPr>
+          <w:rFonts w:ascii="Century Gothic" w:hAnsi="Century Gothic"/>
+          <w:szCs w:val="14"/>
+        </w:rPr>
+        <w:t> :VCALENDAR</w:t>
+      </w:r>
+      <w:proofErr w:type="gramEnd"/>
+      <w:r>
+        <w:rPr>
+          <w:rFonts w:ascii="Century Gothic" w:hAnsi="Century Gothic"/>
+          <w:szCs w:val="14"/>
+        </w:rPr>
+        <w:t> »</w:t>
       </w:r>
     </w:p>
     <w:p>
@@ -9985,7 +10262,23 @@
           <w:rFonts w:ascii="Century Gothic" w:hAnsi="Century Gothic"/>
           <w:szCs w:val="14"/>
         </w:rPr>
-        <w:t xml:space="preserve"> commencent par « BEGIN :VEVENT »</w:t>
+        <w:t xml:space="preserve"> commencent par « BEGIN</w:t>
+      </w:r>
+      <w:proofErr w:type="gramStart"/>
+      <w:r>
+        <w:rPr>
+          <w:rFonts w:ascii="Century Gothic" w:hAnsi="Century Gothic"/>
+          <w:szCs w:val="14"/>
+        </w:rPr>
+        <w:t> :VEVENT</w:t>
+      </w:r>
+      <w:proofErr w:type="gramEnd"/>
+      <w:r>
+        <w:rPr>
+          <w:rFonts w:ascii="Century Gothic" w:hAnsi="Century Gothic"/>
+          <w:szCs w:val="14"/>
+        </w:rPr>
+        <w:t> »</w:t>
       </w:r>
     </w:p>
     <w:p>
@@ -10005,7 +10298,23 @@
           <w:rFonts w:ascii="Century Gothic" w:hAnsi="Century Gothic"/>
           <w:szCs w:val="14"/>
         </w:rPr>
-        <w:t>La fin des deux événements est définie par « END :VEVENT »</w:t>
+        <w:t>La fin des deux événements est définie par « END</w:t>
+      </w:r>
+      <w:proofErr w:type="gramStart"/>
+      <w:r>
+        <w:rPr>
+          <w:rFonts w:ascii="Century Gothic" w:hAnsi="Century Gothic"/>
+          <w:szCs w:val="14"/>
+        </w:rPr>
+        <w:t> :VEVENT</w:t>
+      </w:r>
+      <w:proofErr w:type="gramEnd"/>
+      <w:r>
+        <w:rPr>
+          <w:rFonts w:ascii="Century Gothic" w:hAnsi="Century Gothic"/>
+          <w:szCs w:val="14"/>
+        </w:rPr>
+        <w:t> »</w:t>
       </w:r>
     </w:p>
     <w:p>
@@ -10612,7 +10921,71 @@
           <w:szCs w:val="14"/>
         </w:rPr>
         <w:br/>
-        <w:t>J’ai décidé que j’utiliserai l’outil Progress fourni avec le framwork .NET windows form de visual studio.</w:t>
+        <w:t xml:space="preserve">J’ai décidé que j’utiliserai l’outil Progress fourni avec le </w:t>
+      </w:r>
+      <w:proofErr w:type="spellStart"/>
+      <w:r>
+        <w:rPr>
+          <w:rFonts w:ascii="Century Gothic" w:hAnsi="Century Gothic"/>
+          <w:szCs w:val="14"/>
+        </w:rPr>
+        <w:t>framwork</w:t>
+      </w:r>
+      <w:proofErr w:type="spellEnd"/>
+      <w:r>
+        <w:rPr>
+          <w:rFonts w:ascii="Century Gothic" w:hAnsi="Century Gothic"/>
+          <w:szCs w:val="14"/>
+        </w:rPr>
+        <w:t xml:space="preserve"> .NET </w:t>
+      </w:r>
+      <w:proofErr w:type="spellStart"/>
+      <w:r>
+        <w:rPr>
+          <w:rFonts w:ascii="Century Gothic" w:hAnsi="Century Gothic"/>
+          <w:szCs w:val="14"/>
+        </w:rPr>
+        <w:t>windows</w:t>
+      </w:r>
+      <w:proofErr w:type="spellEnd"/>
+      <w:r>
+        <w:rPr>
+          <w:rFonts w:ascii="Century Gothic" w:hAnsi="Century Gothic"/>
+          <w:szCs w:val="14"/>
+        </w:rPr>
+        <w:t xml:space="preserve"> </w:t>
+      </w:r>
+      <w:proofErr w:type="spellStart"/>
+      <w:r>
+        <w:rPr>
+          <w:rFonts w:ascii="Century Gothic" w:hAnsi="Century Gothic"/>
+          <w:szCs w:val="14"/>
+        </w:rPr>
+        <w:t>form</w:t>
+      </w:r>
+      <w:proofErr w:type="spellEnd"/>
+      <w:r>
+        <w:rPr>
+          <w:rFonts w:ascii="Century Gothic" w:hAnsi="Century Gothic"/>
+          <w:szCs w:val="14"/>
+        </w:rPr>
+        <w:t xml:space="preserve"> de </w:t>
+      </w:r>
+      <w:proofErr w:type="spellStart"/>
+      <w:r>
+        <w:rPr>
+          <w:rFonts w:ascii="Century Gothic" w:hAnsi="Century Gothic"/>
+          <w:szCs w:val="14"/>
+        </w:rPr>
+        <w:t>visual</w:t>
+      </w:r>
+      <w:proofErr w:type="spellEnd"/>
+      <w:r>
+        <w:rPr>
+          <w:rFonts w:ascii="Century Gothic" w:hAnsi="Century Gothic"/>
+          <w:szCs w:val="14"/>
+        </w:rPr>
+        <w:t xml:space="preserve"> studio.</w:t>
       </w:r>
     </w:p>
     <w:p>
@@ -10822,7 +11195,21 @@
         <w:rPr>
           <w:rFonts w:ascii="Century Gothic" w:hAnsi="Century Gothic"/>
         </w:rPr>
-        <w:t xml:space="preserve">La vérification s’effectue à l’instant où tous les événements ont été fusionnés dans un seul fichier. Ce fichier devra être parcourru pour qu’on y compte le nombre d’événements final. </w:t>
+        <w:t xml:space="preserve">La vérification s’effectue à l’instant où tous les événements ont été fusionnés dans un seul fichier. Ce fichier devra être </w:t>
+      </w:r>
+      <w:proofErr w:type="spellStart"/>
+      <w:r>
+        <w:rPr>
+          <w:rFonts w:ascii="Century Gothic" w:hAnsi="Century Gothic"/>
+        </w:rPr>
+        <w:t>parcourru</w:t>
+      </w:r>
+      <w:proofErr w:type="spellEnd"/>
+      <w:r>
+        <w:rPr>
+          <w:rFonts w:ascii="Century Gothic" w:hAnsi="Century Gothic"/>
+        </w:rPr>
+        <w:t xml:space="preserve"> pour qu’on y compte le nombre d’événements final. </w:t>
       </w:r>
       <w:r>
         <w:rPr>
@@ -11318,7 +11705,87 @@
           <w:rFonts w:ascii="Century Gothic" w:hAnsi="Century Gothic"/>
           <w:szCs w:val="14"/>
         </w:rPr>
-        <w:t>Pour cela, nous allons utiliser un outil du framework .NET windows form de visual Studio. Cela s’appelle un « FolderBrowserDialog ».</w:t>
+        <w:t xml:space="preserve">Pour cela, nous allons utiliser un outil du </w:t>
+      </w:r>
+      <w:proofErr w:type="spellStart"/>
+      <w:r>
+        <w:rPr>
+          <w:rFonts w:ascii="Century Gothic" w:hAnsi="Century Gothic"/>
+          <w:szCs w:val="14"/>
+        </w:rPr>
+        <w:t>framework</w:t>
+      </w:r>
+      <w:proofErr w:type="spellEnd"/>
+      <w:r>
+        <w:rPr>
+          <w:rFonts w:ascii="Century Gothic" w:hAnsi="Century Gothic"/>
+          <w:szCs w:val="14"/>
+        </w:rPr>
+        <w:t xml:space="preserve"> .NET </w:t>
+      </w:r>
+      <w:proofErr w:type="spellStart"/>
+      <w:r>
+        <w:rPr>
+          <w:rFonts w:ascii="Century Gothic" w:hAnsi="Century Gothic"/>
+          <w:szCs w:val="14"/>
+        </w:rPr>
+        <w:t>windows</w:t>
+      </w:r>
+      <w:proofErr w:type="spellEnd"/>
+      <w:r>
+        <w:rPr>
+          <w:rFonts w:ascii="Century Gothic" w:hAnsi="Century Gothic"/>
+          <w:szCs w:val="14"/>
+        </w:rPr>
+        <w:t xml:space="preserve"> </w:t>
+      </w:r>
+      <w:proofErr w:type="spellStart"/>
+      <w:r>
+        <w:rPr>
+          <w:rFonts w:ascii="Century Gothic" w:hAnsi="Century Gothic"/>
+          <w:szCs w:val="14"/>
+        </w:rPr>
+        <w:t>form</w:t>
+      </w:r>
+      <w:proofErr w:type="spellEnd"/>
+      <w:r>
+        <w:rPr>
+          <w:rFonts w:ascii="Century Gothic" w:hAnsi="Century Gothic"/>
+          <w:szCs w:val="14"/>
+        </w:rPr>
+        <w:t xml:space="preserve"> de </w:t>
+      </w:r>
+      <w:proofErr w:type="spellStart"/>
+      <w:r>
+        <w:rPr>
+          <w:rFonts w:ascii="Century Gothic" w:hAnsi="Century Gothic"/>
+          <w:szCs w:val="14"/>
+        </w:rPr>
+        <w:t>visual</w:t>
+      </w:r>
+      <w:proofErr w:type="spellEnd"/>
+      <w:r>
+        <w:rPr>
+          <w:rFonts w:ascii="Century Gothic" w:hAnsi="Century Gothic"/>
+          <w:szCs w:val="14"/>
+        </w:rPr>
+        <w:t xml:space="preserve"> Studio. Cela s’appelle un « </w:t>
+      </w:r>
+      <w:proofErr w:type="spellStart"/>
+      <w:r>
+        <w:rPr>
+          <w:rFonts w:ascii="Century Gothic" w:hAnsi="Century Gothic"/>
+          <w:szCs w:val="14"/>
+        </w:rPr>
+        <w:t>FolderBrowserDialog</w:t>
+      </w:r>
+      <w:proofErr w:type="spellEnd"/>
+      <w:r>
+        <w:rPr>
+          <w:rFonts w:ascii="Century Gothic" w:hAnsi="Century Gothic"/>
+          <w:szCs w:val="14"/>
+        </w:rPr>
+        <w:t> ».</w:t>
       </w:r>
       <w:r>
         <w:rPr>
@@ -13397,11 +13864,16 @@
         <w:t xml:space="preserve"> de définir le début et la fin du calendrier</w:t>
       </w:r>
       <w:r>
-        <w:t xml:space="preserve"> I</w:t>
+        <w:t xml:space="preserve"> </w:t>
+      </w:r>
+      <w:proofErr w:type="spellStart"/>
+      <w:r>
+        <w:t>I</w:t>
       </w:r>
       <w:r>
         <w:t>cal</w:t>
       </w:r>
+      <w:proofErr w:type="spellEnd"/>
       <w:r>
         <w:t>.</w:t>
       </w:r>
@@ -13418,9 +13890,11 @@
       <w:r>
         <w:t>Par exemple, pour exporter un fichier iCal sur le calendrier Google, il est obligé que la première ligne soit « </w:t>
       </w:r>
+      <w:proofErr w:type="gramStart"/>
       <w:r>
         <w:t>BEGIN:VCALENDAR</w:t>
       </w:r>
+      <w:proofErr w:type="gramEnd"/>
       <w:r>
         <w:t xml:space="preserve"> », autrement le fichier le fichier est considéré invalide.</w:t>
       </w:r>
@@ -13440,9 +13914,11 @@
       <w:r>
         <w:t>En revanche il est possible d’écrire n’importe quoi après la fin du calendrier « </w:t>
       </w:r>
+      <w:proofErr w:type="gramStart"/>
       <w:r>
         <w:t>END:VCALENDAR</w:t>
       </w:r>
+      <w:proofErr w:type="gramEnd"/>
       <w:r>
         <w:t> ».</w:t>
       </w:r>
@@ -13833,9 +14309,11 @@
             <w:pPr>
               <w:jc w:val="center"/>
             </w:pPr>
+            <w:proofErr w:type="gramStart"/>
             <w:r>
               <w:t>et</w:t>
             </w:r>
+            <w:proofErr w:type="gramEnd"/>
           </w:p>
           <w:p>
             <w:pPr>
@@ -14135,9 +14613,11 @@
       <w:r>
         <w:t xml:space="preserve">Ces données devront se trouver entre </w:t>
       </w:r>
+      <w:proofErr w:type="gramStart"/>
       <w:r>
         <w:t>BEGIN:VEVENT</w:t>
       </w:r>
+      <w:proofErr w:type="gramEnd"/>
       <w:r>
         <w:t xml:space="preserve"> et </w:t>
       </w:r>
@@ -14271,7 +14751,7 @@
           <w:szCs w:val="14"/>
           <w:lang w:eastAsia="fr-FR"/>
         </w:rPr>
-        <w:instrText xml:space="preserve"> HYPERLINK "../6.NormesDeCodageETML/I-ConventionsDeCodageV3.5.0.pdf" </w:instrText>
+        <w:instrText>HYPERLINK "C:\\Users\\leoluna\\Desktop\\GitTPI\\GitICalMerge\\ICalMerge_TPI\\Documentation\\6.NormesDeCodageETML\\I-ConventionsDeCodageV3.5.0.pdf"</w:instrText>
       </w:r>
       <w:r>
         <w:rPr>
@@ -14290,6 +14770,7 @@
         </w:rPr>
         <w:fldChar w:fldCharType="separate"/>
       </w:r>
+      <w:proofErr w:type="spellStart"/>
       <w:r>
         <w:rPr>
           <w:rStyle w:val="Lienhypertexte"/>
@@ -14298,7 +14779,18 @@
           <w:szCs w:val="14"/>
           <w:lang w:eastAsia="fr-FR"/>
         </w:rPr>
-        <w:t>ICalMerge_TPI\Documentation\6.NormesDeCodageETML\</w:t>
+        <w:t>ICalMerge_TPI</w:t>
+      </w:r>
+      <w:proofErr w:type="spellEnd"/>
+      <w:r>
+        <w:rPr>
+          <w:rStyle w:val="Lienhypertexte"/>
+          <w:rFonts w:ascii="Arial" w:hAnsi="Arial"/>
+          <w:sz w:val="24"/>
+          <w:szCs w:val="14"/>
+          <w:lang w:eastAsia="fr-FR"/>
+        </w:rPr>
+        <w:t>\Documentation\6.NormesDeCodageETML\</w:t>
       </w:r>
       <w:r>
         <w:rPr>
@@ -14838,7 +15330,21 @@
               <w:rPr>
                 <w:lang w:val="fr-CH" w:eastAsia="fr-CH"/>
               </w:rPr>
-              <w:t>Les contrôles de la classe « SourceComponents » seront testés.</w:t>
+              <w:t>Les contrôles de la classe « </w:t>
+            </w:r>
+            <w:proofErr w:type="spellStart"/>
+            <w:r>
+              <w:rPr>
+                <w:lang w:val="fr-CH" w:eastAsia="fr-CH"/>
+              </w:rPr>
+              <w:t>SourceComponents</w:t>
+            </w:r>
+            <w:proofErr w:type="spellEnd"/>
+            <w:r>
+              <w:rPr>
+                <w:lang w:val="fr-CH" w:eastAsia="fr-CH"/>
+              </w:rPr>
+              <w:t> » seront testés.</w:t>
             </w:r>
           </w:p>
           <w:p>
@@ -14959,7 +15465,21 @@
               <w:rPr>
                 <w:lang w:val="fr-CH" w:eastAsia="fr-CH"/>
               </w:rPr>
-              <w:t>Pour cela nous allons utiliser un des deux sourceComponents créés par défaut sur le formulaire principal.</w:t>
+              <w:t xml:space="preserve">Pour cela nous allons utiliser un des deux </w:t>
+            </w:r>
+            <w:proofErr w:type="spellStart"/>
+            <w:r>
+              <w:rPr>
+                <w:lang w:val="fr-CH" w:eastAsia="fr-CH"/>
+              </w:rPr>
+              <w:t>sourceComponents</w:t>
+            </w:r>
+            <w:proofErr w:type="spellEnd"/>
+            <w:r>
+              <w:rPr>
+                <w:lang w:val="fr-CH" w:eastAsia="fr-CH"/>
+              </w:rPr>
+              <w:t xml:space="preserve"> créés par défaut sur le formulaire principal.</w:t>
             </w:r>
           </w:p>
         </w:tc>
@@ -15029,7 +15549,21 @@
               <w:rPr>
                 <w:lang w:val="fr-CH" w:eastAsia="fr-CH"/>
               </w:rPr>
-              <w:t>La boîte de dialogue possède un filtre qui permet uniquement d’importer des fichiers ics.</w:t>
+              <w:t xml:space="preserve">La boîte de dialogue possède un filtre qui permet uniquement d’importer des fichiers </w:t>
+            </w:r>
+            <w:proofErr w:type="spellStart"/>
+            <w:r>
+              <w:rPr>
+                <w:lang w:val="fr-CH" w:eastAsia="fr-CH"/>
+              </w:rPr>
+              <w:t>ics</w:t>
+            </w:r>
+            <w:proofErr w:type="spellEnd"/>
+            <w:r>
+              <w:rPr>
+                <w:lang w:val="fr-CH" w:eastAsia="fr-CH"/>
+              </w:rPr>
+              <w:t>.</w:t>
             </w:r>
           </w:p>
           <w:p>
@@ -15248,7 +15782,21 @@
               <w:rPr>
                 <w:lang w:val="fr-CH" w:eastAsia="fr-CH"/>
               </w:rPr>
-              <w:t xml:space="preserve">Pour tester cela, il faudra utiliser un des deux SourceComponents affichés par défaut. </w:t>
+              <w:t xml:space="preserve">Pour tester cela, il faudra utiliser un des deux </w:t>
+            </w:r>
+            <w:proofErr w:type="spellStart"/>
+            <w:r>
+              <w:rPr>
+                <w:lang w:val="fr-CH" w:eastAsia="fr-CH"/>
+              </w:rPr>
+              <w:t>SourceComponents</w:t>
+            </w:r>
+            <w:proofErr w:type="spellEnd"/>
+            <w:r>
+              <w:rPr>
+                <w:lang w:val="fr-CH" w:eastAsia="fr-CH"/>
+              </w:rPr>
+              <w:t xml:space="preserve"> affichés par défaut. </w:t>
             </w:r>
           </w:p>
           <w:p>
@@ -15540,7 +16088,21 @@
               <w:rPr>
                 <w:lang w:val="fr-CH" w:eastAsia="fr-CH"/>
               </w:rPr>
-              <w:t>Pour tester cela, des calendriers Google au format .ics seront utilisés. Ils contiendront plusieurs événements chacun.</w:t>
+              <w:t>Pour tester cela, des calendriers Google au format .</w:t>
+            </w:r>
+            <w:proofErr w:type="spellStart"/>
+            <w:r>
+              <w:rPr>
+                <w:lang w:val="fr-CH" w:eastAsia="fr-CH"/>
+              </w:rPr>
+              <w:t>ics</w:t>
+            </w:r>
+            <w:proofErr w:type="spellEnd"/>
+            <w:r>
+              <w:rPr>
+                <w:lang w:val="fr-CH" w:eastAsia="fr-CH"/>
+              </w:rPr>
+              <w:t xml:space="preserve"> seront utilisés. Ils contiendront plusieurs événements chacun.</w:t>
             </w:r>
           </w:p>
           <w:p>
@@ -15560,7 +16122,21 @@
               <w:rPr>
                 <w:lang w:val="fr-CH" w:eastAsia="fr-CH"/>
               </w:rPr>
-              <w:t>Les fichiers seront importés via les des SourceComponents.</w:t>
+              <w:t xml:space="preserve">Les fichiers seront importés via les des </w:t>
+            </w:r>
+            <w:proofErr w:type="spellStart"/>
+            <w:r>
+              <w:rPr>
+                <w:lang w:val="fr-CH" w:eastAsia="fr-CH"/>
+              </w:rPr>
+              <w:t>SourceComponents</w:t>
+            </w:r>
+            <w:proofErr w:type="spellEnd"/>
+            <w:r>
+              <w:rPr>
+                <w:lang w:val="fr-CH" w:eastAsia="fr-CH"/>
+              </w:rPr>
+              <w:t>.</w:t>
             </w:r>
           </w:p>
           <w:p>
@@ -16423,7 +16999,21 @@
               <w:rPr>
                 <w:lang w:val="fr-CH" w:eastAsia="fr-CH"/>
               </w:rPr>
-              <w:t>La page d’aide contient un SourceComponents qui permet à l’utilisateur d’importer un fichier.</w:t>
+              <w:t xml:space="preserve">La page d’aide contient un </w:t>
+            </w:r>
+            <w:proofErr w:type="spellStart"/>
+            <w:r>
+              <w:rPr>
+                <w:lang w:val="fr-CH" w:eastAsia="fr-CH"/>
+              </w:rPr>
+              <w:t>SourceComponents</w:t>
+            </w:r>
+            <w:proofErr w:type="spellEnd"/>
+            <w:r>
+              <w:rPr>
+                <w:lang w:val="fr-CH" w:eastAsia="fr-CH"/>
+              </w:rPr>
+              <w:t xml:space="preserve"> qui permet à l’utilisateur d’importer un fichier.</w:t>
             </w:r>
           </w:p>
         </w:tc>
@@ -16532,7 +17122,43 @@
           <w:iCs/>
           <w:sz w:val="24"/>
         </w:rPr>
-        <w:t xml:space="preserve"> auparavant sur windows forms. Il se pourrait que je peine à trouver la manière dont je dois l’utiliser.</w:t>
+        <w:t xml:space="preserve"> auparavant sur </w:t>
+      </w:r>
+      <w:proofErr w:type="spellStart"/>
+      <w:r>
+        <w:rPr>
+          <w:rFonts w:ascii="Arial" w:hAnsi="Arial" w:cs="Arial"/>
+          <w:iCs/>
+          <w:sz w:val="24"/>
+        </w:rPr>
+        <w:t>windows</w:t>
+      </w:r>
+      <w:proofErr w:type="spellEnd"/>
+      <w:r>
+        <w:rPr>
+          <w:rFonts w:ascii="Arial" w:hAnsi="Arial" w:cs="Arial"/>
+          <w:iCs/>
+          <w:sz w:val="24"/>
+        </w:rPr>
+        <w:t xml:space="preserve"> </w:t>
+      </w:r>
+      <w:proofErr w:type="spellStart"/>
+      <w:r>
+        <w:rPr>
+          <w:rFonts w:ascii="Arial" w:hAnsi="Arial" w:cs="Arial"/>
+          <w:iCs/>
+          <w:sz w:val="24"/>
+        </w:rPr>
+        <w:t>forms</w:t>
+      </w:r>
+      <w:proofErr w:type="spellEnd"/>
+      <w:r>
+        <w:rPr>
+          <w:rFonts w:ascii="Arial" w:hAnsi="Arial" w:cs="Arial"/>
+          <w:iCs/>
+          <w:sz w:val="24"/>
+        </w:rPr>
+        <w:t>. Il se pourrait que je peine à trouver la manière dont je dois l’utiliser.</w:t>
       </w:r>
       <w:r>
         <w:rPr>
@@ -16673,6 +17299,7 @@
           <w:lang w:eastAsia="fr-FR"/>
         </w:rPr>
       </w:pPr>
+      <w:proofErr w:type="gramStart"/>
       <w:r>
         <w:rPr>
           <w:rFonts w:ascii="Arial" w:hAnsi="Arial"/>
@@ -16682,7 +17309,19 @@
           <w:szCs w:val="14"/>
           <w:lang w:eastAsia="fr-FR"/>
         </w:rPr>
-        <w:t xml:space="preserve">planning indiquant les dates de début et de fin du projet ainsi que le découpage connu des diverses phases. </w:t>
+        <w:t>planning</w:t>
+      </w:r>
+      <w:proofErr w:type="gramEnd"/>
+      <w:r>
+        <w:rPr>
+          <w:rFonts w:ascii="Arial" w:hAnsi="Arial"/>
+          <w:i/>
+          <w:iCs/>
+          <w:sz w:val="24"/>
+          <w:szCs w:val="14"/>
+          <w:lang w:eastAsia="fr-FR"/>
+        </w:rPr>
+        <w:t xml:space="preserve"> indiquant les dates de début et de fin du projet ainsi que le découpage connu des diverses phases. </w:t>
       </w:r>
     </w:p>
     <w:p>
@@ -16701,6 +17340,7 @@
           <w:lang w:eastAsia="fr-FR"/>
         </w:rPr>
       </w:pPr>
+      <w:proofErr w:type="gramStart"/>
       <w:r>
         <w:rPr>
           <w:rFonts w:ascii="Arial" w:hAnsi="Arial"/>
@@ -16710,7 +17350,19 @@
           <w:szCs w:val="14"/>
           <w:lang w:eastAsia="fr-FR"/>
         </w:rPr>
-        <w:t>partage des tâches en cas de travail à plusieurs.</w:t>
+        <w:t>partage</w:t>
+      </w:r>
+      <w:proofErr w:type="gramEnd"/>
+      <w:r>
+        <w:rPr>
+          <w:rFonts w:ascii="Arial" w:hAnsi="Arial"/>
+          <w:i/>
+          <w:iCs/>
+          <w:sz w:val="24"/>
+          <w:szCs w:val="14"/>
+          <w:lang w:eastAsia="fr-FR"/>
+        </w:rPr>
+        <w:t xml:space="preserve"> des tâches en cas de travail à plusieurs.</w:t>
       </w:r>
     </w:p>
     <w:p>
@@ -16869,7 +17521,21 @@
         <w:rPr>
           <w:rFonts w:ascii="Century Gothic" w:hAnsi="Century Gothic"/>
         </w:rPr>
-        <w:t>L’interface se base entièrement sur le mocku-up fourni dans le cahier des charges. Néanmoins, pour des raisons de confort d’utilisation et de fonctionnalités supplémentaires requises, certains contrôles ont été ajoutés.</w:t>
+        <w:t xml:space="preserve">L’interface se base entièrement sur le </w:t>
+      </w:r>
+      <w:proofErr w:type="spellStart"/>
+      <w:r>
+        <w:rPr>
+          <w:rFonts w:ascii="Century Gothic" w:hAnsi="Century Gothic"/>
+        </w:rPr>
+        <w:t>mocku</w:t>
+      </w:r>
+      <w:proofErr w:type="spellEnd"/>
+      <w:r>
+        <w:rPr>
+          <w:rFonts w:ascii="Century Gothic" w:hAnsi="Century Gothic"/>
+        </w:rPr>
+        <w:t>-up fourni dans le cahier des charges. Néanmoins, pour des raisons de confort d’utilisation et de fonctionnalités supplémentaires requises, certains contrôles ont été ajoutés.</w:t>
       </w:r>
     </w:p>
     <w:p>
@@ -17193,17 +17859,46 @@
         <w:ind w:left="720"/>
         <w:rPr>
           <w:rFonts w:ascii="Century Gothic" w:hAnsi="Century Gothic"/>
-          <w:szCs w:val="14"/>
-        </w:rPr>
-      </w:pPr>
-      <w:r>
-        <w:rPr>
-          <w:rFonts w:ascii="Century Gothic" w:hAnsi="Century Gothic"/>
           <w:sz w:val="24"/>
           <w:szCs w:val="20"/>
           <w:lang w:val="fr-CH"/>
         </w:rPr>
-        <w:t>La méthode gestion de projet est : Kanban</w:t>
+      </w:pPr>
+      <w:r>
+        <w:rPr>
+          <w:rFonts w:ascii="Century Gothic" w:hAnsi="Century Gothic"/>
+          <w:sz w:val="24"/>
+          <w:szCs w:val="20"/>
+          <w:lang w:val="fr-CH"/>
+        </w:rPr>
+        <w:t>La</w:t>
+      </w:r>
+      <w:r>
+        <w:rPr>
+          <w:rFonts w:ascii="Century Gothic" w:hAnsi="Century Gothic"/>
+          <w:sz w:val="24"/>
+          <w:szCs w:val="20"/>
+          <w:lang w:val="fr-CH"/>
+        </w:rPr>
+        <w:t xml:space="preserve"> méthode gestion de projet est</w:t>
+      </w:r>
+      <w:r>
+        <w:rPr>
+          <w:rFonts w:ascii="Century Gothic" w:hAnsi="Century Gothic"/>
+          <w:sz w:val="24"/>
+          <w:szCs w:val="20"/>
+          <w:lang w:val="fr-CH"/>
+        </w:rPr>
+        <w:t xml:space="preserve"> Kanban</w:t>
+      </w:r>
+      <w:r>
+        <w:rPr>
+          <w:rFonts w:ascii="Century Gothic" w:hAnsi="Century Gothic"/>
+          <w:sz w:val="24"/>
+          <w:szCs w:val="20"/>
+          <w:lang w:val="fr-CH"/>
+        </w:rPr>
+        <w:t>.</w:t>
       </w:r>
     </w:p>
     <w:p>
@@ -17216,6 +17911,136 @@
         <w:ind w:left="720"/>
         <w:rPr>
           <w:rFonts w:ascii="Century Gothic" w:hAnsi="Century Gothic"/>
+          <w:sz w:val="24"/>
+          <w:szCs w:val="20"/>
+          <w:lang w:val="fr-CH"/>
+        </w:rPr>
+      </w:pPr>
+      <w:r>
+        <w:rPr>
+          <w:rFonts w:ascii="Century Gothic" w:hAnsi="Century Gothic"/>
+          <w:sz w:val="24"/>
+          <w:szCs w:val="20"/>
+          <w:lang w:val="fr-CH"/>
+        </w:rPr>
+        <w:t xml:space="preserve">Cette méthode a été réalisée via </w:t>
+      </w:r>
+      <w:proofErr w:type="spellStart"/>
+      <w:r>
+        <w:rPr>
+          <w:rFonts w:ascii="Century Gothic" w:hAnsi="Century Gothic"/>
+          <w:sz w:val="24"/>
+          <w:szCs w:val="20"/>
+          <w:lang w:val="fr-CH"/>
+        </w:rPr>
+        <w:t>trello</w:t>
+      </w:r>
+      <w:proofErr w:type="spellEnd"/>
+      <w:r>
+        <w:rPr>
+          <w:rFonts w:ascii="Century Gothic" w:hAnsi="Century Gothic"/>
+          <w:sz w:val="24"/>
+          <w:szCs w:val="20"/>
+          <w:lang w:val="fr-CH"/>
+        </w:rPr>
+        <w:t>.</w:t>
+      </w:r>
+      <w:r>
+        <w:rPr>
+          <w:rFonts w:ascii="Century Gothic" w:hAnsi="Century Gothic"/>
+          <w:sz w:val="24"/>
+          <w:szCs w:val="20"/>
+          <w:lang w:val="fr-CH"/>
+        </w:rPr>
+        <w:br/>
+      </w:r>
+      <w:r>
+        <w:rPr>
+          <w:rFonts w:ascii="Century Gothic" w:hAnsi="Century Gothic"/>
+          <w:sz w:val="24"/>
+          <w:szCs w:val="20"/>
+          <w:lang w:val="fr-CH"/>
+        </w:rPr>
+        <w:br/>
+        <w:t>Voici le lien permettant d’y accéder :</w:t>
+      </w:r>
+    </w:p>
+    <w:p>
+      <w:pPr>
+        <w:pStyle w:val="Retraitnormal1"/>
+        <w:numPr>
+          <w:ilvl w:val="0"/>
+          <w:numId w:val="0"/>
+        </w:numPr>
+        <w:ind w:left="720"/>
+        <w:rPr>
+          <w:rFonts w:ascii="Century Gothic" w:hAnsi="Century Gothic"/>
+          <w:sz w:val="24"/>
+          <w:szCs w:val="20"/>
+          <w:lang w:val="fr-CH"/>
+        </w:rPr>
+      </w:pPr>
+      <w:hyperlink r:id="rId40" w:history="1">
+        <w:r>
+          <w:rPr>
+            <w:rStyle w:val="Lienhypertexte"/>
+            <w:rFonts w:ascii="Century Gothic" w:hAnsi="Century Gothic"/>
+            <w:sz w:val="24"/>
+            <w:szCs w:val="20"/>
+            <w:lang w:val="fr-CH"/>
+          </w:rPr>
+          <w:t>https://trello.com/b/EdRjjZqc/ic</w:t>
+        </w:r>
+        <w:r>
+          <w:rPr>
+            <w:rStyle w:val="Lienhypertexte"/>
+            <w:rFonts w:ascii="Century Gothic" w:hAnsi="Century Gothic"/>
+            <w:sz w:val="24"/>
+            <w:szCs w:val="20"/>
+            <w:lang w:val="fr-CH"/>
+          </w:rPr>
+          <w:t>a</w:t>
+        </w:r>
+        <w:r>
+          <w:rPr>
+            <w:rStyle w:val="Lienhypertexte"/>
+            <w:rFonts w:ascii="Century Gothic" w:hAnsi="Century Gothic"/>
+            <w:sz w:val="24"/>
+            <w:szCs w:val="20"/>
+            <w:lang w:val="fr-CH"/>
+          </w:rPr>
+          <w:t>lmerge</w:t>
+        </w:r>
+      </w:hyperlink>
+    </w:p>
+    <w:p>
+      <w:pPr>
+        <w:pStyle w:val="Retraitnormal1"/>
+        <w:numPr>
+          <w:ilvl w:val="0"/>
+          <w:numId w:val="0"/>
+        </w:numPr>
+        <w:ind w:left="720"/>
+        <w:rPr>
+          <w:rFonts w:ascii="Century Gothic" w:hAnsi="Century Gothic"/>
+          <w:sz w:val="24"/>
+          <w:szCs w:val="20"/>
+          <w:lang w:val="fr-CH"/>
+        </w:rPr>
+      </w:pPr>
+      <w:bookmarkStart w:id="42" w:name="_GoBack"/>
+      <w:bookmarkEnd w:id="42"/>
+    </w:p>
+    <w:p>
+      <w:pPr>
+        <w:pStyle w:val="Retraitnormal1"/>
+        <w:numPr>
+          <w:ilvl w:val="0"/>
+          <w:numId w:val="0"/>
+        </w:numPr>
+        <w:ind w:left="720"/>
+        <w:rPr>
+          <w:rFonts w:ascii="Century Gothic" w:hAnsi="Century Gothic"/>
           <w:szCs w:val="14"/>
         </w:rPr>
       </w:pPr>
@@ -17224,11 +18049,11 @@
       <w:pPr>
         <w:pStyle w:val="Titre3"/>
       </w:pPr>
-      <w:bookmarkStart w:id="42" w:name="_Toc72995008"/>
+      <w:bookmarkStart w:id="43" w:name="_Toc72995008"/>
       <w:r>
         <w:t>Maximum de 10 fichiers source</w:t>
       </w:r>
-      <w:bookmarkEnd w:id="42"/>
+      <w:bookmarkEnd w:id="43"/>
     </w:p>
     <w:p>
       <w:pPr>
@@ -17276,7 +18101,7 @@
                     <pic:cNvPicPr/>
                   </pic:nvPicPr>
                   <pic:blipFill>
-                    <a:blip r:embed="rId40">
+                    <a:blip r:embed="rId41">
                       <a:extLst>
                         <a:ext uri="{28A0092B-C50C-407E-A947-70E740481C1C}">
                           <a14:useLocalDpi xmlns:a14="http://schemas.microsoft.com/office/drawing/2010/main" val="0"/>
@@ -17388,7 +18213,27 @@
           <w:szCs w:val="20"/>
           <w:lang w:val="fr-CH"/>
         </w:rPr>
-        <w:t>« SourceComponents ». Chaque objet de cette classe regroupe les contrôles nécessaires à l’affichage</w:t>
+        <w:t xml:space="preserve">« </w:t>
+      </w:r>
+      <w:proofErr w:type="spellStart"/>
+      <w:r>
+        <w:rPr>
+          <w:rFonts w:ascii="Century Gothic" w:hAnsi="Century Gothic"/>
+          <w:sz w:val="24"/>
+          <w:szCs w:val="20"/>
+          <w:lang w:val="fr-CH"/>
+        </w:rPr>
+        <w:t>SourceComponents</w:t>
+      </w:r>
+      <w:proofErr w:type="spellEnd"/>
+      <w:r>
+        <w:rPr>
+          <w:rFonts w:ascii="Century Gothic" w:hAnsi="Century Gothic"/>
+          <w:sz w:val="24"/>
+          <w:szCs w:val="20"/>
+          <w:lang w:val="fr-CH"/>
+        </w:rPr>
+        <w:t> ». Chaque objet de cette classe regroupe les contrôles nécessaires à l’affichage</w:t>
       </w:r>
       <w:r>
         <w:rPr>
@@ -17507,7 +18352,29 @@
           <w:szCs w:val="20"/>
           <w:lang w:val="fr-CH"/>
         </w:rPr>
-        <w:t>Composition d’un SourceComponents :</w:t>
+        <w:t xml:space="preserve">Composition d’un </w:t>
+      </w:r>
+      <w:proofErr w:type="spellStart"/>
+      <w:r>
+        <w:rPr>
+          <w:rFonts w:ascii="Century Gothic" w:hAnsi="Century Gothic"/>
+          <w:b/>
+          <w:sz w:val="24"/>
+          <w:szCs w:val="20"/>
+          <w:lang w:val="fr-CH"/>
+        </w:rPr>
+        <w:t>SourceComponents</w:t>
+      </w:r>
+      <w:proofErr w:type="spellEnd"/>
+      <w:r>
+        <w:rPr>
+          <w:rFonts w:ascii="Century Gothic" w:hAnsi="Century Gothic"/>
+          <w:b/>
+          <w:sz w:val="24"/>
+          <w:szCs w:val="20"/>
+          <w:lang w:val="fr-CH"/>
+        </w:rPr>
+        <w:t> :</w:t>
       </w:r>
       <w:r>
         <w:rPr>
@@ -17566,7 +18433,7 @@
                     <pic:cNvPicPr/>
                   </pic:nvPicPr>
                   <pic:blipFill>
-                    <a:blip r:embed="rId41">
+                    <a:blip r:embed="rId42">
                       <a:extLst>
                         <a:ext uri="{28A0092B-C50C-407E-A947-70E740481C1C}">
                           <a14:useLocalDpi xmlns:a14="http://schemas.microsoft.com/office/drawing/2010/main" val="0"/>
@@ -17658,7 +18525,7 @@
                     <pic:cNvPicPr/>
                   </pic:nvPicPr>
                   <pic:blipFill>
-                    <a:blip r:embed="rId42">
+                    <a:blip r:embed="rId43">
                       <a:extLst>
                         <a:ext uri="{28A0092B-C50C-407E-A947-70E740481C1C}">
                           <a14:useLocalDpi xmlns:a14="http://schemas.microsoft.com/office/drawing/2010/main" val="0"/>
@@ -17715,6 +18582,8 @@
           <w:lang w:eastAsia="fr-FR"/>
         </w:rPr>
       </w:pPr>
+      <w:proofErr w:type="spellStart"/>
+      <w:proofErr w:type="gramStart"/>
       <w:r>
         <w:rPr>
           <w:rFonts w:ascii="Century Gothic" w:hAnsi="Century Gothic"/>
@@ -17725,6 +18594,8 @@
         </w:rPr>
         <w:t>pnlContainer</w:t>
       </w:r>
+      <w:proofErr w:type="spellEnd"/>
+      <w:proofErr w:type="gramEnd"/>
       <w:r>
         <w:rPr>
           <w:rFonts w:ascii="Century Gothic" w:hAnsi="Century Gothic"/>
@@ -17766,6 +18637,7 @@
           <w:lang w:eastAsia="fr-FR"/>
         </w:rPr>
       </w:pPr>
+      <w:proofErr w:type="gramStart"/>
       <w:r>
         <w:rPr>
           <w:rFonts w:ascii="Century Gothic" w:hAnsi="Century Gothic"/>
@@ -17776,6 +18648,7 @@
         </w:rPr>
         <w:t>location</w:t>
       </w:r>
+      <w:proofErr w:type="gramEnd"/>
       <w:r>
         <w:rPr>
           <w:rFonts w:ascii="Century Gothic" w:hAnsi="Century Gothic"/>
@@ -17817,6 +18690,8 @@
           <w:lang w:eastAsia="fr-FR"/>
         </w:rPr>
       </w:pPr>
+      <w:proofErr w:type="spellStart"/>
+      <w:proofErr w:type="gramStart"/>
       <w:r>
         <w:rPr>
           <w:rFonts w:ascii="Century Gothic" w:hAnsi="Century Gothic"/>
@@ -17827,6 +18702,8 @@
         </w:rPr>
         <w:t>pnlFusion</w:t>
       </w:r>
+      <w:proofErr w:type="spellEnd"/>
+      <w:proofErr w:type="gramEnd"/>
       <w:r>
         <w:rPr>
           <w:rFonts w:ascii="Century Gothic" w:hAnsi="Century Gothic"/>
@@ -17868,6 +18745,8 @@
           <w:lang w:eastAsia="fr-FR"/>
         </w:rPr>
       </w:pPr>
+      <w:proofErr w:type="spellStart"/>
+      <w:proofErr w:type="gramStart"/>
       <w:r>
         <w:rPr>
           <w:rFonts w:ascii="Century Gothic" w:hAnsi="Century Gothic"/>
@@ -17876,7 +18755,19 @@
           <w:szCs w:val="20"/>
           <w:lang w:eastAsia="fr-FR"/>
         </w:rPr>
-        <w:t>mainForm </w:t>
+        <w:t>mainForm</w:t>
+      </w:r>
+      <w:proofErr w:type="spellEnd"/>
+      <w:proofErr w:type="gramEnd"/>
+      <w:r>
+        <w:rPr>
+          <w:rFonts w:ascii="Century Gothic" w:hAnsi="Century Gothic"/>
+          <w:b/>
+          <w:sz w:val="24"/>
+          <w:szCs w:val="20"/>
+          <w:lang w:eastAsia="fr-FR"/>
+        </w:rPr>
+        <w:t> </w:t>
       </w:r>
       <w:r>
         <w:rPr>
@@ -17985,7 +18876,7 @@
                     </pic:cNvPicPr>
                   </pic:nvPicPr>
                   <pic:blipFill>
-                    <a:blip r:embed="rId43">
+                    <a:blip r:embed="rId44">
                       <a:extLst>
                         <a:ext uri="{28A0092B-C50C-407E-A947-70E740481C1C}">
                           <a14:useLocalDpi xmlns:a14="http://schemas.microsoft.com/office/drawing/2010/main" val="0"/>
@@ -18083,7 +18974,7 @@
                     </pic:cNvPicPr>
                   </pic:nvPicPr>
                   <pic:blipFill>
-                    <a:blip r:embed="rId44">
+                    <a:blip r:embed="rId45">
                       <a:extLst>
                         <a:ext uri="{28A0092B-C50C-407E-A947-70E740481C1C}">
                           <a14:useLocalDpi xmlns:a14="http://schemas.microsoft.com/office/drawing/2010/main" val="0"/>
@@ -18124,7 +19015,27 @@
           <w:szCs w:val="20"/>
           <w:lang w:eastAsia="fr-FR"/>
         </w:rPr>
-        <w:t>La méthode ShowSourceControls :</w:t>
+        <w:t xml:space="preserve">La méthode </w:t>
+      </w:r>
+      <w:proofErr w:type="spellStart"/>
+      <w:r>
+        <w:rPr>
+          <w:rFonts w:ascii="Century Gothic" w:hAnsi="Century Gothic"/>
+          <w:sz w:val="24"/>
+          <w:szCs w:val="20"/>
+          <w:lang w:eastAsia="fr-FR"/>
+        </w:rPr>
+        <w:t>ShowSourceControls</w:t>
+      </w:r>
+      <w:proofErr w:type="spellEnd"/>
+      <w:r>
+        <w:rPr>
+          <w:rFonts w:ascii="Century Gothic" w:hAnsi="Century Gothic"/>
+          <w:sz w:val="24"/>
+          <w:szCs w:val="20"/>
+          <w:lang w:eastAsia="fr-FR"/>
+        </w:rPr>
+        <w:t> :</w:t>
       </w:r>
     </w:p>
     <w:p>
@@ -18202,7 +19113,27 @@
           <w:szCs w:val="20"/>
           <w:lang w:eastAsia="fr-FR"/>
         </w:rPr>
-        <w:t xml:space="preserve">Elle sert à afficher tous les contrôles nécessaires pour que l’utilisateur puisse rajouter une source. Ces contrôles sont stockés dans la classe « SourceComponents ». </w:t>
+        <w:t>Elle sert à afficher tous les contrôles nécessaires pour que l’utilisateur puisse rajouter une source. Ces contrôles sont stockés dans la classe « </w:t>
+      </w:r>
+      <w:proofErr w:type="spellStart"/>
+      <w:r>
+        <w:rPr>
+          <w:rFonts w:ascii="Century Gothic" w:hAnsi="Century Gothic"/>
+          <w:sz w:val="24"/>
+          <w:szCs w:val="20"/>
+          <w:lang w:eastAsia="fr-FR"/>
+        </w:rPr>
+        <w:t>SourceComponents</w:t>
+      </w:r>
+      <w:proofErr w:type="spellEnd"/>
+      <w:r>
+        <w:rPr>
+          <w:rFonts w:ascii="Century Gothic" w:hAnsi="Century Gothic"/>
+          <w:sz w:val="24"/>
+          <w:szCs w:val="20"/>
+          <w:lang w:eastAsia="fr-FR"/>
+        </w:rPr>
+        <w:t xml:space="preserve"> ». </w:t>
       </w:r>
       <w:r>
         <w:rPr>
@@ -18314,7 +19245,7 @@
                     <pic:cNvPicPr/>
                   </pic:nvPicPr>
                   <pic:blipFill>
-                    <a:blip r:embed="rId45"/>
+                    <a:blip r:embed="rId46"/>
                     <a:stretch>
                       <a:fillRect/>
                     </a:stretch>
@@ -18396,7 +19327,27 @@
           <w:szCs w:val="20"/>
           <w:lang w:eastAsia="fr-FR"/>
         </w:rPr>
-        <w:t>Un fichiers source correspond à un SourceComponents.</w:t>
+        <w:t xml:space="preserve">Un fichiers source correspond à un </w:t>
+      </w:r>
+      <w:proofErr w:type="spellStart"/>
+      <w:r>
+        <w:rPr>
+          <w:rFonts w:ascii="Century Gothic" w:hAnsi="Century Gothic"/>
+          <w:sz w:val="24"/>
+          <w:szCs w:val="20"/>
+          <w:lang w:eastAsia="fr-FR"/>
+        </w:rPr>
+        <w:t>SourceComponents</w:t>
+      </w:r>
+      <w:proofErr w:type="spellEnd"/>
+      <w:r>
+        <w:rPr>
+          <w:rFonts w:ascii="Century Gothic" w:hAnsi="Century Gothic"/>
+          <w:sz w:val="24"/>
+          <w:szCs w:val="20"/>
+          <w:lang w:eastAsia="fr-FR"/>
+        </w:rPr>
+        <w:t>.</w:t>
       </w:r>
     </w:p>
     <w:p>
@@ -18443,7 +19394,7 @@
                     <pic:cNvPicPr/>
                   </pic:nvPicPr>
                   <pic:blipFill>
-                    <a:blip r:embed="rId46">
+                    <a:blip r:embed="rId47">
                       <a:extLst>
                         <a:ext uri="{28A0092B-C50C-407E-A947-70E740481C1C}">
                           <a14:useLocalDpi xmlns:a14="http://schemas.microsoft.com/office/drawing/2010/main" val="0"/>
@@ -18476,7 +19427,27 @@
           <w:szCs w:val="20"/>
           <w:lang w:eastAsia="fr-FR"/>
         </w:rPr>
-        <w:t>Pour cela, le formulaire principal contient une liste de Sourcecomponents.</w:t>
+        <w:t xml:space="preserve">Pour cela, le formulaire principal contient une liste de </w:t>
+      </w:r>
+      <w:proofErr w:type="spellStart"/>
+      <w:r>
+        <w:rPr>
+          <w:rFonts w:ascii="Century Gothic" w:hAnsi="Century Gothic"/>
+          <w:sz w:val="24"/>
+          <w:szCs w:val="20"/>
+          <w:lang w:eastAsia="fr-FR"/>
+        </w:rPr>
+        <w:t>Sourcecomponents</w:t>
+      </w:r>
+      <w:proofErr w:type="spellEnd"/>
+      <w:r>
+        <w:rPr>
+          <w:rFonts w:ascii="Century Gothic" w:hAnsi="Century Gothic"/>
+          <w:sz w:val="24"/>
+          <w:szCs w:val="20"/>
+          <w:lang w:eastAsia="fr-FR"/>
+        </w:rPr>
+        <w:t>.</w:t>
       </w:r>
     </w:p>
     <w:p>
@@ -18563,7 +19534,27 @@
           <w:szCs w:val="20"/>
           <w:lang w:eastAsia="fr-FR"/>
         </w:rPr>
-        <w:t>Créer un Sourcecomponents et l’ajoute à la liste</w:t>
+        <w:t xml:space="preserve">Créer un </w:t>
+      </w:r>
+      <w:proofErr w:type="spellStart"/>
+      <w:r>
+        <w:rPr>
+          <w:rFonts w:ascii="Century Gothic" w:hAnsi="Century Gothic"/>
+          <w:sz w:val="24"/>
+          <w:szCs w:val="20"/>
+          <w:lang w:eastAsia="fr-FR"/>
+        </w:rPr>
+        <w:t>Sourcecomponents</w:t>
+      </w:r>
+      <w:proofErr w:type="spellEnd"/>
+      <w:r>
+        <w:rPr>
+          <w:rFonts w:ascii="Century Gothic" w:hAnsi="Century Gothic"/>
+          <w:sz w:val="24"/>
+          <w:szCs w:val="20"/>
+          <w:lang w:eastAsia="fr-FR"/>
+        </w:rPr>
+        <w:t xml:space="preserve"> et l’ajoute à la liste</w:t>
       </w:r>
     </w:p>
     <w:p>
@@ -18692,7 +19683,7 @@
                     <pic:cNvPicPr/>
                   </pic:nvPicPr>
                   <pic:blipFill>
-                    <a:blip r:embed="rId47">
+                    <a:blip r:embed="rId48">
                       <a:extLst>
                         <a:ext uri="{28A0092B-C50C-407E-A947-70E740481C1C}">
                           <a14:useLocalDpi xmlns:a14="http://schemas.microsoft.com/office/drawing/2010/main" val="0"/>
@@ -18731,7 +19722,27 @@
           <w:szCs w:val="20"/>
           <w:lang w:eastAsia="fr-FR"/>
         </w:rPr>
-        <w:t>C’est la méthode « AddSource » qui s’occupe de cela.</w:t>
+        <w:t>C’est la méthode « </w:t>
+      </w:r>
+      <w:proofErr w:type="spellStart"/>
+      <w:r>
+        <w:rPr>
+          <w:rFonts w:ascii="Century Gothic" w:hAnsi="Century Gothic"/>
+          <w:sz w:val="24"/>
+          <w:szCs w:val="20"/>
+          <w:lang w:eastAsia="fr-FR"/>
+        </w:rPr>
+        <w:t>AddSource</w:t>
+      </w:r>
+      <w:proofErr w:type="spellEnd"/>
+      <w:r>
+        <w:rPr>
+          <w:rFonts w:ascii="Century Gothic" w:hAnsi="Century Gothic"/>
+          <w:sz w:val="24"/>
+          <w:szCs w:val="20"/>
+          <w:lang w:eastAsia="fr-FR"/>
+        </w:rPr>
+        <w:t> » qui s’occupe de cela.</w:t>
       </w:r>
     </w:p>
     <w:p>
@@ -18771,7 +19782,35 @@
         <w:rPr>
           <w:rFonts w:ascii="Century Gothic" w:hAnsi="Century Gothic"/>
         </w:rPr>
-        <w:t>Pour cela j’ai ajouté une liste qui contient les contrôles de la classe SourceComponents. Cette liste se remplit à la fin de la méthode « ShowSourceControls ».</w:t>
+        <w:t xml:space="preserve">Pour cela j’ai ajouté une liste qui contient les contrôles de la classe </w:t>
+      </w:r>
+      <w:proofErr w:type="spellStart"/>
+      <w:r>
+        <w:rPr>
+          <w:rFonts w:ascii="Century Gothic" w:hAnsi="Century Gothic"/>
+        </w:rPr>
+        <w:t>SourceComponents</w:t>
+      </w:r>
+      <w:proofErr w:type="spellEnd"/>
+      <w:r>
+        <w:rPr>
+          <w:rFonts w:ascii="Century Gothic" w:hAnsi="Century Gothic"/>
+        </w:rPr>
+        <w:t>. Cette liste se remplit à la fin de la méthode « </w:t>
+      </w:r>
+      <w:proofErr w:type="spellStart"/>
+      <w:r>
+        <w:rPr>
+          <w:rFonts w:ascii="Century Gothic" w:hAnsi="Century Gothic"/>
+        </w:rPr>
+        <w:t>ShowSourceControls</w:t>
+      </w:r>
+      <w:proofErr w:type="spellEnd"/>
+      <w:r>
+        <w:rPr>
+          <w:rFonts w:ascii="Century Gothic" w:hAnsi="Century Gothic"/>
+        </w:rPr>
+        <w:t> ».</w:t>
       </w:r>
     </w:p>
     <w:p>
@@ -18810,7 +19849,7 @@
                     <pic:cNvPicPr/>
                   </pic:nvPicPr>
                   <pic:blipFill>
-                    <a:blip r:embed="rId48">
+                    <a:blip r:embed="rId49">
                       <a:extLst>
                         <a:ext uri="{28A0092B-C50C-407E-A947-70E740481C1C}">
                           <a14:useLocalDpi xmlns:a14="http://schemas.microsoft.com/office/drawing/2010/main" val="0"/>
@@ -18861,7 +19900,21 @@
         <w:rPr>
           <w:rFonts w:ascii="Century Gothic" w:hAnsi="Century Gothic"/>
         </w:rPr>
-        <w:t>Cela permettra de faire plusieurs actions sur chaque contrôle en une fois. Cela à l’aide d’une boucle « foreach ».</w:t>
+        <w:t>Cela permettra de faire plusieurs actions sur chaque contrôle en une fois. Cela à l’aide d’une boucle « </w:t>
+      </w:r>
+      <w:proofErr w:type="spellStart"/>
+      <w:r>
+        <w:rPr>
+          <w:rFonts w:ascii="Century Gothic" w:hAnsi="Century Gothic"/>
+        </w:rPr>
+        <w:t>foreach</w:t>
+      </w:r>
+      <w:proofErr w:type="spellEnd"/>
+      <w:r>
+        <w:rPr>
+          <w:rFonts w:ascii="Century Gothic" w:hAnsi="Century Gothic"/>
+        </w:rPr>
+        <w:t> ».</w:t>
       </w:r>
     </w:p>
     <w:p>
@@ -18873,6 +19926,7 @@
     </w:p>
     <w:p>
       <w:pPr>
+        <w:ind w:left="708"/>
         <w:rPr>
           <w:rFonts w:ascii="Century Gothic" w:hAnsi="Century Gothic"/>
         </w:rPr>
@@ -18908,7 +19962,7 @@
                     <pic:cNvPicPr/>
                   </pic:nvPicPr>
                   <pic:blipFill>
-                    <a:blip r:embed="rId49">
+                    <a:blip r:embed="rId50">
                       <a:extLst>
                         <a:ext uri="{28A0092B-C50C-407E-A947-70E740481C1C}">
                           <a14:useLocalDpi xmlns:a14="http://schemas.microsoft.com/office/drawing/2010/main" val="0"/>
@@ -18943,13 +19997,15 @@
     </w:p>
     <w:p>
       <w:pPr>
-        <w:rPr>
-          <w:rFonts w:ascii="Century Gothic" w:hAnsi="Century Gothic"/>
-        </w:rPr>
-      </w:pPr>
-    </w:p>
-    <w:p>
-      <w:pPr>
+        <w:ind w:left="708"/>
+        <w:rPr>
+          <w:rFonts w:ascii="Century Gothic" w:hAnsi="Century Gothic"/>
+        </w:rPr>
+      </w:pPr>
+    </w:p>
+    <w:p>
+      <w:pPr>
+        <w:ind w:left="708"/>
         <w:rPr>
           <w:rFonts w:ascii="Century Gothic" w:hAnsi="Century Gothic"/>
         </w:rPr>
@@ -18964,10 +20020,10 @@
           <wp:anchor distT="0" distB="0" distL="114300" distR="114300" simplePos="0" relativeHeight="251695104" behindDoc="0" locked="0" layoutInCell="1" allowOverlap="1" wp14:anchorId="0D2281CC" wp14:editId="7FDA33E4">
             <wp:simplePos x="0" y="0"/>
             <wp:positionH relativeFrom="margin">
-              <wp:align>center</wp:align>
+              <wp:posOffset>408627</wp:posOffset>
             </wp:positionH>
             <wp:positionV relativeFrom="paragraph">
-              <wp:posOffset>275277</wp:posOffset>
+              <wp:posOffset>479671</wp:posOffset>
             </wp:positionV>
             <wp:extent cx="4912995" cy="1530985"/>
             <wp:effectExtent l="0" t="0" r="1905" b="0"/>
@@ -18984,7 +20040,7 @@
                     <pic:cNvPicPr/>
                   </pic:nvPicPr>
                   <pic:blipFill>
-                    <a:blip r:embed="rId50">
+                    <a:blip r:embed="rId51">
                       <a:extLst>
                         <a:ext uri="{28A0092B-C50C-407E-A947-70E740481C1C}">
                           <a14:useLocalDpi xmlns:a14="http://schemas.microsoft.com/office/drawing/2010/main" val="0"/>
@@ -19020,18 +20076,46 @@
         <w:rPr>
           <w:rFonts w:ascii="Century Gothic" w:hAnsi="Century Gothic"/>
         </w:rPr>
-        <w:t>L’événement clic va appeler une méthode nommée « RemoveSource ».</w:t>
-      </w:r>
-    </w:p>
-    <w:p>
-      <w:pPr>
-        <w:rPr>
-          <w:rFonts w:ascii="Century Gothic" w:hAnsi="Century Gothic"/>
-        </w:rPr>
-      </w:pPr>
-    </w:p>
-    <w:p>
-      <w:pPr>
+        <w:t>L’événem</w:t>
+      </w:r>
+      <w:r>
+        <w:rPr>
+          <w:rFonts w:ascii="Century Gothic" w:hAnsi="Century Gothic"/>
+        </w:rPr>
+        <w:t xml:space="preserve">ent clic va appeler une méthode </w:t>
+      </w:r>
+      <w:r>
+        <w:rPr>
+          <w:rFonts w:ascii="Century Gothic" w:hAnsi="Century Gothic"/>
+        </w:rPr>
+        <w:t>nommée « </w:t>
+      </w:r>
+      <w:proofErr w:type="spellStart"/>
+      <w:r>
+        <w:rPr>
+          <w:rFonts w:ascii="Century Gothic" w:hAnsi="Century Gothic"/>
+        </w:rPr>
+        <w:t>RemoveSource</w:t>
+      </w:r>
+      <w:proofErr w:type="spellEnd"/>
+      <w:r>
+        <w:rPr>
+          <w:rFonts w:ascii="Century Gothic" w:hAnsi="Century Gothic"/>
+        </w:rPr>
+        <w:t> ».</w:t>
+      </w:r>
+    </w:p>
+    <w:p>
+      <w:pPr>
+        <w:ind w:left="708"/>
+        <w:rPr>
+          <w:rFonts w:ascii="Century Gothic" w:hAnsi="Century Gothic"/>
+        </w:rPr>
+      </w:pPr>
+    </w:p>
+    <w:p>
+      <w:pPr>
+        <w:ind w:left="708"/>
         <w:rPr>
           <w:rFonts w:ascii="Century Gothic" w:hAnsi="Century Gothic"/>
         </w:rPr>
@@ -19066,7 +20150,7 @@
                     <pic:cNvPicPr/>
                   </pic:nvPicPr>
                   <pic:blipFill>
-                    <a:blip r:embed="rId51">
+                    <a:blip r:embed="rId52">
                       <a:extLst>
                         <a:ext uri="{28A0092B-C50C-407E-A947-70E740481C1C}">
                           <a14:useLocalDpi xmlns:a14="http://schemas.microsoft.com/office/drawing/2010/main" val="0"/>
@@ -19102,7 +20186,21 @@
         <w:rPr>
           <w:rFonts w:ascii="Century Gothic" w:hAnsi="Century Gothic"/>
         </w:rPr>
-        <w:t>La méthode RemoveSource permet</w:t>
+        <w:t xml:space="preserve">La méthode </w:t>
+      </w:r>
+      <w:proofErr w:type="spellStart"/>
+      <w:r>
+        <w:rPr>
+          <w:rFonts w:ascii="Century Gothic" w:hAnsi="Century Gothic"/>
+        </w:rPr>
+        <w:t>RemoveSource</w:t>
+      </w:r>
+      <w:proofErr w:type="spellEnd"/>
+      <w:r>
+        <w:rPr>
+          <w:rFonts w:ascii="Century Gothic" w:hAnsi="Century Gothic"/>
+        </w:rPr>
+        <w:t xml:space="preserve"> permet</w:t>
       </w:r>
       <w:r>
         <w:rPr>
@@ -19120,15 +20218,42 @@
     </w:p>
     <w:p>
       <w:pPr>
-        <w:rPr>
-          <w:rFonts w:ascii="Century Gothic" w:hAnsi="Century Gothic"/>
-        </w:rPr>
-      </w:pPr>
-      <w:r>
-        <w:rPr>
-          <w:rFonts w:ascii="Century Gothic" w:hAnsi="Century Gothic"/>
-        </w:rPr>
-        <w:t>S’il y’a plus que deux sources, on lance la méthode « Destroy » du dernier Sourcecomponents contenu dans la liste de sources. Après cela, nous retirons l’objet concerné à la liste. Pour définir le dernier élément, nous prenons le nombre d’objet dans la liste moins un.</w:t>
+        <w:ind w:left="708"/>
+        <w:rPr>
+          <w:rFonts w:ascii="Century Gothic" w:hAnsi="Century Gothic"/>
+        </w:rPr>
+      </w:pPr>
+      <w:r>
+        <w:rPr>
+          <w:rFonts w:ascii="Century Gothic" w:hAnsi="Century Gothic"/>
+        </w:rPr>
+        <w:t>S’il y’a plus que deux sources, on lance la méthod</w:t>
+      </w:r>
+      <w:r>
+        <w:rPr>
+          <w:rFonts w:ascii="Century Gothic" w:hAnsi="Century Gothic"/>
+        </w:rPr>
+        <w:t xml:space="preserve">e « Destroy » du dernier </w:t>
+      </w:r>
+      <w:proofErr w:type="spellStart"/>
+      <w:r>
+        <w:rPr>
+          <w:rFonts w:ascii="Century Gothic" w:hAnsi="Century Gothic"/>
+        </w:rPr>
+        <w:t>SourceC</w:t>
+      </w:r>
+      <w:r>
+        <w:rPr>
+          <w:rFonts w:ascii="Century Gothic" w:hAnsi="Century Gothic"/>
+        </w:rPr>
+        <w:t>omponents</w:t>
+      </w:r>
+      <w:proofErr w:type="spellEnd"/>
+      <w:r>
+        <w:rPr>
+          <w:rFonts w:ascii="Century Gothic" w:hAnsi="Century Gothic"/>
+        </w:rPr>
+        <w:t xml:space="preserve"> contenu dans la liste de sources. Après cela, nous retirons l’objet concerné à la liste. Pour définir le dernier élément, nous prenons le nombre d’objet dans la liste moins un.</w:t>
       </w:r>
     </w:p>
     <w:p>
@@ -19196,7 +20321,7 @@
                     <pic:cNvPicPr/>
                   </pic:nvPicPr>
                   <pic:blipFill>
-                    <a:blip r:embed="rId52">
+                    <a:blip r:embed="rId53">
                       <a:extLst>
                         <a:ext uri="{28A0092B-C50C-407E-A947-70E740481C1C}">
                           <a14:useLocalDpi xmlns:a14="http://schemas.microsoft.com/office/drawing/2010/main" val="0"/>
@@ -19232,7 +20357,35 @@
         <w:rPr>
           <w:rFonts w:ascii="Century Gothic" w:hAnsi="Century Gothic"/>
         </w:rPr>
-        <w:t>La méthode « Destruct », redimensionne les contrôles du formulaire principal. Le but est d’effacer la place qui était nécessaire à l’emplacement de la source. Ensuite une boucle « foreach » permet de cacher tous les éléments visuels. Car l’utilisateur considère ne plus en avoir besoin.</w:t>
+        <w:t>La méthode « </w:t>
+      </w:r>
+      <w:proofErr w:type="spellStart"/>
+      <w:r>
+        <w:rPr>
+          <w:rFonts w:ascii="Century Gothic" w:hAnsi="Century Gothic"/>
+        </w:rPr>
+        <w:t>Destruct</w:t>
+      </w:r>
+      <w:proofErr w:type="spellEnd"/>
+      <w:r>
+        <w:rPr>
+          <w:rFonts w:ascii="Century Gothic" w:hAnsi="Century Gothic"/>
+        </w:rPr>
+        <w:t> », redimensionne les contrôles du formulaire principal. Le but est d’effacer la place qui était nécessaire à l’emplacement de la source. Ensuite une boucle « </w:t>
+      </w:r>
+      <w:proofErr w:type="spellStart"/>
+      <w:r>
+        <w:rPr>
+          <w:rFonts w:ascii="Century Gothic" w:hAnsi="Century Gothic"/>
+        </w:rPr>
+        <w:t>foreach</w:t>
+      </w:r>
+      <w:proofErr w:type="spellEnd"/>
+      <w:r>
+        <w:rPr>
+          <w:rFonts w:ascii="Century Gothic" w:hAnsi="Century Gothic"/>
+        </w:rPr>
+        <w:t> » permet de cacher tous les éléments visuels. Car l’utilisateur considère ne plus en avoir besoin.</w:t>
       </w:r>
     </w:p>
     <w:p>
@@ -19246,11 +20399,11 @@
       <w:pPr>
         <w:pStyle w:val="Titre3"/>
       </w:pPr>
-      <w:bookmarkStart w:id="43" w:name="_Toc72995009"/>
+      <w:bookmarkStart w:id="44" w:name="_Toc72995009"/>
       <w:r>
         <w:t>Chargement de fichiers</w:t>
       </w:r>
-      <w:bookmarkEnd w:id="43"/>
+      <w:bookmarkEnd w:id="44"/>
     </w:p>
     <w:p/>
     <w:p>
@@ -19338,7 +20491,7 @@
                     <pic:cNvPicPr/>
                   </pic:nvPicPr>
                   <pic:blipFill>
-                    <a:blip r:embed="rId53">
+                    <a:blip r:embed="rId54">
                       <a:extLst>
                         <a:ext uri="{28A0092B-C50C-407E-A947-70E740481C1C}">
                           <a14:useLocalDpi xmlns:a14="http://schemas.microsoft.com/office/drawing/2010/main" val="0"/>
@@ -19396,7 +20549,7 @@
                     </pic:cNvPicPr>
                   </pic:nvPicPr>
                   <pic:blipFill>
-                    <a:blip r:embed="rId54">
+                    <a:blip r:embed="rId55">
                       <a:extLst>
                         <a:ext uri="{28A0092B-C50C-407E-A947-70E740481C1C}">
                           <a14:useLocalDpi xmlns:a14="http://schemas.microsoft.com/office/drawing/2010/main" val="0"/>
@@ -19457,7 +20610,27 @@
           <w:szCs w:val="20"/>
           <w:lang w:eastAsia="fr-FR"/>
         </w:rPr>
-        <w:t>Cliquer une fois sur le bouton « parcourir » ouvrira une fenêtre qui permettra à l’utilisateur de sélectionner un fichier avec une extension .ics.</w:t>
+        <w:t>Cliquer une fois sur le bouton « parcourir » ouvrira une fenêtre qui permettra à l’utilisateur de sélectionner un fichier avec une extension .</w:t>
+      </w:r>
+      <w:proofErr w:type="spellStart"/>
+      <w:r>
+        <w:rPr>
+          <w:rFonts w:ascii="Century Gothic" w:hAnsi="Century Gothic"/>
+          <w:sz w:val="24"/>
+          <w:szCs w:val="20"/>
+          <w:lang w:eastAsia="fr-FR"/>
+        </w:rPr>
+        <w:t>ics</w:t>
+      </w:r>
+      <w:proofErr w:type="spellEnd"/>
+      <w:r>
+        <w:rPr>
+          <w:rFonts w:ascii="Century Gothic" w:hAnsi="Century Gothic"/>
+          <w:sz w:val="24"/>
+          <w:szCs w:val="20"/>
+          <w:lang w:eastAsia="fr-FR"/>
+        </w:rPr>
+        <w:t>.</w:t>
       </w:r>
       <w:r>
         <w:rPr>
@@ -19495,7 +20668,27 @@
           <w:szCs w:val="20"/>
           <w:lang w:eastAsia="fr-FR"/>
         </w:rPr>
-        <w:t>Lorsque l’utilisateur clique sur le bouton, la méthode suivante se charge d’ouvrir une boîte de dialogue. Elle permettra à l’utilisateur de choisir un fichier ics à importer.</w:t>
+        <w:t xml:space="preserve">Lorsque l’utilisateur clique sur le bouton, la méthode suivante se charge d’ouvrir une boîte de dialogue. Elle permettra à l’utilisateur de choisir un fichier </w:t>
+      </w:r>
+      <w:proofErr w:type="spellStart"/>
+      <w:r>
+        <w:rPr>
+          <w:rFonts w:ascii="Century Gothic" w:hAnsi="Century Gothic"/>
+          <w:sz w:val="24"/>
+          <w:szCs w:val="20"/>
+          <w:lang w:eastAsia="fr-FR"/>
+        </w:rPr>
+        <w:t>ics</w:t>
+      </w:r>
+      <w:proofErr w:type="spellEnd"/>
+      <w:r>
+        <w:rPr>
+          <w:rFonts w:ascii="Century Gothic" w:hAnsi="Century Gothic"/>
+          <w:sz w:val="24"/>
+          <w:szCs w:val="20"/>
+          <w:lang w:eastAsia="fr-FR"/>
+        </w:rPr>
+        <w:t xml:space="preserve"> à importer.</w:t>
       </w:r>
       <w:r>
         <w:rPr>
@@ -19547,7 +20740,7 @@
                     <pic:cNvPicPr/>
                   </pic:nvPicPr>
                   <pic:blipFill rotWithShape="1">
-                    <a:blip r:embed="rId55">
+                    <a:blip r:embed="rId56">
                       <a:extLst>
                         <a:ext uri="{28A0092B-C50C-407E-A947-70E740481C1C}">
                           <a14:useLocalDpi xmlns:a14="http://schemas.microsoft.com/office/drawing/2010/main" val="0"/>
@@ -19605,7 +20798,49 @@
           <w:szCs w:val="20"/>
           <w:lang w:eastAsia="fr-FR"/>
         </w:rPr>
-        <w:t xml:space="preserve">Initialement, un filtre a été appliqué pour autoriser uniquement les fichiers ics. Suite à la demande de M.Melly, un autre filtre permettra d’entrer tout type de fichier. Cela sera utile dans le cas où certaines </w:t>
+        <w:t xml:space="preserve">Initialement, un filtre a été appliqué pour autoriser uniquement les fichiers </w:t>
+      </w:r>
+      <w:proofErr w:type="spellStart"/>
+      <w:r>
+        <w:rPr>
+          <w:rFonts w:ascii="Century Gothic" w:hAnsi="Century Gothic"/>
+          <w:sz w:val="24"/>
+          <w:szCs w:val="20"/>
+          <w:lang w:eastAsia="fr-FR"/>
+        </w:rPr>
+        <w:t>ics</w:t>
+      </w:r>
+      <w:proofErr w:type="spellEnd"/>
+      <w:r>
+        <w:rPr>
+          <w:rFonts w:ascii="Century Gothic" w:hAnsi="Century Gothic"/>
+          <w:sz w:val="24"/>
+          <w:szCs w:val="20"/>
+          <w:lang w:eastAsia="fr-FR"/>
+        </w:rPr>
+        <w:t xml:space="preserve">. Suite à la demande de </w:t>
+      </w:r>
+      <w:proofErr w:type="spellStart"/>
+      <w:proofErr w:type="gramStart"/>
+      <w:r>
+        <w:rPr>
+          <w:rFonts w:ascii="Century Gothic" w:hAnsi="Century Gothic"/>
+          <w:sz w:val="24"/>
+          <w:szCs w:val="20"/>
+          <w:lang w:eastAsia="fr-FR"/>
+        </w:rPr>
+        <w:t>M.Melly</w:t>
+      </w:r>
+      <w:proofErr w:type="spellEnd"/>
+      <w:proofErr w:type="gramEnd"/>
+      <w:r>
+        <w:rPr>
+          <w:rFonts w:ascii="Century Gothic" w:hAnsi="Century Gothic"/>
+          <w:sz w:val="24"/>
+          <w:szCs w:val="20"/>
+          <w:lang w:eastAsia="fr-FR"/>
+        </w:rPr>
+        <w:t xml:space="preserve">, un autre filtre permettra d’entrer tout type de fichier. Cela sera utile dans le cas où certaines </w:t>
       </w:r>
       <w:r>
         <w:rPr>
@@ -19614,7 +20849,7 @@
         </w:rPr>
         <w:pict>
           <v:shape id="_x0000_s1047" type="#_x0000_t75" style="position:absolute;left:0;text-align:left;margin-left:110.4pt;margin-top:118pt;width:229.95pt;height:14.2pt;z-index:251707392;mso-position-horizontal-relative:text;mso-position-vertical-relative:text;mso-width-relative:page;mso-height-relative:page">
-            <v:imagedata r:id="rId56" o:title="43"/>
+            <v:imagedata r:id="rId57" o:title="43"/>
             <w10:wrap type="topAndBottom"/>
           </v:shape>
         </w:pict>
@@ -19626,7 +20861,27 @@
           <w:szCs w:val="20"/>
           <w:lang w:eastAsia="fr-FR"/>
         </w:rPr>
-        <w:t>données au format ics se trouveraient dans d’autre types de fichiers.</w:t>
+        <w:t xml:space="preserve">données au format </w:t>
+      </w:r>
+      <w:proofErr w:type="spellStart"/>
+      <w:r>
+        <w:rPr>
+          <w:rFonts w:ascii="Century Gothic" w:hAnsi="Century Gothic"/>
+          <w:sz w:val="24"/>
+          <w:szCs w:val="20"/>
+          <w:lang w:eastAsia="fr-FR"/>
+        </w:rPr>
+        <w:t>ics</w:t>
+      </w:r>
+      <w:proofErr w:type="spellEnd"/>
+      <w:r>
+        <w:rPr>
+          <w:rFonts w:ascii="Century Gothic" w:hAnsi="Century Gothic"/>
+          <w:sz w:val="24"/>
+          <w:szCs w:val="20"/>
+          <w:lang w:eastAsia="fr-FR"/>
+        </w:rPr>
+        <w:t xml:space="preserve"> se trouveraient dans d’autre types de fichiers.</w:t>
       </w:r>
       <w:r>
         <w:rPr>
@@ -19668,7 +20923,7 @@
               <wp:align>right</wp:align>
             </wp:positionH>
             <wp:positionV relativeFrom="paragraph">
-              <wp:posOffset>2150102</wp:posOffset>
+              <wp:posOffset>1777335</wp:posOffset>
             </wp:positionV>
             <wp:extent cx="5778500" cy="2830195"/>
             <wp:effectExtent l="0" t="0" r="0" b="8255"/>
@@ -19685,7 +20940,7 @@
                     <pic:cNvPicPr/>
                   </pic:nvPicPr>
                   <pic:blipFill rotWithShape="1">
-                    <a:blip r:embed="rId57">
+                    <a:blip r:embed="rId58">
                       <a:extLst>
                         <a:ext uri="{28A0092B-C50C-407E-A947-70E740481C1C}">
                           <a14:useLocalDpi xmlns:a14="http://schemas.microsoft.com/office/drawing/2010/main" val="0"/>
@@ -19740,8 +20995,9 @@
           <w:szCs w:val="20"/>
           <w:lang w:eastAsia="fr-FR"/>
         </w:rPr>
-        <w:t xml:space="preserve"> avec filtre ics</w:t>
-      </w:r>
+        <w:t xml:space="preserve"> avec filtre </w:t>
+      </w:r>
+      <w:proofErr w:type="spellStart"/>
       <w:r>
         <w:rPr>
           <w:rFonts w:ascii="Century Gothic" w:hAnsi="Century Gothic"/>
@@ -19749,8 +21005,9 @@
           <w:szCs w:val="20"/>
           <w:lang w:eastAsia="fr-FR"/>
         </w:rPr>
-        <w:t> :</w:t>
-      </w:r>
+        <w:t>ics</w:t>
+      </w:r>
+      <w:proofErr w:type="spellEnd"/>
       <w:r>
         <w:rPr>
           <w:rFonts w:ascii="Century Gothic" w:hAnsi="Century Gothic"/>
@@ -19758,7 +21015,7 @@
           <w:szCs w:val="20"/>
           <w:lang w:eastAsia="fr-FR"/>
         </w:rPr>
-        <w:br/>
+        <w:t> :</w:t>
       </w:r>
       <w:r>
         <w:rPr>
@@ -19768,7 +21025,25 @@
           <w:lang w:eastAsia="fr-FR"/>
         </w:rPr>
         <w:br/>
+      </w:r>
+      <w:r>
+        <w:rPr>
+          <w:rFonts w:ascii="Century Gothic" w:hAnsi="Century Gothic"/>
+          <w:sz w:val="24"/>
+          <w:szCs w:val="20"/>
+          <w:lang w:eastAsia="fr-FR"/>
+        </w:rPr>
+        <w:br/>
         <w:t>Exemple avec filtre</w:t>
+      </w:r>
+      <w:r>
+        <w:rPr>
+          <w:rFonts w:ascii="Century Gothic" w:hAnsi="Century Gothic"/>
+          <w:sz w:val="24"/>
+          <w:szCs w:val="20"/>
+          <w:lang w:eastAsia="fr-FR"/>
+        </w:rPr>
+        <w:t xml:space="preserve"> pour autoriser</w:t>
       </w:r>
       <w:r>
         <w:rPr>
@@ -19796,6 +21071,18 @@
           <w:lang w:eastAsia="fr-FR"/>
         </w:rPr>
         <w:br/>
+      </w:r>
+      <w:r>
+        <w:rPr>
+          <w:rFonts w:ascii="Century Gothic" w:hAnsi="Century Gothic"/>
+          <w:noProof/>
+        </w:rPr>
+        <w:pict>
+          <v:shape id="_x0000_s1048" type="#_x0000_t75" style="position:absolute;left:0;text-align:left;margin-left:1.7pt;margin-top:404.8pt;width:449.25pt;height:216.35pt;z-index:251709440;mso-position-horizontal-relative:text;mso-position-vertical-relative:text;mso-width-relative:page;mso-height-relative:page">
+            <v:imagedata r:id="rId59" o:title="44" croptop="312f" cropbottom="921f" cropleft="195f" cropright="348f"/>
+            <w10:wrap type="topAndBottom"/>
+          </v:shape>
+        </w:pict>
       </w:r>
     </w:p>
     <w:p>
@@ -19818,6 +21105,7 @@
           <w:noProof/>
           <w:lang w:val="fr-CH"/>
         </w:rPr>
+        <w:lastRenderedPageBreak/>
         <w:drawing>
           <wp:anchor distT="0" distB="0" distL="114300" distR="114300" simplePos="0" relativeHeight="251715584" behindDoc="0" locked="0" layoutInCell="1" allowOverlap="1">
             <wp:simplePos x="0" y="0"/>
@@ -19842,7 +21130,7 @@
                     <pic:cNvPicPr/>
                   </pic:nvPicPr>
                   <pic:blipFill>
-                    <a:blip r:embed="rId58">
+                    <a:blip r:embed="rId60">
                       <a:extLst>
                         <a:ext uri="{28A0092B-C50C-407E-A947-70E740481C1C}">
                           <a14:useLocalDpi xmlns:a14="http://schemas.microsoft.com/office/drawing/2010/main" val="0"/>
@@ -19878,18 +21166,6 @@
         <w:rPr>
           <w:rFonts w:ascii="Century Gothic" w:hAnsi="Century Gothic"/>
           <w:noProof/>
-        </w:rPr>
-        <w:pict>
-          <v:shape id="_x0000_s1048" type="#_x0000_t75" style="position:absolute;left:0;text-align:left;margin-left:1.7pt;margin-top:16.6pt;width:449.25pt;height:216.35pt;z-index:251709440;mso-position-horizontal-relative:text;mso-position-vertical-relative:text;mso-width-relative:page;mso-height-relative:page">
-            <v:imagedata r:id="rId59" o:title="44" croptop="312f" cropbottom="921f" cropleft="195f" cropright="348f"/>
-            <w10:wrap type="topAndBottom"/>
-          </v:shape>
-        </w:pict>
-      </w:r>
-      <w:r>
-        <w:rPr>
-          <w:rFonts w:ascii="Century Gothic" w:hAnsi="Century Gothic"/>
-          <w:noProof/>
           <w:lang w:val="fr-CH"/>
         </w:rPr>
         <w:drawing>
@@ -19916,7 +21192,7 @@
                     <pic:cNvPicPr/>
                   </pic:nvPicPr>
                   <pic:blipFill>
-                    <a:blip r:embed="rId60">
+                    <a:blip r:embed="rId61">
                       <a:extLst>
                         <a:ext uri="{28A0092B-C50C-407E-A947-70E740481C1C}">
                           <a14:useLocalDpi xmlns:a14="http://schemas.microsoft.com/office/drawing/2010/main" val="0"/>
@@ -19980,7 +21256,7 @@
                     </pic:cNvPicPr>
                   </pic:nvPicPr>
                   <pic:blipFill>
-                    <a:blip r:embed="rId61">
+                    <a:blip r:embed="rId62">
                       <a:extLst>
                         <a:ext uri="{28A0092B-C50C-407E-A947-70E740481C1C}">
                           <a14:useLocalDpi xmlns:a14="http://schemas.microsoft.com/office/drawing/2010/main" val="0"/>
@@ -20061,7 +21337,6 @@
           <w:szCs w:val="20"/>
           <w:lang w:eastAsia="fr-FR"/>
         </w:rPr>
-        <w:lastRenderedPageBreak/>
         <w:br/>
         <w:t>Fonctionnement </w:t>
       </w:r>
@@ -20092,8 +21367,9 @@
           <w:lang w:eastAsia="fr-FR"/>
         </w:rPr>
         <w:br/>
-        <w:t>« ClickOpenFile »</w:t>
-      </w:r>
+        <w:t xml:space="preserve">« </w:t>
+      </w:r>
+      <w:proofErr w:type="spellStart"/>
       <w:r>
         <w:rPr>
           <w:rFonts w:ascii="Century Gothic" w:hAnsi="Century Gothic"/>
@@ -20101,8 +21377,9 @@
           <w:szCs w:val="20"/>
           <w:lang w:eastAsia="fr-FR"/>
         </w:rPr>
-        <w:t xml:space="preserve"> présentée précédemment. Cela impliquera que la méthode se lance à chaque fois que l’on clique deux fois de</w:t>
-      </w:r>
+        <w:t>ClickOpenFile</w:t>
+      </w:r>
+      <w:proofErr w:type="spellEnd"/>
       <w:r>
         <w:rPr>
           <w:rFonts w:ascii="Century Gothic" w:hAnsi="Century Gothic"/>
@@ -20110,7 +21387,7 @@
           <w:szCs w:val="20"/>
           <w:lang w:eastAsia="fr-FR"/>
         </w:rPr>
-        <w:t>ssus. Dans ce cas, la variable t</w:t>
+        <w:t> »</w:t>
       </w:r>
       <w:r>
         <w:rPr>
@@ -20119,7 +21396,45 @@
           <w:szCs w:val="20"/>
           <w:lang w:eastAsia="fr-FR"/>
         </w:rPr>
-        <w:t>bSourcePath correspond au champ textuel ci-dessus.</w:t>
+        <w:t xml:space="preserve"> présentée précédemment. Cela impliquera que la méthode se lance à chaque fois que l’on clique deux fois de</w:t>
+      </w:r>
+      <w:r>
+        <w:rPr>
+          <w:rFonts w:ascii="Century Gothic" w:hAnsi="Century Gothic"/>
+          <w:sz w:val="24"/>
+          <w:szCs w:val="20"/>
+          <w:lang w:eastAsia="fr-FR"/>
+        </w:rPr>
+        <w:t xml:space="preserve">ssus. Dans ce cas, la variable </w:t>
+      </w:r>
+      <w:proofErr w:type="spellStart"/>
+      <w:r>
+        <w:rPr>
+          <w:rFonts w:ascii="Century Gothic" w:hAnsi="Century Gothic"/>
+          <w:sz w:val="24"/>
+          <w:szCs w:val="20"/>
+          <w:lang w:eastAsia="fr-FR"/>
+        </w:rPr>
+        <w:t>t</w:t>
+      </w:r>
+      <w:r>
+        <w:rPr>
+          <w:rFonts w:ascii="Century Gothic" w:hAnsi="Century Gothic"/>
+          <w:sz w:val="24"/>
+          <w:szCs w:val="20"/>
+          <w:lang w:eastAsia="fr-FR"/>
+        </w:rPr>
+        <w:t>bSourcePath</w:t>
+      </w:r>
+      <w:proofErr w:type="spellEnd"/>
+      <w:r>
+        <w:rPr>
+          <w:rFonts w:ascii="Century Gothic" w:hAnsi="Century Gothic"/>
+          <w:sz w:val="24"/>
+          <w:szCs w:val="20"/>
+          <w:lang w:eastAsia="fr-FR"/>
+        </w:rPr>
+        <w:t xml:space="preserve"> correspond au champ textuel ci-dessus.</w:t>
       </w:r>
       <w:r>
         <w:rPr>
@@ -20299,18 +21614,229 @@
       <w:pPr>
         <w:pStyle w:val="Titre3"/>
       </w:pPr>
-      <w:bookmarkStart w:id="44" w:name="_Toc72995010"/>
+      <w:bookmarkStart w:id="45" w:name="_Toc72995010"/>
       <w:r>
         <w:t>Vérification du format automatique</w:t>
       </w:r>
-      <w:bookmarkEnd w:id="44"/>
+      <w:bookmarkEnd w:id="45"/>
     </w:p>
     <w:p>
       <w:pPr>
         <w:ind w:left="708"/>
       </w:pPr>
-      <w:bookmarkStart w:id="45" w:name="_GoBack"/>
-      <w:bookmarkEnd w:id="45"/>
+      <w:r>
+        <w:t>La vérification s’effectue de la manière suivante :</w:t>
+      </w:r>
+    </w:p>
+    <w:p>
+      <w:pPr>
+        <w:ind w:left="708"/>
+      </w:pPr>
+    </w:p>
+    <w:tbl>
+      <w:tblPr>
+        <w:tblStyle w:val="Grilledutableau"/>
+        <w:tblW w:w="0" w:type="auto"/>
+        <w:tblInd w:w="708" w:type="dxa"/>
+        <w:tblLook w:val="04A0" w:firstRow="1" w:lastRow="0" w:firstColumn="1" w:lastColumn="0" w:noHBand="0" w:noVBand="1"/>
+      </w:tblPr>
+      <w:tblGrid>
+        <w:gridCol w:w="1697"/>
+        <w:gridCol w:w="6655"/>
+      </w:tblGrid>
+      <w:tr>
+        <w:trPr>
+          <w:trHeight w:val="549"/>
+        </w:trPr>
+        <w:tc>
+          <w:tcPr>
+            <w:tcW w:w="1697" w:type="dxa"/>
+            <w:shd w:val="clear" w:color="auto" w:fill="D9E2F3" w:themeFill="accent1" w:themeFillTint="33"/>
+            <w:vAlign w:val="center"/>
+          </w:tcPr>
+          <w:p>
+            <w:pPr>
+              <w:jc w:val="center"/>
+            </w:pPr>
+            <w:r>
+              <w:t>Étape</w:t>
+            </w:r>
+          </w:p>
+        </w:tc>
+        <w:tc>
+          <w:tcPr>
+            <w:tcW w:w="6655" w:type="dxa"/>
+            <w:shd w:val="clear" w:color="auto" w:fill="D9E2F3" w:themeFill="accent1" w:themeFillTint="33"/>
+            <w:vAlign w:val="center"/>
+          </w:tcPr>
+          <w:p>
+            <w:pPr>
+              <w:jc w:val="center"/>
+            </w:pPr>
+            <w:r>
+              <w:t>Description</w:t>
+            </w:r>
+          </w:p>
+        </w:tc>
+      </w:tr>
+      <w:tr>
+        <w:trPr>
+          <w:trHeight w:val="570"/>
+        </w:trPr>
+        <w:tc>
+          <w:tcPr>
+            <w:tcW w:w="1697" w:type="dxa"/>
+            <w:vAlign w:val="center"/>
+          </w:tcPr>
+          <w:p>
+            <w:pPr>
+              <w:jc w:val="center"/>
+            </w:pPr>
+            <w:r>
+              <w:t>1</w:t>
+            </w:r>
+          </w:p>
+        </w:tc>
+        <w:tc>
+          <w:tcPr>
+            <w:tcW w:w="6655" w:type="dxa"/>
+            <w:vAlign w:val="center"/>
+          </w:tcPr>
+          <w:p>
+            <w:pPr>
+              <w:jc w:val="center"/>
+            </w:pPr>
+            <w:r>
+              <w:t>L’utilisateur a importé un fichier</w:t>
+            </w:r>
+          </w:p>
+        </w:tc>
+      </w:tr>
+      <w:tr>
+        <w:trPr>
+          <w:trHeight w:val="551"/>
+        </w:trPr>
+        <w:tc>
+          <w:tcPr>
+            <w:tcW w:w="1697" w:type="dxa"/>
+            <w:vAlign w:val="center"/>
+          </w:tcPr>
+          <w:p>
+            <w:pPr>
+              <w:jc w:val="center"/>
+            </w:pPr>
+            <w:r>
+              <w:t>2</w:t>
+            </w:r>
+          </w:p>
+        </w:tc>
+        <w:tc>
+          <w:tcPr>
+            <w:tcW w:w="6655" w:type="dxa"/>
+            <w:vAlign w:val="center"/>
+          </w:tcPr>
+          <w:p>
+            <w:pPr>
+              <w:jc w:val="center"/>
+            </w:pPr>
+            <w:r>
+              <w:t>Vérification de la validité du chemin de fichier</w:t>
+            </w:r>
+            <w:r>
+              <w:t xml:space="preserve">. </w:t>
+            </w:r>
+            <w:r>
+              <w:t>S’il</w:t>
+            </w:r>
+            <w:r>
+              <w:t xml:space="preserve"> ne l’est pas, nous affichons un message d’erreur.</w:t>
+            </w:r>
+            <w:r>
+              <w:t xml:space="preserve"> S’il est valide, nous passons à l’étape suivante.</w:t>
+            </w:r>
+          </w:p>
+        </w:tc>
+      </w:tr>
+      <w:tr>
+        <w:trPr>
+          <w:trHeight w:val="545"/>
+        </w:trPr>
+        <w:tc>
+          <w:tcPr>
+            <w:tcW w:w="1697" w:type="dxa"/>
+            <w:vAlign w:val="center"/>
+          </w:tcPr>
+          <w:p>
+            <w:pPr>
+              <w:jc w:val="center"/>
+            </w:pPr>
+            <w:r>
+              <w:t>3</w:t>
+            </w:r>
+          </w:p>
+        </w:tc>
+        <w:tc>
+          <w:tcPr>
+            <w:tcW w:w="6655" w:type="dxa"/>
+            <w:vAlign w:val="center"/>
+          </w:tcPr>
+          <w:p>
+            <w:pPr>
+              <w:jc w:val="center"/>
+            </w:pPr>
+            <w:r>
+              <w:t xml:space="preserve">Vérifie qu’un événement a été inscrit. </w:t>
+            </w:r>
+          </w:p>
+        </w:tc>
+      </w:tr>
+      <w:tr>
+        <w:trPr>
+          <w:trHeight w:val="545"/>
+        </w:trPr>
+        <w:tc>
+          <w:tcPr>
+            <w:tcW w:w="1697" w:type="dxa"/>
+            <w:vAlign w:val="center"/>
+          </w:tcPr>
+          <w:p>
+            <w:pPr>
+              <w:jc w:val="center"/>
+            </w:pPr>
+            <w:r>
+              <w:t>4</w:t>
+            </w:r>
+          </w:p>
+        </w:tc>
+        <w:tc>
+          <w:tcPr>
+            <w:tcW w:w="6655" w:type="dxa"/>
+            <w:vAlign w:val="center"/>
+          </w:tcPr>
+          <w:p>
+            <w:pPr>
+              <w:jc w:val="center"/>
+            </w:pPr>
+            <w:r>
+              <w:t xml:space="preserve">Vérifie le nombre d’événements. </w:t>
+            </w:r>
+            <w:r>
+              <w:t>S’il</w:t>
+            </w:r>
+            <w:r>
+              <w:t xml:space="preserve"> y’en a aucun, un message d’erreur s’affiche. </w:t>
+            </w:r>
+            <w:r>
+              <w:t>Dans le cas contraire un label affichera le nombre d’événements.</w:t>
+            </w:r>
+          </w:p>
+        </w:tc>
+      </w:tr>
+    </w:tbl>
+    <w:p>
+      <w:pPr>
+        <w:ind w:left="708"/>
+      </w:pPr>
     </w:p>
     <w:p/>
     <w:p>
@@ -20325,10 +21851,17 @@
     </w:p>
     <w:p>
       <w:pPr>
-        <w:rPr>
-          <w:rFonts w:ascii="Century Gothic" w:hAnsi="Century Gothic"/>
-        </w:rPr>
-      </w:pPr>
+        <w:ind w:left="708"/>
+        <w:rPr>
+          <w:rFonts w:ascii="Century Gothic" w:hAnsi="Century Gothic"/>
+        </w:rPr>
+      </w:pPr>
+      <w:r>
+        <w:t>Si la vérification a été validée, un label affichera le nombre d’événement</w:t>
+      </w:r>
+      <w:r>
+        <w:t>s trouvés lors de l’analyse.</w:t>
+      </w:r>
       <w:r>
         <w:br w:type="page"/>
       </w:r>
@@ -20352,7 +21885,7 @@
           <w:ilvl w:val="0"/>
           <w:numId w:val="0"/>
         </w:numPr>
-        <w:ind w:left="360"/>
+        <w:ind w:left="708"/>
         <w:rPr>
           <w:rFonts w:ascii="Century Gothic" w:hAnsi="Century Gothic"/>
           <w:sz w:val="24"/>
@@ -20367,8 +21900,9 @@
           <w:szCs w:val="20"/>
           <w:lang w:eastAsia="fr-FR"/>
         </w:rPr>
-        <w:t>Pour gérer la fusion de fichier, le formulaire fait appel à un objet nommé « Merger ». C’est un objet qui s’occupe de ressortir tous les événements de chaque fichier et de les rassembler en un seul. Si le nombre d’événements correspond au nombre total d’événements à fusionner, il appelle un</w:t>
-      </w:r>
+        <w:t>Pour gérer la fusion de fichier, le formulaire fait appel à un objet nommé « </w:t>
+      </w:r>
+      <w:proofErr w:type="spellStart"/>
       <w:r>
         <w:rPr>
           <w:rFonts w:ascii="Century Gothic" w:hAnsi="Century Gothic"/>
@@ -20376,7 +21910,86 @@
           <w:szCs w:val="20"/>
           <w:lang w:eastAsia="fr-FR"/>
         </w:rPr>
-        <w:t xml:space="preserve"> objet nommé « SaveFileDialog ». Il permet à l’utilisateur de choisir où enregistrer un fichier. Pour cela, l’objet ouvre une boîte de dialogue qui montrera les dossiers de l’ordinateur ainsi que les fichiers au format .ics uniquement. Dans ce cas-là je l’ai renommé « sfdSaveMergedCalendar ».</w:t>
+        <w:t>Merger</w:t>
+      </w:r>
+      <w:proofErr w:type="spellEnd"/>
+      <w:r>
+        <w:rPr>
+          <w:rFonts w:ascii="Century Gothic" w:hAnsi="Century Gothic"/>
+          <w:sz w:val="24"/>
+          <w:szCs w:val="20"/>
+          <w:lang w:eastAsia="fr-FR"/>
+        </w:rPr>
+        <w:t> ». C’est un objet qui s’occupe de ressortir tous les événements de chaque fichier et de les rassembler en un seul. Si le nombre d’événements correspond au nombre total d’événements à fusionner, il appelle un</w:t>
+      </w:r>
+      <w:r>
+        <w:rPr>
+          <w:rFonts w:ascii="Century Gothic" w:hAnsi="Century Gothic"/>
+          <w:sz w:val="24"/>
+          <w:szCs w:val="20"/>
+          <w:lang w:eastAsia="fr-FR"/>
+        </w:rPr>
+        <w:t xml:space="preserve"> objet nommé « </w:t>
+      </w:r>
+      <w:proofErr w:type="spellStart"/>
+      <w:r>
+        <w:rPr>
+          <w:rFonts w:ascii="Century Gothic" w:hAnsi="Century Gothic"/>
+          <w:sz w:val="24"/>
+          <w:szCs w:val="20"/>
+          <w:lang w:eastAsia="fr-FR"/>
+        </w:rPr>
+        <w:t>SaveFileDialog</w:t>
+      </w:r>
+      <w:proofErr w:type="spellEnd"/>
+      <w:r>
+        <w:rPr>
+          <w:rFonts w:ascii="Century Gothic" w:hAnsi="Century Gothic"/>
+          <w:sz w:val="24"/>
+          <w:szCs w:val="20"/>
+          <w:lang w:eastAsia="fr-FR"/>
+        </w:rPr>
+        <w:t> ». Il permet à l’utilisateur de choisir où enregistrer un fichier. Pour cela, l’objet ouvre une boîte de dialogue qui montrera les dossiers de l’ordinateur ainsi que les fichiers au format .</w:t>
+      </w:r>
+      <w:proofErr w:type="spellStart"/>
+      <w:r>
+        <w:rPr>
+          <w:rFonts w:ascii="Century Gothic" w:hAnsi="Century Gothic"/>
+          <w:sz w:val="24"/>
+          <w:szCs w:val="20"/>
+          <w:lang w:eastAsia="fr-FR"/>
+        </w:rPr>
+        <w:t>ics</w:t>
+      </w:r>
+      <w:proofErr w:type="spellEnd"/>
+      <w:r>
+        <w:rPr>
+          <w:rFonts w:ascii="Century Gothic" w:hAnsi="Century Gothic"/>
+          <w:sz w:val="24"/>
+          <w:szCs w:val="20"/>
+          <w:lang w:eastAsia="fr-FR"/>
+        </w:rPr>
+        <w:t xml:space="preserve"> uniquement. Dans ce cas-là je l’ai renommé « </w:t>
+      </w:r>
+      <w:proofErr w:type="spellStart"/>
+      <w:r>
+        <w:rPr>
+          <w:rFonts w:ascii="Century Gothic" w:hAnsi="Century Gothic"/>
+          <w:sz w:val="24"/>
+          <w:szCs w:val="20"/>
+          <w:lang w:eastAsia="fr-FR"/>
+        </w:rPr>
+        <w:t>sfdSaveMergedCalendar</w:t>
+      </w:r>
+      <w:proofErr w:type="spellEnd"/>
+      <w:r>
+        <w:rPr>
+          <w:rFonts w:ascii="Century Gothic" w:hAnsi="Century Gothic"/>
+          <w:sz w:val="24"/>
+          <w:szCs w:val="20"/>
+          <w:lang w:eastAsia="fr-FR"/>
+        </w:rPr>
+        <w:t> ».</w:t>
       </w:r>
     </w:p>
     <w:p>
@@ -20386,7 +21999,7 @@
           <w:ilvl w:val="0"/>
           <w:numId w:val="0"/>
         </w:numPr>
-        <w:ind w:left="360"/>
+        <w:ind w:left="708"/>
         <w:rPr>
           <w:rFonts w:ascii="Century Gothic" w:hAnsi="Century Gothic"/>
           <w:sz w:val="24"/>
@@ -20424,7 +22037,7 @@
                     <pic:cNvPicPr/>
                   </pic:nvPicPr>
                   <pic:blipFill>
-                    <a:blip r:embed="rId62">
+                    <a:blip r:embed="rId63">
                       <a:extLst>
                         <a:ext uri="{28A0092B-C50C-407E-A947-70E740481C1C}">
                           <a14:useLocalDpi xmlns:a14="http://schemas.microsoft.com/office/drawing/2010/main" val="0"/>
@@ -20483,6 +22096,7 @@
           <w:ilvl w:val="0"/>
           <w:numId w:val="16"/>
         </w:numPr>
+        <w:ind w:left="1068"/>
         <w:rPr>
           <w:rFonts w:ascii="Century Gothic" w:hAnsi="Century Gothic"/>
           <w:sz w:val="24"/>
@@ -20517,7 +22131,7 @@
           <w:ilvl w:val="0"/>
           <w:numId w:val="0"/>
         </w:numPr>
-        <w:ind w:left="720"/>
+        <w:ind w:left="1068"/>
         <w:rPr>
           <w:rFonts w:ascii="Century Gothic" w:hAnsi="Century Gothic"/>
           <w:sz w:val="24"/>
@@ -20533,6 +22147,7 @@
           <w:ilvl w:val="0"/>
           <w:numId w:val="16"/>
         </w:numPr>
+        <w:ind w:left="1068"/>
         <w:rPr>
           <w:rFonts w:ascii="Century Gothic" w:hAnsi="Century Gothic"/>
           <w:sz w:val="24"/>
@@ -20570,7 +22185,7 @@
                     <pic:cNvPicPr/>
                   </pic:nvPicPr>
                   <pic:blipFill rotWithShape="1">
-                    <a:blip r:embed="rId63">
+                    <a:blip r:embed="rId64">
                       <a:extLst>
                         <a:ext uri="{28A0092B-C50C-407E-A947-70E740481C1C}">
                           <a14:useLocalDpi xmlns:a14="http://schemas.microsoft.com/office/drawing/2010/main" val="0"/>
@@ -20722,7 +22337,7 @@
         </w:rPr>
         <w:pict>
           <v:shape id="_x0000_s1049" type="#_x0000_t75" style="position:absolute;left:0;text-align:left;margin-left:0;margin-top:20.85pt;width:453.5pt;height:192.35pt;z-index:251712512;mso-position-horizontal-relative:text;mso-position-vertical-relative:text;mso-width-relative:page;mso-height-relative:page">
-            <v:imagedata r:id="rId64" o:title="45"/>
+            <v:imagedata r:id="rId65" o:title="45"/>
             <w10:wrap type="topAndBottom"/>
           </v:shape>
         </w:pict>
@@ -21086,6 +22701,14 @@
     </w:p>
     <w:p>
       <w:pPr>
+        <w:ind w:left="708"/>
+      </w:pPr>
+      <w:r>
+        <w:t>Pour l’exportation</w:t>
+      </w:r>
+    </w:p>
+    <w:p>
+      <w:pPr>
         <w:pStyle w:val="Titre3"/>
       </w:pPr>
       <w:bookmarkStart w:id="50" w:name="_Toc72995015"/>
@@ -21093,6 +22716,30 @@
         <w:t>Vérification de l’intégrité du fichier fusionné</w:t>
       </w:r>
       <w:bookmarkEnd w:id="50"/>
+    </w:p>
+    <w:p>
+      <w:pPr>
+        <w:ind w:left="708"/>
+      </w:pPr>
+    </w:p>
+    <w:p>
+      <w:pPr>
+        <w:rPr>
+          <w:rFonts w:ascii="Century Gothic" w:hAnsi="Century Gothic"/>
+        </w:rPr>
+      </w:pPr>
+      <w:r>
+        <w:br w:type="page"/>
+      </w:r>
+    </w:p>
+    <w:p>
+      <w:pPr>
+        <w:pStyle w:val="Titre3"/>
+        <w:numPr>
+          <w:ilvl w:val="0"/>
+          <w:numId w:val="0"/>
+        </w:numPr>
+      </w:pPr>
     </w:p>
     <w:p>
       <w:pPr>
@@ -21145,7 +22792,7 @@
                     <pic:cNvPicPr/>
                   </pic:nvPicPr>
                   <pic:blipFill rotWithShape="1">
-                    <a:blip r:embed="rId65">
+                    <a:blip r:embed="rId66">
                       <a:extLst>
                         <a:ext uri="{28A0092B-C50C-407E-A947-70E740481C1C}">
                           <a14:useLocalDpi xmlns:a14="http://schemas.microsoft.com/office/drawing/2010/main" val="0"/>
@@ -21190,7 +22837,10 @@
     </w:p>
     <w:p>
       <w:r>
-        <w:t xml:space="preserve">La partie deux contient des contrôles interactifs. Cela permet à l’utilisateur de charger un fichier test. Ainsi le label « Analyse Attendue » affichera le résultat de l’analyse et </w:t>
+        <w:t>Le point deux</w:t>
+      </w:r>
+      <w:r>
+        <w:t xml:space="preserve"> contient des contrôles interactifs. Cela permet à l’utilisateur de charger un fichier test. Ainsi le label « Analyse Attendue » affichera le résultat de l’analyse et </w:t>
       </w:r>
       <w:r>
         <w:t xml:space="preserve">l’utilisateur </w:t>
@@ -21292,8 +22942,16 @@
         <w:rPr>
           <w:i/>
         </w:rPr>
-        <w:t>Pour chaque partie testée de votre projet, il faut décrire:</w:t>
-      </w:r>
+        <w:t xml:space="preserve">Pour chaque partie testée de votre projet, il faut </w:t>
+      </w:r>
+      <w:proofErr w:type="gramStart"/>
+      <w:r>
+        <w:rPr>
+          <w:i/>
+        </w:rPr>
+        <w:t>décrire:</w:t>
+      </w:r>
+      <w:proofErr w:type="gramEnd"/>
     </w:p>
     <w:p>
       <w:pPr>
@@ -21315,11 +22973,19 @@
           <w:i/>
         </w:rPr>
       </w:pPr>
+      <w:proofErr w:type="gramStart"/>
       <w:r>
         <w:rPr>
           <w:i/>
         </w:rPr>
-        <w:t>les conditions exactes de chaque test</w:t>
+        <w:t>les</w:t>
+      </w:r>
+      <w:proofErr w:type="gramEnd"/>
+      <w:r>
+        <w:rPr>
+          <w:i/>
+        </w:rPr>
+        <w:t xml:space="preserve"> conditions exactes de chaque test</w:t>
       </w:r>
     </w:p>
     <w:p>
@@ -21332,11 +22998,19 @@
           <w:i/>
         </w:rPr>
       </w:pPr>
+      <w:proofErr w:type="gramStart"/>
       <w:r>
         <w:rPr>
           <w:i/>
         </w:rPr>
-        <w:t>les preuves de test (papier ou fichier)</w:t>
+        <w:t>les</w:t>
+      </w:r>
+      <w:proofErr w:type="gramEnd"/>
+      <w:r>
+        <w:rPr>
+          <w:i/>
+        </w:rPr>
+        <w:t xml:space="preserve"> preuves de test (papier ou fichier)</w:t>
       </w:r>
     </w:p>
     <w:p>
@@ -21349,11 +23023,19 @@
           <w:i/>
         </w:rPr>
       </w:pPr>
+      <w:proofErr w:type="gramStart"/>
       <w:r>
         <w:rPr>
           <w:i/>
         </w:rPr>
-        <w:t xml:space="preserve">tests sans preuve: fournir au moins une description </w:t>
+        <w:t>tests</w:t>
+      </w:r>
+      <w:proofErr w:type="gramEnd"/>
+      <w:r>
+        <w:rPr>
+          <w:i/>
+        </w:rPr>
+        <w:t xml:space="preserve"> sans preuve: fournir au moins une description </w:t>
       </w:r>
     </w:p>
     <w:p>
@@ -21446,7 +23128,21 @@
         <w:rPr>
           <w:i/>
         </w:rPr>
-        <w:t xml:space="preserve">S'il reste encore des erreurs: </w:t>
+        <w:t xml:space="preserve">S'il reste encore des </w:t>
+      </w:r>
+      <w:proofErr w:type="gramStart"/>
+      <w:r>
+        <w:rPr>
+          <w:i/>
+        </w:rPr>
+        <w:t>erreurs:</w:t>
+      </w:r>
+      <w:proofErr w:type="gramEnd"/>
+      <w:r>
+        <w:rPr>
+          <w:i/>
+        </w:rPr>
+        <w:t xml:space="preserve"> </w:t>
       </w:r>
     </w:p>
     <w:p>
@@ -21627,12 +23323,21 @@
           <w:i/>
         </w:rPr>
       </w:pPr>
+      <w:proofErr w:type="gramStart"/>
       <w:r>
         <w:rPr>
           <w:rFonts w:cs="Arial"/>
           <w:i/>
         </w:rPr>
-        <w:t>le rapport de projet</w:t>
+        <w:t>le</w:t>
+      </w:r>
+      <w:proofErr w:type="gramEnd"/>
+      <w:r>
+        <w:rPr>
+          <w:rFonts w:cs="Arial"/>
+          <w:i/>
+        </w:rPr>
+        <w:t xml:space="preserve"> rapport de projet</w:t>
       </w:r>
     </w:p>
     <w:p>
@@ -21646,12 +23351,21 @@
           <w:i/>
         </w:rPr>
       </w:pPr>
+      <w:proofErr w:type="gramStart"/>
       <w:r>
         <w:rPr>
           <w:rFonts w:cs="Arial"/>
           <w:i/>
         </w:rPr>
-        <w:t>le manuel d'Installation (en annexe)</w:t>
+        <w:t>le</w:t>
+      </w:r>
+      <w:proofErr w:type="gramEnd"/>
+      <w:r>
+        <w:rPr>
+          <w:rFonts w:cs="Arial"/>
+          <w:i/>
+        </w:rPr>
+        <w:t xml:space="preserve"> manuel d'Installation (en annexe)</w:t>
       </w:r>
     </w:p>
     <w:p>
@@ -21665,12 +23379,21 @@
           <w:i/>
         </w:rPr>
       </w:pPr>
+      <w:proofErr w:type="gramStart"/>
       <w:r>
         <w:rPr>
           <w:rFonts w:cs="Arial"/>
           <w:i/>
         </w:rPr>
-        <w:t>le manuel d'Utilisation avec des exemples graphiques (en annexe)</w:t>
+        <w:t>le</w:t>
+      </w:r>
+      <w:proofErr w:type="gramEnd"/>
+      <w:r>
+        <w:rPr>
+          <w:rFonts w:cs="Arial"/>
+          <w:i/>
+        </w:rPr>
+        <w:t xml:space="preserve"> manuel d'Utilisation avec des exemples graphiques (en annexe)</w:t>
       </w:r>
     </w:p>
     <w:p>
@@ -21684,12 +23407,21 @@
           <w:i/>
         </w:rPr>
       </w:pPr>
+      <w:proofErr w:type="gramStart"/>
       <w:r>
         <w:rPr>
           <w:rFonts w:cs="Arial"/>
           <w:i/>
         </w:rPr>
-        <w:t>autres…</w:t>
+        <w:t>autres</w:t>
+      </w:r>
+      <w:proofErr w:type="gramEnd"/>
+      <w:r>
+        <w:rPr>
+          <w:rFonts w:cs="Arial"/>
+          <w:i/>
+        </w:rPr>
+        <w:t>…</w:t>
       </w:r>
     </w:p>
     <w:p>
@@ -21786,8 +23518,18 @@
           <w:i/>
           <w:sz w:val="24"/>
         </w:rPr>
-        <w:t>Développez en tous cas les points suivants:</w:t>
-      </w:r>
+        <w:t xml:space="preserve">Développez en tous cas les points </w:t>
+      </w:r>
+      <w:proofErr w:type="gramStart"/>
+      <w:r>
+        <w:rPr>
+          <w:rFonts w:ascii="Arial" w:hAnsi="Arial" w:cs="Arial"/>
+          <w:i/>
+          <w:sz w:val="24"/>
+        </w:rPr>
+        <w:t>suivants:</w:t>
+      </w:r>
+      <w:proofErr w:type="gramEnd"/>
     </w:p>
     <w:p>
       <w:pPr>
@@ -22061,8 +23803,58 @@
         <w:rPr>
           <w:iCs/>
         </w:rPr>
-        <w:t>C# Tutorial – Drag and Drop Text files into a RichTextBox ¦ FoxLearn</w:t>
-      </w:r>
+        <w:t xml:space="preserve">C# Tutorial – Drag and Drop </w:t>
+      </w:r>
+      <w:proofErr w:type="spellStart"/>
+      <w:r>
+        <w:rPr>
+          <w:iCs/>
+        </w:rPr>
+        <w:t>Text</w:t>
+      </w:r>
+      <w:proofErr w:type="spellEnd"/>
+      <w:r>
+        <w:rPr>
+          <w:iCs/>
+        </w:rPr>
+        <w:t xml:space="preserve"> files </w:t>
+      </w:r>
+      <w:proofErr w:type="spellStart"/>
+      <w:r>
+        <w:rPr>
+          <w:iCs/>
+        </w:rPr>
+        <w:t>into</w:t>
+      </w:r>
+      <w:proofErr w:type="spellEnd"/>
+      <w:r>
+        <w:rPr>
+          <w:iCs/>
+        </w:rPr>
+        <w:t xml:space="preserve"> a </w:t>
+      </w:r>
+      <w:proofErr w:type="spellStart"/>
+      <w:r>
+        <w:rPr>
+          <w:iCs/>
+        </w:rPr>
+        <w:t>RichTextBox</w:t>
+      </w:r>
+      <w:proofErr w:type="spellEnd"/>
+      <w:r>
+        <w:rPr>
+          <w:iCs/>
+        </w:rPr>
+        <w:t xml:space="preserve"> ¦ </w:t>
+      </w:r>
+      <w:proofErr w:type="spellStart"/>
+      <w:r>
+        <w:rPr>
+          <w:iCs/>
+        </w:rPr>
+        <w:t>FoxLearn</w:t>
+      </w:r>
+      <w:proofErr w:type="spellEnd"/>
     </w:p>
     <w:p>
       <w:pPr>
@@ -22078,7 +23870,7 @@
         </w:rPr>
         <w:t xml:space="preserve">Lien : </w:t>
       </w:r>
-      <w:hyperlink r:id="rId66" w:history="1">
+      <w:hyperlink r:id="rId67" w:history="1">
         <w:r>
           <w:rPr>
             <w:rStyle w:val="Lienhypertexte"/>
@@ -22105,22 +23897,88 @@
           <w:lang w:val="de-CH"/>
         </w:rPr>
       </w:pPr>
+      <w:proofErr w:type="spellStart"/>
       <w:r>
         <w:rPr>
           <w:iCs/>
           <w:lang w:val="de-CH"/>
         </w:rPr>
-        <w:t>Extracting Path from OpenFileDialog path/filename</w:t>
-      </w:r>
+        <w:t>Extracting</w:t>
+      </w:r>
+      <w:proofErr w:type="spellEnd"/>
       <w:r>
         <w:rPr>
           <w:iCs/>
           <w:lang w:val="de-CH"/>
         </w:rPr>
+        <w:t xml:space="preserve"> Path </w:t>
+      </w:r>
+      <w:proofErr w:type="spellStart"/>
+      <w:r>
+        <w:rPr>
+          <w:iCs/>
+          <w:lang w:val="de-CH"/>
+        </w:rPr>
+        <w:t>from</w:t>
+      </w:r>
+      <w:proofErr w:type="spellEnd"/>
+      <w:r>
+        <w:rPr>
+          <w:iCs/>
+          <w:lang w:val="de-CH"/>
+        </w:rPr>
+        <w:t xml:space="preserve"> </w:t>
+      </w:r>
+      <w:proofErr w:type="spellStart"/>
+      <w:r>
+        <w:rPr>
+          <w:iCs/>
+          <w:lang w:val="de-CH"/>
+        </w:rPr>
+        <w:t>OpenFileDialog</w:t>
+      </w:r>
+      <w:proofErr w:type="spellEnd"/>
+      <w:r>
+        <w:rPr>
+          <w:iCs/>
+          <w:lang w:val="de-CH"/>
+        </w:rPr>
+        <w:t xml:space="preserve"> </w:t>
+      </w:r>
+      <w:proofErr w:type="spellStart"/>
+      <w:r>
+        <w:rPr>
+          <w:iCs/>
+          <w:lang w:val="de-CH"/>
+        </w:rPr>
+        <w:t>path</w:t>
+      </w:r>
+      <w:proofErr w:type="spellEnd"/>
+      <w:r>
+        <w:rPr>
+          <w:iCs/>
+          <w:lang w:val="de-CH"/>
+        </w:rPr>
+        <w:t>/</w:t>
+      </w:r>
+      <w:proofErr w:type="spellStart"/>
+      <w:r>
+        <w:rPr>
+          <w:iCs/>
+          <w:lang w:val="de-CH"/>
+        </w:rPr>
+        <w:t>filename</w:t>
+      </w:r>
+      <w:proofErr w:type="spellEnd"/>
+      <w:r>
+        <w:rPr>
+          <w:iCs/>
+          <w:lang w:val="de-CH"/>
+        </w:rPr>
         <w:br/>
         <w:t xml:space="preserve">Lien : </w:t>
       </w:r>
-      <w:hyperlink r:id="rId67" w:history="1">
+      <w:hyperlink r:id="rId68" w:history="1">
         <w:r>
           <w:rPr>
             <w:rStyle w:val="Lienhypertexte"/>
@@ -22163,7 +24021,21 @@
         <w:rPr>
           <w:i/>
         </w:rPr>
-        <w:t xml:space="preserve"> (Titre, auteur, date), des sites Internet (URL) consultés, des articles (Revue, date, titre, auteur)… Et de toutes les aides externes (noms) </w:t>
+        <w:t xml:space="preserve"> (Titre, auteur, date), des sites Internet (URL) consultés, des articles (Revue, date, titre, </w:t>
+      </w:r>
+      <w:proofErr w:type="gramStart"/>
+      <w:r>
+        <w:rPr>
+          <w:i/>
+        </w:rPr>
+        <w:t>auteur)…</w:t>
+      </w:r>
+      <w:proofErr w:type="gramEnd"/>
+      <w:r>
+        <w:rPr>
+          <w:i/>
+        </w:rPr>
+        <w:t xml:space="preserve"> Et de toutes les aides externes (noms) </w:t>
       </w:r>
     </w:p>
     <w:p>
@@ -22716,7 +24588,7 @@
         <w:sz w:val="16"/>
         <w:szCs w:val="16"/>
       </w:rPr>
-      <w:t>32</w:t>
+      <w:t>28</w:t>
     </w:r>
     <w:r>
       <w:rPr>
@@ -22732,7 +24604,23 @@
         <w:szCs w:val="16"/>
       </w:rPr>
       <w:tab/>
-      <w:t>Dernière modif : 02.12.2010</w:t>
+      <w:t xml:space="preserve">Dernière </w:t>
+    </w:r>
+    <w:proofErr w:type="spellStart"/>
+    <w:r>
+      <w:rPr>
+        <w:sz w:val="16"/>
+        <w:szCs w:val="16"/>
+      </w:rPr>
+      <w:t>modif</w:t>
+    </w:r>
+    <w:proofErr w:type="spellEnd"/>
+    <w:r>
+      <w:rPr>
+        <w:sz w:val="16"/>
+        <w:szCs w:val="16"/>
+      </w:rPr>
+      <w:t> : 02.12.2010</w:t>
     </w:r>
     <w:r>
       <w:rPr>
@@ -22820,7 +24708,23 @@
         <w:szCs w:val="16"/>
       </w:rPr>
       <w:tab/>
-      <w:t>Dernière modif : 02.12.2010</w:t>
+      <w:t xml:space="preserve">Dernière </w:t>
+    </w:r>
+    <w:proofErr w:type="spellStart"/>
+    <w:r>
+      <w:rPr>
+        <w:sz w:val="16"/>
+        <w:szCs w:val="16"/>
+      </w:rPr>
+      <w:t>modif</w:t>
+    </w:r>
+    <w:proofErr w:type="spellEnd"/>
+    <w:r>
+      <w:rPr>
+        <w:sz w:val="16"/>
+        <w:szCs w:val="16"/>
+      </w:rPr>
+      <w:t> : 02.12.2010</w:t>
     </w:r>
     <w:r>
       <w:rPr>
@@ -26400,7 +28304,7 @@
 </file>
 
 <file path=customXml/itemProps1.xml><?xml version="1.0" encoding="utf-8"?>
-<ds:datastoreItem xmlns:ds="http://schemas.openxmlformats.org/officeDocument/2006/customXml" ds:itemID="{FA40E22C-7F3D-46B8-AC1F-DE9CB0474652}">
+<ds:datastoreItem xmlns:ds="http://schemas.openxmlformats.org/officeDocument/2006/customXml" ds:itemID="{DD6FB20C-C2A9-4DAA-A6EA-0323E905A77F}">
   <ds:schemaRefs>
     <ds:schemaRef ds:uri="http://schemas.openxmlformats.org/officeDocument/2006/bibliography"/>
   </ds:schemaRefs>

</xml_diff>

<commit_message>
Ecriture du jdt et rapport
</commit_message>
<xml_diff>
--- a/Documentation/2. Rapport/R-TPI-leoluna-Rapport.docx
+++ b/Documentation/2. Rapport/R-TPI-leoluna-Rapport.docx
@@ -14334,10 +14334,7 @@
               <w:jc w:val="center"/>
             </w:pPr>
             <w:r>
-              <w:t xml:space="preserve">Le </w:t>
-            </w:r>
-            <w:r>
-              <w:t>début d’un événement</w:t>
+              <w:t>Le début d’un événement</w:t>
             </w:r>
           </w:p>
         </w:tc>
@@ -14520,13 +14517,7 @@
               <w:jc w:val="center"/>
             </w:pPr>
             <w:r>
-              <w:t>La date et l’</w:t>
-            </w:r>
-            <w:r>
-              <w:t>heure du fin</w:t>
-            </w:r>
-            <w:r>
-              <w:t xml:space="preserve"> de </w:t>
+              <w:t xml:space="preserve">La date et l’heure du fin de </w:t>
             </w:r>
             <w:r>
               <w:t>l’événement</w:t>
@@ -14752,14 +14743,6 @@
           <w:lang w:eastAsia="fr-FR"/>
         </w:rPr>
         <w:instrText>HYPERLINK "C:\\Users\\leoluna\\Desktop\\GitTPI\\GitICalMerge\\ICalMerge_TPI\\Documentation\\6.NormesDeCodageETML\\I-ConventionsDeCodageV3.5.0.pdf"</w:instrText>
-      </w:r>
-      <w:r>
-        <w:rPr>
-          <w:rFonts w:ascii="Arial" w:hAnsi="Arial"/>
-          <w:sz w:val="24"/>
-          <w:szCs w:val="14"/>
-          <w:lang w:eastAsia="fr-FR"/>
-        </w:rPr>
       </w:r>
       <w:r>
         <w:rPr>
@@ -17989,27 +17972,7 @@
             <w:szCs w:val="20"/>
             <w:lang w:val="fr-CH"/>
           </w:rPr>
-          <w:t>https://trello.com/b/EdRjjZqc/ic</w:t>
-        </w:r>
-        <w:r>
-          <w:rPr>
-            <w:rStyle w:val="Lienhypertexte"/>
-            <w:rFonts w:ascii="Century Gothic" w:hAnsi="Century Gothic"/>
-            <w:sz w:val="24"/>
-            <w:szCs w:val="20"/>
-            <w:lang w:val="fr-CH"/>
-          </w:rPr>
-          <w:t>a</w:t>
-        </w:r>
-        <w:r>
-          <w:rPr>
-            <w:rStyle w:val="Lienhypertexte"/>
-            <w:rFonts w:ascii="Century Gothic" w:hAnsi="Century Gothic"/>
-            <w:sz w:val="24"/>
-            <w:szCs w:val="20"/>
-            <w:lang w:val="fr-CH"/>
-          </w:rPr>
-          <w:t>lmerge</w:t>
+          <w:t>https://trello.com/b/EdRjjZqc/icalmerge</w:t>
         </w:r>
       </w:hyperlink>
     </w:p>
@@ -18028,8 +17991,6 @@
           <w:lang w:val="fr-CH"/>
         </w:rPr>
       </w:pPr>
-      <w:bookmarkStart w:id="42" w:name="_GoBack"/>
-      <w:bookmarkEnd w:id="42"/>
     </w:p>
     <w:p>
       <w:pPr>
@@ -18049,11 +18010,11 @@
       <w:pPr>
         <w:pStyle w:val="Titre3"/>
       </w:pPr>
-      <w:bookmarkStart w:id="43" w:name="_Toc72995008"/>
+      <w:bookmarkStart w:id="42" w:name="_Toc72995008"/>
       <w:r>
         <w:t>Maximum de 10 fichiers source</w:t>
       </w:r>
-      <w:bookmarkEnd w:id="43"/>
+      <w:bookmarkEnd w:id="42"/>
     </w:p>
     <w:p>
       <w:pPr>
@@ -20399,11 +20360,11 @@
       <w:pPr>
         <w:pStyle w:val="Titre3"/>
       </w:pPr>
-      <w:bookmarkStart w:id="44" w:name="_Toc72995009"/>
+      <w:bookmarkStart w:id="43" w:name="_Toc72995009"/>
       <w:r>
         <w:t>Chargement de fichiers</w:t>
       </w:r>
-      <w:bookmarkEnd w:id="44"/>
+      <w:bookmarkEnd w:id="43"/>
     </w:p>
     <w:p/>
     <w:p>
@@ -21614,11 +21575,11 @@
       <w:pPr>
         <w:pStyle w:val="Titre3"/>
       </w:pPr>
-      <w:bookmarkStart w:id="45" w:name="_Toc72995010"/>
+      <w:bookmarkStart w:id="44" w:name="_Toc72995010"/>
       <w:r>
         <w:t>Vérification du format automatique</w:t>
       </w:r>
-      <w:bookmarkEnd w:id="45"/>
+      <w:bookmarkEnd w:id="44"/>
     </w:p>
     <w:p>
       <w:pPr>
@@ -21843,11 +21804,11 @@
       <w:pPr>
         <w:pStyle w:val="Titre3"/>
       </w:pPr>
-      <w:bookmarkStart w:id="46" w:name="_Toc72995011"/>
+      <w:bookmarkStart w:id="45" w:name="_Toc72995011"/>
       <w:r>
         <w:t>Résumé avec le nombre d’événements</w:t>
       </w:r>
-      <w:bookmarkEnd w:id="46"/>
+      <w:bookmarkEnd w:id="45"/>
     </w:p>
     <w:p>
       <w:pPr>
@@ -21870,12 +21831,12 @@
       <w:pPr>
         <w:pStyle w:val="Titre3"/>
       </w:pPr>
-      <w:bookmarkStart w:id="47" w:name="_Toc72995012"/>
+      <w:bookmarkStart w:id="46" w:name="_Toc72995012"/>
       <w:r>
         <w:lastRenderedPageBreak/>
         <w:t>Fusion et pop-up de fusion</w:t>
       </w:r>
-      <w:bookmarkEnd w:id="47"/>
+      <w:bookmarkEnd w:id="46"/>
     </w:p>
     <w:p/>
     <w:p>
@@ -22292,12 +22253,12 @@
       <w:pPr>
         <w:pStyle w:val="Titre3"/>
       </w:pPr>
-      <w:bookmarkStart w:id="48" w:name="_Toc72995013"/>
+      <w:bookmarkStart w:id="47" w:name="_Toc72995013"/>
       <w:r>
         <w:lastRenderedPageBreak/>
         <w:t>Barre de progression</w:t>
       </w:r>
-      <w:bookmarkEnd w:id="48"/>
+      <w:bookmarkEnd w:id="47"/>
     </w:p>
     <w:p>
       <w:pPr>
@@ -22692,64 +22653,76 @@
       <w:pPr>
         <w:pStyle w:val="Titre3"/>
       </w:pPr>
-      <w:bookmarkStart w:id="49" w:name="_Toc72995014"/>
+      <w:bookmarkStart w:id="48" w:name="_Toc72995014"/>
       <w:r>
         <w:lastRenderedPageBreak/>
         <w:t>Avertissement fichier de destination</w:t>
       </w:r>
+      <w:bookmarkEnd w:id="48"/>
+    </w:p>
+    <w:p>
+      <w:pPr>
+        <w:ind w:left="708"/>
+      </w:pPr>
+      <w:r>
+        <w:t>Pour l’exportation</w:t>
+      </w:r>
+      <w:r>
+        <w:t>, j’ai utilisé un objet natif à Windows Forms. Il s’appelle un « OpenSaveDialog ». Il permet d’exporter un fichier avec ses données.</w:t>
+      </w:r>
+      <w:r>
+        <w:br/>
+      </w:r>
+      <w:r>
+        <w:br/>
+        <w:t>Si l’utilisateur choisit un nom de fichier et qu’il existe déjà à l’endroit choisi, un message avertira l’utilisateur que le fichier existe déjà. Il pourra ainsi choisir de le remplacer ou pas.</w:t>
+      </w:r>
+    </w:p>
+    <w:p>
+      <w:pPr>
+        <w:ind w:left="708"/>
+      </w:pPr>
+    </w:p>
+    <w:p>
+      <w:pPr>
+        <w:ind w:left="708"/>
+      </w:pPr>
+    </w:p>
+    <w:p>
+      <w:pPr>
+        <w:pStyle w:val="Titre3"/>
+      </w:pPr>
+      <w:bookmarkStart w:id="49" w:name="_Toc72995015"/>
+      <w:r>
+        <w:t>Vérification de l’intégrité du fichier fusionné</w:t>
+      </w:r>
       <w:bookmarkEnd w:id="49"/>
     </w:p>
     <w:p>
       <w:pPr>
         <w:ind w:left="708"/>
       </w:pPr>
-      <w:r>
-        <w:t>Pour l’exportation</w:t>
+    </w:p>
+    <w:p>
+      <w:pPr>
+        <w:rPr>
+          <w:rFonts w:ascii="Century Gothic" w:hAnsi="Century Gothic"/>
+        </w:rPr>
+      </w:pPr>
+      <w:r>
+        <w:br w:type="page"/>
       </w:r>
     </w:p>
     <w:p>
       <w:pPr>
         <w:pStyle w:val="Titre3"/>
       </w:pPr>
-      <w:bookmarkStart w:id="50" w:name="_Toc72995015"/>
-      <w:r>
-        <w:t>Vérification de l’intégrité du fichier fusionné</w:t>
+      <w:bookmarkStart w:id="50" w:name="_Toc72995017"/>
+      <w:r>
+        <w:lastRenderedPageBreak/>
+        <w:t>Rubrique d’aide</w:t>
       </w:r>
       <w:bookmarkEnd w:id="50"/>
-    </w:p>
-    <w:p>
-      <w:pPr>
-        <w:ind w:left="708"/>
-      </w:pPr>
-    </w:p>
-    <w:p>
-      <w:pPr>
-        <w:rPr>
-          <w:rFonts w:ascii="Century Gothic" w:hAnsi="Century Gothic"/>
-        </w:rPr>
-      </w:pPr>
-      <w:r>
-        <w:br w:type="page"/>
-      </w:r>
-    </w:p>
-    <w:p>
-      <w:pPr>
-        <w:pStyle w:val="Titre3"/>
-        <w:numPr>
-          <w:ilvl w:val="0"/>
-          <w:numId w:val="0"/>
-        </w:numPr>
-      </w:pPr>
-    </w:p>
-    <w:p>
-      <w:pPr>
-        <w:pStyle w:val="Titre3"/>
-      </w:pPr>
-      <w:bookmarkStart w:id="51" w:name="_Toc72995017"/>
-      <w:r>
-        <w:t>Rubrique d’aide</w:t>
-      </w:r>
-      <w:bookmarkEnd w:id="51"/>
     </w:p>
     <w:p>
       <w:r>
@@ -22873,9 +22846,9 @@
           <w:lang w:val="fr-CH" w:eastAsia="fr-CH"/>
         </w:rPr>
       </w:pPr>
-      <w:bookmarkStart w:id="52" w:name="_Toc25553321"/>
-      <w:bookmarkStart w:id="53" w:name="_Toc71691025"/>
-      <w:bookmarkStart w:id="54" w:name="_Toc72995019"/>
+      <w:bookmarkStart w:id="51" w:name="_Toc25553321"/>
+      <w:bookmarkStart w:id="52" w:name="_Toc71691025"/>
+      <w:bookmarkStart w:id="53" w:name="_Toc72995019"/>
       <w:r>
         <w:rPr>
           <w:rFonts w:ascii="Century Gothic" w:hAnsi="Century Gothic" w:cs="Arial"/>
@@ -22890,7 +22863,7 @@
         <w:lastRenderedPageBreak/>
         <w:t>Description des test</w:t>
       </w:r>
-      <w:bookmarkEnd w:id="52"/>
+      <w:bookmarkEnd w:id="51"/>
       <w:r>
         <w:rPr>
           <w:rFonts w:ascii="Century Gothic" w:hAnsi="Century Gothic" w:cs="Arial"/>
@@ -22904,8 +22877,8 @@
         </w:rPr>
         <w:t>s effectués</w:t>
       </w:r>
+      <w:bookmarkEnd w:id="52"/>
       <w:bookmarkEnd w:id="53"/>
-      <w:bookmarkEnd w:id="54"/>
     </w:p>
     <w:p>
       <w:pPr>
@@ -23062,9 +23035,9 @@
           <w:lang w:val="fr-CH" w:eastAsia="fr-CH"/>
         </w:rPr>
       </w:pPr>
-      <w:bookmarkStart w:id="55" w:name="_Toc25553322"/>
-      <w:bookmarkStart w:id="56" w:name="_Toc71691026"/>
-      <w:bookmarkStart w:id="57" w:name="_Toc72995020"/>
+      <w:bookmarkStart w:id="54" w:name="_Toc25553322"/>
+      <w:bookmarkStart w:id="55" w:name="_Toc71691026"/>
+      <w:bookmarkStart w:id="56" w:name="_Toc72995020"/>
       <w:r>
         <w:rPr>
           <w:rFonts w:ascii="Century Gothic" w:hAnsi="Century Gothic" w:cs="Arial"/>
@@ -23078,7 +23051,7 @@
         </w:rPr>
         <w:t xml:space="preserve">Erreurs </w:t>
       </w:r>
-      <w:bookmarkEnd w:id="55"/>
+      <w:bookmarkEnd w:id="54"/>
       <w:r>
         <w:rPr>
           <w:rFonts w:ascii="Century Gothic" w:hAnsi="Century Gothic" w:cs="Arial"/>
@@ -23092,8 +23065,8 @@
         </w:rPr>
         <w:t>restantes</w:t>
       </w:r>
+      <w:bookmarkEnd w:id="55"/>
       <w:bookmarkEnd w:id="56"/>
-      <w:bookmarkEnd w:id="57"/>
       <w:r>
         <w:rPr>
           <w:rFonts w:ascii="Century Gothic" w:hAnsi="Century Gothic" w:cs="Arial"/>
@@ -23115,7 +23088,7 @@
           <w:i/>
         </w:rPr>
       </w:pPr>
-      <w:bookmarkStart w:id="58" w:name="_Toc25553323"/>
+      <w:bookmarkStart w:id="57" w:name="_Toc25553323"/>
     </w:p>
     <w:p>
       <w:pPr>
@@ -23186,7 +23159,7 @@
         </w:rPr>
         <w:t>Conséquences sur l'utilisation du produit</w:t>
       </w:r>
-      <w:bookmarkEnd w:id="58"/>
+      <w:bookmarkEnd w:id="57"/>
     </w:p>
     <w:p>
       <w:pPr>
@@ -23238,9 +23211,9 @@
           <w:lang w:val="fr-CH" w:eastAsia="fr-CH"/>
         </w:rPr>
       </w:pPr>
-      <w:bookmarkStart w:id="59" w:name="_Toc25553326"/>
-      <w:bookmarkStart w:id="60" w:name="_Toc71691029"/>
-      <w:bookmarkStart w:id="61" w:name="_Toc72995021"/>
+      <w:bookmarkStart w:id="58" w:name="_Toc25553326"/>
+      <w:bookmarkStart w:id="59" w:name="_Toc71691029"/>
+      <w:bookmarkStart w:id="60" w:name="_Toc72995021"/>
       <w:r>
         <w:rPr>
           <w:rFonts w:ascii="Century Gothic" w:hAnsi="Century Gothic" w:cs="Arial"/>
@@ -23254,7 +23227,7 @@
         </w:rPr>
         <w:t>Liste des documents</w:t>
       </w:r>
-      <w:bookmarkEnd w:id="59"/>
+      <w:bookmarkEnd w:id="58"/>
       <w:r>
         <w:rPr>
           <w:rFonts w:ascii="Century Gothic" w:hAnsi="Century Gothic" w:cs="Arial"/>
@@ -23268,8 +23241,8 @@
         </w:rPr>
         <w:t xml:space="preserve"> fournis</w:t>
       </w:r>
+      <w:bookmarkEnd w:id="59"/>
       <w:bookmarkEnd w:id="60"/>
-      <w:bookmarkEnd w:id="61"/>
     </w:p>
     <w:p>
       <w:pPr>
@@ -23459,9 +23432,9 @@
           <w:lang w:val="fr-CH" w:eastAsia="fr-CH"/>
         </w:rPr>
       </w:pPr>
-      <w:bookmarkStart w:id="62" w:name="_Toc25553328"/>
-      <w:bookmarkStart w:id="63" w:name="_Toc71703263"/>
-      <w:bookmarkStart w:id="64" w:name="_Toc72995022"/>
+      <w:bookmarkStart w:id="61" w:name="_Toc25553328"/>
+      <w:bookmarkStart w:id="62" w:name="_Toc71703263"/>
+      <w:bookmarkStart w:id="63" w:name="_Toc72995022"/>
       <w:r>
         <w:rPr>
           <w:rFonts w:ascii="Century Gothic" w:hAnsi="Century Gothic" w:cs="Arial"/>
@@ -23475,8 +23448,8 @@
         </w:rPr>
         <w:t>C</w:t>
       </w:r>
+      <w:bookmarkEnd w:id="61"/>
       <w:bookmarkEnd w:id="62"/>
-      <w:bookmarkEnd w:id="63"/>
       <w:r>
         <w:rPr>
           <w:rFonts w:ascii="Century Gothic" w:hAnsi="Century Gothic" w:cs="Arial"/>
@@ -23490,7 +23463,7 @@
         </w:rPr>
         <w:t>onclusions</w:t>
       </w:r>
-      <w:bookmarkEnd w:id="64"/>
+      <w:bookmarkEnd w:id="63"/>
     </w:p>
     <w:p>
       <w:pPr>
@@ -23656,8 +23629,8 @@
           <w:lang w:val="fr-CH" w:eastAsia="fr-CH"/>
         </w:rPr>
       </w:pPr>
-      <w:bookmarkStart w:id="65" w:name="_Toc71703264"/>
-      <w:bookmarkStart w:id="66" w:name="_Toc72995023"/>
+      <w:bookmarkStart w:id="64" w:name="_Toc71703264"/>
+      <w:bookmarkStart w:id="65" w:name="_Toc72995023"/>
       <w:r>
         <w:rPr>
           <w:rFonts w:ascii="Century Gothic" w:hAnsi="Century Gothic" w:cs="Arial"/>
@@ -23672,7 +23645,7 @@
         <w:lastRenderedPageBreak/>
         <w:t>A</w:t>
       </w:r>
-      <w:bookmarkEnd w:id="65"/>
+      <w:bookmarkEnd w:id="64"/>
       <w:r>
         <w:rPr>
           <w:rFonts w:ascii="Century Gothic" w:hAnsi="Century Gothic" w:cs="Arial"/>
@@ -23686,7 +23659,7 @@
         </w:rPr>
         <w:t>nnexes</w:t>
       </w:r>
-      <w:bookmarkEnd w:id="66"/>
+      <w:bookmarkEnd w:id="65"/>
     </w:p>
     <w:p>
       <w:pPr>
@@ -23719,7 +23692,7 @@
           <w:lang w:val="fr-CH" w:eastAsia="fr-CH"/>
         </w:rPr>
       </w:pPr>
-      <w:bookmarkStart w:id="67" w:name="_Toc72995024"/>
+      <w:bookmarkStart w:id="66" w:name="_Toc72995024"/>
       <w:r>
         <w:rPr>
           <w:rFonts w:ascii="Century Gothic" w:hAnsi="Century Gothic" w:cs="Arial"/>
@@ -23733,7 +23706,7 @@
         </w:rPr>
         <w:t>Résumé du rapport du TPI / version succincte de la documentation</w:t>
       </w:r>
-      <w:bookmarkEnd w:id="67"/>
+      <w:bookmarkEnd w:id="66"/>
     </w:p>
     <w:p>
       <w:pPr>
@@ -23766,8 +23739,8 @@
           <w:lang w:val="fr-CH" w:eastAsia="fr-CH"/>
         </w:rPr>
       </w:pPr>
-      <w:bookmarkStart w:id="68" w:name="_Toc71703265"/>
-      <w:bookmarkStart w:id="69" w:name="_Toc72995025"/>
+      <w:bookmarkStart w:id="67" w:name="_Toc71703265"/>
+      <w:bookmarkStart w:id="68" w:name="_Toc72995025"/>
       <w:r>
         <w:rPr>
           <w:rFonts w:ascii="Century Gothic" w:hAnsi="Century Gothic" w:cs="Arial"/>
@@ -23781,8 +23754,8 @@
         </w:rPr>
         <w:t>Sources – Bibliographie</w:t>
       </w:r>
+      <w:bookmarkEnd w:id="67"/>
       <w:bookmarkEnd w:id="68"/>
-      <w:bookmarkEnd w:id="69"/>
     </w:p>
     <w:p>
       <w:pPr>
@@ -24084,9 +24057,9 @@
           <w:lang w:val="fr-CH" w:eastAsia="fr-CH"/>
         </w:rPr>
       </w:pPr>
-      <w:bookmarkStart w:id="70" w:name="_Toc25553330"/>
-      <w:bookmarkStart w:id="71" w:name="_Toc71703266"/>
-      <w:bookmarkStart w:id="72" w:name="_Toc72995026"/>
+      <w:bookmarkStart w:id="69" w:name="_Toc25553330"/>
+      <w:bookmarkStart w:id="70" w:name="_Toc71703266"/>
+      <w:bookmarkStart w:id="71" w:name="_Toc72995026"/>
       <w:r>
         <w:rPr>
           <w:rFonts w:ascii="Century Gothic" w:hAnsi="Century Gothic" w:cs="Arial"/>
@@ -24100,8 +24073,8 @@
         </w:rPr>
         <w:t xml:space="preserve">Journal de </w:t>
       </w:r>
+      <w:bookmarkEnd w:id="69"/>
       <w:bookmarkEnd w:id="70"/>
-      <w:bookmarkEnd w:id="71"/>
       <w:r>
         <w:rPr>
           <w:rFonts w:ascii="Century Gothic" w:hAnsi="Century Gothic" w:cs="Arial"/>
@@ -24115,7 +24088,7 @@
         </w:rPr>
         <w:t>travail</w:t>
       </w:r>
-      <w:bookmarkEnd w:id="72"/>
+      <w:bookmarkEnd w:id="71"/>
     </w:p>
     <w:p/>
     <w:tbl>
@@ -24268,22 +24241,6 @@
     <w:p>
       <w:pPr>
         <w:pStyle w:val="Titre2"/>
-        <w:tabs>
-          <w:tab w:val="left" w:pos="3047"/>
-        </w:tabs>
-        <w:rPr>
-          <w:rFonts w:ascii="Times New Roman" w:hAnsi="Times New Roman"/>
-          <w:b w:val="0"/>
-          <w:bCs/>
-          <w:i w:val="0"/>
-          <w:iCs/>
-        </w:rPr>
-      </w:pPr>
-      <w:bookmarkStart w:id="73" w:name="_Toc25553331"/>
-    </w:p>
-    <w:p>
-      <w:pPr>
-        <w:pStyle w:val="Titre2"/>
         <w:numPr>
           <w:ilvl w:val="1"/>
           <w:numId w:val="1"/>
@@ -24305,8 +24262,11 @@
           <w:lang w:val="fr-CH" w:eastAsia="fr-CH"/>
         </w:rPr>
       </w:pPr>
-      <w:bookmarkStart w:id="74" w:name="_Toc71703267"/>
-      <w:bookmarkStart w:id="75" w:name="_Toc72995027"/>
+      <w:bookmarkStart w:id="72" w:name="_Toc25553331"/>
+      <w:bookmarkStart w:id="73" w:name="_Toc71703267"/>
+      <w:bookmarkStart w:id="74" w:name="_Toc72995027"/>
+      <w:bookmarkStart w:id="75" w:name="_GoBack"/>
+      <w:bookmarkEnd w:id="75"/>
       <w:r>
         <w:rPr>
           <w:rFonts w:ascii="Century Gothic" w:hAnsi="Century Gothic" w:cs="Arial"/>
@@ -24320,9 +24280,9 @@
         </w:rPr>
         <w:t>Manuel d'Installation</w:t>
       </w:r>
+      <w:bookmarkEnd w:id="72"/>
       <w:bookmarkEnd w:id="73"/>
       <w:bookmarkEnd w:id="74"/>
-      <w:bookmarkEnd w:id="75"/>
     </w:p>
     <w:p>
       <w:pPr>
@@ -24588,7 +24548,7 @@
         <w:sz w:val="16"/>
         <w:szCs w:val="16"/>
       </w:rPr>
-      <w:t>28</w:t>
+      <w:t>38</w:t>
     </w:r>
     <w:r>
       <w:rPr>
@@ -28304,7 +28264,7 @@
 </file>
 
 <file path=customXml/itemProps1.xml><?xml version="1.0" encoding="utf-8"?>
-<ds:datastoreItem xmlns:ds="http://schemas.openxmlformats.org/officeDocument/2006/customXml" ds:itemID="{DD6FB20C-C2A9-4DAA-A6EA-0323E905A77F}">
+<ds:datastoreItem xmlns:ds="http://schemas.openxmlformats.org/officeDocument/2006/customXml" ds:itemID="{1F12C6FA-AE97-452B-813B-81AEFDF7112C}">
   <ds:schemaRefs>
     <ds:schemaRef ds:uri="http://schemas.openxmlformats.org/officeDocument/2006/bibliography"/>
   </ds:schemaRefs>

</xml_diff>